<commit_message>
Further changes to US Create Project
</commit_message>
<xml_diff>
--- a/Artefactos/A10/lbaw1734_a2.docx
+++ b/Artefactos/A10/lbaw1734_a2.docx
@@ -440,7 +440,7 @@
         <w:tblInd w:w="0" w:type="dxa"/>
         <w:tblCellMar>
           <w:top w:w="0" w:type="dxa"/>
-          <w:left w:w="108" w:type="dxa"/>
+          <w:left w:w="103" w:type="dxa"/>
           <w:bottom w:w="0" w:type="dxa"/>
           <w:right w:w="108" w:type="dxa"/>
         </w:tblCellMar>
@@ -462,7 +462,7 @@
             <w:tcBorders/>
             <w:shd w:fill="auto" w:val="clear"/>
             <w:tcMar>
-              <w:left w:w="108" w:type="dxa"/>
+              <w:left w:w="103" w:type="dxa"/>
             </w:tcMar>
           </w:tcPr>
           <w:p>
@@ -487,7 +487,7 @@
             <w:tcBorders/>
             <w:shd w:fill="auto" w:val="clear"/>
             <w:tcMar>
-              <w:left w:w="108" w:type="dxa"/>
+              <w:left w:w="103" w:type="dxa"/>
             </w:tcMar>
           </w:tcPr>
           <w:p>
@@ -512,7 +512,7 @@
             <w:tcBorders/>
             <w:shd w:fill="auto" w:val="clear"/>
             <w:tcMar>
-              <w:left w:w="108" w:type="dxa"/>
+              <w:left w:w="103" w:type="dxa"/>
             </w:tcMar>
           </w:tcPr>
           <w:p>
@@ -537,7 +537,7 @@
             <w:tcBorders/>
             <w:shd w:fill="auto" w:val="clear"/>
             <w:tcMar>
-              <w:left w:w="108" w:type="dxa"/>
+              <w:left w:w="103" w:type="dxa"/>
             </w:tcMar>
           </w:tcPr>
           <w:p>
@@ -562,7 +562,7 @@
             <w:tcBorders/>
             <w:shd w:fill="auto" w:val="clear"/>
             <w:tcMar>
-              <w:left w:w="108" w:type="dxa"/>
+              <w:left w:w="103" w:type="dxa"/>
             </w:tcMar>
           </w:tcPr>
           <w:p>
@@ -587,7 +587,7 @@
             <w:tcBorders/>
             <w:shd w:fill="auto" w:val="clear"/>
             <w:tcMar>
-              <w:left w:w="108" w:type="dxa"/>
+              <w:left w:w="103" w:type="dxa"/>
             </w:tcMar>
           </w:tcPr>
           <w:p>
@@ -616,7 +616,7 @@
             <w:tcBorders/>
             <w:shd w:fill="auto" w:val="clear"/>
             <w:tcMar>
-              <w:left w:w="108" w:type="dxa"/>
+              <w:left w:w="103" w:type="dxa"/>
             </w:tcMar>
             <w:vAlign w:val="center"/>
           </w:tcPr>
@@ -643,7 +643,7 @@
             <w:tcBorders/>
             <w:shd w:fill="auto" w:val="clear"/>
             <w:tcMar>
-              <w:left w:w="108" w:type="dxa"/>
+              <w:left w:w="103" w:type="dxa"/>
             </w:tcMar>
           </w:tcPr>
           <w:p>
@@ -668,7 +668,7 @@
             <w:tcBorders/>
             <w:shd w:fill="auto" w:val="clear"/>
             <w:tcMar>
-              <w:left w:w="108" w:type="dxa"/>
+              <w:left w:w="103" w:type="dxa"/>
             </w:tcMar>
           </w:tcPr>
           <w:p>
@@ -693,7 +693,7 @@
             <w:tcBorders/>
             <w:shd w:fill="auto" w:val="clear"/>
             <w:tcMar>
-              <w:left w:w="108" w:type="dxa"/>
+              <w:left w:w="103" w:type="dxa"/>
             </w:tcMar>
           </w:tcPr>
           <w:p>
@@ -718,7 +718,7 @@
             <w:tcBorders/>
             <w:shd w:fill="auto" w:val="clear"/>
             <w:tcMar>
-              <w:left w:w="108" w:type="dxa"/>
+              <w:left w:w="103" w:type="dxa"/>
             </w:tcMar>
           </w:tcPr>
           <w:p>
@@ -743,28 +743,22 @@
             <w:tcBorders/>
             <w:shd w:fill="auto" w:val="clear"/>
             <w:tcMar>
-              <w:left w:w="108" w:type="dxa"/>
-            </w:tcMar>
-          </w:tcPr>
-          <w:p>
-            <w:pPr>
-              <w:pStyle w:val="Normal"/>
-              <w:spacing w:lineRule="auto" w:line="240" w:before="0" w:after="0"/>
-              <w:rPr>
-                <w:lang w:val="en-GB"/>
-              </w:rPr>
-            </w:pPr>
-            <w:r>
-              <w:rPr>
-                <w:lang w:val="en-GB"/>
-              </w:rPr>
-              <w:t>100</w:t>
-            </w:r>
-            <w:r>
-              <w:rPr>
-                <w:lang w:val="en-GB"/>
-              </w:rPr>
-              <w:t>%</w:t>
+              <w:left w:w="103" w:type="dxa"/>
+            </w:tcMar>
+          </w:tcPr>
+          <w:p>
+            <w:pPr>
+              <w:pStyle w:val="Normal"/>
+              <w:spacing w:lineRule="auto" w:line="240" w:before="0" w:after="0"/>
+              <w:rPr>
+                <w:lang w:val="en-GB"/>
+              </w:rPr>
+            </w:pPr>
+            <w:r>
+              <w:rPr>
+                <w:lang w:val="en-GB"/>
+              </w:rPr>
+              <w:t>100%</w:t>
             </w:r>
           </w:p>
         </w:tc>
@@ -778,7 +772,7 @@
             <w:tcBorders/>
             <w:shd w:fill="auto" w:val="clear"/>
             <w:tcMar>
-              <w:left w:w="108" w:type="dxa"/>
+              <w:left w:w="103" w:type="dxa"/>
             </w:tcMar>
           </w:tcPr>
           <w:p>
@@ -802,7 +796,7 @@
             <w:tcBorders/>
             <w:shd w:fill="auto" w:val="clear"/>
             <w:tcMar>
-              <w:left w:w="108" w:type="dxa"/>
+              <w:left w:w="103" w:type="dxa"/>
             </w:tcMar>
           </w:tcPr>
           <w:p>
@@ -827,7 +821,7 @@
             <w:tcBorders/>
             <w:shd w:fill="auto" w:val="clear"/>
             <w:tcMar>
-              <w:left w:w="108" w:type="dxa"/>
+              <w:left w:w="103" w:type="dxa"/>
             </w:tcMar>
           </w:tcPr>
           <w:p>
@@ -852,7 +846,7 @@
             <w:tcBorders/>
             <w:shd w:fill="auto" w:val="clear"/>
             <w:tcMar>
-              <w:left w:w="108" w:type="dxa"/>
+              <w:left w:w="103" w:type="dxa"/>
             </w:tcMar>
           </w:tcPr>
           <w:p>
@@ -877,7 +871,7 @@
             <w:tcBorders/>
             <w:shd w:fill="auto" w:val="clear"/>
             <w:tcMar>
-              <w:left w:w="108" w:type="dxa"/>
+              <w:left w:w="103" w:type="dxa"/>
             </w:tcMar>
           </w:tcPr>
           <w:p>
@@ -902,7 +896,7 @@
             <w:tcBorders/>
             <w:shd w:fill="auto" w:val="clear"/>
             <w:tcMar>
-              <w:left w:w="108" w:type="dxa"/>
+              <w:left w:w="103" w:type="dxa"/>
             </w:tcMar>
           </w:tcPr>
           <w:p>
@@ -931,7 +925,7 @@
             <w:tcBorders/>
             <w:shd w:fill="auto" w:val="clear"/>
             <w:tcMar>
-              <w:left w:w="108" w:type="dxa"/>
+              <w:left w:w="103" w:type="dxa"/>
             </w:tcMar>
           </w:tcPr>
           <w:p>
@@ -955,7 +949,7 @@
             <w:tcBorders/>
             <w:shd w:fill="auto" w:val="clear"/>
             <w:tcMar>
-              <w:left w:w="108" w:type="dxa"/>
+              <w:left w:w="103" w:type="dxa"/>
             </w:tcMar>
           </w:tcPr>
           <w:p>
@@ -980,7 +974,7 @@
             <w:tcBorders/>
             <w:shd w:fill="auto" w:val="clear"/>
             <w:tcMar>
-              <w:left w:w="108" w:type="dxa"/>
+              <w:left w:w="103" w:type="dxa"/>
             </w:tcMar>
           </w:tcPr>
           <w:p>
@@ -1005,7 +999,7 @@
             <w:tcBorders/>
             <w:shd w:fill="auto" w:val="clear"/>
             <w:tcMar>
-              <w:left w:w="108" w:type="dxa"/>
+              <w:left w:w="103" w:type="dxa"/>
             </w:tcMar>
           </w:tcPr>
           <w:p>
@@ -1030,7 +1024,7 @@
             <w:tcBorders/>
             <w:shd w:fill="auto" w:val="clear"/>
             <w:tcMar>
-              <w:left w:w="108" w:type="dxa"/>
+              <w:left w:w="103" w:type="dxa"/>
             </w:tcMar>
           </w:tcPr>
           <w:p>
@@ -1055,7 +1049,7 @@
             <w:tcBorders/>
             <w:shd w:fill="auto" w:val="clear"/>
             <w:tcMar>
-              <w:left w:w="108" w:type="dxa"/>
+              <w:left w:w="103" w:type="dxa"/>
             </w:tcMar>
           </w:tcPr>
           <w:p>
@@ -1084,7 +1078,7 @@
             <w:tcBorders/>
             <w:shd w:fill="auto" w:val="clear"/>
             <w:tcMar>
-              <w:left w:w="108" w:type="dxa"/>
+              <w:left w:w="103" w:type="dxa"/>
             </w:tcMar>
           </w:tcPr>
           <w:p>
@@ -1108,7 +1102,7 @@
             <w:tcBorders/>
             <w:shd w:fill="auto" w:val="clear"/>
             <w:tcMar>
-              <w:left w:w="108" w:type="dxa"/>
+              <w:left w:w="103" w:type="dxa"/>
             </w:tcMar>
           </w:tcPr>
           <w:p>
@@ -1133,7 +1127,7 @@
             <w:tcBorders/>
             <w:shd w:fill="auto" w:val="clear"/>
             <w:tcMar>
-              <w:left w:w="108" w:type="dxa"/>
+              <w:left w:w="103" w:type="dxa"/>
             </w:tcMar>
           </w:tcPr>
           <w:p>
@@ -1158,7 +1152,7 @@
             <w:tcBorders/>
             <w:shd w:fill="auto" w:val="clear"/>
             <w:tcMar>
-              <w:left w:w="108" w:type="dxa"/>
+              <w:left w:w="103" w:type="dxa"/>
             </w:tcMar>
           </w:tcPr>
           <w:p>
@@ -1183,7 +1177,7 @@
             <w:tcBorders/>
             <w:shd w:fill="auto" w:val="clear"/>
             <w:tcMar>
-              <w:left w:w="108" w:type="dxa"/>
+              <w:left w:w="103" w:type="dxa"/>
             </w:tcMar>
           </w:tcPr>
           <w:p>
@@ -1208,7 +1202,7 @@
             <w:tcBorders/>
             <w:shd w:fill="auto" w:val="clear"/>
             <w:tcMar>
-              <w:left w:w="108" w:type="dxa"/>
+              <w:left w:w="103" w:type="dxa"/>
             </w:tcMar>
           </w:tcPr>
           <w:p>
@@ -1236,7 +1230,7 @@
             <w:tcBorders/>
             <w:shd w:fill="auto" w:val="clear"/>
             <w:tcMar>
-              <w:left w:w="108" w:type="dxa"/>
+              <w:left w:w="103" w:type="dxa"/>
             </w:tcMar>
           </w:tcPr>
           <w:p>
@@ -1260,7 +1254,7 @@
             <w:tcBorders/>
             <w:shd w:fill="auto" w:val="clear"/>
             <w:tcMar>
-              <w:left w:w="108" w:type="dxa"/>
+              <w:left w:w="103" w:type="dxa"/>
             </w:tcMar>
           </w:tcPr>
           <w:p>
@@ -1285,7 +1279,7 @@
             <w:tcBorders/>
             <w:shd w:fill="auto" w:val="clear"/>
             <w:tcMar>
-              <w:left w:w="108" w:type="dxa"/>
+              <w:left w:w="103" w:type="dxa"/>
             </w:tcMar>
           </w:tcPr>
           <w:p>
@@ -1310,7 +1304,7 @@
             <w:tcBorders/>
             <w:shd w:fill="auto" w:val="clear"/>
             <w:tcMar>
-              <w:left w:w="108" w:type="dxa"/>
+              <w:left w:w="103" w:type="dxa"/>
             </w:tcMar>
           </w:tcPr>
           <w:p>
@@ -1335,7 +1329,7 @@
             <w:tcBorders/>
             <w:shd w:fill="auto" w:val="clear"/>
             <w:tcMar>
-              <w:left w:w="108" w:type="dxa"/>
+              <w:left w:w="103" w:type="dxa"/>
             </w:tcMar>
           </w:tcPr>
           <w:p>
@@ -1360,7 +1354,7 @@
             <w:tcBorders/>
             <w:shd w:fill="auto" w:val="clear"/>
             <w:tcMar>
-              <w:left w:w="108" w:type="dxa"/>
+              <w:left w:w="103" w:type="dxa"/>
             </w:tcMar>
           </w:tcPr>
           <w:p>
@@ -1388,7 +1382,7 @@
             <w:tcBorders/>
             <w:shd w:fill="auto" w:val="clear"/>
             <w:tcMar>
-              <w:left w:w="108" w:type="dxa"/>
+              <w:left w:w="103" w:type="dxa"/>
             </w:tcMar>
           </w:tcPr>
           <w:p>
@@ -1412,7 +1406,7 @@
             <w:tcBorders/>
             <w:shd w:fill="auto" w:val="clear"/>
             <w:tcMar>
-              <w:left w:w="108" w:type="dxa"/>
+              <w:left w:w="103" w:type="dxa"/>
             </w:tcMar>
           </w:tcPr>
           <w:p>
@@ -1437,7 +1431,7 @@
             <w:tcBorders/>
             <w:shd w:fill="auto" w:val="clear"/>
             <w:tcMar>
-              <w:left w:w="108" w:type="dxa"/>
+              <w:left w:w="103" w:type="dxa"/>
             </w:tcMar>
           </w:tcPr>
           <w:p>
@@ -1462,7 +1456,7 @@
             <w:tcBorders/>
             <w:shd w:fill="auto" w:val="clear"/>
             <w:tcMar>
-              <w:left w:w="108" w:type="dxa"/>
+              <w:left w:w="103" w:type="dxa"/>
             </w:tcMar>
           </w:tcPr>
           <w:p>
@@ -1487,7 +1481,7 @@
             <w:tcBorders/>
             <w:shd w:fill="auto" w:val="clear"/>
             <w:tcMar>
-              <w:left w:w="108" w:type="dxa"/>
+              <w:left w:w="103" w:type="dxa"/>
             </w:tcMar>
           </w:tcPr>
           <w:p>
@@ -1512,7 +1506,7 @@
             <w:tcBorders/>
             <w:shd w:fill="auto" w:val="clear"/>
             <w:tcMar>
-              <w:left w:w="108" w:type="dxa"/>
+              <w:left w:w="103" w:type="dxa"/>
             </w:tcMar>
           </w:tcPr>
           <w:p>
@@ -1541,7 +1535,7 @@
             <w:tcBorders/>
             <w:shd w:fill="auto" w:val="clear"/>
             <w:tcMar>
-              <w:left w:w="108" w:type="dxa"/>
+              <w:left w:w="103" w:type="dxa"/>
             </w:tcMar>
           </w:tcPr>
           <w:p>
@@ -1565,7 +1559,7 @@
             <w:tcBorders/>
             <w:shd w:fill="auto" w:val="clear"/>
             <w:tcMar>
-              <w:left w:w="108" w:type="dxa"/>
+              <w:left w:w="103" w:type="dxa"/>
             </w:tcMar>
           </w:tcPr>
           <w:p>
@@ -1590,7 +1584,7 @@
             <w:tcBorders/>
             <w:shd w:fill="auto" w:val="clear"/>
             <w:tcMar>
-              <w:left w:w="108" w:type="dxa"/>
+              <w:left w:w="103" w:type="dxa"/>
             </w:tcMar>
           </w:tcPr>
           <w:p>
@@ -1615,7 +1609,7 @@
             <w:tcBorders/>
             <w:shd w:fill="auto" w:val="clear"/>
             <w:tcMar>
-              <w:left w:w="108" w:type="dxa"/>
+              <w:left w:w="103" w:type="dxa"/>
             </w:tcMar>
           </w:tcPr>
           <w:p>
@@ -1640,7 +1634,7 @@
             <w:tcBorders/>
             <w:shd w:fill="auto" w:val="clear"/>
             <w:tcMar>
-              <w:left w:w="108" w:type="dxa"/>
+              <w:left w:w="103" w:type="dxa"/>
             </w:tcMar>
           </w:tcPr>
           <w:p>
@@ -1665,7 +1659,7 @@
             <w:tcBorders/>
             <w:shd w:fill="auto" w:val="clear"/>
             <w:tcMar>
-              <w:left w:w="108" w:type="dxa"/>
+              <w:left w:w="103" w:type="dxa"/>
             </w:tcMar>
           </w:tcPr>
           <w:p>
@@ -1693,7 +1687,7 @@
             <w:tcBorders/>
             <w:shd w:fill="auto" w:val="clear"/>
             <w:tcMar>
-              <w:left w:w="108" w:type="dxa"/>
+              <w:left w:w="103" w:type="dxa"/>
             </w:tcMar>
           </w:tcPr>
           <w:p>
@@ -1717,7 +1711,7 @@
             <w:tcBorders/>
             <w:shd w:fill="auto" w:val="clear"/>
             <w:tcMar>
-              <w:left w:w="108" w:type="dxa"/>
+              <w:left w:w="103" w:type="dxa"/>
             </w:tcMar>
           </w:tcPr>
           <w:p>
@@ -1742,7 +1736,7 @@
             <w:tcBorders/>
             <w:shd w:fill="auto" w:val="clear"/>
             <w:tcMar>
-              <w:left w:w="108" w:type="dxa"/>
+              <w:left w:w="103" w:type="dxa"/>
             </w:tcMar>
           </w:tcPr>
           <w:p>
@@ -1767,7 +1761,7 @@
             <w:tcBorders/>
             <w:shd w:fill="auto" w:val="clear"/>
             <w:tcMar>
-              <w:left w:w="108" w:type="dxa"/>
+              <w:left w:w="103" w:type="dxa"/>
             </w:tcMar>
           </w:tcPr>
           <w:p>
@@ -1792,7 +1786,7 @@
             <w:tcBorders/>
             <w:shd w:fill="auto" w:val="clear"/>
             <w:tcMar>
-              <w:left w:w="108" w:type="dxa"/>
+              <w:left w:w="103" w:type="dxa"/>
             </w:tcMar>
           </w:tcPr>
           <w:p>
@@ -1817,7 +1811,7 @@
             <w:tcBorders/>
             <w:shd w:fill="auto" w:val="clear"/>
             <w:tcMar>
-              <w:left w:w="108" w:type="dxa"/>
+              <w:left w:w="103" w:type="dxa"/>
             </w:tcMar>
           </w:tcPr>
           <w:p>
@@ -1845,7 +1839,7 @@
             <w:tcBorders/>
             <w:shd w:fill="auto" w:val="clear"/>
             <w:tcMar>
-              <w:left w:w="108" w:type="dxa"/>
+              <w:left w:w="103" w:type="dxa"/>
             </w:tcMar>
           </w:tcPr>
           <w:p>
@@ -1869,7 +1863,7 @@
             <w:tcBorders/>
             <w:shd w:fill="auto" w:val="clear"/>
             <w:tcMar>
-              <w:left w:w="108" w:type="dxa"/>
+              <w:left w:w="103" w:type="dxa"/>
             </w:tcMar>
           </w:tcPr>
           <w:p>
@@ -1894,7 +1888,7 @@
             <w:tcBorders/>
             <w:shd w:fill="auto" w:val="clear"/>
             <w:tcMar>
-              <w:left w:w="108" w:type="dxa"/>
+              <w:left w:w="103" w:type="dxa"/>
             </w:tcMar>
           </w:tcPr>
           <w:p>
@@ -1919,7 +1913,7 @@
             <w:tcBorders/>
             <w:shd w:fill="auto" w:val="clear"/>
             <w:tcMar>
-              <w:left w:w="108" w:type="dxa"/>
+              <w:left w:w="103" w:type="dxa"/>
             </w:tcMar>
           </w:tcPr>
           <w:p>
@@ -1944,7 +1938,7 @@
             <w:tcBorders/>
             <w:shd w:fill="auto" w:val="clear"/>
             <w:tcMar>
-              <w:left w:w="108" w:type="dxa"/>
+              <w:left w:w="103" w:type="dxa"/>
             </w:tcMar>
           </w:tcPr>
           <w:p>
@@ -1969,7 +1963,7 @@
             <w:tcBorders/>
             <w:shd w:fill="auto" w:val="clear"/>
             <w:tcMar>
-              <w:left w:w="108" w:type="dxa"/>
+              <w:left w:w="103" w:type="dxa"/>
             </w:tcMar>
           </w:tcPr>
           <w:p>
@@ -1997,7 +1991,7 @@
             <w:tcBorders/>
             <w:shd w:fill="auto" w:val="clear"/>
             <w:tcMar>
-              <w:left w:w="108" w:type="dxa"/>
+              <w:left w:w="103" w:type="dxa"/>
             </w:tcMar>
           </w:tcPr>
           <w:p>
@@ -2021,7 +2015,7 @@
             <w:tcBorders/>
             <w:shd w:fill="auto" w:val="clear"/>
             <w:tcMar>
-              <w:left w:w="108" w:type="dxa"/>
+              <w:left w:w="103" w:type="dxa"/>
             </w:tcMar>
           </w:tcPr>
           <w:p>
@@ -2046,7 +2040,7 @@
             <w:tcBorders/>
             <w:shd w:fill="auto" w:val="clear"/>
             <w:tcMar>
-              <w:left w:w="108" w:type="dxa"/>
+              <w:left w:w="103" w:type="dxa"/>
             </w:tcMar>
           </w:tcPr>
           <w:p>
@@ -2071,7 +2065,7 @@
             <w:tcBorders/>
             <w:shd w:fill="auto" w:val="clear"/>
             <w:tcMar>
-              <w:left w:w="108" w:type="dxa"/>
+              <w:left w:w="103" w:type="dxa"/>
             </w:tcMar>
           </w:tcPr>
           <w:p>
@@ -2096,7 +2090,7 @@
             <w:tcBorders/>
             <w:shd w:fill="auto" w:val="clear"/>
             <w:tcMar>
-              <w:left w:w="108" w:type="dxa"/>
+              <w:left w:w="103" w:type="dxa"/>
             </w:tcMar>
           </w:tcPr>
           <w:p>
@@ -2121,7 +2115,7 @@
             <w:tcBorders/>
             <w:shd w:fill="auto" w:val="clear"/>
             <w:tcMar>
-              <w:left w:w="108" w:type="dxa"/>
+              <w:left w:w="103" w:type="dxa"/>
             </w:tcMar>
           </w:tcPr>
           <w:p>
@@ -2150,7 +2144,7 @@
             <w:tcBorders/>
             <w:shd w:fill="auto" w:val="clear"/>
             <w:tcMar>
-              <w:left w:w="108" w:type="dxa"/>
+              <w:left w:w="103" w:type="dxa"/>
             </w:tcMar>
           </w:tcPr>
           <w:p>
@@ -2174,7 +2168,7 @@
             <w:tcBorders/>
             <w:shd w:fill="auto" w:val="clear"/>
             <w:tcMar>
-              <w:left w:w="108" w:type="dxa"/>
+              <w:left w:w="103" w:type="dxa"/>
             </w:tcMar>
           </w:tcPr>
           <w:p>
@@ -2199,7 +2193,7 @@
             <w:tcBorders/>
             <w:shd w:fill="auto" w:val="clear"/>
             <w:tcMar>
-              <w:left w:w="108" w:type="dxa"/>
+              <w:left w:w="103" w:type="dxa"/>
             </w:tcMar>
           </w:tcPr>
           <w:p>
@@ -2224,7 +2218,7 @@
             <w:tcBorders/>
             <w:shd w:fill="auto" w:val="clear"/>
             <w:tcMar>
-              <w:left w:w="108" w:type="dxa"/>
+              <w:left w:w="103" w:type="dxa"/>
             </w:tcMar>
           </w:tcPr>
           <w:p>
@@ -2249,7 +2243,7 @@
             <w:tcBorders/>
             <w:shd w:fill="auto" w:val="clear"/>
             <w:tcMar>
-              <w:left w:w="108" w:type="dxa"/>
+              <w:left w:w="103" w:type="dxa"/>
             </w:tcMar>
           </w:tcPr>
           <w:p>
@@ -2274,7 +2268,7 @@
             <w:tcBorders/>
             <w:shd w:fill="auto" w:val="clear"/>
             <w:tcMar>
-              <w:left w:w="108" w:type="dxa"/>
+              <w:left w:w="103" w:type="dxa"/>
             </w:tcMar>
           </w:tcPr>
           <w:p>
@@ -2302,7 +2296,7 @@
             <w:tcBorders/>
             <w:shd w:fill="auto" w:val="clear"/>
             <w:tcMar>
-              <w:left w:w="108" w:type="dxa"/>
+              <w:left w:w="103" w:type="dxa"/>
             </w:tcMar>
           </w:tcPr>
           <w:p>
@@ -2326,7 +2320,7 @@
             <w:tcBorders/>
             <w:shd w:fill="auto" w:val="clear"/>
             <w:tcMar>
-              <w:left w:w="108" w:type="dxa"/>
+              <w:left w:w="103" w:type="dxa"/>
             </w:tcMar>
           </w:tcPr>
           <w:p>
@@ -2351,7 +2345,7 @@
             <w:tcBorders/>
             <w:shd w:fill="auto" w:val="clear"/>
             <w:tcMar>
-              <w:left w:w="108" w:type="dxa"/>
+              <w:left w:w="103" w:type="dxa"/>
             </w:tcMar>
           </w:tcPr>
           <w:p>
@@ -2376,7 +2370,7 @@
             <w:tcBorders/>
             <w:shd w:fill="auto" w:val="clear"/>
             <w:tcMar>
-              <w:left w:w="108" w:type="dxa"/>
+              <w:left w:w="103" w:type="dxa"/>
             </w:tcMar>
           </w:tcPr>
           <w:p>
@@ -2401,7 +2395,7 @@
             <w:tcBorders/>
             <w:shd w:fill="auto" w:val="clear"/>
             <w:tcMar>
-              <w:left w:w="108" w:type="dxa"/>
+              <w:left w:w="103" w:type="dxa"/>
             </w:tcMar>
           </w:tcPr>
           <w:p>
@@ -2426,7 +2420,7 @@
             <w:tcBorders/>
             <w:shd w:fill="auto" w:val="clear"/>
             <w:tcMar>
-              <w:left w:w="108" w:type="dxa"/>
+              <w:left w:w="103" w:type="dxa"/>
             </w:tcMar>
           </w:tcPr>
           <w:p>
@@ -2454,7 +2448,7 @@
             <w:tcBorders/>
             <w:shd w:fill="auto" w:val="clear"/>
             <w:tcMar>
-              <w:left w:w="108" w:type="dxa"/>
+              <w:left w:w="103" w:type="dxa"/>
             </w:tcMar>
             <w:vAlign w:val="center"/>
           </w:tcPr>
@@ -2481,7 +2475,7 @@
             <w:tcBorders/>
             <w:shd w:fill="auto" w:val="clear"/>
             <w:tcMar>
-              <w:left w:w="108" w:type="dxa"/>
+              <w:left w:w="103" w:type="dxa"/>
             </w:tcMar>
           </w:tcPr>
           <w:p>
@@ -2506,7 +2500,7 @@
             <w:tcBorders/>
             <w:shd w:fill="auto" w:val="clear"/>
             <w:tcMar>
-              <w:left w:w="108" w:type="dxa"/>
+              <w:left w:w="103" w:type="dxa"/>
             </w:tcMar>
           </w:tcPr>
           <w:p>
@@ -2531,7 +2525,7 @@
             <w:tcBorders/>
             <w:shd w:fill="auto" w:val="clear"/>
             <w:tcMar>
-              <w:left w:w="108" w:type="dxa"/>
+              <w:left w:w="103" w:type="dxa"/>
             </w:tcMar>
           </w:tcPr>
           <w:p>
@@ -2556,7 +2550,7 @@
             <w:tcBorders/>
             <w:shd w:fill="auto" w:val="clear"/>
             <w:tcMar>
-              <w:left w:w="108" w:type="dxa"/>
+              <w:left w:w="103" w:type="dxa"/>
             </w:tcMar>
           </w:tcPr>
           <w:p>
@@ -2581,7 +2575,7 @@
             <w:tcBorders/>
             <w:shd w:fill="auto" w:val="clear"/>
             <w:tcMar>
-              <w:left w:w="108" w:type="dxa"/>
+              <w:left w:w="103" w:type="dxa"/>
             </w:tcMar>
           </w:tcPr>
           <w:p>
@@ -2610,7 +2604,7 @@
             <w:tcBorders/>
             <w:shd w:fill="auto" w:val="clear"/>
             <w:tcMar>
-              <w:left w:w="108" w:type="dxa"/>
+              <w:left w:w="103" w:type="dxa"/>
             </w:tcMar>
             <w:vAlign w:val="center"/>
           </w:tcPr>
@@ -2635,7 +2629,7 @@
             <w:tcBorders/>
             <w:shd w:fill="auto" w:val="clear"/>
             <w:tcMar>
-              <w:left w:w="108" w:type="dxa"/>
+              <w:left w:w="103" w:type="dxa"/>
             </w:tcMar>
           </w:tcPr>
           <w:p>
@@ -2660,7 +2654,7 @@
             <w:tcBorders/>
             <w:shd w:fill="auto" w:val="clear"/>
             <w:tcMar>
-              <w:left w:w="108" w:type="dxa"/>
+              <w:left w:w="103" w:type="dxa"/>
             </w:tcMar>
           </w:tcPr>
           <w:p>
@@ -2685,7 +2679,7 @@
             <w:tcBorders/>
             <w:shd w:fill="auto" w:val="clear"/>
             <w:tcMar>
-              <w:left w:w="108" w:type="dxa"/>
+              <w:left w:w="103" w:type="dxa"/>
             </w:tcMar>
           </w:tcPr>
           <w:p>
@@ -2710,7 +2704,7 @@
             <w:tcBorders/>
             <w:shd w:fill="auto" w:val="clear"/>
             <w:tcMar>
-              <w:left w:w="108" w:type="dxa"/>
+              <w:left w:w="103" w:type="dxa"/>
             </w:tcMar>
           </w:tcPr>
           <w:p>
@@ -2734,7 +2728,7 @@
             <w:tcBorders/>
             <w:shd w:fill="auto" w:val="clear"/>
             <w:tcMar>
-              <w:left w:w="108" w:type="dxa"/>
+              <w:left w:w="103" w:type="dxa"/>
             </w:tcMar>
           </w:tcPr>
           <w:p>
@@ -2762,7 +2756,7 @@
             <w:tcBorders/>
             <w:shd w:fill="auto" w:val="clear"/>
             <w:tcMar>
-              <w:left w:w="108" w:type="dxa"/>
+              <w:left w:w="103" w:type="dxa"/>
             </w:tcMar>
             <w:vAlign w:val="center"/>
           </w:tcPr>
@@ -2787,7 +2781,7 @@
             <w:tcBorders/>
             <w:shd w:fill="auto" w:val="clear"/>
             <w:tcMar>
-              <w:left w:w="108" w:type="dxa"/>
+              <w:left w:w="103" w:type="dxa"/>
             </w:tcMar>
           </w:tcPr>
           <w:p>
@@ -2812,7 +2806,7 @@
             <w:tcBorders/>
             <w:shd w:fill="auto" w:val="clear"/>
             <w:tcMar>
-              <w:left w:w="108" w:type="dxa"/>
+              <w:left w:w="103" w:type="dxa"/>
             </w:tcMar>
           </w:tcPr>
           <w:p>
@@ -2837,7 +2831,7 @@
             <w:tcBorders/>
             <w:shd w:fill="auto" w:val="clear"/>
             <w:tcMar>
-              <w:left w:w="108" w:type="dxa"/>
+              <w:left w:w="103" w:type="dxa"/>
             </w:tcMar>
           </w:tcPr>
           <w:p>
@@ -2862,7 +2856,7 @@
             <w:tcBorders/>
             <w:shd w:fill="auto" w:val="clear"/>
             <w:tcMar>
-              <w:left w:w="108" w:type="dxa"/>
+              <w:left w:w="103" w:type="dxa"/>
             </w:tcMar>
           </w:tcPr>
           <w:p>
@@ -2886,7 +2880,7 @@
             <w:tcBorders/>
             <w:shd w:fill="auto" w:val="clear"/>
             <w:tcMar>
-              <w:left w:w="108" w:type="dxa"/>
+              <w:left w:w="103" w:type="dxa"/>
             </w:tcMar>
           </w:tcPr>
           <w:p>
@@ -2914,7 +2908,7 @@
             <w:tcBorders/>
             <w:shd w:fill="auto" w:val="clear"/>
             <w:tcMar>
-              <w:left w:w="108" w:type="dxa"/>
+              <w:left w:w="103" w:type="dxa"/>
             </w:tcMar>
             <w:vAlign w:val="center"/>
           </w:tcPr>
@@ -2939,7 +2933,7 @@
             <w:tcBorders/>
             <w:shd w:fill="auto" w:val="clear"/>
             <w:tcMar>
-              <w:left w:w="108" w:type="dxa"/>
+              <w:left w:w="103" w:type="dxa"/>
             </w:tcMar>
           </w:tcPr>
           <w:p>
@@ -2964,7 +2958,7 @@
             <w:tcBorders/>
             <w:shd w:fill="auto" w:val="clear"/>
             <w:tcMar>
-              <w:left w:w="108" w:type="dxa"/>
+              <w:left w:w="103" w:type="dxa"/>
             </w:tcMar>
           </w:tcPr>
           <w:p>
@@ -2989,7 +2983,7 @@
             <w:tcBorders/>
             <w:shd w:fill="auto" w:val="clear"/>
             <w:tcMar>
-              <w:left w:w="108" w:type="dxa"/>
+              <w:left w:w="103" w:type="dxa"/>
             </w:tcMar>
           </w:tcPr>
           <w:p>
@@ -3014,7 +3008,7 @@
             <w:tcBorders/>
             <w:shd w:fill="auto" w:val="clear"/>
             <w:tcMar>
-              <w:left w:w="108" w:type="dxa"/>
+              <w:left w:w="103" w:type="dxa"/>
             </w:tcMar>
           </w:tcPr>
           <w:p>
@@ -3038,7 +3032,7 @@
             <w:tcBorders/>
             <w:shd w:fill="auto" w:val="clear"/>
             <w:tcMar>
-              <w:left w:w="108" w:type="dxa"/>
+              <w:left w:w="103" w:type="dxa"/>
             </w:tcMar>
           </w:tcPr>
           <w:p>
@@ -3066,7 +3060,7 @@
             <w:tcBorders/>
             <w:shd w:fill="auto" w:val="clear"/>
             <w:tcMar>
-              <w:left w:w="108" w:type="dxa"/>
+              <w:left w:w="103" w:type="dxa"/>
             </w:tcMar>
             <w:vAlign w:val="center"/>
           </w:tcPr>
@@ -3091,7 +3085,7 @@
             <w:tcBorders/>
             <w:shd w:fill="auto" w:val="clear"/>
             <w:tcMar>
-              <w:left w:w="108" w:type="dxa"/>
+              <w:left w:w="103" w:type="dxa"/>
             </w:tcMar>
           </w:tcPr>
           <w:p>
@@ -3116,7 +3110,7 @@
             <w:tcBorders/>
             <w:shd w:fill="auto" w:val="clear"/>
             <w:tcMar>
-              <w:left w:w="108" w:type="dxa"/>
+              <w:left w:w="103" w:type="dxa"/>
             </w:tcMar>
           </w:tcPr>
           <w:p>
@@ -3141,7 +3135,7 @@
             <w:tcBorders/>
             <w:shd w:fill="auto" w:val="clear"/>
             <w:tcMar>
-              <w:left w:w="108" w:type="dxa"/>
+              <w:left w:w="103" w:type="dxa"/>
             </w:tcMar>
           </w:tcPr>
           <w:p>
@@ -3166,7 +3160,7 @@
             <w:tcBorders/>
             <w:shd w:fill="auto" w:val="clear"/>
             <w:tcMar>
-              <w:left w:w="108" w:type="dxa"/>
+              <w:left w:w="103" w:type="dxa"/>
             </w:tcMar>
           </w:tcPr>
           <w:p>
@@ -3190,7 +3184,7 @@
             <w:tcBorders/>
             <w:shd w:fill="auto" w:val="clear"/>
             <w:tcMar>
-              <w:left w:w="108" w:type="dxa"/>
+              <w:left w:w="103" w:type="dxa"/>
             </w:tcMar>
           </w:tcPr>
           <w:p>
@@ -3218,7 +3212,7 @@
             <w:tcBorders/>
             <w:shd w:fill="auto" w:val="clear"/>
             <w:tcMar>
-              <w:left w:w="108" w:type="dxa"/>
+              <w:left w:w="103" w:type="dxa"/>
             </w:tcMar>
             <w:vAlign w:val="center"/>
           </w:tcPr>
@@ -3243,7 +3237,7 @@
             <w:tcBorders/>
             <w:shd w:fill="auto" w:val="clear"/>
             <w:tcMar>
-              <w:left w:w="108" w:type="dxa"/>
+              <w:left w:w="103" w:type="dxa"/>
             </w:tcMar>
           </w:tcPr>
           <w:p>
@@ -3268,7 +3262,7 @@
             <w:tcBorders/>
             <w:shd w:fill="auto" w:val="clear"/>
             <w:tcMar>
-              <w:left w:w="108" w:type="dxa"/>
+              <w:left w:w="103" w:type="dxa"/>
             </w:tcMar>
           </w:tcPr>
           <w:p>
@@ -3293,7 +3287,7 @@
             <w:tcBorders/>
             <w:shd w:fill="auto" w:val="clear"/>
             <w:tcMar>
-              <w:left w:w="108" w:type="dxa"/>
+              <w:left w:w="103" w:type="dxa"/>
             </w:tcMar>
           </w:tcPr>
           <w:p>
@@ -3318,7 +3312,7 @@
             <w:tcBorders/>
             <w:shd w:fill="auto" w:val="clear"/>
             <w:tcMar>
-              <w:left w:w="108" w:type="dxa"/>
+              <w:left w:w="103" w:type="dxa"/>
             </w:tcMar>
           </w:tcPr>
           <w:p>
@@ -3342,7 +3336,7 @@
             <w:tcBorders/>
             <w:shd w:fill="auto" w:val="clear"/>
             <w:tcMar>
-              <w:left w:w="108" w:type="dxa"/>
+              <w:left w:w="103" w:type="dxa"/>
             </w:tcMar>
           </w:tcPr>
           <w:p>
@@ -3370,7 +3364,7 @@
             <w:tcBorders/>
             <w:shd w:fill="auto" w:val="clear"/>
             <w:tcMar>
-              <w:left w:w="108" w:type="dxa"/>
+              <w:left w:w="103" w:type="dxa"/>
             </w:tcMar>
             <w:vAlign w:val="center"/>
           </w:tcPr>
@@ -3395,7 +3389,7 @@
             <w:tcBorders/>
             <w:shd w:fill="auto" w:val="clear"/>
             <w:tcMar>
-              <w:left w:w="108" w:type="dxa"/>
+              <w:left w:w="103" w:type="dxa"/>
             </w:tcMar>
           </w:tcPr>
           <w:p>
@@ -3420,7 +3414,7 @@
             <w:tcBorders/>
             <w:shd w:fill="auto" w:val="clear"/>
             <w:tcMar>
-              <w:left w:w="108" w:type="dxa"/>
+              <w:left w:w="103" w:type="dxa"/>
             </w:tcMar>
           </w:tcPr>
           <w:p>
@@ -3445,7 +3439,7 @@
             <w:tcBorders/>
             <w:shd w:fill="auto" w:val="clear"/>
             <w:tcMar>
-              <w:left w:w="108" w:type="dxa"/>
+              <w:left w:w="103" w:type="dxa"/>
             </w:tcMar>
           </w:tcPr>
           <w:p>
@@ -3470,7 +3464,7 @@
             <w:tcBorders/>
             <w:shd w:fill="auto" w:val="clear"/>
             <w:tcMar>
-              <w:left w:w="108" w:type="dxa"/>
+              <w:left w:w="103" w:type="dxa"/>
             </w:tcMar>
           </w:tcPr>
           <w:p>
@@ -3494,7 +3488,7 @@
             <w:tcBorders/>
             <w:shd w:fill="auto" w:val="clear"/>
             <w:tcMar>
-              <w:left w:w="108" w:type="dxa"/>
+              <w:left w:w="103" w:type="dxa"/>
             </w:tcMar>
           </w:tcPr>
           <w:p>
@@ -3522,7 +3516,7 @@
             <w:tcBorders/>
             <w:shd w:fill="auto" w:val="clear"/>
             <w:tcMar>
-              <w:left w:w="108" w:type="dxa"/>
+              <w:left w:w="103" w:type="dxa"/>
             </w:tcMar>
             <w:vAlign w:val="center"/>
           </w:tcPr>
@@ -3549,7 +3543,7 @@
             </w:tcBorders>
             <w:shd w:fill="auto" w:val="clear"/>
             <w:tcMar>
-              <w:left w:w="108" w:type="dxa"/>
+              <w:left w:w="103" w:type="dxa"/>
             </w:tcMar>
           </w:tcPr>
           <w:p>
@@ -3571,7 +3565,7 @@
             </w:tcBorders>
             <w:shd w:fill="auto" w:val="clear"/>
             <w:tcMar>
-              <w:left w:w="108" w:type="dxa"/>
+              <w:left w:w="103" w:type="dxa"/>
             </w:tcMar>
           </w:tcPr>
           <w:p>
@@ -3593,7 +3587,7 @@
             </w:tcBorders>
             <w:shd w:fill="auto" w:val="clear"/>
             <w:tcMar>
-              <w:left w:w="108" w:type="dxa"/>
+              <w:left w:w="103" w:type="dxa"/>
             </w:tcMar>
           </w:tcPr>
           <w:p>
@@ -3615,7 +3609,7 @@
             </w:tcBorders>
             <w:shd w:fill="auto" w:val="clear"/>
             <w:tcMar>
-              <w:left w:w="108" w:type="dxa"/>
+              <w:left w:w="103" w:type="dxa"/>
             </w:tcMar>
           </w:tcPr>
           <w:p>
@@ -3641,7 +3635,7 @@
             </w:tcBorders>
             <w:shd w:fill="auto" w:val="clear"/>
             <w:tcMar>
-              <w:left w:w="108" w:type="dxa"/>
+              <w:left w:w="103" w:type="dxa"/>
             </w:tcMar>
           </w:tcPr>
           <w:p>
@@ -3669,7 +3663,7 @@
             <w:tcBorders/>
             <w:shd w:fill="auto" w:val="clear"/>
             <w:tcMar>
-              <w:left w:w="108" w:type="dxa"/>
+              <w:left w:w="103" w:type="dxa"/>
             </w:tcMar>
             <w:vAlign w:val="center"/>
           </w:tcPr>
@@ -3694,7 +3688,7 @@
             <w:tcBorders/>
             <w:shd w:fill="auto" w:val="clear"/>
             <w:tcMar>
-              <w:left w:w="108" w:type="dxa"/>
+              <w:left w:w="103" w:type="dxa"/>
             </w:tcMar>
           </w:tcPr>
           <w:p>
@@ -3719,7 +3713,7 @@
             <w:tcBorders/>
             <w:shd w:fill="auto" w:val="clear"/>
             <w:tcMar>
-              <w:left w:w="108" w:type="dxa"/>
+              <w:left w:w="103" w:type="dxa"/>
             </w:tcMar>
           </w:tcPr>
           <w:p>
@@ -3744,7 +3738,7 @@
             <w:tcBorders/>
             <w:shd w:fill="auto" w:val="clear"/>
             <w:tcMar>
-              <w:left w:w="108" w:type="dxa"/>
+              <w:left w:w="103" w:type="dxa"/>
             </w:tcMar>
           </w:tcPr>
           <w:p>
@@ -3769,7 +3763,7 @@
             <w:tcBorders/>
             <w:shd w:fill="auto" w:val="clear"/>
             <w:tcMar>
-              <w:left w:w="108" w:type="dxa"/>
+              <w:left w:w="103" w:type="dxa"/>
             </w:tcMar>
           </w:tcPr>
           <w:p>
@@ -3793,7 +3787,7 @@
             <w:tcBorders/>
             <w:shd w:fill="auto" w:val="clear"/>
             <w:tcMar>
-              <w:left w:w="108" w:type="dxa"/>
+              <w:left w:w="103" w:type="dxa"/>
             </w:tcMar>
           </w:tcPr>
           <w:p>
@@ -3821,7 +3815,7 @@
             <w:tcBorders/>
             <w:shd w:fill="auto" w:val="clear"/>
             <w:tcMar>
-              <w:left w:w="108" w:type="dxa"/>
+              <w:left w:w="103" w:type="dxa"/>
             </w:tcMar>
             <w:vAlign w:val="center"/>
           </w:tcPr>
@@ -3846,7 +3840,7 @@
             <w:tcBorders/>
             <w:shd w:fill="auto" w:val="clear"/>
             <w:tcMar>
-              <w:left w:w="108" w:type="dxa"/>
+              <w:left w:w="103" w:type="dxa"/>
             </w:tcMar>
           </w:tcPr>
           <w:p>
@@ -3871,7 +3865,7 @@
             <w:tcBorders/>
             <w:shd w:fill="auto" w:val="clear"/>
             <w:tcMar>
-              <w:left w:w="108" w:type="dxa"/>
+              <w:left w:w="103" w:type="dxa"/>
             </w:tcMar>
           </w:tcPr>
           <w:p>
@@ -3896,7 +3890,7 @@
             <w:tcBorders/>
             <w:shd w:fill="auto" w:val="clear"/>
             <w:tcMar>
-              <w:left w:w="108" w:type="dxa"/>
+              <w:left w:w="103" w:type="dxa"/>
             </w:tcMar>
           </w:tcPr>
           <w:p>
@@ -3921,7 +3915,7 @@
             <w:tcBorders/>
             <w:shd w:fill="auto" w:val="clear"/>
             <w:tcMar>
-              <w:left w:w="108" w:type="dxa"/>
+              <w:left w:w="103" w:type="dxa"/>
             </w:tcMar>
           </w:tcPr>
           <w:p>
@@ -3945,7 +3939,7 @@
             <w:tcBorders/>
             <w:shd w:fill="auto" w:val="clear"/>
             <w:tcMar>
-              <w:left w:w="108" w:type="dxa"/>
+              <w:left w:w="103" w:type="dxa"/>
             </w:tcMar>
           </w:tcPr>
           <w:p>
@@ -3973,7 +3967,7 @@
             <w:tcBorders/>
             <w:shd w:fill="auto" w:val="clear"/>
             <w:tcMar>
-              <w:left w:w="108" w:type="dxa"/>
+              <w:left w:w="103" w:type="dxa"/>
             </w:tcMar>
             <w:vAlign w:val="center"/>
           </w:tcPr>
@@ -3998,7 +3992,7 @@
             <w:tcBorders/>
             <w:shd w:fill="auto" w:val="clear"/>
             <w:tcMar>
-              <w:left w:w="108" w:type="dxa"/>
+              <w:left w:w="103" w:type="dxa"/>
             </w:tcMar>
           </w:tcPr>
           <w:p>
@@ -4023,7 +4017,7 @@
             <w:tcBorders/>
             <w:shd w:fill="auto" w:val="clear"/>
             <w:tcMar>
-              <w:left w:w="108" w:type="dxa"/>
+              <w:left w:w="103" w:type="dxa"/>
             </w:tcMar>
           </w:tcPr>
           <w:p>
@@ -4048,7 +4042,7 @@
             <w:tcBorders/>
             <w:shd w:fill="auto" w:val="clear"/>
             <w:tcMar>
-              <w:left w:w="108" w:type="dxa"/>
+              <w:left w:w="103" w:type="dxa"/>
             </w:tcMar>
           </w:tcPr>
           <w:p>
@@ -4073,7 +4067,7 @@
             <w:tcBorders/>
             <w:shd w:fill="auto" w:val="clear"/>
             <w:tcMar>
-              <w:left w:w="108" w:type="dxa"/>
+              <w:left w:w="103" w:type="dxa"/>
             </w:tcMar>
           </w:tcPr>
           <w:p>
@@ -4098,7 +4092,7 @@
             <w:tcBorders/>
             <w:shd w:fill="auto" w:val="clear"/>
             <w:tcMar>
-              <w:left w:w="108" w:type="dxa"/>
+              <w:left w:w="103" w:type="dxa"/>
             </w:tcMar>
           </w:tcPr>
           <w:p>
@@ -4127,7 +4121,7 @@
             <w:tcBorders/>
             <w:shd w:fill="auto" w:val="clear"/>
             <w:tcMar>
-              <w:left w:w="108" w:type="dxa"/>
+              <w:left w:w="103" w:type="dxa"/>
             </w:tcMar>
             <w:vAlign w:val="center"/>
           </w:tcPr>
@@ -4154,7 +4148,7 @@
             </w:tcBorders>
             <w:shd w:fill="auto" w:val="clear"/>
             <w:tcMar>
-              <w:left w:w="108" w:type="dxa"/>
+              <w:left w:w="103" w:type="dxa"/>
             </w:tcMar>
           </w:tcPr>
           <w:p>
@@ -4177,7 +4171,7 @@
             </w:tcBorders>
             <w:shd w:fill="auto" w:val="clear"/>
             <w:tcMar>
-              <w:left w:w="108" w:type="dxa"/>
+              <w:left w:w="103" w:type="dxa"/>
             </w:tcMar>
           </w:tcPr>
           <w:p>
@@ -4200,7 +4194,7 @@
             </w:tcBorders>
             <w:shd w:fill="auto" w:val="clear"/>
             <w:tcMar>
-              <w:left w:w="108" w:type="dxa"/>
+              <w:left w:w="103" w:type="dxa"/>
             </w:tcMar>
           </w:tcPr>
           <w:p>
@@ -4223,7 +4217,7 @@
             </w:tcBorders>
             <w:shd w:fill="auto" w:val="clear"/>
             <w:tcMar>
-              <w:left w:w="108" w:type="dxa"/>
+              <w:left w:w="103" w:type="dxa"/>
             </w:tcMar>
           </w:tcPr>
           <w:p>
@@ -4250,7 +4244,7 @@
             </w:tcBorders>
             <w:shd w:fill="auto" w:val="clear"/>
             <w:tcMar>
-              <w:left w:w="108" w:type="dxa"/>
+              <w:left w:w="103" w:type="dxa"/>
             </w:tcMar>
           </w:tcPr>
           <w:p>
@@ -4279,7 +4273,7 @@
             <w:tcBorders/>
             <w:shd w:fill="auto" w:val="clear"/>
             <w:tcMar>
-              <w:left w:w="108" w:type="dxa"/>
+              <w:left w:w="103" w:type="dxa"/>
             </w:tcMar>
             <w:vAlign w:val="center"/>
           </w:tcPr>
@@ -4306,7 +4300,7 @@
             </w:tcBorders>
             <w:shd w:fill="auto" w:val="clear"/>
             <w:tcMar>
-              <w:left w:w="108" w:type="dxa"/>
+              <w:left w:w="103" w:type="dxa"/>
             </w:tcMar>
           </w:tcPr>
           <w:p>
@@ -4329,7 +4323,7 @@
             </w:tcBorders>
             <w:shd w:fill="auto" w:val="clear"/>
             <w:tcMar>
-              <w:left w:w="108" w:type="dxa"/>
+              <w:left w:w="103" w:type="dxa"/>
             </w:tcMar>
           </w:tcPr>
           <w:p>
@@ -4352,7 +4346,7 @@
             </w:tcBorders>
             <w:shd w:fill="auto" w:val="clear"/>
             <w:tcMar>
-              <w:left w:w="108" w:type="dxa"/>
+              <w:left w:w="103" w:type="dxa"/>
             </w:tcMar>
           </w:tcPr>
           <w:p>
@@ -4375,7 +4369,7 @@
             </w:tcBorders>
             <w:shd w:fill="auto" w:val="clear"/>
             <w:tcMar>
-              <w:left w:w="108" w:type="dxa"/>
+              <w:left w:w="103" w:type="dxa"/>
             </w:tcMar>
           </w:tcPr>
           <w:p>
@@ -4402,7 +4396,7 @@
             </w:tcBorders>
             <w:shd w:fill="auto" w:val="clear"/>
             <w:tcMar>
-              <w:left w:w="108" w:type="dxa"/>
+              <w:left w:w="103" w:type="dxa"/>
             </w:tcMar>
           </w:tcPr>
           <w:p>
@@ -4431,7 +4425,7 @@
             <w:tcBorders/>
             <w:shd w:fill="auto" w:val="clear"/>
             <w:tcMar>
-              <w:left w:w="108" w:type="dxa"/>
+              <w:left w:w="103" w:type="dxa"/>
             </w:tcMar>
             <w:vAlign w:val="center"/>
           </w:tcPr>
@@ -4458,7 +4452,7 @@
             <w:tcBorders/>
             <w:shd w:fill="auto" w:val="clear"/>
             <w:tcMar>
-              <w:left w:w="108" w:type="dxa"/>
+              <w:left w:w="103" w:type="dxa"/>
             </w:tcMar>
           </w:tcPr>
           <w:p>
@@ -4483,7 +4477,7 @@
             <w:tcBorders/>
             <w:shd w:fill="auto" w:val="clear"/>
             <w:tcMar>
-              <w:left w:w="108" w:type="dxa"/>
+              <w:left w:w="103" w:type="dxa"/>
             </w:tcMar>
           </w:tcPr>
           <w:p>
@@ -4508,7 +4502,7 @@
             <w:tcBorders/>
             <w:shd w:fill="auto" w:val="clear"/>
             <w:tcMar>
-              <w:left w:w="108" w:type="dxa"/>
+              <w:left w:w="103" w:type="dxa"/>
             </w:tcMar>
           </w:tcPr>
           <w:p>
@@ -4533,7 +4527,7 @@
             <w:tcBorders/>
             <w:shd w:fill="auto" w:val="clear"/>
             <w:tcMar>
-              <w:left w:w="108" w:type="dxa"/>
+              <w:left w:w="103" w:type="dxa"/>
             </w:tcMar>
           </w:tcPr>
           <w:p>
@@ -4557,7 +4551,7 @@
             <w:tcBorders/>
             <w:shd w:fill="auto" w:val="clear"/>
             <w:tcMar>
-              <w:left w:w="108" w:type="dxa"/>
+              <w:left w:w="103" w:type="dxa"/>
             </w:tcMar>
           </w:tcPr>
           <w:p>
@@ -4585,7 +4579,7 @@
             <w:tcBorders/>
             <w:shd w:fill="auto" w:val="clear"/>
             <w:tcMar>
-              <w:left w:w="108" w:type="dxa"/>
+              <w:left w:w="103" w:type="dxa"/>
             </w:tcMar>
           </w:tcPr>
           <w:p>
@@ -4609,7 +4603,7 @@
             <w:tcBorders/>
             <w:shd w:fill="auto" w:val="clear"/>
             <w:tcMar>
-              <w:left w:w="108" w:type="dxa"/>
+              <w:left w:w="103" w:type="dxa"/>
             </w:tcMar>
           </w:tcPr>
           <w:p>
@@ -4634,7 +4628,7 @@
             <w:tcBorders/>
             <w:shd w:fill="auto" w:val="clear"/>
             <w:tcMar>
-              <w:left w:w="108" w:type="dxa"/>
+              <w:left w:w="103" w:type="dxa"/>
             </w:tcMar>
           </w:tcPr>
           <w:p>
@@ -4659,7 +4653,7 @@
             <w:tcBorders/>
             <w:shd w:fill="auto" w:val="clear"/>
             <w:tcMar>
-              <w:left w:w="108" w:type="dxa"/>
+              <w:left w:w="103" w:type="dxa"/>
             </w:tcMar>
           </w:tcPr>
           <w:p>
@@ -4684,7 +4678,7 @@
             <w:tcBorders/>
             <w:shd w:fill="auto" w:val="clear"/>
             <w:tcMar>
-              <w:left w:w="108" w:type="dxa"/>
+              <w:left w:w="103" w:type="dxa"/>
             </w:tcMar>
           </w:tcPr>
           <w:p>
@@ -4708,7 +4702,7 @@
             <w:tcBorders/>
             <w:shd w:fill="auto" w:val="clear"/>
             <w:tcMar>
-              <w:left w:w="108" w:type="dxa"/>
+              <w:left w:w="103" w:type="dxa"/>
             </w:tcMar>
           </w:tcPr>
           <w:p>
@@ -4736,7 +4730,7 @@
             <w:tcBorders/>
             <w:shd w:fill="auto" w:val="clear"/>
             <w:tcMar>
-              <w:left w:w="108" w:type="dxa"/>
+              <w:left w:w="103" w:type="dxa"/>
             </w:tcMar>
           </w:tcPr>
           <w:p>
@@ -4760,7 +4754,7 @@
             <w:tcBorders/>
             <w:shd w:fill="auto" w:val="clear"/>
             <w:tcMar>
-              <w:left w:w="108" w:type="dxa"/>
+              <w:left w:w="103" w:type="dxa"/>
             </w:tcMar>
           </w:tcPr>
           <w:p>
@@ -4785,7 +4779,7 @@
             <w:tcBorders/>
             <w:shd w:fill="auto" w:val="clear"/>
             <w:tcMar>
-              <w:left w:w="108" w:type="dxa"/>
+              <w:left w:w="103" w:type="dxa"/>
             </w:tcMar>
           </w:tcPr>
           <w:p>
@@ -4810,7 +4804,7 @@
             <w:tcBorders/>
             <w:shd w:fill="auto" w:val="clear"/>
             <w:tcMar>
-              <w:left w:w="108" w:type="dxa"/>
+              <w:left w:w="103" w:type="dxa"/>
             </w:tcMar>
           </w:tcPr>
           <w:p>
@@ -4835,7 +4829,7 @@
             <w:tcBorders/>
             <w:shd w:fill="auto" w:val="clear"/>
             <w:tcMar>
-              <w:left w:w="108" w:type="dxa"/>
+              <w:left w:w="103" w:type="dxa"/>
             </w:tcMar>
           </w:tcPr>
           <w:p>
@@ -4859,7 +4853,7 @@
             <w:tcBorders/>
             <w:shd w:fill="auto" w:val="clear"/>
             <w:tcMar>
-              <w:left w:w="108" w:type="dxa"/>
+              <w:left w:w="103" w:type="dxa"/>
             </w:tcMar>
           </w:tcPr>
           <w:p>
@@ -4887,7 +4881,7 @@
             <w:tcBorders/>
             <w:shd w:fill="auto" w:val="clear"/>
             <w:tcMar>
-              <w:left w:w="108" w:type="dxa"/>
+              <w:left w:w="103" w:type="dxa"/>
             </w:tcMar>
           </w:tcPr>
           <w:p>
@@ -4911,7 +4905,7 @@
             <w:tcBorders/>
             <w:shd w:fill="auto" w:val="clear"/>
             <w:tcMar>
-              <w:left w:w="108" w:type="dxa"/>
+              <w:left w:w="103" w:type="dxa"/>
             </w:tcMar>
           </w:tcPr>
           <w:p>
@@ -4936,7 +4930,7 @@
             <w:tcBorders/>
             <w:shd w:fill="auto" w:val="clear"/>
             <w:tcMar>
-              <w:left w:w="108" w:type="dxa"/>
+              <w:left w:w="103" w:type="dxa"/>
             </w:tcMar>
           </w:tcPr>
           <w:p>
@@ -4961,7 +4955,7 @@
             <w:tcBorders/>
             <w:shd w:fill="auto" w:val="clear"/>
             <w:tcMar>
-              <w:left w:w="108" w:type="dxa"/>
+              <w:left w:w="103" w:type="dxa"/>
             </w:tcMar>
           </w:tcPr>
           <w:p>
@@ -4986,7 +4980,7 @@
             <w:tcBorders/>
             <w:shd w:fill="auto" w:val="clear"/>
             <w:tcMar>
-              <w:left w:w="108" w:type="dxa"/>
+              <w:left w:w="103" w:type="dxa"/>
             </w:tcMar>
           </w:tcPr>
           <w:p>
@@ -5010,7 +5004,7 @@
             <w:tcBorders/>
             <w:shd w:fill="auto" w:val="clear"/>
             <w:tcMar>
-              <w:left w:w="108" w:type="dxa"/>
+              <w:left w:w="103" w:type="dxa"/>
             </w:tcMar>
           </w:tcPr>
           <w:p>
@@ -5038,7 +5032,7 @@
             <w:tcBorders/>
             <w:shd w:fill="auto" w:val="clear"/>
             <w:tcMar>
-              <w:left w:w="108" w:type="dxa"/>
+              <w:left w:w="103" w:type="dxa"/>
             </w:tcMar>
             <w:vAlign w:val="center"/>
           </w:tcPr>
@@ -5065,7 +5059,7 @@
             <w:tcBorders/>
             <w:shd w:fill="auto" w:val="clear"/>
             <w:tcMar>
-              <w:left w:w="108" w:type="dxa"/>
+              <w:left w:w="103" w:type="dxa"/>
             </w:tcMar>
           </w:tcPr>
           <w:p>
@@ -5090,7 +5084,7 @@
             <w:tcBorders/>
             <w:shd w:fill="auto" w:val="clear"/>
             <w:tcMar>
-              <w:left w:w="108" w:type="dxa"/>
+              <w:left w:w="103" w:type="dxa"/>
             </w:tcMar>
           </w:tcPr>
           <w:p>
@@ -5115,7 +5109,7 @@
             <w:tcBorders/>
             <w:shd w:fill="auto" w:val="clear"/>
             <w:tcMar>
-              <w:left w:w="108" w:type="dxa"/>
+              <w:left w:w="103" w:type="dxa"/>
             </w:tcMar>
           </w:tcPr>
           <w:p>
@@ -5140,7 +5134,7 @@
             <w:tcBorders/>
             <w:shd w:fill="auto" w:val="clear"/>
             <w:tcMar>
-              <w:left w:w="108" w:type="dxa"/>
+              <w:left w:w="103" w:type="dxa"/>
             </w:tcMar>
           </w:tcPr>
           <w:p>
@@ -5164,7 +5158,7 @@
             <w:tcBorders/>
             <w:shd w:fill="auto" w:val="clear"/>
             <w:tcMar>
-              <w:left w:w="108" w:type="dxa"/>
+              <w:left w:w="103" w:type="dxa"/>
             </w:tcMar>
           </w:tcPr>
           <w:p>
@@ -5192,7 +5186,7 @@
             <w:tcBorders/>
             <w:shd w:fill="auto" w:val="clear"/>
             <w:tcMar>
-              <w:left w:w="108" w:type="dxa"/>
+              <w:left w:w="103" w:type="dxa"/>
             </w:tcMar>
             <w:vAlign w:val="center"/>
           </w:tcPr>
@@ -5218,7 +5212,7 @@
             <w:tcBorders/>
             <w:shd w:fill="auto" w:val="clear"/>
             <w:tcMar>
-              <w:left w:w="108" w:type="dxa"/>
+              <w:left w:w="103" w:type="dxa"/>
             </w:tcMar>
           </w:tcPr>
           <w:p>
@@ -5243,7 +5237,7 @@
             <w:tcBorders/>
             <w:shd w:fill="auto" w:val="clear"/>
             <w:tcMar>
-              <w:left w:w="108" w:type="dxa"/>
+              <w:left w:w="103" w:type="dxa"/>
             </w:tcMar>
           </w:tcPr>
           <w:p>
@@ -5268,7 +5262,7 @@
             <w:tcBorders/>
             <w:shd w:fill="auto" w:val="clear"/>
             <w:tcMar>
-              <w:left w:w="108" w:type="dxa"/>
+              <w:left w:w="103" w:type="dxa"/>
             </w:tcMar>
           </w:tcPr>
           <w:p>
@@ -5293,7 +5287,7 @@
             <w:tcBorders/>
             <w:shd w:fill="auto" w:val="clear"/>
             <w:tcMar>
-              <w:left w:w="108" w:type="dxa"/>
+              <w:left w:w="103" w:type="dxa"/>
             </w:tcMar>
           </w:tcPr>
           <w:p>
@@ -5317,7 +5311,7 @@
             <w:tcBorders/>
             <w:shd w:fill="auto" w:val="clear"/>
             <w:tcMar>
-              <w:left w:w="108" w:type="dxa"/>
+              <w:left w:w="103" w:type="dxa"/>
             </w:tcMar>
           </w:tcPr>
           <w:p>
@@ -5345,7 +5339,7 @@
             <w:tcBorders/>
             <w:shd w:fill="auto" w:val="clear"/>
             <w:tcMar>
-              <w:left w:w="108" w:type="dxa"/>
+              <w:left w:w="103" w:type="dxa"/>
             </w:tcMar>
           </w:tcPr>
           <w:p>
@@ -5369,7 +5363,7 @@
             <w:tcBorders/>
             <w:shd w:fill="auto" w:val="clear"/>
             <w:tcMar>
-              <w:left w:w="108" w:type="dxa"/>
+              <w:left w:w="103" w:type="dxa"/>
             </w:tcMar>
           </w:tcPr>
           <w:p>
@@ -5394,7 +5388,7 @@
             <w:tcBorders/>
             <w:shd w:fill="auto" w:val="clear"/>
             <w:tcMar>
-              <w:left w:w="108" w:type="dxa"/>
+              <w:left w:w="103" w:type="dxa"/>
             </w:tcMar>
           </w:tcPr>
           <w:p>
@@ -5419,7 +5413,7 @@
             <w:tcBorders/>
             <w:shd w:fill="auto" w:val="clear"/>
             <w:tcMar>
-              <w:left w:w="108" w:type="dxa"/>
+              <w:left w:w="103" w:type="dxa"/>
             </w:tcMar>
           </w:tcPr>
           <w:p>
@@ -5444,7 +5438,7 @@
             <w:tcBorders/>
             <w:shd w:fill="auto" w:val="clear"/>
             <w:tcMar>
-              <w:left w:w="108" w:type="dxa"/>
+              <w:left w:w="103" w:type="dxa"/>
             </w:tcMar>
           </w:tcPr>
           <w:p>
@@ -5468,7 +5462,7 @@
             <w:tcBorders/>
             <w:shd w:fill="auto" w:val="clear"/>
             <w:tcMar>
-              <w:left w:w="108" w:type="dxa"/>
+              <w:left w:w="103" w:type="dxa"/>
             </w:tcMar>
           </w:tcPr>
           <w:p>
@@ -5496,7 +5490,7 @@
             <w:tcBorders/>
             <w:shd w:fill="auto" w:val="clear"/>
             <w:tcMar>
-              <w:left w:w="108" w:type="dxa"/>
+              <w:left w:w="103" w:type="dxa"/>
             </w:tcMar>
           </w:tcPr>
           <w:p>
@@ -5520,7 +5514,7 @@
             <w:tcBorders/>
             <w:shd w:fill="auto" w:val="clear"/>
             <w:tcMar>
-              <w:left w:w="108" w:type="dxa"/>
+              <w:left w:w="103" w:type="dxa"/>
             </w:tcMar>
           </w:tcPr>
           <w:p>
@@ -5545,7 +5539,7 @@
             <w:tcBorders/>
             <w:shd w:fill="auto" w:val="clear"/>
             <w:tcMar>
-              <w:left w:w="108" w:type="dxa"/>
+              <w:left w:w="103" w:type="dxa"/>
             </w:tcMar>
           </w:tcPr>
           <w:p>
@@ -5570,7 +5564,7 @@
             <w:tcBorders/>
             <w:shd w:fill="auto" w:val="clear"/>
             <w:tcMar>
-              <w:left w:w="108" w:type="dxa"/>
+              <w:left w:w="103" w:type="dxa"/>
             </w:tcMar>
           </w:tcPr>
           <w:p>
@@ -5595,7 +5589,7 @@
             <w:tcBorders/>
             <w:shd w:fill="auto" w:val="clear"/>
             <w:tcMar>
-              <w:left w:w="108" w:type="dxa"/>
+              <w:left w:w="103" w:type="dxa"/>
             </w:tcMar>
           </w:tcPr>
           <w:p>
@@ -5619,7 +5613,7 @@
             <w:tcBorders/>
             <w:shd w:fill="auto" w:val="clear"/>
             <w:tcMar>
-              <w:left w:w="108" w:type="dxa"/>
+              <w:left w:w="103" w:type="dxa"/>
             </w:tcMar>
           </w:tcPr>
           <w:p>
@@ -5647,7 +5641,7 @@
             <w:tcBorders/>
             <w:shd w:fill="auto" w:val="clear"/>
             <w:tcMar>
-              <w:left w:w="108" w:type="dxa"/>
+              <w:left w:w="103" w:type="dxa"/>
             </w:tcMar>
           </w:tcPr>
           <w:p>
@@ -5671,7 +5665,7 @@
             <w:tcBorders/>
             <w:shd w:fill="auto" w:val="clear"/>
             <w:tcMar>
-              <w:left w:w="108" w:type="dxa"/>
+              <w:left w:w="103" w:type="dxa"/>
             </w:tcMar>
           </w:tcPr>
           <w:p>
@@ -5696,7 +5690,7 @@
             <w:tcBorders/>
             <w:shd w:fill="auto" w:val="clear"/>
             <w:tcMar>
-              <w:left w:w="108" w:type="dxa"/>
+              <w:left w:w="103" w:type="dxa"/>
             </w:tcMar>
           </w:tcPr>
           <w:p>
@@ -5721,7 +5715,7 @@
             <w:tcBorders/>
             <w:shd w:fill="auto" w:val="clear"/>
             <w:tcMar>
-              <w:left w:w="108" w:type="dxa"/>
+              <w:left w:w="103" w:type="dxa"/>
             </w:tcMar>
           </w:tcPr>
           <w:p>
@@ -5746,7 +5740,7 @@
             <w:tcBorders/>
             <w:shd w:fill="auto" w:val="clear"/>
             <w:tcMar>
-              <w:left w:w="108" w:type="dxa"/>
+              <w:left w:w="103" w:type="dxa"/>
             </w:tcMar>
           </w:tcPr>
           <w:p>
@@ -5770,7 +5764,7 @@
             <w:tcBorders/>
             <w:shd w:fill="auto" w:val="clear"/>
             <w:tcMar>
-              <w:left w:w="108" w:type="dxa"/>
+              <w:left w:w="103" w:type="dxa"/>
             </w:tcMar>
           </w:tcPr>
           <w:p>
@@ -5798,7 +5792,7 @@
             <w:tcBorders/>
             <w:shd w:fill="auto" w:val="clear"/>
             <w:tcMar>
-              <w:left w:w="108" w:type="dxa"/>
+              <w:left w:w="103" w:type="dxa"/>
             </w:tcMar>
           </w:tcPr>
           <w:p>
@@ -5822,7 +5816,7 @@
             <w:tcBorders/>
             <w:shd w:fill="auto" w:val="clear"/>
             <w:tcMar>
-              <w:left w:w="108" w:type="dxa"/>
+              <w:left w:w="103" w:type="dxa"/>
             </w:tcMar>
           </w:tcPr>
           <w:p>
@@ -5847,7 +5841,7 @@
             <w:tcBorders/>
             <w:shd w:fill="auto" w:val="clear"/>
             <w:tcMar>
-              <w:left w:w="108" w:type="dxa"/>
+              <w:left w:w="103" w:type="dxa"/>
             </w:tcMar>
           </w:tcPr>
           <w:p>
@@ -5872,7 +5866,7 @@
             <w:tcBorders/>
             <w:shd w:fill="auto" w:val="clear"/>
             <w:tcMar>
-              <w:left w:w="108" w:type="dxa"/>
+              <w:left w:w="103" w:type="dxa"/>
             </w:tcMar>
           </w:tcPr>
           <w:p>
@@ -5897,7 +5891,7 @@
             <w:tcBorders/>
             <w:shd w:fill="auto" w:val="clear"/>
             <w:tcMar>
-              <w:left w:w="108" w:type="dxa"/>
+              <w:left w:w="103" w:type="dxa"/>
             </w:tcMar>
           </w:tcPr>
           <w:p>
@@ -5921,7 +5915,7 @@
             <w:tcBorders/>
             <w:shd w:fill="auto" w:val="clear"/>
             <w:tcMar>
-              <w:left w:w="108" w:type="dxa"/>
+              <w:left w:w="103" w:type="dxa"/>
             </w:tcMar>
           </w:tcPr>
           <w:p>
@@ -5949,7 +5943,7 @@
             <w:tcBorders/>
             <w:shd w:fill="auto" w:val="clear"/>
             <w:tcMar>
-              <w:left w:w="108" w:type="dxa"/>
+              <w:left w:w="103" w:type="dxa"/>
             </w:tcMar>
           </w:tcPr>
           <w:p>
@@ -5973,7 +5967,7 @@
             <w:tcBorders/>
             <w:shd w:fill="auto" w:val="clear"/>
             <w:tcMar>
-              <w:left w:w="108" w:type="dxa"/>
+              <w:left w:w="103" w:type="dxa"/>
             </w:tcMar>
           </w:tcPr>
           <w:p>
@@ -5998,7 +5992,7 @@
             <w:tcBorders/>
             <w:shd w:fill="auto" w:val="clear"/>
             <w:tcMar>
-              <w:left w:w="108" w:type="dxa"/>
+              <w:left w:w="103" w:type="dxa"/>
             </w:tcMar>
           </w:tcPr>
           <w:p>
@@ -6023,7 +6017,7 @@
             <w:tcBorders/>
             <w:shd w:fill="auto" w:val="clear"/>
             <w:tcMar>
-              <w:left w:w="108" w:type="dxa"/>
+              <w:left w:w="103" w:type="dxa"/>
             </w:tcMar>
           </w:tcPr>
           <w:p>
@@ -6048,7 +6042,7 @@
             <w:tcBorders/>
             <w:shd w:fill="auto" w:val="clear"/>
             <w:tcMar>
-              <w:left w:w="108" w:type="dxa"/>
+              <w:left w:w="103" w:type="dxa"/>
             </w:tcMar>
           </w:tcPr>
           <w:p>
@@ -6072,7 +6066,7 @@
             <w:tcBorders/>
             <w:shd w:fill="auto" w:val="clear"/>
             <w:tcMar>
-              <w:left w:w="108" w:type="dxa"/>
+              <w:left w:w="103" w:type="dxa"/>
             </w:tcMar>
           </w:tcPr>
           <w:p>
@@ -6100,7 +6094,7 @@
             <w:tcBorders/>
             <w:shd w:fill="auto" w:val="clear"/>
             <w:tcMar>
-              <w:left w:w="108" w:type="dxa"/>
+              <w:left w:w="103" w:type="dxa"/>
             </w:tcMar>
           </w:tcPr>
           <w:p>
@@ -6124,7 +6118,7 @@
             <w:tcBorders/>
             <w:shd w:fill="auto" w:val="clear"/>
             <w:tcMar>
-              <w:left w:w="108" w:type="dxa"/>
+              <w:left w:w="103" w:type="dxa"/>
             </w:tcMar>
           </w:tcPr>
           <w:p>
@@ -6149,7 +6143,7 @@
             <w:tcBorders/>
             <w:shd w:fill="auto" w:val="clear"/>
             <w:tcMar>
-              <w:left w:w="108" w:type="dxa"/>
+              <w:left w:w="103" w:type="dxa"/>
             </w:tcMar>
           </w:tcPr>
           <w:p>
@@ -6174,7 +6168,7 @@
             <w:tcBorders/>
             <w:shd w:fill="auto" w:val="clear"/>
             <w:tcMar>
-              <w:left w:w="108" w:type="dxa"/>
+              <w:left w:w="103" w:type="dxa"/>
             </w:tcMar>
           </w:tcPr>
           <w:p>
@@ -6199,7 +6193,7 @@
             <w:tcBorders/>
             <w:shd w:fill="auto" w:val="clear"/>
             <w:tcMar>
-              <w:left w:w="108" w:type="dxa"/>
+              <w:left w:w="103" w:type="dxa"/>
             </w:tcMar>
           </w:tcPr>
           <w:p>
@@ -6223,7 +6217,7 @@
             <w:tcBorders/>
             <w:shd w:fill="auto" w:val="clear"/>
             <w:tcMar>
-              <w:left w:w="108" w:type="dxa"/>
+              <w:left w:w="103" w:type="dxa"/>
             </w:tcMar>
           </w:tcPr>
           <w:p>
@@ -6251,7 +6245,7 @@
             <w:tcBorders/>
             <w:shd w:fill="auto" w:val="clear"/>
             <w:tcMar>
-              <w:left w:w="108" w:type="dxa"/>
+              <w:left w:w="103" w:type="dxa"/>
             </w:tcMar>
           </w:tcPr>
           <w:p>
@@ -6275,7 +6269,7 @@
             <w:tcBorders/>
             <w:shd w:fill="auto" w:val="clear"/>
             <w:tcMar>
-              <w:left w:w="108" w:type="dxa"/>
+              <w:left w:w="103" w:type="dxa"/>
             </w:tcMar>
           </w:tcPr>
           <w:p>
@@ -6300,7 +6294,7 @@
             <w:tcBorders/>
             <w:shd w:fill="auto" w:val="clear"/>
             <w:tcMar>
-              <w:left w:w="108" w:type="dxa"/>
+              <w:left w:w="103" w:type="dxa"/>
             </w:tcMar>
           </w:tcPr>
           <w:p>
@@ -6325,7 +6319,7 @@
             <w:tcBorders/>
             <w:shd w:fill="auto" w:val="clear"/>
             <w:tcMar>
-              <w:left w:w="108" w:type="dxa"/>
+              <w:left w:w="103" w:type="dxa"/>
             </w:tcMar>
           </w:tcPr>
           <w:p>
@@ -6350,7 +6344,7 @@
             <w:tcBorders/>
             <w:shd w:fill="auto" w:val="clear"/>
             <w:tcMar>
-              <w:left w:w="108" w:type="dxa"/>
+              <w:left w:w="103" w:type="dxa"/>
             </w:tcMar>
           </w:tcPr>
           <w:p>
@@ -6374,7 +6368,7 @@
             <w:tcBorders/>
             <w:shd w:fill="auto" w:val="clear"/>
             <w:tcMar>
-              <w:left w:w="108" w:type="dxa"/>
+              <w:left w:w="103" w:type="dxa"/>
             </w:tcMar>
           </w:tcPr>
           <w:p>
@@ -6402,7 +6396,7 @@
             <w:tcBorders/>
             <w:shd w:fill="auto" w:val="clear"/>
             <w:tcMar>
-              <w:left w:w="108" w:type="dxa"/>
+              <w:left w:w="103" w:type="dxa"/>
             </w:tcMar>
           </w:tcPr>
           <w:p>
@@ -6426,7 +6420,7 @@
             <w:tcBorders/>
             <w:shd w:fill="auto" w:val="clear"/>
             <w:tcMar>
-              <w:left w:w="108" w:type="dxa"/>
+              <w:left w:w="103" w:type="dxa"/>
             </w:tcMar>
           </w:tcPr>
           <w:p>
@@ -6451,7 +6445,7 @@
             <w:tcBorders/>
             <w:shd w:fill="auto" w:val="clear"/>
             <w:tcMar>
-              <w:left w:w="108" w:type="dxa"/>
+              <w:left w:w="103" w:type="dxa"/>
             </w:tcMar>
           </w:tcPr>
           <w:p>
@@ -6476,7 +6470,7 @@
             <w:tcBorders/>
             <w:shd w:fill="auto" w:val="clear"/>
             <w:tcMar>
-              <w:left w:w="108" w:type="dxa"/>
+              <w:left w:w="103" w:type="dxa"/>
             </w:tcMar>
           </w:tcPr>
           <w:p>
@@ -6501,7 +6495,7 @@
             <w:tcBorders/>
             <w:shd w:fill="auto" w:val="clear"/>
             <w:tcMar>
-              <w:left w:w="108" w:type="dxa"/>
+              <w:left w:w="103" w:type="dxa"/>
             </w:tcMar>
           </w:tcPr>
           <w:p>
@@ -6525,7 +6519,7 @@
             <w:tcBorders/>
             <w:shd w:fill="auto" w:val="clear"/>
             <w:tcMar>
-              <w:left w:w="108" w:type="dxa"/>
+              <w:left w:w="103" w:type="dxa"/>
             </w:tcMar>
           </w:tcPr>
           <w:p>
@@ -6553,7 +6547,7 @@
             <w:tcBorders/>
             <w:shd w:fill="auto" w:val="clear"/>
             <w:tcMar>
-              <w:left w:w="108" w:type="dxa"/>
+              <w:left w:w="103" w:type="dxa"/>
             </w:tcMar>
             <w:vAlign w:val="center"/>
           </w:tcPr>
@@ -6580,7 +6574,7 @@
             <w:tcBorders/>
             <w:shd w:fill="auto" w:val="clear"/>
             <w:tcMar>
-              <w:left w:w="108" w:type="dxa"/>
+              <w:left w:w="103" w:type="dxa"/>
             </w:tcMar>
           </w:tcPr>
           <w:p>
@@ -6605,7 +6599,7 @@
             <w:tcBorders/>
             <w:shd w:fill="auto" w:val="clear"/>
             <w:tcMar>
-              <w:left w:w="108" w:type="dxa"/>
+              <w:left w:w="103" w:type="dxa"/>
             </w:tcMar>
           </w:tcPr>
           <w:p>
@@ -6630,7 +6624,7 @@
             <w:tcBorders/>
             <w:shd w:fill="auto" w:val="clear"/>
             <w:tcMar>
-              <w:left w:w="108" w:type="dxa"/>
+              <w:left w:w="103" w:type="dxa"/>
             </w:tcMar>
           </w:tcPr>
           <w:p>
@@ -6655,7 +6649,7 @@
             <w:tcBorders/>
             <w:shd w:fill="auto" w:val="clear"/>
             <w:tcMar>
-              <w:left w:w="108" w:type="dxa"/>
+              <w:left w:w="103" w:type="dxa"/>
             </w:tcMar>
           </w:tcPr>
           <w:p>
@@ -6679,7 +6673,7 @@
             <w:tcBorders/>
             <w:shd w:fill="auto" w:val="clear"/>
             <w:tcMar>
-              <w:left w:w="108" w:type="dxa"/>
+              <w:left w:w="103" w:type="dxa"/>
             </w:tcMar>
           </w:tcPr>
           <w:p>
@@ -6707,7 +6701,7 @@
             <w:tcBorders/>
             <w:shd w:fill="auto" w:val="clear"/>
             <w:tcMar>
-              <w:left w:w="108" w:type="dxa"/>
+              <w:left w:w="103" w:type="dxa"/>
             </w:tcMar>
           </w:tcPr>
           <w:p>
@@ -6731,7 +6725,7 @@
             <w:tcBorders/>
             <w:shd w:fill="auto" w:val="clear"/>
             <w:tcMar>
-              <w:left w:w="108" w:type="dxa"/>
+              <w:left w:w="103" w:type="dxa"/>
             </w:tcMar>
           </w:tcPr>
           <w:p>
@@ -6756,7 +6750,7 @@
             <w:tcBorders/>
             <w:shd w:fill="auto" w:val="clear"/>
             <w:tcMar>
-              <w:left w:w="108" w:type="dxa"/>
+              <w:left w:w="103" w:type="dxa"/>
             </w:tcMar>
           </w:tcPr>
           <w:p>
@@ -6781,7 +6775,7 @@
             <w:tcBorders/>
             <w:shd w:fill="auto" w:val="clear"/>
             <w:tcMar>
-              <w:left w:w="108" w:type="dxa"/>
+              <w:left w:w="103" w:type="dxa"/>
             </w:tcMar>
           </w:tcPr>
           <w:p>
@@ -6806,7 +6800,7 @@
             <w:tcBorders/>
             <w:shd w:fill="auto" w:val="clear"/>
             <w:tcMar>
-              <w:left w:w="108" w:type="dxa"/>
+              <w:left w:w="103" w:type="dxa"/>
             </w:tcMar>
           </w:tcPr>
           <w:p>
@@ -6830,7 +6824,7 @@
             <w:tcBorders/>
             <w:shd w:fill="auto" w:val="clear"/>
             <w:tcMar>
-              <w:left w:w="108" w:type="dxa"/>
+              <w:left w:w="103" w:type="dxa"/>
             </w:tcMar>
           </w:tcPr>
           <w:p>
@@ -6858,7 +6852,7 @@
             <w:tcBorders/>
             <w:shd w:fill="auto" w:val="clear"/>
             <w:tcMar>
-              <w:left w:w="108" w:type="dxa"/>
+              <w:left w:w="103" w:type="dxa"/>
             </w:tcMar>
           </w:tcPr>
           <w:p>
@@ -6882,7 +6876,7 @@
             <w:tcBorders/>
             <w:shd w:fill="auto" w:val="clear"/>
             <w:tcMar>
-              <w:left w:w="108" w:type="dxa"/>
+              <w:left w:w="103" w:type="dxa"/>
             </w:tcMar>
           </w:tcPr>
           <w:p>
@@ -6907,7 +6901,7 @@
             <w:tcBorders/>
             <w:shd w:fill="auto" w:val="clear"/>
             <w:tcMar>
-              <w:left w:w="108" w:type="dxa"/>
+              <w:left w:w="103" w:type="dxa"/>
             </w:tcMar>
           </w:tcPr>
           <w:p>
@@ -6932,7 +6926,7 @@
             <w:tcBorders/>
             <w:shd w:fill="auto" w:val="clear"/>
             <w:tcMar>
-              <w:left w:w="108" w:type="dxa"/>
+              <w:left w:w="103" w:type="dxa"/>
             </w:tcMar>
           </w:tcPr>
           <w:p>
@@ -6957,7 +6951,7 @@
             <w:tcBorders/>
             <w:shd w:fill="auto" w:val="clear"/>
             <w:tcMar>
-              <w:left w:w="108" w:type="dxa"/>
+              <w:left w:w="103" w:type="dxa"/>
             </w:tcMar>
           </w:tcPr>
           <w:p>
@@ -6981,7 +6975,7 @@
             <w:tcBorders/>
             <w:shd w:fill="auto" w:val="clear"/>
             <w:tcMar>
-              <w:left w:w="108" w:type="dxa"/>
+              <w:left w:w="103" w:type="dxa"/>
             </w:tcMar>
           </w:tcPr>
           <w:p>
@@ -7009,7 +7003,7 @@
             <w:tcBorders/>
             <w:shd w:fill="auto" w:val="clear"/>
             <w:tcMar>
-              <w:left w:w="108" w:type="dxa"/>
+              <w:left w:w="103" w:type="dxa"/>
             </w:tcMar>
           </w:tcPr>
           <w:p>
@@ -7033,7 +7027,7 @@
             <w:tcBorders/>
             <w:shd w:fill="auto" w:val="clear"/>
             <w:tcMar>
-              <w:left w:w="108" w:type="dxa"/>
+              <w:left w:w="103" w:type="dxa"/>
             </w:tcMar>
           </w:tcPr>
           <w:p>
@@ -7058,7 +7052,7 @@
             <w:tcBorders/>
             <w:shd w:fill="auto" w:val="clear"/>
             <w:tcMar>
-              <w:left w:w="108" w:type="dxa"/>
+              <w:left w:w="103" w:type="dxa"/>
             </w:tcMar>
           </w:tcPr>
           <w:p>
@@ -7083,7 +7077,7 @@
             <w:tcBorders/>
             <w:shd w:fill="auto" w:val="clear"/>
             <w:tcMar>
-              <w:left w:w="108" w:type="dxa"/>
+              <w:left w:w="103" w:type="dxa"/>
             </w:tcMar>
           </w:tcPr>
           <w:p>
@@ -7108,7 +7102,7 @@
             <w:tcBorders/>
             <w:shd w:fill="auto" w:val="clear"/>
             <w:tcMar>
-              <w:left w:w="108" w:type="dxa"/>
+              <w:left w:w="103" w:type="dxa"/>
             </w:tcMar>
           </w:tcPr>
           <w:p>
@@ -7132,7 +7126,7 @@
             <w:tcBorders/>
             <w:shd w:fill="auto" w:val="clear"/>
             <w:tcMar>
-              <w:left w:w="108" w:type="dxa"/>
+              <w:left w:w="103" w:type="dxa"/>
             </w:tcMar>
           </w:tcPr>
           <w:p>
@@ -7160,7 +7154,7 @@
             <w:tcBorders/>
             <w:shd w:fill="auto" w:val="clear"/>
             <w:tcMar>
-              <w:left w:w="108" w:type="dxa"/>
+              <w:left w:w="103" w:type="dxa"/>
             </w:tcMar>
           </w:tcPr>
           <w:p>
@@ -7184,7 +7178,7 @@
             <w:tcBorders/>
             <w:shd w:fill="auto" w:val="clear"/>
             <w:tcMar>
-              <w:left w:w="108" w:type="dxa"/>
+              <w:left w:w="103" w:type="dxa"/>
             </w:tcMar>
           </w:tcPr>
           <w:p>
@@ -7209,7 +7203,7 @@
             <w:tcBorders/>
             <w:shd w:fill="auto" w:val="clear"/>
             <w:tcMar>
-              <w:left w:w="108" w:type="dxa"/>
+              <w:left w:w="103" w:type="dxa"/>
             </w:tcMar>
           </w:tcPr>
           <w:p>
@@ -7234,7 +7228,7 @@
             <w:tcBorders/>
             <w:shd w:fill="auto" w:val="clear"/>
             <w:tcMar>
-              <w:left w:w="108" w:type="dxa"/>
+              <w:left w:w="103" w:type="dxa"/>
             </w:tcMar>
           </w:tcPr>
           <w:p>
@@ -7259,7 +7253,7 @@
             <w:tcBorders/>
             <w:shd w:fill="auto" w:val="clear"/>
             <w:tcMar>
-              <w:left w:w="108" w:type="dxa"/>
+              <w:left w:w="103" w:type="dxa"/>
             </w:tcMar>
           </w:tcPr>
           <w:p>
@@ -7283,7 +7277,7 @@
             <w:tcBorders/>
             <w:shd w:fill="auto" w:val="clear"/>
             <w:tcMar>
-              <w:left w:w="108" w:type="dxa"/>
+              <w:left w:w="103" w:type="dxa"/>
             </w:tcMar>
           </w:tcPr>
           <w:p>
@@ -7311,7 +7305,7 @@
             <w:tcBorders/>
             <w:shd w:fill="auto" w:val="clear"/>
             <w:tcMar>
-              <w:left w:w="108" w:type="dxa"/>
+              <w:left w:w="103" w:type="dxa"/>
             </w:tcMar>
             <w:vAlign w:val="center"/>
           </w:tcPr>
@@ -7338,7 +7332,7 @@
             <w:tcBorders/>
             <w:shd w:fill="auto" w:val="clear"/>
             <w:tcMar>
-              <w:left w:w="108" w:type="dxa"/>
+              <w:left w:w="103" w:type="dxa"/>
             </w:tcMar>
           </w:tcPr>
           <w:p>
@@ -7363,7 +7357,7 @@
             <w:tcBorders/>
             <w:shd w:fill="auto" w:val="clear"/>
             <w:tcMar>
-              <w:left w:w="108" w:type="dxa"/>
+              <w:left w:w="103" w:type="dxa"/>
             </w:tcMar>
           </w:tcPr>
           <w:p>
@@ -7388,7 +7382,7 @@
             <w:tcBorders/>
             <w:shd w:fill="auto" w:val="clear"/>
             <w:tcMar>
-              <w:left w:w="108" w:type="dxa"/>
+              <w:left w:w="103" w:type="dxa"/>
             </w:tcMar>
           </w:tcPr>
           <w:p>
@@ -7413,7 +7407,7 @@
             <w:tcBorders/>
             <w:shd w:fill="auto" w:val="clear"/>
             <w:tcMar>
-              <w:left w:w="108" w:type="dxa"/>
+              <w:left w:w="103" w:type="dxa"/>
             </w:tcMar>
           </w:tcPr>
           <w:p>
@@ -7437,7 +7431,7 @@
             <w:tcBorders/>
             <w:shd w:fill="auto" w:val="clear"/>
             <w:tcMar>
-              <w:left w:w="108" w:type="dxa"/>
+              <w:left w:w="103" w:type="dxa"/>
             </w:tcMar>
           </w:tcPr>
           <w:p>
@@ -7465,7 +7459,7 @@
             <w:tcBorders/>
             <w:shd w:fill="auto" w:val="clear"/>
             <w:tcMar>
-              <w:left w:w="108" w:type="dxa"/>
+              <w:left w:w="103" w:type="dxa"/>
             </w:tcMar>
           </w:tcPr>
           <w:p>
@@ -7489,7 +7483,7 @@
             <w:tcBorders/>
             <w:shd w:fill="auto" w:val="clear"/>
             <w:tcMar>
-              <w:left w:w="108" w:type="dxa"/>
+              <w:left w:w="103" w:type="dxa"/>
             </w:tcMar>
           </w:tcPr>
           <w:p>
@@ -7514,7 +7508,7 @@
             <w:tcBorders/>
             <w:shd w:fill="auto" w:val="clear"/>
             <w:tcMar>
-              <w:left w:w="108" w:type="dxa"/>
+              <w:left w:w="103" w:type="dxa"/>
             </w:tcMar>
           </w:tcPr>
           <w:p>
@@ -7539,7 +7533,7 @@
             <w:tcBorders/>
             <w:shd w:fill="auto" w:val="clear"/>
             <w:tcMar>
-              <w:left w:w="108" w:type="dxa"/>
+              <w:left w:w="103" w:type="dxa"/>
             </w:tcMar>
           </w:tcPr>
           <w:p>
@@ -7564,7 +7558,7 @@
             <w:tcBorders/>
             <w:shd w:fill="auto" w:val="clear"/>
             <w:tcMar>
-              <w:left w:w="108" w:type="dxa"/>
+              <w:left w:w="103" w:type="dxa"/>
             </w:tcMar>
           </w:tcPr>
           <w:p>
@@ -7588,7 +7582,7 @@
             <w:tcBorders/>
             <w:shd w:fill="auto" w:val="clear"/>
             <w:tcMar>
-              <w:left w:w="108" w:type="dxa"/>
+              <w:left w:w="103" w:type="dxa"/>
             </w:tcMar>
           </w:tcPr>
           <w:p>
@@ -7616,7 +7610,7 @@
             <w:tcBorders/>
             <w:shd w:fill="auto" w:val="clear"/>
             <w:tcMar>
-              <w:left w:w="108" w:type="dxa"/>
+              <w:left w:w="103" w:type="dxa"/>
             </w:tcMar>
           </w:tcPr>
           <w:p>
@@ -7640,7 +7634,7 @@
             <w:tcBorders/>
             <w:shd w:fill="auto" w:val="clear"/>
             <w:tcMar>
-              <w:left w:w="108" w:type="dxa"/>
+              <w:left w:w="103" w:type="dxa"/>
             </w:tcMar>
           </w:tcPr>
           <w:p>
@@ -7665,7 +7659,7 @@
             <w:tcBorders/>
             <w:shd w:fill="auto" w:val="clear"/>
             <w:tcMar>
-              <w:left w:w="108" w:type="dxa"/>
+              <w:left w:w="103" w:type="dxa"/>
             </w:tcMar>
           </w:tcPr>
           <w:p>
@@ -7690,7 +7684,7 @@
             <w:tcBorders/>
             <w:shd w:fill="auto" w:val="clear"/>
             <w:tcMar>
-              <w:left w:w="108" w:type="dxa"/>
+              <w:left w:w="103" w:type="dxa"/>
             </w:tcMar>
           </w:tcPr>
           <w:p>
@@ -7715,7 +7709,7 @@
             <w:tcBorders/>
             <w:shd w:fill="auto" w:val="clear"/>
             <w:tcMar>
-              <w:left w:w="108" w:type="dxa"/>
+              <w:left w:w="103" w:type="dxa"/>
             </w:tcMar>
           </w:tcPr>
           <w:p>
@@ -7739,7 +7733,7 @@
             <w:tcBorders/>
             <w:shd w:fill="auto" w:val="clear"/>
             <w:tcMar>
-              <w:left w:w="108" w:type="dxa"/>
+              <w:left w:w="103" w:type="dxa"/>
             </w:tcMar>
           </w:tcPr>
           <w:p>
@@ -7767,7 +7761,7 @@
             <w:tcBorders/>
             <w:shd w:fill="auto" w:val="clear"/>
             <w:tcMar>
-              <w:left w:w="108" w:type="dxa"/>
+              <w:left w:w="103" w:type="dxa"/>
             </w:tcMar>
           </w:tcPr>
           <w:p>
@@ -7791,7 +7785,7 @@
             <w:tcBorders/>
             <w:shd w:fill="auto" w:val="clear"/>
             <w:tcMar>
-              <w:left w:w="108" w:type="dxa"/>
+              <w:left w:w="103" w:type="dxa"/>
             </w:tcMar>
           </w:tcPr>
           <w:p>
@@ -7816,7 +7810,7 @@
             <w:tcBorders/>
             <w:shd w:fill="auto" w:val="clear"/>
             <w:tcMar>
-              <w:left w:w="108" w:type="dxa"/>
+              <w:left w:w="103" w:type="dxa"/>
             </w:tcMar>
           </w:tcPr>
           <w:p>
@@ -7841,7 +7835,7 @@
             <w:tcBorders/>
             <w:shd w:fill="auto" w:val="clear"/>
             <w:tcMar>
-              <w:left w:w="108" w:type="dxa"/>
+              <w:left w:w="103" w:type="dxa"/>
             </w:tcMar>
           </w:tcPr>
           <w:p>
@@ -7866,7 +7860,7 @@
             <w:tcBorders/>
             <w:shd w:fill="auto" w:val="clear"/>
             <w:tcMar>
-              <w:left w:w="108" w:type="dxa"/>
+              <w:left w:w="103" w:type="dxa"/>
             </w:tcMar>
           </w:tcPr>
           <w:p>
@@ -7890,7 +7884,7 @@
             <w:tcBorders/>
             <w:shd w:fill="auto" w:val="clear"/>
             <w:tcMar>
-              <w:left w:w="108" w:type="dxa"/>
+              <w:left w:w="103" w:type="dxa"/>
             </w:tcMar>
           </w:tcPr>
           <w:p>
@@ -7918,7 +7912,7 @@
             <w:tcBorders/>
             <w:shd w:fill="auto" w:val="clear"/>
             <w:tcMar>
-              <w:left w:w="108" w:type="dxa"/>
+              <w:left w:w="103" w:type="dxa"/>
             </w:tcMar>
             <w:vAlign w:val="center"/>
           </w:tcPr>
@@ -7945,7 +7939,7 @@
             <w:tcBorders/>
             <w:shd w:fill="auto" w:val="clear"/>
             <w:tcMar>
-              <w:left w:w="108" w:type="dxa"/>
+              <w:left w:w="103" w:type="dxa"/>
             </w:tcMar>
           </w:tcPr>
           <w:p>
@@ -7970,7 +7964,7 @@
             <w:tcBorders/>
             <w:shd w:fill="auto" w:val="clear"/>
             <w:tcMar>
-              <w:left w:w="108" w:type="dxa"/>
+              <w:left w:w="103" w:type="dxa"/>
             </w:tcMar>
           </w:tcPr>
           <w:p>
@@ -7995,7 +7989,7 @@
             <w:tcBorders/>
             <w:shd w:fill="auto" w:val="clear"/>
             <w:tcMar>
-              <w:left w:w="108" w:type="dxa"/>
+              <w:left w:w="103" w:type="dxa"/>
             </w:tcMar>
           </w:tcPr>
           <w:p>
@@ -8020,21 +8014,22 @@
             <w:tcBorders/>
             <w:shd w:fill="auto" w:val="clear"/>
             <w:tcMar>
-              <w:left w:w="108" w:type="dxa"/>
-            </w:tcMar>
-          </w:tcPr>
-          <w:p>
-            <w:pPr>
-              <w:pStyle w:val="Normal"/>
-              <w:spacing w:lineRule="auto" w:line="240" w:before="0" w:after="0"/>
-              <w:rPr>
-                <w:lang w:val="en-GB"/>
-              </w:rPr>
-            </w:pPr>
-            <w:r>
-              <w:rPr>
-                <w:lang w:val="en-GB"/>
-              </w:rPr>
+              <w:left w:w="103" w:type="dxa"/>
+            </w:tcMar>
+          </w:tcPr>
+          <w:p>
+            <w:pPr>
+              <w:pStyle w:val="Normal"/>
+              <w:spacing w:lineRule="auto" w:line="240" w:before="0" w:after="0"/>
+              <w:rPr>
+                <w:lang w:val="en-GB"/>
+              </w:rPr>
+            </w:pPr>
+            <w:r>
+              <w:rPr>
+                <w:lang w:val="en-GB"/>
+              </w:rPr>
+              <w:t>Inês Gonçalves</w:t>
             </w:r>
           </w:p>
         </w:tc>
@@ -8044,21 +8039,28 @@
             <w:tcBorders/>
             <w:shd w:fill="auto" w:val="clear"/>
             <w:tcMar>
-              <w:left w:w="108" w:type="dxa"/>
-            </w:tcMar>
-          </w:tcPr>
-          <w:p>
-            <w:pPr>
-              <w:pStyle w:val="Normal"/>
-              <w:spacing w:lineRule="auto" w:line="240" w:before="0" w:after="0"/>
-              <w:rPr>
-                <w:lang w:val="en-GB"/>
-              </w:rPr>
-            </w:pPr>
-            <w:r>
-              <w:rPr>
-                <w:lang w:val="en-GB"/>
-              </w:rPr>
+              <w:left w:w="103" w:type="dxa"/>
+            </w:tcMar>
+          </w:tcPr>
+          <w:p>
+            <w:pPr>
+              <w:pStyle w:val="Normal"/>
+              <w:spacing w:lineRule="auto" w:line="240" w:before="0" w:after="0"/>
+              <w:rPr>
+                <w:lang w:val="en-GB"/>
+              </w:rPr>
+            </w:pPr>
+            <w:r>
+              <w:rPr>
+                <w:lang w:val="en-GB"/>
+              </w:rPr>
+              <w:t>100</w:t>
+            </w:r>
+            <w:r>
+              <w:rPr>
+                <w:lang w:val="en-GB"/>
+              </w:rPr>
+              <w:t>%</w:t>
             </w:r>
           </w:p>
         </w:tc>
@@ -8072,7 +8074,7 @@
             <w:tcBorders/>
             <w:shd w:fill="auto" w:val="clear"/>
             <w:tcMar>
-              <w:left w:w="108" w:type="dxa"/>
+              <w:left w:w="103" w:type="dxa"/>
             </w:tcMar>
           </w:tcPr>
           <w:p>
@@ -8096,7 +8098,7 @@
             <w:tcBorders/>
             <w:shd w:fill="auto" w:val="clear"/>
             <w:tcMar>
-              <w:left w:w="108" w:type="dxa"/>
+              <w:left w:w="103" w:type="dxa"/>
             </w:tcMar>
           </w:tcPr>
           <w:p>
@@ -8121,7 +8123,7 @@
             <w:tcBorders/>
             <w:shd w:fill="auto" w:val="clear"/>
             <w:tcMar>
-              <w:left w:w="108" w:type="dxa"/>
+              <w:left w:w="103" w:type="dxa"/>
             </w:tcMar>
           </w:tcPr>
           <w:p>
@@ -8146,7 +8148,7 @@
             <w:tcBorders/>
             <w:shd w:fill="auto" w:val="clear"/>
             <w:tcMar>
-              <w:left w:w="108" w:type="dxa"/>
+              <w:left w:w="103" w:type="dxa"/>
             </w:tcMar>
           </w:tcPr>
           <w:p>
@@ -8171,21 +8173,22 @@
             <w:tcBorders/>
             <w:shd w:fill="auto" w:val="clear"/>
             <w:tcMar>
-              <w:left w:w="108" w:type="dxa"/>
-            </w:tcMar>
-          </w:tcPr>
-          <w:p>
-            <w:pPr>
-              <w:pStyle w:val="Normal"/>
-              <w:spacing w:lineRule="auto" w:line="240" w:before="0" w:after="0"/>
-              <w:rPr>
-                <w:lang w:val="en-GB"/>
-              </w:rPr>
-            </w:pPr>
-            <w:r>
-              <w:rPr>
-                <w:lang w:val="en-GB"/>
-              </w:rPr>
+              <w:left w:w="103" w:type="dxa"/>
+            </w:tcMar>
+          </w:tcPr>
+          <w:p>
+            <w:pPr>
+              <w:pStyle w:val="Normal"/>
+              <w:spacing w:lineRule="auto" w:line="240" w:before="0" w:after="0"/>
+              <w:rPr>
+                <w:lang w:val="en-GB"/>
+              </w:rPr>
+            </w:pPr>
+            <w:r>
+              <w:rPr>
+                <w:lang w:val="en-GB"/>
+              </w:rPr>
+              <w:t>Inês Gonçalves</w:t>
             </w:r>
           </w:p>
         </w:tc>
@@ -8195,21 +8198,22 @@
             <w:tcBorders/>
             <w:shd w:fill="auto" w:val="clear"/>
             <w:tcMar>
-              <w:left w:w="108" w:type="dxa"/>
-            </w:tcMar>
-          </w:tcPr>
-          <w:p>
-            <w:pPr>
-              <w:pStyle w:val="Normal"/>
-              <w:spacing w:lineRule="auto" w:line="240" w:before="0" w:after="0"/>
-              <w:rPr>
-                <w:lang w:val="en-GB"/>
-              </w:rPr>
-            </w:pPr>
-            <w:r>
-              <w:rPr>
-                <w:lang w:val="en-GB"/>
-              </w:rPr>
+              <w:left w:w="103" w:type="dxa"/>
+            </w:tcMar>
+          </w:tcPr>
+          <w:p>
+            <w:pPr>
+              <w:pStyle w:val="Normal"/>
+              <w:spacing w:lineRule="auto" w:line="240" w:before="0" w:after="0"/>
+              <w:rPr>
+                <w:lang w:val="en-GB"/>
+              </w:rPr>
+            </w:pPr>
+            <w:r>
+              <w:rPr>
+                <w:lang w:val="en-GB"/>
+              </w:rPr>
+              <w:t>100%</w:t>
             </w:r>
           </w:p>
         </w:tc>
@@ -8223,7 +8227,7 @@
             <w:tcBorders/>
             <w:shd w:fill="auto" w:val="clear"/>
             <w:tcMar>
-              <w:left w:w="108" w:type="dxa"/>
+              <w:left w:w="103" w:type="dxa"/>
             </w:tcMar>
           </w:tcPr>
           <w:p>
@@ -8247,7 +8251,7 @@
             <w:tcBorders/>
             <w:shd w:fill="auto" w:val="clear"/>
             <w:tcMar>
-              <w:left w:w="108" w:type="dxa"/>
+              <w:left w:w="103" w:type="dxa"/>
             </w:tcMar>
           </w:tcPr>
           <w:p>
@@ -8272,7 +8276,7 @@
             <w:tcBorders/>
             <w:shd w:fill="auto" w:val="clear"/>
             <w:tcMar>
-              <w:left w:w="108" w:type="dxa"/>
+              <w:left w:w="103" w:type="dxa"/>
             </w:tcMar>
           </w:tcPr>
           <w:p>
@@ -8297,7 +8301,7 @@
             <w:tcBorders/>
             <w:shd w:fill="auto" w:val="clear"/>
             <w:tcMar>
-              <w:left w:w="108" w:type="dxa"/>
+              <w:left w:w="103" w:type="dxa"/>
             </w:tcMar>
           </w:tcPr>
           <w:p>
@@ -8322,21 +8326,22 @@
             <w:tcBorders/>
             <w:shd w:fill="auto" w:val="clear"/>
             <w:tcMar>
-              <w:left w:w="108" w:type="dxa"/>
-            </w:tcMar>
-          </w:tcPr>
-          <w:p>
-            <w:pPr>
-              <w:pStyle w:val="Normal"/>
-              <w:spacing w:lineRule="auto" w:line="240" w:before="0" w:after="0"/>
-              <w:rPr>
-                <w:lang w:val="en-GB"/>
-              </w:rPr>
-            </w:pPr>
-            <w:r>
-              <w:rPr>
-                <w:lang w:val="en-GB"/>
-              </w:rPr>
+              <w:left w:w="103" w:type="dxa"/>
+            </w:tcMar>
+          </w:tcPr>
+          <w:p>
+            <w:pPr>
+              <w:pStyle w:val="Normal"/>
+              <w:spacing w:lineRule="auto" w:line="240" w:before="0" w:after="0"/>
+              <w:rPr>
+                <w:lang w:val="en-GB"/>
+              </w:rPr>
+            </w:pPr>
+            <w:r>
+              <w:rPr>
+                <w:lang w:val="en-GB"/>
+              </w:rPr>
+              <w:t>Inês Gonçalves</w:t>
             </w:r>
           </w:p>
         </w:tc>
@@ -8346,21 +8351,22 @@
             <w:tcBorders/>
             <w:shd w:fill="auto" w:val="clear"/>
             <w:tcMar>
-              <w:left w:w="108" w:type="dxa"/>
-            </w:tcMar>
-          </w:tcPr>
-          <w:p>
-            <w:pPr>
-              <w:pStyle w:val="Normal"/>
-              <w:spacing w:lineRule="auto" w:line="240" w:before="0" w:after="0"/>
-              <w:rPr>
-                <w:lang w:val="en-GB"/>
-              </w:rPr>
-            </w:pPr>
-            <w:r>
-              <w:rPr>
-                <w:lang w:val="en-GB"/>
-              </w:rPr>
+              <w:left w:w="103" w:type="dxa"/>
+            </w:tcMar>
+          </w:tcPr>
+          <w:p>
+            <w:pPr>
+              <w:pStyle w:val="Normal"/>
+              <w:spacing w:lineRule="auto" w:line="240" w:before="0" w:after="0"/>
+              <w:rPr>
+                <w:lang w:val="en-GB"/>
+              </w:rPr>
+            </w:pPr>
+            <w:r>
+              <w:rPr>
+                <w:lang w:val="en-GB"/>
+              </w:rPr>
+              <w:t>100%</w:t>
             </w:r>
           </w:p>
         </w:tc>
@@ -8371,10 +8377,12 @@
           <w:tcPr>
             <w:tcW w:w="1212" w:type="dxa"/>
             <w:vMerge w:val="continue"/>
-            <w:tcBorders/>
-            <w:shd w:fill="auto" w:val="clear"/>
-            <w:tcMar>
-              <w:left w:w="108" w:type="dxa"/>
+            <w:tcBorders>
+              <w:top w:val="nil"/>
+            </w:tcBorders>
+            <w:shd w:fill="auto" w:val="clear"/>
+            <w:tcMar>
+              <w:left w:w="103" w:type="dxa"/>
             </w:tcMar>
           </w:tcPr>
           <w:p>
@@ -8395,10 +8403,161 @@
         <w:tc>
           <w:tcPr>
             <w:tcW w:w="1480" w:type="dxa"/>
-            <w:tcBorders/>
-            <w:shd w:fill="auto" w:val="clear"/>
-            <w:tcMar>
-              <w:left w:w="108" w:type="dxa"/>
+            <w:tcBorders>
+              <w:top w:val="nil"/>
+            </w:tcBorders>
+            <w:shd w:fill="auto" w:val="clear"/>
+            <w:tcMar>
+              <w:left w:w="103" w:type="dxa"/>
+            </w:tcMar>
+          </w:tcPr>
+          <w:p>
+            <w:pPr>
+              <w:pStyle w:val="Normal"/>
+              <w:spacing w:lineRule="auto" w:line="240" w:before="0" w:after="0"/>
+              <w:rPr/>
+            </w:pPr>
+            <w:r>
+              <w:rPr/>
+              <w:t>US004</w:t>
+            </w:r>
+          </w:p>
+        </w:tc>
+        <w:tc>
+          <w:tcPr>
+            <w:tcW w:w="1517" w:type="dxa"/>
+            <w:tcBorders>
+              <w:top w:val="nil"/>
+            </w:tcBorders>
+            <w:shd w:fill="auto" w:val="clear"/>
+            <w:tcMar>
+              <w:left w:w="103" w:type="dxa"/>
+            </w:tcMar>
+          </w:tcPr>
+          <w:p>
+            <w:pPr>
+              <w:pStyle w:val="Normal"/>
+              <w:spacing w:lineRule="auto" w:line="240" w:before="0" w:after="0"/>
+              <w:rPr/>
+            </w:pPr>
+            <w:r>
+              <w:rPr/>
+              <w:t>Contacts</w:t>
+            </w:r>
+          </w:p>
+        </w:tc>
+        <w:tc>
+          <w:tcPr>
+            <w:tcW w:w="1459" w:type="dxa"/>
+            <w:tcBorders>
+              <w:top w:val="nil"/>
+            </w:tcBorders>
+            <w:shd w:fill="auto" w:val="clear"/>
+            <w:tcMar>
+              <w:left w:w="103" w:type="dxa"/>
+            </w:tcMar>
+          </w:tcPr>
+          <w:p>
+            <w:pPr>
+              <w:pStyle w:val="Normal"/>
+              <w:spacing w:lineRule="auto" w:line="240" w:before="0" w:after="0"/>
+              <w:rPr/>
+            </w:pPr>
+            <w:r>
+              <w:rPr/>
+              <w:t>High</w:t>
+            </w:r>
+          </w:p>
+        </w:tc>
+        <w:tc>
+          <w:tcPr>
+            <w:tcW w:w="1462" w:type="dxa"/>
+            <w:tcBorders>
+              <w:top w:val="nil"/>
+            </w:tcBorders>
+            <w:shd w:fill="auto" w:val="clear"/>
+            <w:tcMar>
+              <w:left w:w="103" w:type="dxa"/>
+            </w:tcMar>
+          </w:tcPr>
+          <w:p>
+            <w:pPr>
+              <w:pStyle w:val="Normal"/>
+              <w:spacing w:lineRule="auto" w:line="240" w:before="0" w:after="0"/>
+              <w:rPr>
+                <w:lang w:val="en-GB"/>
+              </w:rPr>
+            </w:pPr>
+            <w:r>
+              <w:rPr>
+                <w:lang w:val="en-GB"/>
+              </w:rPr>
+              <w:t>Inês Gonçalves</w:t>
+            </w:r>
+          </w:p>
+        </w:tc>
+        <w:tc>
+          <w:tcPr>
+            <w:tcW w:w="1363" w:type="dxa"/>
+            <w:tcBorders>
+              <w:top w:val="nil"/>
+            </w:tcBorders>
+            <w:shd w:fill="auto" w:val="clear"/>
+            <w:tcMar>
+              <w:left w:w="103" w:type="dxa"/>
+            </w:tcMar>
+          </w:tcPr>
+          <w:p>
+            <w:pPr>
+              <w:pStyle w:val="Normal"/>
+              <w:spacing w:lineRule="auto" w:line="240" w:before="0" w:after="0"/>
+              <w:rPr>
+                <w:lang w:val="en-GB"/>
+              </w:rPr>
+            </w:pPr>
+            <w:r>
+              <w:rPr>
+                <w:lang w:val="en-GB"/>
+              </w:rPr>
+              <w:t>100%</w:t>
+            </w:r>
+          </w:p>
+        </w:tc>
+      </w:tr>
+      <w:tr>
+        <w:trPr/>
+        <w:tc>
+          <w:tcPr>
+            <w:tcW w:w="1212" w:type="dxa"/>
+            <w:vMerge w:val="continue"/>
+            <w:tcBorders/>
+            <w:shd w:fill="auto" w:val="clear"/>
+            <w:tcMar>
+              <w:left w:w="103" w:type="dxa"/>
+            </w:tcMar>
+          </w:tcPr>
+          <w:p>
+            <w:pPr>
+              <w:pStyle w:val="Normal"/>
+              <w:spacing w:lineRule="auto" w:line="240" w:before="0" w:after="0"/>
+              <w:rPr>
+                <w:lang w:val="en-GB"/>
+              </w:rPr>
+            </w:pPr>
+            <w:r>
+              <w:rPr>
+                <w:lang w:val="en-GB"/>
+              </w:rPr>
+            </w:r>
+          </w:p>
+        </w:tc>
+        <w:tc>
+          <w:tcPr>
+            <w:tcW w:w="1480" w:type="dxa"/>
+            <w:tcBorders/>
+            <w:shd w:fill="auto" w:val="clear"/>
+            <w:tcMar>
+              <w:left w:w="103" w:type="dxa"/>
             </w:tcMar>
           </w:tcPr>
           <w:p>
@@ -8423,7 +8582,7 @@
             <w:tcBorders/>
             <w:shd w:fill="auto" w:val="clear"/>
             <w:tcMar>
-              <w:left w:w="108" w:type="dxa"/>
+              <w:left w:w="103" w:type="dxa"/>
             </w:tcMar>
           </w:tcPr>
           <w:p>
@@ -8448,7 +8607,7 @@
             <w:tcBorders/>
             <w:shd w:fill="auto" w:val="clear"/>
             <w:tcMar>
-              <w:left w:w="108" w:type="dxa"/>
+              <w:left w:w="103" w:type="dxa"/>
             </w:tcMar>
           </w:tcPr>
           <w:p>
@@ -8473,7 +8632,7 @@
             <w:tcBorders/>
             <w:shd w:fill="auto" w:val="clear"/>
             <w:tcMar>
-              <w:left w:w="108" w:type="dxa"/>
+              <w:left w:w="103" w:type="dxa"/>
             </w:tcMar>
           </w:tcPr>
           <w:p>
@@ -8497,7 +8656,7 @@
             <w:tcBorders/>
             <w:shd w:fill="auto" w:val="clear"/>
             <w:tcMar>
-              <w:left w:w="108" w:type="dxa"/>
+              <w:left w:w="103" w:type="dxa"/>
             </w:tcMar>
           </w:tcPr>
           <w:p>
@@ -8773,6 +8932,7 @@
       </w:pPr>
       <w:rPr>
         <w:rFonts w:ascii="Wingdings" w:hAnsi="Wingdings" w:cs="Wingdings" w:hint="default"/>
+        <w:rFonts w:cs="Wingdings"/>
       </w:rPr>
     </w:lvl>
     <w:lvl w:ilvl="3">
@@ -8785,6 +8945,7 @@
       </w:pPr>
       <w:rPr>
         <w:rFonts w:ascii="Symbol" w:hAnsi="Symbol" w:cs="Symbol" w:hint="default"/>
+        <w:rFonts w:cs="Symbol"/>
       </w:rPr>
     </w:lvl>
     <w:lvl w:ilvl="4">
@@ -8810,6 +8971,7 @@
       </w:pPr>
       <w:rPr>
         <w:rFonts w:ascii="Wingdings" w:hAnsi="Wingdings" w:cs="Wingdings" w:hint="default"/>
+        <w:rFonts w:cs="Wingdings"/>
       </w:rPr>
     </w:lvl>
     <w:lvl w:ilvl="6">
@@ -8822,6 +8984,7 @@
       </w:pPr>
       <w:rPr>
         <w:rFonts w:ascii="Symbol" w:hAnsi="Symbol" w:cs="Symbol" w:hint="default"/>
+        <w:rFonts w:cs="Symbol"/>
       </w:rPr>
     </w:lvl>
     <w:lvl w:ilvl="7">
@@ -8847,6 +9010,7 @@
       </w:pPr>
       <w:rPr>
         <w:rFonts w:ascii="Wingdings" w:hAnsi="Wingdings" w:cs="Wingdings" w:hint="default"/>
+        <w:rFonts w:cs="Wingdings"/>
       </w:rPr>
     </w:lvl>
   </w:abstractNum>
@@ -8960,7 +9124,6 @@
     <w:rPrDefault>
       <w:rPr>
         <w:rFonts w:ascii="Calibri" w:hAnsi="Calibri" w:eastAsia="Calibri" w:cs="" w:asciiTheme="minorHAnsi" w:cstheme="minorBidi" w:eastAsiaTheme="minorHAnsi" w:hAnsiTheme="minorHAnsi"/>
-        <w:sz w:val="22"/>
         <w:szCs w:val="22"/>
         <w:lang w:val="pt-PT" w:eastAsia="en-US" w:bidi="ar-SA"/>
       </w:rPr>
@@ -9357,7 +9520,7 @@
     </w:pPr>
     <w:rPr>
       <w:rFonts w:ascii="Calibri" w:hAnsi="Calibri" w:eastAsia="Calibri" w:cs="" w:asciiTheme="minorHAnsi" w:cstheme="minorBidi" w:eastAsiaTheme="minorHAnsi" w:hAnsiTheme="minorHAnsi"/>
-      <w:color w:val="auto"/>
+      <w:color w:val="00000A"/>
       <w:kern w:val="0"/>
       <w:sz w:val="22"/>
       <w:szCs w:val="22"/>
@@ -9422,6 +9585,69 @@
     <w:qFormat/>
     <w:rPr>
       <w:rFonts w:cs="Courier New"/>
+    </w:rPr>
+  </w:style>
+  <w:style w:type="character" w:styleId="ListLabel5">
+    <w:name w:val="ListLabel 5"/>
+    <w:qFormat/>
+    <w:rPr>
+      <w:rFonts w:cs="Calibri"/>
+    </w:rPr>
+  </w:style>
+  <w:style w:type="character" w:styleId="ListLabel6">
+    <w:name w:val="ListLabel 6"/>
+    <w:qFormat/>
+    <w:rPr>
+      <w:rFonts w:cs="Courier New"/>
+    </w:rPr>
+  </w:style>
+  <w:style w:type="character" w:styleId="ListLabel7">
+    <w:name w:val="ListLabel 7"/>
+    <w:qFormat/>
+    <w:rPr>
+      <w:rFonts w:cs="Wingdings"/>
+    </w:rPr>
+  </w:style>
+  <w:style w:type="character" w:styleId="ListLabel8">
+    <w:name w:val="ListLabel 8"/>
+    <w:qFormat/>
+    <w:rPr>
+      <w:rFonts w:cs="Symbol"/>
+    </w:rPr>
+  </w:style>
+  <w:style w:type="character" w:styleId="ListLabel9">
+    <w:name w:val="ListLabel 9"/>
+    <w:qFormat/>
+    <w:rPr>
+      <w:rFonts w:cs="Courier New"/>
+    </w:rPr>
+  </w:style>
+  <w:style w:type="character" w:styleId="ListLabel10">
+    <w:name w:val="ListLabel 10"/>
+    <w:qFormat/>
+    <w:rPr>
+      <w:rFonts w:cs="Wingdings"/>
+    </w:rPr>
+  </w:style>
+  <w:style w:type="character" w:styleId="ListLabel11">
+    <w:name w:val="ListLabel 11"/>
+    <w:qFormat/>
+    <w:rPr>
+      <w:rFonts w:cs="Symbol"/>
+    </w:rPr>
+  </w:style>
+  <w:style w:type="character" w:styleId="ListLabel12">
+    <w:name w:val="ListLabel 12"/>
+    <w:qFormat/>
+    <w:rPr>
+      <w:rFonts w:cs="Courier New"/>
+    </w:rPr>
+  </w:style>
+  <w:style w:type="character" w:styleId="ListLabel13">
+    <w:name w:val="ListLabel 13"/>
+    <w:qFormat/>
+    <w:rPr>
+      <w:rFonts w:cs="Wingdings"/>
     </w:rPr>
   </w:style>
   <w:style w:type="paragraph" w:styleId="Heading">

</xml_diff>

<commit_message>
Added instances in database
</commit_message>
<xml_diff>
--- a/Artefactos/A10/lbaw1734_a2.docx
+++ b/Artefactos/A10/lbaw1734_a2.docx
@@ -440,7 +440,7 @@
         <w:tblInd w:w="0" w:type="dxa"/>
         <w:tblCellMar>
           <w:top w:w="0" w:type="dxa"/>
-          <w:left w:w="103" w:type="dxa"/>
+          <w:left w:w="98" w:type="dxa"/>
           <w:bottom w:w="0" w:type="dxa"/>
           <w:right w:w="108" w:type="dxa"/>
         </w:tblCellMar>
@@ -462,7 +462,7 @@
             <w:tcBorders/>
             <w:shd w:fill="auto" w:val="clear"/>
             <w:tcMar>
-              <w:left w:w="103" w:type="dxa"/>
+              <w:left w:w="98" w:type="dxa"/>
             </w:tcMar>
           </w:tcPr>
           <w:p>
@@ -487,7 +487,7 @@
             <w:tcBorders/>
             <w:shd w:fill="auto" w:val="clear"/>
             <w:tcMar>
-              <w:left w:w="103" w:type="dxa"/>
+              <w:left w:w="98" w:type="dxa"/>
             </w:tcMar>
           </w:tcPr>
           <w:p>
@@ -512,7 +512,7 @@
             <w:tcBorders/>
             <w:shd w:fill="auto" w:val="clear"/>
             <w:tcMar>
-              <w:left w:w="103" w:type="dxa"/>
+              <w:left w:w="98" w:type="dxa"/>
             </w:tcMar>
           </w:tcPr>
           <w:p>
@@ -537,7 +537,7 @@
             <w:tcBorders/>
             <w:shd w:fill="auto" w:val="clear"/>
             <w:tcMar>
-              <w:left w:w="103" w:type="dxa"/>
+              <w:left w:w="98" w:type="dxa"/>
             </w:tcMar>
           </w:tcPr>
           <w:p>
@@ -562,7 +562,7 @@
             <w:tcBorders/>
             <w:shd w:fill="auto" w:val="clear"/>
             <w:tcMar>
-              <w:left w:w="103" w:type="dxa"/>
+              <w:left w:w="98" w:type="dxa"/>
             </w:tcMar>
           </w:tcPr>
           <w:p>
@@ -587,7 +587,7 @@
             <w:tcBorders/>
             <w:shd w:fill="auto" w:val="clear"/>
             <w:tcMar>
-              <w:left w:w="103" w:type="dxa"/>
+              <w:left w:w="98" w:type="dxa"/>
             </w:tcMar>
           </w:tcPr>
           <w:p>
@@ -616,7 +616,7 @@
             <w:tcBorders/>
             <w:shd w:fill="auto" w:val="clear"/>
             <w:tcMar>
-              <w:left w:w="103" w:type="dxa"/>
+              <w:left w:w="98" w:type="dxa"/>
             </w:tcMar>
             <w:vAlign w:val="center"/>
           </w:tcPr>
@@ -643,7 +643,7 @@
             <w:tcBorders/>
             <w:shd w:fill="auto" w:val="clear"/>
             <w:tcMar>
-              <w:left w:w="103" w:type="dxa"/>
+              <w:left w:w="98" w:type="dxa"/>
             </w:tcMar>
           </w:tcPr>
           <w:p>
@@ -668,7 +668,7 @@
             <w:tcBorders/>
             <w:shd w:fill="auto" w:val="clear"/>
             <w:tcMar>
-              <w:left w:w="103" w:type="dxa"/>
+              <w:left w:w="98" w:type="dxa"/>
             </w:tcMar>
           </w:tcPr>
           <w:p>
@@ -693,7 +693,7 @@
             <w:tcBorders/>
             <w:shd w:fill="auto" w:val="clear"/>
             <w:tcMar>
-              <w:left w:w="103" w:type="dxa"/>
+              <w:left w:w="98" w:type="dxa"/>
             </w:tcMar>
           </w:tcPr>
           <w:p>
@@ -718,7 +718,7 @@
             <w:tcBorders/>
             <w:shd w:fill="auto" w:val="clear"/>
             <w:tcMar>
-              <w:left w:w="103" w:type="dxa"/>
+              <w:left w:w="98" w:type="dxa"/>
             </w:tcMar>
           </w:tcPr>
           <w:p>
@@ -743,7 +743,7 @@
             <w:tcBorders/>
             <w:shd w:fill="auto" w:val="clear"/>
             <w:tcMar>
-              <w:left w:w="103" w:type="dxa"/>
+              <w:left w:w="98" w:type="dxa"/>
             </w:tcMar>
           </w:tcPr>
           <w:p>
@@ -772,7 +772,7 @@
             <w:tcBorders/>
             <w:shd w:fill="auto" w:val="clear"/>
             <w:tcMar>
-              <w:left w:w="103" w:type="dxa"/>
+              <w:left w:w="98" w:type="dxa"/>
             </w:tcMar>
           </w:tcPr>
           <w:p>
@@ -796,7 +796,7 @@
             <w:tcBorders/>
             <w:shd w:fill="auto" w:val="clear"/>
             <w:tcMar>
-              <w:left w:w="103" w:type="dxa"/>
+              <w:left w:w="98" w:type="dxa"/>
             </w:tcMar>
           </w:tcPr>
           <w:p>
@@ -821,7 +821,7 @@
             <w:tcBorders/>
             <w:shd w:fill="auto" w:val="clear"/>
             <w:tcMar>
-              <w:left w:w="103" w:type="dxa"/>
+              <w:left w:w="98" w:type="dxa"/>
             </w:tcMar>
           </w:tcPr>
           <w:p>
@@ -846,7 +846,7 @@
             <w:tcBorders/>
             <w:shd w:fill="auto" w:val="clear"/>
             <w:tcMar>
-              <w:left w:w="103" w:type="dxa"/>
+              <w:left w:w="98" w:type="dxa"/>
             </w:tcMar>
           </w:tcPr>
           <w:p>
@@ -871,7 +871,7 @@
             <w:tcBorders/>
             <w:shd w:fill="auto" w:val="clear"/>
             <w:tcMar>
-              <w:left w:w="103" w:type="dxa"/>
+              <w:left w:w="98" w:type="dxa"/>
             </w:tcMar>
           </w:tcPr>
           <w:p>
@@ -896,7 +896,7 @@
             <w:tcBorders/>
             <w:shd w:fill="auto" w:val="clear"/>
             <w:tcMar>
-              <w:left w:w="103" w:type="dxa"/>
+              <w:left w:w="98" w:type="dxa"/>
             </w:tcMar>
           </w:tcPr>
           <w:p>
@@ -925,7 +925,7 @@
             <w:tcBorders/>
             <w:shd w:fill="auto" w:val="clear"/>
             <w:tcMar>
-              <w:left w:w="103" w:type="dxa"/>
+              <w:left w:w="98" w:type="dxa"/>
             </w:tcMar>
           </w:tcPr>
           <w:p>
@@ -949,7 +949,7 @@
             <w:tcBorders/>
             <w:shd w:fill="auto" w:val="clear"/>
             <w:tcMar>
-              <w:left w:w="103" w:type="dxa"/>
+              <w:left w:w="98" w:type="dxa"/>
             </w:tcMar>
           </w:tcPr>
           <w:p>
@@ -974,7 +974,7 @@
             <w:tcBorders/>
             <w:shd w:fill="auto" w:val="clear"/>
             <w:tcMar>
-              <w:left w:w="103" w:type="dxa"/>
+              <w:left w:w="98" w:type="dxa"/>
             </w:tcMar>
           </w:tcPr>
           <w:p>
@@ -999,7 +999,7 @@
             <w:tcBorders/>
             <w:shd w:fill="auto" w:val="clear"/>
             <w:tcMar>
-              <w:left w:w="103" w:type="dxa"/>
+              <w:left w:w="98" w:type="dxa"/>
             </w:tcMar>
           </w:tcPr>
           <w:p>
@@ -1024,7 +1024,7 @@
             <w:tcBorders/>
             <w:shd w:fill="auto" w:val="clear"/>
             <w:tcMar>
-              <w:left w:w="103" w:type="dxa"/>
+              <w:left w:w="98" w:type="dxa"/>
             </w:tcMar>
           </w:tcPr>
           <w:p>
@@ -1049,7 +1049,7 @@
             <w:tcBorders/>
             <w:shd w:fill="auto" w:val="clear"/>
             <w:tcMar>
-              <w:left w:w="103" w:type="dxa"/>
+              <w:left w:w="98" w:type="dxa"/>
             </w:tcMar>
           </w:tcPr>
           <w:p>
@@ -1078,7 +1078,7 @@
             <w:tcBorders/>
             <w:shd w:fill="auto" w:val="clear"/>
             <w:tcMar>
-              <w:left w:w="103" w:type="dxa"/>
+              <w:left w:w="98" w:type="dxa"/>
             </w:tcMar>
           </w:tcPr>
           <w:p>
@@ -1102,7 +1102,7 @@
             <w:tcBorders/>
             <w:shd w:fill="auto" w:val="clear"/>
             <w:tcMar>
-              <w:left w:w="103" w:type="dxa"/>
+              <w:left w:w="98" w:type="dxa"/>
             </w:tcMar>
           </w:tcPr>
           <w:p>
@@ -1127,7 +1127,7 @@
             <w:tcBorders/>
             <w:shd w:fill="auto" w:val="clear"/>
             <w:tcMar>
-              <w:left w:w="103" w:type="dxa"/>
+              <w:left w:w="98" w:type="dxa"/>
             </w:tcMar>
           </w:tcPr>
           <w:p>
@@ -1152,7 +1152,7 @@
             <w:tcBorders/>
             <w:shd w:fill="auto" w:val="clear"/>
             <w:tcMar>
-              <w:left w:w="103" w:type="dxa"/>
+              <w:left w:w="98" w:type="dxa"/>
             </w:tcMar>
           </w:tcPr>
           <w:p>
@@ -1177,7 +1177,7 @@
             <w:tcBorders/>
             <w:shd w:fill="auto" w:val="clear"/>
             <w:tcMar>
-              <w:left w:w="103" w:type="dxa"/>
+              <w:left w:w="98" w:type="dxa"/>
             </w:tcMar>
           </w:tcPr>
           <w:p>
@@ -1202,21 +1202,22 @@
             <w:tcBorders/>
             <w:shd w:fill="auto" w:val="clear"/>
             <w:tcMar>
-              <w:left w:w="103" w:type="dxa"/>
-            </w:tcMar>
-          </w:tcPr>
-          <w:p>
-            <w:pPr>
-              <w:pStyle w:val="Normal"/>
-              <w:spacing w:lineRule="auto" w:line="240" w:before="0" w:after="0"/>
-              <w:rPr>
-                <w:lang w:val="en-GB"/>
-              </w:rPr>
-            </w:pPr>
-            <w:r>
-              <w:rPr>
-                <w:lang w:val="en-GB"/>
-              </w:rPr>
+              <w:left w:w="98" w:type="dxa"/>
+            </w:tcMar>
+          </w:tcPr>
+          <w:p>
+            <w:pPr>
+              <w:pStyle w:val="Normal"/>
+              <w:spacing w:lineRule="auto" w:line="240" w:before="0" w:after="0"/>
+              <w:rPr>
+                <w:lang w:val="en-GB"/>
+              </w:rPr>
+            </w:pPr>
+            <w:r>
+              <w:rPr>
+                <w:lang w:val="en-GB"/>
+              </w:rPr>
+              <w:t>100%</w:t>
             </w:r>
           </w:p>
         </w:tc>
@@ -1230,7 +1231,7 @@
             <w:tcBorders/>
             <w:shd w:fill="auto" w:val="clear"/>
             <w:tcMar>
-              <w:left w:w="103" w:type="dxa"/>
+              <w:left w:w="98" w:type="dxa"/>
             </w:tcMar>
           </w:tcPr>
           <w:p>
@@ -1254,7 +1255,7 @@
             <w:tcBorders/>
             <w:shd w:fill="auto" w:val="clear"/>
             <w:tcMar>
-              <w:left w:w="103" w:type="dxa"/>
+              <w:left w:w="98" w:type="dxa"/>
             </w:tcMar>
           </w:tcPr>
           <w:p>
@@ -1279,7 +1280,7 @@
             <w:tcBorders/>
             <w:shd w:fill="auto" w:val="clear"/>
             <w:tcMar>
-              <w:left w:w="103" w:type="dxa"/>
+              <w:left w:w="98" w:type="dxa"/>
             </w:tcMar>
           </w:tcPr>
           <w:p>
@@ -1304,7 +1305,7 @@
             <w:tcBorders/>
             <w:shd w:fill="auto" w:val="clear"/>
             <w:tcMar>
-              <w:left w:w="103" w:type="dxa"/>
+              <w:left w:w="98" w:type="dxa"/>
             </w:tcMar>
           </w:tcPr>
           <w:p>
@@ -1329,7 +1330,7 @@
             <w:tcBorders/>
             <w:shd w:fill="auto" w:val="clear"/>
             <w:tcMar>
-              <w:left w:w="103" w:type="dxa"/>
+              <w:left w:w="98" w:type="dxa"/>
             </w:tcMar>
           </w:tcPr>
           <w:p>
@@ -1354,21 +1355,22 @@
             <w:tcBorders/>
             <w:shd w:fill="auto" w:val="clear"/>
             <w:tcMar>
-              <w:left w:w="103" w:type="dxa"/>
-            </w:tcMar>
-          </w:tcPr>
-          <w:p>
-            <w:pPr>
-              <w:pStyle w:val="Normal"/>
-              <w:spacing w:lineRule="auto" w:line="240" w:before="0" w:after="0"/>
-              <w:rPr>
-                <w:lang w:val="en-GB"/>
-              </w:rPr>
-            </w:pPr>
-            <w:r>
-              <w:rPr>
-                <w:lang w:val="en-GB"/>
-              </w:rPr>
+              <w:left w:w="98" w:type="dxa"/>
+            </w:tcMar>
+          </w:tcPr>
+          <w:p>
+            <w:pPr>
+              <w:pStyle w:val="Normal"/>
+              <w:spacing w:lineRule="auto" w:line="240" w:before="0" w:after="0"/>
+              <w:rPr>
+                <w:lang w:val="en-GB"/>
+              </w:rPr>
+            </w:pPr>
+            <w:r>
+              <w:rPr>
+                <w:lang w:val="en-GB"/>
+              </w:rPr>
+              <w:t>100%</w:t>
             </w:r>
           </w:p>
         </w:tc>
@@ -1382,7 +1384,7 @@
             <w:tcBorders/>
             <w:shd w:fill="auto" w:val="clear"/>
             <w:tcMar>
-              <w:left w:w="103" w:type="dxa"/>
+              <w:left w:w="98" w:type="dxa"/>
             </w:tcMar>
           </w:tcPr>
           <w:p>
@@ -1406,7 +1408,7 @@
             <w:tcBorders/>
             <w:shd w:fill="auto" w:val="clear"/>
             <w:tcMar>
-              <w:left w:w="103" w:type="dxa"/>
+              <w:left w:w="98" w:type="dxa"/>
             </w:tcMar>
           </w:tcPr>
           <w:p>
@@ -1431,7 +1433,7 @@
             <w:tcBorders/>
             <w:shd w:fill="auto" w:val="clear"/>
             <w:tcMar>
-              <w:left w:w="103" w:type="dxa"/>
+              <w:left w:w="98" w:type="dxa"/>
             </w:tcMar>
           </w:tcPr>
           <w:p>
@@ -1456,7 +1458,7 @@
             <w:tcBorders/>
             <w:shd w:fill="auto" w:val="clear"/>
             <w:tcMar>
-              <w:left w:w="103" w:type="dxa"/>
+              <w:left w:w="98" w:type="dxa"/>
             </w:tcMar>
           </w:tcPr>
           <w:p>
@@ -1481,7 +1483,7 @@
             <w:tcBorders/>
             <w:shd w:fill="auto" w:val="clear"/>
             <w:tcMar>
-              <w:left w:w="103" w:type="dxa"/>
+              <w:left w:w="98" w:type="dxa"/>
             </w:tcMar>
           </w:tcPr>
           <w:p>
@@ -1506,7 +1508,7 @@
             <w:tcBorders/>
             <w:shd w:fill="auto" w:val="clear"/>
             <w:tcMar>
-              <w:left w:w="103" w:type="dxa"/>
+              <w:left w:w="98" w:type="dxa"/>
             </w:tcMar>
           </w:tcPr>
           <w:p>
@@ -1535,7 +1537,7 @@
             <w:tcBorders/>
             <w:shd w:fill="auto" w:val="clear"/>
             <w:tcMar>
-              <w:left w:w="103" w:type="dxa"/>
+              <w:left w:w="98" w:type="dxa"/>
             </w:tcMar>
           </w:tcPr>
           <w:p>
@@ -1559,7 +1561,7 @@
             <w:tcBorders/>
             <w:shd w:fill="auto" w:val="clear"/>
             <w:tcMar>
-              <w:left w:w="103" w:type="dxa"/>
+              <w:left w:w="98" w:type="dxa"/>
             </w:tcMar>
           </w:tcPr>
           <w:p>
@@ -1584,7 +1586,7 @@
             <w:tcBorders/>
             <w:shd w:fill="auto" w:val="clear"/>
             <w:tcMar>
-              <w:left w:w="103" w:type="dxa"/>
+              <w:left w:w="98" w:type="dxa"/>
             </w:tcMar>
           </w:tcPr>
           <w:p>
@@ -1609,7 +1611,7 @@
             <w:tcBorders/>
             <w:shd w:fill="auto" w:val="clear"/>
             <w:tcMar>
-              <w:left w:w="103" w:type="dxa"/>
+              <w:left w:w="98" w:type="dxa"/>
             </w:tcMar>
           </w:tcPr>
           <w:p>
@@ -1634,7 +1636,7 @@
             <w:tcBorders/>
             <w:shd w:fill="auto" w:val="clear"/>
             <w:tcMar>
-              <w:left w:w="103" w:type="dxa"/>
+              <w:left w:w="98" w:type="dxa"/>
             </w:tcMar>
           </w:tcPr>
           <w:p>
@@ -1659,7 +1661,7 @@
             <w:tcBorders/>
             <w:shd w:fill="auto" w:val="clear"/>
             <w:tcMar>
-              <w:left w:w="103" w:type="dxa"/>
+              <w:left w:w="98" w:type="dxa"/>
             </w:tcMar>
           </w:tcPr>
           <w:p>
@@ -1687,7 +1689,7 @@
             <w:tcBorders/>
             <w:shd w:fill="auto" w:val="clear"/>
             <w:tcMar>
-              <w:left w:w="103" w:type="dxa"/>
+              <w:left w:w="98" w:type="dxa"/>
             </w:tcMar>
           </w:tcPr>
           <w:p>
@@ -1711,7 +1713,7 @@
             <w:tcBorders/>
             <w:shd w:fill="auto" w:val="clear"/>
             <w:tcMar>
-              <w:left w:w="103" w:type="dxa"/>
+              <w:left w:w="98" w:type="dxa"/>
             </w:tcMar>
           </w:tcPr>
           <w:p>
@@ -1736,7 +1738,7 @@
             <w:tcBorders/>
             <w:shd w:fill="auto" w:val="clear"/>
             <w:tcMar>
-              <w:left w:w="103" w:type="dxa"/>
+              <w:left w:w="98" w:type="dxa"/>
             </w:tcMar>
           </w:tcPr>
           <w:p>
@@ -1761,7 +1763,7 @@
             <w:tcBorders/>
             <w:shd w:fill="auto" w:val="clear"/>
             <w:tcMar>
-              <w:left w:w="103" w:type="dxa"/>
+              <w:left w:w="98" w:type="dxa"/>
             </w:tcMar>
           </w:tcPr>
           <w:p>
@@ -1786,7 +1788,7 @@
             <w:tcBorders/>
             <w:shd w:fill="auto" w:val="clear"/>
             <w:tcMar>
-              <w:left w:w="103" w:type="dxa"/>
+              <w:left w:w="98" w:type="dxa"/>
             </w:tcMar>
           </w:tcPr>
           <w:p>
@@ -1811,7 +1813,7 @@
             <w:tcBorders/>
             <w:shd w:fill="auto" w:val="clear"/>
             <w:tcMar>
-              <w:left w:w="103" w:type="dxa"/>
+              <w:left w:w="98" w:type="dxa"/>
             </w:tcMar>
           </w:tcPr>
           <w:p>
@@ -1839,7 +1841,7 @@
             <w:tcBorders/>
             <w:shd w:fill="auto" w:val="clear"/>
             <w:tcMar>
-              <w:left w:w="103" w:type="dxa"/>
+              <w:left w:w="98" w:type="dxa"/>
             </w:tcMar>
           </w:tcPr>
           <w:p>
@@ -1863,7 +1865,7 @@
             <w:tcBorders/>
             <w:shd w:fill="auto" w:val="clear"/>
             <w:tcMar>
-              <w:left w:w="103" w:type="dxa"/>
+              <w:left w:w="98" w:type="dxa"/>
             </w:tcMar>
           </w:tcPr>
           <w:p>
@@ -1888,7 +1890,7 @@
             <w:tcBorders/>
             <w:shd w:fill="auto" w:val="clear"/>
             <w:tcMar>
-              <w:left w:w="103" w:type="dxa"/>
+              <w:left w:w="98" w:type="dxa"/>
             </w:tcMar>
           </w:tcPr>
           <w:p>
@@ -1913,7 +1915,7 @@
             <w:tcBorders/>
             <w:shd w:fill="auto" w:val="clear"/>
             <w:tcMar>
-              <w:left w:w="103" w:type="dxa"/>
+              <w:left w:w="98" w:type="dxa"/>
             </w:tcMar>
           </w:tcPr>
           <w:p>
@@ -1938,7 +1940,7 @@
             <w:tcBorders/>
             <w:shd w:fill="auto" w:val="clear"/>
             <w:tcMar>
-              <w:left w:w="103" w:type="dxa"/>
+              <w:left w:w="98" w:type="dxa"/>
             </w:tcMar>
           </w:tcPr>
           <w:p>
@@ -1963,7 +1965,7 @@
             <w:tcBorders/>
             <w:shd w:fill="auto" w:val="clear"/>
             <w:tcMar>
-              <w:left w:w="103" w:type="dxa"/>
+              <w:left w:w="98" w:type="dxa"/>
             </w:tcMar>
           </w:tcPr>
           <w:p>
@@ -1991,7 +1993,7 @@
             <w:tcBorders/>
             <w:shd w:fill="auto" w:val="clear"/>
             <w:tcMar>
-              <w:left w:w="103" w:type="dxa"/>
+              <w:left w:w="98" w:type="dxa"/>
             </w:tcMar>
           </w:tcPr>
           <w:p>
@@ -2015,7 +2017,7 @@
             <w:tcBorders/>
             <w:shd w:fill="auto" w:val="clear"/>
             <w:tcMar>
-              <w:left w:w="103" w:type="dxa"/>
+              <w:left w:w="98" w:type="dxa"/>
             </w:tcMar>
           </w:tcPr>
           <w:p>
@@ -2040,7 +2042,7 @@
             <w:tcBorders/>
             <w:shd w:fill="auto" w:val="clear"/>
             <w:tcMar>
-              <w:left w:w="103" w:type="dxa"/>
+              <w:left w:w="98" w:type="dxa"/>
             </w:tcMar>
           </w:tcPr>
           <w:p>
@@ -2065,7 +2067,7 @@
             <w:tcBorders/>
             <w:shd w:fill="auto" w:val="clear"/>
             <w:tcMar>
-              <w:left w:w="103" w:type="dxa"/>
+              <w:left w:w="98" w:type="dxa"/>
             </w:tcMar>
           </w:tcPr>
           <w:p>
@@ -2090,7 +2092,7 @@
             <w:tcBorders/>
             <w:shd w:fill="auto" w:val="clear"/>
             <w:tcMar>
-              <w:left w:w="103" w:type="dxa"/>
+              <w:left w:w="98" w:type="dxa"/>
             </w:tcMar>
           </w:tcPr>
           <w:p>
@@ -2115,7 +2117,7 @@
             <w:tcBorders/>
             <w:shd w:fill="auto" w:val="clear"/>
             <w:tcMar>
-              <w:left w:w="103" w:type="dxa"/>
+              <w:left w:w="98" w:type="dxa"/>
             </w:tcMar>
           </w:tcPr>
           <w:p>
@@ -2144,7 +2146,7 @@
             <w:tcBorders/>
             <w:shd w:fill="auto" w:val="clear"/>
             <w:tcMar>
-              <w:left w:w="103" w:type="dxa"/>
+              <w:left w:w="98" w:type="dxa"/>
             </w:tcMar>
           </w:tcPr>
           <w:p>
@@ -2168,7 +2170,7 @@
             <w:tcBorders/>
             <w:shd w:fill="auto" w:val="clear"/>
             <w:tcMar>
-              <w:left w:w="103" w:type="dxa"/>
+              <w:left w:w="98" w:type="dxa"/>
             </w:tcMar>
           </w:tcPr>
           <w:p>
@@ -2193,7 +2195,7 @@
             <w:tcBorders/>
             <w:shd w:fill="auto" w:val="clear"/>
             <w:tcMar>
-              <w:left w:w="103" w:type="dxa"/>
+              <w:left w:w="98" w:type="dxa"/>
             </w:tcMar>
           </w:tcPr>
           <w:p>
@@ -2218,7 +2220,7 @@
             <w:tcBorders/>
             <w:shd w:fill="auto" w:val="clear"/>
             <w:tcMar>
-              <w:left w:w="103" w:type="dxa"/>
+              <w:left w:w="98" w:type="dxa"/>
             </w:tcMar>
           </w:tcPr>
           <w:p>
@@ -2243,7 +2245,7 @@
             <w:tcBorders/>
             <w:shd w:fill="auto" w:val="clear"/>
             <w:tcMar>
-              <w:left w:w="103" w:type="dxa"/>
+              <w:left w:w="98" w:type="dxa"/>
             </w:tcMar>
           </w:tcPr>
           <w:p>
@@ -2268,7 +2270,7 @@
             <w:tcBorders/>
             <w:shd w:fill="auto" w:val="clear"/>
             <w:tcMar>
-              <w:left w:w="103" w:type="dxa"/>
+              <w:left w:w="98" w:type="dxa"/>
             </w:tcMar>
           </w:tcPr>
           <w:p>
@@ -2296,7 +2298,7 @@
             <w:tcBorders/>
             <w:shd w:fill="auto" w:val="clear"/>
             <w:tcMar>
-              <w:left w:w="103" w:type="dxa"/>
+              <w:left w:w="98" w:type="dxa"/>
             </w:tcMar>
           </w:tcPr>
           <w:p>
@@ -2320,7 +2322,7 @@
             <w:tcBorders/>
             <w:shd w:fill="auto" w:val="clear"/>
             <w:tcMar>
-              <w:left w:w="103" w:type="dxa"/>
+              <w:left w:w="98" w:type="dxa"/>
             </w:tcMar>
           </w:tcPr>
           <w:p>
@@ -2345,7 +2347,7 @@
             <w:tcBorders/>
             <w:shd w:fill="auto" w:val="clear"/>
             <w:tcMar>
-              <w:left w:w="103" w:type="dxa"/>
+              <w:left w:w="98" w:type="dxa"/>
             </w:tcMar>
           </w:tcPr>
           <w:p>
@@ -2370,7 +2372,7 @@
             <w:tcBorders/>
             <w:shd w:fill="auto" w:val="clear"/>
             <w:tcMar>
-              <w:left w:w="103" w:type="dxa"/>
+              <w:left w:w="98" w:type="dxa"/>
             </w:tcMar>
           </w:tcPr>
           <w:p>
@@ -2395,7 +2397,7 @@
             <w:tcBorders/>
             <w:shd w:fill="auto" w:val="clear"/>
             <w:tcMar>
-              <w:left w:w="103" w:type="dxa"/>
+              <w:left w:w="98" w:type="dxa"/>
             </w:tcMar>
           </w:tcPr>
           <w:p>
@@ -2420,7 +2422,7 @@
             <w:tcBorders/>
             <w:shd w:fill="auto" w:val="clear"/>
             <w:tcMar>
-              <w:left w:w="103" w:type="dxa"/>
+              <w:left w:w="98" w:type="dxa"/>
             </w:tcMar>
           </w:tcPr>
           <w:p>
@@ -2448,7 +2450,7 @@
             <w:tcBorders/>
             <w:shd w:fill="auto" w:val="clear"/>
             <w:tcMar>
-              <w:left w:w="103" w:type="dxa"/>
+              <w:left w:w="98" w:type="dxa"/>
             </w:tcMar>
             <w:vAlign w:val="center"/>
           </w:tcPr>
@@ -2475,7 +2477,7 @@
             <w:tcBorders/>
             <w:shd w:fill="auto" w:val="clear"/>
             <w:tcMar>
-              <w:left w:w="103" w:type="dxa"/>
+              <w:left w:w="98" w:type="dxa"/>
             </w:tcMar>
           </w:tcPr>
           <w:p>
@@ -2500,7 +2502,7 @@
             <w:tcBorders/>
             <w:shd w:fill="auto" w:val="clear"/>
             <w:tcMar>
-              <w:left w:w="103" w:type="dxa"/>
+              <w:left w:w="98" w:type="dxa"/>
             </w:tcMar>
           </w:tcPr>
           <w:p>
@@ -2525,7 +2527,7 @@
             <w:tcBorders/>
             <w:shd w:fill="auto" w:val="clear"/>
             <w:tcMar>
-              <w:left w:w="103" w:type="dxa"/>
+              <w:left w:w="98" w:type="dxa"/>
             </w:tcMar>
           </w:tcPr>
           <w:p>
@@ -2550,7 +2552,7 @@
             <w:tcBorders/>
             <w:shd w:fill="auto" w:val="clear"/>
             <w:tcMar>
-              <w:left w:w="103" w:type="dxa"/>
+              <w:left w:w="98" w:type="dxa"/>
             </w:tcMar>
           </w:tcPr>
           <w:p>
@@ -2575,7 +2577,7 @@
             <w:tcBorders/>
             <w:shd w:fill="auto" w:val="clear"/>
             <w:tcMar>
-              <w:left w:w="103" w:type="dxa"/>
+              <w:left w:w="98" w:type="dxa"/>
             </w:tcMar>
           </w:tcPr>
           <w:p>
@@ -2604,7 +2606,7 @@
             <w:tcBorders/>
             <w:shd w:fill="auto" w:val="clear"/>
             <w:tcMar>
-              <w:left w:w="103" w:type="dxa"/>
+              <w:left w:w="98" w:type="dxa"/>
             </w:tcMar>
             <w:vAlign w:val="center"/>
           </w:tcPr>
@@ -2629,7 +2631,7 @@
             <w:tcBorders/>
             <w:shd w:fill="auto" w:val="clear"/>
             <w:tcMar>
-              <w:left w:w="103" w:type="dxa"/>
+              <w:left w:w="98" w:type="dxa"/>
             </w:tcMar>
           </w:tcPr>
           <w:p>
@@ -2654,7 +2656,7 @@
             <w:tcBorders/>
             <w:shd w:fill="auto" w:val="clear"/>
             <w:tcMar>
-              <w:left w:w="103" w:type="dxa"/>
+              <w:left w:w="98" w:type="dxa"/>
             </w:tcMar>
           </w:tcPr>
           <w:p>
@@ -2679,7 +2681,7 @@
             <w:tcBorders/>
             <w:shd w:fill="auto" w:val="clear"/>
             <w:tcMar>
-              <w:left w:w="103" w:type="dxa"/>
+              <w:left w:w="98" w:type="dxa"/>
             </w:tcMar>
           </w:tcPr>
           <w:p>
@@ -2704,7 +2706,7 @@
             <w:tcBorders/>
             <w:shd w:fill="auto" w:val="clear"/>
             <w:tcMar>
-              <w:left w:w="103" w:type="dxa"/>
+              <w:left w:w="98" w:type="dxa"/>
             </w:tcMar>
           </w:tcPr>
           <w:p>
@@ -2728,7 +2730,7 @@
             <w:tcBorders/>
             <w:shd w:fill="auto" w:val="clear"/>
             <w:tcMar>
-              <w:left w:w="103" w:type="dxa"/>
+              <w:left w:w="98" w:type="dxa"/>
             </w:tcMar>
           </w:tcPr>
           <w:p>
@@ -2756,7 +2758,7 @@
             <w:tcBorders/>
             <w:shd w:fill="auto" w:val="clear"/>
             <w:tcMar>
-              <w:left w:w="103" w:type="dxa"/>
+              <w:left w:w="98" w:type="dxa"/>
             </w:tcMar>
             <w:vAlign w:val="center"/>
           </w:tcPr>
@@ -2781,7 +2783,7 @@
             <w:tcBorders/>
             <w:shd w:fill="auto" w:val="clear"/>
             <w:tcMar>
-              <w:left w:w="103" w:type="dxa"/>
+              <w:left w:w="98" w:type="dxa"/>
             </w:tcMar>
           </w:tcPr>
           <w:p>
@@ -2806,7 +2808,7 @@
             <w:tcBorders/>
             <w:shd w:fill="auto" w:val="clear"/>
             <w:tcMar>
-              <w:left w:w="103" w:type="dxa"/>
+              <w:left w:w="98" w:type="dxa"/>
             </w:tcMar>
           </w:tcPr>
           <w:p>
@@ -2831,7 +2833,7 @@
             <w:tcBorders/>
             <w:shd w:fill="auto" w:val="clear"/>
             <w:tcMar>
-              <w:left w:w="103" w:type="dxa"/>
+              <w:left w:w="98" w:type="dxa"/>
             </w:tcMar>
           </w:tcPr>
           <w:p>
@@ -2856,7 +2858,7 @@
             <w:tcBorders/>
             <w:shd w:fill="auto" w:val="clear"/>
             <w:tcMar>
-              <w:left w:w="103" w:type="dxa"/>
+              <w:left w:w="98" w:type="dxa"/>
             </w:tcMar>
           </w:tcPr>
           <w:p>
@@ -2880,7 +2882,7 @@
             <w:tcBorders/>
             <w:shd w:fill="auto" w:val="clear"/>
             <w:tcMar>
-              <w:left w:w="103" w:type="dxa"/>
+              <w:left w:w="98" w:type="dxa"/>
             </w:tcMar>
           </w:tcPr>
           <w:p>
@@ -2908,7 +2910,7 @@
             <w:tcBorders/>
             <w:shd w:fill="auto" w:val="clear"/>
             <w:tcMar>
-              <w:left w:w="103" w:type="dxa"/>
+              <w:left w:w="98" w:type="dxa"/>
             </w:tcMar>
             <w:vAlign w:val="center"/>
           </w:tcPr>
@@ -2933,7 +2935,7 @@
             <w:tcBorders/>
             <w:shd w:fill="auto" w:val="clear"/>
             <w:tcMar>
-              <w:left w:w="103" w:type="dxa"/>
+              <w:left w:w="98" w:type="dxa"/>
             </w:tcMar>
           </w:tcPr>
           <w:p>
@@ -2958,7 +2960,7 @@
             <w:tcBorders/>
             <w:shd w:fill="auto" w:val="clear"/>
             <w:tcMar>
-              <w:left w:w="103" w:type="dxa"/>
+              <w:left w:w="98" w:type="dxa"/>
             </w:tcMar>
           </w:tcPr>
           <w:p>
@@ -2983,7 +2985,7 @@
             <w:tcBorders/>
             <w:shd w:fill="auto" w:val="clear"/>
             <w:tcMar>
-              <w:left w:w="103" w:type="dxa"/>
+              <w:left w:w="98" w:type="dxa"/>
             </w:tcMar>
           </w:tcPr>
           <w:p>
@@ -3008,7 +3010,7 @@
             <w:tcBorders/>
             <w:shd w:fill="auto" w:val="clear"/>
             <w:tcMar>
-              <w:left w:w="103" w:type="dxa"/>
+              <w:left w:w="98" w:type="dxa"/>
             </w:tcMar>
           </w:tcPr>
           <w:p>
@@ -3032,7 +3034,7 @@
             <w:tcBorders/>
             <w:shd w:fill="auto" w:val="clear"/>
             <w:tcMar>
-              <w:left w:w="103" w:type="dxa"/>
+              <w:left w:w="98" w:type="dxa"/>
             </w:tcMar>
           </w:tcPr>
           <w:p>
@@ -3060,7 +3062,7 @@
             <w:tcBorders/>
             <w:shd w:fill="auto" w:val="clear"/>
             <w:tcMar>
-              <w:left w:w="103" w:type="dxa"/>
+              <w:left w:w="98" w:type="dxa"/>
             </w:tcMar>
             <w:vAlign w:val="center"/>
           </w:tcPr>
@@ -3085,7 +3087,7 @@
             <w:tcBorders/>
             <w:shd w:fill="auto" w:val="clear"/>
             <w:tcMar>
-              <w:left w:w="103" w:type="dxa"/>
+              <w:left w:w="98" w:type="dxa"/>
             </w:tcMar>
           </w:tcPr>
           <w:p>
@@ -3110,7 +3112,7 @@
             <w:tcBorders/>
             <w:shd w:fill="auto" w:val="clear"/>
             <w:tcMar>
-              <w:left w:w="103" w:type="dxa"/>
+              <w:left w:w="98" w:type="dxa"/>
             </w:tcMar>
           </w:tcPr>
           <w:p>
@@ -3135,7 +3137,7 @@
             <w:tcBorders/>
             <w:shd w:fill="auto" w:val="clear"/>
             <w:tcMar>
-              <w:left w:w="103" w:type="dxa"/>
+              <w:left w:w="98" w:type="dxa"/>
             </w:tcMar>
           </w:tcPr>
           <w:p>
@@ -3160,7 +3162,7 @@
             <w:tcBorders/>
             <w:shd w:fill="auto" w:val="clear"/>
             <w:tcMar>
-              <w:left w:w="103" w:type="dxa"/>
+              <w:left w:w="98" w:type="dxa"/>
             </w:tcMar>
           </w:tcPr>
           <w:p>
@@ -3184,7 +3186,7 @@
             <w:tcBorders/>
             <w:shd w:fill="auto" w:val="clear"/>
             <w:tcMar>
-              <w:left w:w="103" w:type="dxa"/>
+              <w:left w:w="98" w:type="dxa"/>
             </w:tcMar>
           </w:tcPr>
           <w:p>
@@ -3212,7 +3214,7 @@
             <w:tcBorders/>
             <w:shd w:fill="auto" w:val="clear"/>
             <w:tcMar>
-              <w:left w:w="103" w:type="dxa"/>
+              <w:left w:w="98" w:type="dxa"/>
             </w:tcMar>
             <w:vAlign w:val="center"/>
           </w:tcPr>
@@ -3237,7 +3239,7 @@
             <w:tcBorders/>
             <w:shd w:fill="auto" w:val="clear"/>
             <w:tcMar>
-              <w:left w:w="103" w:type="dxa"/>
+              <w:left w:w="98" w:type="dxa"/>
             </w:tcMar>
           </w:tcPr>
           <w:p>
@@ -3262,7 +3264,7 @@
             <w:tcBorders/>
             <w:shd w:fill="auto" w:val="clear"/>
             <w:tcMar>
-              <w:left w:w="103" w:type="dxa"/>
+              <w:left w:w="98" w:type="dxa"/>
             </w:tcMar>
           </w:tcPr>
           <w:p>
@@ -3287,7 +3289,7 @@
             <w:tcBorders/>
             <w:shd w:fill="auto" w:val="clear"/>
             <w:tcMar>
-              <w:left w:w="103" w:type="dxa"/>
+              <w:left w:w="98" w:type="dxa"/>
             </w:tcMar>
           </w:tcPr>
           <w:p>
@@ -3312,7 +3314,7 @@
             <w:tcBorders/>
             <w:shd w:fill="auto" w:val="clear"/>
             <w:tcMar>
-              <w:left w:w="103" w:type="dxa"/>
+              <w:left w:w="98" w:type="dxa"/>
             </w:tcMar>
           </w:tcPr>
           <w:p>
@@ -3336,7 +3338,7 @@
             <w:tcBorders/>
             <w:shd w:fill="auto" w:val="clear"/>
             <w:tcMar>
-              <w:left w:w="103" w:type="dxa"/>
+              <w:left w:w="98" w:type="dxa"/>
             </w:tcMar>
           </w:tcPr>
           <w:p>
@@ -3364,7 +3366,7 @@
             <w:tcBorders/>
             <w:shd w:fill="auto" w:val="clear"/>
             <w:tcMar>
-              <w:left w:w="103" w:type="dxa"/>
+              <w:left w:w="98" w:type="dxa"/>
             </w:tcMar>
             <w:vAlign w:val="center"/>
           </w:tcPr>
@@ -3389,7 +3391,7 @@
             <w:tcBorders/>
             <w:shd w:fill="auto" w:val="clear"/>
             <w:tcMar>
-              <w:left w:w="103" w:type="dxa"/>
+              <w:left w:w="98" w:type="dxa"/>
             </w:tcMar>
           </w:tcPr>
           <w:p>
@@ -3414,7 +3416,7 @@
             <w:tcBorders/>
             <w:shd w:fill="auto" w:val="clear"/>
             <w:tcMar>
-              <w:left w:w="103" w:type="dxa"/>
+              <w:left w:w="98" w:type="dxa"/>
             </w:tcMar>
           </w:tcPr>
           <w:p>
@@ -3439,7 +3441,7 @@
             <w:tcBorders/>
             <w:shd w:fill="auto" w:val="clear"/>
             <w:tcMar>
-              <w:left w:w="103" w:type="dxa"/>
+              <w:left w:w="98" w:type="dxa"/>
             </w:tcMar>
           </w:tcPr>
           <w:p>
@@ -3464,7 +3466,7 @@
             <w:tcBorders/>
             <w:shd w:fill="auto" w:val="clear"/>
             <w:tcMar>
-              <w:left w:w="103" w:type="dxa"/>
+              <w:left w:w="98" w:type="dxa"/>
             </w:tcMar>
           </w:tcPr>
           <w:p>
@@ -3488,7 +3490,7 @@
             <w:tcBorders/>
             <w:shd w:fill="auto" w:val="clear"/>
             <w:tcMar>
-              <w:left w:w="103" w:type="dxa"/>
+              <w:left w:w="98" w:type="dxa"/>
             </w:tcMar>
           </w:tcPr>
           <w:p>
@@ -3516,7 +3518,7 @@
             <w:tcBorders/>
             <w:shd w:fill="auto" w:val="clear"/>
             <w:tcMar>
-              <w:left w:w="103" w:type="dxa"/>
+              <w:left w:w="98" w:type="dxa"/>
             </w:tcMar>
             <w:vAlign w:val="center"/>
           </w:tcPr>
@@ -3543,7 +3545,7 @@
             </w:tcBorders>
             <w:shd w:fill="auto" w:val="clear"/>
             <w:tcMar>
-              <w:left w:w="103" w:type="dxa"/>
+              <w:left w:w="98" w:type="dxa"/>
             </w:tcMar>
           </w:tcPr>
           <w:p>
@@ -3565,7 +3567,7 @@
             </w:tcBorders>
             <w:shd w:fill="auto" w:val="clear"/>
             <w:tcMar>
-              <w:left w:w="103" w:type="dxa"/>
+              <w:left w:w="98" w:type="dxa"/>
             </w:tcMar>
           </w:tcPr>
           <w:p>
@@ -3587,7 +3589,7 @@
             </w:tcBorders>
             <w:shd w:fill="auto" w:val="clear"/>
             <w:tcMar>
-              <w:left w:w="103" w:type="dxa"/>
+              <w:left w:w="98" w:type="dxa"/>
             </w:tcMar>
           </w:tcPr>
           <w:p>
@@ -3609,7 +3611,7 @@
             </w:tcBorders>
             <w:shd w:fill="auto" w:val="clear"/>
             <w:tcMar>
-              <w:left w:w="103" w:type="dxa"/>
+              <w:left w:w="98" w:type="dxa"/>
             </w:tcMar>
           </w:tcPr>
           <w:p>
@@ -3635,7 +3637,7 @@
             </w:tcBorders>
             <w:shd w:fill="auto" w:val="clear"/>
             <w:tcMar>
-              <w:left w:w="103" w:type="dxa"/>
+              <w:left w:w="98" w:type="dxa"/>
             </w:tcMar>
           </w:tcPr>
           <w:p>
@@ -3663,7 +3665,7 @@
             <w:tcBorders/>
             <w:shd w:fill="auto" w:val="clear"/>
             <w:tcMar>
-              <w:left w:w="103" w:type="dxa"/>
+              <w:left w:w="98" w:type="dxa"/>
             </w:tcMar>
             <w:vAlign w:val="center"/>
           </w:tcPr>
@@ -3688,7 +3690,7 @@
             <w:tcBorders/>
             <w:shd w:fill="auto" w:val="clear"/>
             <w:tcMar>
-              <w:left w:w="103" w:type="dxa"/>
+              <w:left w:w="98" w:type="dxa"/>
             </w:tcMar>
           </w:tcPr>
           <w:p>
@@ -3713,7 +3715,7 @@
             <w:tcBorders/>
             <w:shd w:fill="auto" w:val="clear"/>
             <w:tcMar>
-              <w:left w:w="103" w:type="dxa"/>
+              <w:left w:w="98" w:type="dxa"/>
             </w:tcMar>
           </w:tcPr>
           <w:p>
@@ -3738,7 +3740,7 @@
             <w:tcBorders/>
             <w:shd w:fill="auto" w:val="clear"/>
             <w:tcMar>
-              <w:left w:w="103" w:type="dxa"/>
+              <w:left w:w="98" w:type="dxa"/>
             </w:tcMar>
           </w:tcPr>
           <w:p>
@@ -3763,7 +3765,7 @@
             <w:tcBorders/>
             <w:shd w:fill="auto" w:val="clear"/>
             <w:tcMar>
-              <w:left w:w="103" w:type="dxa"/>
+              <w:left w:w="98" w:type="dxa"/>
             </w:tcMar>
           </w:tcPr>
           <w:p>
@@ -3787,7 +3789,7 @@
             <w:tcBorders/>
             <w:shd w:fill="auto" w:val="clear"/>
             <w:tcMar>
-              <w:left w:w="103" w:type="dxa"/>
+              <w:left w:w="98" w:type="dxa"/>
             </w:tcMar>
           </w:tcPr>
           <w:p>
@@ -3815,7 +3817,7 @@
             <w:tcBorders/>
             <w:shd w:fill="auto" w:val="clear"/>
             <w:tcMar>
-              <w:left w:w="103" w:type="dxa"/>
+              <w:left w:w="98" w:type="dxa"/>
             </w:tcMar>
             <w:vAlign w:val="center"/>
           </w:tcPr>
@@ -3840,7 +3842,7 @@
             <w:tcBorders/>
             <w:shd w:fill="auto" w:val="clear"/>
             <w:tcMar>
-              <w:left w:w="103" w:type="dxa"/>
+              <w:left w:w="98" w:type="dxa"/>
             </w:tcMar>
           </w:tcPr>
           <w:p>
@@ -3865,7 +3867,7 @@
             <w:tcBorders/>
             <w:shd w:fill="auto" w:val="clear"/>
             <w:tcMar>
-              <w:left w:w="103" w:type="dxa"/>
+              <w:left w:w="98" w:type="dxa"/>
             </w:tcMar>
           </w:tcPr>
           <w:p>
@@ -3890,7 +3892,7 @@
             <w:tcBorders/>
             <w:shd w:fill="auto" w:val="clear"/>
             <w:tcMar>
-              <w:left w:w="103" w:type="dxa"/>
+              <w:left w:w="98" w:type="dxa"/>
             </w:tcMar>
           </w:tcPr>
           <w:p>
@@ -3915,7 +3917,7 @@
             <w:tcBorders/>
             <w:shd w:fill="auto" w:val="clear"/>
             <w:tcMar>
-              <w:left w:w="103" w:type="dxa"/>
+              <w:left w:w="98" w:type="dxa"/>
             </w:tcMar>
           </w:tcPr>
           <w:p>
@@ -3939,7 +3941,7 @@
             <w:tcBorders/>
             <w:shd w:fill="auto" w:val="clear"/>
             <w:tcMar>
-              <w:left w:w="103" w:type="dxa"/>
+              <w:left w:w="98" w:type="dxa"/>
             </w:tcMar>
           </w:tcPr>
           <w:p>
@@ -3967,7 +3969,7 @@
             <w:tcBorders/>
             <w:shd w:fill="auto" w:val="clear"/>
             <w:tcMar>
-              <w:left w:w="103" w:type="dxa"/>
+              <w:left w:w="98" w:type="dxa"/>
             </w:tcMar>
             <w:vAlign w:val="center"/>
           </w:tcPr>
@@ -3992,7 +3994,7 @@
             <w:tcBorders/>
             <w:shd w:fill="auto" w:val="clear"/>
             <w:tcMar>
-              <w:left w:w="103" w:type="dxa"/>
+              <w:left w:w="98" w:type="dxa"/>
             </w:tcMar>
           </w:tcPr>
           <w:p>
@@ -4017,7 +4019,7 @@
             <w:tcBorders/>
             <w:shd w:fill="auto" w:val="clear"/>
             <w:tcMar>
-              <w:left w:w="103" w:type="dxa"/>
+              <w:left w:w="98" w:type="dxa"/>
             </w:tcMar>
           </w:tcPr>
           <w:p>
@@ -4042,7 +4044,7 @@
             <w:tcBorders/>
             <w:shd w:fill="auto" w:val="clear"/>
             <w:tcMar>
-              <w:left w:w="103" w:type="dxa"/>
+              <w:left w:w="98" w:type="dxa"/>
             </w:tcMar>
           </w:tcPr>
           <w:p>
@@ -4067,7 +4069,7 @@
             <w:tcBorders/>
             <w:shd w:fill="auto" w:val="clear"/>
             <w:tcMar>
-              <w:left w:w="103" w:type="dxa"/>
+              <w:left w:w="98" w:type="dxa"/>
             </w:tcMar>
           </w:tcPr>
           <w:p>
@@ -4092,7 +4094,7 @@
             <w:tcBorders/>
             <w:shd w:fill="auto" w:val="clear"/>
             <w:tcMar>
-              <w:left w:w="103" w:type="dxa"/>
+              <w:left w:w="98" w:type="dxa"/>
             </w:tcMar>
           </w:tcPr>
           <w:p>
@@ -4121,7 +4123,7 @@
             <w:tcBorders/>
             <w:shd w:fill="auto" w:val="clear"/>
             <w:tcMar>
-              <w:left w:w="103" w:type="dxa"/>
+              <w:left w:w="98" w:type="dxa"/>
             </w:tcMar>
             <w:vAlign w:val="center"/>
           </w:tcPr>
@@ -4148,7 +4150,7 @@
             </w:tcBorders>
             <w:shd w:fill="auto" w:val="clear"/>
             <w:tcMar>
-              <w:left w:w="103" w:type="dxa"/>
+              <w:left w:w="98" w:type="dxa"/>
             </w:tcMar>
           </w:tcPr>
           <w:p>
@@ -4171,7 +4173,7 @@
             </w:tcBorders>
             <w:shd w:fill="auto" w:val="clear"/>
             <w:tcMar>
-              <w:left w:w="103" w:type="dxa"/>
+              <w:left w:w="98" w:type="dxa"/>
             </w:tcMar>
           </w:tcPr>
           <w:p>
@@ -4194,7 +4196,7 @@
             </w:tcBorders>
             <w:shd w:fill="auto" w:val="clear"/>
             <w:tcMar>
-              <w:left w:w="103" w:type="dxa"/>
+              <w:left w:w="98" w:type="dxa"/>
             </w:tcMar>
           </w:tcPr>
           <w:p>
@@ -4217,7 +4219,7 @@
             </w:tcBorders>
             <w:shd w:fill="auto" w:val="clear"/>
             <w:tcMar>
-              <w:left w:w="103" w:type="dxa"/>
+              <w:left w:w="98" w:type="dxa"/>
             </w:tcMar>
           </w:tcPr>
           <w:p>
@@ -4244,7 +4246,7 @@
             </w:tcBorders>
             <w:shd w:fill="auto" w:val="clear"/>
             <w:tcMar>
-              <w:left w:w="103" w:type="dxa"/>
+              <w:left w:w="98" w:type="dxa"/>
             </w:tcMar>
           </w:tcPr>
           <w:p>
@@ -4273,7 +4275,7 @@
             <w:tcBorders/>
             <w:shd w:fill="auto" w:val="clear"/>
             <w:tcMar>
-              <w:left w:w="103" w:type="dxa"/>
+              <w:left w:w="98" w:type="dxa"/>
             </w:tcMar>
             <w:vAlign w:val="center"/>
           </w:tcPr>
@@ -4300,7 +4302,7 @@
             </w:tcBorders>
             <w:shd w:fill="auto" w:val="clear"/>
             <w:tcMar>
-              <w:left w:w="103" w:type="dxa"/>
+              <w:left w:w="98" w:type="dxa"/>
             </w:tcMar>
           </w:tcPr>
           <w:p>
@@ -4323,7 +4325,7 @@
             </w:tcBorders>
             <w:shd w:fill="auto" w:val="clear"/>
             <w:tcMar>
-              <w:left w:w="103" w:type="dxa"/>
+              <w:left w:w="98" w:type="dxa"/>
             </w:tcMar>
           </w:tcPr>
           <w:p>
@@ -4346,7 +4348,7 @@
             </w:tcBorders>
             <w:shd w:fill="auto" w:val="clear"/>
             <w:tcMar>
-              <w:left w:w="103" w:type="dxa"/>
+              <w:left w:w="98" w:type="dxa"/>
             </w:tcMar>
           </w:tcPr>
           <w:p>
@@ -4369,7 +4371,7 @@
             </w:tcBorders>
             <w:shd w:fill="auto" w:val="clear"/>
             <w:tcMar>
-              <w:left w:w="103" w:type="dxa"/>
+              <w:left w:w="98" w:type="dxa"/>
             </w:tcMar>
           </w:tcPr>
           <w:p>
@@ -4396,7 +4398,7 @@
             </w:tcBorders>
             <w:shd w:fill="auto" w:val="clear"/>
             <w:tcMar>
-              <w:left w:w="103" w:type="dxa"/>
+              <w:left w:w="98" w:type="dxa"/>
             </w:tcMar>
           </w:tcPr>
           <w:p>
@@ -4425,7 +4427,7 @@
             <w:tcBorders/>
             <w:shd w:fill="auto" w:val="clear"/>
             <w:tcMar>
-              <w:left w:w="103" w:type="dxa"/>
+              <w:left w:w="98" w:type="dxa"/>
             </w:tcMar>
             <w:vAlign w:val="center"/>
           </w:tcPr>
@@ -4452,7 +4454,7 @@
             <w:tcBorders/>
             <w:shd w:fill="auto" w:val="clear"/>
             <w:tcMar>
-              <w:left w:w="103" w:type="dxa"/>
+              <w:left w:w="98" w:type="dxa"/>
             </w:tcMar>
           </w:tcPr>
           <w:p>
@@ -4477,7 +4479,7 @@
             <w:tcBorders/>
             <w:shd w:fill="auto" w:val="clear"/>
             <w:tcMar>
-              <w:left w:w="103" w:type="dxa"/>
+              <w:left w:w="98" w:type="dxa"/>
             </w:tcMar>
           </w:tcPr>
           <w:p>
@@ -4502,7 +4504,7 @@
             <w:tcBorders/>
             <w:shd w:fill="auto" w:val="clear"/>
             <w:tcMar>
-              <w:left w:w="103" w:type="dxa"/>
+              <w:left w:w="98" w:type="dxa"/>
             </w:tcMar>
           </w:tcPr>
           <w:p>
@@ -4527,7 +4529,7 @@
             <w:tcBorders/>
             <w:shd w:fill="auto" w:val="clear"/>
             <w:tcMar>
-              <w:left w:w="103" w:type="dxa"/>
+              <w:left w:w="98" w:type="dxa"/>
             </w:tcMar>
           </w:tcPr>
           <w:p>
@@ -4551,7 +4553,7 @@
             <w:tcBorders/>
             <w:shd w:fill="auto" w:val="clear"/>
             <w:tcMar>
-              <w:left w:w="103" w:type="dxa"/>
+              <w:left w:w="98" w:type="dxa"/>
             </w:tcMar>
           </w:tcPr>
           <w:p>
@@ -4579,7 +4581,7 @@
             <w:tcBorders/>
             <w:shd w:fill="auto" w:val="clear"/>
             <w:tcMar>
-              <w:left w:w="103" w:type="dxa"/>
+              <w:left w:w="98" w:type="dxa"/>
             </w:tcMar>
           </w:tcPr>
           <w:p>
@@ -4603,7 +4605,7 @@
             <w:tcBorders/>
             <w:shd w:fill="auto" w:val="clear"/>
             <w:tcMar>
-              <w:left w:w="103" w:type="dxa"/>
+              <w:left w:w="98" w:type="dxa"/>
             </w:tcMar>
           </w:tcPr>
           <w:p>
@@ -4628,7 +4630,7 @@
             <w:tcBorders/>
             <w:shd w:fill="auto" w:val="clear"/>
             <w:tcMar>
-              <w:left w:w="103" w:type="dxa"/>
+              <w:left w:w="98" w:type="dxa"/>
             </w:tcMar>
           </w:tcPr>
           <w:p>
@@ -4653,7 +4655,7 @@
             <w:tcBorders/>
             <w:shd w:fill="auto" w:val="clear"/>
             <w:tcMar>
-              <w:left w:w="103" w:type="dxa"/>
+              <w:left w:w="98" w:type="dxa"/>
             </w:tcMar>
           </w:tcPr>
           <w:p>
@@ -4678,7 +4680,7 @@
             <w:tcBorders/>
             <w:shd w:fill="auto" w:val="clear"/>
             <w:tcMar>
-              <w:left w:w="103" w:type="dxa"/>
+              <w:left w:w="98" w:type="dxa"/>
             </w:tcMar>
           </w:tcPr>
           <w:p>
@@ -4702,7 +4704,7 @@
             <w:tcBorders/>
             <w:shd w:fill="auto" w:val="clear"/>
             <w:tcMar>
-              <w:left w:w="103" w:type="dxa"/>
+              <w:left w:w="98" w:type="dxa"/>
             </w:tcMar>
           </w:tcPr>
           <w:p>
@@ -4730,7 +4732,7 @@
             <w:tcBorders/>
             <w:shd w:fill="auto" w:val="clear"/>
             <w:tcMar>
-              <w:left w:w="103" w:type="dxa"/>
+              <w:left w:w="98" w:type="dxa"/>
             </w:tcMar>
           </w:tcPr>
           <w:p>
@@ -4754,7 +4756,7 @@
             <w:tcBorders/>
             <w:shd w:fill="auto" w:val="clear"/>
             <w:tcMar>
-              <w:left w:w="103" w:type="dxa"/>
+              <w:left w:w="98" w:type="dxa"/>
             </w:tcMar>
           </w:tcPr>
           <w:p>
@@ -4779,7 +4781,7 @@
             <w:tcBorders/>
             <w:shd w:fill="auto" w:val="clear"/>
             <w:tcMar>
-              <w:left w:w="103" w:type="dxa"/>
+              <w:left w:w="98" w:type="dxa"/>
             </w:tcMar>
           </w:tcPr>
           <w:p>
@@ -4804,7 +4806,7 @@
             <w:tcBorders/>
             <w:shd w:fill="auto" w:val="clear"/>
             <w:tcMar>
-              <w:left w:w="103" w:type="dxa"/>
+              <w:left w:w="98" w:type="dxa"/>
             </w:tcMar>
           </w:tcPr>
           <w:p>
@@ -4829,7 +4831,7 @@
             <w:tcBorders/>
             <w:shd w:fill="auto" w:val="clear"/>
             <w:tcMar>
-              <w:left w:w="103" w:type="dxa"/>
+              <w:left w:w="98" w:type="dxa"/>
             </w:tcMar>
           </w:tcPr>
           <w:p>
@@ -4853,7 +4855,7 @@
             <w:tcBorders/>
             <w:shd w:fill="auto" w:val="clear"/>
             <w:tcMar>
-              <w:left w:w="103" w:type="dxa"/>
+              <w:left w:w="98" w:type="dxa"/>
             </w:tcMar>
           </w:tcPr>
           <w:p>
@@ -4881,7 +4883,7 @@
             <w:tcBorders/>
             <w:shd w:fill="auto" w:val="clear"/>
             <w:tcMar>
-              <w:left w:w="103" w:type="dxa"/>
+              <w:left w:w="98" w:type="dxa"/>
             </w:tcMar>
           </w:tcPr>
           <w:p>
@@ -4905,7 +4907,7 @@
             <w:tcBorders/>
             <w:shd w:fill="auto" w:val="clear"/>
             <w:tcMar>
-              <w:left w:w="103" w:type="dxa"/>
+              <w:left w:w="98" w:type="dxa"/>
             </w:tcMar>
           </w:tcPr>
           <w:p>
@@ -4930,7 +4932,7 @@
             <w:tcBorders/>
             <w:shd w:fill="auto" w:val="clear"/>
             <w:tcMar>
-              <w:left w:w="103" w:type="dxa"/>
+              <w:left w:w="98" w:type="dxa"/>
             </w:tcMar>
           </w:tcPr>
           <w:p>
@@ -4955,7 +4957,7 @@
             <w:tcBorders/>
             <w:shd w:fill="auto" w:val="clear"/>
             <w:tcMar>
-              <w:left w:w="103" w:type="dxa"/>
+              <w:left w:w="98" w:type="dxa"/>
             </w:tcMar>
           </w:tcPr>
           <w:p>
@@ -4980,7 +4982,7 @@
             <w:tcBorders/>
             <w:shd w:fill="auto" w:val="clear"/>
             <w:tcMar>
-              <w:left w:w="103" w:type="dxa"/>
+              <w:left w:w="98" w:type="dxa"/>
             </w:tcMar>
           </w:tcPr>
           <w:p>
@@ -5004,7 +5006,7 @@
             <w:tcBorders/>
             <w:shd w:fill="auto" w:val="clear"/>
             <w:tcMar>
-              <w:left w:w="103" w:type="dxa"/>
+              <w:left w:w="98" w:type="dxa"/>
             </w:tcMar>
           </w:tcPr>
           <w:p>
@@ -5032,7 +5034,7 @@
             <w:tcBorders/>
             <w:shd w:fill="auto" w:val="clear"/>
             <w:tcMar>
-              <w:left w:w="103" w:type="dxa"/>
+              <w:left w:w="98" w:type="dxa"/>
             </w:tcMar>
             <w:vAlign w:val="center"/>
           </w:tcPr>
@@ -5059,7 +5061,7 @@
             <w:tcBorders/>
             <w:shd w:fill="auto" w:val="clear"/>
             <w:tcMar>
-              <w:left w:w="103" w:type="dxa"/>
+              <w:left w:w="98" w:type="dxa"/>
             </w:tcMar>
           </w:tcPr>
           <w:p>
@@ -5084,7 +5086,7 @@
             <w:tcBorders/>
             <w:shd w:fill="auto" w:val="clear"/>
             <w:tcMar>
-              <w:left w:w="103" w:type="dxa"/>
+              <w:left w:w="98" w:type="dxa"/>
             </w:tcMar>
           </w:tcPr>
           <w:p>
@@ -5109,7 +5111,7 @@
             <w:tcBorders/>
             <w:shd w:fill="auto" w:val="clear"/>
             <w:tcMar>
-              <w:left w:w="103" w:type="dxa"/>
+              <w:left w:w="98" w:type="dxa"/>
             </w:tcMar>
           </w:tcPr>
           <w:p>
@@ -5134,7 +5136,7 @@
             <w:tcBorders/>
             <w:shd w:fill="auto" w:val="clear"/>
             <w:tcMar>
-              <w:left w:w="103" w:type="dxa"/>
+              <w:left w:w="98" w:type="dxa"/>
             </w:tcMar>
           </w:tcPr>
           <w:p>
@@ -5158,7 +5160,7 @@
             <w:tcBorders/>
             <w:shd w:fill="auto" w:val="clear"/>
             <w:tcMar>
-              <w:left w:w="103" w:type="dxa"/>
+              <w:left w:w="98" w:type="dxa"/>
             </w:tcMar>
           </w:tcPr>
           <w:p>
@@ -5186,7 +5188,7 @@
             <w:tcBorders/>
             <w:shd w:fill="auto" w:val="clear"/>
             <w:tcMar>
-              <w:left w:w="103" w:type="dxa"/>
+              <w:left w:w="98" w:type="dxa"/>
             </w:tcMar>
             <w:vAlign w:val="center"/>
           </w:tcPr>
@@ -5212,7 +5214,7 @@
             <w:tcBorders/>
             <w:shd w:fill="auto" w:val="clear"/>
             <w:tcMar>
-              <w:left w:w="103" w:type="dxa"/>
+              <w:left w:w="98" w:type="dxa"/>
             </w:tcMar>
           </w:tcPr>
           <w:p>
@@ -5237,7 +5239,7 @@
             <w:tcBorders/>
             <w:shd w:fill="auto" w:val="clear"/>
             <w:tcMar>
-              <w:left w:w="103" w:type="dxa"/>
+              <w:left w:w="98" w:type="dxa"/>
             </w:tcMar>
           </w:tcPr>
           <w:p>
@@ -5262,7 +5264,7 @@
             <w:tcBorders/>
             <w:shd w:fill="auto" w:val="clear"/>
             <w:tcMar>
-              <w:left w:w="103" w:type="dxa"/>
+              <w:left w:w="98" w:type="dxa"/>
             </w:tcMar>
           </w:tcPr>
           <w:p>
@@ -5287,7 +5289,7 @@
             <w:tcBorders/>
             <w:shd w:fill="auto" w:val="clear"/>
             <w:tcMar>
-              <w:left w:w="103" w:type="dxa"/>
+              <w:left w:w="98" w:type="dxa"/>
             </w:tcMar>
           </w:tcPr>
           <w:p>
@@ -5311,7 +5313,7 @@
             <w:tcBorders/>
             <w:shd w:fill="auto" w:val="clear"/>
             <w:tcMar>
-              <w:left w:w="103" w:type="dxa"/>
+              <w:left w:w="98" w:type="dxa"/>
             </w:tcMar>
           </w:tcPr>
           <w:p>
@@ -5339,7 +5341,7 @@
             <w:tcBorders/>
             <w:shd w:fill="auto" w:val="clear"/>
             <w:tcMar>
-              <w:left w:w="103" w:type="dxa"/>
+              <w:left w:w="98" w:type="dxa"/>
             </w:tcMar>
           </w:tcPr>
           <w:p>
@@ -5363,7 +5365,7 @@
             <w:tcBorders/>
             <w:shd w:fill="auto" w:val="clear"/>
             <w:tcMar>
-              <w:left w:w="103" w:type="dxa"/>
+              <w:left w:w="98" w:type="dxa"/>
             </w:tcMar>
           </w:tcPr>
           <w:p>
@@ -5388,7 +5390,7 @@
             <w:tcBorders/>
             <w:shd w:fill="auto" w:val="clear"/>
             <w:tcMar>
-              <w:left w:w="103" w:type="dxa"/>
+              <w:left w:w="98" w:type="dxa"/>
             </w:tcMar>
           </w:tcPr>
           <w:p>
@@ -5413,7 +5415,7 @@
             <w:tcBorders/>
             <w:shd w:fill="auto" w:val="clear"/>
             <w:tcMar>
-              <w:left w:w="103" w:type="dxa"/>
+              <w:left w:w="98" w:type="dxa"/>
             </w:tcMar>
           </w:tcPr>
           <w:p>
@@ -5438,7 +5440,7 @@
             <w:tcBorders/>
             <w:shd w:fill="auto" w:val="clear"/>
             <w:tcMar>
-              <w:left w:w="103" w:type="dxa"/>
+              <w:left w:w="98" w:type="dxa"/>
             </w:tcMar>
           </w:tcPr>
           <w:p>
@@ -5462,7 +5464,7 @@
             <w:tcBorders/>
             <w:shd w:fill="auto" w:val="clear"/>
             <w:tcMar>
-              <w:left w:w="103" w:type="dxa"/>
+              <w:left w:w="98" w:type="dxa"/>
             </w:tcMar>
           </w:tcPr>
           <w:p>
@@ -5490,7 +5492,7 @@
             <w:tcBorders/>
             <w:shd w:fill="auto" w:val="clear"/>
             <w:tcMar>
-              <w:left w:w="103" w:type="dxa"/>
+              <w:left w:w="98" w:type="dxa"/>
             </w:tcMar>
           </w:tcPr>
           <w:p>
@@ -5514,7 +5516,7 @@
             <w:tcBorders/>
             <w:shd w:fill="auto" w:val="clear"/>
             <w:tcMar>
-              <w:left w:w="103" w:type="dxa"/>
+              <w:left w:w="98" w:type="dxa"/>
             </w:tcMar>
           </w:tcPr>
           <w:p>
@@ -5539,7 +5541,7 @@
             <w:tcBorders/>
             <w:shd w:fill="auto" w:val="clear"/>
             <w:tcMar>
-              <w:left w:w="103" w:type="dxa"/>
+              <w:left w:w="98" w:type="dxa"/>
             </w:tcMar>
           </w:tcPr>
           <w:p>
@@ -5564,7 +5566,7 @@
             <w:tcBorders/>
             <w:shd w:fill="auto" w:val="clear"/>
             <w:tcMar>
-              <w:left w:w="103" w:type="dxa"/>
+              <w:left w:w="98" w:type="dxa"/>
             </w:tcMar>
           </w:tcPr>
           <w:p>
@@ -5589,7 +5591,7 @@
             <w:tcBorders/>
             <w:shd w:fill="auto" w:val="clear"/>
             <w:tcMar>
-              <w:left w:w="103" w:type="dxa"/>
+              <w:left w:w="98" w:type="dxa"/>
             </w:tcMar>
           </w:tcPr>
           <w:p>
@@ -5613,7 +5615,7 @@
             <w:tcBorders/>
             <w:shd w:fill="auto" w:val="clear"/>
             <w:tcMar>
-              <w:left w:w="103" w:type="dxa"/>
+              <w:left w:w="98" w:type="dxa"/>
             </w:tcMar>
           </w:tcPr>
           <w:p>
@@ -5641,7 +5643,7 @@
             <w:tcBorders/>
             <w:shd w:fill="auto" w:val="clear"/>
             <w:tcMar>
-              <w:left w:w="103" w:type="dxa"/>
+              <w:left w:w="98" w:type="dxa"/>
             </w:tcMar>
           </w:tcPr>
           <w:p>
@@ -5665,7 +5667,7 @@
             <w:tcBorders/>
             <w:shd w:fill="auto" w:val="clear"/>
             <w:tcMar>
-              <w:left w:w="103" w:type="dxa"/>
+              <w:left w:w="98" w:type="dxa"/>
             </w:tcMar>
           </w:tcPr>
           <w:p>
@@ -5690,7 +5692,7 @@
             <w:tcBorders/>
             <w:shd w:fill="auto" w:val="clear"/>
             <w:tcMar>
-              <w:left w:w="103" w:type="dxa"/>
+              <w:left w:w="98" w:type="dxa"/>
             </w:tcMar>
           </w:tcPr>
           <w:p>
@@ -5715,7 +5717,7 @@
             <w:tcBorders/>
             <w:shd w:fill="auto" w:val="clear"/>
             <w:tcMar>
-              <w:left w:w="103" w:type="dxa"/>
+              <w:left w:w="98" w:type="dxa"/>
             </w:tcMar>
           </w:tcPr>
           <w:p>
@@ -5740,7 +5742,7 @@
             <w:tcBorders/>
             <w:shd w:fill="auto" w:val="clear"/>
             <w:tcMar>
-              <w:left w:w="103" w:type="dxa"/>
+              <w:left w:w="98" w:type="dxa"/>
             </w:tcMar>
           </w:tcPr>
           <w:p>
@@ -5764,7 +5766,7 @@
             <w:tcBorders/>
             <w:shd w:fill="auto" w:val="clear"/>
             <w:tcMar>
-              <w:left w:w="103" w:type="dxa"/>
+              <w:left w:w="98" w:type="dxa"/>
             </w:tcMar>
           </w:tcPr>
           <w:p>
@@ -5792,7 +5794,7 @@
             <w:tcBorders/>
             <w:shd w:fill="auto" w:val="clear"/>
             <w:tcMar>
-              <w:left w:w="103" w:type="dxa"/>
+              <w:left w:w="98" w:type="dxa"/>
             </w:tcMar>
           </w:tcPr>
           <w:p>
@@ -5816,7 +5818,7 @@
             <w:tcBorders/>
             <w:shd w:fill="auto" w:val="clear"/>
             <w:tcMar>
-              <w:left w:w="103" w:type="dxa"/>
+              <w:left w:w="98" w:type="dxa"/>
             </w:tcMar>
           </w:tcPr>
           <w:p>
@@ -5841,7 +5843,7 @@
             <w:tcBorders/>
             <w:shd w:fill="auto" w:val="clear"/>
             <w:tcMar>
-              <w:left w:w="103" w:type="dxa"/>
+              <w:left w:w="98" w:type="dxa"/>
             </w:tcMar>
           </w:tcPr>
           <w:p>
@@ -5866,7 +5868,7 @@
             <w:tcBorders/>
             <w:shd w:fill="auto" w:val="clear"/>
             <w:tcMar>
-              <w:left w:w="103" w:type="dxa"/>
+              <w:left w:w="98" w:type="dxa"/>
             </w:tcMar>
           </w:tcPr>
           <w:p>
@@ -5891,7 +5893,7 @@
             <w:tcBorders/>
             <w:shd w:fill="auto" w:val="clear"/>
             <w:tcMar>
-              <w:left w:w="103" w:type="dxa"/>
+              <w:left w:w="98" w:type="dxa"/>
             </w:tcMar>
           </w:tcPr>
           <w:p>
@@ -5915,7 +5917,7 @@
             <w:tcBorders/>
             <w:shd w:fill="auto" w:val="clear"/>
             <w:tcMar>
-              <w:left w:w="103" w:type="dxa"/>
+              <w:left w:w="98" w:type="dxa"/>
             </w:tcMar>
           </w:tcPr>
           <w:p>
@@ -5943,7 +5945,7 @@
             <w:tcBorders/>
             <w:shd w:fill="auto" w:val="clear"/>
             <w:tcMar>
-              <w:left w:w="103" w:type="dxa"/>
+              <w:left w:w="98" w:type="dxa"/>
             </w:tcMar>
           </w:tcPr>
           <w:p>
@@ -5967,7 +5969,7 @@
             <w:tcBorders/>
             <w:shd w:fill="auto" w:val="clear"/>
             <w:tcMar>
-              <w:left w:w="103" w:type="dxa"/>
+              <w:left w:w="98" w:type="dxa"/>
             </w:tcMar>
           </w:tcPr>
           <w:p>
@@ -5992,7 +5994,7 @@
             <w:tcBorders/>
             <w:shd w:fill="auto" w:val="clear"/>
             <w:tcMar>
-              <w:left w:w="103" w:type="dxa"/>
+              <w:left w:w="98" w:type="dxa"/>
             </w:tcMar>
           </w:tcPr>
           <w:p>
@@ -6017,7 +6019,7 @@
             <w:tcBorders/>
             <w:shd w:fill="auto" w:val="clear"/>
             <w:tcMar>
-              <w:left w:w="103" w:type="dxa"/>
+              <w:left w:w="98" w:type="dxa"/>
             </w:tcMar>
           </w:tcPr>
           <w:p>
@@ -6042,7 +6044,7 @@
             <w:tcBorders/>
             <w:shd w:fill="auto" w:val="clear"/>
             <w:tcMar>
-              <w:left w:w="103" w:type="dxa"/>
+              <w:left w:w="98" w:type="dxa"/>
             </w:tcMar>
           </w:tcPr>
           <w:p>
@@ -6066,7 +6068,7 @@
             <w:tcBorders/>
             <w:shd w:fill="auto" w:val="clear"/>
             <w:tcMar>
-              <w:left w:w="103" w:type="dxa"/>
+              <w:left w:w="98" w:type="dxa"/>
             </w:tcMar>
           </w:tcPr>
           <w:p>
@@ -6094,7 +6096,7 @@
             <w:tcBorders/>
             <w:shd w:fill="auto" w:val="clear"/>
             <w:tcMar>
-              <w:left w:w="103" w:type="dxa"/>
+              <w:left w:w="98" w:type="dxa"/>
             </w:tcMar>
           </w:tcPr>
           <w:p>
@@ -6118,7 +6120,7 @@
             <w:tcBorders/>
             <w:shd w:fill="auto" w:val="clear"/>
             <w:tcMar>
-              <w:left w:w="103" w:type="dxa"/>
+              <w:left w:w="98" w:type="dxa"/>
             </w:tcMar>
           </w:tcPr>
           <w:p>
@@ -6143,7 +6145,7 @@
             <w:tcBorders/>
             <w:shd w:fill="auto" w:val="clear"/>
             <w:tcMar>
-              <w:left w:w="103" w:type="dxa"/>
+              <w:left w:w="98" w:type="dxa"/>
             </w:tcMar>
           </w:tcPr>
           <w:p>
@@ -6168,7 +6170,7 @@
             <w:tcBorders/>
             <w:shd w:fill="auto" w:val="clear"/>
             <w:tcMar>
-              <w:left w:w="103" w:type="dxa"/>
+              <w:left w:w="98" w:type="dxa"/>
             </w:tcMar>
           </w:tcPr>
           <w:p>
@@ -6193,7 +6195,7 @@
             <w:tcBorders/>
             <w:shd w:fill="auto" w:val="clear"/>
             <w:tcMar>
-              <w:left w:w="103" w:type="dxa"/>
+              <w:left w:w="98" w:type="dxa"/>
             </w:tcMar>
           </w:tcPr>
           <w:p>
@@ -6217,7 +6219,7 @@
             <w:tcBorders/>
             <w:shd w:fill="auto" w:val="clear"/>
             <w:tcMar>
-              <w:left w:w="103" w:type="dxa"/>
+              <w:left w:w="98" w:type="dxa"/>
             </w:tcMar>
           </w:tcPr>
           <w:p>
@@ -6245,7 +6247,7 @@
             <w:tcBorders/>
             <w:shd w:fill="auto" w:val="clear"/>
             <w:tcMar>
-              <w:left w:w="103" w:type="dxa"/>
+              <w:left w:w="98" w:type="dxa"/>
             </w:tcMar>
           </w:tcPr>
           <w:p>
@@ -6269,7 +6271,7 @@
             <w:tcBorders/>
             <w:shd w:fill="auto" w:val="clear"/>
             <w:tcMar>
-              <w:left w:w="103" w:type="dxa"/>
+              <w:left w:w="98" w:type="dxa"/>
             </w:tcMar>
           </w:tcPr>
           <w:p>
@@ -6294,7 +6296,7 @@
             <w:tcBorders/>
             <w:shd w:fill="auto" w:val="clear"/>
             <w:tcMar>
-              <w:left w:w="103" w:type="dxa"/>
+              <w:left w:w="98" w:type="dxa"/>
             </w:tcMar>
           </w:tcPr>
           <w:p>
@@ -6319,7 +6321,7 @@
             <w:tcBorders/>
             <w:shd w:fill="auto" w:val="clear"/>
             <w:tcMar>
-              <w:left w:w="103" w:type="dxa"/>
+              <w:left w:w="98" w:type="dxa"/>
             </w:tcMar>
           </w:tcPr>
           <w:p>
@@ -6344,7 +6346,7 @@
             <w:tcBorders/>
             <w:shd w:fill="auto" w:val="clear"/>
             <w:tcMar>
-              <w:left w:w="103" w:type="dxa"/>
+              <w:left w:w="98" w:type="dxa"/>
             </w:tcMar>
           </w:tcPr>
           <w:p>
@@ -6368,7 +6370,7 @@
             <w:tcBorders/>
             <w:shd w:fill="auto" w:val="clear"/>
             <w:tcMar>
-              <w:left w:w="103" w:type="dxa"/>
+              <w:left w:w="98" w:type="dxa"/>
             </w:tcMar>
           </w:tcPr>
           <w:p>
@@ -6396,7 +6398,7 @@
             <w:tcBorders/>
             <w:shd w:fill="auto" w:val="clear"/>
             <w:tcMar>
-              <w:left w:w="103" w:type="dxa"/>
+              <w:left w:w="98" w:type="dxa"/>
             </w:tcMar>
           </w:tcPr>
           <w:p>
@@ -6420,7 +6422,7 @@
             <w:tcBorders/>
             <w:shd w:fill="auto" w:val="clear"/>
             <w:tcMar>
-              <w:left w:w="103" w:type="dxa"/>
+              <w:left w:w="98" w:type="dxa"/>
             </w:tcMar>
           </w:tcPr>
           <w:p>
@@ -6445,7 +6447,7 @@
             <w:tcBorders/>
             <w:shd w:fill="auto" w:val="clear"/>
             <w:tcMar>
-              <w:left w:w="103" w:type="dxa"/>
+              <w:left w:w="98" w:type="dxa"/>
             </w:tcMar>
           </w:tcPr>
           <w:p>
@@ -6470,7 +6472,7 @@
             <w:tcBorders/>
             <w:shd w:fill="auto" w:val="clear"/>
             <w:tcMar>
-              <w:left w:w="103" w:type="dxa"/>
+              <w:left w:w="98" w:type="dxa"/>
             </w:tcMar>
           </w:tcPr>
           <w:p>
@@ -6495,7 +6497,7 @@
             <w:tcBorders/>
             <w:shd w:fill="auto" w:val="clear"/>
             <w:tcMar>
-              <w:left w:w="103" w:type="dxa"/>
+              <w:left w:w="98" w:type="dxa"/>
             </w:tcMar>
           </w:tcPr>
           <w:p>
@@ -6519,7 +6521,7 @@
             <w:tcBorders/>
             <w:shd w:fill="auto" w:val="clear"/>
             <w:tcMar>
-              <w:left w:w="103" w:type="dxa"/>
+              <w:left w:w="98" w:type="dxa"/>
             </w:tcMar>
           </w:tcPr>
           <w:p>
@@ -6547,7 +6549,7 @@
             <w:tcBorders/>
             <w:shd w:fill="auto" w:val="clear"/>
             <w:tcMar>
-              <w:left w:w="103" w:type="dxa"/>
+              <w:left w:w="98" w:type="dxa"/>
             </w:tcMar>
             <w:vAlign w:val="center"/>
           </w:tcPr>
@@ -6574,7 +6576,7 @@
             <w:tcBorders/>
             <w:shd w:fill="auto" w:val="clear"/>
             <w:tcMar>
-              <w:left w:w="103" w:type="dxa"/>
+              <w:left w:w="98" w:type="dxa"/>
             </w:tcMar>
           </w:tcPr>
           <w:p>
@@ -6599,7 +6601,7 @@
             <w:tcBorders/>
             <w:shd w:fill="auto" w:val="clear"/>
             <w:tcMar>
-              <w:left w:w="103" w:type="dxa"/>
+              <w:left w:w="98" w:type="dxa"/>
             </w:tcMar>
           </w:tcPr>
           <w:p>
@@ -6624,7 +6626,7 @@
             <w:tcBorders/>
             <w:shd w:fill="auto" w:val="clear"/>
             <w:tcMar>
-              <w:left w:w="103" w:type="dxa"/>
+              <w:left w:w="98" w:type="dxa"/>
             </w:tcMar>
           </w:tcPr>
           <w:p>
@@ -6649,7 +6651,7 @@
             <w:tcBorders/>
             <w:shd w:fill="auto" w:val="clear"/>
             <w:tcMar>
-              <w:left w:w="103" w:type="dxa"/>
+              <w:left w:w="98" w:type="dxa"/>
             </w:tcMar>
           </w:tcPr>
           <w:p>
@@ -6673,7 +6675,7 @@
             <w:tcBorders/>
             <w:shd w:fill="auto" w:val="clear"/>
             <w:tcMar>
-              <w:left w:w="103" w:type="dxa"/>
+              <w:left w:w="98" w:type="dxa"/>
             </w:tcMar>
           </w:tcPr>
           <w:p>
@@ -6701,7 +6703,7 @@
             <w:tcBorders/>
             <w:shd w:fill="auto" w:val="clear"/>
             <w:tcMar>
-              <w:left w:w="103" w:type="dxa"/>
+              <w:left w:w="98" w:type="dxa"/>
             </w:tcMar>
           </w:tcPr>
           <w:p>
@@ -6725,7 +6727,7 @@
             <w:tcBorders/>
             <w:shd w:fill="auto" w:val="clear"/>
             <w:tcMar>
-              <w:left w:w="103" w:type="dxa"/>
+              <w:left w:w="98" w:type="dxa"/>
             </w:tcMar>
           </w:tcPr>
           <w:p>
@@ -6750,7 +6752,7 @@
             <w:tcBorders/>
             <w:shd w:fill="auto" w:val="clear"/>
             <w:tcMar>
-              <w:left w:w="103" w:type="dxa"/>
+              <w:left w:w="98" w:type="dxa"/>
             </w:tcMar>
           </w:tcPr>
           <w:p>
@@ -6775,7 +6777,7 @@
             <w:tcBorders/>
             <w:shd w:fill="auto" w:val="clear"/>
             <w:tcMar>
-              <w:left w:w="103" w:type="dxa"/>
+              <w:left w:w="98" w:type="dxa"/>
             </w:tcMar>
           </w:tcPr>
           <w:p>
@@ -6800,7 +6802,7 @@
             <w:tcBorders/>
             <w:shd w:fill="auto" w:val="clear"/>
             <w:tcMar>
-              <w:left w:w="103" w:type="dxa"/>
+              <w:left w:w="98" w:type="dxa"/>
             </w:tcMar>
           </w:tcPr>
           <w:p>
@@ -6824,7 +6826,7 @@
             <w:tcBorders/>
             <w:shd w:fill="auto" w:val="clear"/>
             <w:tcMar>
-              <w:left w:w="103" w:type="dxa"/>
+              <w:left w:w="98" w:type="dxa"/>
             </w:tcMar>
           </w:tcPr>
           <w:p>
@@ -6852,7 +6854,7 @@
             <w:tcBorders/>
             <w:shd w:fill="auto" w:val="clear"/>
             <w:tcMar>
-              <w:left w:w="103" w:type="dxa"/>
+              <w:left w:w="98" w:type="dxa"/>
             </w:tcMar>
           </w:tcPr>
           <w:p>
@@ -6876,7 +6878,7 @@
             <w:tcBorders/>
             <w:shd w:fill="auto" w:val="clear"/>
             <w:tcMar>
-              <w:left w:w="103" w:type="dxa"/>
+              <w:left w:w="98" w:type="dxa"/>
             </w:tcMar>
           </w:tcPr>
           <w:p>
@@ -6901,7 +6903,7 @@
             <w:tcBorders/>
             <w:shd w:fill="auto" w:val="clear"/>
             <w:tcMar>
-              <w:left w:w="103" w:type="dxa"/>
+              <w:left w:w="98" w:type="dxa"/>
             </w:tcMar>
           </w:tcPr>
           <w:p>
@@ -6926,7 +6928,7 @@
             <w:tcBorders/>
             <w:shd w:fill="auto" w:val="clear"/>
             <w:tcMar>
-              <w:left w:w="103" w:type="dxa"/>
+              <w:left w:w="98" w:type="dxa"/>
             </w:tcMar>
           </w:tcPr>
           <w:p>
@@ -6951,7 +6953,7 @@
             <w:tcBorders/>
             <w:shd w:fill="auto" w:val="clear"/>
             <w:tcMar>
-              <w:left w:w="103" w:type="dxa"/>
+              <w:left w:w="98" w:type="dxa"/>
             </w:tcMar>
           </w:tcPr>
           <w:p>
@@ -6975,7 +6977,7 @@
             <w:tcBorders/>
             <w:shd w:fill="auto" w:val="clear"/>
             <w:tcMar>
-              <w:left w:w="103" w:type="dxa"/>
+              <w:left w:w="98" w:type="dxa"/>
             </w:tcMar>
           </w:tcPr>
           <w:p>
@@ -7003,7 +7005,7 @@
             <w:tcBorders/>
             <w:shd w:fill="auto" w:val="clear"/>
             <w:tcMar>
-              <w:left w:w="103" w:type="dxa"/>
+              <w:left w:w="98" w:type="dxa"/>
             </w:tcMar>
           </w:tcPr>
           <w:p>
@@ -7027,7 +7029,7 @@
             <w:tcBorders/>
             <w:shd w:fill="auto" w:val="clear"/>
             <w:tcMar>
-              <w:left w:w="103" w:type="dxa"/>
+              <w:left w:w="98" w:type="dxa"/>
             </w:tcMar>
           </w:tcPr>
           <w:p>
@@ -7052,7 +7054,7 @@
             <w:tcBorders/>
             <w:shd w:fill="auto" w:val="clear"/>
             <w:tcMar>
-              <w:left w:w="103" w:type="dxa"/>
+              <w:left w:w="98" w:type="dxa"/>
             </w:tcMar>
           </w:tcPr>
           <w:p>
@@ -7077,7 +7079,7 @@
             <w:tcBorders/>
             <w:shd w:fill="auto" w:val="clear"/>
             <w:tcMar>
-              <w:left w:w="103" w:type="dxa"/>
+              <w:left w:w="98" w:type="dxa"/>
             </w:tcMar>
           </w:tcPr>
           <w:p>
@@ -7102,7 +7104,7 @@
             <w:tcBorders/>
             <w:shd w:fill="auto" w:val="clear"/>
             <w:tcMar>
-              <w:left w:w="103" w:type="dxa"/>
+              <w:left w:w="98" w:type="dxa"/>
             </w:tcMar>
           </w:tcPr>
           <w:p>
@@ -7126,7 +7128,7 @@
             <w:tcBorders/>
             <w:shd w:fill="auto" w:val="clear"/>
             <w:tcMar>
-              <w:left w:w="103" w:type="dxa"/>
+              <w:left w:w="98" w:type="dxa"/>
             </w:tcMar>
           </w:tcPr>
           <w:p>
@@ -7154,7 +7156,7 @@
             <w:tcBorders/>
             <w:shd w:fill="auto" w:val="clear"/>
             <w:tcMar>
-              <w:left w:w="103" w:type="dxa"/>
+              <w:left w:w="98" w:type="dxa"/>
             </w:tcMar>
           </w:tcPr>
           <w:p>
@@ -7178,7 +7180,7 @@
             <w:tcBorders/>
             <w:shd w:fill="auto" w:val="clear"/>
             <w:tcMar>
-              <w:left w:w="103" w:type="dxa"/>
+              <w:left w:w="98" w:type="dxa"/>
             </w:tcMar>
           </w:tcPr>
           <w:p>
@@ -7203,7 +7205,7 @@
             <w:tcBorders/>
             <w:shd w:fill="auto" w:val="clear"/>
             <w:tcMar>
-              <w:left w:w="103" w:type="dxa"/>
+              <w:left w:w="98" w:type="dxa"/>
             </w:tcMar>
           </w:tcPr>
           <w:p>
@@ -7228,7 +7230,7 @@
             <w:tcBorders/>
             <w:shd w:fill="auto" w:val="clear"/>
             <w:tcMar>
-              <w:left w:w="103" w:type="dxa"/>
+              <w:left w:w="98" w:type="dxa"/>
             </w:tcMar>
           </w:tcPr>
           <w:p>
@@ -7253,7 +7255,7 @@
             <w:tcBorders/>
             <w:shd w:fill="auto" w:val="clear"/>
             <w:tcMar>
-              <w:left w:w="103" w:type="dxa"/>
+              <w:left w:w="98" w:type="dxa"/>
             </w:tcMar>
           </w:tcPr>
           <w:p>
@@ -7277,7 +7279,7 @@
             <w:tcBorders/>
             <w:shd w:fill="auto" w:val="clear"/>
             <w:tcMar>
-              <w:left w:w="103" w:type="dxa"/>
+              <w:left w:w="98" w:type="dxa"/>
             </w:tcMar>
           </w:tcPr>
           <w:p>
@@ -7305,7 +7307,7 @@
             <w:tcBorders/>
             <w:shd w:fill="auto" w:val="clear"/>
             <w:tcMar>
-              <w:left w:w="103" w:type="dxa"/>
+              <w:left w:w="98" w:type="dxa"/>
             </w:tcMar>
             <w:vAlign w:val="center"/>
           </w:tcPr>
@@ -7332,7 +7334,7 @@
             <w:tcBorders/>
             <w:shd w:fill="auto" w:val="clear"/>
             <w:tcMar>
-              <w:left w:w="103" w:type="dxa"/>
+              <w:left w:w="98" w:type="dxa"/>
             </w:tcMar>
           </w:tcPr>
           <w:p>
@@ -7357,7 +7359,7 @@
             <w:tcBorders/>
             <w:shd w:fill="auto" w:val="clear"/>
             <w:tcMar>
-              <w:left w:w="103" w:type="dxa"/>
+              <w:left w:w="98" w:type="dxa"/>
             </w:tcMar>
           </w:tcPr>
           <w:p>
@@ -7382,7 +7384,7 @@
             <w:tcBorders/>
             <w:shd w:fill="auto" w:val="clear"/>
             <w:tcMar>
-              <w:left w:w="103" w:type="dxa"/>
+              <w:left w:w="98" w:type="dxa"/>
             </w:tcMar>
           </w:tcPr>
           <w:p>
@@ -7407,7 +7409,7 @@
             <w:tcBorders/>
             <w:shd w:fill="auto" w:val="clear"/>
             <w:tcMar>
-              <w:left w:w="103" w:type="dxa"/>
+              <w:left w:w="98" w:type="dxa"/>
             </w:tcMar>
           </w:tcPr>
           <w:p>
@@ -7431,7 +7433,7 @@
             <w:tcBorders/>
             <w:shd w:fill="auto" w:val="clear"/>
             <w:tcMar>
-              <w:left w:w="103" w:type="dxa"/>
+              <w:left w:w="98" w:type="dxa"/>
             </w:tcMar>
           </w:tcPr>
           <w:p>
@@ -7459,7 +7461,7 @@
             <w:tcBorders/>
             <w:shd w:fill="auto" w:val="clear"/>
             <w:tcMar>
-              <w:left w:w="103" w:type="dxa"/>
+              <w:left w:w="98" w:type="dxa"/>
             </w:tcMar>
           </w:tcPr>
           <w:p>
@@ -7483,7 +7485,7 @@
             <w:tcBorders/>
             <w:shd w:fill="auto" w:val="clear"/>
             <w:tcMar>
-              <w:left w:w="103" w:type="dxa"/>
+              <w:left w:w="98" w:type="dxa"/>
             </w:tcMar>
           </w:tcPr>
           <w:p>
@@ -7508,7 +7510,7 @@
             <w:tcBorders/>
             <w:shd w:fill="auto" w:val="clear"/>
             <w:tcMar>
-              <w:left w:w="103" w:type="dxa"/>
+              <w:left w:w="98" w:type="dxa"/>
             </w:tcMar>
           </w:tcPr>
           <w:p>
@@ -7533,7 +7535,7 @@
             <w:tcBorders/>
             <w:shd w:fill="auto" w:val="clear"/>
             <w:tcMar>
-              <w:left w:w="103" w:type="dxa"/>
+              <w:left w:w="98" w:type="dxa"/>
             </w:tcMar>
           </w:tcPr>
           <w:p>
@@ -7558,7 +7560,7 @@
             <w:tcBorders/>
             <w:shd w:fill="auto" w:val="clear"/>
             <w:tcMar>
-              <w:left w:w="103" w:type="dxa"/>
+              <w:left w:w="98" w:type="dxa"/>
             </w:tcMar>
           </w:tcPr>
           <w:p>
@@ -7582,7 +7584,7 @@
             <w:tcBorders/>
             <w:shd w:fill="auto" w:val="clear"/>
             <w:tcMar>
-              <w:left w:w="103" w:type="dxa"/>
+              <w:left w:w="98" w:type="dxa"/>
             </w:tcMar>
           </w:tcPr>
           <w:p>
@@ -7610,7 +7612,7 @@
             <w:tcBorders/>
             <w:shd w:fill="auto" w:val="clear"/>
             <w:tcMar>
-              <w:left w:w="103" w:type="dxa"/>
+              <w:left w:w="98" w:type="dxa"/>
             </w:tcMar>
           </w:tcPr>
           <w:p>
@@ -7634,7 +7636,7 @@
             <w:tcBorders/>
             <w:shd w:fill="auto" w:val="clear"/>
             <w:tcMar>
-              <w:left w:w="103" w:type="dxa"/>
+              <w:left w:w="98" w:type="dxa"/>
             </w:tcMar>
           </w:tcPr>
           <w:p>
@@ -7659,7 +7661,7 @@
             <w:tcBorders/>
             <w:shd w:fill="auto" w:val="clear"/>
             <w:tcMar>
-              <w:left w:w="103" w:type="dxa"/>
+              <w:left w:w="98" w:type="dxa"/>
             </w:tcMar>
           </w:tcPr>
           <w:p>
@@ -7684,7 +7686,7 @@
             <w:tcBorders/>
             <w:shd w:fill="auto" w:val="clear"/>
             <w:tcMar>
-              <w:left w:w="103" w:type="dxa"/>
+              <w:left w:w="98" w:type="dxa"/>
             </w:tcMar>
           </w:tcPr>
           <w:p>
@@ -7709,7 +7711,7 @@
             <w:tcBorders/>
             <w:shd w:fill="auto" w:val="clear"/>
             <w:tcMar>
-              <w:left w:w="103" w:type="dxa"/>
+              <w:left w:w="98" w:type="dxa"/>
             </w:tcMar>
           </w:tcPr>
           <w:p>
@@ -7733,7 +7735,7 @@
             <w:tcBorders/>
             <w:shd w:fill="auto" w:val="clear"/>
             <w:tcMar>
-              <w:left w:w="103" w:type="dxa"/>
+              <w:left w:w="98" w:type="dxa"/>
             </w:tcMar>
           </w:tcPr>
           <w:p>
@@ -7761,7 +7763,7 @@
             <w:tcBorders/>
             <w:shd w:fill="auto" w:val="clear"/>
             <w:tcMar>
-              <w:left w:w="103" w:type="dxa"/>
+              <w:left w:w="98" w:type="dxa"/>
             </w:tcMar>
           </w:tcPr>
           <w:p>
@@ -7785,7 +7787,7 @@
             <w:tcBorders/>
             <w:shd w:fill="auto" w:val="clear"/>
             <w:tcMar>
-              <w:left w:w="103" w:type="dxa"/>
+              <w:left w:w="98" w:type="dxa"/>
             </w:tcMar>
           </w:tcPr>
           <w:p>
@@ -7810,7 +7812,7 @@
             <w:tcBorders/>
             <w:shd w:fill="auto" w:val="clear"/>
             <w:tcMar>
-              <w:left w:w="103" w:type="dxa"/>
+              <w:left w:w="98" w:type="dxa"/>
             </w:tcMar>
           </w:tcPr>
           <w:p>
@@ -7835,7 +7837,7 @@
             <w:tcBorders/>
             <w:shd w:fill="auto" w:val="clear"/>
             <w:tcMar>
-              <w:left w:w="103" w:type="dxa"/>
+              <w:left w:w="98" w:type="dxa"/>
             </w:tcMar>
           </w:tcPr>
           <w:p>
@@ -7860,7 +7862,7 @@
             <w:tcBorders/>
             <w:shd w:fill="auto" w:val="clear"/>
             <w:tcMar>
-              <w:left w:w="103" w:type="dxa"/>
+              <w:left w:w="98" w:type="dxa"/>
             </w:tcMar>
           </w:tcPr>
           <w:p>
@@ -7884,7 +7886,7 @@
             <w:tcBorders/>
             <w:shd w:fill="auto" w:val="clear"/>
             <w:tcMar>
-              <w:left w:w="103" w:type="dxa"/>
+              <w:left w:w="98" w:type="dxa"/>
             </w:tcMar>
           </w:tcPr>
           <w:p>
@@ -7912,7 +7914,7 @@
             <w:tcBorders/>
             <w:shd w:fill="auto" w:val="clear"/>
             <w:tcMar>
-              <w:left w:w="103" w:type="dxa"/>
+              <w:left w:w="98" w:type="dxa"/>
             </w:tcMar>
             <w:vAlign w:val="center"/>
           </w:tcPr>
@@ -7939,7 +7941,7 @@
             <w:tcBorders/>
             <w:shd w:fill="auto" w:val="clear"/>
             <w:tcMar>
-              <w:left w:w="103" w:type="dxa"/>
+              <w:left w:w="98" w:type="dxa"/>
             </w:tcMar>
           </w:tcPr>
           <w:p>
@@ -7964,7 +7966,7 @@
             <w:tcBorders/>
             <w:shd w:fill="auto" w:val="clear"/>
             <w:tcMar>
-              <w:left w:w="103" w:type="dxa"/>
+              <w:left w:w="98" w:type="dxa"/>
             </w:tcMar>
           </w:tcPr>
           <w:p>
@@ -7989,7 +7991,7 @@
             <w:tcBorders/>
             <w:shd w:fill="auto" w:val="clear"/>
             <w:tcMar>
-              <w:left w:w="103" w:type="dxa"/>
+              <w:left w:w="98" w:type="dxa"/>
             </w:tcMar>
           </w:tcPr>
           <w:p>
@@ -8014,7 +8016,7 @@
             <w:tcBorders/>
             <w:shd w:fill="auto" w:val="clear"/>
             <w:tcMar>
-              <w:left w:w="103" w:type="dxa"/>
+              <w:left w:w="98" w:type="dxa"/>
             </w:tcMar>
           </w:tcPr>
           <w:p>
@@ -8039,28 +8041,22 @@
             <w:tcBorders/>
             <w:shd w:fill="auto" w:val="clear"/>
             <w:tcMar>
-              <w:left w:w="103" w:type="dxa"/>
-            </w:tcMar>
-          </w:tcPr>
-          <w:p>
-            <w:pPr>
-              <w:pStyle w:val="Normal"/>
-              <w:spacing w:lineRule="auto" w:line="240" w:before="0" w:after="0"/>
-              <w:rPr>
-                <w:lang w:val="en-GB"/>
-              </w:rPr>
-            </w:pPr>
-            <w:r>
-              <w:rPr>
-                <w:lang w:val="en-GB"/>
-              </w:rPr>
-              <w:t>100</w:t>
-            </w:r>
-            <w:r>
-              <w:rPr>
-                <w:lang w:val="en-GB"/>
-              </w:rPr>
-              <w:t>%</w:t>
+              <w:left w:w="98" w:type="dxa"/>
+            </w:tcMar>
+          </w:tcPr>
+          <w:p>
+            <w:pPr>
+              <w:pStyle w:val="Normal"/>
+              <w:spacing w:lineRule="auto" w:line="240" w:before="0" w:after="0"/>
+              <w:rPr>
+                <w:lang w:val="en-GB"/>
+              </w:rPr>
+            </w:pPr>
+            <w:r>
+              <w:rPr>
+                <w:lang w:val="en-GB"/>
+              </w:rPr>
+              <w:t>100%</w:t>
             </w:r>
           </w:p>
         </w:tc>
@@ -8074,7 +8070,7 @@
             <w:tcBorders/>
             <w:shd w:fill="auto" w:val="clear"/>
             <w:tcMar>
-              <w:left w:w="103" w:type="dxa"/>
+              <w:left w:w="98" w:type="dxa"/>
             </w:tcMar>
           </w:tcPr>
           <w:p>
@@ -8098,7 +8094,7 @@
             <w:tcBorders/>
             <w:shd w:fill="auto" w:val="clear"/>
             <w:tcMar>
-              <w:left w:w="103" w:type="dxa"/>
+              <w:left w:w="98" w:type="dxa"/>
             </w:tcMar>
           </w:tcPr>
           <w:p>
@@ -8123,7 +8119,7 @@
             <w:tcBorders/>
             <w:shd w:fill="auto" w:val="clear"/>
             <w:tcMar>
-              <w:left w:w="103" w:type="dxa"/>
+              <w:left w:w="98" w:type="dxa"/>
             </w:tcMar>
           </w:tcPr>
           <w:p>
@@ -8148,7 +8144,7 @@
             <w:tcBorders/>
             <w:shd w:fill="auto" w:val="clear"/>
             <w:tcMar>
-              <w:left w:w="103" w:type="dxa"/>
+              <w:left w:w="98" w:type="dxa"/>
             </w:tcMar>
           </w:tcPr>
           <w:p>
@@ -8173,7 +8169,7 @@
             <w:tcBorders/>
             <w:shd w:fill="auto" w:val="clear"/>
             <w:tcMar>
-              <w:left w:w="103" w:type="dxa"/>
+              <w:left w:w="98" w:type="dxa"/>
             </w:tcMar>
           </w:tcPr>
           <w:p>
@@ -8198,7 +8194,7 @@
             <w:tcBorders/>
             <w:shd w:fill="auto" w:val="clear"/>
             <w:tcMar>
-              <w:left w:w="103" w:type="dxa"/>
+              <w:left w:w="98" w:type="dxa"/>
             </w:tcMar>
           </w:tcPr>
           <w:p>
@@ -8227,7 +8223,7 @@
             <w:tcBorders/>
             <w:shd w:fill="auto" w:val="clear"/>
             <w:tcMar>
-              <w:left w:w="103" w:type="dxa"/>
+              <w:left w:w="98" w:type="dxa"/>
             </w:tcMar>
           </w:tcPr>
           <w:p>
@@ -8251,7 +8247,7 @@
             <w:tcBorders/>
             <w:shd w:fill="auto" w:val="clear"/>
             <w:tcMar>
-              <w:left w:w="103" w:type="dxa"/>
+              <w:left w:w="98" w:type="dxa"/>
             </w:tcMar>
           </w:tcPr>
           <w:p>
@@ -8276,7 +8272,7 @@
             <w:tcBorders/>
             <w:shd w:fill="auto" w:val="clear"/>
             <w:tcMar>
-              <w:left w:w="103" w:type="dxa"/>
+              <w:left w:w="98" w:type="dxa"/>
             </w:tcMar>
           </w:tcPr>
           <w:p>
@@ -8301,7 +8297,7 @@
             <w:tcBorders/>
             <w:shd w:fill="auto" w:val="clear"/>
             <w:tcMar>
-              <w:left w:w="103" w:type="dxa"/>
+              <w:left w:w="98" w:type="dxa"/>
             </w:tcMar>
           </w:tcPr>
           <w:p>
@@ -8326,7 +8322,7 @@
             <w:tcBorders/>
             <w:shd w:fill="auto" w:val="clear"/>
             <w:tcMar>
-              <w:left w:w="103" w:type="dxa"/>
+              <w:left w:w="98" w:type="dxa"/>
             </w:tcMar>
           </w:tcPr>
           <w:p>
@@ -8351,7 +8347,7 @@
             <w:tcBorders/>
             <w:shd w:fill="auto" w:val="clear"/>
             <w:tcMar>
-              <w:left w:w="103" w:type="dxa"/>
+              <w:left w:w="98" w:type="dxa"/>
             </w:tcMar>
           </w:tcPr>
           <w:p>
@@ -8382,7 +8378,7 @@
             </w:tcBorders>
             <w:shd w:fill="auto" w:val="clear"/>
             <w:tcMar>
-              <w:left w:w="103" w:type="dxa"/>
+              <w:left w:w="98" w:type="dxa"/>
             </w:tcMar>
           </w:tcPr>
           <w:p>
@@ -8408,7 +8404,7 @@
             </w:tcBorders>
             <w:shd w:fill="auto" w:val="clear"/>
             <w:tcMar>
-              <w:left w:w="103" w:type="dxa"/>
+              <w:left w:w="98" w:type="dxa"/>
             </w:tcMar>
           </w:tcPr>
           <w:p>
@@ -8431,7 +8427,7 @@
             </w:tcBorders>
             <w:shd w:fill="auto" w:val="clear"/>
             <w:tcMar>
-              <w:left w:w="103" w:type="dxa"/>
+              <w:left w:w="98" w:type="dxa"/>
             </w:tcMar>
           </w:tcPr>
           <w:p>
@@ -8454,7 +8450,7 @@
             </w:tcBorders>
             <w:shd w:fill="auto" w:val="clear"/>
             <w:tcMar>
-              <w:left w:w="103" w:type="dxa"/>
+              <w:left w:w="98" w:type="dxa"/>
             </w:tcMar>
           </w:tcPr>
           <w:p>
@@ -8477,7 +8473,7 @@
             </w:tcBorders>
             <w:shd w:fill="auto" w:val="clear"/>
             <w:tcMar>
-              <w:left w:w="103" w:type="dxa"/>
+              <w:left w:w="98" w:type="dxa"/>
             </w:tcMar>
           </w:tcPr>
           <w:p>
@@ -8504,7 +8500,7 @@
             </w:tcBorders>
             <w:shd w:fill="auto" w:val="clear"/>
             <w:tcMar>
-              <w:left w:w="103" w:type="dxa"/>
+              <w:left w:w="98" w:type="dxa"/>
             </w:tcMar>
           </w:tcPr>
           <w:p>
@@ -8533,7 +8529,7 @@
             <w:tcBorders/>
             <w:shd w:fill="auto" w:val="clear"/>
             <w:tcMar>
-              <w:left w:w="103" w:type="dxa"/>
+              <w:left w:w="98" w:type="dxa"/>
             </w:tcMar>
           </w:tcPr>
           <w:p>
@@ -8557,7 +8553,7 @@
             <w:tcBorders/>
             <w:shd w:fill="auto" w:val="clear"/>
             <w:tcMar>
-              <w:left w:w="103" w:type="dxa"/>
+              <w:left w:w="98" w:type="dxa"/>
             </w:tcMar>
           </w:tcPr>
           <w:p>
@@ -8582,7 +8578,7 @@
             <w:tcBorders/>
             <w:shd w:fill="auto" w:val="clear"/>
             <w:tcMar>
-              <w:left w:w="103" w:type="dxa"/>
+              <w:left w:w="98" w:type="dxa"/>
             </w:tcMar>
           </w:tcPr>
           <w:p>
@@ -8607,7 +8603,7 @@
             <w:tcBorders/>
             <w:shd w:fill="auto" w:val="clear"/>
             <w:tcMar>
-              <w:left w:w="103" w:type="dxa"/>
+              <w:left w:w="98" w:type="dxa"/>
             </w:tcMar>
           </w:tcPr>
           <w:p>
@@ -8632,7 +8628,7 @@
             <w:tcBorders/>
             <w:shd w:fill="auto" w:val="clear"/>
             <w:tcMar>
-              <w:left w:w="103" w:type="dxa"/>
+              <w:left w:w="98" w:type="dxa"/>
             </w:tcMar>
           </w:tcPr>
           <w:p>
@@ -8656,7 +8652,7 @@
             <w:tcBorders/>
             <w:shd w:fill="auto" w:val="clear"/>
             <w:tcMar>
-              <w:left w:w="103" w:type="dxa"/>
+              <w:left w:w="98" w:type="dxa"/>
             </w:tcMar>
           </w:tcPr>
           <w:p>
@@ -9650,6 +9646,69 @@
       <w:rFonts w:cs="Wingdings"/>
     </w:rPr>
   </w:style>
+  <w:style w:type="character" w:styleId="ListLabel14">
+    <w:name w:val="ListLabel 14"/>
+    <w:qFormat/>
+    <w:rPr>
+      <w:rFonts w:cs="Calibri"/>
+    </w:rPr>
+  </w:style>
+  <w:style w:type="character" w:styleId="ListLabel15">
+    <w:name w:val="ListLabel 15"/>
+    <w:qFormat/>
+    <w:rPr>
+      <w:rFonts w:cs="Courier New"/>
+    </w:rPr>
+  </w:style>
+  <w:style w:type="character" w:styleId="ListLabel16">
+    <w:name w:val="ListLabel 16"/>
+    <w:qFormat/>
+    <w:rPr>
+      <w:rFonts w:cs="Wingdings"/>
+    </w:rPr>
+  </w:style>
+  <w:style w:type="character" w:styleId="ListLabel17">
+    <w:name w:val="ListLabel 17"/>
+    <w:qFormat/>
+    <w:rPr>
+      <w:rFonts w:cs="Symbol"/>
+    </w:rPr>
+  </w:style>
+  <w:style w:type="character" w:styleId="ListLabel18">
+    <w:name w:val="ListLabel 18"/>
+    <w:qFormat/>
+    <w:rPr>
+      <w:rFonts w:cs="Courier New"/>
+    </w:rPr>
+  </w:style>
+  <w:style w:type="character" w:styleId="ListLabel19">
+    <w:name w:val="ListLabel 19"/>
+    <w:qFormat/>
+    <w:rPr>
+      <w:rFonts w:cs="Wingdings"/>
+    </w:rPr>
+  </w:style>
+  <w:style w:type="character" w:styleId="ListLabel20">
+    <w:name w:val="ListLabel 20"/>
+    <w:qFormat/>
+    <w:rPr>
+      <w:rFonts w:cs="Symbol"/>
+    </w:rPr>
+  </w:style>
+  <w:style w:type="character" w:styleId="ListLabel21">
+    <w:name w:val="ListLabel 21"/>
+    <w:qFormat/>
+    <w:rPr>
+      <w:rFonts w:cs="Courier New"/>
+    </w:rPr>
+  </w:style>
+  <w:style w:type="character" w:styleId="ListLabel22">
+    <w:name w:val="ListLabel 22"/>
+    <w:qFormat/>
+    <w:rPr>
+      <w:rFonts w:cs="Wingdings"/>
+    </w:rPr>
+  </w:style>
   <w:style w:type="paragraph" w:styleId="Heading">
     <w:name w:val="Heading"/>
     <w:basedOn w:val="Normal"/>

</xml_diff>

<commit_message>
Completed US Create project
</commit_message>
<xml_diff>
--- a/Artefactos/A10/lbaw1734_a2.docx
+++ b/Artefactos/A10/lbaw1734_a2.docx
@@ -440,7 +440,7 @@
         <w:tblInd w:w="0" w:type="dxa"/>
         <w:tblCellMar>
           <w:top w:w="0" w:type="dxa"/>
-          <w:left w:w="98" w:type="dxa"/>
+          <w:left w:w="93" w:type="dxa"/>
           <w:bottom w:w="0" w:type="dxa"/>
           <w:right w:w="108" w:type="dxa"/>
         </w:tblCellMar>
@@ -462,7 +462,7 @@
             <w:tcBorders/>
             <w:shd w:fill="auto" w:val="clear"/>
             <w:tcMar>
-              <w:left w:w="98" w:type="dxa"/>
+              <w:left w:w="93" w:type="dxa"/>
             </w:tcMar>
           </w:tcPr>
           <w:p>
@@ -487,7 +487,7 @@
             <w:tcBorders/>
             <w:shd w:fill="auto" w:val="clear"/>
             <w:tcMar>
-              <w:left w:w="98" w:type="dxa"/>
+              <w:left w:w="93" w:type="dxa"/>
             </w:tcMar>
           </w:tcPr>
           <w:p>
@@ -512,7 +512,7 @@
             <w:tcBorders/>
             <w:shd w:fill="auto" w:val="clear"/>
             <w:tcMar>
-              <w:left w:w="98" w:type="dxa"/>
+              <w:left w:w="93" w:type="dxa"/>
             </w:tcMar>
           </w:tcPr>
           <w:p>
@@ -537,7 +537,7 @@
             <w:tcBorders/>
             <w:shd w:fill="auto" w:val="clear"/>
             <w:tcMar>
-              <w:left w:w="98" w:type="dxa"/>
+              <w:left w:w="93" w:type="dxa"/>
             </w:tcMar>
           </w:tcPr>
           <w:p>
@@ -562,7 +562,7 @@
             <w:tcBorders/>
             <w:shd w:fill="auto" w:val="clear"/>
             <w:tcMar>
-              <w:left w:w="98" w:type="dxa"/>
+              <w:left w:w="93" w:type="dxa"/>
             </w:tcMar>
           </w:tcPr>
           <w:p>
@@ -587,7 +587,7 @@
             <w:tcBorders/>
             <w:shd w:fill="auto" w:val="clear"/>
             <w:tcMar>
-              <w:left w:w="98" w:type="dxa"/>
+              <w:left w:w="93" w:type="dxa"/>
             </w:tcMar>
           </w:tcPr>
           <w:p>
@@ -616,7 +616,7 @@
             <w:tcBorders/>
             <w:shd w:fill="auto" w:val="clear"/>
             <w:tcMar>
-              <w:left w:w="98" w:type="dxa"/>
+              <w:left w:w="93" w:type="dxa"/>
             </w:tcMar>
             <w:vAlign w:val="center"/>
           </w:tcPr>
@@ -643,7 +643,7 @@
             <w:tcBorders/>
             <w:shd w:fill="auto" w:val="clear"/>
             <w:tcMar>
-              <w:left w:w="98" w:type="dxa"/>
+              <w:left w:w="93" w:type="dxa"/>
             </w:tcMar>
           </w:tcPr>
           <w:p>
@@ -668,7 +668,7 @@
             <w:tcBorders/>
             <w:shd w:fill="auto" w:val="clear"/>
             <w:tcMar>
-              <w:left w:w="98" w:type="dxa"/>
+              <w:left w:w="93" w:type="dxa"/>
             </w:tcMar>
           </w:tcPr>
           <w:p>
@@ -693,7 +693,7 @@
             <w:tcBorders/>
             <w:shd w:fill="auto" w:val="clear"/>
             <w:tcMar>
-              <w:left w:w="98" w:type="dxa"/>
+              <w:left w:w="93" w:type="dxa"/>
             </w:tcMar>
           </w:tcPr>
           <w:p>
@@ -718,7 +718,7 @@
             <w:tcBorders/>
             <w:shd w:fill="auto" w:val="clear"/>
             <w:tcMar>
-              <w:left w:w="98" w:type="dxa"/>
+              <w:left w:w="93" w:type="dxa"/>
             </w:tcMar>
           </w:tcPr>
           <w:p>
@@ -743,7 +743,7 @@
             <w:tcBorders/>
             <w:shd w:fill="auto" w:val="clear"/>
             <w:tcMar>
-              <w:left w:w="98" w:type="dxa"/>
+              <w:left w:w="93" w:type="dxa"/>
             </w:tcMar>
           </w:tcPr>
           <w:p>
@@ -772,7 +772,7 @@
             <w:tcBorders/>
             <w:shd w:fill="auto" w:val="clear"/>
             <w:tcMar>
-              <w:left w:w="98" w:type="dxa"/>
+              <w:left w:w="93" w:type="dxa"/>
             </w:tcMar>
           </w:tcPr>
           <w:p>
@@ -796,7 +796,7 @@
             <w:tcBorders/>
             <w:shd w:fill="auto" w:val="clear"/>
             <w:tcMar>
-              <w:left w:w="98" w:type="dxa"/>
+              <w:left w:w="93" w:type="dxa"/>
             </w:tcMar>
           </w:tcPr>
           <w:p>
@@ -821,7 +821,7 @@
             <w:tcBorders/>
             <w:shd w:fill="auto" w:val="clear"/>
             <w:tcMar>
-              <w:left w:w="98" w:type="dxa"/>
+              <w:left w:w="93" w:type="dxa"/>
             </w:tcMar>
           </w:tcPr>
           <w:p>
@@ -846,7 +846,7 @@
             <w:tcBorders/>
             <w:shd w:fill="auto" w:val="clear"/>
             <w:tcMar>
-              <w:left w:w="98" w:type="dxa"/>
+              <w:left w:w="93" w:type="dxa"/>
             </w:tcMar>
           </w:tcPr>
           <w:p>
@@ -871,7 +871,7 @@
             <w:tcBorders/>
             <w:shd w:fill="auto" w:val="clear"/>
             <w:tcMar>
-              <w:left w:w="98" w:type="dxa"/>
+              <w:left w:w="93" w:type="dxa"/>
             </w:tcMar>
           </w:tcPr>
           <w:p>
@@ -896,7 +896,7 @@
             <w:tcBorders/>
             <w:shd w:fill="auto" w:val="clear"/>
             <w:tcMar>
-              <w:left w:w="98" w:type="dxa"/>
+              <w:left w:w="93" w:type="dxa"/>
             </w:tcMar>
           </w:tcPr>
           <w:p>
@@ -925,7 +925,7 @@
             <w:tcBorders/>
             <w:shd w:fill="auto" w:val="clear"/>
             <w:tcMar>
-              <w:left w:w="98" w:type="dxa"/>
+              <w:left w:w="93" w:type="dxa"/>
             </w:tcMar>
           </w:tcPr>
           <w:p>
@@ -949,7 +949,7 @@
             <w:tcBorders/>
             <w:shd w:fill="auto" w:val="clear"/>
             <w:tcMar>
-              <w:left w:w="98" w:type="dxa"/>
+              <w:left w:w="93" w:type="dxa"/>
             </w:tcMar>
           </w:tcPr>
           <w:p>
@@ -974,7 +974,7 @@
             <w:tcBorders/>
             <w:shd w:fill="auto" w:val="clear"/>
             <w:tcMar>
-              <w:left w:w="98" w:type="dxa"/>
+              <w:left w:w="93" w:type="dxa"/>
             </w:tcMar>
           </w:tcPr>
           <w:p>
@@ -999,7 +999,7 @@
             <w:tcBorders/>
             <w:shd w:fill="auto" w:val="clear"/>
             <w:tcMar>
-              <w:left w:w="98" w:type="dxa"/>
+              <w:left w:w="93" w:type="dxa"/>
             </w:tcMar>
           </w:tcPr>
           <w:p>
@@ -1024,7 +1024,7 @@
             <w:tcBorders/>
             <w:shd w:fill="auto" w:val="clear"/>
             <w:tcMar>
-              <w:left w:w="98" w:type="dxa"/>
+              <w:left w:w="93" w:type="dxa"/>
             </w:tcMar>
           </w:tcPr>
           <w:p>
@@ -1049,7 +1049,7 @@
             <w:tcBorders/>
             <w:shd w:fill="auto" w:val="clear"/>
             <w:tcMar>
-              <w:left w:w="98" w:type="dxa"/>
+              <w:left w:w="93" w:type="dxa"/>
             </w:tcMar>
           </w:tcPr>
           <w:p>
@@ -1078,7 +1078,7 @@
             <w:tcBorders/>
             <w:shd w:fill="auto" w:val="clear"/>
             <w:tcMar>
-              <w:left w:w="98" w:type="dxa"/>
+              <w:left w:w="93" w:type="dxa"/>
             </w:tcMar>
           </w:tcPr>
           <w:p>
@@ -1102,7 +1102,7 @@
             <w:tcBorders/>
             <w:shd w:fill="auto" w:val="clear"/>
             <w:tcMar>
-              <w:left w:w="98" w:type="dxa"/>
+              <w:left w:w="93" w:type="dxa"/>
             </w:tcMar>
           </w:tcPr>
           <w:p>
@@ -1127,7 +1127,7 @@
             <w:tcBorders/>
             <w:shd w:fill="auto" w:val="clear"/>
             <w:tcMar>
-              <w:left w:w="98" w:type="dxa"/>
+              <w:left w:w="93" w:type="dxa"/>
             </w:tcMar>
           </w:tcPr>
           <w:p>
@@ -1152,7 +1152,7 @@
             <w:tcBorders/>
             <w:shd w:fill="auto" w:val="clear"/>
             <w:tcMar>
-              <w:left w:w="98" w:type="dxa"/>
+              <w:left w:w="93" w:type="dxa"/>
             </w:tcMar>
           </w:tcPr>
           <w:p>
@@ -1177,7 +1177,7 @@
             <w:tcBorders/>
             <w:shd w:fill="auto" w:val="clear"/>
             <w:tcMar>
-              <w:left w:w="98" w:type="dxa"/>
+              <w:left w:w="93" w:type="dxa"/>
             </w:tcMar>
           </w:tcPr>
           <w:p>
@@ -1202,7 +1202,7 @@
             <w:tcBorders/>
             <w:shd w:fill="auto" w:val="clear"/>
             <w:tcMar>
-              <w:left w:w="98" w:type="dxa"/>
+              <w:left w:w="93" w:type="dxa"/>
             </w:tcMar>
           </w:tcPr>
           <w:p>
@@ -1231,7 +1231,7 @@
             <w:tcBorders/>
             <w:shd w:fill="auto" w:val="clear"/>
             <w:tcMar>
-              <w:left w:w="98" w:type="dxa"/>
+              <w:left w:w="93" w:type="dxa"/>
             </w:tcMar>
           </w:tcPr>
           <w:p>
@@ -1255,7 +1255,7 @@
             <w:tcBorders/>
             <w:shd w:fill="auto" w:val="clear"/>
             <w:tcMar>
-              <w:left w:w="98" w:type="dxa"/>
+              <w:left w:w="93" w:type="dxa"/>
             </w:tcMar>
           </w:tcPr>
           <w:p>
@@ -1280,7 +1280,7 @@
             <w:tcBorders/>
             <w:shd w:fill="auto" w:val="clear"/>
             <w:tcMar>
-              <w:left w:w="98" w:type="dxa"/>
+              <w:left w:w="93" w:type="dxa"/>
             </w:tcMar>
           </w:tcPr>
           <w:p>
@@ -1305,7 +1305,7 @@
             <w:tcBorders/>
             <w:shd w:fill="auto" w:val="clear"/>
             <w:tcMar>
-              <w:left w:w="98" w:type="dxa"/>
+              <w:left w:w="93" w:type="dxa"/>
             </w:tcMar>
           </w:tcPr>
           <w:p>
@@ -1330,7 +1330,7 @@
             <w:tcBorders/>
             <w:shd w:fill="auto" w:val="clear"/>
             <w:tcMar>
-              <w:left w:w="98" w:type="dxa"/>
+              <w:left w:w="93" w:type="dxa"/>
             </w:tcMar>
           </w:tcPr>
           <w:p>
@@ -1355,7 +1355,7 @@
             <w:tcBorders/>
             <w:shd w:fill="auto" w:val="clear"/>
             <w:tcMar>
-              <w:left w:w="98" w:type="dxa"/>
+              <w:left w:w="93" w:type="dxa"/>
             </w:tcMar>
           </w:tcPr>
           <w:p>
@@ -1384,7 +1384,7 @@
             <w:tcBorders/>
             <w:shd w:fill="auto" w:val="clear"/>
             <w:tcMar>
-              <w:left w:w="98" w:type="dxa"/>
+              <w:left w:w="93" w:type="dxa"/>
             </w:tcMar>
           </w:tcPr>
           <w:p>
@@ -1408,7 +1408,7 @@
             <w:tcBorders/>
             <w:shd w:fill="auto" w:val="clear"/>
             <w:tcMar>
-              <w:left w:w="98" w:type="dxa"/>
+              <w:left w:w="93" w:type="dxa"/>
             </w:tcMar>
           </w:tcPr>
           <w:p>
@@ -1433,7 +1433,7 @@
             <w:tcBorders/>
             <w:shd w:fill="auto" w:val="clear"/>
             <w:tcMar>
-              <w:left w:w="98" w:type="dxa"/>
+              <w:left w:w="93" w:type="dxa"/>
             </w:tcMar>
           </w:tcPr>
           <w:p>
@@ -1458,7 +1458,7 @@
             <w:tcBorders/>
             <w:shd w:fill="auto" w:val="clear"/>
             <w:tcMar>
-              <w:left w:w="98" w:type="dxa"/>
+              <w:left w:w="93" w:type="dxa"/>
             </w:tcMar>
           </w:tcPr>
           <w:p>
@@ -1483,7 +1483,7 @@
             <w:tcBorders/>
             <w:shd w:fill="auto" w:val="clear"/>
             <w:tcMar>
-              <w:left w:w="98" w:type="dxa"/>
+              <w:left w:w="93" w:type="dxa"/>
             </w:tcMar>
           </w:tcPr>
           <w:p>
@@ -1508,7 +1508,7 @@
             <w:tcBorders/>
             <w:shd w:fill="auto" w:val="clear"/>
             <w:tcMar>
-              <w:left w:w="98" w:type="dxa"/>
+              <w:left w:w="93" w:type="dxa"/>
             </w:tcMar>
           </w:tcPr>
           <w:p>
@@ -1537,7 +1537,7 @@
             <w:tcBorders/>
             <w:shd w:fill="auto" w:val="clear"/>
             <w:tcMar>
-              <w:left w:w="98" w:type="dxa"/>
+              <w:left w:w="93" w:type="dxa"/>
             </w:tcMar>
           </w:tcPr>
           <w:p>
@@ -1561,7 +1561,7 @@
             <w:tcBorders/>
             <w:shd w:fill="auto" w:val="clear"/>
             <w:tcMar>
-              <w:left w:w="98" w:type="dxa"/>
+              <w:left w:w="93" w:type="dxa"/>
             </w:tcMar>
           </w:tcPr>
           <w:p>
@@ -1586,7 +1586,7 @@
             <w:tcBorders/>
             <w:shd w:fill="auto" w:val="clear"/>
             <w:tcMar>
-              <w:left w:w="98" w:type="dxa"/>
+              <w:left w:w="93" w:type="dxa"/>
             </w:tcMar>
           </w:tcPr>
           <w:p>
@@ -1611,7 +1611,7 @@
             <w:tcBorders/>
             <w:shd w:fill="auto" w:val="clear"/>
             <w:tcMar>
-              <w:left w:w="98" w:type="dxa"/>
+              <w:left w:w="93" w:type="dxa"/>
             </w:tcMar>
           </w:tcPr>
           <w:p>
@@ -1636,7 +1636,7 @@
             <w:tcBorders/>
             <w:shd w:fill="auto" w:val="clear"/>
             <w:tcMar>
-              <w:left w:w="98" w:type="dxa"/>
+              <w:left w:w="93" w:type="dxa"/>
             </w:tcMar>
           </w:tcPr>
           <w:p>
@@ -1661,7 +1661,7 @@
             <w:tcBorders/>
             <w:shd w:fill="auto" w:val="clear"/>
             <w:tcMar>
-              <w:left w:w="98" w:type="dxa"/>
+              <w:left w:w="93" w:type="dxa"/>
             </w:tcMar>
           </w:tcPr>
           <w:p>
@@ -1689,7 +1689,7 @@
             <w:tcBorders/>
             <w:shd w:fill="auto" w:val="clear"/>
             <w:tcMar>
-              <w:left w:w="98" w:type="dxa"/>
+              <w:left w:w="93" w:type="dxa"/>
             </w:tcMar>
           </w:tcPr>
           <w:p>
@@ -1713,7 +1713,7 @@
             <w:tcBorders/>
             <w:shd w:fill="auto" w:val="clear"/>
             <w:tcMar>
-              <w:left w:w="98" w:type="dxa"/>
+              <w:left w:w="93" w:type="dxa"/>
             </w:tcMar>
           </w:tcPr>
           <w:p>
@@ -1738,7 +1738,7 @@
             <w:tcBorders/>
             <w:shd w:fill="auto" w:val="clear"/>
             <w:tcMar>
-              <w:left w:w="98" w:type="dxa"/>
+              <w:left w:w="93" w:type="dxa"/>
             </w:tcMar>
           </w:tcPr>
           <w:p>
@@ -1763,7 +1763,7 @@
             <w:tcBorders/>
             <w:shd w:fill="auto" w:val="clear"/>
             <w:tcMar>
-              <w:left w:w="98" w:type="dxa"/>
+              <w:left w:w="93" w:type="dxa"/>
             </w:tcMar>
           </w:tcPr>
           <w:p>
@@ -1788,7 +1788,7 @@
             <w:tcBorders/>
             <w:shd w:fill="auto" w:val="clear"/>
             <w:tcMar>
-              <w:left w:w="98" w:type="dxa"/>
+              <w:left w:w="93" w:type="dxa"/>
             </w:tcMar>
           </w:tcPr>
           <w:p>
@@ -1813,7 +1813,7 @@
             <w:tcBorders/>
             <w:shd w:fill="auto" w:val="clear"/>
             <w:tcMar>
-              <w:left w:w="98" w:type="dxa"/>
+              <w:left w:w="93" w:type="dxa"/>
             </w:tcMar>
           </w:tcPr>
           <w:p>
@@ -1841,7 +1841,7 @@
             <w:tcBorders/>
             <w:shd w:fill="auto" w:val="clear"/>
             <w:tcMar>
-              <w:left w:w="98" w:type="dxa"/>
+              <w:left w:w="93" w:type="dxa"/>
             </w:tcMar>
           </w:tcPr>
           <w:p>
@@ -1865,7 +1865,7 @@
             <w:tcBorders/>
             <w:shd w:fill="auto" w:val="clear"/>
             <w:tcMar>
-              <w:left w:w="98" w:type="dxa"/>
+              <w:left w:w="93" w:type="dxa"/>
             </w:tcMar>
           </w:tcPr>
           <w:p>
@@ -1890,7 +1890,7 @@
             <w:tcBorders/>
             <w:shd w:fill="auto" w:val="clear"/>
             <w:tcMar>
-              <w:left w:w="98" w:type="dxa"/>
+              <w:left w:w="93" w:type="dxa"/>
             </w:tcMar>
           </w:tcPr>
           <w:p>
@@ -1915,7 +1915,7 @@
             <w:tcBorders/>
             <w:shd w:fill="auto" w:val="clear"/>
             <w:tcMar>
-              <w:left w:w="98" w:type="dxa"/>
+              <w:left w:w="93" w:type="dxa"/>
             </w:tcMar>
           </w:tcPr>
           <w:p>
@@ -1940,7 +1940,7 @@
             <w:tcBorders/>
             <w:shd w:fill="auto" w:val="clear"/>
             <w:tcMar>
-              <w:left w:w="98" w:type="dxa"/>
+              <w:left w:w="93" w:type="dxa"/>
             </w:tcMar>
           </w:tcPr>
           <w:p>
@@ -1965,7 +1965,7 @@
             <w:tcBorders/>
             <w:shd w:fill="auto" w:val="clear"/>
             <w:tcMar>
-              <w:left w:w="98" w:type="dxa"/>
+              <w:left w:w="93" w:type="dxa"/>
             </w:tcMar>
           </w:tcPr>
           <w:p>
@@ -1993,7 +1993,7 @@
             <w:tcBorders/>
             <w:shd w:fill="auto" w:val="clear"/>
             <w:tcMar>
-              <w:left w:w="98" w:type="dxa"/>
+              <w:left w:w="93" w:type="dxa"/>
             </w:tcMar>
           </w:tcPr>
           <w:p>
@@ -2017,7 +2017,7 @@
             <w:tcBorders/>
             <w:shd w:fill="auto" w:val="clear"/>
             <w:tcMar>
-              <w:left w:w="98" w:type="dxa"/>
+              <w:left w:w="93" w:type="dxa"/>
             </w:tcMar>
           </w:tcPr>
           <w:p>
@@ -2042,7 +2042,7 @@
             <w:tcBorders/>
             <w:shd w:fill="auto" w:val="clear"/>
             <w:tcMar>
-              <w:left w:w="98" w:type="dxa"/>
+              <w:left w:w="93" w:type="dxa"/>
             </w:tcMar>
           </w:tcPr>
           <w:p>
@@ -2067,7 +2067,7 @@
             <w:tcBorders/>
             <w:shd w:fill="auto" w:val="clear"/>
             <w:tcMar>
-              <w:left w:w="98" w:type="dxa"/>
+              <w:left w:w="93" w:type="dxa"/>
             </w:tcMar>
           </w:tcPr>
           <w:p>
@@ -2092,7 +2092,7 @@
             <w:tcBorders/>
             <w:shd w:fill="auto" w:val="clear"/>
             <w:tcMar>
-              <w:left w:w="98" w:type="dxa"/>
+              <w:left w:w="93" w:type="dxa"/>
             </w:tcMar>
           </w:tcPr>
           <w:p>
@@ -2117,7 +2117,7 @@
             <w:tcBorders/>
             <w:shd w:fill="auto" w:val="clear"/>
             <w:tcMar>
-              <w:left w:w="98" w:type="dxa"/>
+              <w:left w:w="93" w:type="dxa"/>
             </w:tcMar>
           </w:tcPr>
           <w:p>
@@ -2146,7 +2146,7 @@
             <w:tcBorders/>
             <w:shd w:fill="auto" w:val="clear"/>
             <w:tcMar>
-              <w:left w:w="98" w:type="dxa"/>
+              <w:left w:w="93" w:type="dxa"/>
             </w:tcMar>
           </w:tcPr>
           <w:p>
@@ -2170,7 +2170,7 @@
             <w:tcBorders/>
             <w:shd w:fill="auto" w:val="clear"/>
             <w:tcMar>
-              <w:left w:w="98" w:type="dxa"/>
+              <w:left w:w="93" w:type="dxa"/>
             </w:tcMar>
           </w:tcPr>
           <w:p>
@@ -2195,7 +2195,7 @@
             <w:tcBorders/>
             <w:shd w:fill="auto" w:val="clear"/>
             <w:tcMar>
-              <w:left w:w="98" w:type="dxa"/>
+              <w:left w:w="93" w:type="dxa"/>
             </w:tcMar>
           </w:tcPr>
           <w:p>
@@ -2220,7 +2220,7 @@
             <w:tcBorders/>
             <w:shd w:fill="auto" w:val="clear"/>
             <w:tcMar>
-              <w:left w:w="98" w:type="dxa"/>
+              <w:left w:w="93" w:type="dxa"/>
             </w:tcMar>
           </w:tcPr>
           <w:p>
@@ -2245,7 +2245,7 @@
             <w:tcBorders/>
             <w:shd w:fill="auto" w:val="clear"/>
             <w:tcMar>
-              <w:left w:w="98" w:type="dxa"/>
+              <w:left w:w="93" w:type="dxa"/>
             </w:tcMar>
           </w:tcPr>
           <w:p>
@@ -2270,7 +2270,7 @@
             <w:tcBorders/>
             <w:shd w:fill="auto" w:val="clear"/>
             <w:tcMar>
-              <w:left w:w="98" w:type="dxa"/>
+              <w:left w:w="93" w:type="dxa"/>
             </w:tcMar>
           </w:tcPr>
           <w:p>
@@ -2298,7 +2298,7 @@
             <w:tcBorders/>
             <w:shd w:fill="auto" w:val="clear"/>
             <w:tcMar>
-              <w:left w:w="98" w:type="dxa"/>
+              <w:left w:w="93" w:type="dxa"/>
             </w:tcMar>
           </w:tcPr>
           <w:p>
@@ -2322,7 +2322,7 @@
             <w:tcBorders/>
             <w:shd w:fill="auto" w:val="clear"/>
             <w:tcMar>
-              <w:left w:w="98" w:type="dxa"/>
+              <w:left w:w="93" w:type="dxa"/>
             </w:tcMar>
           </w:tcPr>
           <w:p>
@@ -2347,7 +2347,7 @@
             <w:tcBorders/>
             <w:shd w:fill="auto" w:val="clear"/>
             <w:tcMar>
-              <w:left w:w="98" w:type="dxa"/>
+              <w:left w:w="93" w:type="dxa"/>
             </w:tcMar>
           </w:tcPr>
           <w:p>
@@ -2372,7 +2372,7 @@
             <w:tcBorders/>
             <w:shd w:fill="auto" w:val="clear"/>
             <w:tcMar>
-              <w:left w:w="98" w:type="dxa"/>
+              <w:left w:w="93" w:type="dxa"/>
             </w:tcMar>
           </w:tcPr>
           <w:p>
@@ -2397,7 +2397,7 @@
             <w:tcBorders/>
             <w:shd w:fill="auto" w:val="clear"/>
             <w:tcMar>
-              <w:left w:w="98" w:type="dxa"/>
+              <w:left w:w="93" w:type="dxa"/>
             </w:tcMar>
           </w:tcPr>
           <w:p>
@@ -2422,7 +2422,7 @@
             <w:tcBorders/>
             <w:shd w:fill="auto" w:val="clear"/>
             <w:tcMar>
-              <w:left w:w="98" w:type="dxa"/>
+              <w:left w:w="93" w:type="dxa"/>
             </w:tcMar>
           </w:tcPr>
           <w:p>
@@ -2450,7 +2450,7 @@
             <w:tcBorders/>
             <w:shd w:fill="auto" w:val="clear"/>
             <w:tcMar>
-              <w:left w:w="98" w:type="dxa"/>
+              <w:left w:w="93" w:type="dxa"/>
             </w:tcMar>
             <w:vAlign w:val="center"/>
           </w:tcPr>
@@ -2477,7 +2477,7 @@
             <w:tcBorders/>
             <w:shd w:fill="auto" w:val="clear"/>
             <w:tcMar>
-              <w:left w:w="98" w:type="dxa"/>
+              <w:left w:w="93" w:type="dxa"/>
             </w:tcMar>
           </w:tcPr>
           <w:p>
@@ -2502,7 +2502,7 @@
             <w:tcBorders/>
             <w:shd w:fill="auto" w:val="clear"/>
             <w:tcMar>
-              <w:left w:w="98" w:type="dxa"/>
+              <w:left w:w="93" w:type="dxa"/>
             </w:tcMar>
           </w:tcPr>
           <w:p>
@@ -2527,7 +2527,7 @@
             <w:tcBorders/>
             <w:shd w:fill="auto" w:val="clear"/>
             <w:tcMar>
-              <w:left w:w="98" w:type="dxa"/>
+              <w:left w:w="93" w:type="dxa"/>
             </w:tcMar>
           </w:tcPr>
           <w:p>
@@ -2552,7 +2552,7 @@
             <w:tcBorders/>
             <w:shd w:fill="auto" w:val="clear"/>
             <w:tcMar>
-              <w:left w:w="98" w:type="dxa"/>
+              <w:left w:w="93" w:type="dxa"/>
             </w:tcMar>
           </w:tcPr>
           <w:p>
@@ -2577,22 +2577,20 @@
             <w:tcBorders/>
             <w:shd w:fill="auto" w:val="clear"/>
             <w:tcMar>
-              <w:left w:w="98" w:type="dxa"/>
-            </w:tcMar>
-          </w:tcPr>
-          <w:p>
-            <w:pPr>
-              <w:pStyle w:val="Normal"/>
-              <w:spacing w:lineRule="auto" w:line="240" w:before="0" w:after="0"/>
-              <w:rPr>
-                <w:lang w:val="en-GB"/>
-              </w:rPr>
-            </w:pPr>
-            <w:r>
-              <w:rPr>
-                <w:lang w:val="en-GB"/>
-              </w:rPr>
-              <w:t>70%</w:t>
+              <w:left w:w="93" w:type="dxa"/>
+            </w:tcMar>
+          </w:tcPr>
+          <w:p>
+            <w:pPr>
+              <w:pStyle w:val="Normal"/>
+              <w:spacing w:lineRule="auto" w:line="240" w:before="0" w:after="0"/>
+              <w:rPr/>
+            </w:pPr>
+            <w:r>
+              <w:rPr>
+                <w:lang w:val="en-GB"/>
+              </w:rPr>
+              <w:t>100%</w:t>
             </w:r>
           </w:p>
         </w:tc>
@@ -2606,7 +2604,7 @@
             <w:tcBorders/>
             <w:shd w:fill="auto" w:val="clear"/>
             <w:tcMar>
-              <w:left w:w="98" w:type="dxa"/>
+              <w:left w:w="93" w:type="dxa"/>
             </w:tcMar>
             <w:vAlign w:val="center"/>
           </w:tcPr>
@@ -2631,7 +2629,7 @@
             <w:tcBorders/>
             <w:shd w:fill="auto" w:val="clear"/>
             <w:tcMar>
-              <w:left w:w="98" w:type="dxa"/>
+              <w:left w:w="93" w:type="dxa"/>
             </w:tcMar>
           </w:tcPr>
           <w:p>
@@ -2656,7 +2654,7 @@
             <w:tcBorders/>
             <w:shd w:fill="auto" w:val="clear"/>
             <w:tcMar>
-              <w:left w:w="98" w:type="dxa"/>
+              <w:left w:w="93" w:type="dxa"/>
             </w:tcMar>
           </w:tcPr>
           <w:p>
@@ -2681,7 +2679,7 @@
             <w:tcBorders/>
             <w:shd w:fill="auto" w:val="clear"/>
             <w:tcMar>
-              <w:left w:w="98" w:type="dxa"/>
+              <w:left w:w="93" w:type="dxa"/>
             </w:tcMar>
           </w:tcPr>
           <w:p>
@@ -2706,7 +2704,7 @@
             <w:tcBorders/>
             <w:shd w:fill="auto" w:val="clear"/>
             <w:tcMar>
-              <w:left w:w="98" w:type="dxa"/>
+              <w:left w:w="93" w:type="dxa"/>
             </w:tcMar>
           </w:tcPr>
           <w:p>
@@ -2730,7 +2728,7 @@
             <w:tcBorders/>
             <w:shd w:fill="auto" w:val="clear"/>
             <w:tcMar>
-              <w:left w:w="98" w:type="dxa"/>
+              <w:left w:w="93" w:type="dxa"/>
             </w:tcMar>
           </w:tcPr>
           <w:p>
@@ -2758,7 +2756,7 @@
             <w:tcBorders/>
             <w:shd w:fill="auto" w:val="clear"/>
             <w:tcMar>
-              <w:left w:w="98" w:type="dxa"/>
+              <w:left w:w="93" w:type="dxa"/>
             </w:tcMar>
             <w:vAlign w:val="center"/>
           </w:tcPr>
@@ -2783,7 +2781,7 @@
             <w:tcBorders/>
             <w:shd w:fill="auto" w:val="clear"/>
             <w:tcMar>
-              <w:left w:w="98" w:type="dxa"/>
+              <w:left w:w="93" w:type="dxa"/>
             </w:tcMar>
           </w:tcPr>
           <w:p>
@@ -2808,7 +2806,7 @@
             <w:tcBorders/>
             <w:shd w:fill="auto" w:val="clear"/>
             <w:tcMar>
-              <w:left w:w="98" w:type="dxa"/>
+              <w:left w:w="93" w:type="dxa"/>
             </w:tcMar>
           </w:tcPr>
           <w:p>
@@ -2833,7 +2831,7 @@
             <w:tcBorders/>
             <w:shd w:fill="auto" w:val="clear"/>
             <w:tcMar>
-              <w:left w:w="98" w:type="dxa"/>
+              <w:left w:w="93" w:type="dxa"/>
             </w:tcMar>
           </w:tcPr>
           <w:p>
@@ -2858,7 +2856,7 @@
             <w:tcBorders/>
             <w:shd w:fill="auto" w:val="clear"/>
             <w:tcMar>
-              <w:left w:w="98" w:type="dxa"/>
+              <w:left w:w="93" w:type="dxa"/>
             </w:tcMar>
           </w:tcPr>
           <w:p>
@@ -2882,7 +2880,7 @@
             <w:tcBorders/>
             <w:shd w:fill="auto" w:val="clear"/>
             <w:tcMar>
-              <w:left w:w="98" w:type="dxa"/>
+              <w:left w:w="93" w:type="dxa"/>
             </w:tcMar>
           </w:tcPr>
           <w:p>
@@ -2910,7 +2908,7 @@
             <w:tcBorders/>
             <w:shd w:fill="auto" w:val="clear"/>
             <w:tcMar>
-              <w:left w:w="98" w:type="dxa"/>
+              <w:left w:w="93" w:type="dxa"/>
             </w:tcMar>
             <w:vAlign w:val="center"/>
           </w:tcPr>
@@ -2935,7 +2933,7 @@
             <w:tcBorders/>
             <w:shd w:fill="auto" w:val="clear"/>
             <w:tcMar>
-              <w:left w:w="98" w:type="dxa"/>
+              <w:left w:w="93" w:type="dxa"/>
             </w:tcMar>
           </w:tcPr>
           <w:p>
@@ -2960,7 +2958,7 @@
             <w:tcBorders/>
             <w:shd w:fill="auto" w:val="clear"/>
             <w:tcMar>
-              <w:left w:w="98" w:type="dxa"/>
+              <w:left w:w="93" w:type="dxa"/>
             </w:tcMar>
           </w:tcPr>
           <w:p>
@@ -2985,7 +2983,7 @@
             <w:tcBorders/>
             <w:shd w:fill="auto" w:val="clear"/>
             <w:tcMar>
-              <w:left w:w="98" w:type="dxa"/>
+              <w:left w:w="93" w:type="dxa"/>
             </w:tcMar>
           </w:tcPr>
           <w:p>
@@ -3010,7 +3008,7 @@
             <w:tcBorders/>
             <w:shd w:fill="auto" w:val="clear"/>
             <w:tcMar>
-              <w:left w:w="98" w:type="dxa"/>
+              <w:left w:w="93" w:type="dxa"/>
             </w:tcMar>
           </w:tcPr>
           <w:p>
@@ -3034,7 +3032,7 @@
             <w:tcBorders/>
             <w:shd w:fill="auto" w:val="clear"/>
             <w:tcMar>
-              <w:left w:w="98" w:type="dxa"/>
+              <w:left w:w="93" w:type="dxa"/>
             </w:tcMar>
           </w:tcPr>
           <w:p>
@@ -3062,7 +3060,7 @@
             <w:tcBorders/>
             <w:shd w:fill="auto" w:val="clear"/>
             <w:tcMar>
-              <w:left w:w="98" w:type="dxa"/>
+              <w:left w:w="93" w:type="dxa"/>
             </w:tcMar>
             <w:vAlign w:val="center"/>
           </w:tcPr>
@@ -3087,7 +3085,7 @@
             <w:tcBorders/>
             <w:shd w:fill="auto" w:val="clear"/>
             <w:tcMar>
-              <w:left w:w="98" w:type="dxa"/>
+              <w:left w:w="93" w:type="dxa"/>
             </w:tcMar>
           </w:tcPr>
           <w:p>
@@ -3112,7 +3110,7 @@
             <w:tcBorders/>
             <w:shd w:fill="auto" w:val="clear"/>
             <w:tcMar>
-              <w:left w:w="98" w:type="dxa"/>
+              <w:left w:w="93" w:type="dxa"/>
             </w:tcMar>
           </w:tcPr>
           <w:p>
@@ -3137,7 +3135,7 @@
             <w:tcBorders/>
             <w:shd w:fill="auto" w:val="clear"/>
             <w:tcMar>
-              <w:left w:w="98" w:type="dxa"/>
+              <w:left w:w="93" w:type="dxa"/>
             </w:tcMar>
           </w:tcPr>
           <w:p>
@@ -3162,7 +3160,7 @@
             <w:tcBorders/>
             <w:shd w:fill="auto" w:val="clear"/>
             <w:tcMar>
-              <w:left w:w="98" w:type="dxa"/>
+              <w:left w:w="93" w:type="dxa"/>
             </w:tcMar>
           </w:tcPr>
           <w:p>
@@ -3186,7 +3184,7 @@
             <w:tcBorders/>
             <w:shd w:fill="auto" w:val="clear"/>
             <w:tcMar>
-              <w:left w:w="98" w:type="dxa"/>
+              <w:left w:w="93" w:type="dxa"/>
             </w:tcMar>
           </w:tcPr>
           <w:p>
@@ -3214,7 +3212,7 @@
             <w:tcBorders/>
             <w:shd w:fill="auto" w:val="clear"/>
             <w:tcMar>
-              <w:left w:w="98" w:type="dxa"/>
+              <w:left w:w="93" w:type="dxa"/>
             </w:tcMar>
             <w:vAlign w:val="center"/>
           </w:tcPr>
@@ -3239,7 +3237,7 @@
             <w:tcBorders/>
             <w:shd w:fill="auto" w:val="clear"/>
             <w:tcMar>
-              <w:left w:w="98" w:type="dxa"/>
+              <w:left w:w="93" w:type="dxa"/>
             </w:tcMar>
           </w:tcPr>
           <w:p>
@@ -3264,7 +3262,7 @@
             <w:tcBorders/>
             <w:shd w:fill="auto" w:val="clear"/>
             <w:tcMar>
-              <w:left w:w="98" w:type="dxa"/>
+              <w:left w:w="93" w:type="dxa"/>
             </w:tcMar>
           </w:tcPr>
           <w:p>
@@ -3289,7 +3287,7 @@
             <w:tcBorders/>
             <w:shd w:fill="auto" w:val="clear"/>
             <w:tcMar>
-              <w:left w:w="98" w:type="dxa"/>
+              <w:left w:w="93" w:type="dxa"/>
             </w:tcMar>
           </w:tcPr>
           <w:p>
@@ -3314,7 +3312,7 @@
             <w:tcBorders/>
             <w:shd w:fill="auto" w:val="clear"/>
             <w:tcMar>
-              <w:left w:w="98" w:type="dxa"/>
+              <w:left w:w="93" w:type="dxa"/>
             </w:tcMar>
           </w:tcPr>
           <w:p>
@@ -3338,7 +3336,7 @@
             <w:tcBorders/>
             <w:shd w:fill="auto" w:val="clear"/>
             <w:tcMar>
-              <w:left w:w="98" w:type="dxa"/>
+              <w:left w:w="93" w:type="dxa"/>
             </w:tcMar>
           </w:tcPr>
           <w:p>
@@ -3366,7 +3364,7 @@
             <w:tcBorders/>
             <w:shd w:fill="auto" w:val="clear"/>
             <w:tcMar>
-              <w:left w:w="98" w:type="dxa"/>
+              <w:left w:w="93" w:type="dxa"/>
             </w:tcMar>
             <w:vAlign w:val="center"/>
           </w:tcPr>
@@ -3391,7 +3389,7 @@
             <w:tcBorders/>
             <w:shd w:fill="auto" w:val="clear"/>
             <w:tcMar>
-              <w:left w:w="98" w:type="dxa"/>
+              <w:left w:w="93" w:type="dxa"/>
             </w:tcMar>
           </w:tcPr>
           <w:p>
@@ -3416,7 +3414,7 @@
             <w:tcBorders/>
             <w:shd w:fill="auto" w:val="clear"/>
             <w:tcMar>
-              <w:left w:w="98" w:type="dxa"/>
+              <w:left w:w="93" w:type="dxa"/>
             </w:tcMar>
           </w:tcPr>
           <w:p>
@@ -3441,7 +3439,7 @@
             <w:tcBorders/>
             <w:shd w:fill="auto" w:val="clear"/>
             <w:tcMar>
-              <w:left w:w="98" w:type="dxa"/>
+              <w:left w:w="93" w:type="dxa"/>
             </w:tcMar>
           </w:tcPr>
           <w:p>
@@ -3466,7 +3464,7 @@
             <w:tcBorders/>
             <w:shd w:fill="auto" w:val="clear"/>
             <w:tcMar>
-              <w:left w:w="98" w:type="dxa"/>
+              <w:left w:w="93" w:type="dxa"/>
             </w:tcMar>
           </w:tcPr>
           <w:p>
@@ -3490,7 +3488,7 @@
             <w:tcBorders/>
             <w:shd w:fill="auto" w:val="clear"/>
             <w:tcMar>
-              <w:left w:w="98" w:type="dxa"/>
+              <w:left w:w="93" w:type="dxa"/>
             </w:tcMar>
           </w:tcPr>
           <w:p>
@@ -3518,7 +3516,7 @@
             <w:tcBorders/>
             <w:shd w:fill="auto" w:val="clear"/>
             <w:tcMar>
-              <w:left w:w="98" w:type="dxa"/>
+              <w:left w:w="93" w:type="dxa"/>
             </w:tcMar>
             <w:vAlign w:val="center"/>
           </w:tcPr>
@@ -3545,7 +3543,7 @@
             </w:tcBorders>
             <w:shd w:fill="auto" w:val="clear"/>
             <w:tcMar>
-              <w:left w:w="98" w:type="dxa"/>
+              <w:left w:w="93" w:type="dxa"/>
             </w:tcMar>
           </w:tcPr>
           <w:p>
@@ -3567,7 +3565,7 @@
             </w:tcBorders>
             <w:shd w:fill="auto" w:val="clear"/>
             <w:tcMar>
-              <w:left w:w="98" w:type="dxa"/>
+              <w:left w:w="93" w:type="dxa"/>
             </w:tcMar>
           </w:tcPr>
           <w:p>
@@ -3589,7 +3587,7 @@
             </w:tcBorders>
             <w:shd w:fill="auto" w:val="clear"/>
             <w:tcMar>
-              <w:left w:w="98" w:type="dxa"/>
+              <w:left w:w="93" w:type="dxa"/>
             </w:tcMar>
           </w:tcPr>
           <w:p>
@@ -3611,7 +3609,7 @@
             </w:tcBorders>
             <w:shd w:fill="auto" w:val="clear"/>
             <w:tcMar>
-              <w:left w:w="98" w:type="dxa"/>
+              <w:left w:w="93" w:type="dxa"/>
             </w:tcMar>
           </w:tcPr>
           <w:p>
@@ -3637,7 +3635,7 @@
             </w:tcBorders>
             <w:shd w:fill="auto" w:val="clear"/>
             <w:tcMar>
-              <w:left w:w="98" w:type="dxa"/>
+              <w:left w:w="93" w:type="dxa"/>
             </w:tcMar>
           </w:tcPr>
           <w:p>
@@ -3665,7 +3663,7 @@
             <w:tcBorders/>
             <w:shd w:fill="auto" w:val="clear"/>
             <w:tcMar>
-              <w:left w:w="98" w:type="dxa"/>
+              <w:left w:w="93" w:type="dxa"/>
             </w:tcMar>
             <w:vAlign w:val="center"/>
           </w:tcPr>
@@ -3690,7 +3688,7 @@
             <w:tcBorders/>
             <w:shd w:fill="auto" w:val="clear"/>
             <w:tcMar>
-              <w:left w:w="98" w:type="dxa"/>
+              <w:left w:w="93" w:type="dxa"/>
             </w:tcMar>
           </w:tcPr>
           <w:p>
@@ -3715,7 +3713,7 @@
             <w:tcBorders/>
             <w:shd w:fill="auto" w:val="clear"/>
             <w:tcMar>
-              <w:left w:w="98" w:type="dxa"/>
+              <w:left w:w="93" w:type="dxa"/>
             </w:tcMar>
           </w:tcPr>
           <w:p>
@@ -3740,7 +3738,7 @@
             <w:tcBorders/>
             <w:shd w:fill="auto" w:val="clear"/>
             <w:tcMar>
-              <w:left w:w="98" w:type="dxa"/>
+              <w:left w:w="93" w:type="dxa"/>
             </w:tcMar>
           </w:tcPr>
           <w:p>
@@ -3765,7 +3763,7 @@
             <w:tcBorders/>
             <w:shd w:fill="auto" w:val="clear"/>
             <w:tcMar>
-              <w:left w:w="98" w:type="dxa"/>
+              <w:left w:w="93" w:type="dxa"/>
             </w:tcMar>
           </w:tcPr>
           <w:p>
@@ -3789,7 +3787,7 @@
             <w:tcBorders/>
             <w:shd w:fill="auto" w:val="clear"/>
             <w:tcMar>
-              <w:left w:w="98" w:type="dxa"/>
+              <w:left w:w="93" w:type="dxa"/>
             </w:tcMar>
           </w:tcPr>
           <w:p>
@@ -3817,7 +3815,7 @@
             <w:tcBorders/>
             <w:shd w:fill="auto" w:val="clear"/>
             <w:tcMar>
-              <w:left w:w="98" w:type="dxa"/>
+              <w:left w:w="93" w:type="dxa"/>
             </w:tcMar>
             <w:vAlign w:val="center"/>
           </w:tcPr>
@@ -3842,7 +3840,7 @@
             <w:tcBorders/>
             <w:shd w:fill="auto" w:val="clear"/>
             <w:tcMar>
-              <w:left w:w="98" w:type="dxa"/>
+              <w:left w:w="93" w:type="dxa"/>
             </w:tcMar>
           </w:tcPr>
           <w:p>
@@ -3867,7 +3865,7 @@
             <w:tcBorders/>
             <w:shd w:fill="auto" w:val="clear"/>
             <w:tcMar>
-              <w:left w:w="98" w:type="dxa"/>
+              <w:left w:w="93" w:type="dxa"/>
             </w:tcMar>
           </w:tcPr>
           <w:p>
@@ -3892,7 +3890,7 @@
             <w:tcBorders/>
             <w:shd w:fill="auto" w:val="clear"/>
             <w:tcMar>
-              <w:left w:w="98" w:type="dxa"/>
+              <w:left w:w="93" w:type="dxa"/>
             </w:tcMar>
           </w:tcPr>
           <w:p>
@@ -3917,7 +3915,7 @@
             <w:tcBorders/>
             <w:shd w:fill="auto" w:val="clear"/>
             <w:tcMar>
-              <w:left w:w="98" w:type="dxa"/>
+              <w:left w:w="93" w:type="dxa"/>
             </w:tcMar>
           </w:tcPr>
           <w:p>
@@ -3941,7 +3939,7 @@
             <w:tcBorders/>
             <w:shd w:fill="auto" w:val="clear"/>
             <w:tcMar>
-              <w:left w:w="98" w:type="dxa"/>
+              <w:left w:w="93" w:type="dxa"/>
             </w:tcMar>
           </w:tcPr>
           <w:p>
@@ -3969,7 +3967,7 @@
             <w:tcBorders/>
             <w:shd w:fill="auto" w:val="clear"/>
             <w:tcMar>
-              <w:left w:w="98" w:type="dxa"/>
+              <w:left w:w="93" w:type="dxa"/>
             </w:tcMar>
             <w:vAlign w:val="center"/>
           </w:tcPr>
@@ -3994,7 +3992,7 @@
             <w:tcBorders/>
             <w:shd w:fill="auto" w:val="clear"/>
             <w:tcMar>
-              <w:left w:w="98" w:type="dxa"/>
+              <w:left w:w="93" w:type="dxa"/>
             </w:tcMar>
           </w:tcPr>
           <w:p>
@@ -4019,7 +4017,7 @@
             <w:tcBorders/>
             <w:shd w:fill="auto" w:val="clear"/>
             <w:tcMar>
-              <w:left w:w="98" w:type="dxa"/>
+              <w:left w:w="93" w:type="dxa"/>
             </w:tcMar>
           </w:tcPr>
           <w:p>
@@ -4044,7 +4042,7 @@
             <w:tcBorders/>
             <w:shd w:fill="auto" w:val="clear"/>
             <w:tcMar>
-              <w:left w:w="98" w:type="dxa"/>
+              <w:left w:w="93" w:type="dxa"/>
             </w:tcMar>
           </w:tcPr>
           <w:p>
@@ -4069,7 +4067,7 @@
             <w:tcBorders/>
             <w:shd w:fill="auto" w:val="clear"/>
             <w:tcMar>
-              <w:left w:w="98" w:type="dxa"/>
+              <w:left w:w="93" w:type="dxa"/>
             </w:tcMar>
           </w:tcPr>
           <w:p>
@@ -4094,7 +4092,7 @@
             <w:tcBorders/>
             <w:shd w:fill="auto" w:val="clear"/>
             <w:tcMar>
-              <w:left w:w="98" w:type="dxa"/>
+              <w:left w:w="93" w:type="dxa"/>
             </w:tcMar>
           </w:tcPr>
           <w:p>
@@ -4123,7 +4121,7 @@
             <w:tcBorders/>
             <w:shd w:fill="auto" w:val="clear"/>
             <w:tcMar>
-              <w:left w:w="98" w:type="dxa"/>
+              <w:left w:w="93" w:type="dxa"/>
             </w:tcMar>
             <w:vAlign w:val="center"/>
           </w:tcPr>
@@ -4150,7 +4148,7 @@
             </w:tcBorders>
             <w:shd w:fill="auto" w:val="clear"/>
             <w:tcMar>
-              <w:left w:w="98" w:type="dxa"/>
+              <w:left w:w="93" w:type="dxa"/>
             </w:tcMar>
           </w:tcPr>
           <w:p>
@@ -4173,7 +4171,7 @@
             </w:tcBorders>
             <w:shd w:fill="auto" w:val="clear"/>
             <w:tcMar>
-              <w:left w:w="98" w:type="dxa"/>
+              <w:left w:w="93" w:type="dxa"/>
             </w:tcMar>
           </w:tcPr>
           <w:p>
@@ -4196,7 +4194,7 @@
             </w:tcBorders>
             <w:shd w:fill="auto" w:val="clear"/>
             <w:tcMar>
-              <w:left w:w="98" w:type="dxa"/>
+              <w:left w:w="93" w:type="dxa"/>
             </w:tcMar>
           </w:tcPr>
           <w:p>
@@ -4219,7 +4217,7 @@
             </w:tcBorders>
             <w:shd w:fill="auto" w:val="clear"/>
             <w:tcMar>
-              <w:left w:w="98" w:type="dxa"/>
+              <w:left w:w="93" w:type="dxa"/>
             </w:tcMar>
           </w:tcPr>
           <w:p>
@@ -4246,7 +4244,7 @@
             </w:tcBorders>
             <w:shd w:fill="auto" w:val="clear"/>
             <w:tcMar>
-              <w:left w:w="98" w:type="dxa"/>
+              <w:left w:w="93" w:type="dxa"/>
             </w:tcMar>
           </w:tcPr>
           <w:p>
@@ -4275,7 +4273,7 @@
             <w:tcBorders/>
             <w:shd w:fill="auto" w:val="clear"/>
             <w:tcMar>
-              <w:left w:w="98" w:type="dxa"/>
+              <w:left w:w="93" w:type="dxa"/>
             </w:tcMar>
             <w:vAlign w:val="center"/>
           </w:tcPr>
@@ -4302,7 +4300,7 @@
             </w:tcBorders>
             <w:shd w:fill="auto" w:val="clear"/>
             <w:tcMar>
-              <w:left w:w="98" w:type="dxa"/>
+              <w:left w:w="93" w:type="dxa"/>
             </w:tcMar>
           </w:tcPr>
           <w:p>
@@ -4325,7 +4323,7 @@
             </w:tcBorders>
             <w:shd w:fill="auto" w:val="clear"/>
             <w:tcMar>
-              <w:left w:w="98" w:type="dxa"/>
+              <w:left w:w="93" w:type="dxa"/>
             </w:tcMar>
           </w:tcPr>
           <w:p>
@@ -4348,7 +4346,7 @@
             </w:tcBorders>
             <w:shd w:fill="auto" w:val="clear"/>
             <w:tcMar>
-              <w:left w:w="98" w:type="dxa"/>
+              <w:left w:w="93" w:type="dxa"/>
             </w:tcMar>
           </w:tcPr>
           <w:p>
@@ -4371,7 +4369,7 @@
             </w:tcBorders>
             <w:shd w:fill="auto" w:val="clear"/>
             <w:tcMar>
-              <w:left w:w="98" w:type="dxa"/>
+              <w:left w:w="93" w:type="dxa"/>
             </w:tcMar>
           </w:tcPr>
           <w:p>
@@ -4398,7 +4396,7 @@
             </w:tcBorders>
             <w:shd w:fill="auto" w:val="clear"/>
             <w:tcMar>
-              <w:left w:w="98" w:type="dxa"/>
+              <w:left w:w="93" w:type="dxa"/>
             </w:tcMar>
           </w:tcPr>
           <w:p>
@@ -4427,7 +4425,7 @@
             <w:tcBorders/>
             <w:shd w:fill="auto" w:val="clear"/>
             <w:tcMar>
-              <w:left w:w="98" w:type="dxa"/>
+              <w:left w:w="93" w:type="dxa"/>
             </w:tcMar>
             <w:vAlign w:val="center"/>
           </w:tcPr>
@@ -4454,7 +4452,7 @@
             <w:tcBorders/>
             <w:shd w:fill="auto" w:val="clear"/>
             <w:tcMar>
-              <w:left w:w="98" w:type="dxa"/>
+              <w:left w:w="93" w:type="dxa"/>
             </w:tcMar>
           </w:tcPr>
           <w:p>
@@ -4479,7 +4477,7 @@
             <w:tcBorders/>
             <w:shd w:fill="auto" w:val="clear"/>
             <w:tcMar>
-              <w:left w:w="98" w:type="dxa"/>
+              <w:left w:w="93" w:type="dxa"/>
             </w:tcMar>
           </w:tcPr>
           <w:p>
@@ -4504,7 +4502,7 @@
             <w:tcBorders/>
             <w:shd w:fill="auto" w:val="clear"/>
             <w:tcMar>
-              <w:left w:w="98" w:type="dxa"/>
+              <w:left w:w="93" w:type="dxa"/>
             </w:tcMar>
           </w:tcPr>
           <w:p>
@@ -4529,7 +4527,7 @@
             <w:tcBorders/>
             <w:shd w:fill="auto" w:val="clear"/>
             <w:tcMar>
-              <w:left w:w="98" w:type="dxa"/>
+              <w:left w:w="93" w:type="dxa"/>
             </w:tcMar>
           </w:tcPr>
           <w:p>
@@ -4553,7 +4551,7 @@
             <w:tcBorders/>
             <w:shd w:fill="auto" w:val="clear"/>
             <w:tcMar>
-              <w:left w:w="98" w:type="dxa"/>
+              <w:left w:w="93" w:type="dxa"/>
             </w:tcMar>
           </w:tcPr>
           <w:p>
@@ -4581,7 +4579,7 @@
             <w:tcBorders/>
             <w:shd w:fill="auto" w:val="clear"/>
             <w:tcMar>
-              <w:left w:w="98" w:type="dxa"/>
+              <w:left w:w="93" w:type="dxa"/>
             </w:tcMar>
           </w:tcPr>
           <w:p>
@@ -4605,7 +4603,7 @@
             <w:tcBorders/>
             <w:shd w:fill="auto" w:val="clear"/>
             <w:tcMar>
-              <w:left w:w="98" w:type="dxa"/>
+              <w:left w:w="93" w:type="dxa"/>
             </w:tcMar>
           </w:tcPr>
           <w:p>
@@ -4630,7 +4628,7 @@
             <w:tcBorders/>
             <w:shd w:fill="auto" w:val="clear"/>
             <w:tcMar>
-              <w:left w:w="98" w:type="dxa"/>
+              <w:left w:w="93" w:type="dxa"/>
             </w:tcMar>
           </w:tcPr>
           <w:p>
@@ -4655,7 +4653,7 @@
             <w:tcBorders/>
             <w:shd w:fill="auto" w:val="clear"/>
             <w:tcMar>
-              <w:left w:w="98" w:type="dxa"/>
+              <w:left w:w="93" w:type="dxa"/>
             </w:tcMar>
           </w:tcPr>
           <w:p>
@@ -4680,7 +4678,7 @@
             <w:tcBorders/>
             <w:shd w:fill="auto" w:val="clear"/>
             <w:tcMar>
-              <w:left w:w="98" w:type="dxa"/>
+              <w:left w:w="93" w:type="dxa"/>
             </w:tcMar>
           </w:tcPr>
           <w:p>
@@ -4704,7 +4702,7 @@
             <w:tcBorders/>
             <w:shd w:fill="auto" w:val="clear"/>
             <w:tcMar>
-              <w:left w:w="98" w:type="dxa"/>
+              <w:left w:w="93" w:type="dxa"/>
             </w:tcMar>
           </w:tcPr>
           <w:p>
@@ -4732,7 +4730,7 @@
             <w:tcBorders/>
             <w:shd w:fill="auto" w:val="clear"/>
             <w:tcMar>
-              <w:left w:w="98" w:type="dxa"/>
+              <w:left w:w="93" w:type="dxa"/>
             </w:tcMar>
           </w:tcPr>
           <w:p>
@@ -4756,7 +4754,7 @@
             <w:tcBorders/>
             <w:shd w:fill="auto" w:val="clear"/>
             <w:tcMar>
-              <w:left w:w="98" w:type="dxa"/>
+              <w:left w:w="93" w:type="dxa"/>
             </w:tcMar>
           </w:tcPr>
           <w:p>
@@ -4781,7 +4779,7 @@
             <w:tcBorders/>
             <w:shd w:fill="auto" w:val="clear"/>
             <w:tcMar>
-              <w:left w:w="98" w:type="dxa"/>
+              <w:left w:w="93" w:type="dxa"/>
             </w:tcMar>
           </w:tcPr>
           <w:p>
@@ -4806,7 +4804,7 @@
             <w:tcBorders/>
             <w:shd w:fill="auto" w:val="clear"/>
             <w:tcMar>
-              <w:left w:w="98" w:type="dxa"/>
+              <w:left w:w="93" w:type="dxa"/>
             </w:tcMar>
           </w:tcPr>
           <w:p>
@@ -4831,7 +4829,7 @@
             <w:tcBorders/>
             <w:shd w:fill="auto" w:val="clear"/>
             <w:tcMar>
-              <w:left w:w="98" w:type="dxa"/>
+              <w:left w:w="93" w:type="dxa"/>
             </w:tcMar>
           </w:tcPr>
           <w:p>
@@ -4855,7 +4853,7 @@
             <w:tcBorders/>
             <w:shd w:fill="auto" w:val="clear"/>
             <w:tcMar>
-              <w:left w:w="98" w:type="dxa"/>
+              <w:left w:w="93" w:type="dxa"/>
             </w:tcMar>
           </w:tcPr>
           <w:p>
@@ -4883,7 +4881,7 @@
             <w:tcBorders/>
             <w:shd w:fill="auto" w:val="clear"/>
             <w:tcMar>
-              <w:left w:w="98" w:type="dxa"/>
+              <w:left w:w="93" w:type="dxa"/>
             </w:tcMar>
           </w:tcPr>
           <w:p>
@@ -4907,7 +4905,7 @@
             <w:tcBorders/>
             <w:shd w:fill="auto" w:val="clear"/>
             <w:tcMar>
-              <w:left w:w="98" w:type="dxa"/>
+              <w:left w:w="93" w:type="dxa"/>
             </w:tcMar>
           </w:tcPr>
           <w:p>
@@ -4932,7 +4930,7 @@
             <w:tcBorders/>
             <w:shd w:fill="auto" w:val="clear"/>
             <w:tcMar>
-              <w:left w:w="98" w:type="dxa"/>
+              <w:left w:w="93" w:type="dxa"/>
             </w:tcMar>
           </w:tcPr>
           <w:p>
@@ -4957,7 +4955,7 @@
             <w:tcBorders/>
             <w:shd w:fill="auto" w:val="clear"/>
             <w:tcMar>
-              <w:left w:w="98" w:type="dxa"/>
+              <w:left w:w="93" w:type="dxa"/>
             </w:tcMar>
           </w:tcPr>
           <w:p>
@@ -4982,7 +4980,7 @@
             <w:tcBorders/>
             <w:shd w:fill="auto" w:val="clear"/>
             <w:tcMar>
-              <w:left w:w="98" w:type="dxa"/>
+              <w:left w:w="93" w:type="dxa"/>
             </w:tcMar>
           </w:tcPr>
           <w:p>
@@ -5006,7 +5004,7 @@
             <w:tcBorders/>
             <w:shd w:fill="auto" w:val="clear"/>
             <w:tcMar>
-              <w:left w:w="98" w:type="dxa"/>
+              <w:left w:w="93" w:type="dxa"/>
             </w:tcMar>
           </w:tcPr>
           <w:p>
@@ -5034,7 +5032,7 @@
             <w:tcBorders/>
             <w:shd w:fill="auto" w:val="clear"/>
             <w:tcMar>
-              <w:left w:w="98" w:type="dxa"/>
+              <w:left w:w="93" w:type="dxa"/>
             </w:tcMar>
             <w:vAlign w:val="center"/>
           </w:tcPr>
@@ -5061,7 +5059,7 @@
             <w:tcBorders/>
             <w:shd w:fill="auto" w:val="clear"/>
             <w:tcMar>
-              <w:left w:w="98" w:type="dxa"/>
+              <w:left w:w="93" w:type="dxa"/>
             </w:tcMar>
           </w:tcPr>
           <w:p>
@@ -5086,7 +5084,7 @@
             <w:tcBorders/>
             <w:shd w:fill="auto" w:val="clear"/>
             <w:tcMar>
-              <w:left w:w="98" w:type="dxa"/>
+              <w:left w:w="93" w:type="dxa"/>
             </w:tcMar>
           </w:tcPr>
           <w:p>
@@ -5111,7 +5109,7 @@
             <w:tcBorders/>
             <w:shd w:fill="auto" w:val="clear"/>
             <w:tcMar>
-              <w:left w:w="98" w:type="dxa"/>
+              <w:left w:w="93" w:type="dxa"/>
             </w:tcMar>
           </w:tcPr>
           <w:p>
@@ -5136,7 +5134,7 @@
             <w:tcBorders/>
             <w:shd w:fill="auto" w:val="clear"/>
             <w:tcMar>
-              <w:left w:w="98" w:type="dxa"/>
+              <w:left w:w="93" w:type="dxa"/>
             </w:tcMar>
           </w:tcPr>
           <w:p>
@@ -5160,7 +5158,7 @@
             <w:tcBorders/>
             <w:shd w:fill="auto" w:val="clear"/>
             <w:tcMar>
-              <w:left w:w="98" w:type="dxa"/>
+              <w:left w:w="93" w:type="dxa"/>
             </w:tcMar>
           </w:tcPr>
           <w:p>
@@ -5188,7 +5186,7 @@
             <w:tcBorders/>
             <w:shd w:fill="auto" w:val="clear"/>
             <w:tcMar>
-              <w:left w:w="98" w:type="dxa"/>
+              <w:left w:w="93" w:type="dxa"/>
             </w:tcMar>
             <w:vAlign w:val="center"/>
           </w:tcPr>
@@ -5214,7 +5212,7 @@
             <w:tcBorders/>
             <w:shd w:fill="auto" w:val="clear"/>
             <w:tcMar>
-              <w:left w:w="98" w:type="dxa"/>
+              <w:left w:w="93" w:type="dxa"/>
             </w:tcMar>
           </w:tcPr>
           <w:p>
@@ -5239,7 +5237,7 @@
             <w:tcBorders/>
             <w:shd w:fill="auto" w:val="clear"/>
             <w:tcMar>
-              <w:left w:w="98" w:type="dxa"/>
+              <w:left w:w="93" w:type="dxa"/>
             </w:tcMar>
           </w:tcPr>
           <w:p>
@@ -5264,7 +5262,7 @@
             <w:tcBorders/>
             <w:shd w:fill="auto" w:val="clear"/>
             <w:tcMar>
-              <w:left w:w="98" w:type="dxa"/>
+              <w:left w:w="93" w:type="dxa"/>
             </w:tcMar>
           </w:tcPr>
           <w:p>
@@ -5289,7 +5287,7 @@
             <w:tcBorders/>
             <w:shd w:fill="auto" w:val="clear"/>
             <w:tcMar>
-              <w:left w:w="98" w:type="dxa"/>
+              <w:left w:w="93" w:type="dxa"/>
             </w:tcMar>
           </w:tcPr>
           <w:p>
@@ -5313,7 +5311,7 @@
             <w:tcBorders/>
             <w:shd w:fill="auto" w:val="clear"/>
             <w:tcMar>
-              <w:left w:w="98" w:type="dxa"/>
+              <w:left w:w="93" w:type="dxa"/>
             </w:tcMar>
           </w:tcPr>
           <w:p>
@@ -5341,7 +5339,7 @@
             <w:tcBorders/>
             <w:shd w:fill="auto" w:val="clear"/>
             <w:tcMar>
-              <w:left w:w="98" w:type="dxa"/>
+              <w:left w:w="93" w:type="dxa"/>
             </w:tcMar>
           </w:tcPr>
           <w:p>
@@ -5365,7 +5363,7 @@
             <w:tcBorders/>
             <w:shd w:fill="auto" w:val="clear"/>
             <w:tcMar>
-              <w:left w:w="98" w:type="dxa"/>
+              <w:left w:w="93" w:type="dxa"/>
             </w:tcMar>
           </w:tcPr>
           <w:p>
@@ -5390,7 +5388,7 @@
             <w:tcBorders/>
             <w:shd w:fill="auto" w:val="clear"/>
             <w:tcMar>
-              <w:left w:w="98" w:type="dxa"/>
+              <w:left w:w="93" w:type="dxa"/>
             </w:tcMar>
           </w:tcPr>
           <w:p>
@@ -5415,7 +5413,7 @@
             <w:tcBorders/>
             <w:shd w:fill="auto" w:val="clear"/>
             <w:tcMar>
-              <w:left w:w="98" w:type="dxa"/>
+              <w:left w:w="93" w:type="dxa"/>
             </w:tcMar>
           </w:tcPr>
           <w:p>
@@ -5440,7 +5438,7 @@
             <w:tcBorders/>
             <w:shd w:fill="auto" w:val="clear"/>
             <w:tcMar>
-              <w:left w:w="98" w:type="dxa"/>
+              <w:left w:w="93" w:type="dxa"/>
             </w:tcMar>
           </w:tcPr>
           <w:p>
@@ -5464,7 +5462,7 @@
             <w:tcBorders/>
             <w:shd w:fill="auto" w:val="clear"/>
             <w:tcMar>
-              <w:left w:w="98" w:type="dxa"/>
+              <w:left w:w="93" w:type="dxa"/>
             </w:tcMar>
           </w:tcPr>
           <w:p>
@@ -5492,7 +5490,7 @@
             <w:tcBorders/>
             <w:shd w:fill="auto" w:val="clear"/>
             <w:tcMar>
-              <w:left w:w="98" w:type="dxa"/>
+              <w:left w:w="93" w:type="dxa"/>
             </w:tcMar>
           </w:tcPr>
           <w:p>
@@ -5516,7 +5514,7 @@
             <w:tcBorders/>
             <w:shd w:fill="auto" w:val="clear"/>
             <w:tcMar>
-              <w:left w:w="98" w:type="dxa"/>
+              <w:left w:w="93" w:type="dxa"/>
             </w:tcMar>
           </w:tcPr>
           <w:p>
@@ -5541,7 +5539,7 @@
             <w:tcBorders/>
             <w:shd w:fill="auto" w:val="clear"/>
             <w:tcMar>
-              <w:left w:w="98" w:type="dxa"/>
+              <w:left w:w="93" w:type="dxa"/>
             </w:tcMar>
           </w:tcPr>
           <w:p>
@@ -5566,7 +5564,7 @@
             <w:tcBorders/>
             <w:shd w:fill="auto" w:val="clear"/>
             <w:tcMar>
-              <w:left w:w="98" w:type="dxa"/>
+              <w:left w:w="93" w:type="dxa"/>
             </w:tcMar>
           </w:tcPr>
           <w:p>
@@ -5591,7 +5589,7 @@
             <w:tcBorders/>
             <w:shd w:fill="auto" w:val="clear"/>
             <w:tcMar>
-              <w:left w:w="98" w:type="dxa"/>
+              <w:left w:w="93" w:type="dxa"/>
             </w:tcMar>
           </w:tcPr>
           <w:p>
@@ -5615,7 +5613,7 @@
             <w:tcBorders/>
             <w:shd w:fill="auto" w:val="clear"/>
             <w:tcMar>
-              <w:left w:w="98" w:type="dxa"/>
+              <w:left w:w="93" w:type="dxa"/>
             </w:tcMar>
           </w:tcPr>
           <w:p>
@@ -5643,7 +5641,7 @@
             <w:tcBorders/>
             <w:shd w:fill="auto" w:val="clear"/>
             <w:tcMar>
-              <w:left w:w="98" w:type="dxa"/>
+              <w:left w:w="93" w:type="dxa"/>
             </w:tcMar>
           </w:tcPr>
           <w:p>
@@ -5667,7 +5665,7 @@
             <w:tcBorders/>
             <w:shd w:fill="auto" w:val="clear"/>
             <w:tcMar>
-              <w:left w:w="98" w:type="dxa"/>
+              <w:left w:w="93" w:type="dxa"/>
             </w:tcMar>
           </w:tcPr>
           <w:p>
@@ -5692,7 +5690,7 @@
             <w:tcBorders/>
             <w:shd w:fill="auto" w:val="clear"/>
             <w:tcMar>
-              <w:left w:w="98" w:type="dxa"/>
+              <w:left w:w="93" w:type="dxa"/>
             </w:tcMar>
           </w:tcPr>
           <w:p>
@@ -5717,7 +5715,7 @@
             <w:tcBorders/>
             <w:shd w:fill="auto" w:val="clear"/>
             <w:tcMar>
-              <w:left w:w="98" w:type="dxa"/>
+              <w:left w:w="93" w:type="dxa"/>
             </w:tcMar>
           </w:tcPr>
           <w:p>
@@ -5742,7 +5740,7 @@
             <w:tcBorders/>
             <w:shd w:fill="auto" w:val="clear"/>
             <w:tcMar>
-              <w:left w:w="98" w:type="dxa"/>
+              <w:left w:w="93" w:type="dxa"/>
             </w:tcMar>
           </w:tcPr>
           <w:p>
@@ -5766,7 +5764,7 @@
             <w:tcBorders/>
             <w:shd w:fill="auto" w:val="clear"/>
             <w:tcMar>
-              <w:left w:w="98" w:type="dxa"/>
+              <w:left w:w="93" w:type="dxa"/>
             </w:tcMar>
           </w:tcPr>
           <w:p>
@@ -5794,7 +5792,7 @@
             <w:tcBorders/>
             <w:shd w:fill="auto" w:val="clear"/>
             <w:tcMar>
-              <w:left w:w="98" w:type="dxa"/>
+              <w:left w:w="93" w:type="dxa"/>
             </w:tcMar>
           </w:tcPr>
           <w:p>
@@ -5818,7 +5816,7 @@
             <w:tcBorders/>
             <w:shd w:fill="auto" w:val="clear"/>
             <w:tcMar>
-              <w:left w:w="98" w:type="dxa"/>
+              <w:left w:w="93" w:type="dxa"/>
             </w:tcMar>
           </w:tcPr>
           <w:p>
@@ -5843,7 +5841,7 @@
             <w:tcBorders/>
             <w:shd w:fill="auto" w:val="clear"/>
             <w:tcMar>
-              <w:left w:w="98" w:type="dxa"/>
+              <w:left w:w="93" w:type="dxa"/>
             </w:tcMar>
           </w:tcPr>
           <w:p>
@@ -5868,7 +5866,7 @@
             <w:tcBorders/>
             <w:shd w:fill="auto" w:val="clear"/>
             <w:tcMar>
-              <w:left w:w="98" w:type="dxa"/>
+              <w:left w:w="93" w:type="dxa"/>
             </w:tcMar>
           </w:tcPr>
           <w:p>
@@ -5893,7 +5891,7 @@
             <w:tcBorders/>
             <w:shd w:fill="auto" w:val="clear"/>
             <w:tcMar>
-              <w:left w:w="98" w:type="dxa"/>
+              <w:left w:w="93" w:type="dxa"/>
             </w:tcMar>
           </w:tcPr>
           <w:p>
@@ -5917,7 +5915,7 @@
             <w:tcBorders/>
             <w:shd w:fill="auto" w:val="clear"/>
             <w:tcMar>
-              <w:left w:w="98" w:type="dxa"/>
+              <w:left w:w="93" w:type="dxa"/>
             </w:tcMar>
           </w:tcPr>
           <w:p>
@@ -5945,7 +5943,7 @@
             <w:tcBorders/>
             <w:shd w:fill="auto" w:val="clear"/>
             <w:tcMar>
-              <w:left w:w="98" w:type="dxa"/>
+              <w:left w:w="93" w:type="dxa"/>
             </w:tcMar>
           </w:tcPr>
           <w:p>
@@ -5969,7 +5967,7 @@
             <w:tcBorders/>
             <w:shd w:fill="auto" w:val="clear"/>
             <w:tcMar>
-              <w:left w:w="98" w:type="dxa"/>
+              <w:left w:w="93" w:type="dxa"/>
             </w:tcMar>
           </w:tcPr>
           <w:p>
@@ -5994,7 +5992,7 @@
             <w:tcBorders/>
             <w:shd w:fill="auto" w:val="clear"/>
             <w:tcMar>
-              <w:left w:w="98" w:type="dxa"/>
+              <w:left w:w="93" w:type="dxa"/>
             </w:tcMar>
           </w:tcPr>
           <w:p>
@@ -6019,7 +6017,7 @@
             <w:tcBorders/>
             <w:shd w:fill="auto" w:val="clear"/>
             <w:tcMar>
-              <w:left w:w="98" w:type="dxa"/>
+              <w:left w:w="93" w:type="dxa"/>
             </w:tcMar>
           </w:tcPr>
           <w:p>
@@ -6044,7 +6042,7 @@
             <w:tcBorders/>
             <w:shd w:fill="auto" w:val="clear"/>
             <w:tcMar>
-              <w:left w:w="98" w:type="dxa"/>
+              <w:left w:w="93" w:type="dxa"/>
             </w:tcMar>
           </w:tcPr>
           <w:p>
@@ -6068,7 +6066,7 @@
             <w:tcBorders/>
             <w:shd w:fill="auto" w:val="clear"/>
             <w:tcMar>
-              <w:left w:w="98" w:type="dxa"/>
+              <w:left w:w="93" w:type="dxa"/>
             </w:tcMar>
           </w:tcPr>
           <w:p>
@@ -6096,7 +6094,7 @@
             <w:tcBorders/>
             <w:shd w:fill="auto" w:val="clear"/>
             <w:tcMar>
-              <w:left w:w="98" w:type="dxa"/>
+              <w:left w:w="93" w:type="dxa"/>
             </w:tcMar>
           </w:tcPr>
           <w:p>
@@ -6120,7 +6118,7 @@
             <w:tcBorders/>
             <w:shd w:fill="auto" w:val="clear"/>
             <w:tcMar>
-              <w:left w:w="98" w:type="dxa"/>
+              <w:left w:w="93" w:type="dxa"/>
             </w:tcMar>
           </w:tcPr>
           <w:p>
@@ -6145,7 +6143,7 @@
             <w:tcBorders/>
             <w:shd w:fill="auto" w:val="clear"/>
             <w:tcMar>
-              <w:left w:w="98" w:type="dxa"/>
+              <w:left w:w="93" w:type="dxa"/>
             </w:tcMar>
           </w:tcPr>
           <w:p>
@@ -6170,7 +6168,7 @@
             <w:tcBorders/>
             <w:shd w:fill="auto" w:val="clear"/>
             <w:tcMar>
-              <w:left w:w="98" w:type="dxa"/>
+              <w:left w:w="93" w:type="dxa"/>
             </w:tcMar>
           </w:tcPr>
           <w:p>
@@ -6195,7 +6193,7 @@
             <w:tcBorders/>
             <w:shd w:fill="auto" w:val="clear"/>
             <w:tcMar>
-              <w:left w:w="98" w:type="dxa"/>
+              <w:left w:w="93" w:type="dxa"/>
             </w:tcMar>
           </w:tcPr>
           <w:p>
@@ -6219,7 +6217,7 @@
             <w:tcBorders/>
             <w:shd w:fill="auto" w:val="clear"/>
             <w:tcMar>
-              <w:left w:w="98" w:type="dxa"/>
+              <w:left w:w="93" w:type="dxa"/>
             </w:tcMar>
           </w:tcPr>
           <w:p>
@@ -6247,7 +6245,7 @@
             <w:tcBorders/>
             <w:shd w:fill="auto" w:val="clear"/>
             <w:tcMar>
-              <w:left w:w="98" w:type="dxa"/>
+              <w:left w:w="93" w:type="dxa"/>
             </w:tcMar>
           </w:tcPr>
           <w:p>
@@ -6271,7 +6269,7 @@
             <w:tcBorders/>
             <w:shd w:fill="auto" w:val="clear"/>
             <w:tcMar>
-              <w:left w:w="98" w:type="dxa"/>
+              <w:left w:w="93" w:type="dxa"/>
             </w:tcMar>
           </w:tcPr>
           <w:p>
@@ -6296,7 +6294,7 @@
             <w:tcBorders/>
             <w:shd w:fill="auto" w:val="clear"/>
             <w:tcMar>
-              <w:left w:w="98" w:type="dxa"/>
+              <w:left w:w="93" w:type="dxa"/>
             </w:tcMar>
           </w:tcPr>
           <w:p>
@@ -6321,7 +6319,7 @@
             <w:tcBorders/>
             <w:shd w:fill="auto" w:val="clear"/>
             <w:tcMar>
-              <w:left w:w="98" w:type="dxa"/>
+              <w:left w:w="93" w:type="dxa"/>
             </w:tcMar>
           </w:tcPr>
           <w:p>
@@ -6346,7 +6344,7 @@
             <w:tcBorders/>
             <w:shd w:fill="auto" w:val="clear"/>
             <w:tcMar>
-              <w:left w:w="98" w:type="dxa"/>
+              <w:left w:w="93" w:type="dxa"/>
             </w:tcMar>
           </w:tcPr>
           <w:p>
@@ -6370,7 +6368,7 @@
             <w:tcBorders/>
             <w:shd w:fill="auto" w:val="clear"/>
             <w:tcMar>
-              <w:left w:w="98" w:type="dxa"/>
+              <w:left w:w="93" w:type="dxa"/>
             </w:tcMar>
           </w:tcPr>
           <w:p>
@@ -6398,7 +6396,7 @@
             <w:tcBorders/>
             <w:shd w:fill="auto" w:val="clear"/>
             <w:tcMar>
-              <w:left w:w="98" w:type="dxa"/>
+              <w:left w:w="93" w:type="dxa"/>
             </w:tcMar>
           </w:tcPr>
           <w:p>
@@ -6422,7 +6420,7 @@
             <w:tcBorders/>
             <w:shd w:fill="auto" w:val="clear"/>
             <w:tcMar>
-              <w:left w:w="98" w:type="dxa"/>
+              <w:left w:w="93" w:type="dxa"/>
             </w:tcMar>
           </w:tcPr>
           <w:p>
@@ -6447,7 +6445,7 @@
             <w:tcBorders/>
             <w:shd w:fill="auto" w:val="clear"/>
             <w:tcMar>
-              <w:left w:w="98" w:type="dxa"/>
+              <w:left w:w="93" w:type="dxa"/>
             </w:tcMar>
           </w:tcPr>
           <w:p>
@@ -6472,7 +6470,7 @@
             <w:tcBorders/>
             <w:shd w:fill="auto" w:val="clear"/>
             <w:tcMar>
-              <w:left w:w="98" w:type="dxa"/>
+              <w:left w:w="93" w:type="dxa"/>
             </w:tcMar>
           </w:tcPr>
           <w:p>
@@ -6497,7 +6495,7 @@
             <w:tcBorders/>
             <w:shd w:fill="auto" w:val="clear"/>
             <w:tcMar>
-              <w:left w:w="98" w:type="dxa"/>
+              <w:left w:w="93" w:type="dxa"/>
             </w:tcMar>
           </w:tcPr>
           <w:p>
@@ -6521,7 +6519,7 @@
             <w:tcBorders/>
             <w:shd w:fill="auto" w:val="clear"/>
             <w:tcMar>
-              <w:left w:w="98" w:type="dxa"/>
+              <w:left w:w="93" w:type="dxa"/>
             </w:tcMar>
           </w:tcPr>
           <w:p>
@@ -6549,7 +6547,7 @@
             <w:tcBorders/>
             <w:shd w:fill="auto" w:val="clear"/>
             <w:tcMar>
-              <w:left w:w="98" w:type="dxa"/>
+              <w:left w:w="93" w:type="dxa"/>
             </w:tcMar>
             <w:vAlign w:val="center"/>
           </w:tcPr>
@@ -6576,7 +6574,7 @@
             <w:tcBorders/>
             <w:shd w:fill="auto" w:val="clear"/>
             <w:tcMar>
-              <w:left w:w="98" w:type="dxa"/>
+              <w:left w:w="93" w:type="dxa"/>
             </w:tcMar>
           </w:tcPr>
           <w:p>
@@ -6601,7 +6599,7 @@
             <w:tcBorders/>
             <w:shd w:fill="auto" w:val="clear"/>
             <w:tcMar>
-              <w:left w:w="98" w:type="dxa"/>
+              <w:left w:w="93" w:type="dxa"/>
             </w:tcMar>
           </w:tcPr>
           <w:p>
@@ -6626,7 +6624,7 @@
             <w:tcBorders/>
             <w:shd w:fill="auto" w:val="clear"/>
             <w:tcMar>
-              <w:left w:w="98" w:type="dxa"/>
+              <w:left w:w="93" w:type="dxa"/>
             </w:tcMar>
           </w:tcPr>
           <w:p>
@@ -6651,7 +6649,7 @@
             <w:tcBorders/>
             <w:shd w:fill="auto" w:val="clear"/>
             <w:tcMar>
-              <w:left w:w="98" w:type="dxa"/>
+              <w:left w:w="93" w:type="dxa"/>
             </w:tcMar>
           </w:tcPr>
           <w:p>
@@ -6675,7 +6673,7 @@
             <w:tcBorders/>
             <w:shd w:fill="auto" w:val="clear"/>
             <w:tcMar>
-              <w:left w:w="98" w:type="dxa"/>
+              <w:left w:w="93" w:type="dxa"/>
             </w:tcMar>
           </w:tcPr>
           <w:p>
@@ -6703,7 +6701,7 @@
             <w:tcBorders/>
             <w:shd w:fill="auto" w:val="clear"/>
             <w:tcMar>
-              <w:left w:w="98" w:type="dxa"/>
+              <w:left w:w="93" w:type="dxa"/>
             </w:tcMar>
           </w:tcPr>
           <w:p>
@@ -6727,7 +6725,7 @@
             <w:tcBorders/>
             <w:shd w:fill="auto" w:val="clear"/>
             <w:tcMar>
-              <w:left w:w="98" w:type="dxa"/>
+              <w:left w:w="93" w:type="dxa"/>
             </w:tcMar>
           </w:tcPr>
           <w:p>
@@ -6752,7 +6750,7 @@
             <w:tcBorders/>
             <w:shd w:fill="auto" w:val="clear"/>
             <w:tcMar>
-              <w:left w:w="98" w:type="dxa"/>
+              <w:left w:w="93" w:type="dxa"/>
             </w:tcMar>
           </w:tcPr>
           <w:p>
@@ -6777,7 +6775,7 @@
             <w:tcBorders/>
             <w:shd w:fill="auto" w:val="clear"/>
             <w:tcMar>
-              <w:left w:w="98" w:type="dxa"/>
+              <w:left w:w="93" w:type="dxa"/>
             </w:tcMar>
           </w:tcPr>
           <w:p>
@@ -6802,7 +6800,7 @@
             <w:tcBorders/>
             <w:shd w:fill="auto" w:val="clear"/>
             <w:tcMar>
-              <w:left w:w="98" w:type="dxa"/>
+              <w:left w:w="93" w:type="dxa"/>
             </w:tcMar>
           </w:tcPr>
           <w:p>
@@ -6826,7 +6824,7 @@
             <w:tcBorders/>
             <w:shd w:fill="auto" w:val="clear"/>
             <w:tcMar>
-              <w:left w:w="98" w:type="dxa"/>
+              <w:left w:w="93" w:type="dxa"/>
             </w:tcMar>
           </w:tcPr>
           <w:p>
@@ -6854,7 +6852,7 @@
             <w:tcBorders/>
             <w:shd w:fill="auto" w:val="clear"/>
             <w:tcMar>
-              <w:left w:w="98" w:type="dxa"/>
+              <w:left w:w="93" w:type="dxa"/>
             </w:tcMar>
           </w:tcPr>
           <w:p>
@@ -6878,7 +6876,7 @@
             <w:tcBorders/>
             <w:shd w:fill="auto" w:val="clear"/>
             <w:tcMar>
-              <w:left w:w="98" w:type="dxa"/>
+              <w:left w:w="93" w:type="dxa"/>
             </w:tcMar>
           </w:tcPr>
           <w:p>
@@ -6903,7 +6901,7 @@
             <w:tcBorders/>
             <w:shd w:fill="auto" w:val="clear"/>
             <w:tcMar>
-              <w:left w:w="98" w:type="dxa"/>
+              <w:left w:w="93" w:type="dxa"/>
             </w:tcMar>
           </w:tcPr>
           <w:p>
@@ -6928,7 +6926,7 @@
             <w:tcBorders/>
             <w:shd w:fill="auto" w:val="clear"/>
             <w:tcMar>
-              <w:left w:w="98" w:type="dxa"/>
+              <w:left w:w="93" w:type="dxa"/>
             </w:tcMar>
           </w:tcPr>
           <w:p>
@@ -6953,7 +6951,7 @@
             <w:tcBorders/>
             <w:shd w:fill="auto" w:val="clear"/>
             <w:tcMar>
-              <w:left w:w="98" w:type="dxa"/>
+              <w:left w:w="93" w:type="dxa"/>
             </w:tcMar>
           </w:tcPr>
           <w:p>
@@ -6977,7 +6975,7 @@
             <w:tcBorders/>
             <w:shd w:fill="auto" w:val="clear"/>
             <w:tcMar>
-              <w:left w:w="98" w:type="dxa"/>
+              <w:left w:w="93" w:type="dxa"/>
             </w:tcMar>
           </w:tcPr>
           <w:p>
@@ -7005,7 +7003,7 @@
             <w:tcBorders/>
             <w:shd w:fill="auto" w:val="clear"/>
             <w:tcMar>
-              <w:left w:w="98" w:type="dxa"/>
+              <w:left w:w="93" w:type="dxa"/>
             </w:tcMar>
           </w:tcPr>
           <w:p>
@@ -7029,7 +7027,7 @@
             <w:tcBorders/>
             <w:shd w:fill="auto" w:val="clear"/>
             <w:tcMar>
-              <w:left w:w="98" w:type="dxa"/>
+              <w:left w:w="93" w:type="dxa"/>
             </w:tcMar>
           </w:tcPr>
           <w:p>
@@ -7054,7 +7052,7 @@
             <w:tcBorders/>
             <w:shd w:fill="auto" w:val="clear"/>
             <w:tcMar>
-              <w:left w:w="98" w:type="dxa"/>
+              <w:left w:w="93" w:type="dxa"/>
             </w:tcMar>
           </w:tcPr>
           <w:p>
@@ -7079,7 +7077,7 @@
             <w:tcBorders/>
             <w:shd w:fill="auto" w:val="clear"/>
             <w:tcMar>
-              <w:left w:w="98" w:type="dxa"/>
+              <w:left w:w="93" w:type="dxa"/>
             </w:tcMar>
           </w:tcPr>
           <w:p>
@@ -7104,7 +7102,7 @@
             <w:tcBorders/>
             <w:shd w:fill="auto" w:val="clear"/>
             <w:tcMar>
-              <w:left w:w="98" w:type="dxa"/>
+              <w:left w:w="93" w:type="dxa"/>
             </w:tcMar>
           </w:tcPr>
           <w:p>
@@ -7128,7 +7126,7 @@
             <w:tcBorders/>
             <w:shd w:fill="auto" w:val="clear"/>
             <w:tcMar>
-              <w:left w:w="98" w:type="dxa"/>
+              <w:left w:w="93" w:type="dxa"/>
             </w:tcMar>
           </w:tcPr>
           <w:p>
@@ -7156,7 +7154,7 @@
             <w:tcBorders/>
             <w:shd w:fill="auto" w:val="clear"/>
             <w:tcMar>
-              <w:left w:w="98" w:type="dxa"/>
+              <w:left w:w="93" w:type="dxa"/>
             </w:tcMar>
           </w:tcPr>
           <w:p>
@@ -7180,7 +7178,7 @@
             <w:tcBorders/>
             <w:shd w:fill="auto" w:val="clear"/>
             <w:tcMar>
-              <w:left w:w="98" w:type="dxa"/>
+              <w:left w:w="93" w:type="dxa"/>
             </w:tcMar>
           </w:tcPr>
           <w:p>
@@ -7205,7 +7203,7 @@
             <w:tcBorders/>
             <w:shd w:fill="auto" w:val="clear"/>
             <w:tcMar>
-              <w:left w:w="98" w:type="dxa"/>
+              <w:left w:w="93" w:type="dxa"/>
             </w:tcMar>
           </w:tcPr>
           <w:p>
@@ -7230,7 +7228,7 @@
             <w:tcBorders/>
             <w:shd w:fill="auto" w:val="clear"/>
             <w:tcMar>
-              <w:left w:w="98" w:type="dxa"/>
+              <w:left w:w="93" w:type="dxa"/>
             </w:tcMar>
           </w:tcPr>
           <w:p>
@@ -7255,7 +7253,7 @@
             <w:tcBorders/>
             <w:shd w:fill="auto" w:val="clear"/>
             <w:tcMar>
-              <w:left w:w="98" w:type="dxa"/>
+              <w:left w:w="93" w:type="dxa"/>
             </w:tcMar>
           </w:tcPr>
           <w:p>
@@ -7279,7 +7277,7 @@
             <w:tcBorders/>
             <w:shd w:fill="auto" w:val="clear"/>
             <w:tcMar>
-              <w:left w:w="98" w:type="dxa"/>
+              <w:left w:w="93" w:type="dxa"/>
             </w:tcMar>
           </w:tcPr>
           <w:p>
@@ -7307,7 +7305,7 @@
             <w:tcBorders/>
             <w:shd w:fill="auto" w:val="clear"/>
             <w:tcMar>
-              <w:left w:w="98" w:type="dxa"/>
+              <w:left w:w="93" w:type="dxa"/>
             </w:tcMar>
             <w:vAlign w:val="center"/>
           </w:tcPr>
@@ -7334,7 +7332,7 @@
             <w:tcBorders/>
             <w:shd w:fill="auto" w:val="clear"/>
             <w:tcMar>
-              <w:left w:w="98" w:type="dxa"/>
+              <w:left w:w="93" w:type="dxa"/>
             </w:tcMar>
           </w:tcPr>
           <w:p>
@@ -7359,7 +7357,7 @@
             <w:tcBorders/>
             <w:shd w:fill="auto" w:val="clear"/>
             <w:tcMar>
-              <w:left w:w="98" w:type="dxa"/>
+              <w:left w:w="93" w:type="dxa"/>
             </w:tcMar>
           </w:tcPr>
           <w:p>
@@ -7384,7 +7382,7 @@
             <w:tcBorders/>
             <w:shd w:fill="auto" w:val="clear"/>
             <w:tcMar>
-              <w:left w:w="98" w:type="dxa"/>
+              <w:left w:w="93" w:type="dxa"/>
             </w:tcMar>
           </w:tcPr>
           <w:p>
@@ -7409,7 +7407,7 @@
             <w:tcBorders/>
             <w:shd w:fill="auto" w:val="clear"/>
             <w:tcMar>
-              <w:left w:w="98" w:type="dxa"/>
+              <w:left w:w="93" w:type="dxa"/>
             </w:tcMar>
           </w:tcPr>
           <w:p>
@@ -7433,7 +7431,7 @@
             <w:tcBorders/>
             <w:shd w:fill="auto" w:val="clear"/>
             <w:tcMar>
-              <w:left w:w="98" w:type="dxa"/>
+              <w:left w:w="93" w:type="dxa"/>
             </w:tcMar>
           </w:tcPr>
           <w:p>
@@ -7461,7 +7459,7 @@
             <w:tcBorders/>
             <w:shd w:fill="auto" w:val="clear"/>
             <w:tcMar>
-              <w:left w:w="98" w:type="dxa"/>
+              <w:left w:w="93" w:type="dxa"/>
             </w:tcMar>
           </w:tcPr>
           <w:p>
@@ -7485,7 +7483,7 @@
             <w:tcBorders/>
             <w:shd w:fill="auto" w:val="clear"/>
             <w:tcMar>
-              <w:left w:w="98" w:type="dxa"/>
+              <w:left w:w="93" w:type="dxa"/>
             </w:tcMar>
           </w:tcPr>
           <w:p>
@@ -7510,7 +7508,7 @@
             <w:tcBorders/>
             <w:shd w:fill="auto" w:val="clear"/>
             <w:tcMar>
-              <w:left w:w="98" w:type="dxa"/>
+              <w:left w:w="93" w:type="dxa"/>
             </w:tcMar>
           </w:tcPr>
           <w:p>
@@ -7535,7 +7533,7 @@
             <w:tcBorders/>
             <w:shd w:fill="auto" w:val="clear"/>
             <w:tcMar>
-              <w:left w:w="98" w:type="dxa"/>
+              <w:left w:w="93" w:type="dxa"/>
             </w:tcMar>
           </w:tcPr>
           <w:p>
@@ -7560,7 +7558,7 @@
             <w:tcBorders/>
             <w:shd w:fill="auto" w:val="clear"/>
             <w:tcMar>
-              <w:left w:w="98" w:type="dxa"/>
+              <w:left w:w="93" w:type="dxa"/>
             </w:tcMar>
           </w:tcPr>
           <w:p>
@@ -7584,7 +7582,7 @@
             <w:tcBorders/>
             <w:shd w:fill="auto" w:val="clear"/>
             <w:tcMar>
-              <w:left w:w="98" w:type="dxa"/>
+              <w:left w:w="93" w:type="dxa"/>
             </w:tcMar>
           </w:tcPr>
           <w:p>
@@ -7612,7 +7610,7 @@
             <w:tcBorders/>
             <w:shd w:fill="auto" w:val="clear"/>
             <w:tcMar>
-              <w:left w:w="98" w:type="dxa"/>
+              <w:left w:w="93" w:type="dxa"/>
             </w:tcMar>
           </w:tcPr>
           <w:p>
@@ -7636,7 +7634,7 @@
             <w:tcBorders/>
             <w:shd w:fill="auto" w:val="clear"/>
             <w:tcMar>
-              <w:left w:w="98" w:type="dxa"/>
+              <w:left w:w="93" w:type="dxa"/>
             </w:tcMar>
           </w:tcPr>
           <w:p>
@@ -7661,7 +7659,7 @@
             <w:tcBorders/>
             <w:shd w:fill="auto" w:val="clear"/>
             <w:tcMar>
-              <w:left w:w="98" w:type="dxa"/>
+              <w:left w:w="93" w:type="dxa"/>
             </w:tcMar>
           </w:tcPr>
           <w:p>
@@ -7686,7 +7684,7 @@
             <w:tcBorders/>
             <w:shd w:fill="auto" w:val="clear"/>
             <w:tcMar>
-              <w:left w:w="98" w:type="dxa"/>
+              <w:left w:w="93" w:type="dxa"/>
             </w:tcMar>
           </w:tcPr>
           <w:p>
@@ -7711,7 +7709,7 @@
             <w:tcBorders/>
             <w:shd w:fill="auto" w:val="clear"/>
             <w:tcMar>
-              <w:left w:w="98" w:type="dxa"/>
+              <w:left w:w="93" w:type="dxa"/>
             </w:tcMar>
           </w:tcPr>
           <w:p>
@@ -7735,7 +7733,7 @@
             <w:tcBorders/>
             <w:shd w:fill="auto" w:val="clear"/>
             <w:tcMar>
-              <w:left w:w="98" w:type="dxa"/>
+              <w:left w:w="93" w:type="dxa"/>
             </w:tcMar>
           </w:tcPr>
           <w:p>
@@ -7763,7 +7761,7 @@
             <w:tcBorders/>
             <w:shd w:fill="auto" w:val="clear"/>
             <w:tcMar>
-              <w:left w:w="98" w:type="dxa"/>
+              <w:left w:w="93" w:type="dxa"/>
             </w:tcMar>
           </w:tcPr>
           <w:p>
@@ -7787,7 +7785,7 @@
             <w:tcBorders/>
             <w:shd w:fill="auto" w:val="clear"/>
             <w:tcMar>
-              <w:left w:w="98" w:type="dxa"/>
+              <w:left w:w="93" w:type="dxa"/>
             </w:tcMar>
           </w:tcPr>
           <w:p>
@@ -7812,7 +7810,7 @@
             <w:tcBorders/>
             <w:shd w:fill="auto" w:val="clear"/>
             <w:tcMar>
-              <w:left w:w="98" w:type="dxa"/>
+              <w:left w:w="93" w:type="dxa"/>
             </w:tcMar>
           </w:tcPr>
           <w:p>
@@ -7837,7 +7835,7 @@
             <w:tcBorders/>
             <w:shd w:fill="auto" w:val="clear"/>
             <w:tcMar>
-              <w:left w:w="98" w:type="dxa"/>
+              <w:left w:w="93" w:type="dxa"/>
             </w:tcMar>
           </w:tcPr>
           <w:p>
@@ -7862,7 +7860,7 @@
             <w:tcBorders/>
             <w:shd w:fill="auto" w:val="clear"/>
             <w:tcMar>
-              <w:left w:w="98" w:type="dxa"/>
+              <w:left w:w="93" w:type="dxa"/>
             </w:tcMar>
           </w:tcPr>
           <w:p>
@@ -7886,7 +7884,7 @@
             <w:tcBorders/>
             <w:shd w:fill="auto" w:val="clear"/>
             <w:tcMar>
-              <w:left w:w="98" w:type="dxa"/>
+              <w:left w:w="93" w:type="dxa"/>
             </w:tcMar>
           </w:tcPr>
           <w:p>
@@ -7914,7 +7912,7 @@
             <w:tcBorders/>
             <w:shd w:fill="auto" w:val="clear"/>
             <w:tcMar>
-              <w:left w:w="98" w:type="dxa"/>
+              <w:left w:w="93" w:type="dxa"/>
             </w:tcMar>
             <w:vAlign w:val="center"/>
           </w:tcPr>
@@ -7941,7 +7939,7 @@
             <w:tcBorders/>
             <w:shd w:fill="auto" w:val="clear"/>
             <w:tcMar>
-              <w:left w:w="98" w:type="dxa"/>
+              <w:left w:w="93" w:type="dxa"/>
             </w:tcMar>
           </w:tcPr>
           <w:p>
@@ -7966,7 +7964,7 @@
             <w:tcBorders/>
             <w:shd w:fill="auto" w:val="clear"/>
             <w:tcMar>
-              <w:left w:w="98" w:type="dxa"/>
+              <w:left w:w="93" w:type="dxa"/>
             </w:tcMar>
           </w:tcPr>
           <w:p>
@@ -7991,7 +7989,7 @@
             <w:tcBorders/>
             <w:shd w:fill="auto" w:val="clear"/>
             <w:tcMar>
-              <w:left w:w="98" w:type="dxa"/>
+              <w:left w:w="93" w:type="dxa"/>
             </w:tcMar>
           </w:tcPr>
           <w:p>
@@ -8016,7 +8014,7 @@
             <w:tcBorders/>
             <w:shd w:fill="auto" w:val="clear"/>
             <w:tcMar>
-              <w:left w:w="98" w:type="dxa"/>
+              <w:left w:w="93" w:type="dxa"/>
             </w:tcMar>
           </w:tcPr>
           <w:p>
@@ -8041,7 +8039,7 @@
             <w:tcBorders/>
             <w:shd w:fill="auto" w:val="clear"/>
             <w:tcMar>
-              <w:left w:w="98" w:type="dxa"/>
+              <w:left w:w="93" w:type="dxa"/>
             </w:tcMar>
           </w:tcPr>
           <w:p>
@@ -8070,7 +8068,7 @@
             <w:tcBorders/>
             <w:shd w:fill="auto" w:val="clear"/>
             <w:tcMar>
-              <w:left w:w="98" w:type="dxa"/>
+              <w:left w:w="93" w:type="dxa"/>
             </w:tcMar>
           </w:tcPr>
           <w:p>
@@ -8094,7 +8092,7 @@
             <w:tcBorders/>
             <w:shd w:fill="auto" w:val="clear"/>
             <w:tcMar>
-              <w:left w:w="98" w:type="dxa"/>
+              <w:left w:w="93" w:type="dxa"/>
             </w:tcMar>
           </w:tcPr>
           <w:p>
@@ -8119,7 +8117,7 @@
             <w:tcBorders/>
             <w:shd w:fill="auto" w:val="clear"/>
             <w:tcMar>
-              <w:left w:w="98" w:type="dxa"/>
+              <w:left w:w="93" w:type="dxa"/>
             </w:tcMar>
           </w:tcPr>
           <w:p>
@@ -8144,7 +8142,7 @@
             <w:tcBorders/>
             <w:shd w:fill="auto" w:val="clear"/>
             <w:tcMar>
-              <w:left w:w="98" w:type="dxa"/>
+              <w:left w:w="93" w:type="dxa"/>
             </w:tcMar>
           </w:tcPr>
           <w:p>
@@ -8169,7 +8167,7 @@
             <w:tcBorders/>
             <w:shd w:fill="auto" w:val="clear"/>
             <w:tcMar>
-              <w:left w:w="98" w:type="dxa"/>
+              <w:left w:w="93" w:type="dxa"/>
             </w:tcMar>
           </w:tcPr>
           <w:p>
@@ -8194,7 +8192,7 @@
             <w:tcBorders/>
             <w:shd w:fill="auto" w:val="clear"/>
             <w:tcMar>
-              <w:left w:w="98" w:type="dxa"/>
+              <w:left w:w="93" w:type="dxa"/>
             </w:tcMar>
           </w:tcPr>
           <w:p>
@@ -8223,7 +8221,7 @@
             <w:tcBorders/>
             <w:shd w:fill="auto" w:val="clear"/>
             <w:tcMar>
-              <w:left w:w="98" w:type="dxa"/>
+              <w:left w:w="93" w:type="dxa"/>
             </w:tcMar>
           </w:tcPr>
           <w:p>
@@ -8247,7 +8245,7 @@
             <w:tcBorders/>
             <w:shd w:fill="auto" w:val="clear"/>
             <w:tcMar>
-              <w:left w:w="98" w:type="dxa"/>
+              <w:left w:w="93" w:type="dxa"/>
             </w:tcMar>
           </w:tcPr>
           <w:p>
@@ -8272,7 +8270,7 @@
             <w:tcBorders/>
             <w:shd w:fill="auto" w:val="clear"/>
             <w:tcMar>
-              <w:left w:w="98" w:type="dxa"/>
+              <w:left w:w="93" w:type="dxa"/>
             </w:tcMar>
           </w:tcPr>
           <w:p>
@@ -8297,7 +8295,7 @@
             <w:tcBorders/>
             <w:shd w:fill="auto" w:val="clear"/>
             <w:tcMar>
-              <w:left w:w="98" w:type="dxa"/>
+              <w:left w:w="93" w:type="dxa"/>
             </w:tcMar>
           </w:tcPr>
           <w:p>
@@ -8322,7 +8320,7 @@
             <w:tcBorders/>
             <w:shd w:fill="auto" w:val="clear"/>
             <w:tcMar>
-              <w:left w:w="98" w:type="dxa"/>
+              <w:left w:w="93" w:type="dxa"/>
             </w:tcMar>
           </w:tcPr>
           <w:p>
@@ -8347,7 +8345,7 @@
             <w:tcBorders/>
             <w:shd w:fill="auto" w:val="clear"/>
             <w:tcMar>
-              <w:left w:w="98" w:type="dxa"/>
+              <w:left w:w="93" w:type="dxa"/>
             </w:tcMar>
           </w:tcPr>
           <w:p>
@@ -8378,7 +8376,7 @@
             </w:tcBorders>
             <w:shd w:fill="auto" w:val="clear"/>
             <w:tcMar>
-              <w:left w:w="98" w:type="dxa"/>
+              <w:left w:w="93" w:type="dxa"/>
             </w:tcMar>
           </w:tcPr>
           <w:p>
@@ -8404,7 +8402,7 @@
             </w:tcBorders>
             <w:shd w:fill="auto" w:val="clear"/>
             <w:tcMar>
-              <w:left w:w="98" w:type="dxa"/>
+              <w:left w:w="93" w:type="dxa"/>
             </w:tcMar>
           </w:tcPr>
           <w:p>
@@ -8427,7 +8425,7 @@
             </w:tcBorders>
             <w:shd w:fill="auto" w:val="clear"/>
             <w:tcMar>
-              <w:left w:w="98" w:type="dxa"/>
+              <w:left w:w="93" w:type="dxa"/>
             </w:tcMar>
           </w:tcPr>
           <w:p>
@@ -8450,7 +8448,7 @@
             </w:tcBorders>
             <w:shd w:fill="auto" w:val="clear"/>
             <w:tcMar>
-              <w:left w:w="98" w:type="dxa"/>
+              <w:left w:w="93" w:type="dxa"/>
             </w:tcMar>
           </w:tcPr>
           <w:p>
@@ -8473,7 +8471,7 @@
             </w:tcBorders>
             <w:shd w:fill="auto" w:val="clear"/>
             <w:tcMar>
-              <w:left w:w="98" w:type="dxa"/>
+              <w:left w:w="93" w:type="dxa"/>
             </w:tcMar>
           </w:tcPr>
           <w:p>
@@ -8500,7 +8498,7 @@
             </w:tcBorders>
             <w:shd w:fill="auto" w:val="clear"/>
             <w:tcMar>
-              <w:left w:w="98" w:type="dxa"/>
+              <w:left w:w="93" w:type="dxa"/>
             </w:tcMar>
           </w:tcPr>
           <w:p>
@@ -8529,7 +8527,7 @@
             <w:tcBorders/>
             <w:shd w:fill="auto" w:val="clear"/>
             <w:tcMar>
-              <w:left w:w="98" w:type="dxa"/>
+              <w:left w:w="93" w:type="dxa"/>
             </w:tcMar>
           </w:tcPr>
           <w:p>
@@ -8553,7 +8551,7 @@
             <w:tcBorders/>
             <w:shd w:fill="auto" w:val="clear"/>
             <w:tcMar>
-              <w:left w:w="98" w:type="dxa"/>
+              <w:left w:w="93" w:type="dxa"/>
             </w:tcMar>
           </w:tcPr>
           <w:p>
@@ -8578,7 +8576,7 @@
             <w:tcBorders/>
             <w:shd w:fill="auto" w:val="clear"/>
             <w:tcMar>
-              <w:left w:w="98" w:type="dxa"/>
+              <w:left w:w="93" w:type="dxa"/>
             </w:tcMar>
           </w:tcPr>
           <w:p>
@@ -8603,7 +8601,7 @@
             <w:tcBorders/>
             <w:shd w:fill="auto" w:val="clear"/>
             <w:tcMar>
-              <w:left w:w="98" w:type="dxa"/>
+              <w:left w:w="93" w:type="dxa"/>
             </w:tcMar>
           </w:tcPr>
           <w:p>
@@ -8628,7 +8626,7 @@
             <w:tcBorders/>
             <w:shd w:fill="auto" w:val="clear"/>
             <w:tcMar>
-              <w:left w:w="98" w:type="dxa"/>
+              <w:left w:w="93" w:type="dxa"/>
             </w:tcMar>
           </w:tcPr>
           <w:p>
@@ -8652,7 +8650,7 @@
             <w:tcBorders/>
             <w:shd w:fill="auto" w:val="clear"/>
             <w:tcMar>
-              <w:left w:w="98" w:type="dxa"/>
+              <w:left w:w="93" w:type="dxa"/>
             </w:tcMar>
           </w:tcPr>
           <w:p>
@@ -9709,6 +9707,69 @@
       <w:rFonts w:cs="Wingdings"/>
     </w:rPr>
   </w:style>
+  <w:style w:type="character" w:styleId="ListLabel23">
+    <w:name w:val="ListLabel 23"/>
+    <w:qFormat/>
+    <w:rPr>
+      <w:rFonts w:cs="Calibri"/>
+    </w:rPr>
+  </w:style>
+  <w:style w:type="character" w:styleId="ListLabel24">
+    <w:name w:val="ListLabel 24"/>
+    <w:qFormat/>
+    <w:rPr>
+      <w:rFonts w:cs="Courier New"/>
+    </w:rPr>
+  </w:style>
+  <w:style w:type="character" w:styleId="ListLabel25">
+    <w:name w:val="ListLabel 25"/>
+    <w:qFormat/>
+    <w:rPr>
+      <w:rFonts w:cs="Wingdings"/>
+    </w:rPr>
+  </w:style>
+  <w:style w:type="character" w:styleId="ListLabel26">
+    <w:name w:val="ListLabel 26"/>
+    <w:qFormat/>
+    <w:rPr>
+      <w:rFonts w:cs="Symbol"/>
+    </w:rPr>
+  </w:style>
+  <w:style w:type="character" w:styleId="ListLabel27">
+    <w:name w:val="ListLabel 27"/>
+    <w:qFormat/>
+    <w:rPr>
+      <w:rFonts w:cs="Courier New"/>
+    </w:rPr>
+  </w:style>
+  <w:style w:type="character" w:styleId="ListLabel28">
+    <w:name w:val="ListLabel 28"/>
+    <w:qFormat/>
+    <w:rPr>
+      <w:rFonts w:cs="Wingdings"/>
+    </w:rPr>
+  </w:style>
+  <w:style w:type="character" w:styleId="ListLabel29">
+    <w:name w:val="ListLabel 29"/>
+    <w:qFormat/>
+    <w:rPr>
+      <w:rFonts w:cs="Symbol"/>
+    </w:rPr>
+  </w:style>
+  <w:style w:type="character" w:styleId="ListLabel30">
+    <w:name w:val="ListLabel 30"/>
+    <w:qFormat/>
+    <w:rPr>
+      <w:rFonts w:cs="Courier New"/>
+    </w:rPr>
+  </w:style>
+  <w:style w:type="character" w:styleId="ListLabel31">
+    <w:name w:val="ListLabel 31"/>
+    <w:qFormat/>
+    <w:rPr>
+      <w:rFonts w:cs="Wingdings"/>
+    </w:rPr>
+  </w:style>
   <w:style w:type="paragraph" w:styleId="Heading">
     <w:name w:val="Heading"/>
     <w:basedOn w:val="Normal"/>

</xml_diff>

<commit_message>
Added full data and indexes to database
</commit_message>
<xml_diff>
--- a/Artefactos/A10/lbaw1734_a2.docx
+++ b/Artefactos/A10/lbaw1734_a2.docx
@@ -440,7 +440,7 @@
         <w:tblInd w:w="0" w:type="dxa"/>
         <w:tblCellMar>
           <w:top w:w="0" w:type="dxa"/>
-          <w:left w:w="93" w:type="dxa"/>
+          <w:left w:w="88" w:type="dxa"/>
           <w:bottom w:w="0" w:type="dxa"/>
           <w:right w:w="108" w:type="dxa"/>
         </w:tblCellMar>
@@ -462,7 +462,7 @@
             <w:tcBorders/>
             <w:shd w:fill="auto" w:val="clear"/>
             <w:tcMar>
-              <w:left w:w="93" w:type="dxa"/>
+              <w:left w:w="88" w:type="dxa"/>
             </w:tcMar>
           </w:tcPr>
           <w:p>
@@ -487,7 +487,7 @@
             <w:tcBorders/>
             <w:shd w:fill="auto" w:val="clear"/>
             <w:tcMar>
-              <w:left w:w="93" w:type="dxa"/>
+              <w:left w:w="88" w:type="dxa"/>
             </w:tcMar>
           </w:tcPr>
           <w:p>
@@ -512,7 +512,7 @@
             <w:tcBorders/>
             <w:shd w:fill="auto" w:val="clear"/>
             <w:tcMar>
-              <w:left w:w="93" w:type="dxa"/>
+              <w:left w:w="88" w:type="dxa"/>
             </w:tcMar>
           </w:tcPr>
           <w:p>
@@ -537,7 +537,7 @@
             <w:tcBorders/>
             <w:shd w:fill="auto" w:val="clear"/>
             <w:tcMar>
-              <w:left w:w="93" w:type="dxa"/>
+              <w:left w:w="88" w:type="dxa"/>
             </w:tcMar>
           </w:tcPr>
           <w:p>
@@ -562,7 +562,7 @@
             <w:tcBorders/>
             <w:shd w:fill="auto" w:val="clear"/>
             <w:tcMar>
-              <w:left w:w="93" w:type="dxa"/>
+              <w:left w:w="88" w:type="dxa"/>
             </w:tcMar>
           </w:tcPr>
           <w:p>
@@ -587,7 +587,7 @@
             <w:tcBorders/>
             <w:shd w:fill="auto" w:val="clear"/>
             <w:tcMar>
-              <w:left w:w="93" w:type="dxa"/>
+              <w:left w:w="88" w:type="dxa"/>
             </w:tcMar>
           </w:tcPr>
           <w:p>
@@ -616,7 +616,7 @@
             <w:tcBorders/>
             <w:shd w:fill="auto" w:val="clear"/>
             <w:tcMar>
-              <w:left w:w="93" w:type="dxa"/>
+              <w:left w:w="88" w:type="dxa"/>
             </w:tcMar>
             <w:vAlign w:val="center"/>
           </w:tcPr>
@@ -643,7 +643,7 @@
             <w:tcBorders/>
             <w:shd w:fill="auto" w:val="clear"/>
             <w:tcMar>
-              <w:left w:w="93" w:type="dxa"/>
+              <w:left w:w="88" w:type="dxa"/>
             </w:tcMar>
           </w:tcPr>
           <w:p>
@@ -668,7 +668,7 @@
             <w:tcBorders/>
             <w:shd w:fill="auto" w:val="clear"/>
             <w:tcMar>
-              <w:left w:w="93" w:type="dxa"/>
+              <w:left w:w="88" w:type="dxa"/>
             </w:tcMar>
           </w:tcPr>
           <w:p>
@@ -693,7 +693,7 @@
             <w:tcBorders/>
             <w:shd w:fill="auto" w:val="clear"/>
             <w:tcMar>
-              <w:left w:w="93" w:type="dxa"/>
+              <w:left w:w="88" w:type="dxa"/>
             </w:tcMar>
           </w:tcPr>
           <w:p>
@@ -718,7 +718,7 @@
             <w:tcBorders/>
             <w:shd w:fill="auto" w:val="clear"/>
             <w:tcMar>
-              <w:left w:w="93" w:type="dxa"/>
+              <w:left w:w="88" w:type="dxa"/>
             </w:tcMar>
           </w:tcPr>
           <w:p>
@@ -743,7 +743,7 @@
             <w:tcBorders/>
             <w:shd w:fill="auto" w:val="clear"/>
             <w:tcMar>
-              <w:left w:w="93" w:type="dxa"/>
+              <w:left w:w="88" w:type="dxa"/>
             </w:tcMar>
           </w:tcPr>
           <w:p>
@@ -772,7 +772,7 @@
             <w:tcBorders/>
             <w:shd w:fill="auto" w:val="clear"/>
             <w:tcMar>
-              <w:left w:w="93" w:type="dxa"/>
+              <w:left w:w="88" w:type="dxa"/>
             </w:tcMar>
           </w:tcPr>
           <w:p>
@@ -796,7 +796,7 @@
             <w:tcBorders/>
             <w:shd w:fill="auto" w:val="clear"/>
             <w:tcMar>
-              <w:left w:w="93" w:type="dxa"/>
+              <w:left w:w="88" w:type="dxa"/>
             </w:tcMar>
           </w:tcPr>
           <w:p>
@@ -821,7 +821,7 @@
             <w:tcBorders/>
             <w:shd w:fill="auto" w:val="clear"/>
             <w:tcMar>
-              <w:left w:w="93" w:type="dxa"/>
+              <w:left w:w="88" w:type="dxa"/>
             </w:tcMar>
           </w:tcPr>
           <w:p>
@@ -846,7 +846,7 @@
             <w:tcBorders/>
             <w:shd w:fill="auto" w:val="clear"/>
             <w:tcMar>
-              <w:left w:w="93" w:type="dxa"/>
+              <w:left w:w="88" w:type="dxa"/>
             </w:tcMar>
           </w:tcPr>
           <w:p>
@@ -871,7 +871,7 @@
             <w:tcBorders/>
             <w:shd w:fill="auto" w:val="clear"/>
             <w:tcMar>
-              <w:left w:w="93" w:type="dxa"/>
+              <w:left w:w="88" w:type="dxa"/>
             </w:tcMar>
           </w:tcPr>
           <w:p>
@@ -896,7 +896,7 @@
             <w:tcBorders/>
             <w:shd w:fill="auto" w:val="clear"/>
             <w:tcMar>
-              <w:left w:w="93" w:type="dxa"/>
+              <w:left w:w="88" w:type="dxa"/>
             </w:tcMar>
           </w:tcPr>
           <w:p>
@@ -925,7 +925,7 @@
             <w:tcBorders/>
             <w:shd w:fill="auto" w:val="clear"/>
             <w:tcMar>
-              <w:left w:w="93" w:type="dxa"/>
+              <w:left w:w="88" w:type="dxa"/>
             </w:tcMar>
           </w:tcPr>
           <w:p>
@@ -949,7 +949,7 @@
             <w:tcBorders/>
             <w:shd w:fill="auto" w:val="clear"/>
             <w:tcMar>
-              <w:left w:w="93" w:type="dxa"/>
+              <w:left w:w="88" w:type="dxa"/>
             </w:tcMar>
           </w:tcPr>
           <w:p>
@@ -974,7 +974,7 @@
             <w:tcBorders/>
             <w:shd w:fill="auto" w:val="clear"/>
             <w:tcMar>
-              <w:left w:w="93" w:type="dxa"/>
+              <w:left w:w="88" w:type="dxa"/>
             </w:tcMar>
           </w:tcPr>
           <w:p>
@@ -999,7 +999,7 @@
             <w:tcBorders/>
             <w:shd w:fill="auto" w:val="clear"/>
             <w:tcMar>
-              <w:left w:w="93" w:type="dxa"/>
+              <w:left w:w="88" w:type="dxa"/>
             </w:tcMar>
           </w:tcPr>
           <w:p>
@@ -1024,7 +1024,7 @@
             <w:tcBorders/>
             <w:shd w:fill="auto" w:val="clear"/>
             <w:tcMar>
-              <w:left w:w="93" w:type="dxa"/>
+              <w:left w:w="88" w:type="dxa"/>
             </w:tcMar>
           </w:tcPr>
           <w:p>
@@ -1049,7 +1049,7 @@
             <w:tcBorders/>
             <w:shd w:fill="auto" w:val="clear"/>
             <w:tcMar>
-              <w:left w:w="93" w:type="dxa"/>
+              <w:left w:w="88" w:type="dxa"/>
             </w:tcMar>
           </w:tcPr>
           <w:p>
@@ -1078,7 +1078,7 @@
             <w:tcBorders/>
             <w:shd w:fill="auto" w:val="clear"/>
             <w:tcMar>
-              <w:left w:w="93" w:type="dxa"/>
+              <w:left w:w="88" w:type="dxa"/>
             </w:tcMar>
           </w:tcPr>
           <w:p>
@@ -1102,7 +1102,7 @@
             <w:tcBorders/>
             <w:shd w:fill="auto" w:val="clear"/>
             <w:tcMar>
-              <w:left w:w="93" w:type="dxa"/>
+              <w:left w:w="88" w:type="dxa"/>
             </w:tcMar>
           </w:tcPr>
           <w:p>
@@ -1127,7 +1127,7 @@
             <w:tcBorders/>
             <w:shd w:fill="auto" w:val="clear"/>
             <w:tcMar>
-              <w:left w:w="93" w:type="dxa"/>
+              <w:left w:w="88" w:type="dxa"/>
             </w:tcMar>
           </w:tcPr>
           <w:p>
@@ -1152,7 +1152,7 @@
             <w:tcBorders/>
             <w:shd w:fill="auto" w:val="clear"/>
             <w:tcMar>
-              <w:left w:w="93" w:type="dxa"/>
+              <w:left w:w="88" w:type="dxa"/>
             </w:tcMar>
           </w:tcPr>
           <w:p>
@@ -1177,7 +1177,7 @@
             <w:tcBorders/>
             <w:shd w:fill="auto" w:val="clear"/>
             <w:tcMar>
-              <w:left w:w="93" w:type="dxa"/>
+              <w:left w:w="88" w:type="dxa"/>
             </w:tcMar>
           </w:tcPr>
           <w:p>
@@ -1202,22 +1202,26 @@
             <w:tcBorders/>
             <w:shd w:fill="auto" w:val="clear"/>
             <w:tcMar>
-              <w:left w:w="93" w:type="dxa"/>
-            </w:tcMar>
-          </w:tcPr>
-          <w:p>
-            <w:pPr>
-              <w:pStyle w:val="Normal"/>
-              <w:spacing w:lineRule="auto" w:line="240" w:before="0" w:after="0"/>
-              <w:rPr>
-                <w:lang w:val="en-GB"/>
-              </w:rPr>
-            </w:pPr>
-            <w:r>
-              <w:rPr>
-                <w:lang w:val="en-GB"/>
-              </w:rPr>
-              <w:t>100%</w:t>
+              <w:left w:w="88" w:type="dxa"/>
+            </w:tcMar>
+          </w:tcPr>
+          <w:p>
+            <w:pPr>
+              <w:pStyle w:val="Normal"/>
+              <w:spacing w:lineRule="auto" w:line="240" w:before="0" w:after="0"/>
+              <w:rPr/>
+            </w:pPr>
+            <w:r>
+              <w:rPr>
+                <w:lang w:val="en-GB"/>
+              </w:rPr>
+              <w:t>9</w:t>
+            </w:r>
+            <w:r>
+              <w:rPr>
+                <w:lang w:val="en-GB"/>
+              </w:rPr>
+              <w:t>0%</w:t>
             </w:r>
           </w:p>
         </w:tc>
@@ -1231,7 +1235,7 @@
             <w:tcBorders/>
             <w:shd w:fill="auto" w:val="clear"/>
             <w:tcMar>
-              <w:left w:w="93" w:type="dxa"/>
+              <w:left w:w="88" w:type="dxa"/>
             </w:tcMar>
           </w:tcPr>
           <w:p>
@@ -1255,7 +1259,7 @@
             <w:tcBorders/>
             <w:shd w:fill="auto" w:val="clear"/>
             <w:tcMar>
-              <w:left w:w="93" w:type="dxa"/>
+              <w:left w:w="88" w:type="dxa"/>
             </w:tcMar>
           </w:tcPr>
           <w:p>
@@ -1280,7 +1284,7 @@
             <w:tcBorders/>
             <w:shd w:fill="auto" w:val="clear"/>
             <w:tcMar>
-              <w:left w:w="93" w:type="dxa"/>
+              <w:left w:w="88" w:type="dxa"/>
             </w:tcMar>
           </w:tcPr>
           <w:p>
@@ -1305,7 +1309,7 @@
             <w:tcBorders/>
             <w:shd w:fill="auto" w:val="clear"/>
             <w:tcMar>
-              <w:left w:w="93" w:type="dxa"/>
+              <w:left w:w="88" w:type="dxa"/>
             </w:tcMar>
           </w:tcPr>
           <w:p>
@@ -1330,7 +1334,7 @@
             <w:tcBorders/>
             <w:shd w:fill="auto" w:val="clear"/>
             <w:tcMar>
-              <w:left w:w="93" w:type="dxa"/>
+              <w:left w:w="88" w:type="dxa"/>
             </w:tcMar>
           </w:tcPr>
           <w:p>
@@ -1355,22 +1359,26 @@
             <w:tcBorders/>
             <w:shd w:fill="auto" w:val="clear"/>
             <w:tcMar>
-              <w:left w:w="93" w:type="dxa"/>
-            </w:tcMar>
-          </w:tcPr>
-          <w:p>
-            <w:pPr>
-              <w:pStyle w:val="Normal"/>
-              <w:spacing w:lineRule="auto" w:line="240" w:before="0" w:after="0"/>
-              <w:rPr>
-                <w:lang w:val="en-GB"/>
-              </w:rPr>
-            </w:pPr>
-            <w:r>
-              <w:rPr>
-                <w:lang w:val="en-GB"/>
-              </w:rPr>
-              <w:t>100%</w:t>
+              <w:left w:w="88" w:type="dxa"/>
+            </w:tcMar>
+          </w:tcPr>
+          <w:p>
+            <w:pPr>
+              <w:pStyle w:val="Normal"/>
+              <w:spacing w:lineRule="auto" w:line="240" w:before="0" w:after="0"/>
+              <w:rPr/>
+            </w:pPr>
+            <w:r>
+              <w:rPr>
+                <w:lang w:val="en-GB"/>
+              </w:rPr>
+              <w:t>9</w:t>
+            </w:r>
+            <w:r>
+              <w:rPr>
+                <w:lang w:val="en-GB"/>
+              </w:rPr>
+              <w:t>0%</w:t>
             </w:r>
           </w:p>
         </w:tc>
@@ -1384,7 +1392,7 @@
             <w:tcBorders/>
             <w:shd w:fill="auto" w:val="clear"/>
             <w:tcMar>
-              <w:left w:w="93" w:type="dxa"/>
+              <w:left w:w="88" w:type="dxa"/>
             </w:tcMar>
           </w:tcPr>
           <w:p>
@@ -1408,7 +1416,7 @@
             <w:tcBorders/>
             <w:shd w:fill="auto" w:val="clear"/>
             <w:tcMar>
-              <w:left w:w="93" w:type="dxa"/>
+              <w:left w:w="88" w:type="dxa"/>
             </w:tcMar>
           </w:tcPr>
           <w:p>
@@ -1433,7 +1441,7 @@
             <w:tcBorders/>
             <w:shd w:fill="auto" w:val="clear"/>
             <w:tcMar>
-              <w:left w:w="93" w:type="dxa"/>
+              <w:left w:w="88" w:type="dxa"/>
             </w:tcMar>
           </w:tcPr>
           <w:p>
@@ -1458,7 +1466,7 @@
             <w:tcBorders/>
             <w:shd w:fill="auto" w:val="clear"/>
             <w:tcMar>
-              <w:left w:w="93" w:type="dxa"/>
+              <w:left w:w="88" w:type="dxa"/>
             </w:tcMar>
           </w:tcPr>
           <w:p>
@@ -1483,7 +1491,7 @@
             <w:tcBorders/>
             <w:shd w:fill="auto" w:val="clear"/>
             <w:tcMar>
-              <w:left w:w="93" w:type="dxa"/>
+              <w:left w:w="88" w:type="dxa"/>
             </w:tcMar>
           </w:tcPr>
           <w:p>
@@ -1508,7 +1516,7 @@
             <w:tcBorders/>
             <w:shd w:fill="auto" w:val="clear"/>
             <w:tcMar>
-              <w:left w:w="93" w:type="dxa"/>
+              <w:left w:w="88" w:type="dxa"/>
             </w:tcMar>
           </w:tcPr>
           <w:p>
@@ -1537,7 +1545,7 @@
             <w:tcBorders/>
             <w:shd w:fill="auto" w:val="clear"/>
             <w:tcMar>
-              <w:left w:w="93" w:type="dxa"/>
+              <w:left w:w="88" w:type="dxa"/>
             </w:tcMar>
           </w:tcPr>
           <w:p>
@@ -1561,7 +1569,7 @@
             <w:tcBorders/>
             <w:shd w:fill="auto" w:val="clear"/>
             <w:tcMar>
-              <w:left w:w="93" w:type="dxa"/>
+              <w:left w:w="88" w:type="dxa"/>
             </w:tcMar>
           </w:tcPr>
           <w:p>
@@ -1586,7 +1594,7 @@
             <w:tcBorders/>
             <w:shd w:fill="auto" w:val="clear"/>
             <w:tcMar>
-              <w:left w:w="93" w:type="dxa"/>
+              <w:left w:w="88" w:type="dxa"/>
             </w:tcMar>
           </w:tcPr>
           <w:p>
@@ -1611,7 +1619,7 @@
             <w:tcBorders/>
             <w:shd w:fill="auto" w:val="clear"/>
             <w:tcMar>
-              <w:left w:w="93" w:type="dxa"/>
+              <w:left w:w="88" w:type="dxa"/>
             </w:tcMar>
           </w:tcPr>
           <w:p>
@@ -1636,7 +1644,7 @@
             <w:tcBorders/>
             <w:shd w:fill="auto" w:val="clear"/>
             <w:tcMar>
-              <w:left w:w="93" w:type="dxa"/>
+              <w:left w:w="88" w:type="dxa"/>
             </w:tcMar>
           </w:tcPr>
           <w:p>
@@ -1661,7 +1669,7 @@
             <w:tcBorders/>
             <w:shd w:fill="auto" w:val="clear"/>
             <w:tcMar>
-              <w:left w:w="93" w:type="dxa"/>
+              <w:left w:w="88" w:type="dxa"/>
             </w:tcMar>
           </w:tcPr>
           <w:p>
@@ -1689,7 +1697,7 @@
             <w:tcBorders/>
             <w:shd w:fill="auto" w:val="clear"/>
             <w:tcMar>
-              <w:left w:w="93" w:type="dxa"/>
+              <w:left w:w="88" w:type="dxa"/>
             </w:tcMar>
           </w:tcPr>
           <w:p>
@@ -1713,7 +1721,7 @@
             <w:tcBorders/>
             <w:shd w:fill="auto" w:val="clear"/>
             <w:tcMar>
-              <w:left w:w="93" w:type="dxa"/>
+              <w:left w:w="88" w:type="dxa"/>
             </w:tcMar>
           </w:tcPr>
           <w:p>
@@ -1738,7 +1746,7 @@
             <w:tcBorders/>
             <w:shd w:fill="auto" w:val="clear"/>
             <w:tcMar>
-              <w:left w:w="93" w:type="dxa"/>
+              <w:left w:w="88" w:type="dxa"/>
             </w:tcMar>
           </w:tcPr>
           <w:p>
@@ -1763,7 +1771,7 @@
             <w:tcBorders/>
             <w:shd w:fill="auto" w:val="clear"/>
             <w:tcMar>
-              <w:left w:w="93" w:type="dxa"/>
+              <w:left w:w="88" w:type="dxa"/>
             </w:tcMar>
           </w:tcPr>
           <w:p>
@@ -1788,7 +1796,7 @@
             <w:tcBorders/>
             <w:shd w:fill="auto" w:val="clear"/>
             <w:tcMar>
-              <w:left w:w="93" w:type="dxa"/>
+              <w:left w:w="88" w:type="dxa"/>
             </w:tcMar>
           </w:tcPr>
           <w:p>
@@ -1813,7 +1821,7 @@
             <w:tcBorders/>
             <w:shd w:fill="auto" w:val="clear"/>
             <w:tcMar>
-              <w:left w:w="93" w:type="dxa"/>
+              <w:left w:w="88" w:type="dxa"/>
             </w:tcMar>
           </w:tcPr>
           <w:p>
@@ -1841,7 +1849,7 @@
             <w:tcBorders/>
             <w:shd w:fill="auto" w:val="clear"/>
             <w:tcMar>
-              <w:left w:w="93" w:type="dxa"/>
+              <w:left w:w="88" w:type="dxa"/>
             </w:tcMar>
           </w:tcPr>
           <w:p>
@@ -1865,7 +1873,7 @@
             <w:tcBorders/>
             <w:shd w:fill="auto" w:val="clear"/>
             <w:tcMar>
-              <w:left w:w="93" w:type="dxa"/>
+              <w:left w:w="88" w:type="dxa"/>
             </w:tcMar>
           </w:tcPr>
           <w:p>
@@ -1890,7 +1898,7 @@
             <w:tcBorders/>
             <w:shd w:fill="auto" w:val="clear"/>
             <w:tcMar>
-              <w:left w:w="93" w:type="dxa"/>
+              <w:left w:w="88" w:type="dxa"/>
             </w:tcMar>
           </w:tcPr>
           <w:p>
@@ -1915,7 +1923,7 @@
             <w:tcBorders/>
             <w:shd w:fill="auto" w:val="clear"/>
             <w:tcMar>
-              <w:left w:w="93" w:type="dxa"/>
+              <w:left w:w="88" w:type="dxa"/>
             </w:tcMar>
           </w:tcPr>
           <w:p>
@@ -1940,7 +1948,7 @@
             <w:tcBorders/>
             <w:shd w:fill="auto" w:val="clear"/>
             <w:tcMar>
-              <w:left w:w="93" w:type="dxa"/>
+              <w:left w:w="88" w:type="dxa"/>
             </w:tcMar>
           </w:tcPr>
           <w:p>
@@ -1965,7 +1973,7 @@
             <w:tcBorders/>
             <w:shd w:fill="auto" w:val="clear"/>
             <w:tcMar>
-              <w:left w:w="93" w:type="dxa"/>
+              <w:left w:w="88" w:type="dxa"/>
             </w:tcMar>
           </w:tcPr>
           <w:p>
@@ -1993,7 +2001,7 @@
             <w:tcBorders/>
             <w:shd w:fill="auto" w:val="clear"/>
             <w:tcMar>
-              <w:left w:w="93" w:type="dxa"/>
+              <w:left w:w="88" w:type="dxa"/>
             </w:tcMar>
           </w:tcPr>
           <w:p>
@@ -2017,7 +2025,7 @@
             <w:tcBorders/>
             <w:shd w:fill="auto" w:val="clear"/>
             <w:tcMar>
-              <w:left w:w="93" w:type="dxa"/>
+              <w:left w:w="88" w:type="dxa"/>
             </w:tcMar>
           </w:tcPr>
           <w:p>
@@ -2042,7 +2050,7 @@
             <w:tcBorders/>
             <w:shd w:fill="auto" w:val="clear"/>
             <w:tcMar>
-              <w:left w:w="93" w:type="dxa"/>
+              <w:left w:w="88" w:type="dxa"/>
             </w:tcMar>
           </w:tcPr>
           <w:p>
@@ -2067,7 +2075,7 @@
             <w:tcBorders/>
             <w:shd w:fill="auto" w:val="clear"/>
             <w:tcMar>
-              <w:left w:w="93" w:type="dxa"/>
+              <w:left w:w="88" w:type="dxa"/>
             </w:tcMar>
           </w:tcPr>
           <w:p>
@@ -2092,7 +2100,7 @@
             <w:tcBorders/>
             <w:shd w:fill="auto" w:val="clear"/>
             <w:tcMar>
-              <w:left w:w="93" w:type="dxa"/>
+              <w:left w:w="88" w:type="dxa"/>
             </w:tcMar>
           </w:tcPr>
           <w:p>
@@ -2117,7 +2125,7 @@
             <w:tcBorders/>
             <w:shd w:fill="auto" w:val="clear"/>
             <w:tcMar>
-              <w:left w:w="93" w:type="dxa"/>
+              <w:left w:w="88" w:type="dxa"/>
             </w:tcMar>
           </w:tcPr>
           <w:p>
@@ -2146,7 +2154,7 @@
             <w:tcBorders/>
             <w:shd w:fill="auto" w:val="clear"/>
             <w:tcMar>
-              <w:left w:w="93" w:type="dxa"/>
+              <w:left w:w="88" w:type="dxa"/>
             </w:tcMar>
           </w:tcPr>
           <w:p>
@@ -2170,7 +2178,7 @@
             <w:tcBorders/>
             <w:shd w:fill="auto" w:val="clear"/>
             <w:tcMar>
-              <w:left w:w="93" w:type="dxa"/>
+              <w:left w:w="88" w:type="dxa"/>
             </w:tcMar>
           </w:tcPr>
           <w:p>
@@ -2195,7 +2203,7 @@
             <w:tcBorders/>
             <w:shd w:fill="auto" w:val="clear"/>
             <w:tcMar>
-              <w:left w:w="93" w:type="dxa"/>
+              <w:left w:w="88" w:type="dxa"/>
             </w:tcMar>
           </w:tcPr>
           <w:p>
@@ -2220,7 +2228,7 @@
             <w:tcBorders/>
             <w:shd w:fill="auto" w:val="clear"/>
             <w:tcMar>
-              <w:left w:w="93" w:type="dxa"/>
+              <w:left w:w="88" w:type="dxa"/>
             </w:tcMar>
           </w:tcPr>
           <w:p>
@@ -2245,7 +2253,7 @@
             <w:tcBorders/>
             <w:shd w:fill="auto" w:val="clear"/>
             <w:tcMar>
-              <w:left w:w="93" w:type="dxa"/>
+              <w:left w:w="88" w:type="dxa"/>
             </w:tcMar>
           </w:tcPr>
           <w:p>
@@ -2270,7 +2278,7 @@
             <w:tcBorders/>
             <w:shd w:fill="auto" w:val="clear"/>
             <w:tcMar>
-              <w:left w:w="93" w:type="dxa"/>
+              <w:left w:w="88" w:type="dxa"/>
             </w:tcMar>
           </w:tcPr>
           <w:p>
@@ -2298,7 +2306,7 @@
             <w:tcBorders/>
             <w:shd w:fill="auto" w:val="clear"/>
             <w:tcMar>
-              <w:left w:w="93" w:type="dxa"/>
+              <w:left w:w="88" w:type="dxa"/>
             </w:tcMar>
           </w:tcPr>
           <w:p>
@@ -2322,7 +2330,7 @@
             <w:tcBorders/>
             <w:shd w:fill="auto" w:val="clear"/>
             <w:tcMar>
-              <w:left w:w="93" w:type="dxa"/>
+              <w:left w:w="88" w:type="dxa"/>
             </w:tcMar>
           </w:tcPr>
           <w:p>
@@ -2347,7 +2355,7 @@
             <w:tcBorders/>
             <w:shd w:fill="auto" w:val="clear"/>
             <w:tcMar>
-              <w:left w:w="93" w:type="dxa"/>
+              <w:left w:w="88" w:type="dxa"/>
             </w:tcMar>
           </w:tcPr>
           <w:p>
@@ -2372,7 +2380,7 @@
             <w:tcBorders/>
             <w:shd w:fill="auto" w:val="clear"/>
             <w:tcMar>
-              <w:left w:w="93" w:type="dxa"/>
+              <w:left w:w="88" w:type="dxa"/>
             </w:tcMar>
           </w:tcPr>
           <w:p>
@@ -2397,7 +2405,7 @@
             <w:tcBorders/>
             <w:shd w:fill="auto" w:val="clear"/>
             <w:tcMar>
-              <w:left w:w="93" w:type="dxa"/>
+              <w:left w:w="88" w:type="dxa"/>
             </w:tcMar>
           </w:tcPr>
           <w:p>
@@ -2422,7 +2430,7 @@
             <w:tcBorders/>
             <w:shd w:fill="auto" w:val="clear"/>
             <w:tcMar>
-              <w:left w:w="93" w:type="dxa"/>
+              <w:left w:w="88" w:type="dxa"/>
             </w:tcMar>
           </w:tcPr>
           <w:p>
@@ -2450,7 +2458,7 @@
             <w:tcBorders/>
             <w:shd w:fill="auto" w:val="clear"/>
             <w:tcMar>
-              <w:left w:w="93" w:type="dxa"/>
+              <w:left w:w="88" w:type="dxa"/>
             </w:tcMar>
             <w:vAlign w:val="center"/>
           </w:tcPr>
@@ -2477,7 +2485,7 @@
             <w:tcBorders/>
             <w:shd w:fill="auto" w:val="clear"/>
             <w:tcMar>
-              <w:left w:w="93" w:type="dxa"/>
+              <w:left w:w="88" w:type="dxa"/>
             </w:tcMar>
           </w:tcPr>
           <w:p>
@@ -2502,7 +2510,7 @@
             <w:tcBorders/>
             <w:shd w:fill="auto" w:val="clear"/>
             <w:tcMar>
-              <w:left w:w="93" w:type="dxa"/>
+              <w:left w:w="88" w:type="dxa"/>
             </w:tcMar>
           </w:tcPr>
           <w:p>
@@ -2527,7 +2535,7 @@
             <w:tcBorders/>
             <w:shd w:fill="auto" w:val="clear"/>
             <w:tcMar>
-              <w:left w:w="93" w:type="dxa"/>
+              <w:left w:w="88" w:type="dxa"/>
             </w:tcMar>
           </w:tcPr>
           <w:p>
@@ -2552,7 +2560,7 @@
             <w:tcBorders/>
             <w:shd w:fill="auto" w:val="clear"/>
             <w:tcMar>
-              <w:left w:w="93" w:type="dxa"/>
+              <w:left w:w="88" w:type="dxa"/>
             </w:tcMar>
           </w:tcPr>
           <w:p>
@@ -2577,7 +2585,7 @@
             <w:tcBorders/>
             <w:shd w:fill="auto" w:val="clear"/>
             <w:tcMar>
-              <w:left w:w="93" w:type="dxa"/>
+              <w:left w:w="88" w:type="dxa"/>
             </w:tcMar>
           </w:tcPr>
           <w:p>
@@ -2604,7 +2612,7 @@
             <w:tcBorders/>
             <w:shd w:fill="auto" w:val="clear"/>
             <w:tcMar>
-              <w:left w:w="93" w:type="dxa"/>
+              <w:left w:w="88" w:type="dxa"/>
             </w:tcMar>
             <w:vAlign w:val="center"/>
           </w:tcPr>
@@ -2629,7 +2637,7 @@
             <w:tcBorders/>
             <w:shd w:fill="auto" w:val="clear"/>
             <w:tcMar>
-              <w:left w:w="93" w:type="dxa"/>
+              <w:left w:w="88" w:type="dxa"/>
             </w:tcMar>
           </w:tcPr>
           <w:p>
@@ -2654,7 +2662,7 @@
             <w:tcBorders/>
             <w:shd w:fill="auto" w:val="clear"/>
             <w:tcMar>
-              <w:left w:w="93" w:type="dxa"/>
+              <w:left w:w="88" w:type="dxa"/>
             </w:tcMar>
           </w:tcPr>
           <w:p>
@@ -2679,7 +2687,7 @@
             <w:tcBorders/>
             <w:shd w:fill="auto" w:val="clear"/>
             <w:tcMar>
-              <w:left w:w="93" w:type="dxa"/>
+              <w:left w:w="88" w:type="dxa"/>
             </w:tcMar>
           </w:tcPr>
           <w:p>
@@ -2704,7 +2712,7 @@
             <w:tcBorders/>
             <w:shd w:fill="auto" w:val="clear"/>
             <w:tcMar>
-              <w:left w:w="93" w:type="dxa"/>
+              <w:left w:w="88" w:type="dxa"/>
             </w:tcMar>
           </w:tcPr>
           <w:p>
@@ -2728,7 +2736,7 @@
             <w:tcBorders/>
             <w:shd w:fill="auto" w:val="clear"/>
             <w:tcMar>
-              <w:left w:w="93" w:type="dxa"/>
+              <w:left w:w="88" w:type="dxa"/>
             </w:tcMar>
           </w:tcPr>
           <w:p>
@@ -2756,7 +2764,7 @@
             <w:tcBorders/>
             <w:shd w:fill="auto" w:val="clear"/>
             <w:tcMar>
-              <w:left w:w="93" w:type="dxa"/>
+              <w:left w:w="88" w:type="dxa"/>
             </w:tcMar>
             <w:vAlign w:val="center"/>
           </w:tcPr>
@@ -2781,7 +2789,7 @@
             <w:tcBorders/>
             <w:shd w:fill="auto" w:val="clear"/>
             <w:tcMar>
-              <w:left w:w="93" w:type="dxa"/>
+              <w:left w:w="88" w:type="dxa"/>
             </w:tcMar>
           </w:tcPr>
           <w:p>
@@ -2806,7 +2814,7 @@
             <w:tcBorders/>
             <w:shd w:fill="auto" w:val="clear"/>
             <w:tcMar>
-              <w:left w:w="93" w:type="dxa"/>
+              <w:left w:w="88" w:type="dxa"/>
             </w:tcMar>
           </w:tcPr>
           <w:p>
@@ -2831,7 +2839,7 @@
             <w:tcBorders/>
             <w:shd w:fill="auto" w:val="clear"/>
             <w:tcMar>
-              <w:left w:w="93" w:type="dxa"/>
+              <w:left w:w="88" w:type="dxa"/>
             </w:tcMar>
           </w:tcPr>
           <w:p>
@@ -2856,7 +2864,7 @@
             <w:tcBorders/>
             <w:shd w:fill="auto" w:val="clear"/>
             <w:tcMar>
-              <w:left w:w="93" w:type="dxa"/>
+              <w:left w:w="88" w:type="dxa"/>
             </w:tcMar>
           </w:tcPr>
           <w:p>
@@ -2880,7 +2888,7 @@
             <w:tcBorders/>
             <w:shd w:fill="auto" w:val="clear"/>
             <w:tcMar>
-              <w:left w:w="93" w:type="dxa"/>
+              <w:left w:w="88" w:type="dxa"/>
             </w:tcMar>
           </w:tcPr>
           <w:p>
@@ -2908,7 +2916,7 @@
             <w:tcBorders/>
             <w:shd w:fill="auto" w:val="clear"/>
             <w:tcMar>
-              <w:left w:w="93" w:type="dxa"/>
+              <w:left w:w="88" w:type="dxa"/>
             </w:tcMar>
             <w:vAlign w:val="center"/>
           </w:tcPr>
@@ -2933,7 +2941,7 @@
             <w:tcBorders/>
             <w:shd w:fill="auto" w:val="clear"/>
             <w:tcMar>
-              <w:left w:w="93" w:type="dxa"/>
+              <w:left w:w="88" w:type="dxa"/>
             </w:tcMar>
           </w:tcPr>
           <w:p>
@@ -2958,7 +2966,7 @@
             <w:tcBorders/>
             <w:shd w:fill="auto" w:val="clear"/>
             <w:tcMar>
-              <w:left w:w="93" w:type="dxa"/>
+              <w:left w:w="88" w:type="dxa"/>
             </w:tcMar>
           </w:tcPr>
           <w:p>
@@ -2983,7 +2991,7 @@
             <w:tcBorders/>
             <w:shd w:fill="auto" w:val="clear"/>
             <w:tcMar>
-              <w:left w:w="93" w:type="dxa"/>
+              <w:left w:w="88" w:type="dxa"/>
             </w:tcMar>
           </w:tcPr>
           <w:p>
@@ -3008,7 +3016,7 @@
             <w:tcBorders/>
             <w:shd w:fill="auto" w:val="clear"/>
             <w:tcMar>
-              <w:left w:w="93" w:type="dxa"/>
+              <w:left w:w="88" w:type="dxa"/>
             </w:tcMar>
           </w:tcPr>
           <w:p>
@@ -3032,7 +3040,7 @@
             <w:tcBorders/>
             <w:shd w:fill="auto" w:val="clear"/>
             <w:tcMar>
-              <w:left w:w="93" w:type="dxa"/>
+              <w:left w:w="88" w:type="dxa"/>
             </w:tcMar>
           </w:tcPr>
           <w:p>
@@ -3060,7 +3068,7 @@
             <w:tcBorders/>
             <w:shd w:fill="auto" w:val="clear"/>
             <w:tcMar>
-              <w:left w:w="93" w:type="dxa"/>
+              <w:left w:w="88" w:type="dxa"/>
             </w:tcMar>
             <w:vAlign w:val="center"/>
           </w:tcPr>
@@ -3085,7 +3093,7 @@
             <w:tcBorders/>
             <w:shd w:fill="auto" w:val="clear"/>
             <w:tcMar>
-              <w:left w:w="93" w:type="dxa"/>
+              <w:left w:w="88" w:type="dxa"/>
             </w:tcMar>
           </w:tcPr>
           <w:p>
@@ -3110,7 +3118,7 @@
             <w:tcBorders/>
             <w:shd w:fill="auto" w:val="clear"/>
             <w:tcMar>
-              <w:left w:w="93" w:type="dxa"/>
+              <w:left w:w="88" w:type="dxa"/>
             </w:tcMar>
           </w:tcPr>
           <w:p>
@@ -3135,7 +3143,7 @@
             <w:tcBorders/>
             <w:shd w:fill="auto" w:val="clear"/>
             <w:tcMar>
-              <w:left w:w="93" w:type="dxa"/>
+              <w:left w:w="88" w:type="dxa"/>
             </w:tcMar>
           </w:tcPr>
           <w:p>
@@ -3160,7 +3168,7 @@
             <w:tcBorders/>
             <w:shd w:fill="auto" w:val="clear"/>
             <w:tcMar>
-              <w:left w:w="93" w:type="dxa"/>
+              <w:left w:w="88" w:type="dxa"/>
             </w:tcMar>
           </w:tcPr>
           <w:p>
@@ -3184,7 +3192,7 @@
             <w:tcBorders/>
             <w:shd w:fill="auto" w:val="clear"/>
             <w:tcMar>
-              <w:left w:w="93" w:type="dxa"/>
+              <w:left w:w="88" w:type="dxa"/>
             </w:tcMar>
           </w:tcPr>
           <w:p>
@@ -3212,7 +3220,7 @@
             <w:tcBorders/>
             <w:shd w:fill="auto" w:val="clear"/>
             <w:tcMar>
-              <w:left w:w="93" w:type="dxa"/>
+              <w:left w:w="88" w:type="dxa"/>
             </w:tcMar>
             <w:vAlign w:val="center"/>
           </w:tcPr>
@@ -3237,7 +3245,7 @@
             <w:tcBorders/>
             <w:shd w:fill="auto" w:val="clear"/>
             <w:tcMar>
-              <w:left w:w="93" w:type="dxa"/>
+              <w:left w:w="88" w:type="dxa"/>
             </w:tcMar>
           </w:tcPr>
           <w:p>
@@ -3262,7 +3270,7 @@
             <w:tcBorders/>
             <w:shd w:fill="auto" w:val="clear"/>
             <w:tcMar>
-              <w:left w:w="93" w:type="dxa"/>
+              <w:left w:w="88" w:type="dxa"/>
             </w:tcMar>
           </w:tcPr>
           <w:p>
@@ -3287,7 +3295,7 @@
             <w:tcBorders/>
             <w:shd w:fill="auto" w:val="clear"/>
             <w:tcMar>
-              <w:left w:w="93" w:type="dxa"/>
+              <w:left w:w="88" w:type="dxa"/>
             </w:tcMar>
           </w:tcPr>
           <w:p>
@@ -3312,7 +3320,7 @@
             <w:tcBorders/>
             <w:shd w:fill="auto" w:val="clear"/>
             <w:tcMar>
-              <w:left w:w="93" w:type="dxa"/>
+              <w:left w:w="88" w:type="dxa"/>
             </w:tcMar>
           </w:tcPr>
           <w:p>
@@ -3336,7 +3344,7 @@
             <w:tcBorders/>
             <w:shd w:fill="auto" w:val="clear"/>
             <w:tcMar>
-              <w:left w:w="93" w:type="dxa"/>
+              <w:left w:w="88" w:type="dxa"/>
             </w:tcMar>
           </w:tcPr>
           <w:p>
@@ -3364,7 +3372,7 @@
             <w:tcBorders/>
             <w:shd w:fill="auto" w:val="clear"/>
             <w:tcMar>
-              <w:left w:w="93" w:type="dxa"/>
+              <w:left w:w="88" w:type="dxa"/>
             </w:tcMar>
             <w:vAlign w:val="center"/>
           </w:tcPr>
@@ -3389,7 +3397,7 @@
             <w:tcBorders/>
             <w:shd w:fill="auto" w:val="clear"/>
             <w:tcMar>
-              <w:left w:w="93" w:type="dxa"/>
+              <w:left w:w="88" w:type="dxa"/>
             </w:tcMar>
           </w:tcPr>
           <w:p>
@@ -3414,7 +3422,7 @@
             <w:tcBorders/>
             <w:shd w:fill="auto" w:val="clear"/>
             <w:tcMar>
-              <w:left w:w="93" w:type="dxa"/>
+              <w:left w:w="88" w:type="dxa"/>
             </w:tcMar>
           </w:tcPr>
           <w:p>
@@ -3439,7 +3447,7 @@
             <w:tcBorders/>
             <w:shd w:fill="auto" w:val="clear"/>
             <w:tcMar>
-              <w:left w:w="93" w:type="dxa"/>
+              <w:left w:w="88" w:type="dxa"/>
             </w:tcMar>
           </w:tcPr>
           <w:p>
@@ -3464,7 +3472,7 @@
             <w:tcBorders/>
             <w:shd w:fill="auto" w:val="clear"/>
             <w:tcMar>
-              <w:left w:w="93" w:type="dxa"/>
+              <w:left w:w="88" w:type="dxa"/>
             </w:tcMar>
           </w:tcPr>
           <w:p>
@@ -3488,7 +3496,7 @@
             <w:tcBorders/>
             <w:shd w:fill="auto" w:val="clear"/>
             <w:tcMar>
-              <w:left w:w="93" w:type="dxa"/>
+              <w:left w:w="88" w:type="dxa"/>
             </w:tcMar>
           </w:tcPr>
           <w:p>
@@ -3516,7 +3524,7 @@
             <w:tcBorders/>
             <w:shd w:fill="auto" w:val="clear"/>
             <w:tcMar>
-              <w:left w:w="93" w:type="dxa"/>
+              <w:left w:w="88" w:type="dxa"/>
             </w:tcMar>
             <w:vAlign w:val="center"/>
           </w:tcPr>
@@ -3543,7 +3551,7 @@
             </w:tcBorders>
             <w:shd w:fill="auto" w:val="clear"/>
             <w:tcMar>
-              <w:left w:w="93" w:type="dxa"/>
+              <w:left w:w="88" w:type="dxa"/>
             </w:tcMar>
           </w:tcPr>
           <w:p>
@@ -3565,7 +3573,7 @@
             </w:tcBorders>
             <w:shd w:fill="auto" w:val="clear"/>
             <w:tcMar>
-              <w:left w:w="93" w:type="dxa"/>
+              <w:left w:w="88" w:type="dxa"/>
             </w:tcMar>
           </w:tcPr>
           <w:p>
@@ -3587,7 +3595,7 @@
             </w:tcBorders>
             <w:shd w:fill="auto" w:val="clear"/>
             <w:tcMar>
-              <w:left w:w="93" w:type="dxa"/>
+              <w:left w:w="88" w:type="dxa"/>
             </w:tcMar>
           </w:tcPr>
           <w:p>
@@ -3609,7 +3617,7 @@
             </w:tcBorders>
             <w:shd w:fill="auto" w:val="clear"/>
             <w:tcMar>
-              <w:left w:w="93" w:type="dxa"/>
+              <w:left w:w="88" w:type="dxa"/>
             </w:tcMar>
           </w:tcPr>
           <w:p>
@@ -3635,7 +3643,7 @@
             </w:tcBorders>
             <w:shd w:fill="auto" w:val="clear"/>
             <w:tcMar>
-              <w:left w:w="93" w:type="dxa"/>
+              <w:left w:w="88" w:type="dxa"/>
             </w:tcMar>
           </w:tcPr>
           <w:p>
@@ -3663,7 +3671,7 @@
             <w:tcBorders/>
             <w:shd w:fill="auto" w:val="clear"/>
             <w:tcMar>
-              <w:left w:w="93" w:type="dxa"/>
+              <w:left w:w="88" w:type="dxa"/>
             </w:tcMar>
             <w:vAlign w:val="center"/>
           </w:tcPr>
@@ -3688,7 +3696,7 @@
             <w:tcBorders/>
             <w:shd w:fill="auto" w:val="clear"/>
             <w:tcMar>
-              <w:left w:w="93" w:type="dxa"/>
+              <w:left w:w="88" w:type="dxa"/>
             </w:tcMar>
           </w:tcPr>
           <w:p>
@@ -3713,7 +3721,7 @@
             <w:tcBorders/>
             <w:shd w:fill="auto" w:val="clear"/>
             <w:tcMar>
-              <w:left w:w="93" w:type="dxa"/>
+              <w:left w:w="88" w:type="dxa"/>
             </w:tcMar>
           </w:tcPr>
           <w:p>
@@ -3738,7 +3746,7 @@
             <w:tcBorders/>
             <w:shd w:fill="auto" w:val="clear"/>
             <w:tcMar>
-              <w:left w:w="93" w:type="dxa"/>
+              <w:left w:w="88" w:type="dxa"/>
             </w:tcMar>
           </w:tcPr>
           <w:p>
@@ -3763,7 +3771,7 @@
             <w:tcBorders/>
             <w:shd w:fill="auto" w:val="clear"/>
             <w:tcMar>
-              <w:left w:w="93" w:type="dxa"/>
+              <w:left w:w="88" w:type="dxa"/>
             </w:tcMar>
           </w:tcPr>
           <w:p>
@@ -3787,7 +3795,7 @@
             <w:tcBorders/>
             <w:shd w:fill="auto" w:val="clear"/>
             <w:tcMar>
-              <w:left w:w="93" w:type="dxa"/>
+              <w:left w:w="88" w:type="dxa"/>
             </w:tcMar>
           </w:tcPr>
           <w:p>
@@ -3815,7 +3823,7 @@
             <w:tcBorders/>
             <w:shd w:fill="auto" w:val="clear"/>
             <w:tcMar>
-              <w:left w:w="93" w:type="dxa"/>
+              <w:left w:w="88" w:type="dxa"/>
             </w:tcMar>
             <w:vAlign w:val="center"/>
           </w:tcPr>
@@ -3840,7 +3848,7 @@
             <w:tcBorders/>
             <w:shd w:fill="auto" w:val="clear"/>
             <w:tcMar>
-              <w:left w:w="93" w:type="dxa"/>
+              <w:left w:w="88" w:type="dxa"/>
             </w:tcMar>
           </w:tcPr>
           <w:p>
@@ -3865,7 +3873,7 @@
             <w:tcBorders/>
             <w:shd w:fill="auto" w:val="clear"/>
             <w:tcMar>
-              <w:left w:w="93" w:type="dxa"/>
+              <w:left w:w="88" w:type="dxa"/>
             </w:tcMar>
           </w:tcPr>
           <w:p>
@@ -3890,7 +3898,7 @@
             <w:tcBorders/>
             <w:shd w:fill="auto" w:val="clear"/>
             <w:tcMar>
-              <w:left w:w="93" w:type="dxa"/>
+              <w:left w:w="88" w:type="dxa"/>
             </w:tcMar>
           </w:tcPr>
           <w:p>
@@ -3915,7 +3923,7 @@
             <w:tcBorders/>
             <w:shd w:fill="auto" w:val="clear"/>
             <w:tcMar>
-              <w:left w:w="93" w:type="dxa"/>
+              <w:left w:w="88" w:type="dxa"/>
             </w:tcMar>
           </w:tcPr>
           <w:p>
@@ -3939,7 +3947,7 @@
             <w:tcBorders/>
             <w:shd w:fill="auto" w:val="clear"/>
             <w:tcMar>
-              <w:left w:w="93" w:type="dxa"/>
+              <w:left w:w="88" w:type="dxa"/>
             </w:tcMar>
           </w:tcPr>
           <w:p>
@@ -3967,7 +3975,7 @@
             <w:tcBorders/>
             <w:shd w:fill="auto" w:val="clear"/>
             <w:tcMar>
-              <w:left w:w="93" w:type="dxa"/>
+              <w:left w:w="88" w:type="dxa"/>
             </w:tcMar>
             <w:vAlign w:val="center"/>
           </w:tcPr>
@@ -3992,7 +4000,7 @@
             <w:tcBorders/>
             <w:shd w:fill="auto" w:val="clear"/>
             <w:tcMar>
-              <w:left w:w="93" w:type="dxa"/>
+              <w:left w:w="88" w:type="dxa"/>
             </w:tcMar>
           </w:tcPr>
           <w:p>
@@ -4017,7 +4025,7 @@
             <w:tcBorders/>
             <w:shd w:fill="auto" w:val="clear"/>
             <w:tcMar>
-              <w:left w:w="93" w:type="dxa"/>
+              <w:left w:w="88" w:type="dxa"/>
             </w:tcMar>
           </w:tcPr>
           <w:p>
@@ -4042,7 +4050,7 @@
             <w:tcBorders/>
             <w:shd w:fill="auto" w:val="clear"/>
             <w:tcMar>
-              <w:left w:w="93" w:type="dxa"/>
+              <w:left w:w="88" w:type="dxa"/>
             </w:tcMar>
           </w:tcPr>
           <w:p>
@@ -4067,7 +4075,7 @@
             <w:tcBorders/>
             <w:shd w:fill="auto" w:val="clear"/>
             <w:tcMar>
-              <w:left w:w="93" w:type="dxa"/>
+              <w:left w:w="88" w:type="dxa"/>
             </w:tcMar>
           </w:tcPr>
           <w:p>
@@ -4092,7 +4100,7 @@
             <w:tcBorders/>
             <w:shd w:fill="auto" w:val="clear"/>
             <w:tcMar>
-              <w:left w:w="93" w:type="dxa"/>
+              <w:left w:w="88" w:type="dxa"/>
             </w:tcMar>
           </w:tcPr>
           <w:p>
@@ -4121,7 +4129,7 @@
             <w:tcBorders/>
             <w:shd w:fill="auto" w:val="clear"/>
             <w:tcMar>
-              <w:left w:w="93" w:type="dxa"/>
+              <w:left w:w="88" w:type="dxa"/>
             </w:tcMar>
             <w:vAlign w:val="center"/>
           </w:tcPr>
@@ -4148,7 +4156,7 @@
             </w:tcBorders>
             <w:shd w:fill="auto" w:val="clear"/>
             <w:tcMar>
-              <w:left w:w="93" w:type="dxa"/>
+              <w:left w:w="88" w:type="dxa"/>
             </w:tcMar>
           </w:tcPr>
           <w:p>
@@ -4171,7 +4179,7 @@
             </w:tcBorders>
             <w:shd w:fill="auto" w:val="clear"/>
             <w:tcMar>
-              <w:left w:w="93" w:type="dxa"/>
+              <w:left w:w="88" w:type="dxa"/>
             </w:tcMar>
           </w:tcPr>
           <w:p>
@@ -4194,7 +4202,7 @@
             </w:tcBorders>
             <w:shd w:fill="auto" w:val="clear"/>
             <w:tcMar>
-              <w:left w:w="93" w:type="dxa"/>
+              <w:left w:w="88" w:type="dxa"/>
             </w:tcMar>
           </w:tcPr>
           <w:p>
@@ -4217,7 +4225,7 @@
             </w:tcBorders>
             <w:shd w:fill="auto" w:val="clear"/>
             <w:tcMar>
-              <w:left w:w="93" w:type="dxa"/>
+              <w:left w:w="88" w:type="dxa"/>
             </w:tcMar>
           </w:tcPr>
           <w:p>
@@ -4244,7 +4252,7 @@
             </w:tcBorders>
             <w:shd w:fill="auto" w:val="clear"/>
             <w:tcMar>
-              <w:left w:w="93" w:type="dxa"/>
+              <w:left w:w="88" w:type="dxa"/>
             </w:tcMar>
           </w:tcPr>
           <w:p>
@@ -4273,7 +4281,7 @@
             <w:tcBorders/>
             <w:shd w:fill="auto" w:val="clear"/>
             <w:tcMar>
-              <w:left w:w="93" w:type="dxa"/>
+              <w:left w:w="88" w:type="dxa"/>
             </w:tcMar>
             <w:vAlign w:val="center"/>
           </w:tcPr>
@@ -4300,7 +4308,7 @@
             </w:tcBorders>
             <w:shd w:fill="auto" w:val="clear"/>
             <w:tcMar>
-              <w:left w:w="93" w:type="dxa"/>
+              <w:left w:w="88" w:type="dxa"/>
             </w:tcMar>
           </w:tcPr>
           <w:p>
@@ -4323,7 +4331,7 @@
             </w:tcBorders>
             <w:shd w:fill="auto" w:val="clear"/>
             <w:tcMar>
-              <w:left w:w="93" w:type="dxa"/>
+              <w:left w:w="88" w:type="dxa"/>
             </w:tcMar>
           </w:tcPr>
           <w:p>
@@ -4346,7 +4354,7 @@
             </w:tcBorders>
             <w:shd w:fill="auto" w:val="clear"/>
             <w:tcMar>
-              <w:left w:w="93" w:type="dxa"/>
+              <w:left w:w="88" w:type="dxa"/>
             </w:tcMar>
           </w:tcPr>
           <w:p>
@@ -4369,7 +4377,7 @@
             </w:tcBorders>
             <w:shd w:fill="auto" w:val="clear"/>
             <w:tcMar>
-              <w:left w:w="93" w:type="dxa"/>
+              <w:left w:w="88" w:type="dxa"/>
             </w:tcMar>
           </w:tcPr>
           <w:p>
@@ -4396,7 +4404,7 @@
             </w:tcBorders>
             <w:shd w:fill="auto" w:val="clear"/>
             <w:tcMar>
-              <w:left w:w="93" w:type="dxa"/>
+              <w:left w:w="88" w:type="dxa"/>
             </w:tcMar>
           </w:tcPr>
           <w:p>
@@ -4425,7 +4433,7 @@
             <w:tcBorders/>
             <w:shd w:fill="auto" w:val="clear"/>
             <w:tcMar>
-              <w:left w:w="93" w:type="dxa"/>
+              <w:left w:w="88" w:type="dxa"/>
             </w:tcMar>
             <w:vAlign w:val="center"/>
           </w:tcPr>
@@ -4452,7 +4460,7 @@
             <w:tcBorders/>
             <w:shd w:fill="auto" w:val="clear"/>
             <w:tcMar>
-              <w:left w:w="93" w:type="dxa"/>
+              <w:left w:w="88" w:type="dxa"/>
             </w:tcMar>
           </w:tcPr>
           <w:p>
@@ -4477,7 +4485,7 @@
             <w:tcBorders/>
             <w:shd w:fill="auto" w:val="clear"/>
             <w:tcMar>
-              <w:left w:w="93" w:type="dxa"/>
+              <w:left w:w="88" w:type="dxa"/>
             </w:tcMar>
           </w:tcPr>
           <w:p>
@@ -4502,7 +4510,7 @@
             <w:tcBorders/>
             <w:shd w:fill="auto" w:val="clear"/>
             <w:tcMar>
-              <w:left w:w="93" w:type="dxa"/>
+              <w:left w:w="88" w:type="dxa"/>
             </w:tcMar>
           </w:tcPr>
           <w:p>
@@ -4527,7 +4535,7 @@
             <w:tcBorders/>
             <w:shd w:fill="auto" w:val="clear"/>
             <w:tcMar>
-              <w:left w:w="93" w:type="dxa"/>
+              <w:left w:w="88" w:type="dxa"/>
             </w:tcMar>
           </w:tcPr>
           <w:p>
@@ -4551,7 +4559,7 @@
             <w:tcBorders/>
             <w:shd w:fill="auto" w:val="clear"/>
             <w:tcMar>
-              <w:left w:w="93" w:type="dxa"/>
+              <w:left w:w="88" w:type="dxa"/>
             </w:tcMar>
           </w:tcPr>
           <w:p>
@@ -4579,7 +4587,7 @@
             <w:tcBorders/>
             <w:shd w:fill="auto" w:val="clear"/>
             <w:tcMar>
-              <w:left w:w="93" w:type="dxa"/>
+              <w:left w:w="88" w:type="dxa"/>
             </w:tcMar>
           </w:tcPr>
           <w:p>
@@ -4603,7 +4611,7 @@
             <w:tcBorders/>
             <w:shd w:fill="auto" w:val="clear"/>
             <w:tcMar>
-              <w:left w:w="93" w:type="dxa"/>
+              <w:left w:w="88" w:type="dxa"/>
             </w:tcMar>
           </w:tcPr>
           <w:p>
@@ -4628,7 +4636,7 @@
             <w:tcBorders/>
             <w:shd w:fill="auto" w:val="clear"/>
             <w:tcMar>
-              <w:left w:w="93" w:type="dxa"/>
+              <w:left w:w="88" w:type="dxa"/>
             </w:tcMar>
           </w:tcPr>
           <w:p>
@@ -4653,7 +4661,7 @@
             <w:tcBorders/>
             <w:shd w:fill="auto" w:val="clear"/>
             <w:tcMar>
-              <w:left w:w="93" w:type="dxa"/>
+              <w:left w:w="88" w:type="dxa"/>
             </w:tcMar>
           </w:tcPr>
           <w:p>
@@ -4678,7 +4686,7 @@
             <w:tcBorders/>
             <w:shd w:fill="auto" w:val="clear"/>
             <w:tcMar>
-              <w:left w:w="93" w:type="dxa"/>
+              <w:left w:w="88" w:type="dxa"/>
             </w:tcMar>
           </w:tcPr>
           <w:p>
@@ -4702,7 +4710,7 @@
             <w:tcBorders/>
             <w:shd w:fill="auto" w:val="clear"/>
             <w:tcMar>
-              <w:left w:w="93" w:type="dxa"/>
+              <w:left w:w="88" w:type="dxa"/>
             </w:tcMar>
           </w:tcPr>
           <w:p>
@@ -4730,7 +4738,7 @@
             <w:tcBorders/>
             <w:shd w:fill="auto" w:val="clear"/>
             <w:tcMar>
-              <w:left w:w="93" w:type="dxa"/>
+              <w:left w:w="88" w:type="dxa"/>
             </w:tcMar>
           </w:tcPr>
           <w:p>
@@ -4754,7 +4762,7 @@
             <w:tcBorders/>
             <w:shd w:fill="auto" w:val="clear"/>
             <w:tcMar>
-              <w:left w:w="93" w:type="dxa"/>
+              <w:left w:w="88" w:type="dxa"/>
             </w:tcMar>
           </w:tcPr>
           <w:p>
@@ -4779,7 +4787,7 @@
             <w:tcBorders/>
             <w:shd w:fill="auto" w:val="clear"/>
             <w:tcMar>
-              <w:left w:w="93" w:type="dxa"/>
+              <w:left w:w="88" w:type="dxa"/>
             </w:tcMar>
           </w:tcPr>
           <w:p>
@@ -4804,7 +4812,7 @@
             <w:tcBorders/>
             <w:shd w:fill="auto" w:val="clear"/>
             <w:tcMar>
-              <w:left w:w="93" w:type="dxa"/>
+              <w:left w:w="88" w:type="dxa"/>
             </w:tcMar>
           </w:tcPr>
           <w:p>
@@ -4829,7 +4837,7 @@
             <w:tcBorders/>
             <w:shd w:fill="auto" w:val="clear"/>
             <w:tcMar>
-              <w:left w:w="93" w:type="dxa"/>
+              <w:left w:w="88" w:type="dxa"/>
             </w:tcMar>
           </w:tcPr>
           <w:p>
@@ -4853,7 +4861,7 @@
             <w:tcBorders/>
             <w:shd w:fill="auto" w:val="clear"/>
             <w:tcMar>
-              <w:left w:w="93" w:type="dxa"/>
+              <w:left w:w="88" w:type="dxa"/>
             </w:tcMar>
           </w:tcPr>
           <w:p>
@@ -4881,7 +4889,7 @@
             <w:tcBorders/>
             <w:shd w:fill="auto" w:val="clear"/>
             <w:tcMar>
-              <w:left w:w="93" w:type="dxa"/>
+              <w:left w:w="88" w:type="dxa"/>
             </w:tcMar>
           </w:tcPr>
           <w:p>
@@ -4905,7 +4913,7 @@
             <w:tcBorders/>
             <w:shd w:fill="auto" w:val="clear"/>
             <w:tcMar>
-              <w:left w:w="93" w:type="dxa"/>
+              <w:left w:w="88" w:type="dxa"/>
             </w:tcMar>
           </w:tcPr>
           <w:p>
@@ -4930,7 +4938,7 @@
             <w:tcBorders/>
             <w:shd w:fill="auto" w:val="clear"/>
             <w:tcMar>
-              <w:left w:w="93" w:type="dxa"/>
+              <w:left w:w="88" w:type="dxa"/>
             </w:tcMar>
           </w:tcPr>
           <w:p>
@@ -4955,7 +4963,7 @@
             <w:tcBorders/>
             <w:shd w:fill="auto" w:val="clear"/>
             <w:tcMar>
-              <w:left w:w="93" w:type="dxa"/>
+              <w:left w:w="88" w:type="dxa"/>
             </w:tcMar>
           </w:tcPr>
           <w:p>
@@ -4980,7 +4988,7 @@
             <w:tcBorders/>
             <w:shd w:fill="auto" w:val="clear"/>
             <w:tcMar>
-              <w:left w:w="93" w:type="dxa"/>
+              <w:left w:w="88" w:type="dxa"/>
             </w:tcMar>
           </w:tcPr>
           <w:p>
@@ -5004,7 +5012,7 @@
             <w:tcBorders/>
             <w:shd w:fill="auto" w:val="clear"/>
             <w:tcMar>
-              <w:left w:w="93" w:type="dxa"/>
+              <w:left w:w="88" w:type="dxa"/>
             </w:tcMar>
           </w:tcPr>
           <w:p>
@@ -5032,7 +5040,7 @@
             <w:tcBorders/>
             <w:shd w:fill="auto" w:val="clear"/>
             <w:tcMar>
-              <w:left w:w="93" w:type="dxa"/>
+              <w:left w:w="88" w:type="dxa"/>
             </w:tcMar>
             <w:vAlign w:val="center"/>
           </w:tcPr>
@@ -5059,7 +5067,7 @@
             <w:tcBorders/>
             <w:shd w:fill="auto" w:val="clear"/>
             <w:tcMar>
-              <w:left w:w="93" w:type="dxa"/>
+              <w:left w:w="88" w:type="dxa"/>
             </w:tcMar>
           </w:tcPr>
           <w:p>
@@ -5084,7 +5092,7 @@
             <w:tcBorders/>
             <w:shd w:fill="auto" w:val="clear"/>
             <w:tcMar>
-              <w:left w:w="93" w:type="dxa"/>
+              <w:left w:w="88" w:type="dxa"/>
             </w:tcMar>
           </w:tcPr>
           <w:p>
@@ -5109,7 +5117,7 @@
             <w:tcBorders/>
             <w:shd w:fill="auto" w:val="clear"/>
             <w:tcMar>
-              <w:left w:w="93" w:type="dxa"/>
+              <w:left w:w="88" w:type="dxa"/>
             </w:tcMar>
           </w:tcPr>
           <w:p>
@@ -5134,7 +5142,7 @@
             <w:tcBorders/>
             <w:shd w:fill="auto" w:val="clear"/>
             <w:tcMar>
-              <w:left w:w="93" w:type="dxa"/>
+              <w:left w:w="88" w:type="dxa"/>
             </w:tcMar>
           </w:tcPr>
           <w:p>
@@ -5158,7 +5166,7 @@
             <w:tcBorders/>
             <w:shd w:fill="auto" w:val="clear"/>
             <w:tcMar>
-              <w:left w:w="93" w:type="dxa"/>
+              <w:left w:w="88" w:type="dxa"/>
             </w:tcMar>
           </w:tcPr>
           <w:p>
@@ -5186,7 +5194,7 @@
             <w:tcBorders/>
             <w:shd w:fill="auto" w:val="clear"/>
             <w:tcMar>
-              <w:left w:w="93" w:type="dxa"/>
+              <w:left w:w="88" w:type="dxa"/>
             </w:tcMar>
             <w:vAlign w:val="center"/>
           </w:tcPr>
@@ -5212,7 +5220,7 @@
             <w:tcBorders/>
             <w:shd w:fill="auto" w:val="clear"/>
             <w:tcMar>
-              <w:left w:w="93" w:type="dxa"/>
+              <w:left w:w="88" w:type="dxa"/>
             </w:tcMar>
           </w:tcPr>
           <w:p>
@@ -5237,7 +5245,7 @@
             <w:tcBorders/>
             <w:shd w:fill="auto" w:val="clear"/>
             <w:tcMar>
-              <w:left w:w="93" w:type="dxa"/>
+              <w:left w:w="88" w:type="dxa"/>
             </w:tcMar>
           </w:tcPr>
           <w:p>
@@ -5262,7 +5270,7 @@
             <w:tcBorders/>
             <w:shd w:fill="auto" w:val="clear"/>
             <w:tcMar>
-              <w:left w:w="93" w:type="dxa"/>
+              <w:left w:w="88" w:type="dxa"/>
             </w:tcMar>
           </w:tcPr>
           <w:p>
@@ -5287,7 +5295,7 @@
             <w:tcBorders/>
             <w:shd w:fill="auto" w:val="clear"/>
             <w:tcMar>
-              <w:left w:w="93" w:type="dxa"/>
+              <w:left w:w="88" w:type="dxa"/>
             </w:tcMar>
           </w:tcPr>
           <w:p>
@@ -5311,7 +5319,7 @@
             <w:tcBorders/>
             <w:shd w:fill="auto" w:val="clear"/>
             <w:tcMar>
-              <w:left w:w="93" w:type="dxa"/>
+              <w:left w:w="88" w:type="dxa"/>
             </w:tcMar>
           </w:tcPr>
           <w:p>
@@ -5339,7 +5347,7 @@
             <w:tcBorders/>
             <w:shd w:fill="auto" w:val="clear"/>
             <w:tcMar>
-              <w:left w:w="93" w:type="dxa"/>
+              <w:left w:w="88" w:type="dxa"/>
             </w:tcMar>
           </w:tcPr>
           <w:p>
@@ -5363,7 +5371,7 @@
             <w:tcBorders/>
             <w:shd w:fill="auto" w:val="clear"/>
             <w:tcMar>
-              <w:left w:w="93" w:type="dxa"/>
+              <w:left w:w="88" w:type="dxa"/>
             </w:tcMar>
           </w:tcPr>
           <w:p>
@@ -5388,7 +5396,7 @@
             <w:tcBorders/>
             <w:shd w:fill="auto" w:val="clear"/>
             <w:tcMar>
-              <w:left w:w="93" w:type="dxa"/>
+              <w:left w:w="88" w:type="dxa"/>
             </w:tcMar>
           </w:tcPr>
           <w:p>
@@ -5413,7 +5421,7 @@
             <w:tcBorders/>
             <w:shd w:fill="auto" w:val="clear"/>
             <w:tcMar>
-              <w:left w:w="93" w:type="dxa"/>
+              <w:left w:w="88" w:type="dxa"/>
             </w:tcMar>
           </w:tcPr>
           <w:p>
@@ -5438,7 +5446,7 @@
             <w:tcBorders/>
             <w:shd w:fill="auto" w:val="clear"/>
             <w:tcMar>
-              <w:left w:w="93" w:type="dxa"/>
+              <w:left w:w="88" w:type="dxa"/>
             </w:tcMar>
           </w:tcPr>
           <w:p>
@@ -5462,7 +5470,7 @@
             <w:tcBorders/>
             <w:shd w:fill="auto" w:val="clear"/>
             <w:tcMar>
-              <w:left w:w="93" w:type="dxa"/>
+              <w:left w:w="88" w:type="dxa"/>
             </w:tcMar>
           </w:tcPr>
           <w:p>
@@ -5490,7 +5498,7 @@
             <w:tcBorders/>
             <w:shd w:fill="auto" w:val="clear"/>
             <w:tcMar>
-              <w:left w:w="93" w:type="dxa"/>
+              <w:left w:w="88" w:type="dxa"/>
             </w:tcMar>
           </w:tcPr>
           <w:p>
@@ -5514,7 +5522,7 @@
             <w:tcBorders/>
             <w:shd w:fill="auto" w:val="clear"/>
             <w:tcMar>
-              <w:left w:w="93" w:type="dxa"/>
+              <w:left w:w="88" w:type="dxa"/>
             </w:tcMar>
           </w:tcPr>
           <w:p>
@@ -5539,7 +5547,7 @@
             <w:tcBorders/>
             <w:shd w:fill="auto" w:val="clear"/>
             <w:tcMar>
-              <w:left w:w="93" w:type="dxa"/>
+              <w:left w:w="88" w:type="dxa"/>
             </w:tcMar>
           </w:tcPr>
           <w:p>
@@ -5564,7 +5572,7 @@
             <w:tcBorders/>
             <w:shd w:fill="auto" w:val="clear"/>
             <w:tcMar>
-              <w:left w:w="93" w:type="dxa"/>
+              <w:left w:w="88" w:type="dxa"/>
             </w:tcMar>
           </w:tcPr>
           <w:p>
@@ -5589,7 +5597,7 @@
             <w:tcBorders/>
             <w:shd w:fill="auto" w:val="clear"/>
             <w:tcMar>
-              <w:left w:w="93" w:type="dxa"/>
+              <w:left w:w="88" w:type="dxa"/>
             </w:tcMar>
           </w:tcPr>
           <w:p>
@@ -5613,7 +5621,7 @@
             <w:tcBorders/>
             <w:shd w:fill="auto" w:val="clear"/>
             <w:tcMar>
-              <w:left w:w="93" w:type="dxa"/>
+              <w:left w:w="88" w:type="dxa"/>
             </w:tcMar>
           </w:tcPr>
           <w:p>
@@ -5641,7 +5649,7 @@
             <w:tcBorders/>
             <w:shd w:fill="auto" w:val="clear"/>
             <w:tcMar>
-              <w:left w:w="93" w:type="dxa"/>
+              <w:left w:w="88" w:type="dxa"/>
             </w:tcMar>
           </w:tcPr>
           <w:p>
@@ -5665,7 +5673,7 @@
             <w:tcBorders/>
             <w:shd w:fill="auto" w:val="clear"/>
             <w:tcMar>
-              <w:left w:w="93" w:type="dxa"/>
+              <w:left w:w="88" w:type="dxa"/>
             </w:tcMar>
           </w:tcPr>
           <w:p>
@@ -5690,7 +5698,7 @@
             <w:tcBorders/>
             <w:shd w:fill="auto" w:val="clear"/>
             <w:tcMar>
-              <w:left w:w="93" w:type="dxa"/>
+              <w:left w:w="88" w:type="dxa"/>
             </w:tcMar>
           </w:tcPr>
           <w:p>
@@ -5715,7 +5723,7 @@
             <w:tcBorders/>
             <w:shd w:fill="auto" w:val="clear"/>
             <w:tcMar>
-              <w:left w:w="93" w:type="dxa"/>
+              <w:left w:w="88" w:type="dxa"/>
             </w:tcMar>
           </w:tcPr>
           <w:p>
@@ -5740,7 +5748,7 @@
             <w:tcBorders/>
             <w:shd w:fill="auto" w:val="clear"/>
             <w:tcMar>
-              <w:left w:w="93" w:type="dxa"/>
+              <w:left w:w="88" w:type="dxa"/>
             </w:tcMar>
           </w:tcPr>
           <w:p>
@@ -5764,7 +5772,7 @@
             <w:tcBorders/>
             <w:shd w:fill="auto" w:val="clear"/>
             <w:tcMar>
-              <w:left w:w="93" w:type="dxa"/>
+              <w:left w:w="88" w:type="dxa"/>
             </w:tcMar>
           </w:tcPr>
           <w:p>
@@ -5792,7 +5800,7 @@
             <w:tcBorders/>
             <w:shd w:fill="auto" w:val="clear"/>
             <w:tcMar>
-              <w:left w:w="93" w:type="dxa"/>
+              <w:left w:w="88" w:type="dxa"/>
             </w:tcMar>
           </w:tcPr>
           <w:p>
@@ -5816,7 +5824,7 @@
             <w:tcBorders/>
             <w:shd w:fill="auto" w:val="clear"/>
             <w:tcMar>
-              <w:left w:w="93" w:type="dxa"/>
+              <w:left w:w="88" w:type="dxa"/>
             </w:tcMar>
           </w:tcPr>
           <w:p>
@@ -5841,7 +5849,7 @@
             <w:tcBorders/>
             <w:shd w:fill="auto" w:val="clear"/>
             <w:tcMar>
-              <w:left w:w="93" w:type="dxa"/>
+              <w:left w:w="88" w:type="dxa"/>
             </w:tcMar>
           </w:tcPr>
           <w:p>
@@ -5866,7 +5874,7 @@
             <w:tcBorders/>
             <w:shd w:fill="auto" w:val="clear"/>
             <w:tcMar>
-              <w:left w:w="93" w:type="dxa"/>
+              <w:left w:w="88" w:type="dxa"/>
             </w:tcMar>
           </w:tcPr>
           <w:p>
@@ -5891,7 +5899,7 @@
             <w:tcBorders/>
             <w:shd w:fill="auto" w:val="clear"/>
             <w:tcMar>
-              <w:left w:w="93" w:type="dxa"/>
+              <w:left w:w="88" w:type="dxa"/>
             </w:tcMar>
           </w:tcPr>
           <w:p>
@@ -5915,7 +5923,7 @@
             <w:tcBorders/>
             <w:shd w:fill="auto" w:val="clear"/>
             <w:tcMar>
-              <w:left w:w="93" w:type="dxa"/>
+              <w:left w:w="88" w:type="dxa"/>
             </w:tcMar>
           </w:tcPr>
           <w:p>
@@ -5943,7 +5951,7 @@
             <w:tcBorders/>
             <w:shd w:fill="auto" w:val="clear"/>
             <w:tcMar>
-              <w:left w:w="93" w:type="dxa"/>
+              <w:left w:w="88" w:type="dxa"/>
             </w:tcMar>
           </w:tcPr>
           <w:p>
@@ -5967,7 +5975,7 @@
             <w:tcBorders/>
             <w:shd w:fill="auto" w:val="clear"/>
             <w:tcMar>
-              <w:left w:w="93" w:type="dxa"/>
+              <w:left w:w="88" w:type="dxa"/>
             </w:tcMar>
           </w:tcPr>
           <w:p>
@@ -5992,7 +6000,7 @@
             <w:tcBorders/>
             <w:shd w:fill="auto" w:val="clear"/>
             <w:tcMar>
-              <w:left w:w="93" w:type="dxa"/>
+              <w:left w:w="88" w:type="dxa"/>
             </w:tcMar>
           </w:tcPr>
           <w:p>
@@ -6017,7 +6025,7 @@
             <w:tcBorders/>
             <w:shd w:fill="auto" w:val="clear"/>
             <w:tcMar>
-              <w:left w:w="93" w:type="dxa"/>
+              <w:left w:w="88" w:type="dxa"/>
             </w:tcMar>
           </w:tcPr>
           <w:p>
@@ -6042,7 +6050,7 @@
             <w:tcBorders/>
             <w:shd w:fill="auto" w:val="clear"/>
             <w:tcMar>
-              <w:left w:w="93" w:type="dxa"/>
+              <w:left w:w="88" w:type="dxa"/>
             </w:tcMar>
           </w:tcPr>
           <w:p>
@@ -6066,7 +6074,7 @@
             <w:tcBorders/>
             <w:shd w:fill="auto" w:val="clear"/>
             <w:tcMar>
-              <w:left w:w="93" w:type="dxa"/>
+              <w:left w:w="88" w:type="dxa"/>
             </w:tcMar>
           </w:tcPr>
           <w:p>
@@ -6094,7 +6102,7 @@
             <w:tcBorders/>
             <w:shd w:fill="auto" w:val="clear"/>
             <w:tcMar>
-              <w:left w:w="93" w:type="dxa"/>
+              <w:left w:w="88" w:type="dxa"/>
             </w:tcMar>
           </w:tcPr>
           <w:p>
@@ -6118,7 +6126,7 @@
             <w:tcBorders/>
             <w:shd w:fill="auto" w:val="clear"/>
             <w:tcMar>
-              <w:left w:w="93" w:type="dxa"/>
+              <w:left w:w="88" w:type="dxa"/>
             </w:tcMar>
           </w:tcPr>
           <w:p>
@@ -6143,7 +6151,7 @@
             <w:tcBorders/>
             <w:shd w:fill="auto" w:val="clear"/>
             <w:tcMar>
-              <w:left w:w="93" w:type="dxa"/>
+              <w:left w:w="88" w:type="dxa"/>
             </w:tcMar>
           </w:tcPr>
           <w:p>
@@ -6168,7 +6176,7 @@
             <w:tcBorders/>
             <w:shd w:fill="auto" w:val="clear"/>
             <w:tcMar>
-              <w:left w:w="93" w:type="dxa"/>
+              <w:left w:w="88" w:type="dxa"/>
             </w:tcMar>
           </w:tcPr>
           <w:p>
@@ -6193,7 +6201,7 @@
             <w:tcBorders/>
             <w:shd w:fill="auto" w:val="clear"/>
             <w:tcMar>
-              <w:left w:w="93" w:type="dxa"/>
+              <w:left w:w="88" w:type="dxa"/>
             </w:tcMar>
           </w:tcPr>
           <w:p>
@@ -6217,7 +6225,7 @@
             <w:tcBorders/>
             <w:shd w:fill="auto" w:val="clear"/>
             <w:tcMar>
-              <w:left w:w="93" w:type="dxa"/>
+              <w:left w:w="88" w:type="dxa"/>
             </w:tcMar>
           </w:tcPr>
           <w:p>
@@ -6245,7 +6253,7 @@
             <w:tcBorders/>
             <w:shd w:fill="auto" w:val="clear"/>
             <w:tcMar>
-              <w:left w:w="93" w:type="dxa"/>
+              <w:left w:w="88" w:type="dxa"/>
             </w:tcMar>
           </w:tcPr>
           <w:p>
@@ -6269,7 +6277,7 @@
             <w:tcBorders/>
             <w:shd w:fill="auto" w:val="clear"/>
             <w:tcMar>
-              <w:left w:w="93" w:type="dxa"/>
+              <w:left w:w="88" w:type="dxa"/>
             </w:tcMar>
           </w:tcPr>
           <w:p>
@@ -6294,7 +6302,7 @@
             <w:tcBorders/>
             <w:shd w:fill="auto" w:val="clear"/>
             <w:tcMar>
-              <w:left w:w="93" w:type="dxa"/>
+              <w:left w:w="88" w:type="dxa"/>
             </w:tcMar>
           </w:tcPr>
           <w:p>
@@ -6319,7 +6327,7 @@
             <w:tcBorders/>
             <w:shd w:fill="auto" w:val="clear"/>
             <w:tcMar>
-              <w:left w:w="93" w:type="dxa"/>
+              <w:left w:w="88" w:type="dxa"/>
             </w:tcMar>
           </w:tcPr>
           <w:p>
@@ -6344,7 +6352,7 @@
             <w:tcBorders/>
             <w:shd w:fill="auto" w:val="clear"/>
             <w:tcMar>
-              <w:left w:w="93" w:type="dxa"/>
+              <w:left w:w="88" w:type="dxa"/>
             </w:tcMar>
           </w:tcPr>
           <w:p>
@@ -6368,7 +6376,7 @@
             <w:tcBorders/>
             <w:shd w:fill="auto" w:val="clear"/>
             <w:tcMar>
-              <w:left w:w="93" w:type="dxa"/>
+              <w:left w:w="88" w:type="dxa"/>
             </w:tcMar>
           </w:tcPr>
           <w:p>
@@ -6396,7 +6404,7 @@
             <w:tcBorders/>
             <w:shd w:fill="auto" w:val="clear"/>
             <w:tcMar>
-              <w:left w:w="93" w:type="dxa"/>
+              <w:left w:w="88" w:type="dxa"/>
             </w:tcMar>
           </w:tcPr>
           <w:p>
@@ -6420,7 +6428,7 @@
             <w:tcBorders/>
             <w:shd w:fill="auto" w:val="clear"/>
             <w:tcMar>
-              <w:left w:w="93" w:type="dxa"/>
+              <w:left w:w="88" w:type="dxa"/>
             </w:tcMar>
           </w:tcPr>
           <w:p>
@@ -6445,7 +6453,7 @@
             <w:tcBorders/>
             <w:shd w:fill="auto" w:val="clear"/>
             <w:tcMar>
-              <w:left w:w="93" w:type="dxa"/>
+              <w:left w:w="88" w:type="dxa"/>
             </w:tcMar>
           </w:tcPr>
           <w:p>
@@ -6470,7 +6478,7 @@
             <w:tcBorders/>
             <w:shd w:fill="auto" w:val="clear"/>
             <w:tcMar>
-              <w:left w:w="93" w:type="dxa"/>
+              <w:left w:w="88" w:type="dxa"/>
             </w:tcMar>
           </w:tcPr>
           <w:p>
@@ -6495,7 +6503,7 @@
             <w:tcBorders/>
             <w:shd w:fill="auto" w:val="clear"/>
             <w:tcMar>
-              <w:left w:w="93" w:type="dxa"/>
+              <w:left w:w="88" w:type="dxa"/>
             </w:tcMar>
           </w:tcPr>
           <w:p>
@@ -6519,7 +6527,7 @@
             <w:tcBorders/>
             <w:shd w:fill="auto" w:val="clear"/>
             <w:tcMar>
-              <w:left w:w="93" w:type="dxa"/>
+              <w:left w:w="88" w:type="dxa"/>
             </w:tcMar>
           </w:tcPr>
           <w:p>
@@ -6547,7 +6555,7 @@
             <w:tcBorders/>
             <w:shd w:fill="auto" w:val="clear"/>
             <w:tcMar>
-              <w:left w:w="93" w:type="dxa"/>
+              <w:left w:w="88" w:type="dxa"/>
             </w:tcMar>
             <w:vAlign w:val="center"/>
           </w:tcPr>
@@ -6574,7 +6582,7 @@
             <w:tcBorders/>
             <w:shd w:fill="auto" w:val="clear"/>
             <w:tcMar>
-              <w:left w:w="93" w:type="dxa"/>
+              <w:left w:w="88" w:type="dxa"/>
             </w:tcMar>
           </w:tcPr>
           <w:p>
@@ -6599,7 +6607,7 @@
             <w:tcBorders/>
             <w:shd w:fill="auto" w:val="clear"/>
             <w:tcMar>
-              <w:left w:w="93" w:type="dxa"/>
+              <w:left w:w="88" w:type="dxa"/>
             </w:tcMar>
           </w:tcPr>
           <w:p>
@@ -6624,7 +6632,7 @@
             <w:tcBorders/>
             <w:shd w:fill="auto" w:val="clear"/>
             <w:tcMar>
-              <w:left w:w="93" w:type="dxa"/>
+              <w:left w:w="88" w:type="dxa"/>
             </w:tcMar>
           </w:tcPr>
           <w:p>
@@ -6649,7 +6657,7 @@
             <w:tcBorders/>
             <w:shd w:fill="auto" w:val="clear"/>
             <w:tcMar>
-              <w:left w:w="93" w:type="dxa"/>
+              <w:left w:w="88" w:type="dxa"/>
             </w:tcMar>
           </w:tcPr>
           <w:p>
@@ -6673,7 +6681,7 @@
             <w:tcBorders/>
             <w:shd w:fill="auto" w:val="clear"/>
             <w:tcMar>
-              <w:left w:w="93" w:type="dxa"/>
+              <w:left w:w="88" w:type="dxa"/>
             </w:tcMar>
           </w:tcPr>
           <w:p>
@@ -6701,7 +6709,7 @@
             <w:tcBorders/>
             <w:shd w:fill="auto" w:val="clear"/>
             <w:tcMar>
-              <w:left w:w="93" w:type="dxa"/>
+              <w:left w:w="88" w:type="dxa"/>
             </w:tcMar>
           </w:tcPr>
           <w:p>
@@ -6725,7 +6733,7 @@
             <w:tcBorders/>
             <w:shd w:fill="auto" w:val="clear"/>
             <w:tcMar>
-              <w:left w:w="93" w:type="dxa"/>
+              <w:left w:w="88" w:type="dxa"/>
             </w:tcMar>
           </w:tcPr>
           <w:p>
@@ -6750,7 +6758,7 @@
             <w:tcBorders/>
             <w:shd w:fill="auto" w:val="clear"/>
             <w:tcMar>
-              <w:left w:w="93" w:type="dxa"/>
+              <w:left w:w="88" w:type="dxa"/>
             </w:tcMar>
           </w:tcPr>
           <w:p>
@@ -6775,7 +6783,7 @@
             <w:tcBorders/>
             <w:shd w:fill="auto" w:val="clear"/>
             <w:tcMar>
-              <w:left w:w="93" w:type="dxa"/>
+              <w:left w:w="88" w:type="dxa"/>
             </w:tcMar>
           </w:tcPr>
           <w:p>
@@ -6800,7 +6808,7 @@
             <w:tcBorders/>
             <w:shd w:fill="auto" w:val="clear"/>
             <w:tcMar>
-              <w:left w:w="93" w:type="dxa"/>
+              <w:left w:w="88" w:type="dxa"/>
             </w:tcMar>
           </w:tcPr>
           <w:p>
@@ -6824,7 +6832,7 @@
             <w:tcBorders/>
             <w:shd w:fill="auto" w:val="clear"/>
             <w:tcMar>
-              <w:left w:w="93" w:type="dxa"/>
+              <w:left w:w="88" w:type="dxa"/>
             </w:tcMar>
           </w:tcPr>
           <w:p>
@@ -6852,7 +6860,7 @@
             <w:tcBorders/>
             <w:shd w:fill="auto" w:val="clear"/>
             <w:tcMar>
-              <w:left w:w="93" w:type="dxa"/>
+              <w:left w:w="88" w:type="dxa"/>
             </w:tcMar>
           </w:tcPr>
           <w:p>
@@ -6876,7 +6884,7 @@
             <w:tcBorders/>
             <w:shd w:fill="auto" w:val="clear"/>
             <w:tcMar>
-              <w:left w:w="93" w:type="dxa"/>
+              <w:left w:w="88" w:type="dxa"/>
             </w:tcMar>
           </w:tcPr>
           <w:p>
@@ -6901,7 +6909,7 @@
             <w:tcBorders/>
             <w:shd w:fill="auto" w:val="clear"/>
             <w:tcMar>
-              <w:left w:w="93" w:type="dxa"/>
+              <w:left w:w="88" w:type="dxa"/>
             </w:tcMar>
           </w:tcPr>
           <w:p>
@@ -6926,7 +6934,7 @@
             <w:tcBorders/>
             <w:shd w:fill="auto" w:val="clear"/>
             <w:tcMar>
-              <w:left w:w="93" w:type="dxa"/>
+              <w:left w:w="88" w:type="dxa"/>
             </w:tcMar>
           </w:tcPr>
           <w:p>
@@ -6951,7 +6959,7 @@
             <w:tcBorders/>
             <w:shd w:fill="auto" w:val="clear"/>
             <w:tcMar>
-              <w:left w:w="93" w:type="dxa"/>
+              <w:left w:w="88" w:type="dxa"/>
             </w:tcMar>
           </w:tcPr>
           <w:p>
@@ -6975,7 +6983,7 @@
             <w:tcBorders/>
             <w:shd w:fill="auto" w:val="clear"/>
             <w:tcMar>
-              <w:left w:w="93" w:type="dxa"/>
+              <w:left w:w="88" w:type="dxa"/>
             </w:tcMar>
           </w:tcPr>
           <w:p>
@@ -7003,7 +7011,7 @@
             <w:tcBorders/>
             <w:shd w:fill="auto" w:val="clear"/>
             <w:tcMar>
-              <w:left w:w="93" w:type="dxa"/>
+              <w:left w:w="88" w:type="dxa"/>
             </w:tcMar>
           </w:tcPr>
           <w:p>
@@ -7027,7 +7035,7 @@
             <w:tcBorders/>
             <w:shd w:fill="auto" w:val="clear"/>
             <w:tcMar>
-              <w:left w:w="93" w:type="dxa"/>
+              <w:left w:w="88" w:type="dxa"/>
             </w:tcMar>
           </w:tcPr>
           <w:p>
@@ -7052,7 +7060,7 @@
             <w:tcBorders/>
             <w:shd w:fill="auto" w:val="clear"/>
             <w:tcMar>
-              <w:left w:w="93" w:type="dxa"/>
+              <w:left w:w="88" w:type="dxa"/>
             </w:tcMar>
           </w:tcPr>
           <w:p>
@@ -7077,7 +7085,7 @@
             <w:tcBorders/>
             <w:shd w:fill="auto" w:val="clear"/>
             <w:tcMar>
-              <w:left w:w="93" w:type="dxa"/>
+              <w:left w:w="88" w:type="dxa"/>
             </w:tcMar>
           </w:tcPr>
           <w:p>
@@ -7102,7 +7110,7 @@
             <w:tcBorders/>
             <w:shd w:fill="auto" w:val="clear"/>
             <w:tcMar>
-              <w:left w:w="93" w:type="dxa"/>
+              <w:left w:w="88" w:type="dxa"/>
             </w:tcMar>
           </w:tcPr>
           <w:p>
@@ -7126,7 +7134,7 @@
             <w:tcBorders/>
             <w:shd w:fill="auto" w:val="clear"/>
             <w:tcMar>
-              <w:left w:w="93" w:type="dxa"/>
+              <w:left w:w="88" w:type="dxa"/>
             </w:tcMar>
           </w:tcPr>
           <w:p>
@@ -7154,7 +7162,7 @@
             <w:tcBorders/>
             <w:shd w:fill="auto" w:val="clear"/>
             <w:tcMar>
-              <w:left w:w="93" w:type="dxa"/>
+              <w:left w:w="88" w:type="dxa"/>
             </w:tcMar>
           </w:tcPr>
           <w:p>
@@ -7178,7 +7186,7 @@
             <w:tcBorders/>
             <w:shd w:fill="auto" w:val="clear"/>
             <w:tcMar>
-              <w:left w:w="93" w:type="dxa"/>
+              <w:left w:w="88" w:type="dxa"/>
             </w:tcMar>
           </w:tcPr>
           <w:p>
@@ -7203,7 +7211,7 @@
             <w:tcBorders/>
             <w:shd w:fill="auto" w:val="clear"/>
             <w:tcMar>
-              <w:left w:w="93" w:type="dxa"/>
+              <w:left w:w="88" w:type="dxa"/>
             </w:tcMar>
           </w:tcPr>
           <w:p>
@@ -7228,7 +7236,7 @@
             <w:tcBorders/>
             <w:shd w:fill="auto" w:val="clear"/>
             <w:tcMar>
-              <w:left w:w="93" w:type="dxa"/>
+              <w:left w:w="88" w:type="dxa"/>
             </w:tcMar>
           </w:tcPr>
           <w:p>
@@ -7253,7 +7261,7 @@
             <w:tcBorders/>
             <w:shd w:fill="auto" w:val="clear"/>
             <w:tcMar>
-              <w:left w:w="93" w:type="dxa"/>
+              <w:left w:w="88" w:type="dxa"/>
             </w:tcMar>
           </w:tcPr>
           <w:p>
@@ -7277,7 +7285,7 @@
             <w:tcBorders/>
             <w:shd w:fill="auto" w:val="clear"/>
             <w:tcMar>
-              <w:left w:w="93" w:type="dxa"/>
+              <w:left w:w="88" w:type="dxa"/>
             </w:tcMar>
           </w:tcPr>
           <w:p>
@@ -7305,7 +7313,7 @@
             <w:tcBorders/>
             <w:shd w:fill="auto" w:val="clear"/>
             <w:tcMar>
-              <w:left w:w="93" w:type="dxa"/>
+              <w:left w:w="88" w:type="dxa"/>
             </w:tcMar>
             <w:vAlign w:val="center"/>
           </w:tcPr>
@@ -7332,7 +7340,7 @@
             <w:tcBorders/>
             <w:shd w:fill="auto" w:val="clear"/>
             <w:tcMar>
-              <w:left w:w="93" w:type="dxa"/>
+              <w:left w:w="88" w:type="dxa"/>
             </w:tcMar>
           </w:tcPr>
           <w:p>
@@ -7357,7 +7365,7 @@
             <w:tcBorders/>
             <w:shd w:fill="auto" w:val="clear"/>
             <w:tcMar>
-              <w:left w:w="93" w:type="dxa"/>
+              <w:left w:w="88" w:type="dxa"/>
             </w:tcMar>
           </w:tcPr>
           <w:p>
@@ -7382,7 +7390,7 @@
             <w:tcBorders/>
             <w:shd w:fill="auto" w:val="clear"/>
             <w:tcMar>
-              <w:left w:w="93" w:type="dxa"/>
+              <w:left w:w="88" w:type="dxa"/>
             </w:tcMar>
           </w:tcPr>
           <w:p>
@@ -7407,7 +7415,7 @@
             <w:tcBorders/>
             <w:shd w:fill="auto" w:val="clear"/>
             <w:tcMar>
-              <w:left w:w="93" w:type="dxa"/>
+              <w:left w:w="88" w:type="dxa"/>
             </w:tcMar>
           </w:tcPr>
           <w:p>
@@ -7431,7 +7439,7 @@
             <w:tcBorders/>
             <w:shd w:fill="auto" w:val="clear"/>
             <w:tcMar>
-              <w:left w:w="93" w:type="dxa"/>
+              <w:left w:w="88" w:type="dxa"/>
             </w:tcMar>
           </w:tcPr>
           <w:p>
@@ -7459,7 +7467,7 @@
             <w:tcBorders/>
             <w:shd w:fill="auto" w:val="clear"/>
             <w:tcMar>
-              <w:left w:w="93" w:type="dxa"/>
+              <w:left w:w="88" w:type="dxa"/>
             </w:tcMar>
           </w:tcPr>
           <w:p>
@@ -7483,7 +7491,7 @@
             <w:tcBorders/>
             <w:shd w:fill="auto" w:val="clear"/>
             <w:tcMar>
-              <w:left w:w="93" w:type="dxa"/>
+              <w:left w:w="88" w:type="dxa"/>
             </w:tcMar>
           </w:tcPr>
           <w:p>
@@ -7508,7 +7516,7 @@
             <w:tcBorders/>
             <w:shd w:fill="auto" w:val="clear"/>
             <w:tcMar>
-              <w:left w:w="93" w:type="dxa"/>
+              <w:left w:w="88" w:type="dxa"/>
             </w:tcMar>
           </w:tcPr>
           <w:p>
@@ -7533,7 +7541,7 @@
             <w:tcBorders/>
             <w:shd w:fill="auto" w:val="clear"/>
             <w:tcMar>
-              <w:left w:w="93" w:type="dxa"/>
+              <w:left w:w="88" w:type="dxa"/>
             </w:tcMar>
           </w:tcPr>
           <w:p>
@@ -7558,7 +7566,7 @@
             <w:tcBorders/>
             <w:shd w:fill="auto" w:val="clear"/>
             <w:tcMar>
-              <w:left w:w="93" w:type="dxa"/>
+              <w:left w:w="88" w:type="dxa"/>
             </w:tcMar>
           </w:tcPr>
           <w:p>
@@ -7582,7 +7590,7 @@
             <w:tcBorders/>
             <w:shd w:fill="auto" w:val="clear"/>
             <w:tcMar>
-              <w:left w:w="93" w:type="dxa"/>
+              <w:left w:w="88" w:type="dxa"/>
             </w:tcMar>
           </w:tcPr>
           <w:p>
@@ -7610,7 +7618,7 @@
             <w:tcBorders/>
             <w:shd w:fill="auto" w:val="clear"/>
             <w:tcMar>
-              <w:left w:w="93" w:type="dxa"/>
+              <w:left w:w="88" w:type="dxa"/>
             </w:tcMar>
           </w:tcPr>
           <w:p>
@@ -7634,7 +7642,7 @@
             <w:tcBorders/>
             <w:shd w:fill="auto" w:val="clear"/>
             <w:tcMar>
-              <w:left w:w="93" w:type="dxa"/>
+              <w:left w:w="88" w:type="dxa"/>
             </w:tcMar>
           </w:tcPr>
           <w:p>
@@ -7659,7 +7667,7 @@
             <w:tcBorders/>
             <w:shd w:fill="auto" w:val="clear"/>
             <w:tcMar>
-              <w:left w:w="93" w:type="dxa"/>
+              <w:left w:w="88" w:type="dxa"/>
             </w:tcMar>
           </w:tcPr>
           <w:p>
@@ -7684,7 +7692,7 @@
             <w:tcBorders/>
             <w:shd w:fill="auto" w:val="clear"/>
             <w:tcMar>
-              <w:left w:w="93" w:type="dxa"/>
+              <w:left w:w="88" w:type="dxa"/>
             </w:tcMar>
           </w:tcPr>
           <w:p>
@@ -7709,7 +7717,7 @@
             <w:tcBorders/>
             <w:shd w:fill="auto" w:val="clear"/>
             <w:tcMar>
-              <w:left w:w="93" w:type="dxa"/>
+              <w:left w:w="88" w:type="dxa"/>
             </w:tcMar>
           </w:tcPr>
           <w:p>
@@ -7733,7 +7741,7 @@
             <w:tcBorders/>
             <w:shd w:fill="auto" w:val="clear"/>
             <w:tcMar>
-              <w:left w:w="93" w:type="dxa"/>
+              <w:left w:w="88" w:type="dxa"/>
             </w:tcMar>
           </w:tcPr>
           <w:p>
@@ -7761,7 +7769,7 @@
             <w:tcBorders/>
             <w:shd w:fill="auto" w:val="clear"/>
             <w:tcMar>
-              <w:left w:w="93" w:type="dxa"/>
+              <w:left w:w="88" w:type="dxa"/>
             </w:tcMar>
           </w:tcPr>
           <w:p>
@@ -7785,7 +7793,7 @@
             <w:tcBorders/>
             <w:shd w:fill="auto" w:val="clear"/>
             <w:tcMar>
-              <w:left w:w="93" w:type="dxa"/>
+              <w:left w:w="88" w:type="dxa"/>
             </w:tcMar>
           </w:tcPr>
           <w:p>
@@ -7810,7 +7818,7 @@
             <w:tcBorders/>
             <w:shd w:fill="auto" w:val="clear"/>
             <w:tcMar>
-              <w:left w:w="93" w:type="dxa"/>
+              <w:left w:w="88" w:type="dxa"/>
             </w:tcMar>
           </w:tcPr>
           <w:p>
@@ -7835,7 +7843,7 @@
             <w:tcBorders/>
             <w:shd w:fill="auto" w:val="clear"/>
             <w:tcMar>
-              <w:left w:w="93" w:type="dxa"/>
+              <w:left w:w="88" w:type="dxa"/>
             </w:tcMar>
           </w:tcPr>
           <w:p>
@@ -7860,7 +7868,7 @@
             <w:tcBorders/>
             <w:shd w:fill="auto" w:val="clear"/>
             <w:tcMar>
-              <w:left w:w="93" w:type="dxa"/>
+              <w:left w:w="88" w:type="dxa"/>
             </w:tcMar>
           </w:tcPr>
           <w:p>
@@ -7884,7 +7892,7 @@
             <w:tcBorders/>
             <w:shd w:fill="auto" w:val="clear"/>
             <w:tcMar>
-              <w:left w:w="93" w:type="dxa"/>
+              <w:left w:w="88" w:type="dxa"/>
             </w:tcMar>
           </w:tcPr>
           <w:p>
@@ -7912,7 +7920,7 @@
             <w:tcBorders/>
             <w:shd w:fill="auto" w:val="clear"/>
             <w:tcMar>
-              <w:left w:w="93" w:type="dxa"/>
+              <w:left w:w="88" w:type="dxa"/>
             </w:tcMar>
             <w:vAlign w:val="center"/>
           </w:tcPr>
@@ -7939,7 +7947,7 @@
             <w:tcBorders/>
             <w:shd w:fill="auto" w:val="clear"/>
             <w:tcMar>
-              <w:left w:w="93" w:type="dxa"/>
+              <w:left w:w="88" w:type="dxa"/>
             </w:tcMar>
           </w:tcPr>
           <w:p>
@@ -7964,7 +7972,7 @@
             <w:tcBorders/>
             <w:shd w:fill="auto" w:val="clear"/>
             <w:tcMar>
-              <w:left w:w="93" w:type="dxa"/>
+              <w:left w:w="88" w:type="dxa"/>
             </w:tcMar>
           </w:tcPr>
           <w:p>
@@ -7989,7 +7997,7 @@
             <w:tcBorders/>
             <w:shd w:fill="auto" w:val="clear"/>
             <w:tcMar>
-              <w:left w:w="93" w:type="dxa"/>
+              <w:left w:w="88" w:type="dxa"/>
             </w:tcMar>
           </w:tcPr>
           <w:p>
@@ -8014,7 +8022,7 @@
             <w:tcBorders/>
             <w:shd w:fill="auto" w:val="clear"/>
             <w:tcMar>
-              <w:left w:w="93" w:type="dxa"/>
+              <w:left w:w="88" w:type="dxa"/>
             </w:tcMar>
           </w:tcPr>
           <w:p>
@@ -8039,7 +8047,7 @@
             <w:tcBorders/>
             <w:shd w:fill="auto" w:val="clear"/>
             <w:tcMar>
-              <w:left w:w="93" w:type="dxa"/>
+              <w:left w:w="88" w:type="dxa"/>
             </w:tcMar>
           </w:tcPr>
           <w:p>
@@ -8068,7 +8076,7 @@
             <w:tcBorders/>
             <w:shd w:fill="auto" w:val="clear"/>
             <w:tcMar>
-              <w:left w:w="93" w:type="dxa"/>
+              <w:left w:w="88" w:type="dxa"/>
             </w:tcMar>
           </w:tcPr>
           <w:p>
@@ -8092,7 +8100,7 @@
             <w:tcBorders/>
             <w:shd w:fill="auto" w:val="clear"/>
             <w:tcMar>
-              <w:left w:w="93" w:type="dxa"/>
+              <w:left w:w="88" w:type="dxa"/>
             </w:tcMar>
           </w:tcPr>
           <w:p>
@@ -8117,7 +8125,7 @@
             <w:tcBorders/>
             <w:shd w:fill="auto" w:val="clear"/>
             <w:tcMar>
-              <w:left w:w="93" w:type="dxa"/>
+              <w:left w:w="88" w:type="dxa"/>
             </w:tcMar>
           </w:tcPr>
           <w:p>
@@ -8142,7 +8150,7 @@
             <w:tcBorders/>
             <w:shd w:fill="auto" w:val="clear"/>
             <w:tcMar>
-              <w:left w:w="93" w:type="dxa"/>
+              <w:left w:w="88" w:type="dxa"/>
             </w:tcMar>
           </w:tcPr>
           <w:p>
@@ -8167,7 +8175,7 @@
             <w:tcBorders/>
             <w:shd w:fill="auto" w:val="clear"/>
             <w:tcMar>
-              <w:left w:w="93" w:type="dxa"/>
+              <w:left w:w="88" w:type="dxa"/>
             </w:tcMar>
           </w:tcPr>
           <w:p>
@@ -8192,7 +8200,7 @@
             <w:tcBorders/>
             <w:shd w:fill="auto" w:val="clear"/>
             <w:tcMar>
-              <w:left w:w="93" w:type="dxa"/>
+              <w:left w:w="88" w:type="dxa"/>
             </w:tcMar>
           </w:tcPr>
           <w:p>
@@ -8221,7 +8229,7 @@
             <w:tcBorders/>
             <w:shd w:fill="auto" w:val="clear"/>
             <w:tcMar>
-              <w:left w:w="93" w:type="dxa"/>
+              <w:left w:w="88" w:type="dxa"/>
             </w:tcMar>
           </w:tcPr>
           <w:p>
@@ -8245,7 +8253,7 @@
             <w:tcBorders/>
             <w:shd w:fill="auto" w:val="clear"/>
             <w:tcMar>
-              <w:left w:w="93" w:type="dxa"/>
+              <w:left w:w="88" w:type="dxa"/>
             </w:tcMar>
           </w:tcPr>
           <w:p>
@@ -8270,7 +8278,7 @@
             <w:tcBorders/>
             <w:shd w:fill="auto" w:val="clear"/>
             <w:tcMar>
-              <w:left w:w="93" w:type="dxa"/>
+              <w:left w:w="88" w:type="dxa"/>
             </w:tcMar>
           </w:tcPr>
           <w:p>
@@ -8295,7 +8303,7 @@
             <w:tcBorders/>
             <w:shd w:fill="auto" w:val="clear"/>
             <w:tcMar>
-              <w:left w:w="93" w:type="dxa"/>
+              <w:left w:w="88" w:type="dxa"/>
             </w:tcMar>
           </w:tcPr>
           <w:p>
@@ -8320,7 +8328,7 @@
             <w:tcBorders/>
             <w:shd w:fill="auto" w:val="clear"/>
             <w:tcMar>
-              <w:left w:w="93" w:type="dxa"/>
+              <w:left w:w="88" w:type="dxa"/>
             </w:tcMar>
           </w:tcPr>
           <w:p>
@@ -8345,7 +8353,7 @@
             <w:tcBorders/>
             <w:shd w:fill="auto" w:val="clear"/>
             <w:tcMar>
-              <w:left w:w="93" w:type="dxa"/>
+              <w:left w:w="88" w:type="dxa"/>
             </w:tcMar>
           </w:tcPr>
           <w:p>
@@ -8376,7 +8384,7 @@
             </w:tcBorders>
             <w:shd w:fill="auto" w:val="clear"/>
             <w:tcMar>
-              <w:left w:w="93" w:type="dxa"/>
+              <w:left w:w="88" w:type="dxa"/>
             </w:tcMar>
           </w:tcPr>
           <w:p>
@@ -8402,7 +8410,7 @@
             </w:tcBorders>
             <w:shd w:fill="auto" w:val="clear"/>
             <w:tcMar>
-              <w:left w:w="93" w:type="dxa"/>
+              <w:left w:w="88" w:type="dxa"/>
             </w:tcMar>
           </w:tcPr>
           <w:p>
@@ -8425,7 +8433,7 @@
             </w:tcBorders>
             <w:shd w:fill="auto" w:val="clear"/>
             <w:tcMar>
-              <w:left w:w="93" w:type="dxa"/>
+              <w:left w:w="88" w:type="dxa"/>
             </w:tcMar>
           </w:tcPr>
           <w:p>
@@ -8448,7 +8456,7 @@
             </w:tcBorders>
             <w:shd w:fill="auto" w:val="clear"/>
             <w:tcMar>
-              <w:left w:w="93" w:type="dxa"/>
+              <w:left w:w="88" w:type="dxa"/>
             </w:tcMar>
           </w:tcPr>
           <w:p>
@@ -8471,7 +8479,7 @@
             </w:tcBorders>
             <w:shd w:fill="auto" w:val="clear"/>
             <w:tcMar>
-              <w:left w:w="93" w:type="dxa"/>
+              <w:left w:w="88" w:type="dxa"/>
             </w:tcMar>
           </w:tcPr>
           <w:p>
@@ -8498,7 +8506,7 @@
             </w:tcBorders>
             <w:shd w:fill="auto" w:val="clear"/>
             <w:tcMar>
-              <w:left w:w="93" w:type="dxa"/>
+              <w:left w:w="88" w:type="dxa"/>
             </w:tcMar>
           </w:tcPr>
           <w:p>
@@ -8527,7 +8535,7 @@
             <w:tcBorders/>
             <w:shd w:fill="auto" w:val="clear"/>
             <w:tcMar>
-              <w:left w:w="93" w:type="dxa"/>
+              <w:left w:w="88" w:type="dxa"/>
             </w:tcMar>
           </w:tcPr>
           <w:p>
@@ -8551,7 +8559,7 @@
             <w:tcBorders/>
             <w:shd w:fill="auto" w:val="clear"/>
             <w:tcMar>
-              <w:left w:w="93" w:type="dxa"/>
+              <w:left w:w="88" w:type="dxa"/>
             </w:tcMar>
           </w:tcPr>
           <w:p>
@@ -8576,7 +8584,7 @@
             <w:tcBorders/>
             <w:shd w:fill="auto" w:val="clear"/>
             <w:tcMar>
-              <w:left w:w="93" w:type="dxa"/>
+              <w:left w:w="88" w:type="dxa"/>
             </w:tcMar>
           </w:tcPr>
           <w:p>
@@ -8601,7 +8609,7 @@
             <w:tcBorders/>
             <w:shd w:fill="auto" w:val="clear"/>
             <w:tcMar>
-              <w:left w:w="93" w:type="dxa"/>
+              <w:left w:w="88" w:type="dxa"/>
             </w:tcMar>
           </w:tcPr>
           <w:p>
@@ -8626,7 +8634,7 @@
             <w:tcBorders/>
             <w:shd w:fill="auto" w:val="clear"/>
             <w:tcMar>
-              <w:left w:w="93" w:type="dxa"/>
+              <w:left w:w="88" w:type="dxa"/>
             </w:tcMar>
           </w:tcPr>
           <w:p>
@@ -8650,7 +8658,7 @@
             <w:tcBorders/>
             <w:shd w:fill="auto" w:val="clear"/>
             <w:tcMar>
-              <w:left w:w="93" w:type="dxa"/>
+              <w:left w:w="88" w:type="dxa"/>
             </w:tcMar>
           </w:tcPr>
           <w:p>
@@ -9770,6 +9778,69 @@
       <w:rFonts w:cs="Wingdings"/>
     </w:rPr>
   </w:style>
+  <w:style w:type="character" w:styleId="ListLabel32">
+    <w:name w:val="ListLabel 32"/>
+    <w:qFormat/>
+    <w:rPr>
+      <w:rFonts w:cs="Calibri"/>
+    </w:rPr>
+  </w:style>
+  <w:style w:type="character" w:styleId="ListLabel33">
+    <w:name w:val="ListLabel 33"/>
+    <w:qFormat/>
+    <w:rPr>
+      <w:rFonts w:cs="Courier New"/>
+    </w:rPr>
+  </w:style>
+  <w:style w:type="character" w:styleId="ListLabel34">
+    <w:name w:val="ListLabel 34"/>
+    <w:qFormat/>
+    <w:rPr>
+      <w:rFonts w:cs="Wingdings"/>
+    </w:rPr>
+  </w:style>
+  <w:style w:type="character" w:styleId="ListLabel35">
+    <w:name w:val="ListLabel 35"/>
+    <w:qFormat/>
+    <w:rPr>
+      <w:rFonts w:cs="Symbol"/>
+    </w:rPr>
+  </w:style>
+  <w:style w:type="character" w:styleId="ListLabel36">
+    <w:name w:val="ListLabel 36"/>
+    <w:qFormat/>
+    <w:rPr>
+      <w:rFonts w:cs="Courier New"/>
+    </w:rPr>
+  </w:style>
+  <w:style w:type="character" w:styleId="ListLabel37">
+    <w:name w:val="ListLabel 37"/>
+    <w:qFormat/>
+    <w:rPr>
+      <w:rFonts w:cs="Wingdings"/>
+    </w:rPr>
+  </w:style>
+  <w:style w:type="character" w:styleId="ListLabel38">
+    <w:name w:val="ListLabel 38"/>
+    <w:qFormat/>
+    <w:rPr>
+      <w:rFonts w:cs="Symbol"/>
+    </w:rPr>
+  </w:style>
+  <w:style w:type="character" w:styleId="ListLabel39">
+    <w:name w:val="ListLabel 39"/>
+    <w:qFormat/>
+    <w:rPr>
+      <w:rFonts w:cs="Courier New"/>
+    </w:rPr>
+  </w:style>
+  <w:style w:type="character" w:styleId="ListLabel40">
+    <w:name w:val="ListLabel 40"/>
+    <w:qFormat/>
+    <w:rPr>
+      <w:rFonts w:cs="Wingdings"/>
+    </w:rPr>
+  </w:style>
   <w:style w:type="paragraph" w:styleId="Heading">
     <w:name w:val="Heading"/>
     <w:basedOn w:val="Normal"/>

</xml_diff>

<commit_message>
Added pictures to user and project profiles
</commit_message>
<xml_diff>
--- a/Artefactos/A10/lbaw1734_a2.docx
+++ b/Artefactos/A10/lbaw1734_a2.docx
@@ -440,7 +440,7 @@
         <w:tblInd w:w="0" w:type="dxa"/>
         <w:tblCellMar>
           <w:top w:w="0" w:type="dxa"/>
-          <w:left w:w="83" w:type="dxa"/>
+          <w:left w:w="78" w:type="dxa"/>
           <w:bottom w:w="0" w:type="dxa"/>
           <w:right w:w="108" w:type="dxa"/>
         </w:tblCellMar>
@@ -462,7 +462,7 @@
             <w:tcBorders/>
             <w:shd w:fill="auto" w:val="clear"/>
             <w:tcMar>
-              <w:left w:w="83" w:type="dxa"/>
+              <w:left w:w="78" w:type="dxa"/>
             </w:tcMar>
           </w:tcPr>
           <w:p>
@@ -487,7 +487,7 @@
             <w:tcBorders/>
             <w:shd w:fill="auto" w:val="clear"/>
             <w:tcMar>
-              <w:left w:w="83" w:type="dxa"/>
+              <w:left w:w="78" w:type="dxa"/>
             </w:tcMar>
           </w:tcPr>
           <w:p>
@@ -512,7 +512,7 @@
             <w:tcBorders/>
             <w:shd w:fill="auto" w:val="clear"/>
             <w:tcMar>
-              <w:left w:w="83" w:type="dxa"/>
+              <w:left w:w="78" w:type="dxa"/>
             </w:tcMar>
           </w:tcPr>
           <w:p>
@@ -537,7 +537,7 @@
             <w:tcBorders/>
             <w:shd w:fill="auto" w:val="clear"/>
             <w:tcMar>
-              <w:left w:w="83" w:type="dxa"/>
+              <w:left w:w="78" w:type="dxa"/>
             </w:tcMar>
           </w:tcPr>
           <w:p>
@@ -562,7 +562,7 @@
             <w:tcBorders/>
             <w:shd w:fill="auto" w:val="clear"/>
             <w:tcMar>
-              <w:left w:w="83" w:type="dxa"/>
+              <w:left w:w="78" w:type="dxa"/>
             </w:tcMar>
           </w:tcPr>
           <w:p>
@@ -587,7 +587,7 @@
             <w:tcBorders/>
             <w:shd w:fill="auto" w:val="clear"/>
             <w:tcMar>
-              <w:left w:w="83" w:type="dxa"/>
+              <w:left w:w="78" w:type="dxa"/>
             </w:tcMar>
           </w:tcPr>
           <w:p>
@@ -616,7 +616,7 @@
             <w:tcBorders/>
             <w:shd w:fill="auto" w:val="clear"/>
             <w:tcMar>
-              <w:left w:w="83" w:type="dxa"/>
+              <w:left w:w="78" w:type="dxa"/>
             </w:tcMar>
             <w:vAlign w:val="center"/>
           </w:tcPr>
@@ -643,7 +643,7 @@
             <w:tcBorders/>
             <w:shd w:fill="auto" w:val="clear"/>
             <w:tcMar>
-              <w:left w:w="83" w:type="dxa"/>
+              <w:left w:w="78" w:type="dxa"/>
             </w:tcMar>
           </w:tcPr>
           <w:p>
@@ -668,7 +668,7 @@
             <w:tcBorders/>
             <w:shd w:fill="auto" w:val="clear"/>
             <w:tcMar>
-              <w:left w:w="83" w:type="dxa"/>
+              <w:left w:w="78" w:type="dxa"/>
             </w:tcMar>
           </w:tcPr>
           <w:p>
@@ -693,7 +693,7 @@
             <w:tcBorders/>
             <w:shd w:fill="auto" w:val="clear"/>
             <w:tcMar>
-              <w:left w:w="83" w:type="dxa"/>
+              <w:left w:w="78" w:type="dxa"/>
             </w:tcMar>
           </w:tcPr>
           <w:p>
@@ -718,7 +718,7 @@
             <w:tcBorders/>
             <w:shd w:fill="auto" w:val="clear"/>
             <w:tcMar>
-              <w:left w:w="83" w:type="dxa"/>
+              <w:left w:w="78" w:type="dxa"/>
             </w:tcMar>
           </w:tcPr>
           <w:p>
@@ -743,7 +743,7 @@
             <w:tcBorders/>
             <w:shd w:fill="auto" w:val="clear"/>
             <w:tcMar>
-              <w:left w:w="83" w:type="dxa"/>
+              <w:left w:w="78" w:type="dxa"/>
             </w:tcMar>
           </w:tcPr>
           <w:p>
@@ -772,7 +772,7 @@
             <w:tcBorders/>
             <w:shd w:fill="auto" w:val="clear"/>
             <w:tcMar>
-              <w:left w:w="83" w:type="dxa"/>
+              <w:left w:w="78" w:type="dxa"/>
             </w:tcMar>
           </w:tcPr>
           <w:p>
@@ -796,7 +796,7 @@
             <w:tcBorders/>
             <w:shd w:fill="auto" w:val="clear"/>
             <w:tcMar>
-              <w:left w:w="83" w:type="dxa"/>
+              <w:left w:w="78" w:type="dxa"/>
             </w:tcMar>
           </w:tcPr>
           <w:p>
@@ -821,7 +821,7 @@
             <w:tcBorders/>
             <w:shd w:fill="auto" w:val="clear"/>
             <w:tcMar>
-              <w:left w:w="83" w:type="dxa"/>
+              <w:left w:w="78" w:type="dxa"/>
             </w:tcMar>
           </w:tcPr>
           <w:p>
@@ -846,7 +846,7 @@
             <w:tcBorders/>
             <w:shd w:fill="auto" w:val="clear"/>
             <w:tcMar>
-              <w:left w:w="83" w:type="dxa"/>
+              <w:left w:w="78" w:type="dxa"/>
             </w:tcMar>
           </w:tcPr>
           <w:p>
@@ -871,7 +871,7 @@
             <w:tcBorders/>
             <w:shd w:fill="auto" w:val="clear"/>
             <w:tcMar>
-              <w:left w:w="83" w:type="dxa"/>
+              <w:left w:w="78" w:type="dxa"/>
             </w:tcMar>
           </w:tcPr>
           <w:p>
@@ -896,7 +896,7 @@
             <w:tcBorders/>
             <w:shd w:fill="auto" w:val="clear"/>
             <w:tcMar>
-              <w:left w:w="83" w:type="dxa"/>
+              <w:left w:w="78" w:type="dxa"/>
             </w:tcMar>
           </w:tcPr>
           <w:p>
@@ -925,7 +925,7 @@
             <w:tcBorders/>
             <w:shd w:fill="auto" w:val="clear"/>
             <w:tcMar>
-              <w:left w:w="83" w:type="dxa"/>
+              <w:left w:w="78" w:type="dxa"/>
             </w:tcMar>
           </w:tcPr>
           <w:p>
@@ -949,7 +949,7 @@
             <w:tcBorders/>
             <w:shd w:fill="auto" w:val="clear"/>
             <w:tcMar>
-              <w:left w:w="83" w:type="dxa"/>
+              <w:left w:w="78" w:type="dxa"/>
             </w:tcMar>
           </w:tcPr>
           <w:p>
@@ -974,7 +974,7 @@
             <w:tcBorders/>
             <w:shd w:fill="auto" w:val="clear"/>
             <w:tcMar>
-              <w:left w:w="83" w:type="dxa"/>
+              <w:left w:w="78" w:type="dxa"/>
             </w:tcMar>
           </w:tcPr>
           <w:p>
@@ -999,7 +999,7 @@
             <w:tcBorders/>
             <w:shd w:fill="auto" w:val="clear"/>
             <w:tcMar>
-              <w:left w:w="83" w:type="dxa"/>
+              <w:left w:w="78" w:type="dxa"/>
             </w:tcMar>
           </w:tcPr>
           <w:p>
@@ -1024,7 +1024,7 @@
             <w:tcBorders/>
             <w:shd w:fill="auto" w:val="clear"/>
             <w:tcMar>
-              <w:left w:w="83" w:type="dxa"/>
+              <w:left w:w="78" w:type="dxa"/>
             </w:tcMar>
           </w:tcPr>
           <w:p>
@@ -1049,7 +1049,7 @@
             <w:tcBorders/>
             <w:shd w:fill="auto" w:val="clear"/>
             <w:tcMar>
-              <w:left w:w="83" w:type="dxa"/>
+              <w:left w:w="78" w:type="dxa"/>
             </w:tcMar>
           </w:tcPr>
           <w:p>
@@ -1062,13 +1062,7 @@
               <w:rPr>
                 <w:lang w:val="en-GB"/>
               </w:rPr>
-              <w:t>9</w:t>
-            </w:r>
-            <w:r>
-              <w:rPr>
-                <w:lang w:val="en-GB"/>
-              </w:rPr>
-              <w:t>0%</w:t>
+              <w:t>90%</w:t>
             </w:r>
           </w:p>
         </w:tc>
@@ -1082,7 +1076,7 @@
             <w:tcBorders/>
             <w:shd w:fill="auto" w:val="clear"/>
             <w:tcMar>
-              <w:left w:w="83" w:type="dxa"/>
+              <w:left w:w="78" w:type="dxa"/>
             </w:tcMar>
           </w:tcPr>
           <w:p>
@@ -1106,7 +1100,7 @@
             <w:tcBorders/>
             <w:shd w:fill="auto" w:val="clear"/>
             <w:tcMar>
-              <w:left w:w="83" w:type="dxa"/>
+              <w:left w:w="78" w:type="dxa"/>
             </w:tcMar>
           </w:tcPr>
           <w:p>
@@ -1131,7 +1125,7 @@
             <w:tcBorders/>
             <w:shd w:fill="auto" w:val="clear"/>
             <w:tcMar>
-              <w:left w:w="83" w:type="dxa"/>
+              <w:left w:w="78" w:type="dxa"/>
             </w:tcMar>
           </w:tcPr>
           <w:p>
@@ -1156,7 +1150,7 @@
             <w:tcBorders/>
             <w:shd w:fill="auto" w:val="clear"/>
             <w:tcMar>
-              <w:left w:w="83" w:type="dxa"/>
+              <w:left w:w="78" w:type="dxa"/>
             </w:tcMar>
           </w:tcPr>
           <w:p>
@@ -1181,7 +1175,7 @@
             <w:tcBorders/>
             <w:shd w:fill="auto" w:val="clear"/>
             <w:tcMar>
-              <w:left w:w="83" w:type="dxa"/>
+              <w:left w:w="78" w:type="dxa"/>
             </w:tcMar>
           </w:tcPr>
           <w:p>
@@ -1206,7 +1200,7 @@
             <w:tcBorders/>
             <w:shd w:fill="auto" w:val="clear"/>
             <w:tcMar>
-              <w:left w:w="83" w:type="dxa"/>
+              <w:left w:w="78" w:type="dxa"/>
             </w:tcMar>
           </w:tcPr>
           <w:p>
@@ -1219,7 +1213,13 @@
               <w:rPr>
                 <w:lang w:val="en-GB"/>
               </w:rPr>
-              <w:t>90%</w:t>
+              <w:t>10</w:t>
+            </w:r>
+            <w:r>
+              <w:rPr>
+                <w:lang w:val="en-GB"/>
+              </w:rPr>
+              <w:t>0%</w:t>
             </w:r>
           </w:p>
         </w:tc>
@@ -1233,7 +1233,7 @@
             <w:tcBorders/>
             <w:shd w:fill="auto" w:val="clear"/>
             <w:tcMar>
-              <w:left w:w="83" w:type="dxa"/>
+              <w:left w:w="78" w:type="dxa"/>
             </w:tcMar>
           </w:tcPr>
           <w:p>
@@ -1257,7 +1257,7 @@
             <w:tcBorders/>
             <w:shd w:fill="auto" w:val="clear"/>
             <w:tcMar>
-              <w:left w:w="83" w:type="dxa"/>
+              <w:left w:w="78" w:type="dxa"/>
             </w:tcMar>
           </w:tcPr>
           <w:p>
@@ -1282,7 +1282,7 @@
             <w:tcBorders/>
             <w:shd w:fill="auto" w:val="clear"/>
             <w:tcMar>
-              <w:left w:w="83" w:type="dxa"/>
+              <w:left w:w="78" w:type="dxa"/>
             </w:tcMar>
           </w:tcPr>
           <w:p>
@@ -1307,7 +1307,7 @@
             <w:tcBorders/>
             <w:shd w:fill="auto" w:val="clear"/>
             <w:tcMar>
-              <w:left w:w="83" w:type="dxa"/>
+              <w:left w:w="78" w:type="dxa"/>
             </w:tcMar>
           </w:tcPr>
           <w:p>
@@ -1332,7 +1332,7 @@
             <w:tcBorders/>
             <w:shd w:fill="auto" w:val="clear"/>
             <w:tcMar>
-              <w:left w:w="83" w:type="dxa"/>
+              <w:left w:w="78" w:type="dxa"/>
             </w:tcMar>
           </w:tcPr>
           <w:p>
@@ -1357,7 +1357,7 @@
             <w:tcBorders/>
             <w:shd w:fill="auto" w:val="clear"/>
             <w:tcMar>
-              <w:left w:w="83" w:type="dxa"/>
+              <w:left w:w="78" w:type="dxa"/>
             </w:tcMar>
           </w:tcPr>
           <w:p>
@@ -1370,7 +1370,13 @@
               <w:rPr>
                 <w:lang w:val="en-GB"/>
               </w:rPr>
-              <w:t>90%</w:t>
+              <w:t>10</w:t>
+            </w:r>
+            <w:r>
+              <w:rPr>
+                <w:lang w:val="en-GB"/>
+              </w:rPr>
+              <w:t>0%</w:t>
             </w:r>
           </w:p>
         </w:tc>
@@ -1384,7 +1390,7 @@
             <w:tcBorders/>
             <w:shd w:fill="auto" w:val="clear"/>
             <w:tcMar>
-              <w:left w:w="83" w:type="dxa"/>
+              <w:left w:w="78" w:type="dxa"/>
             </w:tcMar>
           </w:tcPr>
           <w:p>
@@ -1408,7 +1414,7 @@
             <w:tcBorders/>
             <w:shd w:fill="auto" w:val="clear"/>
             <w:tcMar>
-              <w:left w:w="83" w:type="dxa"/>
+              <w:left w:w="78" w:type="dxa"/>
             </w:tcMar>
           </w:tcPr>
           <w:p>
@@ -1433,7 +1439,7 @@
             <w:tcBorders/>
             <w:shd w:fill="auto" w:val="clear"/>
             <w:tcMar>
-              <w:left w:w="83" w:type="dxa"/>
+              <w:left w:w="78" w:type="dxa"/>
             </w:tcMar>
           </w:tcPr>
           <w:p>
@@ -1458,7 +1464,7 @@
             <w:tcBorders/>
             <w:shd w:fill="auto" w:val="clear"/>
             <w:tcMar>
-              <w:left w:w="83" w:type="dxa"/>
+              <w:left w:w="78" w:type="dxa"/>
             </w:tcMar>
           </w:tcPr>
           <w:p>
@@ -1483,7 +1489,7 @@
             <w:tcBorders/>
             <w:shd w:fill="auto" w:val="clear"/>
             <w:tcMar>
-              <w:left w:w="83" w:type="dxa"/>
+              <w:left w:w="78" w:type="dxa"/>
             </w:tcMar>
           </w:tcPr>
           <w:p>
@@ -1508,7 +1514,7 @@
             <w:tcBorders/>
             <w:shd w:fill="auto" w:val="clear"/>
             <w:tcMar>
-              <w:left w:w="83" w:type="dxa"/>
+              <w:left w:w="78" w:type="dxa"/>
             </w:tcMar>
           </w:tcPr>
           <w:p>
@@ -1521,13 +1527,7 @@
               <w:rPr>
                 <w:lang w:val="en-GB"/>
               </w:rPr>
-              <w:t>10</w:t>
-            </w:r>
-            <w:r>
-              <w:rPr>
-                <w:lang w:val="en-GB"/>
-              </w:rPr>
-              <w:t>0%</w:t>
+              <w:t>100%</w:t>
             </w:r>
           </w:p>
         </w:tc>
@@ -1543,7 +1543,7 @@
             <w:tcBorders/>
             <w:shd w:fill="auto" w:val="clear"/>
             <w:tcMar>
-              <w:left w:w="83" w:type="dxa"/>
+              <w:left w:w="78" w:type="dxa"/>
             </w:tcMar>
           </w:tcPr>
           <w:p>
@@ -1567,7 +1567,7 @@
             <w:tcBorders/>
             <w:shd w:fill="auto" w:val="clear"/>
             <w:tcMar>
-              <w:left w:w="83" w:type="dxa"/>
+              <w:left w:w="78" w:type="dxa"/>
             </w:tcMar>
           </w:tcPr>
           <w:p>
@@ -1592,7 +1592,7 @@
             <w:tcBorders/>
             <w:shd w:fill="auto" w:val="clear"/>
             <w:tcMar>
-              <w:left w:w="83" w:type="dxa"/>
+              <w:left w:w="78" w:type="dxa"/>
             </w:tcMar>
           </w:tcPr>
           <w:p>
@@ -1617,7 +1617,7 @@
             <w:tcBorders/>
             <w:shd w:fill="auto" w:val="clear"/>
             <w:tcMar>
-              <w:left w:w="83" w:type="dxa"/>
+              <w:left w:w="78" w:type="dxa"/>
             </w:tcMar>
           </w:tcPr>
           <w:p>
@@ -1642,7 +1642,7 @@
             <w:tcBorders/>
             <w:shd w:fill="auto" w:val="clear"/>
             <w:tcMar>
-              <w:left w:w="83" w:type="dxa"/>
+              <w:left w:w="78" w:type="dxa"/>
             </w:tcMar>
           </w:tcPr>
           <w:p>
@@ -1667,7 +1667,7 @@
             <w:tcBorders/>
             <w:shd w:fill="auto" w:val="clear"/>
             <w:tcMar>
-              <w:left w:w="83" w:type="dxa"/>
+              <w:left w:w="78" w:type="dxa"/>
             </w:tcMar>
           </w:tcPr>
           <w:p>
@@ -1695,7 +1695,7 @@
             <w:tcBorders/>
             <w:shd w:fill="auto" w:val="clear"/>
             <w:tcMar>
-              <w:left w:w="83" w:type="dxa"/>
+              <w:left w:w="78" w:type="dxa"/>
             </w:tcMar>
           </w:tcPr>
           <w:p>
@@ -1719,7 +1719,7 @@
             <w:tcBorders/>
             <w:shd w:fill="auto" w:val="clear"/>
             <w:tcMar>
-              <w:left w:w="83" w:type="dxa"/>
+              <w:left w:w="78" w:type="dxa"/>
             </w:tcMar>
           </w:tcPr>
           <w:p>
@@ -1744,7 +1744,7 @@
             <w:tcBorders/>
             <w:shd w:fill="auto" w:val="clear"/>
             <w:tcMar>
-              <w:left w:w="83" w:type="dxa"/>
+              <w:left w:w="78" w:type="dxa"/>
             </w:tcMar>
           </w:tcPr>
           <w:p>
@@ -1769,7 +1769,7 @@
             <w:tcBorders/>
             <w:shd w:fill="auto" w:val="clear"/>
             <w:tcMar>
-              <w:left w:w="83" w:type="dxa"/>
+              <w:left w:w="78" w:type="dxa"/>
             </w:tcMar>
           </w:tcPr>
           <w:p>
@@ -1794,7 +1794,7 @@
             <w:tcBorders/>
             <w:shd w:fill="auto" w:val="clear"/>
             <w:tcMar>
-              <w:left w:w="83" w:type="dxa"/>
+              <w:left w:w="78" w:type="dxa"/>
             </w:tcMar>
           </w:tcPr>
           <w:p>
@@ -1819,7 +1819,7 @@
             <w:tcBorders/>
             <w:shd w:fill="auto" w:val="clear"/>
             <w:tcMar>
-              <w:left w:w="83" w:type="dxa"/>
+              <w:left w:w="78" w:type="dxa"/>
             </w:tcMar>
           </w:tcPr>
           <w:p>
@@ -1847,7 +1847,7 @@
             <w:tcBorders/>
             <w:shd w:fill="auto" w:val="clear"/>
             <w:tcMar>
-              <w:left w:w="83" w:type="dxa"/>
+              <w:left w:w="78" w:type="dxa"/>
             </w:tcMar>
           </w:tcPr>
           <w:p>
@@ -1871,7 +1871,7 @@
             <w:tcBorders/>
             <w:shd w:fill="auto" w:val="clear"/>
             <w:tcMar>
-              <w:left w:w="83" w:type="dxa"/>
+              <w:left w:w="78" w:type="dxa"/>
             </w:tcMar>
           </w:tcPr>
           <w:p>
@@ -1896,7 +1896,7 @@
             <w:tcBorders/>
             <w:shd w:fill="auto" w:val="clear"/>
             <w:tcMar>
-              <w:left w:w="83" w:type="dxa"/>
+              <w:left w:w="78" w:type="dxa"/>
             </w:tcMar>
           </w:tcPr>
           <w:p>
@@ -1921,7 +1921,7 @@
             <w:tcBorders/>
             <w:shd w:fill="auto" w:val="clear"/>
             <w:tcMar>
-              <w:left w:w="83" w:type="dxa"/>
+              <w:left w:w="78" w:type="dxa"/>
             </w:tcMar>
           </w:tcPr>
           <w:p>
@@ -1946,7 +1946,7 @@
             <w:tcBorders/>
             <w:shd w:fill="auto" w:val="clear"/>
             <w:tcMar>
-              <w:left w:w="83" w:type="dxa"/>
+              <w:left w:w="78" w:type="dxa"/>
             </w:tcMar>
           </w:tcPr>
           <w:p>
@@ -1971,7 +1971,7 @@
             <w:tcBorders/>
             <w:shd w:fill="auto" w:val="clear"/>
             <w:tcMar>
-              <w:left w:w="83" w:type="dxa"/>
+              <w:left w:w="78" w:type="dxa"/>
             </w:tcMar>
           </w:tcPr>
           <w:p>
@@ -2000,7 +2000,7 @@
             <w:tcBorders/>
             <w:shd w:fill="auto" w:val="clear"/>
             <w:tcMar>
-              <w:left w:w="83" w:type="dxa"/>
+              <w:left w:w="78" w:type="dxa"/>
             </w:tcMar>
           </w:tcPr>
           <w:p>
@@ -2024,7 +2024,7 @@
             <w:tcBorders/>
             <w:shd w:fill="auto" w:val="clear"/>
             <w:tcMar>
-              <w:left w:w="83" w:type="dxa"/>
+              <w:left w:w="78" w:type="dxa"/>
             </w:tcMar>
           </w:tcPr>
           <w:p>
@@ -2049,7 +2049,7 @@
             <w:tcBorders/>
             <w:shd w:fill="auto" w:val="clear"/>
             <w:tcMar>
-              <w:left w:w="83" w:type="dxa"/>
+              <w:left w:w="78" w:type="dxa"/>
             </w:tcMar>
           </w:tcPr>
           <w:p>
@@ -2074,7 +2074,7 @@
             <w:tcBorders/>
             <w:shd w:fill="auto" w:val="clear"/>
             <w:tcMar>
-              <w:left w:w="83" w:type="dxa"/>
+              <w:left w:w="78" w:type="dxa"/>
             </w:tcMar>
           </w:tcPr>
           <w:p>
@@ -2099,7 +2099,7 @@
             <w:tcBorders/>
             <w:shd w:fill="auto" w:val="clear"/>
             <w:tcMar>
-              <w:left w:w="83" w:type="dxa"/>
+              <w:left w:w="78" w:type="dxa"/>
             </w:tcMar>
           </w:tcPr>
           <w:p>
@@ -2124,7 +2124,7 @@
             <w:tcBorders/>
             <w:shd w:fill="auto" w:val="clear"/>
             <w:tcMar>
-              <w:left w:w="83" w:type="dxa"/>
+              <w:left w:w="78" w:type="dxa"/>
             </w:tcMar>
           </w:tcPr>
           <w:p>
@@ -2137,13 +2137,7 @@
               <w:rPr>
                 <w:lang w:val="en-GB"/>
               </w:rPr>
-              <w:t>8</w:t>
-            </w:r>
-            <w:r>
-              <w:rPr>
-                <w:lang w:val="en-GB"/>
-              </w:rPr>
-              <w:t>0%</w:t>
+              <w:t>80%</w:t>
             </w:r>
           </w:p>
         </w:tc>
@@ -2157,7 +2151,7 @@
             <w:tcBorders/>
             <w:shd w:fill="auto" w:val="clear"/>
             <w:tcMar>
-              <w:left w:w="83" w:type="dxa"/>
+              <w:left w:w="78" w:type="dxa"/>
             </w:tcMar>
           </w:tcPr>
           <w:p>
@@ -2181,7 +2175,7 @@
             <w:tcBorders/>
             <w:shd w:fill="auto" w:val="clear"/>
             <w:tcMar>
-              <w:left w:w="83" w:type="dxa"/>
+              <w:left w:w="78" w:type="dxa"/>
             </w:tcMar>
           </w:tcPr>
           <w:p>
@@ -2206,7 +2200,7 @@
             <w:tcBorders/>
             <w:shd w:fill="auto" w:val="clear"/>
             <w:tcMar>
-              <w:left w:w="83" w:type="dxa"/>
+              <w:left w:w="78" w:type="dxa"/>
             </w:tcMar>
           </w:tcPr>
           <w:p>
@@ -2231,7 +2225,7 @@
             <w:tcBorders/>
             <w:shd w:fill="auto" w:val="clear"/>
             <w:tcMar>
-              <w:left w:w="83" w:type="dxa"/>
+              <w:left w:w="78" w:type="dxa"/>
             </w:tcMar>
           </w:tcPr>
           <w:p>
@@ -2256,7 +2250,7 @@
             <w:tcBorders/>
             <w:shd w:fill="auto" w:val="clear"/>
             <w:tcMar>
-              <w:left w:w="83" w:type="dxa"/>
+              <w:left w:w="78" w:type="dxa"/>
             </w:tcMar>
           </w:tcPr>
           <w:p>
@@ -2281,7 +2275,7 @@
             <w:tcBorders/>
             <w:shd w:fill="auto" w:val="clear"/>
             <w:tcMar>
-              <w:left w:w="83" w:type="dxa"/>
+              <w:left w:w="78" w:type="dxa"/>
             </w:tcMar>
           </w:tcPr>
           <w:p>
@@ -2309,7 +2303,7 @@
             <w:tcBorders/>
             <w:shd w:fill="auto" w:val="clear"/>
             <w:tcMar>
-              <w:left w:w="83" w:type="dxa"/>
+              <w:left w:w="78" w:type="dxa"/>
             </w:tcMar>
           </w:tcPr>
           <w:p>
@@ -2333,7 +2327,7 @@
             <w:tcBorders/>
             <w:shd w:fill="auto" w:val="clear"/>
             <w:tcMar>
-              <w:left w:w="83" w:type="dxa"/>
+              <w:left w:w="78" w:type="dxa"/>
             </w:tcMar>
           </w:tcPr>
           <w:p>
@@ -2358,7 +2352,7 @@
             <w:tcBorders/>
             <w:shd w:fill="auto" w:val="clear"/>
             <w:tcMar>
-              <w:left w:w="83" w:type="dxa"/>
+              <w:left w:w="78" w:type="dxa"/>
             </w:tcMar>
           </w:tcPr>
           <w:p>
@@ -2383,7 +2377,7 @@
             <w:tcBorders/>
             <w:shd w:fill="auto" w:val="clear"/>
             <w:tcMar>
-              <w:left w:w="83" w:type="dxa"/>
+              <w:left w:w="78" w:type="dxa"/>
             </w:tcMar>
           </w:tcPr>
           <w:p>
@@ -2408,7 +2402,7 @@
             <w:tcBorders/>
             <w:shd w:fill="auto" w:val="clear"/>
             <w:tcMar>
-              <w:left w:w="83" w:type="dxa"/>
+              <w:left w:w="78" w:type="dxa"/>
             </w:tcMar>
           </w:tcPr>
           <w:p>
@@ -2433,7 +2427,7 @@
             <w:tcBorders/>
             <w:shd w:fill="auto" w:val="clear"/>
             <w:tcMar>
-              <w:left w:w="83" w:type="dxa"/>
+              <w:left w:w="78" w:type="dxa"/>
             </w:tcMar>
           </w:tcPr>
           <w:p>
@@ -2461,7 +2455,7 @@
             <w:tcBorders/>
             <w:shd w:fill="auto" w:val="clear"/>
             <w:tcMar>
-              <w:left w:w="83" w:type="dxa"/>
+              <w:left w:w="78" w:type="dxa"/>
             </w:tcMar>
             <w:vAlign w:val="center"/>
           </w:tcPr>
@@ -2488,7 +2482,7 @@
             <w:tcBorders/>
             <w:shd w:fill="auto" w:val="clear"/>
             <w:tcMar>
-              <w:left w:w="83" w:type="dxa"/>
+              <w:left w:w="78" w:type="dxa"/>
             </w:tcMar>
           </w:tcPr>
           <w:p>
@@ -2513,7 +2507,7 @@
             <w:tcBorders/>
             <w:shd w:fill="auto" w:val="clear"/>
             <w:tcMar>
-              <w:left w:w="83" w:type="dxa"/>
+              <w:left w:w="78" w:type="dxa"/>
             </w:tcMar>
           </w:tcPr>
           <w:p>
@@ -2538,7 +2532,7 @@
             <w:tcBorders/>
             <w:shd w:fill="auto" w:val="clear"/>
             <w:tcMar>
-              <w:left w:w="83" w:type="dxa"/>
+              <w:left w:w="78" w:type="dxa"/>
             </w:tcMar>
           </w:tcPr>
           <w:p>
@@ -2563,7 +2557,7 @@
             <w:tcBorders/>
             <w:shd w:fill="auto" w:val="clear"/>
             <w:tcMar>
-              <w:left w:w="83" w:type="dxa"/>
+              <w:left w:w="78" w:type="dxa"/>
             </w:tcMar>
           </w:tcPr>
           <w:p>
@@ -2588,7 +2582,7 @@
             <w:tcBorders/>
             <w:shd w:fill="auto" w:val="clear"/>
             <w:tcMar>
-              <w:left w:w="83" w:type="dxa"/>
+              <w:left w:w="78" w:type="dxa"/>
             </w:tcMar>
           </w:tcPr>
           <w:p>
@@ -2615,7 +2609,7 @@
             <w:tcBorders/>
             <w:shd w:fill="auto" w:val="clear"/>
             <w:tcMar>
-              <w:left w:w="83" w:type="dxa"/>
+              <w:left w:w="78" w:type="dxa"/>
             </w:tcMar>
             <w:vAlign w:val="center"/>
           </w:tcPr>
@@ -2640,7 +2634,7 @@
             <w:tcBorders/>
             <w:shd w:fill="auto" w:val="clear"/>
             <w:tcMar>
-              <w:left w:w="83" w:type="dxa"/>
+              <w:left w:w="78" w:type="dxa"/>
             </w:tcMar>
           </w:tcPr>
           <w:p>
@@ -2665,7 +2659,7 @@
             <w:tcBorders/>
             <w:shd w:fill="auto" w:val="clear"/>
             <w:tcMar>
-              <w:left w:w="83" w:type="dxa"/>
+              <w:left w:w="78" w:type="dxa"/>
             </w:tcMar>
           </w:tcPr>
           <w:p>
@@ -2690,7 +2684,7 @@
             <w:tcBorders/>
             <w:shd w:fill="auto" w:val="clear"/>
             <w:tcMar>
-              <w:left w:w="83" w:type="dxa"/>
+              <w:left w:w="78" w:type="dxa"/>
             </w:tcMar>
           </w:tcPr>
           <w:p>
@@ -2715,7 +2709,7 @@
             <w:tcBorders/>
             <w:shd w:fill="auto" w:val="clear"/>
             <w:tcMar>
-              <w:left w:w="83" w:type="dxa"/>
+              <w:left w:w="78" w:type="dxa"/>
             </w:tcMar>
           </w:tcPr>
           <w:p>
@@ -2739,7 +2733,7 @@
             <w:tcBorders/>
             <w:shd w:fill="auto" w:val="clear"/>
             <w:tcMar>
-              <w:left w:w="83" w:type="dxa"/>
+              <w:left w:w="78" w:type="dxa"/>
             </w:tcMar>
           </w:tcPr>
           <w:p>
@@ -2767,7 +2761,7 @@
             <w:tcBorders/>
             <w:shd w:fill="auto" w:val="clear"/>
             <w:tcMar>
-              <w:left w:w="83" w:type="dxa"/>
+              <w:left w:w="78" w:type="dxa"/>
             </w:tcMar>
             <w:vAlign w:val="center"/>
           </w:tcPr>
@@ -2792,7 +2786,7 @@
             <w:tcBorders/>
             <w:shd w:fill="auto" w:val="clear"/>
             <w:tcMar>
-              <w:left w:w="83" w:type="dxa"/>
+              <w:left w:w="78" w:type="dxa"/>
             </w:tcMar>
           </w:tcPr>
           <w:p>
@@ -2817,7 +2811,7 @@
             <w:tcBorders/>
             <w:shd w:fill="auto" w:val="clear"/>
             <w:tcMar>
-              <w:left w:w="83" w:type="dxa"/>
+              <w:left w:w="78" w:type="dxa"/>
             </w:tcMar>
           </w:tcPr>
           <w:p>
@@ -2842,7 +2836,7 @@
             <w:tcBorders/>
             <w:shd w:fill="auto" w:val="clear"/>
             <w:tcMar>
-              <w:left w:w="83" w:type="dxa"/>
+              <w:left w:w="78" w:type="dxa"/>
             </w:tcMar>
           </w:tcPr>
           <w:p>
@@ -2867,7 +2861,7 @@
             <w:tcBorders/>
             <w:shd w:fill="auto" w:val="clear"/>
             <w:tcMar>
-              <w:left w:w="83" w:type="dxa"/>
+              <w:left w:w="78" w:type="dxa"/>
             </w:tcMar>
           </w:tcPr>
           <w:p>
@@ -2891,7 +2885,7 @@
             <w:tcBorders/>
             <w:shd w:fill="auto" w:val="clear"/>
             <w:tcMar>
-              <w:left w:w="83" w:type="dxa"/>
+              <w:left w:w="78" w:type="dxa"/>
             </w:tcMar>
           </w:tcPr>
           <w:p>
@@ -2919,7 +2913,7 @@
             <w:tcBorders/>
             <w:shd w:fill="auto" w:val="clear"/>
             <w:tcMar>
-              <w:left w:w="83" w:type="dxa"/>
+              <w:left w:w="78" w:type="dxa"/>
             </w:tcMar>
             <w:vAlign w:val="center"/>
           </w:tcPr>
@@ -2944,7 +2938,7 @@
             <w:tcBorders/>
             <w:shd w:fill="auto" w:val="clear"/>
             <w:tcMar>
-              <w:left w:w="83" w:type="dxa"/>
+              <w:left w:w="78" w:type="dxa"/>
             </w:tcMar>
           </w:tcPr>
           <w:p>
@@ -2969,7 +2963,7 @@
             <w:tcBorders/>
             <w:shd w:fill="auto" w:val="clear"/>
             <w:tcMar>
-              <w:left w:w="83" w:type="dxa"/>
+              <w:left w:w="78" w:type="dxa"/>
             </w:tcMar>
           </w:tcPr>
           <w:p>
@@ -2994,7 +2988,7 @@
             <w:tcBorders/>
             <w:shd w:fill="auto" w:val="clear"/>
             <w:tcMar>
-              <w:left w:w="83" w:type="dxa"/>
+              <w:left w:w="78" w:type="dxa"/>
             </w:tcMar>
           </w:tcPr>
           <w:p>
@@ -3019,7 +3013,7 @@
             <w:tcBorders/>
             <w:shd w:fill="auto" w:val="clear"/>
             <w:tcMar>
-              <w:left w:w="83" w:type="dxa"/>
+              <w:left w:w="78" w:type="dxa"/>
             </w:tcMar>
           </w:tcPr>
           <w:p>
@@ -3044,7 +3038,7 @@
             <w:tcBorders/>
             <w:shd w:fill="auto" w:val="clear"/>
             <w:tcMar>
-              <w:left w:w="83" w:type="dxa"/>
+              <w:left w:w="78" w:type="dxa"/>
             </w:tcMar>
           </w:tcPr>
           <w:p>
@@ -3073,7 +3067,7 @@
             <w:tcBorders/>
             <w:shd w:fill="auto" w:val="clear"/>
             <w:tcMar>
-              <w:left w:w="83" w:type="dxa"/>
+              <w:left w:w="78" w:type="dxa"/>
             </w:tcMar>
             <w:vAlign w:val="center"/>
           </w:tcPr>
@@ -3098,7 +3092,7 @@
             <w:tcBorders/>
             <w:shd w:fill="auto" w:val="clear"/>
             <w:tcMar>
-              <w:left w:w="83" w:type="dxa"/>
+              <w:left w:w="78" w:type="dxa"/>
             </w:tcMar>
           </w:tcPr>
           <w:p>
@@ -3123,7 +3117,7 @@
             <w:tcBorders/>
             <w:shd w:fill="auto" w:val="clear"/>
             <w:tcMar>
-              <w:left w:w="83" w:type="dxa"/>
+              <w:left w:w="78" w:type="dxa"/>
             </w:tcMar>
           </w:tcPr>
           <w:p>
@@ -3148,7 +3142,7 @@
             <w:tcBorders/>
             <w:shd w:fill="auto" w:val="clear"/>
             <w:tcMar>
-              <w:left w:w="83" w:type="dxa"/>
+              <w:left w:w="78" w:type="dxa"/>
             </w:tcMar>
           </w:tcPr>
           <w:p>
@@ -3173,7 +3167,7 @@
             <w:tcBorders/>
             <w:shd w:fill="auto" w:val="clear"/>
             <w:tcMar>
-              <w:left w:w="83" w:type="dxa"/>
+              <w:left w:w="78" w:type="dxa"/>
             </w:tcMar>
           </w:tcPr>
           <w:p>
@@ -3197,7 +3191,7 @@
             <w:tcBorders/>
             <w:shd w:fill="auto" w:val="clear"/>
             <w:tcMar>
-              <w:left w:w="83" w:type="dxa"/>
+              <w:left w:w="78" w:type="dxa"/>
             </w:tcMar>
           </w:tcPr>
           <w:p>
@@ -3225,7 +3219,7 @@
             <w:tcBorders/>
             <w:shd w:fill="auto" w:val="clear"/>
             <w:tcMar>
-              <w:left w:w="83" w:type="dxa"/>
+              <w:left w:w="78" w:type="dxa"/>
             </w:tcMar>
             <w:vAlign w:val="center"/>
           </w:tcPr>
@@ -3250,7 +3244,7 @@
             <w:tcBorders/>
             <w:shd w:fill="auto" w:val="clear"/>
             <w:tcMar>
-              <w:left w:w="83" w:type="dxa"/>
+              <w:left w:w="78" w:type="dxa"/>
             </w:tcMar>
           </w:tcPr>
           <w:p>
@@ -3275,7 +3269,7 @@
             <w:tcBorders/>
             <w:shd w:fill="auto" w:val="clear"/>
             <w:tcMar>
-              <w:left w:w="83" w:type="dxa"/>
+              <w:left w:w="78" w:type="dxa"/>
             </w:tcMar>
           </w:tcPr>
           <w:p>
@@ -3300,7 +3294,7 @@
             <w:tcBorders/>
             <w:shd w:fill="auto" w:val="clear"/>
             <w:tcMar>
-              <w:left w:w="83" w:type="dxa"/>
+              <w:left w:w="78" w:type="dxa"/>
             </w:tcMar>
           </w:tcPr>
           <w:p>
@@ -3325,7 +3319,7 @@
             <w:tcBorders/>
             <w:shd w:fill="auto" w:val="clear"/>
             <w:tcMar>
-              <w:left w:w="83" w:type="dxa"/>
+              <w:left w:w="78" w:type="dxa"/>
             </w:tcMar>
           </w:tcPr>
           <w:p>
@@ -3350,7 +3344,7 @@
             <w:tcBorders/>
             <w:shd w:fill="auto" w:val="clear"/>
             <w:tcMar>
-              <w:left w:w="83" w:type="dxa"/>
+              <w:left w:w="78" w:type="dxa"/>
             </w:tcMar>
           </w:tcPr>
           <w:p>
@@ -3379,7 +3373,7 @@
             <w:tcBorders/>
             <w:shd w:fill="auto" w:val="clear"/>
             <w:tcMar>
-              <w:left w:w="83" w:type="dxa"/>
+              <w:left w:w="78" w:type="dxa"/>
             </w:tcMar>
             <w:vAlign w:val="center"/>
           </w:tcPr>
@@ -3404,7 +3398,7 @@
             <w:tcBorders/>
             <w:shd w:fill="auto" w:val="clear"/>
             <w:tcMar>
-              <w:left w:w="83" w:type="dxa"/>
+              <w:left w:w="78" w:type="dxa"/>
             </w:tcMar>
           </w:tcPr>
           <w:p>
@@ -3429,7 +3423,7 @@
             <w:tcBorders/>
             <w:shd w:fill="auto" w:val="clear"/>
             <w:tcMar>
-              <w:left w:w="83" w:type="dxa"/>
+              <w:left w:w="78" w:type="dxa"/>
             </w:tcMar>
           </w:tcPr>
           <w:p>
@@ -3454,7 +3448,7 @@
             <w:tcBorders/>
             <w:shd w:fill="auto" w:val="clear"/>
             <w:tcMar>
-              <w:left w:w="83" w:type="dxa"/>
+              <w:left w:w="78" w:type="dxa"/>
             </w:tcMar>
           </w:tcPr>
           <w:p>
@@ -3479,7 +3473,7 @@
             <w:tcBorders/>
             <w:shd w:fill="auto" w:val="clear"/>
             <w:tcMar>
-              <w:left w:w="83" w:type="dxa"/>
+              <w:left w:w="78" w:type="dxa"/>
             </w:tcMar>
           </w:tcPr>
           <w:p>
@@ -3503,7 +3497,7 @@
             <w:tcBorders/>
             <w:shd w:fill="auto" w:val="clear"/>
             <w:tcMar>
-              <w:left w:w="83" w:type="dxa"/>
+              <w:left w:w="78" w:type="dxa"/>
             </w:tcMar>
           </w:tcPr>
           <w:p>
@@ -3531,7 +3525,7 @@
             <w:tcBorders/>
             <w:shd w:fill="auto" w:val="clear"/>
             <w:tcMar>
-              <w:left w:w="83" w:type="dxa"/>
+              <w:left w:w="78" w:type="dxa"/>
             </w:tcMar>
             <w:vAlign w:val="center"/>
           </w:tcPr>
@@ -3558,7 +3552,7 @@
             </w:tcBorders>
             <w:shd w:fill="auto" w:val="clear"/>
             <w:tcMar>
-              <w:left w:w="83" w:type="dxa"/>
+              <w:left w:w="78" w:type="dxa"/>
             </w:tcMar>
           </w:tcPr>
           <w:p>
@@ -3580,7 +3574,7 @@
             </w:tcBorders>
             <w:shd w:fill="auto" w:val="clear"/>
             <w:tcMar>
-              <w:left w:w="83" w:type="dxa"/>
+              <w:left w:w="78" w:type="dxa"/>
             </w:tcMar>
           </w:tcPr>
           <w:p>
@@ -3602,7 +3596,7 @@
             </w:tcBorders>
             <w:shd w:fill="auto" w:val="clear"/>
             <w:tcMar>
-              <w:left w:w="83" w:type="dxa"/>
+              <w:left w:w="78" w:type="dxa"/>
             </w:tcMar>
           </w:tcPr>
           <w:p>
@@ -3624,7 +3618,7 @@
             </w:tcBorders>
             <w:shd w:fill="auto" w:val="clear"/>
             <w:tcMar>
-              <w:left w:w="83" w:type="dxa"/>
+              <w:left w:w="78" w:type="dxa"/>
             </w:tcMar>
           </w:tcPr>
           <w:p>
@@ -3650,7 +3644,7 @@
             </w:tcBorders>
             <w:shd w:fill="auto" w:val="clear"/>
             <w:tcMar>
-              <w:left w:w="83" w:type="dxa"/>
+              <w:left w:w="78" w:type="dxa"/>
             </w:tcMar>
           </w:tcPr>
           <w:p>
@@ -3678,7 +3672,7 @@
             <w:tcBorders/>
             <w:shd w:fill="auto" w:val="clear"/>
             <w:tcMar>
-              <w:left w:w="83" w:type="dxa"/>
+              <w:left w:w="78" w:type="dxa"/>
             </w:tcMar>
             <w:vAlign w:val="center"/>
           </w:tcPr>
@@ -3703,7 +3697,7 @@
             <w:tcBorders/>
             <w:shd w:fill="auto" w:val="clear"/>
             <w:tcMar>
-              <w:left w:w="83" w:type="dxa"/>
+              <w:left w:w="78" w:type="dxa"/>
             </w:tcMar>
           </w:tcPr>
           <w:p>
@@ -3728,7 +3722,7 @@
             <w:tcBorders/>
             <w:shd w:fill="auto" w:val="clear"/>
             <w:tcMar>
-              <w:left w:w="83" w:type="dxa"/>
+              <w:left w:w="78" w:type="dxa"/>
             </w:tcMar>
           </w:tcPr>
           <w:p>
@@ -3753,7 +3747,7 @@
             <w:tcBorders/>
             <w:shd w:fill="auto" w:val="clear"/>
             <w:tcMar>
-              <w:left w:w="83" w:type="dxa"/>
+              <w:left w:w="78" w:type="dxa"/>
             </w:tcMar>
           </w:tcPr>
           <w:p>
@@ -3778,7 +3772,7 @@
             <w:tcBorders/>
             <w:shd w:fill="auto" w:val="clear"/>
             <w:tcMar>
-              <w:left w:w="83" w:type="dxa"/>
+              <w:left w:w="78" w:type="dxa"/>
             </w:tcMar>
           </w:tcPr>
           <w:p>
@@ -3802,7 +3796,7 @@
             <w:tcBorders/>
             <w:shd w:fill="auto" w:val="clear"/>
             <w:tcMar>
-              <w:left w:w="83" w:type="dxa"/>
+              <w:left w:w="78" w:type="dxa"/>
             </w:tcMar>
           </w:tcPr>
           <w:p>
@@ -3830,7 +3824,7 @@
             <w:tcBorders/>
             <w:shd w:fill="auto" w:val="clear"/>
             <w:tcMar>
-              <w:left w:w="83" w:type="dxa"/>
+              <w:left w:w="78" w:type="dxa"/>
             </w:tcMar>
             <w:vAlign w:val="center"/>
           </w:tcPr>
@@ -3855,7 +3849,7 @@
             <w:tcBorders/>
             <w:shd w:fill="auto" w:val="clear"/>
             <w:tcMar>
-              <w:left w:w="83" w:type="dxa"/>
+              <w:left w:w="78" w:type="dxa"/>
             </w:tcMar>
           </w:tcPr>
           <w:p>
@@ -3880,7 +3874,7 @@
             <w:tcBorders/>
             <w:shd w:fill="auto" w:val="clear"/>
             <w:tcMar>
-              <w:left w:w="83" w:type="dxa"/>
+              <w:left w:w="78" w:type="dxa"/>
             </w:tcMar>
           </w:tcPr>
           <w:p>
@@ -3905,7 +3899,7 @@
             <w:tcBorders/>
             <w:shd w:fill="auto" w:val="clear"/>
             <w:tcMar>
-              <w:left w:w="83" w:type="dxa"/>
+              <w:left w:w="78" w:type="dxa"/>
             </w:tcMar>
           </w:tcPr>
           <w:p>
@@ -3930,7 +3924,7 @@
             <w:tcBorders/>
             <w:shd w:fill="auto" w:val="clear"/>
             <w:tcMar>
-              <w:left w:w="83" w:type="dxa"/>
+              <w:left w:w="78" w:type="dxa"/>
             </w:tcMar>
           </w:tcPr>
           <w:p>
@@ -3954,7 +3948,7 @@
             <w:tcBorders/>
             <w:shd w:fill="auto" w:val="clear"/>
             <w:tcMar>
-              <w:left w:w="83" w:type="dxa"/>
+              <w:left w:w="78" w:type="dxa"/>
             </w:tcMar>
           </w:tcPr>
           <w:p>
@@ -3982,7 +3976,7 @@
             <w:tcBorders/>
             <w:shd w:fill="auto" w:val="clear"/>
             <w:tcMar>
-              <w:left w:w="83" w:type="dxa"/>
+              <w:left w:w="78" w:type="dxa"/>
             </w:tcMar>
             <w:vAlign w:val="center"/>
           </w:tcPr>
@@ -4007,7 +4001,7 @@
             <w:tcBorders/>
             <w:shd w:fill="auto" w:val="clear"/>
             <w:tcMar>
-              <w:left w:w="83" w:type="dxa"/>
+              <w:left w:w="78" w:type="dxa"/>
             </w:tcMar>
           </w:tcPr>
           <w:p>
@@ -4032,7 +4026,7 @@
             <w:tcBorders/>
             <w:shd w:fill="auto" w:val="clear"/>
             <w:tcMar>
-              <w:left w:w="83" w:type="dxa"/>
+              <w:left w:w="78" w:type="dxa"/>
             </w:tcMar>
           </w:tcPr>
           <w:p>
@@ -4057,7 +4051,7 @@
             <w:tcBorders/>
             <w:shd w:fill="auto" w:val="clear"/>
             <w:tcMar>
-              <w:left w:w="83" w:type="dxa"/>
+              <w:left w:w="78" w:type="dxa"/>
             </w:tcMar>
           </w:tcPr>
           <w:p>
@@ -4082,7 +4076,7 @@
             <w:tcBorders/>
             <w:shd w:fill="auto" w:val="clear"/>
             <w:tcMar>
-              <w:left w:w="83" w:type="dxa"/>
+              <w:left w:w="78" w:type="dxa"/>
             </w:tcMar>
           </w:tcPr>
           <w:p>
@@ -4107,7 +4101,7 @@
             <w:tcBorders/>
             <w:shd w:fill="auto" w:val="clear"/>
             <w:tcMar>
-              <w:left w:w="83" w:type="dxa"/>
+              <w:left w:w="78" w:type="dxa"/>
             </w:tcMar>
           </w:tcPr>
           <w:p>
@@ -4120,13 +4114,7 @@
               <w:rPr>
                 <w:lang w:val="en-GB"/>
               </w:rPr>
-              <w:t>10</w:t>
-            </w:r>
-            <w:r>
-              <w:rPr>
-                <w:lang w:val="en-GB"/>
-              </w:rPr>
-              <w:t>0%</w:t>
+              <w:t>100%</w:t>
             </w:r>
           </w:p>
         </w:tc>
@@ -4140,7 +4128,7 @@
             <w:tcBorders/>
             <w:shd w:fill="auto" w:val="clear"/>
             <w:tcMar>
-              <w:left w:w="83" w:type="dxa"/>
+              <w:left w:w="78" w:type="dxa"/>
             </w:tcMar>
             <w:vAlign w:val="center"/>
           </w:tcPr>
@@ -4167,7 +4155,7 @@
             </w:tcBorders>
             <w:shd w:fill="auto" w:val="clear"/>
             <w:tcMar>
-              <w:left w:w="83" w:type="dxa"/>
+              <w:left w:w="78" w:type="dxa"/>
             </w:tcMar>
           </w:tcPr>
           <w:p>
@@ -4190,7 +4178,7 @@
             </w:tcBorders>
             <w:shd w:fill="auto" w:val="clear"/>
             <w:tcMar>
-              <w:left w:w="83" w:type="dxa"/>
+              <w:left w:w="78" w:type="dxa"/>
             </w:tcMar>
           </w:tcPr>
           <w:p>
@@ -4213,7 +4201,7 @@
             </w:tcBorders>
             <w:shd w:fill="auto" w:val="clear"/>
             <w:tcMar>
-              <w:left w:w="83" w:type="dxa"/>
+              <w:left w:w="78" w:type="dxa"/>
             </w:tcMar>
           </w:tcPr>
           <w:p>
@@ -4236,7 +4224,7 @@
             </w:tcBorders>
             <w:shd w:fill="auto" w:val="clear"/>
             <w:tcMar>
-              <w:left w:w="83" w:type="dxa"/>
+              <w:left w:w="78" w:type="dxa"/>
             </w:tcMar>
           </w:tcPr>
           <w:p>
@@ -4263,7 +4251,7 @@
             </w:tcBorders>
             <w:shd w:fill="auto" w:val="clear"/>
             <w:tcMar>
-              <w:left w:w="83" w:type="dxa"/>
+              <w:left w:w="78" w:type="dxa"/>
             </w:tcMar>
           </w:tcPr>
           <w:p>
@@ -4276,13 +4264,7 @@
               <w:rPr>
                 <w:lang w:val="en-GB"/>
               </w:rPr>
-              <w:t>10</w:t>
-            </w:r>
-            <w:r>
-              <w:rPr>
-                <w:lang w:val="en-GB"/>
-              </w:rPr>
-              <w:t>0%</w:t>
+              <w:t>100%</w:t>
             </w:r>
           </w:p>
         </w:tc>
@@ -4296,7 +4278,7 @@
             <w:tcBorders/>
             <w:shd w:fill="auto" w:val="clear"/>
             <w:tcMar>
-              <w:left w:w="83" w:type="dxa"/>
+              <w:left w:w="78" w:type="dxa"/>
             </w:tcMar>
             <w:vAlign w:val="center"/>
           </w:tcPr>
@@ -4323,7 +4305,7 @@
             </w:tcBorders>
             <w:shd w:fill="auto" w:val="clear"/>
             <w:tcMar>
-              <w:left w:w="83" w:type="dxa"/>
+              <w:left w:w="78" w:type="dxa"/>
             </w:tcMar>
           </w:tcPr>
           <w:p>
@@ -4346,7 +4328,7 @@
             </w:tcBorders>
             <w:shd w:fill="auto" w:val="clear"/>
             <w:tcMar>
-              <w:left w:w="83" w:type="dxa"/>
+              <w:left w:w="78" w:type="dxa"/>
             </w:tcMar>
           </w:tcPr>
           <w:p>
@@ -4369,7 +4351,7 @@
             </w:tcBorders>
             <w:shd w:fill="auto" w:val="clear"/>
             <w:tcMar>
-              <w:left w:w="83" w:type="dxa"/>
+              <w:left w:w="78" w:type="dxa"/>
             </w:tcMar>
           </w:tcPr>
           <w:p>
@@ -4392,7 +4374,7 @@
             </w:tcBorders>
             <w:shd w:fill="auto" w:val="clear"/>
             <w:tcMar>
-              <w:left w:w="83" w:type="dxa"/>
+              <w:left w:w="78" w:type="dxa"/>
             </w:tcMar>
           </w:tcPr>
           <w:p>
@@ -4419,7 +4401,7 @@
             </w:tcBorders>
             <w:shd w:fill="auto" w:val="clear"/>
             <w:tcMar>
-              <w:left w:w="83" w:type="dxa"/>
+              <w:left w:w="78" w:type="dxa"/>
             </w:tcMar>
           </w:tcPr>
           <w:p>
@@ -4432,13 +4414,7 @@
               <w:rPr>
                 <w:lang w:val="en-GB"/>
               </w:rPr>
-              <w:t>10</w:t>
-            </w:r>
-            <w:r>
-              <w:rPr>
-                <w:lang w:val="en-GB"/>
-              </w:rPr>
-              <w:t>0%</w:t>
+              <w:t>100%</w:t>
             </w:r>
           </w:p>
         </w:tc>
@@ -4452,7 +4428,7 @@
             <w:tcBorders/>
             <w:shd w:fill="auto" w:val="clear"/>
             <w:tcMar>
-              <w:left w:w="83" w:type="dxa"/>
+              <w:left w:w="78" w:type="dxa"/>
             </w:tcMar>
             <w:vAlign w:val="center"/>
           </w:tcPr>
@@ -4479,7 +4455,7 @@
             <w:tcBorders/>
             <w:shd w:fill="auto" w:val="clear"/>
             <w:tcMar>
-              <w:left w:w="83" w:type="dxa"/>
+              <w:left w:w="78" w:type="dxa"/>
             </w:tcMar>
           </w:tcPr>
           <w:p>
@@ -4504,7 +4480,7 @@
             <w:tcBorders/>
             <w:shd w:fill="auto" w:val="clear"/>
             <w:tcMar>
-              <w:left w:w="83" w:type="dxa"/>
+              <w:left w:w="78" w:type="dxa"/>
             </w:tcMar>
           </w:tcPr>
           <w:p>
@@ -4529,7 +4505,7 @@
             <w:tcBorders/>
             <w:shd w:fill="auto" w:val="clear"/>
             <w:tcMar>
-              <w:left w:w="83" w:type="dxa"/>
+              <w:left w:w="78" w:type="dxa"/>
             </w:tcMar>
           </w:tcPr>
           <w:p>
@@ -4554,7 +4530,7 @@
             <w:tcBorders/>
             <w:shd w:fill="auto" w:val="clear"/>
             <w:tcMar>
-              <w:left w:w="83" w:type="dxa"/>
+              <w:left w:w="78" w:type="dxa"/>
             </w:tcMar>
           </w:tcPr>
           <w:p>
@@ -4578,7 +4554,7 @@
             <w:tcBorders/>
             <w:shd w:fill="auto" w:val="clear"/>
             <w:tcMar>
-              <w:left w:w="83" w:type="dxa"/>
+              <w:left w:w="78" w:type="dxa"/>
             </w:tcMar>
           </w:tcPr>
           <w:p>
@@ -4606,7 +4582,7 @@
             <w:tcBorders/>
             <w:shd w:fill="auto" w:val="clear"/>
             <w:tcMar>
-              <w:left w:w="83" w:type="dxa"/>
+              <w:left w:w="78" w:type="dxa"/>
             </w:tcMar>
           </w:tcPr>
           <w:p>
@@ -4630,7 +4606,7 @@
             <w:tcBorders/>
             <w:shd w:fill="auto" w:val="clear"/>
             <w:tcMar>
-              <w:left w:w="83" w:type="dxa"/>
+              <w:left w:w="78" w:type="dxa"/>
             </w:tcMar>
           </w:tcPr>
           <w:p>
@@ -4655,7 +4631,7 @@
             <w:tcBorders/>
             <w:shd w:fill="auto" w:val="clear"/>
             <w:tcMar>
-              <w:left w:w="83" w:type="dxa"/>
+              <w:left w:w="78" w:type="dxa"/>
             </w:tcMar>
           </w:tcPr>
           <w:p>
@@ -4680,7 +4656,7 @@
             <w:tcBorders/>
             <w:shd w:fill="auto" w:val="clear"/>
             <w:tcMar>
-              <w:left w:w="83" w:type="dxa"/>
+              <w:left w:w="78" w:type="dxa"/>
             </w:tcMar>
           </w:tcPr>
           <w:p>
@@ -4705,7 +4681,7 @@
             <w:tcBorders/>
             <w:shd w:fill="auto" w:val="clear"/>
             <w:tcMar>
-              <w:left w:w="83" w:type="dxa"/>
+              <w:left w:w="78" w:type="dxa"/>
             </w:tcMar>
           </w:tcPr>
           <w:p>
@@ -4729,7 +4705,7 @@
             <w:tcBorders/>
             <w:shd w:fill="auto" w:val="clear"/>
             <w:tcMar>
-              <w:left w:w="83" w:type="dxa"/>
+              <w:left w:w="78" w:type="dxa"/>
             </w:tcMar>
           </w:tcPr>
           <w:p>
@@ -4757,7 +4733,7 @@
             <w:tcBorders/>
             <w:shd w:fill="auto" w:val="clear"/>
             <w:tcMar>
-              <w:left w:w="83" w:type="dxa"/>
+              <w:left w:w="78" w:type="dxa"/>
             </w:tcMar>
           </w:tcPr>
           <w:p>
@@ -4781,7 +4757,7 @@
             <w:tcBorders/>
             <w:shd w:fill="auto" w:val="clear"/>
             <w:tcMar>
-              <w:left w:w="83" w:type="dxa"/>
+              <w:left w:w="78" w:type="dxa"/>
             </w:tcMar>
           </w:tcPr>
           <w:p>
@@ -4806,7 +4782,7 @@
             <w:tcBorders/>
             <w:shd w:fill="auto" w:val="clear"/>
             <w:tcMar>
-              <w:left w:w="83" w:type="dxa"/>
+              <w:left w:w="78" w:type="dxa"/>
             </w:tcMar>
           </w:tcPr>
           <w:p>
@@ -4831,7 +4807,7 @@
             <w:tcBorders/>
             <w:shd w:fill="auto" w:val="clear"/>
             <w:tcMar>
-              <w:left w:w="83" w:type="dxa"/>
+              <w:left w:w="78" w:type="dxa"/>
             </w:tcMar>
           </w:tcPr>
           <w:p>
@@ -4856,7 +4832,7 @@
             <w:tcBorders/>
             <w:shd w:fill="auto" w:val="clear"/>
             <w:tcMar>
-              <w:left w:w="83" w:type="dxa"/>
+              <w:left w:w="78" w:type="dxa"/>
             </w:tcMar>
           </w:tcPr>
           <w:p>
@@ -4880,7 +4856,7 @@
             <w:tcBorders/>
             <w:shd w:fill="auto" w:val="clear"/>
             <w:tcMar>
-              <w:left w:w="83" w:type="dxa"/>
+              <w:left w:w="78" w:type="dxa"/>
             </w:tcMar>
           </w:tcPr>
           <w:p>
@@ -4908,7 +4884,7 @@
             <w:tcBorders/>
             <w:shd w:fill="auto" w:val="clear"/>
             <w:tcMar>
-              <w:left w:w="83" w:type="dxa"/>
+              <w:left w:w="78" w:type="dxa"/>
             </w:tcMar>
           </w:tcPr>
           <w:p>
@@ -4932,7 +4908,7 @@
             <w:tcBorders/>
             <w:shd w:fill="auto" w:val="clear"/>
             <w:tcMar>
-              <w:left w:w="83" w:type="dxa"/>
+              <w:left w:w="78" w:type="dxa"/>
             </w:tcMar>
           </w:tcPr>
           <w:p>
@@ -4957,7 +4933,7 @@
             <w:tcBorders/>
             <w:shd w:fill="auto" w:val="clear"/>
             <w:tcMar>
-              <w:left w:w="83" w:type="dxa"/>
+              <w:left w:w="78" w:type="dxa"/>
             </w:tcMar>
           </w:tcPr>
           <w:p>
@@ -4982,7 +4958,7 @@
             <w:tcBorders/>
             <w:shd w:fill="auto" w:val="clear"/>
             <w:tcMar>
-              <w:left w:w="83" w:type="dxa"/>
+              <w:left w:w="78" w:type="dxa"/>
             </w:tcMar>
           </w:tcPr>
           <w:p>
@@ -5007,7 +4983,7 @@
             <w:tcBorders/>
             <w:shd w:fill="auto" w:val="clear"/>
             <w:tcMar>
-              <w:left w:w="83" w:type="dxa"/>
+              <w:left w:w="78" w:type="dxa"/>
             </w:tcMar>
           </w:tcPr>
           <w:p>
@@ -5031,7 +5007,7 @@
             <w:tcBorders/>
             <w:shd w:fill="auto" w:val="clear"/>
             <w:tcMar>
-              <w:left w:w="83" w:type="dxa"/>
+              <w:left w:w="78" w:type="dxa"/>
             </w:tcMar>
           </w:tcPr>
           <w:p>
@@ -5059,7 +5035,7 @@
             <w:tcBorders/>
             <w:shd w:fill="auto" w:val="clear"/>
             <w:tcMar>
-              <w:left w:w="83" w:type="dxa"/>
+              <w:left w:w="78" w:type="dxa"/>
             </w:tcMar>
             <w:vAlign w:val="center"/>
           </w:tcPr>
@@ -5086,7 +5062,7 @@
             <w:tcBorders/>
             <w:shd w:fill="auto" w:val="clear"/>
             <w:tcMar>
-              <w:left w:w="83" w:type="dxa"/>
+              <w:left w:w="78" w:type="dxa"/>
             </w:tcMar>
           </w:tcPr>
           <w:p>
@@ -5111,7 +5087,7 @@
             <w:tcBorders/>
             <w:shd w:fill="auto" w:val="clear"/>
             <w:tcMar>
-              <w:left w:w="83" w:type="dxa"/>
+              <w:left w:w="78" w:type="dxa"/>
             </w:tcMar>
           </w:tcPr>
           <w:p>
@@ -5136,7 +5112,7 @@
             <w:tcBorders/>
             <w:shd w:fill="auto" w:val="clear"/>
             <w:tcMar>
-              <w:left w:w="83" w:type="dxa"/>
+              <w:left w:w="78" w:type="dxa"/>
             </w:tcMar>
           </w:tcPr>
           <w:p>
@@ -5161,7 +5137,7 @@
             <w:tcBorders/>
             <w:shd w:fill="auto" w:val="clear"/>
             <w:tcMar>
-              <w:left w:w="83" w:type="dxa"/>
+              <w:left w:w="78" w:type="dxa"/>
             </w:tcMar>
           </w:tcPr>
           <w:p>
@@ -5185,7 +5161,7 @@
             <w:tcBorders/>
             <w:shd w:fill="auto" w:val="clear"/>
             <w:tcMar>
-              <w:left w:w="83" w:type="dxa"/>
+              <w:left w:w="78" w:type="dxa"/>
             </w:tcMar>
           </w:tcPr>
           <w:p>
@@ -5213,7 +5189,7 @@
             <w:tcBorders/>
             <w:shd w:fill="auto" w:val="clear"/>
             <w:tcMar>
-              <w:left w:w="83" w:type="dxa"/>
+              <w:left w:w="78" w:type="dxa"/>
             </w:tcMar>
             <w:vAlign w:val="center"/>
           </w:tcPr>
@@ -5239,7 +5215,7 @@
             <w:tcBorders/>
             <w:shd w:fill="auto" w:val="clear"/>
             <w:tcMar>
-              <w:left w:w="83" w:type="dxa"/>
+              <w:left w:w="78" w:type="dxa"/>
             </w:tcMar>
           </w:tcPr>
           <w:p>
@@ -5264,7 +5240,7 @@
             <w:tcBorders/>
             <w:shd w:fill="auto" w:val="clear"/>
             <w:tcMar>
-              <w:left w:w="83" w:type="dxa"/>
+              <w:left w:w="78" w:type="dxa"/>
             </w:tcMar>
           </w:tcPr>
           <w:p>
@@ -5289,7 +5265,7 @@
             <w:tcBorders/>
             <w:shd w:fill="auto" w:val="clear"/>
             <w:tcMar>
-              <w:left w:w="83" w:type="dxa"/>
+              <w:left w:w="78" w:type="dxa"/>
             </w:tcMar>
           </w:tcPr>
           <w:p>
@@ -5314,7 +5290,7 @@
             <w:tcBorders/>
             <w:shd w:fill="auto" w:val="clear"/>
             <w:tcMar>
-              <w:left w:w="83" w:type="dxa"/>
+              <w:left w:w="78" w:type="dxa"/>
             </w:tcMar>
           </w:tcPr>
           <w:p>
@@ -5338,7 +5314,7 @@
             <w:tcBorders/>
             <w:shd w:fill="auto" w:val="clear"/>
             <w:tcMar>
-              <w:left w:w="83" w:type="dxa"/>
+              <w:left w:w="78" w:type="dxa"/>
             </w:tcMar>
           </w:tcPr>
           <w:p>
@@ -5366,7 +5342,7 @@
             <w:tcBorders/>
             <w:shd w:fill="auto" w:val="clear"/>
             <w:tcMar>
-              <w:left w:w="83" w:type="dxa"/>
+              <w:left w:w="78" w:type="dxa"/>
             </w:tcMar>
           </w:tcPr>
           <w:p>
@@ -5390,7 +5366,7 @@
             <w:tcBorders/>
             <w:shd w:fill="auto" w:val="clear"/>
             <w:tcMar>
-              <w:left w:w="83" w:type="dxa"/>
+              <w:left w:w="78" w:type="dxa"/>
             </w:tcMar>
           </w:tcPr>
           <w:p>
@@ -5415,7 +5391,7 @@
             <w:tcBorders/>
             <w:shd w:fill="auto" w:val="clear"/>
             <w:tcMar>
-              <w:left w:w="83" w:type="dxa"/>
+              <w:left w:w="78" w:type="dxa"/>
             </w:tcMar>
           </w:tcPr>
           <w:p>
@@ -5440,7 +5416,7 @@
             <w:tcBorders/>
             <w:shd w:fill="auto" w:val="clear"/>
             <w:tcMar>
-              <w:left w:w="83" w:type="dxa"/>
+              <w:left w:w="78" w:type="dxa"/>
             </w:tcMar>
           </w:tcPr>
           <w:p>
@@ -5465,7 +5441,7 @@
             <w:tcBorders/>
             <w:shd w:fill="auto" w:val="clear"/>
             <w:tcMar>
-              <w:left w:w="83" w:type="dxa"/>
+              <w:left w:w="78" w:type="dxa"/>
             </w:tcMar>
           </w:tcPr>
           <w:p>
@@ -5489,7 +5465,7 @@
             <w:tcBorders/>
             <w:shd w:fill="auto" w:val="clear"/>
             <w:tcMar>
-              <w:left w:w="83" w:type="dxa"/>
+              <w:left w:w="78" w:type="dxa"/>
             </w:tcMar>
           </w:tcPr>
           <w:p>
@@ -5517,7 +5493,7 @@
             <w:tcBorders/>
             <w:shd w:fill="auto" w:val="clear"/>
             <w:tcMar>
-              <w:left w:w="83" w:type="dxa"/>
+              <w:left w:w="78" w:type="dxa"/>
             </w:tcMar>
           </w:tcPr>
           <w:p>
@@ -5541,7 +5517,7 @@
             <w:tcBorders/>
             <w:shd w:fill="auto" w:val="clear"/>
             <w:tcMar>
-              <w:left w:w="83" w:type="dxa"/>
+              <w:left w:w="78" w:type="dxa"/>
             </w:tcMar>
           </w:tcPr>
           <w:p>
@@ -5566,7 +5542,7 @@
             <w:tcBorders/>
             <w:shd w:fill="auto" w:val="clear"/>
             <w:tcMar>
-              <w:left w:w="83" w:type="dxa"/>
+              <w:left w:w="78" w:type="dxa"/>
             </w:tcMar>
           </w:tcPr>
           <w:p>
@@ -5591,7 +5567,7 @@
             <w:tcBorders/>
             <w:shd w:fill="auto" w:val="clear"/>
             <w:tcMar>
-              <w:left w:w="83" w:type="dxa"/>
+              <w:left w:w="78" w:type="dxa"/>
             </w:tcMar>
           </w:tcPr>
           <w:p>
@@ -5616,7 +5592,7 @@
             <w:tcBorders/>
             <w:shd w:fill="auto" w:val="clear"/>
             <w:tcMar>
-              <w:left w:w="83" w:type="dxa"/>
+              <w:left w:w="78" w:type="dxa"/>
             </w:tcMar>
           </w:tcPr>
           <w:p>
@@ -5640,7 +5616,7 @@
             <w:tcBorders/>
             <w:shd w:fill="auto" w:val="clear"/>
             <w:tcMar>
-              <w:left w:w="83" w:type="dxa"/>
+              <w:left w:w="78" w:type="dxa"/>
             </w:tcMar>
           </w:tcPr>
           <w:p>
@@ -5668,7 +5644,7 @@
             <w:tcBorders/>
             <w:shd w:fill="auto" w:val="clear"/>
             <w:tcMar>
-              <w:left w:w="83" w:type="dxa"/>
+              <w:left w:w="78" w:type="dxa"/>
             </w:tcMar>
           </w:tcPr>
           <w:p>
@@ -5692,7 +5668,7 @@
             <w:tcBorders/>
             <w:shd w:fill="auto" w:val="clear"/>
             <w:tcMar>
-              <w:left w:w="83" w:type="dxa"/>
+              <w:left w:w="78" w:type="dxa"/>
             </w:tcMar>
           </w:tcPr>
           <w:p>
@@ -5717,7 +5693,7 @@
             <w:tcBorders/>
             <w:shd w:fill="auto" w:val="clear"/>
             <w:tcMar>
-              <w:left w:w="83" w:type="dxa"/>
+              <w:left w:w="78" w:type="dxa"/>
             </w:tcMar>
           </w:tcPr>
           <w:p>
@@ -5742,7 +5718,7 @@
             <w:tcBorders/>
             <w:shd w:fill="auto" w:val="clear"/>
             <w:tcMar>
-              <w:left w:w="83" w:type="dxa"/>
+              <w:left w:w="78" w:type="dxa"/>
             </w:tcMar>
           </w:tcPr>
           <w:p>
@@ -5767,7 +5743,7 @@
             <w:tcBorders/>
             <w:shd w:fill="auto" w:val="clear"/>
             <w:tcMar>
-              <w:left w:w="83" w:type="dxa"/>
+              <w:left w:w="78" w:type="dxa"/>
             </w:tcMar>
           </w:tcPr>
           <w:p>
@@ -5791,7 +5767,7 @@
             <w:tcBorders/>
             <w:shd w:fill="auto" w:val="clear"/>
             <w:tcMar>
-              <w:left w:w="83" w:type="dxa"/>
+              <w:left w:w="78" w:type="dxa"/>
             </w:tcMar>
           </w:tcPr>
           <w:p>
@@ -5819,7 +5795,7 @@
             <w:tcBorders/>
             <w:shd w:fill="auto" w:val="clear"/>
             <w:tcMar>
-              <w:left w:w="83" w:type="dxa"/>
+              <w:left w:w="78" w:type="dxa"/>
             </w:tcMar>
           </w:tcPr>
           <w:p>
@@ -5843,7 +5819,7 @@
             <w:tcBorders/>
             <w:shd w:fill="auto" w:val="clear"/>
             <w:tcMar>
-              <w:left w:w="83" w:type="dxa"/>
+              <w:left w:w="78" w:type="dxa"/>
             </w:tcMar>
           </w:tcPr>
           <w:p>
@@ -5868,7 +5844,7 @@
             <w:tcBorders/>
             <w:shd w:fill="auto" w:val="clear"/>
             <w:tcMar>
-              <w:left w:w="83" w:type="dxa"/>
+              <w:left w:w="78" w:type="dxa"/>
             </w:tcMar>
           </w:tcPr>
           <w:p>
@@ -5893,7 +5869,7 @@
             <w:tcBorders/>
             <w:shd w:fill="auto" w:val="clear"/>
             <w:tcMar>
-              <w:left w:w="83" w:type="dxa"/>
+              <w:left w:w="78" w:type="dxa"/>
             </w:tcMar>
           </w:tcPr>
           <w:p>
@@ -5918,7 +5894,7 @@
             <w:tcBorders/>
             <w:shd w:fill="auto" w:val="clear"/>
             <w:tcMar>
-              <w:left w:w="83" w:type="dxa"/>
+              <w:left w:w="78" w:type="dxa"/>
             </w:tcMar>
           </w:tcPr>
           <w:p>
@@ -5942,7 +5918,7 @@
             <w:tcBorders/>
             <w:shd w:fill="auto" w:val="clear"/>
             <w:tcMar>
-              <w:left w:w="83" w:type="dxa"/>
+              <w:left w:w="78" w:type="dxa"/>
             </w:tcMar>
           </w:tcPr>
           <w:p>
@@ -5970,7 +5946,7 @@
             <w:tcBorders/>
             <w:shd w:fill="auto" w:val="clear"/>
             <w:tcMar>
-              <w:left w:w="83" w:type="dxa"/>
+              <w:left w:w="78" w:type="dxa"/>
             </w:tcMar>
           </w:tcPr>
           <w:p>
@@ -5994,7 +5970,7 @@
             <w:tcBorders/>
             <w:shd w:fill="auto" w:val="clear"/>
             <w:tcMar>
-              <w:left w:w="83" w:type="dxa"/>
+              <w:left w:w="78" w:type="dxa"/>
             </w:tcMar>
           </w:tcPr>
           <w:p>
@@ -6019,7 +5995,7 @@
             <w:tcBorders/>
             <w:shd w:fill="auto" w:val="clear"/>
             <w:tcMar>
-              <w:left w:w="83" w:type="dxa"/>
+              <w:left w:w="78" w:type="dxa"/>
             </w:tcMar>
           </w:tcPr>
           <w:p>
@@ -6044,7 +6020,7 @@
             <w:tcBorders/>
             <w:shd w:fill="auto" w:val="clear"/>
             <w:tcMar>
-              <w:left w:w="83" w:type="dxa"/>
+              <w:left w:w="78" w:type="dxa"/>
             </w:tcMar>
           </w:tcPr>
           <w:p>
@@ -6069,7 +6045,7 @@
             <w:tcBorders/>
             <w:shd w:fill="auto" w:val="clear"/>
             <w:tcMar>
-              <w:left w:w="83" w:type="dxa"/>
+              <w:left w:w="78" w:type="dxa"/>
             </w:tcMar>
           </w:tcPr>
           <w:p>
@@ -6093,7 +6069,7 @@
             <w:tcBorders/>
             <w:shd w:fill="auto" w:val="clear"/>
             <w:tcMar>
-              <w:left w:w="83" w:type="dxa"/>
+              <w:left w:w="78" w:type="dxa"/>
             </w:tcMar>
           </w:tcPr>
           <w:p>
@@ -6121,7 +6097,7 @@
             <w:tcBorders/>
             <w:shd w:fill="auto" w:val="clear"/>
             <w:tcMar>
-              <w:left w:w="83" w:type="dxa"/>
+              <w:left w:w="78" w:type="dxa"/>
             </w:tcMar>
           </w:tcPr>
           <w:p>
@@ -6145,7 +6121,7 @@
             <w:tcBorders/>
             <w:shd w:fill="auto" w:val="clear"/>
             <w:tcMar>
-              <w:left w:w="83" w:type="dxa"/>
+              <w:left w:w="78" w:type="dxa"/>
             </w:tcMar>
           </w:tcPr>
           <w:p>
@@ -6170,7 +6146,7 @@
             <w:tcBorders/>
             <w:shd w:fill="auto" w:val="clear"/>
             <w:tcMar>
-              <w:left w:w="83" w:type="dxa"/>
+              <w:left w:w="78" w:type="dxa"/>
             </w:tcMar>
           </w:tcPr>
           <w:p>
@@ -6195,7 +6171,7 @@
             <w:tcBorders/>
             <w:shd w:fill="auto" w:val="clear"/>
             <w:tcMar>
-              <w:left w:w="83" w:type="dxa"/>
+              <w:left w:w="78" w:type="dxa"/>
             </w:tcMar>
           </w:tcPr>
           <w:p>
@@ -6220,7 +6196,7 @@
             <w:tcBorders/>
             <w:shd w:fill="auto" w:val="clear"/>
             <w:tcMar>
-              <w:left w:w="83" w:type="dxa"/>
+              <w:left w:w="78" w:type="dxa"/>
             </w:tcMar>
           </w:tcPr>
           <w:p>
@@ -6244,7 +6220,7 @@
             <w:tcBorders/>
             <w:shd w:fill="auto" w:val="clear"/>
             <w:tcMar>
-              <w:left w:w="83" w:type="dxa"/>
+              <w:left w:w="78" w:type="dxa"/>
             </w:tcMar>
           </w:tcPr>
           <w:p>
@@ -6272,7 +6248,7 @@
             <w:tcBorders/>
             <w:shd w:fill="auto" w:val="clear"/>
             <w:tcMar>
-              <w:left w:w="83" w:type="dxa"/>
+              <w:left w:w="78" w:type="dxa"/>
             </w:tcMar>
           </w:tcPr>
           <w:p>
@@ -6296,7 +6272,7 @@
             <w:tcBorders/>
             <w:shd w:fill="auto" w:val="clear"/>
             <w:tcMar>
-              <w:left w:w="83" w:type="dxa"/>
+              <w:left w:w="78" w:type="dxa"/>
             </w:tcMar>
           </w:tcPr>
           <w:p>
@@ -6321,7 +6297,7 @@
             <w:tcBorders/>
             <w:shd w:fill="auto" w:val="clear"/>
             <w:tcMar>
-              <w:left w:w="83" w:type="dxa"/>
+              <w:left w:w="78" w:type="dxa"/>
             </w:tcMar>
           </w:tcPr>
           <w:p>
@@ -6346,7 +6322,7 @@
             <w:tcBorders/>
             <w:shd w:fill="auto" w:val="clear"/>
             <w:tcMar>
-              <w:left w:w="83" w:type="dxa"/>
+              <w:left w:w="78" w:type="dxa"/>
             </w:tcMar>
           </w:tcPr>
           <w:p>
@@ -6371,7 +6347,7 @@
             <w:tcBorders/>
             <w:shd w:fill="auto" w:val="clear"/>
             <w:tcMar>
-              <w:left w:w="83" w:type="dxa"/>
+              <w:left w:w="78" w:type="dxa"/>
             </w:tcMar>
           </w:tcPr>
           <w:p>
@@ -6395,7 +6371,7 @@
             <w:tcBorders/>
             <w:shd w:fill="auto" w:val="clear"/>
             <w:tcMar>
-              <w:left w:w="83" w:type="dxa"/>
+              <w:left w:w="78" w:type="dxa"/>
             </w:tcMar>
           </w:tcPr>
           <w:p>
@@ -6423,7 +6399,7 @@
             <w:tcBorders/>
             <w:shd w:fill="auto" w:val="clear"/>
             <w:tcMar>
-              <w:left w:w="83" w:type="dxa"/>
+              <w:left w:w="78" w:type="dxa"/>
             </w:tcMar>
           </w:tcPr>
           <w:p>
@@ -6447,7 +6423,7 @@
             <w:tcBorders/>
             <w:shd w:fill="auto" w:val="clear"/>
             <w:tcMar>
-              <w:left w:w="83" w:type="dxa"/>
+              <w:left w:w="78" w:type="dxa"/>
             </w:tcMar>
           </w:tcPr>
           <w:p>
@@ -6472,7 +6448,7 @@
             <w:tcBorders/>
             <w:shd w:fill="auto" w:val="clear"/>
             <w:tcMar>
-              <w:left w:w="83" w:type="dxa"/>
+              <w:left w:w="78" w:type="dxa"/>
             </w:tcMar>
           </w:tcPr>
           <w:p>
@@ -6497,7 +6473,7 @@
             <w:tcBorders/>
             <w:shd w:fill="auto" w:val="clear"/>
             <w:tcMar>
-              <w:left w:w="83" w:type="dxa"/>
+              <w:left w:w="78" w:type="dxa"/>
             </w:tcMar>
           </w:tcPr>
           <w:p>
@@ -6522,7 +6498,7 @@
             <w:tcBorders/>
             <w:shd w:fill="auto" w:val="clear"/>
             <w:tcMar>
-              <w:left w:w="83" w:type="dxa"/>
+              <w:left w:w="78" w:type="dxa"/>
             </w:tcMar>
           </w:tcPr>
           <w:p>
@@ -6546,7 +6522,7 @@
             <w:tcBorders/>
             <w:shd w:fill="auto" w:val="clear"/>
             <w:tcMar>
-              <w:left w:w="83" w:type="dxa"/>
+              <w:left w:w="78" w:type="dxa"/>
             </w:tcMar>
           </w:tcPr>
           <w:p>
@@ -6574,7 +6550,7 @@
             <w:tcBorders/>
             <w:shd w:fill="auto" w:val="clear"/>
             <w:tcMar>
-              <w:left w:w="83" w:type="dxa"/>
+              <w:left w:w="78" w:type="dxa"/>
             </w:tcMar>
             <w:vAlign w:val="center"/>
           </w:tcPr>
@@ -6601,7 +6577,7 @@
             <w:tcBorders/>
             <w:shd w:fill="auto" w:val="clear"/>
             <w:tcMar>
-              <w:left w:w="83" w:type="dxa"/>
+              <w:left w:w="78" w:type="dxa"/>
             </w:tcMar>
           </w:tcPr>
           <w:p>
@@ -6626,7 +6602,7 @@
             <w:tcBorders/>
             <w:shd w:fill="auto" w:val="clear"/>
             <w:tcMar>
-              <w:left w:w="83" w:type="dxa"/>
+              <w:left w:w="78" w:type="dxa"/>
             </w:tcMar>
           </w:tcPr>
           <w:p>
@@ -6651,7 +6627,7 @@
             <w:tcBorders/>
             <w:shd w:fill="auto" w:val="clear"/>
             <w:tcMar>
-              <w:left w:w="83" w:type="dxa"/>
+              <w:left w:w="78" w:type="dxa"/>
             </w:tcMar>
           </w:tcPr>
           <w:p>
@@ -6676,7 +6652,7 @@
             <w:tcBorders/>
             <w:shd w:fill="auto" w:val="clear"/>
             <w:tcMar>
-              <w:left w:w="83" w:type="dxa"/>
+              <w:left w:w="78" w:type="dxa"/>
             </w:tcMar>
           </w:tcPr>
           <w:p>
@@ -6700,7 +6676,7 @@
             <w:tcBorders/>
             <w:shd w:fill="auto" w:val="clear"/>
             <w:tcMar>
-              <w:left w:w="83" w:type="dxa"/>
+              <w:left w:w="78" w:type="dxa"/>
             </w:tcMar>
           </w:tcPr>
           <w:p>
@@ -6728,7 +6704,7 @@
             <w:tcBorders/>
             <w:shd w:fill="auto" w:val="clear"/>
             <w:tcMar>
-              <w:left w:w="83" w:type="dxa"/>
+              <w:left w:w="78" w:type="dxa"/>
             </w:tcMar>
           </w:tcPr>
           <w:p>
@@ -6752,7 +6728,7 @@
             <w:tcBorders/>
             <w:shd w:fill="auto" w:val="clear"/>
             <w:tcMar>
-              <w:left w:w="83" w:type="dxa"/>
+              <w:left w:w="78" w:type="dxa"/>
             </w:tcMar>
           </w:tcPr>
           <w:p>
@@ -6777,7 +6753,7 @@
             <w:tcBorders/>
             <w:shd w:fill="auto" w:val="clear"/>
             <w:tcMar>
-              <w:left w:w="83" w:type="dxa"/>
+              <w:left w:w="78" w:type="dxa"/>
             </w:tcMar>
           </w:tcPr>
           <w:p>
@@ -6802,7 +6778,7 @@
             <w:tcBorders/>
             <w:shd w:fill="auto" w:val="clear"/>
             <w:tcMar>
-              <w:left w:w="83" w:type="dxa"/>
+              <w:left w:w="78" w:type="dxa"/>
             </w:tcMar>
           </w:tcPr>
           <w:p>
@@ -6827,7 +6803,7 @@
             <w:tcBorders/>
             <w:shd w:fill="auto" w:val="clear"/>
             <w:tcMar>
-              <w:left w:w="83" w:type="dxa"/>
+              <w:left w:w="78" w:type="dxa"/>
             </w:tcMar>
           </w:tcPr>
           <w:p>
@@ -6851,7 +6827,7 @@
             <w:tcBorders/>
             <w:shd w:fill="auto" w:val="clear"/>
             <w:tcMar>
-              <w:left w:w="83" w:type="dxa"/>
+              <w:left w:w="78" w:type="dxa"/>
             </w:tcMar>
           </w:tcPr>
           <w:p>
@@ -6879,7 +6855,7 @@
             <w:tcBorders/>
             <w:shd w:fill="auto" w:val="clear"/>
             <w:tcMar>
-              <w:left w:w="83" w:type="dxa"/>
+              <w:left w:w="78" w:type="dxa"/>
             </w:tcMar>
           </w:tcPr>
           <w:p>
@@ -6903,7 +6879,7 @@
             <w:tcBorders/>
             <w:shd w:fill="auto" w:val="clear"/>
             <w:tcMar>
-              <w:left w:w="83" w:type="dxa"/>
+              <w:left w:w="78" w:type="dxa"/>
             </w:tcMar>
           </w:tcPr>
           <w:p>
@@ -6928,7 +6904,7 @@
             <w:tcBorders/>
             <w:shd w:fill="auto" w:val="clear"/>
             <w:tcMar>
-              <w:left w:w="83" w:type="dxa"/>
+              <w:left w:w="78" w:type="dxa"/>
             </w:tcMar>
           </w:tcPr>
           <w:p>
@@ -6953,7 +6929,7 @@
             <w:tcBorders/>
             <w:shd w:fill="auto" w:val="clear"/>
             <w:tcMar>
-              <w:left w:w="83" w:type="dxa"/>
+              <w:left w:w="78" w:type="dxa"/>
             </w:tcMar>
           </w:tcPr>
           <w:p>
@@ -6978,7 +6954,7 @@
             <w:tcBorders/>
             <w:shd w:fill="auto" w:val="clear"/>
             <w:tcMar>
-              <w:left w:w="83" w:type="dxa"/>
+              <w:left w:w="78" w:type="dxa"/>
             </w:tcMar>
           </w:tcPr>
           <w:p>
@@ -7002,7 +6978,7 @@
             <w:tcBorders/>
             <w:shd w:fill="auto" w:val="clear"/>
             <w:tcMar>
-              <w:left w:w="83" w:type="dxa"/>
+              <w:left w:w="78" w:type="dxa"/>
             </w:tcMar>
           </w:tcPr>
           <w:p>
@@ -7030,7 +7006,7 @@
             <w:tcBorders/>
             <w:shd w:fill="auto" w:val="clear"/>
             <w:tcMar>
-              <w:left w:w="83" w:type="dxa"/>
+              <w:left w:w="78" w:type="dxa"/>
             </w:tcMar>
           </w:tcPr>
           <w:p>
@@ -7054,7 +7030,7 @@
             <w:tcBorders/>
             <w:shd w:fill="auto" w:val="clear"/>
             <w:tcMar>
-              <w:left w:w="83" w:type="dxa"/>
+              <w:left w:w="78" w:type="dxa"/>
             </w:tcMar>
           </w:tcPr>
           <w:p>
@@ -7079,7 +7055,7 @@
             <w:tcBorders/>
             <w:shd w:fill="auto" w:val="clear"/>
             <w:tcMar>
-              <w:left w:w="83" w:type="dxa"/>
+              <w:left w:w="78" w:type="dxa"/>
             </w:tcMar>
           </w:tcPr>
           <w:p>
@@ -7104,7 +7080,7 @@
             <w:tcBorders/>
             <w:shd w:fill="auto" w:val="clear"/>
             <w:tcMar>
-              <w:left w:w="83" w:type="dxa"/>
+              <w:left w:w="78" w:type="dxa"/>
             </w:tcMar>
           </w:tcPr>
           <w:p>
@@ -7129,7 +7105,7 @@
             <w:tcBorders/>
             <w:shd w:fill="auto" w:val="clear"/>
             <w:tcMar>
-              <w:left w:w="83" w:type="dxa"/>
+              <w:left w:w="78" w:type="dxa"/>
             </w:tcMar>
           </w:tcPr>
           <w:p>
@@ -7153,7 +7129,7 @@
             <w:tcBorders/>
             <w:shd w:fill="auto" w:val="clear"/>
             <w:tcMar>
-              <w:left w:w="83" w:type="dxa"/>
+              <w:left w:w="78" w:type="dxa"/>
             </w:tcMar>
           </w:tcPr>
           <w:p>
@@ -7181,7 +7157,7 @@
             <w:tcBorders/>
             <w:shd w:fill="auto" w:val="clear"/>
             <w:tcMar>
-              <w:left w:w="83" w:type="dxa"/>
+              <w:left w:w="78" w:type="dxa"/>
             </w:tcMar>
           </w:tcPr>
           <w:p>
@@ -7205,7 +7181,7 @@
             <w:tcBorders/>
             <w:shd w:fill="auto" w:val="clear"/>
             <w:tcMar>
-              <w:left w:w="83" w:type="dxa"/>
+              <w:left w:w="78" w:type="dxa"/>
             </w:tcMar>
           </w:tcPr>
           <w:p>
@@ -7230,7 +7206,7 @@
             <w:tcBorders/>
             <w:shd w:fill="auto" w:val="clear"/>
             <w:tcMar>
-              <w:left w:w="83" w:type="dxa"/>
+              <w:left w:w="78" w:type="dxa"/>
             </w:tcMar>
           </w:tcPr>
           <w:p>
@@ -7255,7 +7231,7 @@
             <w:tcBorders/>
             <w:shd w:fill="auto" w:val="clear"/>
             <w:tcMar>
-              <w:left w:w="83" w:type="dxa"/>
+              <w:left w:w="78" w:type="dxa"/>
             </w:tcMar>
           </w:tcPr>
           <w:p>
@@ -7280,7 +7256,7 @@
             <w:tcBorders/>
             <w:shd w:fill="auto" w:val="clear"/>
             <w:tcMar>
-              <w:left w:w="83" w:type="dxa"/>
+              <w:left w:w="78" w:type="dxa"/>
             </w:tcMar>
           </w:tcPr>
           <w:p>
@@ -7304,7 +7280,7 @@
             <w:tcBorders/>
             <w:shd w:fill="auto" w:val="clear"/>
             <w:tcMar>
-              <w:left w:w="83" w:type="dxa"/>
+              <w:left w:w="78" w:type="dxa"/>
             </w:tcMar>
           </w:tcPr>
           <w:p>
@@ -7332,7 +7308,7 @@
             <w:tcBorders/>
             <w:shd w:fill="auto" w:val="clear"/>
             <w:tcMar>
-              <w:left w:w="83" w:type="dxa"/>
+              <w:left w:w="78" w:type="dxa"/>
             </w:tcMar>
             <w:vAlign w:val="center"/>
           </w:tcPr>
@@ -7359,7 +7335,7 @@
             <w:tcBorders/>
             <w:shd w:fill="auto" w:val="clear"/>
             <w:tcMar>
-              <w:left w:w="83" w:type="dxa"/>
+              <w:left w:w="78" w:type="dxa"/>
             </w:tcMar>
           </w:tcPr>
           <w:p>
@@ -7384,7 +7360,7 @@
             <w:tcBorders/>
             <w:shd w:fill="auto" w:val="clear"/>
             <w:tcMar>
-              <w:left w:w="83" w:type="dxa"/>
+              <w:left w:w="78" w:type="dxa"/>
             </w:tcMar>
           </w:tcPr>
           <w:p>
@@ -7409,7 +7385,7 @@
             <w:tcBorders/>
             <w:shd w:fill="auto" w:val="clear"/>
             <w:tcMar>
-              <w:left w:w="83" w:type="dxa"/>
+              <w:left w:w="78" w:type="dxa"/>
             </w:tcMar>
           </w:tcPr>
           <w:p>
@@ -7434,7 +7410,7 @@
             <w:tcBorders/>
             <w:shd w:fill="auto" w:val="clear"/>
             <w:tcMar>
-              <w:left w:w="83" w:type="dxa"/>
+              <w:left w:w="78" w:type="dxa"/>
             </w:tcMar>
           </w:tcPr>
           <w:p>
@@ -7458,7 +7434,7 @@
             <w:tcBorders/>
             <w:shd w:fill="auto" w:val="clear"/>
             <w:tcMar>
-              <w:left w:w="83" w:type="dxa"/>
+              <w:left w:w="78" w:type="dxa"/>
             </w:tcMar>
           </w:tcPr>
           <w:p>
@@ -7486,7 +7462,7 @@
             <w:tcBorders/>
             <w:shd w:fill="auto" w:val="clear"/>
             <w:tcMar>
-              <w:left w:w="83" w:type="dxa"/>
+              <w:left w:w="78" w:type="dxa"/>
             </w:tcMar>
           </w:tcPr>
           <w:p>
@@ -7510,7 +7486,7 @@
             <w:tcBorders/>
             <w:shd w:fill="auto" w:val="clear"/>
             <w:tcMar>
-              <w:left w:w="83" w:type="dxa"/>
+              <w:left w:w="78" w:type="dxa"/>
             </w:tcMar>
           </w:tcPr>
           <w:p>
@@ -7535,7 +7511,7 @@
             <w:tcBorders/>
             <w:shd w:fill="auto" w:val="clear"/>
             <w:tcMar>
-              <w:left w:w="83" w:type="dxa"/>
+              <w:left w:w="78" w:type="dxa"/>
             </w:tcMar>
           </w:tcPr>
           <w:p>
@@ -7560,7 +7536,7 @@
             <w:tcBorders/>
             <w:shd w:fill="auto" w:val="clear"/>
             <w:tcMar>
-              <w:left w:w="83" w:type="dxa"/>
+              <w:left w:w="78" w:type="dxa"/>
             </w:tcMar>
           </w:tcPr>
           <w:p>
@@ -7585,7 +7561,7 @@
             <w:tcBorders/>
             <w:shd w:fill="auto" w:val="clear"/>
             <w:tcMar>
-              <w:left w:w="83" w:type="dxa"/>
+              <w:left w:w="78" w:type="dxa"/>
             </w:tcMar>
           </w:tcPr>
           <w:p>
@@ -7609,7 +7585,7 @@
             <w:tcBorders/>
             <w:shd w:fill="auto" w:val="clear"/>
             <w:tcMar>
-              <w:left w:w="83" w:type="dxa"/>
+              <w:left w:w="78" w:type="dxa"/>
             </w:tcMar>
           </w:tcPr>
           <w:p>
@@ -7637,7 +7613,7 @@
             <w:tcBorders/>
             <w:shd w:fill="auto" w:val="clear"/>
             <w:tcMar>
-              <w:left w:w="83" w:type="dxa"/>
+              <w:left w:w="78" w:type="dxa"/>
             </w:tcMar>
           </w:tcPr>
           <w:p>
@@ -7661,7 +7637,7 @@
             <w:tcBorders/>
             <w:shd w:fill="auto" w:val="clear"/>
             <w:tcMar>
-              <w:left w:w="83" w:type="dxa"/>
+              <w:left w:w="78" w:type="dxa"/>
             </w:tcMar>
           </w:tcPr>
           <w:p>
@@ -7686,7 +7662,7 @@
             <w:tcBorders/>
             <w:shd w:fill="auto" w:val="clear"/>
             <w:tcMar>
-              <w:left w:w="83" w:type="dxa"/>
+              <w:left w:w="78" w:type="dxa"/>
             </w:tcMar>
           </w:tcPr>
           <w:p>
@@ -7711,7 +7687,7 @@
             <w:tcBorders/>
             <w:shd w:fill="auto" w:val="clear"/>
             <w:tcMar>
-              <w:left w:w="83" w:type="dxa"/>
+              <w:left w:w="78" w:type="dxa"/>
             </w:tcMar>
           </w:tcPr>
           <w:p>
@@ -7736,7 +7712,7 @@
             <w:tcBorders/>
             <w:shd w:fill="auto" w:val="clear"/>
             <w:tcMar>
-              <w:left w:w="83" w:type="dxa"/>
+              <w:left w:w="78" w:type="dxa"/>
             </w:tcMar>
           </w:tcPr>
           <w:p>
@@ -7760,7 +7736,7 @@
             <w:tcBorders/>
             <w:shd w:fill="auto" w:val="clear"/>
             <w:tcMar>
-              <w:left w:w="83" w:type="dxa"/>
+              <w:left w:w="78" w:type="dxa"/>
             </w:tcMar>
           </w:tcPr>
           <w:p>
@@ -7788,7 +7764,7 @@
             <w:tcBorders/>
             <w:shd w:fill="auto" w:val="clear"/>
             <w:tcMar>
-              <w:left w:w="83" w:type="dxa"/>
+              <w:left w:w="78" w:type="dxa"/>
             </w:tcMar>
           </w:tcPr>
           <w:p>
@@ -7812,7 +7788,7 @@
             <w:tcBorders/>
             <w:shd w:fill="auto" w:val="clear"/>
             <w:tcMar>
-              <w:left w:w="83" w:type="dxa"/>
+              <w:left w:w="78" w:type="dxa"/>
             </w:tcMar>
           </w:tcPr>
           <w:p>
@@ -7837,7 +7813,7 @@
             <w:tcBorders/>
             <w:shd w:fill="auto" w:val="clear"/>
             <w:tcMar>
-              <w:left w:w="83" w:type="dxa"/>
+              <w:left w:w="78" w:type="dxa"/>
             </w:tcMar>
           </w:tcPr>
           <w:p>
@@ -7862,7 +7838,7 @@
             <w:tcBorders/>
             <w:shd w:fill="auto" w:val="clear"/>
             <w:tcMar>
-              <w:left w:w="83" w:type="dxa"/>
+              <w:left w:w="78" w:type="dxa"/>
             </w:tcMar>
           </w:tcPr>
           <w:p>
@@ -7887,7 +7863,7 @@
             <w:tcBorders/>
             <w:shd w:fill="auto" w:val="clear"/>
             <w:tcMar>
-              <w:left w:w="83" w:type="dxa"/>
+              <w:left w:w="78" w:type="dxa"/>
             </w:tcMar>
           </w:tcPr>
           <w:p>
@@ -7911,7 +7887,7 @@
             <w:tcBorders/>
             <w:shd w:fill="auto" w:val="clear"/>
             <w:tcMar>
-              <w:left w:w="83" w:type="dxa"/>
+              <w:left w:w="78" w:type="dxa"/>
             </w:tcMar>
           </w:tcPr>
           <w:p>
@@ -7939,7 +7915,7 @@
             <w:tcBorders/>
             <w:shd w:fill="auto" w:val="clear"/>
             <w:tcMar>
-              <w:left w:w="83" w:type="dxa"/>
+              <w:left w:w="78" w:type="dxa"/>
             </w:tcMar>
             <w:vAlign w:val="center"/>
           </w:tcPr>
@@ -7966,7 +7942,7 @@
             <w:tcBorders/>
             <w:shd w:fill="auto" w:val="clear"/>
             <w:tcMar>
-              <w:left w:w="83" w:type="dxa"/>
+              <w:left w:w="78" w:type="dxa"/>
             </w:tcMar>
           </w:tcPr>
           <w:p>
@@ -7991,7 +7967,7 @@
             <w:tcBorders/>
             <w:shd w:fill="auto" w:val="clear"/>
             <w:tcMar>
-              <w:left w:w="83" w:type="dxa"/>
+              <w:left w:w="78" w:type="dxa"/>
             </w:tcMar>
           </w:tcPr>
           <w:p>
@@ -8016,7 +7992,7 @@
             <w:tcBorders/>
             <w:shd w:fill="auto" w:val="clear"/>
             <w:tcMar>
-              <w:left w:w="83" w:type="dxa"/>
+              <w:left w:w="78" w:type="dxa"/>
             </w:tcMar>
           </w:tcPr>
           <w:p>
@@ -8041,7 +8017,7 @@
             <w:tcBorders/>
             <w:shd w:fill="auto" w:val="clear"/>
             <w:tcMar>
-              <w:left w:w="83" w:type="dxa"/>
+              <w:left w:w="78" w:type="dxa"/>
             </w:tcMar>
           </w:tcPr>
           <w:p>
@@ -8066,7 +8042,7 @@
             <w:tcBorders/>
             <w:shd w:fill="auto" w:val="clear"/>
             <w:tcMar>
-              <w:left w:w="83" w:type="dxa"/>
+              <w:left w:w="78" w:type="dxa"/>
             </w:tcMar>
           </w:tcPr>
           <w:p>
@@ -8095,7 +8071,7 @@
             <w:tcBorders/>
             <w:shd w:fill="auto" w:val="clear"/>
             <w:tcMar>
-              <w:left w:w="83" w:type="dxa"/>
+              <w:left w:w="78" w:type="dxa"/>
             </w:tcMar>
           </w:tcPr>
           <w:p>
@@ -8119,7 +8095,7 @@
             <w:tcBorders/>
             <w:shd w:fill="auto" w:val="clear"/>
             <w:tcMar>
-              <w:left w:w="83" w:type="dxa"/>
+              <w:left w:w="78" w:type="dxa"/>
             </w:tcMar>
           </w:tcPr>
           <w:p>
@@ -8144,7 +8120,7 @@
             <w:tcBorders/>
             <w:shd w:fill="auto" w:val="clear"/>
             <w:tcMar>
-              <w:left w:w="83" w:type="dxa"/>
+              <w:left w:w="78" w:type="dxa"/>
             </w:tcMar>
           </w:tcPr>
           <w:p>
@@ -8169,7 +8145,7 @@
             <w:tcBorders/>
             <w:shd w:fill="auto" w:val="clear"/>
             <w:tcMar>
-              <w:left w:w="83" w:type="dxa"/>
+              <w:left w:w="78" w:type="dxa"/>
             </w:tcMar>
           </w:tcPr>
           <w:p>
@@ -8194,7 +8170,7 @@
             <w:tcBorders/>
             <w:shd w:fill="auto" w:val="clear"/>
             <w:tcMar>
-              <w:left w:w="83" w:type="dxa"/>
+              <w:left w:w="78" w:type="dxa"/>
             </w:tcMar>
           </w:tcPr>
           <w:p>
@@ -8219,7 +8195,7 @@
             <w:tcBorders/>
             <w:shd w:fill="auto" w:val="clear"/>
             <w:tcMar>
-              <w:left w:w="83" w:type="dxa"/>
+              <w:left w:w="78" w:type="dxa"/>
             </w:tcMar>
           </w:tcPr>
           <w:p>
@@ -8248,7 +8224,7 @@
             <w:tcBorders/>
             <w:shd w:fill="auto" w:val="clear"/>
             <w:tcMar>
-              <w:left w:w="83" w:type="dxa"/>
+              <w:left w:w="78" w:type="dxa"/>
             </w:tcMar>
           </w:tcPr>
           <w:p>
@@ -8272,7 +8248,7 @@
             <w:tcBorders/>
             <w:shd w:fill="auto" w:val="clear"/>
             <w:tcMar>
-              <w:left w:w="83" w:type="dxa"/>
+              <w:left w:w="78" w:type="dxa"/>
             </w:tcMar>
           </w:tcPr>
           <w:p>
@@ -8297,7 +8273,7 @@
             <w:tcBorders/>
             <w:shd w:fill="auto" w:val="clear"/>
             <w:tcMar>
-              <w:left w:w="83" w:type="dxa"/>
+              <w:left w:w="78" w:type="dxa"/>
             </w:tcMar>
           </w:tcPr>
           <w:p>
@@ -8322,7 +8298,7 @@
             <w:tcBorders/>
             <w:shd w:fill="auto" w:val="clear"/>
             <w:tcMar>
-              <w:left w:w="83" w:type="dxa"/>
+              <w:left w:w="78" w:type="dxa"/>
             </w:tcMar>
           </w:tcPr>
           <w:p>
@@ -8347,7 +8323,7 @@
             <w:tcBorders/>
             <w:shd w:fill="auto" w:val="clear"/>
             <w:tcMar>
-              <w:left w:w="83" w:type="dxa"/>
+              <w:left w:w="78" w:type="dxa"/>
             </w:tcMar>
           </w:tcPr>
           <w:p>
@@ -8372,7 +8348,7 @@
             <w:tcBorders/>
             <w:shd w:fill="auto" w:val="clear"/>
             <w:tcMar>
-              <w:left w:w="83" w:type="dxa"/>
+              <w:left w:w="78" w:type="dxa"/>
             </w:tcMar>
           </w:tcPr>
           <w:p>
@@ -8403,7 +8379,7 @@
             </w:tcBorders>
             <w:shd w:fill="auto" w:val="clear"/>
             <w:tcMar>
-              <w:left w:w="83" w:type="dxa"/>
+              <w:left w:w="78" w:type="dxa"/>
             </w:tcMar>
           </w:tcPr>
           <w:p>
@@ -8429,7 +8405,7 @@
             </w:tcBorders>
             <w:shd w:fill="auto" w:val="clear"/>
             <w:tcMar>
-              <w:left w:w="83" w:type="dxa"/>
+              <w:left w:w="78" w:type="dxa"/>
             </w:tcMar>
           </w:tcPr>
           <w:p>
@@ -8452,7 +8428,7 @@
             </w:tcBorders>
             <w:shd w:fill="auto" w:val="clear"/>
             <w:tcMar>
-              <w:left w:w="83" w:type="dxa"/>
+              <w:left w:w="78" w:type="dxa"/>
             </w:tcMar>
           </w:tcPr>
           <w:p>
@@ -8475,7 +8451,7 @@
             </w:tcBorders>
             <w:shd w:fill="auto" w:val="clear"/>
             <w:tcMar>
-              <w:left w:w="83" w:type="dxa"/>
+              <w:left w:w="78" w:type="dxa"/>
             </w:tcMar>
           </w:tcPr>
           <w:p>
@@ -8498,7 +8474,7 @@
             </w:tcBorders>
             <w:shd w:fill="auto" w:val="clear"/>
             <w:tcMar>
-              <w:left w:w="83" w:type="dxa"/>
+              <w:left w:w="78" w:type="dxa"/>
             </w:tcMar>
           </w:tcPr>
           <w:p>
@@ -8525,7 +8501,7 @@
             </w:tcBorders>
             <w:shd w:fill="auto" w:val="clear"/>
             <w:tcMar>
-              <w:left w:w="83" w:type="dxa"/>
+              <w:left w:w="78" w:type="dxa"/>
             </w:tcMar>
           </w:tcPr>
           <w:p>
@@ -8554,7 +8530,7 @@
             <w:tcBorders/>
             <w:shd w:fill="auto" w:val="clear"/>
             <w:tcMar>
-              <w:left w:w="83" w:type="dxa"/>
+              <w:left w:w="78" w:type="dxa"/>
             </w:tcMar>
           </w:tcPr>
           <w:p>
@@ -8578,7 +8554,7 @@
             <w:tcBorders/>
             <w:shd w:fill="auto" w:val="clear"/>
             <w:tcMar>
-              <w:left w:w="83" w:type="dxa"/>
+              <w:left w:w="78" w:type="dxa"/>
             </w:tcMar>
           </w:tcPr>
           <w:p>
@@ -8603,7 +8579,7 @@
             <w:tcBorders/>
             <w:shd w:fill="auto" w:val="clear"/>
             <w:tcMar>
-              <w:left w:w="83" w:type="dxa"/>
+              <w:left w:w="78" w:type="dxa"/>
             </w:tcMar>
           </w:tcPr>
           <w:p>
@@ -8628,7 +8604,7 @@
             <w:tcBorders/>
             <w:shd w:fill="auto" w:val="clear"/>
             <w:tcMar>
-              <w:left w:w="83" w:type="dxa"/>
+              <w:left w:w="78" w:type="dxa"/>
             </w:tcMar>
           </w:tcPr>
           <w:p>
@@ -8653,7 +8629,7 @@
             <w:tcBorders/>
             <w:shd w:fill="auto" w:val="clear"/>
             <w:tcMar>
-              <w:left w:w="83" w:type="dxa"/>
+              <w:left w:w="78" w:type="dxa"/>
             </w:tcMar>
           </w:tcPr>
           <w:p>
@@ -8677,7 +8653,7 @@
             <w:tcBorders/>
             <w:shd w:fill="auto" w:val="clear"/>
             <w:tcMar>
-              <w:left w:w="83" w:type="dxa"/>
+              <w:left w:w="78" w:type="dxa"/>
             </w:tcMar>
           </w:tcPr>
           <w:p>
@@ -9923,6 +9899,69 @@
       <w:rFonts w:cs="Wingdings"/>
     </w:rPr>
   </w:style>
+  <w:style w:type="character" w:styleId="ListLabel50">
+    <w:name w:val="ListLabel 50"/>
+    <w:qFormat/>
+    <w:rPr>
+      <w:rFonts w:cs="Calibri"/>
+    </w:rPr>
+  </w:style>
+  <w:style w:type="character" w:styleId="ListLabel51">
+    <w:name w:val="ListLabel 51"/>
+    <w:qFormat/>
+    <w:rPr>
+      <w:rFonts w:cs="Courier New"/>
+    </w:rPr>
+  </w:style>
+  <w:style w:type="character" w:styleId="ListLabel52">
+    <w:name w:val="ListLabel 52"/>
+    <w:qFormat/>
+    <w:rPr>
+      <w:rFonts w:cs="Wingdings"/>
+    </w:rPr>
+  </w:style>
+  <w:style w:type="character" w:styleId="ListLabel53">
+    <w:name w:val="ListLabel 53"/>
+    <w:qFormat/>
+    <w:rPr>
+      <w:rFonts w:cs="Symbol"/>
+    </w:rPr>
+  </w:style>
+  <w:style w:type="character" w:styleId="ListLabel54">
+    <w:name w:val="ListLabel 54"/>
+    <w:qFormat/>
+    <w:rPr>
+      <w:rFonts w:cs="Courier New"/>
+    </w:rPr>
+  </w:style>
+  <w:style w:type="character" w:styleId="ListLabel55">
+    <w:name w:val="ListLabel 55"/>
+    <w:qFormat/>
+    <w:rPr>
+      <w:rFonts w:cs="Wingdings"/>
+    </w:rPr>
+  </w:style>
+  <w:style w:type="character" w:styleId="ListLabel56">
+    <w:name w:val="ListLabel 56"/>
+    <w:qFormat/>
+    <w:rPr>
+      <w:rFonts w:cs="Symbol"/>
+    </w:rPr>
+  </w:style>
+  <w:style w:type="character" w:styleId="ListLabel57">
+    <w:name w:val="ListLabel 57"/>
+    <w:qFormat/>
+    <w:rPr>
+      <w:rFonts w:cs="Courier New"/>
+    </w:rPr>
+  </w:style>
+  <w:style w:type="character" w:styleId="ListLabel58">
+    <w:name w:val="ListLabel 58"/>
+    <w:qFormat/>
+    <w:rPr>
+      <w:rFonts w:cs="Wingdings"/>
+    </w:rPr>
+  </w:style>
   <w:style w:type="paragraph" w:styleId="Heading">
     <w:name w:val="Heading"/>
     <w:basedOn w:val="Normal"/>

</xml_diff>

<commit_message>
Add new board, add new task
</commit_message>
<xml_diff>
--- a/Artefactos/A10/lbaw1734_a2.docx
+++ b/Artefactos/A10/lbaw1734_a2.docx
@@ -440,7 +440,7 @@
         <w:tblInd w:w="0" w:type="dxa"/>
         <w:tblCellMar>
           <w:top w:w="0" w:type="dxa"/>
-          <w:left w:w="73" w:type="dxa"/>
+          <w:left w:w="68" w:type="dxa"/>
           <w:bottom w:w="0" w:type="dxa"/>
           <w:right w:w="108" w:type="dxa"/>
         </w:tblCellMar>
@@ -462,7 +462,7 @@
             <w:tcBorders/>
             <w:shd w:fill="auto" w:val="clear"/>
             <w:tcMar>
-              <w:left w:w="73" w:type="dxa"/>
+              <w:left w:w="68" w:type="dxa"/>
             </w:tcMar>
           </w:tcPr>
           <w:p>
@@ -487,7 +487,7 @@
             <w:tcBorders/>
             <w:shd w:fill="auto" w:val="clear"/>
             <w:tcMar>
-              <w:left w:w="73" w:type="dxa"/>
+              <w:left w:w="68" w:type="dxa"/>
             </w:tcMar>
           </w:tcPr>
           <w:p>
@@ -512,7 +512,7 @@
             <w:tcBorders/>
             <w:shd w:fill="auto" w:val="clear"/>
             <w:tcMar>
-              <w:left w:w="73" w:type="dxa"/>
+              <w:left w:w="68" w:type="dxa"/>
             </w:tcMar>
           </w:tcPr>
           <w:p>
@@ -537,7 +537,7 @@
             <w:tcBorders/>
             <w:shd w:fill="auto" w:val="clear"/>
             <w:tcMar>
-              <w:left w:w="73" w:type="dxa"/>
+              <w:left w:w="68" w:type="dxa"/>
             </w:tcMar>
           </w:tcPr>
           <w:p>
@@ -562,7 +562,7 @@
             <w:tcBorders/>
             <w:shd w:fill="auto" w:val="clear"/>
             <w:tcMar>
-              <w:left w:w="73" w:type="dxa"/>
+              <w:left w:w="68" w:type="dxa"/>
             </w:tcMar>
           </w:tcPr>
           <w:p>
@@ -587,7 +587,7 @@
             <w:tcBorders/>
             <w:shd w:fill="auto" w:val="clear"/>
             <w:tcMar>
-              <w:left w:w="73" w:type="dxa"/>
+              <w:left w:w="68" w:type="dxa"/>
             </w:tcMar>
           </w:tcPr>
           <w:p>
@@ -616,7 +616,7 @@
             <w:tcBorders/>
             <w:shd w:fill="auto" w:val="clear"/>
             <w:tcMar>
-              <w:left w:w="73" w:type="dxa"/>
+              <w:left w:w="68" w:type="dxa"/>
             </w:tcMar>
             <w:vAlign w:val="center"/>
           </w:tcPr>
@@ -643,7 +643,7 @@
             <w:tcBorders/>
             <w:shd w:fill="auto" w:val="clear"/>
             <w:tcMar>
-              <w:left w:w="73" w:type="dxa"/>
+              <w:left w:w="68" w:type="dxa"/>
             </w:tcMar>
           </w:tcPr>
           <w:p>
@@ -668,7 +668,7 @@
             <w:tcBorders/>
             <w:shd w:fill="auto" w:val="clear"/>
             <w:tcMar>
-              <w:left w:w="73" w:type="dxa"/>
+              <w:left w:w="68" w:type="dxa"/>
             </w:tcMar>
           </w:tcPr>
           <w:p>
@@ -693,7 +693,7 @@
             <w:tcBorders/>
             <w:shd w:fill="auto" w:val="clear"/>
             <w:tcMar>
-              <w:left w:w="73" w:type="dxa"/>
+              <w:left w:w="68" w:type="dxa"/>
             </w:tcMar>
           </w:tcPr>
           <w:p>
@@ -718,7 +718,7 @@
             <w:tcBorders/>
             <w:shd w:fill="auto" w:val="clear"/>
             <w:tcMar>
-              <w:left w:w="73" w:type="dxa"/>
+              <w:left w:w="68" w:type="dxa"/>
             </w:tcMar>
           </w:tcPr>
           <w:p>
@@ -743,7 +743,7 @@
             <w:tcBorders/>
             <w:shd w:fill="auto" w:val="clear"/>
             <w:tcMar>
-              <w:left w:w="73" w:type="dxa"/>
+              <w:left w:w="68" w:type="dxa"/>
             </w:tcMar>
           </w:tcPr>
           <w:p>
@@ -772,7 +772,7 @@
             <w:tcBorders/>
             <w:shd w:fill="auto" w:val="clear"/>
             <w:tcMar>
-              <w:left w:w="73" w:type="dxa"/>
+              <w:left w:w="68" w:type="dxa"/>
             </w:tcMar>
           </w:tcPr>
           <w:p>
@@ -796,7 +796,7 @@
             <w:tcBorders/>
             <w:shd w:fill="auto" w:val="clear"/>
             <w:tcMar>
-              <w:left w:w="73" w:type="dxa"/>
+              <w:left w:w="68" w:type="dxa"/>
             </w:tcMar>
           </w:tcPr>
           <w:p>
@@ -821,7 +821,7 @@
             <w:tcBorders/>
             <w:shd w:fill="auto" w:val="clear"/>
             <w:tcMar>
-              <w:left w:w="73" w:type="dxa"/>
+              <w:left w:w="68" w:type="dxa"/>
             </w:tcMar>
           </w:tcPr>
           <w:p>
@@ -846,7 +846,7 @@
             <w:tcBorders/>
             <w:shd w:fill="auto" w:val="clear"/>
             <w:tcMar>
-              <w:left w:w="73" w:type="dxa"/>
+              <w:left w:w="68" w:type="dxa"/>
             </w:tcMar>
           </w:tcPr>
           <w:p>
@@ -871,7 +871,7 @@
             <w:tcBorders/>
             <w:shd w:fill="auto" w:val="clear"/>
             <w:tcMar>
-              <w:left w:w="73" w:type="dxa"/>
+              <w:left w:w="68" w:type="dxa"/>
             </w:tcMar>
           </w:tcPr>
           <w:p>
@@ -896,7 +896,7 @@
             <w:tcBorders/>
             <w:shd w:fill="auto" w:val="clear"/>
             <w:tcMar>
-              <w:left w:w="73" w:type="dxa"/>
+              <w:left w:w="68" w:type="dxa"/>
             </w:tcMar>
           </w:tcPr>
           <w:p>
@@ -925,7 +925,7 @@
             <w:tcBorders/>
             <w:shd w:fill="auto" w:val="clear"/>
             <w:tcMar>
-              <w:left w:w="73" w:type="dxa"/>
+              <w:left w:w="68" w:type="dxa"/>
             </w:tcMar>
           </w:tcPr>
           <w:p>
@@ -949,7 +949,7 @@
             <w:tcBorders/>
             <w:shd w:fill="auto" w:val="clear"/>
             <w:tcMar>
-              <w:left w:w="73" w:type="dxa"/>
+              <w:left w:w="68" w:type="dxa"/>
             </w:tcMar>
           </w:tcPr>
           <w:p>
@@ -974,7 +974,7 @@
             <w:tcBorders/>
             <w:shd w:fill="auto" w:val="clear"/>
             <w:tcMar>
-              <w:left w:w="73" w:type="dxa"/>
+              <w:left w:w="68" w:type="dxa"/>
             </w:tcMar>
           </w:tcPr>
           <w:p>
@@ -999,7 +999,7 @@
             <w:tcBorders/>
             <w:shd w:fill="auto" w:val="clear"/>
             <w:tcMar>
-              <w:left w:w="73" w:type="dxa"/>
+              <w:left w:w="68" w:type="dxa"/>
             </w:tcMar>
           </w:tcPr>
           <w:p>
@@ -1024,7 +1024,7 @@
             <w:tcBorders/>
             <w:shd w:fill="auto" w:val="clear"/>
             <w:tcMar>
-              <w:left w:w="73" w:type="dxa"/>
+              <w:left w:w="68" w:type="dxa"/>
             </w:tcMar>
           </w:tcPr>
           <w:p>
@@ -1049,7 +1049,7 @@
             <w:tcBorders/>
             <w:shd w:fill="auto" w:val="clear"/>
             <w:tcMar>
-              <w:left w:w="73" w:type="dxa"/>
+              <w:left w:w="68" w:type="dxa"/>
             </w:tcMar>
           </w:tcPr>
           <w:p>
@@ -1062,13 +1062,7 @@
               <w:rPr>
                 <w:lang w:val="en-GB"/>
               </w:rPr>
-              <w:t>9</w:t>
-            </w:r>
-            <w:r>
-              <w:rPr>
-                <w:lang w:val="en-GB"/>
-              </w:rPr>
-              <w:t>0%</w:t>
+              <w:t>90%</w:t>
             </w:r>
           </w:p>
         </w:tc>
@@ -1082,7 +1076,7 @@
             <w:tcBorders/>
             <w:shd w:fill="auto" w:val="clear"/>
             <w:tcMar>
-              <w:left w:w="73" w:type="dxa"/>
+              <w:left w:w="68" w:type="dxa"/>
             </w:tcMar>
           </w:tcPr>
           <w:p>
@@ -1106,7 +1100,7 @@
             <w:tcBorders/>
             <w:shd w:fill="auto" w:val="clear"/>
             <w:tcMar>
-              <w:left w:w="73" w:type="dxa"/>
+              <w:left w:w="68" w:type="dxa"/>
             </w:tcMar>
           </w:tcPr>
           <w:p>
@@ -1131,7 +1125,7 @@
             <w:tcBorders/>
             <w:shd w:fill="auto" w:val="clear"/>
             <w:tcMar>
-              <w:left w:w="73" w:type="dxa"/>
+              <w:left w:w="68" w:type="dxa"/>
             </w:tcMar>
           </w:tcPr>
           <w:p>
@@ -1156,7 +1150,7 @@
             <w:tcBorders/>
             <w:shd w:fill="auto" w:val="clear"/>
             <w:tcMar>
-              <w:left w:w="73" w:type="dxa"/>
+              <w:left w:w="68" w:type="dxa"/>
             </w:tcMar>
           </w:tcPr>
           <w:p>
@@ -1181,7 +1175,7 @@
             <w:tcBorders/>
             <w:shd w:fill="auto" w:val="clear"/>
             <w:tcMar>
-              <w:left w:w="73" w:type="dxa"/>
+              <w:left w:w="68" w:type="dxa"/>
             </w:tcMar>
           </w:tcPr>
           <w:p>
@@ -1206,7 +1200,7 @@
             <w:tcBorders/>
             <w:shd w:fill="auto" w:val="clear"/>
             <w:tcMar>
-              <w:left w:w="73" w:type="dxa"/>
+              <w:left w:w="68" w:type="dxa"/>
             </w:tcMar>
           </w:tcPr>
           <w:p>
@@ -1233,7 +1227,7 @@
             <w:tcBorders/>
             <w:shd w:fill="auto" w:val="clear"/>
             <w:tcMar>
-              <w:left w:w="73" w:type="dxa"/>
+              <w:left w:w="68" w:type="dxa"/>
             </w:tcMar>
           </w:tcPr>
           <w:p>
@@ -1257,7 +1251,7 @@
             <w:tcBorders/>
             <w:shd w:fill="auto" w:val="clear"/>
             <w:tcMar>
-              <w:left w:w="73" w:type="dxa"/>
+              <w:left w:w="68" w:type="dxa"/>
             </w:tcMar>
           </w:tcPr>
           <w:p>
@@ -1282,7 +1276,7 @@
             <w:tcBorders/>
             <w:shd w:fill="auto" w:val="clear"/>
             <w:tcMar>
-              <w:left w:w="73" w:type="dxa"/>
+              <w:left w:w="68" w:type="dxa"/>
             </w:tcMar>
           </w:tcPr>
           <w:p>
@@ -1307,7 +1301,7 @@
             <w:tcBorders/>
             <w:shd w:fill="auto" w:val="clear"/>
             <w:tcMar>
-              <w:left w:w="73" w:type="dxa"/>
+              <w:left w:w="68" w:type="dxa"/>
             </w:tcMar>
           </w:tcPr>
           <w:p>
@@ -1332,7 +1326,7 @@
             <w:tcBorders/>
             <w:shd w:fill="auto" w:val="clear"/>
             <w:tcMar>
-              <w:left w:w="73" w:type="dxa"/>
+              <w:left w:w="68" w:type="dxa"/>
             </w:tcMar>
           </w:tcPr>
           <w:p>
@@ -1357,7 +1351,7 @@
             <w:tcBorders/>
             <w:shd w:fill="auto" w:val="clear"/>
             <w:tcMar>
-              <w:left w:w="73" w:type="dxa"/>
+              <w:left w:w="68" w:type="dxa"/>
             </w:tcMar>
           </w:tcPr>
           <w:p>
@@ -1384,7 +1378,7 @@
             <w:tcBorders/>
             <w:shd w:fill="auto" w:val="clear"/>
             <w:tcMar>
-              <w:left w:w="73" w:type="dxa"/>
+              <w:left w:w="68" w:type="dxa"/>
             </w:tcMar>
           </w:tcPr>
           <w:p>
@@ -1408,7 +1402,7 @@
             <w:tcBorders/>
             <w:shd w:fill="auto" w:val="clear"/>
             <w:tcMar>
-              <w:left w:w="73" w:type="dxa"/>
+              <w:left w:w="68" w:type="dxa"/>
             </w:tcMar>
           </w:tcPr>
           <w:p>
@@ -1433,7 +1427,7 @@
             <w:tcBorders/>
             <w:shd w:fill="auto" w:val="clear"/>
             <w:tcMar>
-              <w:left w:w="73" w:type="dxa"/>
+              <w:left w:w="68" w:type="dxa"/>
             </w:tcMar>
           </w:tcPr>
           <w:p>
@@ -1458,7 +1452,7 @@
             <w:tcBorders/>
             <w:shd w:fill="auto" w:val="clear"/>
             <w:tcMar>
-              <w:left w:w="73" w:type="dxa"/>
+              <w:left w:w="68" w:type="dxa"/>
             </w:tcMar>
           </w:tcPr>
           <w:p>
@@ -1483,7 +1477,7 @@
             <w:tcBorders/>
             <w:shd w:fill="auto" w:val="clear"/>
             <w:tcMar>
-              <w:left w:w="73" w:type="dxa"/>
+              <w:left w:w="68" w:type="dxa"/>
             </w:tcMar>
           </w:tcPr>
           <w:p>
@@ -1508,7 +1502,7 @@
             <w:tcBorders/>
             <w:shd w:fill="auto" w:val="clear"/>
             <w:tcMar>
-              <w:left w:w="73" w:type="dxa"/>
+              <w:left w:w="68" w:type="dxa"/>
             </w:tcMar>
           </w:tcPr>
           <w:p>
@@ -1537,7 +1531,7 @@
             <w:tcBorders/>
             <w:shd w:fill="auto" w:val="clear"/>
             <w:tcMar>
-              <w:left w:w="73" w:type="dxa"/>
+              <w:left w:w="68" w:type="dxa"/>
             </w:tcMar>
           </w:tcPr>
           <w:p>
@@ -1561,7 +1555,7 @@
             <w:tcBorders/>
             <w:shd w:fill="auto" w:val="clear"/>
             <w:tcMar>
-              <w:left w:w="73" w:type="dxa"/>
+              <w:left w:w="68" w:type="dxa"/>
             </w:tcMar>
           </w:tcPr>
           <w:p>
@@ -1586,7 +1580,7 @@
             <w:tcBorders/>
             <w:shd w:fill="auto" w:val="clear"/>
             <w:tcMar>
-              <w:left w:w="73" w:type="dxa"/>
+              <w:left w:w="68" w:type="dxa"/>
             </w:tcMar>
           </w:tcPr>
           <w:p>
@@ -1611,7 +1605,7 @@
             <w:tcBorders/>
             <w:shd w:fill="auto" w:val="clear"/>
             <w:tcMar>
-              <w:left w:w="73" w:type="dxa"/>
+              <w:left w:w="68" w:type="dxa"/>
             </w:tcMar>
           </w:tcPr>
           <w:p>
@@ -1636,7 +1630,7 @@
             <w:tcBorders/>
             <w:shd w:fill="auto" w:val="clear"/>
             <w:tcMar>
-              <w:left w:w="73" w:type="dxa"/>
+              <w:left w:w="68" w:type="dxa"/>
             </w:tcMar>
           </w:tcPr>
           <w:p>
@@ -1661,21 +1655,22 @@
             <w:tcBorders/>
             <w:shd w:fill="auto" w:val="clear"/>
             <w:tcMar>
-              <w:left w:w="73" w:type="dxa"/>
-            </w:tcMar>
-          </w:tcPr>
-          <w:p>
-            <w:pPr>
-              <w:pStyle w:val="Normal"/>
-              <w:spacing w:lineRule="auto" w:line="240" w:before="0" w:after="0"/>
-              <w:rPr>
-                <w:lang w:val="en-GB"/>
-              </w:rPr>
-            </w:pPr>
-            <w:r>
-              <w:rPr>
-                <w:lang w:val="en-GB"/>
-              </w:rPr>
+              <w:left w:w="68" w:type="dxa"/>
+            </w:tcMar>
+          </w:tcPr>
+          <w:p>
+            <w:pPr>
+              <w:pStyle w:val="Normal"/>
+              <w:spacing w:lineRule="auto" w:line="240" w:before="0" w:after="0"/>
+              <w:rPr>
+                <w:lang w:val="en-GB"/>
+              </w:rPr>
+            </w:pPr>
+            <w:r>
+              <w:rPr>
+                <w:lang w:val="en-GB"/>
+              </w:rPr>
+              <w:t>100%</w:t>
             </w:r>
           </w:p>
         </w:tc>
@@ -1689,7 +1684,7 @@
             <w:tcBorders/>
             <w:shd w:fill="auto" w:val="clear"/>
             <w:tcMar>
-              <w:left w:w="73" w:type="dxa"/>
+              <w:left w:w="68" w:type="dxa"/>
             </w:tcMar>
           </w:tcPr>
           <w:p>
@@ -1713,7 +1708,7 @@
             <w:tcBorders/>
             <w:shd w:fill="auto" w:val="clear"/>
             <w:tcMar>
-              <w:left w:w="73" w:type="dxa"/>
+              <w:left w:w="68" w:type="dxa"/>
             </w:tcMar>
           </w:tcPr>
           <w:p>
@@ -1738,7 +1733,7 @@
             <w:tcBorders/>
             <w:shd w:fill="auto" w:val="clear"/>
             <w:tcMar>
-              <w:left w:w="73" w:type="dxa"/>
+              <w:left w:w="68" w:type="dxa"/>
             </w:tcMar>
           </w:tcPr>
           <w:p>
@@ -1763,7 +1758,7 @@
             <w:tcBorders/>
             <w:shd w:fill="auto" w:val="clear"/>
             <w:tcMar>
-              <w:left w:w="73" w:type="dxa"/>
+              <w:left w:w="68" w:type="dxa"/>
             </w:tcMar>
           </w:tcPr>
           <w:p>
@@ -1788,7 +1783,7 @@
             <w:tcBorders/>
             <w:shd w:fill="auto" w:val="clear"/>
             <w:tcMar>
-              <w:left w:w="73" w:type="dxa"/>
+              <w:left w:w="68" w:type="dxa"/>
             </w:tcMar>
           </w:tcPr>
           <w:p>
@@ -1801,13 +1796,7 @@
               <w:rPr>
                 <w:lang w:val="en-GB"/>
               </w:rPr>
-              <w:t xml:space="preserve">Inês Gonçalves, </w:t>
-            </w:r>
-            <w:r>
-              <w:rPr>
-                <w:lang w:val="en-GB"/>
-              </w:rPr>
-              <w:t>Sara Gomes</w:t>
+              <w:t>Inês Gonçalves, Sara Gomes</w:t>
             </w:r>
           </w:p>
         </w:tc>
@@ -1817,28 +1806,22 @@
             <w:tcBorders/>
             <w:shd w:fill="auto" w:val="clear"/>
             <w:tcMar>
-              <w:left w:w="73" w:type="dxa"/>
-            </w:tcMar>
-          </w:tcPr>
-          <w:p>
-            <w:pPr>
-              <w:pStyle w:val="Normal"/>
-              <w:spacing w:lineRule="auto" w:line="240" w:before="0" w:after="0"/>
-              <w:rPr>
-                <w:lang w:val="en-GB"/>
-              </w:rPr>
-            </w:pPr>
-            <w:r>
-              <w:rPr>
-                <w:lang w:val="en-GB"/>
-              </w:rPr>
-              <w:t>100</w:t>
-            </w:r>
-            <w:r>
-              <w:rPr>
-                <w:lang w:val="en-GB"/>
-              </w:rPr>
-              <w:t>%</w:t>
+              <w:left w:w="68" w:type="dxa"/>
+            </w:tcMar>
+          </w:tcPr>
+          <w:p>
+            <w:pPr>
+              <w:pStyle w:val="Normal"/>
+              <w:spacing w:lineRule="auto" w:line="240" w:before="0" w:after="0"/>
+              <w:rPr>
+                <w:lang w:val="en-GB"/>
+              </w:rPr>
+            </w:pPr>
+            <w:r>
+              <w:rPr>
+                <w:lang w:val="en-GB"/>
+              </w:rPr>
+              <w:t>100%</w:t>
             </w:r>
           </w:p>
         </w:tc>
@@ -1852,7 +1835,7 @@
             <w:tcBorders/>
             <w:shd w:fill="auto" w:val="clear"/>
             <w:tcMar>
-              <w:left w:w="73" w:type="dxa"/>
+              <w:left w:w="68" w:type="dxa"/>
             </w:tcMar>
           </w:tcPr>
           <w:p>
@@ -1876,7 +1859,7 @@
             <w:tcBorders/>
             <w:shd w:fill="auto" w:val="clear"/>
             <w:tcMar>
-              <w:left w:w="73" w:type="dxa"/>
+              <w:left w:w="68" w:type="dxa"/>
             </w:tcMar>
           </w:tcPr>
           <w:p>
@@ -1901,7 +1884,7 @@
             <w:tcBorders/>
             <w:shd w:fill="auto" w:val="clear"/>
             <w:tcMar>
-              <w:left w:w="73" w:type="dxa"/>
+              <w:left w:w="68" w:type="dxa"/>
             </w:tcMar>
           </w:tcPr>
           <w:p>
@@ -1926,7 +1909,7 @@
             <w:tcBorders/>
             <w:shd w:fill="auto" w:val="clear"/>
             <w:tcMar>
-              <w:left w:w="73" w:type="dxa"/>
+              <w:left w:w="68" w:type="dxa"/>
             </w:tcMar>
           </w:tcPr>
           <w:p>
@@ -1951,7 +1934,7 @@
             <w:tcBorders/>
             <w:shd w:fill="auto" w:val="clear"/>
             <w:tcMar>
-              <w:left w:w="73" w:type="dxa"/>
+              <w:left w:w="68" w:type="dxa"/>
             </w:tcMar>
           </w:tcPr>
           <w:p>
@@ -1976,7 +1959,7 @@
             <w:tcBorders/>
             <w:shd w:fill="auto" w:val="clear"/>
             <w:tcMar>
-              <w:left w:w="73" w:type="dxa"/>
+              <w:left w:w="68" w:type="dxa"/>
             </w:tcMar>
           </w:tcPr>
           <w:p>
@@ -1989,13 +1972,7 @@
               <w:rPr>
                 <w:lang w:val="en-GB"/>
               </w:rPr>
-              <w:t>10</w:t>
-            </w:r>
-            <w:r>
-              <w:rPr>
-                <w:lang w:val="en-GB"/>
-              </w:rPr>
-              <w:t>0%</w:t>
+              <w:t>100%</w:t>
             </w:r>
           </w:p>
         </w:tc>
@@ -2009,7 +1986,7 @@
             <w:tcBorders/>
             <w:shd w:fill="auto" w:val="clear"/>
             <w:tcMar>
-              <w:left w:w="73" w:type="dxa"/>
+              <w:left w:w="68" w:type="dxa"/>
             </w:tcMar>
           </w:tcPr>
           <w:p>
@@ -2033,7 +2010,7 @@
             <w:tcBorders/>
             <w:shd w:fill="auto" w:val="clear"/>
             <w:tcMar>
-              <w:left w:w="73" w:type="dxa"/>
+              <w:left w:w="68" w:type="dxa"/>
             </w:tcMar>
           </w:tcPr>
           <w:p>
@@ -2058,7 +2035,7 @@
             <w:tcBorders/>
             <w:shd w:fill="auto" w:val="clear"/>
             <w:tcMar>
-              <w:left w:w="73" w:type="dxa"/>
+              <w:left w:w="68" w:type="dxa"/>
             </w:tcMar>
           </w:tcPr>
           <w:p>
@@ -2083,7 +2060,7 @@
             <w:tcBorders/>
             <w:shd w:fill="auto" w:val="clear"/>
             <w:tcMar>
-              <w:left w:w="73" w:type="dxa"/>
+              <w:left w:w="68" w:type="dxa"/>
             </w:tcMar>
           </w:tcPr>
           <w:p>
@@ -2108,7 +2085,7 @@
             <w:tcBorders/>
             <w:shd w:fill="auto" w:val="clear"/>
             <w:tcMar>
-              <w:left w:w="73" w:type="dxa"/>
+              <w:left w:w="68" w:type="dxa"/>
             </w:tcMar>
           </w:tcPr>
           <w:p>
@@ -2133,7 +2110,7 @@
             <w:tcBorders/>
             <w:shd w:fill="auto" w:val="clear"/>
             <w:tcMar>
-              <w:left w:w="73" w:type="dxa"/>
+              <w:left w:w="68" w:type="dxa"/>
             </w:tcMar>
           </w:tcPr>
           <w:p>
@@ -2146,13 +2123,7 @@
               <w:rPr>
                 <w:lang w:val="en-GB"/>
               </w:rPr>
-              <w:t>10</w:t>
-            </w:r>
-            <w:r>
-              <w:rPr>
-                <w:lang w:val="en-GB"/>
-              </w:rPr>
-              <w:t>0%</w:t>
+              <w:t>100%</w:t>
             </w:r>
           </w:p>
         </w:tc>
@@ -2166,7 +2137,7 @@
             <w:tcBorders/>
             <w:shd w:fill="auto" w:val="clear"/>
             <w:tcMar>
-              <w:left w:w="73" w:type="dxa"/>
+              <w:left w:w="68" w:type="dxa"/>
             </w:tcMar>
           </w:tcPr>
           <w:p>
@@ -2190,7 +2161,7 @@
             <w:tcBorders/>
             <w:shd w:fill="auto" w:val="clear"/>
             <w:tcMar>
-              <w:left w:w="73" w:type="dxa"/>
+              <w:left w:w="68" w:type="dxa"/>
             </w:tcMar>
           </w:tcPr>
           <w:p>
@@ -2215,7 +2186,7 @@
             <w:tcBorders/>
             <w:shd w:fill="auto" w:val="clear"/>
             <w:tcMar>
-              <w:left w:w="73" w:type="dxa"/>
+              <w:left w:w="68" w:type="dxa"/>
             </w:tcMar>
           </w:tcPr>
           <w:p>
@@ -2240,7 +2211,7 @@
             <w:tcBorders/>
             <w:shd w:fill="auto" w:val="clear"/>
             <w:tcMar>
-              <w:left w:w="73" w:type="dxa"/>
+              <w:left w:w="68" w:type="dxa"/>
             </w:tcMar>
           </w:tcPr>
           <w:p>
@@ -2265,7 +2236,7 @@
             <w:tcBorders/>
             <w:shd w:fill="auto" w:val="clear"/>
             <w:tcMar>
-              <w:left w:w="73" w:type="dxa"/>
+              <w:left w:w="68" w:type="dxa"/>
             </w:tcMar>
           </w:tcPr>
           <w:p>
@@ -2290,7 +2261,7 @@
             <w:tcBorders/>
             <w:shd w:fill="auto" w:val="clear"/>
             <w:tcMar>
-              <w:left w:w="73" w:type="dxa"/>
+              <w:left w:w="68" w:type="dxa"/>
             </w:tcMar>
           </w:tcPr>
           <w:p>
@@ -2319,7 +2290,7 @@
             <w:tcBorders/>
             <w:shd w:fill="auto" w:val="clear"/>
             <w:tcMar>
-              <w:left w:w="73" w:type="dxa"/>
+              <w:left w:w="68" w:type="dxa"/>
             </w:tcMar>
           </w:tcPr>
           <w:p>
@@ -2343,7 +2314,7 @@
             <w:tcBorders/>
             <w:shd w:fill="auto" w:val="clear"/>
             <w:tcMar>
-              <w:left w:w="73" w:type="dxa"/>
+              <w:left w:w="68" w:type="dxa"/>
             </w:tcMar>
           </w:tcPr>
           <w:p>
@@ -2368,7 +2339,7 @@
             <w:tcBorders/>
             <w:shd w:fill="auto" w:val="clear"/>
             <w:tcMar>
-              <w:left w:w="73" w:type="dxa"/>
+              <w:left w:w="68" w:type="dxa"/>
             </w:tcMar>
           </w:tcPr>
           <w:p>
@@ -2393,7 +2364,7 @@
             <w:tcBorders/>
             <w:shd w:fill="auto" w:val="clear"/>
             <w:tcMar>
-              <w:left w:w="73" w:type="dxa"/>
+              <w:left w:w="68" w:type="dxa"/>
             </w:tcMar>
           </w:tcPr>
           <w:p>
@@ -2418,7 +2389,7 @@
             <w:tcBorders/>
             <w:shd w:fill="auto" w:val="clear"/>
             <w:tcMar>
-              <w:left w:w="73" w:type="dxa"/>
+              <w:left w:w="68" w:type="dxa"/>
             </w:tcMar>
           </w:tcPr>
           <w:p>
@@ -2443,7 +2414,7 @@
             <w:tcBorders/>
             <w:shd w:fill="auto" w:val="clear"/>
             <w:tcMar>
-              <w:left w:w="73" w:type="dxa"/>
+              <w:left w:w="68" w:type="dxa"/>
             </w:tcMar>
           </w:tcPr>
           <w:p>
@@ -2471,7 +2442,7 @@
             <w:tcBorders/>
             <w:shd w:fill="auto" w:val="clear"/>
             <w:tcMar>
-              <w:left w:w="73" w:type="dxa"/>
+              <w:left w:w="68" w:type="dxa"/>
             </w:tcMar>
             <w:vAlign w:val="center"/>
           </w:tcPr>
@@ -2498,7 +2469,7 @@
             <w:tcBorders/>
             <w:shd w:fill="auto" w:val="clear"/>
             <w:tcMar>
-              <w:left w:w="73" w:type="dxa"/>
+              <w:left w:w="68" w:type="dxa"/>
             </w:tcMar>
           </w:tcPr>
           <w:p>
@@ -2523,7 +2494,7 @@
             <w:tcBorders/>
             <w:shd w:fill="auto" w:val="clear"/>
             <w:tcMar>
-              <w:left w:w="73" w:type="dxa"/>
+              <w:left w:w="68" w:type="dxa"/>
             </w:tcMar>
           </w:tcPr>
           <w:p>
@@ -2548,7 +2519,7 @@
             <w:tcBorders/>
             <w:shd w:fill="auto" w:val="clear"/>
             <w:tcMar>
-              <w:left w:w="73" w:type="dxa"/>
+              <w:left w:w="68" w:type="dxa"/>
             </w:tcMar>
           </w:tcPr>
           <w:p>
@@ -2573,7 +2544,7 @@
             <w:tcBorders/>
             <w:shd w:fill="auto" w:val="clear"/>
             <w:tcMar>
-              <w:left w:w="73" w:type="dxa"/>
+              <w:left w:w="68" w:type="dxa"/>
             </w:tcMar>
           </w:tcPr>
           <w:p>
@@ -2586,13 +2557,7 @@
               <w:rPr>
                 <w:lang w:val="en-GB"/>
               </w:rPr>
-              <w:t xml:space="preserve">Sara Gomes, </w:t>
-            </w:r>
-            <w:r>
-              <w:rPr>
-                <w:lang w:val="en-GB"/>
-              </w:rPr>
-              <w:t>Teresa Valério</w:t>
+              <w:t>Sara Gomes, Teresa Valério</w:t>
             </w:r>
           </w:p>
         </w:tc>
@@ -2602,7 +2567,7 @@
             <w:tcBorders/>
             <w:shd w:fill="auto" w:val="clear"/>
             <w:tcMar>
-              <w:left w:w="73" w:type="dxa"/>
+              <w:left w:w="68" w:type="dxa"/>
             </w:tcMar>
           </w:tcPr>
           <w:p>
@@ -2629,7 +2594,7 @@
             <w:tcBorders/>
             <w:shd w:fill="auto" w:val="clear"/>
             <w:tcMar>
-              <w:left w:w="73" w:type="dxa"/>
+              <w:left w:w="68" w:type="dxa"/>
             </w:tcMar>
             <w:vAlign w:val="center"/>
           </w:tcPr>
@@ -2654,7 +2619,7 @@
             <w:tcBorders/>
             <w:shd w:fill="auto" w:val="clear"/>
             <w:tcMar>
-              <w:left w:w="73" w:type="dxa"/>
+              <w:left w:w="68" w:type="dxa"/>
             </w:tcMar>
           </w:tcPr>
           <w:p>
@@ -2679,7 +2644,7 @@
             <w:tcBorders/>
             <w:shd w:fill="auto" w:val="clear"/>
             <w:tcMar>
-              <w:left w:w="73" w:type="dxa"/>
+              <w:left w:w="68" w:type="dxa"/>
             </w:tcMar>
           </w:tcPr>
           <w:p>
@@ -2704,7 +2669,7 @@
             <w:tcBorders/>
             <w:shd w:fill="auto" w:val="clear"/>
             <w:tcMar>
-              <w:left w:w="73" w:type="dxa"/>
+              <w:left w:w="68" w:type="dxa"/>
             </w:tcMar>
           </w:tcPr>
           <w:p>
@@ -2729,7 +2694,7 @@
             <w:tcBorders/>
             <w:shd w:fill="auto" w:val="clear"/>
             <w:tcMar>
-              <w:left w:w="73" w:type="dxa"/>
+              <w:left w:w="68" w:type="dxa"/>
             </w:tcMar>
           </w:tcPr>
           <w:p>
@@ -2754,7 +2719,7 @@
             <w:tcBorders/>
             <w:shd w:fill="auto" w:val="clear"/>
             <w:tcMar>
-              <w:left w:w="73" w:type="dxa"/>
+              <w:left w:w="68" w:type="dxa"/>
             </w:tcMar>
           </w:tcPr>
           <w:p>
@@ -2783,7 +2748,7 @@
             <w:tcBorders/>
             <w:shd w:fill="auto" w:val="clear"/>
             <w:tcMar>
-              <w:left w:w="73" w:type="dxa"/>
+              <w:left w:w="68" w:type="dxa"/>
             </w:tcMar>
             <w:vAlign w:val="center"/>
           </w:tcPr>
@@ -2808,7 +2773,7 @@
             <w:tcBorders/>
             <w:shd w:fill="auto" w:val="clear"/>
             <w:tcMar>
-              <w:left w:w="73" w:type="dxa"/>
+              <w:left w:w="68" w:type="dxa"/>
             </w:tcMar>
           </w:tcPr>
           <w:p>
@@ -2833,7 +2798,7 @@
             <w:tcBorders/>
             <w:shd w:fill="auto" w:val="clear"/>
             <w:tcMar>
-              <w:left w:w="73" w:type="dxa"/>
+              <w:left w:w="68" w:type="dxa"/>
             </w:tcMar>
           </w:tcPr>
           <w:p>
@@ -2858,7 +2823,7 @@
             <w:tcBorders/>
             <w:shd w:fill="auto" w:val="clear"/>
             <w:tcMar>
-              <w:left w:w="73" w:type="dxa"/>
+              <w:left w:w="68" w:type="dxa"/>
             </w:tcMar>
           </w:tcPr>
           <w:p>
@@ -2883,7 +2848,7 @@
             <w:tcBorders/>
             <w:shd w:fill="auto" w:val="clear"/>
             <w:tcMar>
-              <w:left w:w="73" w:type="dxa"/>
+              <w:left w:w="68" w:type="dxa"/>
             </w:tcMar>
           </w:tcPr>
           <w:p>
@@ -2908,7 +2873,7 @@
             <w:tcBorders/>
             <w:shd w:fill="auto" w:val="clear"/>
             <w:tcMar>
-              <w:left w:w="73" w:type="dxa"/>
+              <w:left w:w="68" w:type="dxa"/>
             </w:tcMar>
           </w:tcPr>
           <w:p>
@@ -2937,7 +2902,7 @@
             <w:tcBorders/>
             <w:shd w:fill="auto" w:val="clear"/>
             <w:tcMar>
-              <w:left w:w="73" w:type="dxa"/>
+              <w:left w:w="68" w:type="dxa"/>
             </w:tcMar>
             <w:vAlign w:val="center"/>
           </w:tcPr>
@@ -2962,7 +2927,7 @@
             <w:tcBorders/>
             <w:shd w:fill="auto" w:val="clear"/>
             <w:tcMar>
-              <w:left w:w="73" w:type="dxa"/>
+              <w:left w:w="68" w:type="dxa"/>
             </w:tcMar>
           </w:tcPr>
           <w:p>
@@ -2987,7 +2952,7 @@
             <w:tcBorders/>
             <w:shd w:fill="auto" w:val="clear"/>
             <w:tcMar>
-              <w:left w:w="73" w:type="dxa"/>
+              <w:left w:w="68" w:type="dxa"/>
             </w:tcMar>
           </w:tcPr>
           <w:p>
@@ -3012,7 +2977,7 @@
             <w:tcBorders/>
             <w:shd w:fill="auto" w:val="clear"/>
             <w:tcMar>
-              <w:left w:w="73" w:type="dxa"/>
+              <w:left w:w="68" w:type="dxa"/>
             </w:tcMar>
           </w:tcPr>
           <w:p>
@@ -3037,7 +3002,7 @@
             <w:tcBorders/>
             <w:shd w:fill="auto" w:val="clear"/>
             <w:tcMar>
-              <w:left w:w="73" w:type="dxa"/>
+              <w:left w:w="68" w:type="dxa"/>
             </w:tcMar>
           </w:tcPr>
           <w:p>
@@ -3062,7 +3027,7 @@
             <w:tcBorders/>
             <w:shd w:fill="auto" w:val="clear"/>
             <w:tcMar>
-              <w:left w:w="73" w:type="dxa"/>
+              <w:left w:w="68" w:type="dxa"/>
             </w:tcMar>
           </w:tcPr>
           <w:p>
@@ -3075,13 +3040,7 @@
               <w:rPr>
                 <w:lang w:val="en-GB"/>
               </w:rPr>
-              <w:t>10</w:t>
-            </w:r>
-            <w:r>
-              <w:rPr>
-                <w:lang w:val="en-GB"/>
-              </w:rPr>
-              <w:t>0%</w:t>
+              <w:t>100%</w:t>
             </w:r>
           </w:p>
         </w:tc>
@@ -3095,7 +3054,7 @@
             <w:tcBorders/>
             <w:shd w:fill="auto" w:val="clear"/>
             <w:tcMar>
-              <w:left w:w="73" w:type="dxa"/>
+              <w:left w:w="68" w:type="dxa"/>
             </w:tcMar>
             <w:vAlign w:val="center"/>
           </w:tcPr>
@@ -3120,7 +3079,7 @@
             <w:tcBorders/>
             <w:shd w:fill="auto" w:val="clear"/>
             <w:tcMar>
-              <w:left w:w="73" w:type="dxa"/>
+              <w:left w:w="68" w:type="dxa"/>
             </w:tcMar>
           </w:tcPr>
           <w:p>
@@ -3145,7 +3104,7 @@
             <w:tcBorders/>
             <w:shd w:fill="auto" w:val="clear"/>
             <w:tcMar>
-              <w:left w:w="73" w:type="dxa"/>
+              <w:left w:w="68" w:type="dxa"/>
             </w:tcMar>
           </w:tcPr>
           <w:p>
@@ -3170,7 +3129,7 @@
             <w:tcBorders/>
             <w:shd w:fill="auto" w:val="clear"/>
             <w:tcMar>
-              <w:left w:w="73" w:type="dxa"/>
+              <w:left w:w="68" w:type="dxa"/>
             </w:tcMar>
           </w:tcPr>
           <w:p>
@@ -3195,7 +3154,7 @@
             <w:tcBorders/>
             <w:shd w:fill="auto" w:val="clear"/>
             <w:tcMar>
-              <w:left w:w="73" w:type="dxa"/>
+              <w:left w:w="68" w:type="dxa"/>
             </w:tcMar>
           </w:tcPr>
           <w:p>
@@ -3219,7 +3178,7 @@
             <w:tcBorders/>
             <w:shd w:fill="auto" w:val="clear"/>
             <w:tcMar>
-              <w:left w:w="73" w:type="dxa"/>
+              <w:left w:w="68" w:type="dxa"/>
             </w:tcMar>
           </w:tcPr>
           <w:p>
@@ -3247,7 +3206,7 @@
             <w:tcBorders/>
             <w:shd w:fill="auto" w:val="clear"/>
             <w:tcMar>
-              <w:left w:w="73" w:type="dxa"/>
+              <w:left w:w="68" w:type="dxa"/>
             </w:tcMar>
             <w:vAlign w:val="center"/>
           </w:tcPr>
@@ -3272,7 +3231,7 @@
             <w:tcBorders/>
             <w:shd w:fill="auto" w:val="clear"/>
             <w:tcMar>
-              <w:left w:w="73" w:type="dxa"/>
+              <w:left w:w="68" w:type="dxa"/>
             </w:tcMar>
           </w:tcPr>
           <w:p>
@@ -3297,7 +3256,7 @@
             <w:tcBorders/>
             <w:shd w:fill="auto" w:val="clear"/>
             <w:tcMar>
-              <w:left w:w="73" w:type="dxa"/>
+              <w:left w:w="68" w:type="dxa"/>
             </w:tcMar>
           </w:tcPr>
           <w:p>
@@ -3322,7 +3281,7 @@
             <w:tcBorders/>
             <w:shd w:fill="auto" w:val="clear"/>
             <w:tcMar>
-              <w:left w:w="73" w:type="dxa"/>
+              <w:left w:w="68" w:type="dxa"/>
             </w:tcMar>
           </w:tcPr>
           <w:p>
@@ -3347,7 +3306,7 @@
             <w:tcBorders/>
             <w:shd w:fill="auto" w:val="clear"/>
             <w:tcMar>
-              <w:left w:w="73" w:type="dxa"/>
+              <w:left w:w="68" w:type="dxa"/>
             </w:tcMar>
           </w:tcPr>
           <w:p>
@@ -3372,7 +3331,7 @@
             <w:tcBorders/>
             <w:shd w:fill="auto" w:val="clear"/>
             <w:tcMar>
-              <w:left w:w="73" w:type="dxa"/>
+              <w:left w:w="68" w:type="dxa"/>
             </w:tcMar>
           </w:tcPr>
           <w:p>
@@ -3401,7 +3360,7 @@
             <w:tcBorders/>
             <w:shd w:fill="auto" w:val="clear"/>
             <w:tcMar>
-              <w:left w:w="73" w:type="dxa"/>
+              <w:left w:w="68" w:type="dxa"/>
             </w:tcMar>
             <w:vAlign w:val="center"/>
           </w:tcPr>
@@ -3426,7 +3385,7 @@
             <w:tcBorders/>
             <w:shd w:fill="auto" w:val="clear"/>
             <w:tcMar>
-              <w:left w:w="73" w:type="dxa"/>
+              <w:left w:w="68" w:type="dxa"/>
             </w:tcMar>
           </w:tcPr>
           <w:p>
@@ -3451,7 +3410,7 @@
             <w:tcBorders/>
             <w:shd w:fill="auto" w:val="clear"/>
             <w:tcMar>
-              <w:left w:w="73" w:type="dxa"/>
+              <w:left w:w="68" w:type="dxa"/>
             </w:tcMar>
           </w:tcPr>
           <w:p>
@@ -3476,7 +3435,7 @@
             <w:tcBorders/>
             <w:shd w:fill="auto" w:val="clear"/>
             <w:tcMar>
-              <w:left w:w="73" w:type="dxa"/>
+              <w:left w:w="68" w:type="dxa"/>
             </w:tcMar>
           </w:tcPr>
           <w:p>
@@ -3501,7 +3460,7 @@
             <w:tcBorders/>
             <w:shd w:fill="auto" w:val="clear"/>
             <w:tcMar>
-              <w:left w:w="73" w:type="dxa"/>
+              <w:left w:w="68" w:type="dxa"/>
             </w:tcMar>
           </w:tcPr>
           <w:p>
@@ -3525,7 +3484,7 @@
             <w:tcBorders/>
             <w:shd w:fill="auto" w:val="clear"/>
             <w:tcMar>
-              <w:left w:w="73" w:type="dxa"/>
+              <w:left w:w="68" w:type="dxa"/>
             </w:tcMar>
           </w:tcPr>
           <w:p>
@@ -3553,7 +3512,7 @@
             <w:tcBorders/>
             <w:shd w:fill="auto" w:val="clear"/>
             <w:tcMar>
-              <w:left w:w="73" w:type="dxa"/>
+              <w:left w:w="68" w:type="dxa"/>
             </w:tcMar>
             <w:vAlign w:val="center"/>
           </w:tcPr>
@@ -3578,7 +3537,7 @@
             <w:tcBorders/>
             <w:shd w:fill="auto" w:val="clear"/>
             <w:tcMar>
-              <w:left w:w="73" w:type="dxa"/>
+              <w:left w:w="68" w:type="dxa"/>
             </w:tcMar>
           </w:tcPr>
           <w:p>
@@ -3603,7 +3562,7 @@
             <w:tcBorders/>
             <w:shd w:fill="auto" w:val="clear"/>
             <w:tcMar>
-              <w:left w:w="73" w:type="dxa"/>
+              <w:left w:w="68" w:type="dxa"/>
             </w:tcMar>
           </w:tcPr>
           <w:p>
@@ -3628,7 +3587,7 @@
             <w:tcBorders/>
             <w:shd w:fill="auto" w:val="clear"/>
             <w:tcMar>
-              <w:left w:w="73" w:type="dxa"/>
+              <w:left w:w="68" w:type="dxa"/>
             </w:tcMar>
           </w:tcPr>
           <w:p>
@@ -3653,7 +3612,7 @@
             <w:tcBorders/>
             <w:shd w:fill="auto" w:val="clear"/>
             <w:tcMar>
-              <w:left w:w="73" w:type="dxa"/>
+              <w:left w:w="68" w:type="dxa"/>
             </w:tcMar>
           </w:tcPr>
           <w:p>
@@ -3677,7 +3636,7 @@
             <w:tcBorders/>
             <w:shd w:fill="auto" w:val="clear"/>
             <w:tcMar>
-              <w:left w:w="73" w:type="dxa"/>
+              <w:left w:w="68" w:type="dxa"/>
             </w:tcMar>
           </w:tcPr>
           <w:p>
@@ -3705,7 +3664,7 @@
             <w:tcBorders/>
             <w:shd w:fill="auto" w:val="clear"/>
             <w:tcMar>
-              <w:left w:w="73" w:type="dxa"/>
+              <w:left w:w="68" w:type="dxa"/>
             </w:tcMar>
             <w:vAlign w:val="center"/>
           </w:tcPr>
@@ -3730,7 +3689,7 @@
             <w:tcBorders/>
             <w:shd w:fill="auto" w:val="clear"/>
             <w:tcMar>
-              <w:left w:w="73" w:type="dxa"/>
+              <w:left w:w="68" w:type="dxa"/>
             </w:tcMar>
           </w:tcPr>
           <w:p>
@@ -3755,7 +3714,7 @@
             <w:tcBorders/>
             <w:shd w:fill="auto" w:val="clear"/>
             <w:tcMar>
-              <w:left w:w="73" w:type="dxa"/>
+              <w:left w:w="68" w:type="dxa"/>
             </w:tcMar>
           </w:tcPr>
           <w:p>
@@ -3780,7 +3739,7 @@
             <w:tcBorders/>
             <w:shd w:fill="auto" w:val="clear"/>
             <w:tcMar>
-              <w:left w:w="73" w:type="dxa"/>
+              <w:left w:w="68" w:type="dxa"/>
             </w:tcMar>
           </w:tcPr>
           <w:p>
@@ -3805,7 +3764,7 @@
             <w:tcBorders/>
             <w:shd w:fill="auto" w:val="clear"/>
             <w:tcMar>
-              <w:left w:w="73" w:type="dxa"/>
+              <w:left w:w="68" w:type="dxa"/>
             </w:tcMar>
           </w:tcPr>
           <w:p>
@@ -3830,28 +3789,22 @@
             <w:tcBorders/>
             <w:shd w:fill="auto" w:val="clear"/>
             <w:tcMar>
-              <w:left w:w="73" w:type="dxa"/>
-            </w:tcMar>
-          </w:tcPr>
-          <w:p>
-            <w:pPr>
-              <w:pStyle w:val="Normal"/>
-              <w:spacing w:lineRule="auto" w:line="240" w:before="0" w:after="0"/>
-              <w:rPr>
-                <w:lang w:val="en-GB"/>
-              </w:rPr>
-            </w:pPr>
-            <w:r>
-              <w:rPr>
-                <w:lang w:val="en-GB"/>
-              </w:rPr>
-              <w:t>8</w:t>
-            </w:r>
-            <w:r>
-              <w:rPr>
-                <w:lang w:val="en-GB"/>
-              </w:rPr>
-              <w:t>0%</w:t>
+              <w:left w:w="68" w:type="dxa"/>
+            </w:tcMar>
+          </w:tcPr>
+          <w:p>
+            <w:pPr>
+              <w:pStyle w:val="Normal"/>
+              <w:spacing w:lineRule="auto" w:line="240" w:before="0" w:after="0"/>
+              <w:rPr>
+                <w:lang w:val="en-GB"/>
+              </w:rPr>
+            </w:pPr>
+            <w:r>
+              <w:rPr>
+                <w:lang w:val="en-GB"/>
+              </w:rPr>
+              <w:t>80%</w:t>
             </w:r>
           </w:p>
         </w:tc>
@@ -3865,7 +3818,7 @@
             <w:tcBorders/>
             <w:shd w:fill="auto" w:val="clear"/>
             <w:tcMar>
-              <w:left w:w="73" w:type="dxa"/>
+              <w:left w:w="68" w:type="dxa"/>
             </w:tcMar>
             <w:vAlign w:val="center"/>
           </w:tcPr>
@@ -3890,7 +3843,7 @@
             <w:tcBorders/>
             <w:shd w:fill="auto" w:val="clear"/>
             <w:tcMar>
-              <w:left w:w="73" w:type="dxa"/>
+              <w:left w:w="68" w:type="dxa"/>
             </w:tcMar>
           </w:tcPr>
           <w:p>
@@ -3915,7 +3868,7 @@
             <w:tcBorders/>
             <w:shd w:fill="auto" w:val="clear"/>
             <w:tcMar>
-              <w:left w:w="73" w:type="dxa"/>
+              <w:left w:w="68" w:type="dxa"/>
             </w:tcMar>
           </w:tcPr>
           <w:p>
@@ -3940,7 +3893,7 @@
             <w:tcBorders/>
             <w:shd w:fill="auto" w:val="clear"/>
             <w:tcMar>
-              <w:left w:w="73" w:type="dxa"/>
+              <w:left w:w="68" w:type="dxa"/>
             </w:tcMar>
           </w:tcPr>
           <w:p>
@@ -3965,7 +3918,7 @@
             <w:tcBorders/>
             <w:shd w:fill="auto" w:val="clear"/>
             <w:tcMar>
-              <w:left w:w="73" w:type="dxa"/>
+              <w:left w:w="68" w:type="dxa"/>
             </w:tcMar>
           </w:tcPr>
           <w:p>
@@ -3990,7 +3943,7 @@
             <w:tcBorders/>
             <w:shd w:fill="auto" w:val="clear"/>
             <w:tcMar>
-              <w:left w:w="73" w:type="dxa"/>
+              <w:left w:w="68" w:type="dxa"/>
             </w:tcMar>
           </w:tcPr>
           <w:p>
@@ -4017,7 +3970,7 @@
             <w:tcBorders/>
             <w:shd w:fill="auto" w:val="clear"/>
             <w:tcMar>
-              <w:left w:w="73" w:type="dxa"/>
+              <w:left w:w="68" w:type="dxa"/>
             </w:tcMar>
             <w:vAlign w:val="center"/>
           </w:tcPr>
@@ -4044,7 +3997,7 @@
             </w:tcBorders>
             <w:shd w:fill="auto" w:val="clear"/>
             <w:tcMar>
-              <w:left w:w="73" w:type="dxa"/>
+              <w:left w:w="68" w:type="dxa"/>
             </w:tcMar>
           </w:tcPr>
           <w:p>
@@ -4067,7 +4020,7 @@
             </w:tcBorders>
             <w:shd w:fill="auto" w:val="clear"/>
             <w:tcMar>
-              <w:left w:w="73" w:type="dxa"/>
+              <w:left w:w="68" w:type="dxa"/>
             </w:tcMar>
           </w:tcPr>
           <w:p>
@@ -4090,7 +4043,7 @@
             </w:tcBorders>
             <w:shd w:fill="auto" w:val="clear"/>
             <w:tcMar>
-              <w:left w:w="73" w:type="dxa"/>
+              <w:left w:w="68" w:type="dxa"/>
             </w:tcMar>
           </w:tcPr>
           <w:p>
@@ -4113,7 +4066,7 @@
             </w:tcBorders>
             <w:shd w:fill="auto" w:val="clear"/>
             <w:tcMar>
-              <w:left w:w="73" w:type="dxa"/>
+              <w:left w:w="68" w:type="dxa"/>
             </w:tcMar>
           </w:tcPr>
           <w:p>
@@ -4140,7 +4093,7 @@
             </w:tcBorders>
             <w:shd w:fill="auto" w:val="clear"/>
             <w:tcMar>
-              <w:left w:w="73" w:type="dxa"/>
+              <w:left w:w="68" w:type="dxa"/>
             </w:tcMar>
           </w:tcPr>
           <w:p>
@@ -4167,7 +4120,7 @@
             <w:tcBorders/>
             <w:shd w:fill="auto" w:val="clear"/>
             <w:tcMar>
-              <w:left w:w="73" w:type="dxa"/>
+              <w:left w:w="68" w:type="dxa"/>
             </w:tcMar>
             <w:vAlign w:val="center"/>
           </w:tcPr>
@@ -4194,7 +4147,7 @@
             </w:tcBorders>
             <w:shd w:fill="auto" w:val="clear"/>
             <w:tcMar>
-              <w:left w:w="73" w:type="dxa"/>
+              <w:left w:w="68" w:type="dxa"/>
             </w:tcMar>
           </w:tcPr>
           <w:p>
@@ -4217,7 +4170,7 @@
             </w:tcBorders>
             <w:shd w:fill="auto" w:val="clear"/>
             <w:tcMar>
-              <w:left w:w="73" w:type="dxa"/>
+              <w:left w:w="68" w:type="dxa"/>
             </w:tcMar>
           </w:tcPr>
           <w:p>
@@ -4240,7 +4193,7 @@
             </w:tcBorders>
             <w:shd w:fill="auto" w:val="clear"/>
             <w:tcMar>
-              <w:left w:w="73" w:type="dxa"/>
+              <w:left w:w="68" w:type="dxa"/>
             </w:tcMar>
           </w:tcPr>
           <w:p>
@@ -4263,7 +4216,7 @@
             </w:tcBorders>
             <w:shd w:fill="auto" w:val="clear"/>
             <w:tcMar>
-              <w:left w:w="73" w:type="dxa"/>
+              <w:left w:w="68" w:type="dxa"/>
             </w:tcMar>
           </w:tcPr>
           <w:p>
@@ -4290,7 +4243,7 @@
             </w:tcBorders>
             <w:shd w:fill="auto" w:val="clear"/>
             <w:tcMar>
-              <w:left w:w="73" w:type="dxa"/>
+              <w:left w:w="68" w:type="dxa"/>
             </w:tcMar>
           </w:tcPr>
           <w:p>
@@ -4317,7 +4270,7 @@
             <w:tcBorders/>
             <w:shd w:fill="auto" w:val="clear"/>
             <w:tcMar>
-              <w:left w:w="73" w:type="dxa"/>
+              <w:left w:w="68" w:type="dxa"/>
             </w:tcMar>
             <w:vAlign w:val="center"/>
           </w:tcPr>
@@ -4344,7 +4297,7 @@
             <w:tcBorders/>
             <w:shd w:fill="auto" w:val="clear"/>
             <w:tcMar>
-              <w:left w:w="73" w:type="dxa"/>
+              <w:left w:w="68" w:type="dxa"/>
             </w:tcMar>
           </w:tcPr>
           <w:p>
@@ -4369,7 +4322,7 @@
             <w:tcBorders/>
             <w:shd w:fill="auto" w:val="clear"/>
             <w:tcMar>
-              <w:left w:w="73" w:type="dxa"/>
+              <w:left w:w="68" w:type="dxa"/>
             </w:tcMar>
           </w:tcPr>
           <w:p>
@@ -4394,7 +4347,7 @@
             <w:tcBorders/>
             <w:shd w:fill="auto" w:val="clear"/>
             <w:tcMar>
-              <w:left w:w="73" w:type="dxa"/>
+              <w:left w:w="68" w:type="dxa"/>
             </w:tcMar>
           </w:tcPr>
           <w:p>
@@ -4419,7 +4372,7 @@
             <w:tcBorders/>
             <w:shd w:fill="auto" w:val="clear"/>
             <w:tcMar>
-              <w:left w:w="73" w:type="dxa"/>
+              <w:left w:w="68" w:type="dxa"/>
             </w:tcMar>
           </w:tcPr>
           <w:p>
@@ -4444,7 +4397,7 @@
             <w:tcBorders/>
             <w:shd w:fill="auto" w:val="clear"/>
             <w:tcMar>
-              <w:left w:w="73" w:type="dxa"/>
+              <w:left w:w="68" w:type="dxa"/>
             </w:tcMar>
           </w:tcPr>
           <w:p>
@@ -4473,7 +4426,7 @@
             <w:tcBorders/>
             <w:shd w:fill="auto" w:val="clear"/>
             <w:tcMar>
-              <w:left w:w="73" w:type="dxa"/>
+              <w:left w:w="68" w:type="dxa"/>
             </w:tcMar>
           </w:tcPr>
           <w:p>
@@ -4497,7 +4450,7 @@
             <w:tcBorders/>
             <w:shd w:fill="auto" w:val="clear"/>
             <w:tcMar>
-              <w:left w:w="73" w:type="dxa"/>
+              <w:left w:w="68" w:type="dxa"/>
             </w:tcMar>
           </w:tcPr>
           <w:p>
@@ -4522,7 +4475,7 @@
             <w:tcBorders/>
             <w:shd w:fill="auto" w:val="clear"/>
             <w:tcMar>
-              <w:left w:w="73" w:type="dxa"/>
+              <w:left w:w="68" w:type="dxa"/>
             </w:tcMar>
           </w:tcPr>
           <w:p>
@@ -4547,7 +4500,7 @@
             <w:tcBorders/>
             <w:shd w:fill="auto" w:val="clear"/>
             <w:tcMar>
-              <w:left w:w="73" w:type="dxa"/>
+              <w:left w:w="68" w:type="dxa"/>
             </w:tcMar>
           </w:tcPr>
           <w:p>
@@ -4572,7 +4525,7 @@
             <w:tcBorders/>
             <w:shd w:fill="auto" w:val="clear"/>
             <w:tcMar>
-              <w:left w:w="73" w:type="dxa"/>
+              <w:left w:w="68" w:type="dxa"/>
             </w:tcMar>
           </w:tcPr>
           <w:p>
@@ -4596,7 +4549,7 @@
             <w:tcBorders/>
             <w:shd w:fill="auto" w:val="clear"/>
             <w:tcMar>
-              <w:left w:w="73" w:type="dxa"/>
+              <w:left w:w="68" w:type="dxa"/>
             </w:tcMar>
           </w:tcPr>
           <w:p>
@@ -4624,7 +4577,7 @@
             <w:tcBorders/>
             <w:shd w:fill="auto" w:val="clear"/>
             <w:tcMar>
-              <w:left w:w="73" w:type="dxa"/>
+              <w:left w:w="68" w:type="dxa"/>
             </w:tcMar>
           </w:tcPr>
           <w:p>
@@ -4648,7 +4601,7 @@
             <w:tcBorders/>
             <w:shd w:fill="auto" w:val="clear"/>
             <w:tcMar>
-              <w:left w:w="73" w:type="dxa"/>
+              <w:left w:w="68" w:type="dxa"/>
             </w:tcMar>
           </w:tcPr>
           <w:p>
@@ -4673,7 +4626,7 @@
             <w:tcBorders/>
             <w:shd w:fill="auto" w:val="clear"/>
             <w:tcMar>
-              <w:left w:w="73" w:type="dxa"/>
+              <w:left w:w="68" w:type="dxa"/>
             </w:tcMar>
           </w:tcPr>
           <w:p>
@@ -4698,7 +4651,7 @@
             <w:tcBorders/>
             <w:shd w:fill="auto" w:val="clear"/>
             <w:tcMar>
-              <w:left w:w="73" w:type="dxa"/>
+              <w:left w:w="68" w:type="dxa"/>
             </w:tcMar>
           </w:tcPr>
           <w:p>
@@ -4723,7 +4676,7 @@
             <w:tcBorders/>
             <w:shd w:fill="auto" w:val="clear"/>
             <w:tcMar>
-              <w:left w:w="73" w:type="dxa"/>
+              <w:left w:w="68" w:type="dxa"/>
             </w:tcMar>
           </w:tcPr>
           <w:p>
@@ -4748,7 +4701,7 @@
             <w:tcBorders/>
             <w:shd w:fill="auto" w:val="clear"/>
             <w:tcMar>
-              <w:left w:w="73" w:type="dxa"/>
+              <w:left w:w="68" w:type="dxa"/>
             </w:tcMar>
           </w:tcPr>
           <w:p>
@@ -4777,7 +4730,7 @@
             <w:tcBorders/>
             <w:shd w:fill="auto" w:val="clear"/>
             <w:tcMar>
-              <w:left w:w="73" w:type="dxa"/>
+              <w:left w:w="68" w:type="dxa"/>
             </w:tcMar>
           </w:tcPr>
           <w:p>
@@ -4801,7 +4754,7 @@
             <w:tcBorders/>
             <w:shd w:fill="auto" w:val="clear"/>
             <w:tcMar>
-              <w:left w:w="73" w:type="dxa"/>
+              <w:left w:w="68" w:type="dxa"/>
             </w:tcMar>
           </w:tcPr>
           <w:p>
@@ -4826,7 +4779,7 @@
             <w:tcBorders/>
             <w:shd w:fill="auto" w:val="clear"/>
             <w:tcMar>
-              <w:left w:w="73" w:type="dxa"/>
+              <w:left w:w="68" w:type="dxa"/>
             </w:tcMar>
           </w:tcPr>
           <w:p>
@@ -4851,7 +4804,7 @@
             <w:tcBorders/>
             <w:shd w:fill="auto" w:val="clear"/>
             <w:tcMar>
-              <w:left w:w="73" w:type="dxa"/>
+              <w:left w:w="68" w:type="dxa"/>
             </w:tcMar>
           </w:tcPr>
           <w:p>
@@ -4876,7 +4829,7 @@
             <w:tcBorders/>
             <w:shd w:fill="auto" w:val="clear"/>
             <w:tcMar>
-              <w:left w:w="73" w:type="dxa"/>
+              <w:left w:w="68" w:type="dxa"/>
             </w:tcMar>
           </w:tcPr>
           <w:p>
@@ -4900,7 +4853,7 @@
             <w:tcBorders/>
             <w:shd w:fill="auto" w:val="clear"/>
             <w:tcMar>
-              <w:left w:w="73" w:type="dxa"/>
+              <w:left w:w="68" w:type="dxa"/>
             </w:tcMar>
           </w:tcPr>
           <w:p>
@@ -4928,7 +4881,7 @@
             <w:tcBorders/>
             <w:shd w:fill="auto" w:val="clear"/>
             <w:tcMar>
-              <w:left w:w="73" w:type="dxa"/>
+              <w:left w:w="68" w:type="dxa"/>
             </w:tcMar>
             <w:vAlign w:val="center"/>
           </w:tcPr>
@@ -4955,7 +4908,7 @@
             <w:tcBorders/>
             <w:shd w:fill="auto" w:val="clear"/>
             <w:tcMar>
-              <w:left w:w="73" w:type="dxa"/>
+              <w:left w:w="68" w:type="dxa"/>
             </w:tcMar>
           </w:tcPr>
           <w:p>
@@ -4980,7 +4933,7 @@
             <w:tcBorders/>
             <w:shd w:fill="auto" w:val="clear"/>
             <w:tcMar>
-              <w:left w:w="73" w:type="dxa"/>
+              <w:left w:w="68" w:type="dxa"/>
             </w:tcMar>
           </w:tcPr>
           <w:p>
@@ -5005,7 +4958,7 @@
             <w:tcBorders/>
             <w:shd w:fill="auto" w:val="clear"/>
             <w:tcMar>
-              <w:left w:w="73" w:type="dxa"/>
+              <w:left w:w="68" w:type="dxa"/>
             </w:tcMar>
           </w:tcPr>
           <w:p>
@@ -5030,21 +4983,22 @@
             <w:tcBorders/>
             <w:shd w:fill="auto" w:val="clear"/>
             <w:tcMar>
-              <w:left w:w="73" w:type="dxa"/>
-            </w:tcMar>
-          </w:tcPr>
-          <w:p>
-            <w:pPr>
-              <w:pStyle w:val="Normal"/>
-              <w:spacing w:lineRule="auto" w:line="240" w:before="0" w:after="0"/>
-              <w:rPr>
-                <w:lang w:val="en-GB"/>
-              </w:rPr>
-            </w:pPr>
-            <w:r>
-              <w:rPr>
-                <w:lang w:val="en-GB"/>
-              </w:rPr>
+              <w:left w:w="68" w:type="dxa"/>
+            </w:tcMar>
+          </w:tcPr>
+          <w:p>
+            <w:pPr>
+              <w:pStyle w:val="Normal"/>
+              <w:spacing w:lineRule="auto" w:line="240" w:before="0" w:after="0"/>
+              <w:rPr>
+                <w:lang w:val="en-GB"/>
+              </w:rPr>
+            </w:pPr>
+            <w:r>
+              <w:rPr>
+                <w:lang w:val="en-GB"/>
+              </w:rPr>
+              <w:t>Sara Gomes</w:t>
             </w:r>
           </w:p>
         </w:tc>
@@ -5054,21 +5008,22 @@
             <w:tcBorders/>
             <w:shd w:fill="auto" w:val="clear"/>
             <w:tcMar>
-              <w:left w:w="73" w:type="dxa"/>
-            </w:tcMar>
-          </w:tcPr>
-          <w:p>
-            <w:pPr>
-              <w:pStyle w:val="Normal"/>
-              <w:spacing w:lineRule="auto" w:line="240" w:before="0" w:after="0"/>
-              <w:rPr>
-                <w:lang w:val="en-GB"/>
-              </w:rPr>
-            </w:pPr>
-            <w:r>
-              <w:rPr>
-                <w:lang w:val="en-GB"/>
-              </w:rPr>
+              <w:left w:w="68" w:type="dxa"/>
+            </w:tcMar>
+          </w:tcPr>
+          <w:p>
+            <w:pPr>
+              <w:pStyle w:val="Normal"/>
+              <w:spacing w:lineRule="auto" w:line="240" w:before="0" w:after="0"/>
+              <w:rPr>
+                <w:lang w:val="en-GB"/>
+              </w:rPr>
+            </w:pPr>
+            <w:r>
+              <w:rPr>
+                <w:lang w:val="en-GB"/>
+              </w:rPr>
+              <w:t>100%</w:t>
             </w:r>
           </w:p>
         </w:tc>
@@ -5082,7 +5037,7 @@
             <w:tcBorders/>
             <w:shd w:fill="auto" w:val="clear"/>
             <w:tcMar>
-              <w:left w:w="73" w:type="dxa"/>
+              <w:left w:w="68" w:type="dxa"/>
             </w:tcMar>
             <w:vAlign w:val="center"/>
           </w:tcPr>
@@ -5108,7 +5063,7 @@
             <w:tcBorders/>
             <w:shd w:fill="auto" w:val="clear"/>
             <w:tcMar>
-              <w:left w:w="73" w:type="dxa"/>
+              <w:left w:w="68" w:type="dxa"/>
             </w:tcMar>
           </w:tcPr>
           <w:p>
@@ -5133,7 +5088,7 @@
             <w:tcBorders/>
             <w:shd w:fill="auto" w:val="clear"/>
             <w:tcMar>
-              <w:left w:w="73" w:type="dxa"/>
+              <w:left w:w="68" w:type="dxa"/>
             </w:tcMar>
           </w:tcPr>
           <w:p>
@@ -5158,7 +5113,7 @@
             <w:tcBorders/>
             <w:shd w:fill="auto" w:val="clear"/>
             <w:tcMar>
-              <w:left w:w="73" w:type="dxa"/>
+              <w:left w:w="68" w:type="dxa"/>
             </w:tcMar>
           </w:tcPr>
           <w:p>
@@ -5183,7 +5138,7 @@
             <w:tcBorders/>
             <w:shd w:fill="auto" w:val="clear"/>
             <w:tcMar>
-              <w:left w:w="73" w:type="dxa"/>
+              <w:left w:w="68" w:type="dxa"/>
             </w:tcMar>
           </w:tcPr>
           <w:p>
@@ -5207,7 +5162,7 @@
             <w:tcBorders/>
             <w:shd w:fill="auto" w:val="clear"/>
             <w:tcMar>
-              <w:left w:w="73" w:type="dxa"/>
+              <w:left w:w="68" w:type="dxa"/>
             </w:tcMar>
           </w:tcPr>
           <w:p>
@@ -5235,7 +5190,7 @@
             <w:tcBorders/>
             <w:shd w:fill="auto" w:val="clear"/>
             <w:tcMar>
-              <w:left w:w="73" w:type="dxa"/>
+              <w:left w:w="68" w:type="dxa"/>
             </w:tcMar>
           </w:tcPr>
           <w:p>
@@ -5259,7 +5214,7 @@
             <w:tcBorders/>
             <w:shd w:fill="auto" w:val="clear"/>
             <w:tcMar>
-              <w:left w:w="73" w:type="dxa"/>
+              <w:left w:w="68" w:type="dxa"/>
             </w:tcMar>
           </w:tcPr>
           <w:p>
@@ -5284,7 +5239,7 @@
             <w:tcBorders/>
             <w:shd w:fill="auto" w:val="clear"/>
             <w:tcMar>
-              <w:left w:w="73" w:type="dxa"/>
+              <w:left w:w="68" w:type="dxa"/>
             </w:tcMar>
           </w:tcPr>
           <w:p>
@@ -5309,7 +5264,7 @@
             <w:tcBorders/>
             <w:shd w:fill="auto" w:val="clear"/>
             <w:tcMar>
-              <w:left w:w="73" w:type="dxa"/>
+              <w:left w:w="68" w:type="dxa"/>
             </w:tcMar>
           </w:tcPr>
           <w:p>
@@ -5334,7 +5289,7 @@
             <w:tcBorders/>
             <w:shd w:fill="auto" w:val="clear"/>
             <w:tcMar>
-              <w:left w:w="73" w:type="dxa"/>
+              <w:left w:w="68" w:type="dxa"/>
             </w:tcMar>
           </w:tcPr>
           <w:p>
@@ -5358,7 +5313,7 @@
             <w:tcBorders/>
             <w:shd w:fill="auto" w:val="clear"/>
             <w:tcMar>
-              <w:left w:w="73" w:type="dxa"/>
+              <w:left w:w="68" w:type="dxa"/>
             </w:tcMar>
           </w:tcPr>
           <w:p>
@@ -5386,7 +5341,7 @@
             <w:tcBorders/>
             <w:shd w:fill="auto" w:val="clear"/>
             <w:tcMar>
-              <w:left w:w="73" w:type="dxa"/>
+              <w:left w:w="68" w:type="dxa"/>
             </w:tcMar>
           </w:tcPr>
           <w:p>
@@ -5410,7 +5365,7 @@
             <w:tcBorders/>
             <w:shd w:fill="auto" w:val="clear"/>
             <w:tcMar>
-              <w:left w:w="73" w:type="dxa"/>
+              <w:left w:w="68" w:type="dxa"/>
             </w:tcMar>
           </w:tcPr>
           <w:p>
@@ -5435,7 +5390,7 @@
             <w:tcBorders/>
             <w:shd w:fill="auto" w:val="clear"/>
             <w:tcMar>
-              <w:left w:w="73" w:type="dxa"/>
+              <w:left w:w="68" w:type="dxa"/>
             </w:tcMar>
           </w:tcPr>
           <w:p>
@@ -5460,7 +5415,7 @@
             <w:tcBorders/>
             <w:shd w:fill="auto" w:val="clear"/>
             <w:tcMar>
-              <w:left w:w="73" w:type="dxa"/>
+              <w:left w:w="68" w:type="dxa"/>
             </w:tcMar>
           </w:tcPr>
           <w:p>
@@ -5485,7 +5440,7 @@
             <w:tcBorders/>
             <w:shd w:fill="auto" w:val="clear"/>
             <w:tcMar>
-              <w:left w:w="73" w:type="dxa"/>
+              <w:left w:w="68" w:type="dxa"/>
             </w:tcMar>
           </w:tcPr>
           <w:p>
@@ -5509,7 +5464,7 @@
             <w:tcBorders/>
             <w:shd w:fill="auto" w:val="clear"/>
             <w:tcMar>
-              <w:left w:w="73" w:type="dxa"/>
+              <w:left w:w="68" w:type="dxa"/>
             </w:tcMar>
           </w:tcPr>
           <w:p>
@@ -5537,7 +5492,7 @@
             <w:tcBorders/>
             <w:shd w:fill="auto" w:val="clear"/>
             <w:tcMar>
-              <w:left w:w="73" w:type="dxa"/>
+              <w:left w:w="68" w:type="dxa"/>
             </w:tcMar>
           </w:tcPr>
           <w:p>
@@ -5561,7 +5516,7 @@
             <w:tcBorders/>
             <w:shd w:fill="auto" w:val="clear"/>
             <w:tcMar>
-              <w:left w:w="73" w:type="dxa"/>
+              <w:left w:w="68" w:type="dxa"/>
             </w:tcMar>
           </w:tcPr>
           <w:p>
@@ -5586,7 +5541,7 @@
             <w:tcBorders/>
             <w:shd w:fill="auto" w:val="clear"/>
             <w:tcMar>
-              <w:left w:w="73" w:type="dxa"/>
+              <w:left w:w="68" w:type="dxa"/>
             </w:tcMar>
           </w:tcPr>
           <w:p>
@@ -5611,7 +5566,7 @@
             <w:tcBorders/>
             <w:shd w:fill="auto" w:val="clear"/>
             <w:tcMar>
-              <w:left w:w="73" w:type="dxa"/>
+              <w:left w:w="68" w:type="dxa"/>
             </w:tcMar>
           </w:tcPr>
           <w:p>
@@ -5636,7 +5591,7 @@
             <w:tcBorders/>
             <w:shd w:fill="auto" w:val="clear"/>
             <w:tcMar>
-              <w:left w:w="73" w:type="dxa"/>
+              <w:left w:w="68" w:type="dxa"/>
             </w:tcMar>
           </w:tcPr>
           <w:p>
@@ -5660,7 +5615,7 @@
             <w:tcBorders/>
             <w:shd w:fill="auto" w:val="clear"/>
             <w:tcMar>
-              <w:left w:w="73" w:type="dxa"/>
+              <w:left w:w="68" w:type="dxa"/>
             </w:tcMar>
           </w:tcPr>
           <w:p>
@@ -5688,7 +5643,7 @@
             <w:tcBorders/>
             <w:shd w:fill="auto" w:val="clear"/>
             <w:tcMar>
-              <w:left w:w="73" w:type="dxa"/>
+              <w:left w:w="68" w:type="dxa"/>
             </w:tcMar>
           </w:tcPr>
           <w:p>
@@ -5712,7 +5667,7 @@
             <w:tcBorders/>
             <w:shd w:fill="auto" w:val="clear"/>
             <w:tcMar>
-              <w:left w:w="73" w:type="dxa"/>
+              <w:left w:w="68" w:type="dxa"/>
             </w:tcMar>
           </w:tcPr>
           <w:p>
@@ -5737,7 +5692,7 @@
             <w:tcBorders/>
             <w:shd w:fill="auto" w:val="clear"/>
             <w:tcMar>
-              <w:left w:w="73" w:type="dxa"/>
+              <w:left w:w="68" w:type="dxa"/>
             </w:tcMar>
           </w:tcPr>
           <w:p>
@@ -5762,7 +5717,7 @@
             <w:tcBorders/>
             <w:shd w:fill="auto" w:val="clear"/>
             <w:tcMar>
-              <w:left w:w="73" w:type="dxa"/>
+              <w:left w:w="68" w:type="dxa"/>
             </w:tcMar>
           </w:tcPr>
           <w:p>
@@ -5787,7 +5742,7 @@
             <w:tcBorders/>
             <w:shd w:fill="auto" w:val="clear"/>
             <w:tcMar>
-              <w:left w:w="73" w:type="dxa"/>
+              <w:left w:w="68" w:type="dxa"/>
             </w:tcMar>
           </w:tcPr>
           <w:p>
@@ -5811,7 +5766,7 @@
             <w:tcBorders/>
             <w:shd w:fill="auto" w:val="clear"/>
             <w:tcMar>
-              <w:left w:w="73" w:type="dxa"/>
+              <w:left w:w="68" w:type="dxa"/>
             </w:tcMar>
           </w:tcPr>
           <w:p>
@@ -5839,7 +5794,7 @@
             <w:tcBorders/>
             <w:shd w:fill="auto" w:val="clear"/>
             <w:tcMar>
-              <w:left w:w="73" w:type="dxa"/>
+              <w:left w:w="68" w:type="dxa"/>
             </w:tcMar>
           </w:tcPr>
           <w:p>
@@ -5863,7 +5818,7 @@
             <w:tcBorders/>
             <w:shd w:fill="auto" w:val="clear"/>
             <w:tcMar>
-              <w:left w:w="73" w:type="dxa"/>
+              <w:left w:w="68" w:type="dxa"/>
             </w:tcMar>
           </w:tcPr>
           <w:p>
@@ -5888,7 +5843,7 @@
             <w:tcBorders/>
             <w:shd w:fill="auto" w:val="clear"/>
             <w:tcMar>
-              <w:left w:w="73" w:type="dxa"/>
+              <w:left w:w="68" w:type="dxa"/>
             </w:tcMar>
           </w:tcPr>
           <w:p>
@@ -5913,7 +5868,7 @@
             <w:tcBorders/>
             <w:shd w:fill="auto" w:val="clear"/>
             <w:tcMar>
-              <w:left w:w="73" w:type="dxa"/>
+              <w:left w:w="68" w:type="dxa"/>
             </w:tcMar>
           </w:tcPr>
           <w:p>
@@ -5938,7 +5893,7 @@
             <w:tcBorders/>
             <w:shd w:fill="auto" w:val="clear"/>
             <w:tcMar>
-              <w:left w:w="73" w:type="dxa"/>
+              <w:left w:w="68" w:type="dxa"/>
             </w:tcMar>
           </w:tcPr>
           <w:p>
@@ -5962,7 +5917,7 @@
             <w:tcBorders/>
             <w:shd w:fill="auto" w:val="clear"/>
             <w:tcMar>
-              <w:left w:w="73" w:type="dxa"/>
+              <w:left w:w="68" w:type="dxa"/>
             </w:tcMar>
           </w:tcPr>
           <w:p>
@@ -5990,7 +5945,7 @@
             <w:tcBorders/>
             <w:shd w:fill="auto" w:val="clear"/>
             <w:tcMar>
-              <w:left w:w="73" w:type="dxa"/>
+              <w:left w:w="68" w:type="dxa"/>
             </w:tcMar>
           </w:tcPr>
           <w:p>
@@ -6014,7 +5969,7 @@
             <w:tcBorders/>
             <w:shd w:fill="auto" w:val="clear"/>
             <w:tcMar>
-              <w:left w:w="73" w:type="dxa"/>
+              <w:left w:w="68" w:type="dxa"/>
             </w:tcMar>
           </w:tcPr>
           <w:p>
@@ -6039,7 +5994,7 @@
             <w:tcBorders/>
             <w:shd w:fill="auto" w:val="clear"/>
             <w:tcMar>
-              <w:left w:w="73" w:type="dxa"/>
+              <w:left w:w="68" w:type="dxa"/>
             </w:tcMar>
           </w:tcPr>
           <w:p>
@@ -6064,7 +6019,7 @@
             <w:tcBorders/>
             <w:shd w:fill="auto" w:val="clear"/>
             <w:tcMar>
-              <w:left w:w="73" w:type="dxa"/>
+              <w:left w:w="68" w:type="dxa"/>
             </w:tcMar>
           </w:tcPr>
           <w:p>
@@ -6089,7 +6044,7 @@
             <w:tcBorders/>
             <w:shd w:fill="auto" w:val="clear"/>
             <w:tcMar>
-              <w:left w:w="73" w:type="dxa"/>
+              <w:left w:w="68" w:type="dxa"/>
             </w:tcMar>
           </w:tcPr>
           <w:p>
@@ -6113,7 +6068,7 @@
             <w:tcBorders/>
             <w:shd w:fill="auto" w:val="clear"/>
             <w:tcMar>
-              <w:left w:w="73" w:type="dxa"/>
+              <w:left w:w="68" w:type="dxa"/>
             </w:tcMar>
           </w:tcPr>
           <w:p>
@@ -6141,7 +6096,7 @@
             <w:tcBorders/>
             <w:shd w:fill="auto" w:val="clear"/>
             <w:tcMar>
-              <w:left w:w="73" w:type="dxa"/>
+              <w:left w:w="68" w:type="dxa"/>
             </w:tcMar>
           </w:tcPr>
           <w:p>
@@ -6165,7 +6120,7 @@
             <w:tcBorders/>
             <w:shd w:fill="auto" w:val="clear"/>
             <w:tcMar>
-              <w:left w:w="73" w:type="dxa"/>
+              <w:left w:w="68" w:type="dxa"/>
             </w:tcMar>
           </w:tcPr>
           <w:p>
@@ -6190,7 +6145,7 @@
             <w:tcBorders/>
             <w:shd w:fill="auto" w:val="clear"/>
             <w:tcMar>
-              <w:left w:w="73" w:type="dxa"/>
+              <w:left w:w="68" w:type="dxa"/>
             </w:tcMar>
           </w:tcPr>
           <w:p>
@@ -6215,7 +6170,7 @@
             <w:tcBorders/>
             <w:shd w:fill="auto" w:val="clear"/>
             <w:tcMar>
-              <w:left w:w="73" w:type="dxa"/>
+              <w:left w:w="68" w:type="dxa"/>
             </w:tcMar>
           </w:tcPr>
           <w:p>
@@ -6240,7 +6195,7 @@
             <w:tcBorders/>
             <w:shd w:fill="auto" w:val="clear"/>
             <w:tcMar>
-              <w:left w:w="73" w:type="dxa"/>
+              <w:left w:w="68" w:type="dxa"/>
             </w:tcMar>
           </w:tcPr>
           <w:p>
@@ -6264,7 +6219,7 @@
             <w:tcBorders/>
             <w:shd w:fill="auto" w:val="clear"/>
             <w:tcMar>
-              <w:left w:w="73" w:type="dxa"/>
+              <w:left w:w="68" w:type="dxa"/>
             </w:tcMar>
           </w:tcPr>
           <w:p>
@@ -6292,7 +6247,7 @@
             <w:tcBorders/>
             <w:shd w:fill="auto" w:val="clear"/>
             <w:tcMar>
-              <w:left w:w="73" w:type="dxa"/>
+              <w:left w:w="68" w:type="dxa"/>
             </w:tcMar>
           </w:tcPr>
           <w:p>
@@ -6316,7 +6271,7 @@
             <w:tcBorders/>
             <w:shd w:fill="auto" w:val="clear"/>
             <w:tcMar>
-              <w:left w:w="73" w:type="dxa"/>
+              <w:left w:w="68" w:type="dxa"/>
             </w:tcMar>
           </w:tcPr>
           <w:p>
@@ -6341,7 +6296,7 @@
             <w:tcBorders/>
             <w:shd w:fill="auto" w:val="clear"/>
             <w:tcMar>
-              <w:left w:w="73" w:type="dxa"/>
+              <w:left w:w="68" w:type="dxa"/>
             </w:tcMar>
           </w:tcPr>
           <w:p>
@@ -6366,7 +6321,7 @@
             <w:tcBorders/>
             <w:shd w:fill="auto" w:val="clear"/>
             <w:tcMar>
-              <w:left w:w="73" w:type="dxa"/>
+              <w:left w:w="68" w:type="dxa"/>
             </w:tcMar>
           </w:tcPr>
           <w:p>
@@ -6391,7 +6346,7 @@
             <w:tcBorders/>
             <w:shd w:fill="auto" w:val="clear"/>
             <w:tcMar>
-              <w:left w:w="73" w:type="dxa"/>
+              <w:left w:w="68" w:type="dxa"/>
             </w:tcMar>
           </w:tcPr>
           <w:p>
@@ -6415,7 +6370,7 @@
             <w:tcBorders/>
             <w:shd w:fill="auto" w:val="clear"/>
             <w:tcMar>
-              <w:left w:w="73" w:type="dxa"/>
+              <w:left w:w="68" w:type="dxa"/>
             </w:tcMar>
           </w:tcPr>
           <w:p>
@@ -6443,7 +6398,7 @@
             <w:tcBorders/>
             <w:shd w:fill="auto" w:val="clear"/>
             <w:tcMar>
-              <w:left w:w="73" w:type="dxa"/>
+              <w:left w:w="68" w:type="dxa"/>
             </w:tcMar>
             <w:vAlign w:val="center"/>
           </w:tcPr>
@@ -6470,7 +6425,7 @@
             <w:tcBorders/>
             <w:shd w:fill="auto" w:val="clear"/>
             <w:tcMar>
-              <w:left w:w="73" w:type="dxa"/>
+              <w:left w:w="68" w:type="dxa"/>
             </w:tcMar>
           </w:tcPr>
           <w:p>
@@ -6495,7 +6450,7 @@
             <w:tcBorders/>
             <w:shd w:fill="auto" w:val="clear"/>
             <w:tcMar>
-              <w:left w:w="73" w:type="dxa"/>
+              <w:left w:w="68" w:type="dxa"/>
             </w:tcMar>
           </w:tcPr>
           <w:p>
@@ -6520,7 +6475,7 @@
             <w:tcBorders/>
             <w:shd w:fill="auto" w:val="clear"/>
             <w:tcMar>
-              <w:left w:w="73" w:type="dxa"/>
+              <w:left w:w="68" w:type="dxa"/>
             </w:tcMar>
           </w:tcPr>
           <w:p>
@@ -6545,7 +6500,7 @@
             <w:tcBorders/>
             <w:shd w:fill="auto" w:val="clear"/>
             <w:tcMar>
-              <w:left w:w="73" w:type="dxa"/>
+              <w:left w:w="68" w:type="dxa"/>
             </w:tcMar>
           </w:tcPr>
           <w:p>
@@ -6569,7 +6524,7 @@
             <w:tcBorders/>
             <w:shd w:fill="auto" w:val="clear"/>
             <w:tcMar>
-              <w:left w:w="73" w:type="dxa"/>
+              <w:left w:w="68" w:type="dxa"/>
             </w:tcMar>
           </w:tcPr>
           <w:p>
@@ -6597,7 +6552,7 @@
             <w:tcBorders/>
             <w:shd w:fill="auto" w:val="clear"/>
             <w:tcMar>
-              <w:left w:w="73" w:type="dxa"/>
+              <w:left w:w="68" w:type="dxa"/>
             </w:tcMar>
           </w:tcPr>
           <w:p>
@@ -6621,7 +6576,7 @@
             <w:tcBorders/>
             <w:shd w:fill="auto" w:val="clear"/>
             <w:tcMar>
-              <w:left w:w="73" w:type="dxa"/>
+              <w:left w:w="68" w:type="dxa"/>
             </w:tcMar>
           </w:tcPr>
           <w:p>
@@ -6646,7 +6601,7 @@
             <w:tcBorders/>
             <w:shd w:fill="auto" w:val="clear"/>
             <w:tcMar>
-              <w:left w:w="73" w:type="dxa"/>
+              <w:left w:w="68" w:type="dxa"/>
             </w:tcMar>
           </w:tcPr>
           <w:p>
@@ -6671,7 +6626,7 @@
             <w:tcBorders/>
             <w:shd w:fill="auto" w:val="clear"/>
             <w:tcMar>
-              <w:left w:w="73" w:type="dxa"/>
+              <w:left w:w="68" w:type="dxa"/>
             </w:tcMar>
           </w:tcPr>
           <w:p>
@@ -6696,7 +6651,7 @@
             <w:tcBorders/>
             <w:shd w:fill="auto" w:val="clear"/>
             <w:tcMar>
-              <w:left w:w="73" w:type="dxa"/>
+              <w:left w:w="68" w:type="dxa"/>
             </w:tcMar>
           </w:tcPr>
           <w:p>
@@ -6720,7 +6675,7 @@
             <w:tcBorders/>
             <w:shd w:fill="auto" w:val="clear"/>
             <w:tcMar>
-              <w:left w:w="73" w:type="dxa"/>
+              <w:left w:w="68" w:type="dxa"/>
             </w:tcMar>
           </w:tcPr>
           <w:p>
@@ -6748,7 +6703,7 @@
             <w:tcBorders/>
             <w:shd w:fill="auto" w:val="clear"/>
             <w:tcMar>
-              <w:left w:w="73" w:type="dxa"/>
+              <w:left w:w="68" w:type="dxa"/>
             </w:tcMar>
           </w:tcPr>
           <w:p>
@@ -6772,7 +6727,7 @@
             <w:tcBorders/>
             <w:shd w:fill="auto" w:val="clear"/>
             <w:tcMar>
-              <w:left w:w="73" w:type="dxa"/>
+              <w:left w:w="68" w:type="dxa"/>
             </w:tcMar>
           </w:tcPr>
           <w:p>
@@ -6797,7 +6752,7 @@
             <w:tcBorders/>
             <w:shd w:fill="auto" w:val="clear"/>
             <w:tcMar>
-              <w:left w:w="73" w:type="dxa"/>
+              <w:left w:w="68" w:type="dxa"/>
             </w:tcMar>
           </w:tcPr>
           <w:p>
@@ -6822,7 +6777,7 @@
             <w:tcBorders/>
             <w:shd w:fill="auto" w:val="clear"/>
             <w:tcMar>
-              <w:left w:w="73" w:type="dxa"/>
+              <w:left w:w="68" w:type="dxa"/>
             </w:tcMar>
           </w:tcPr>
           <w:p>
@@ -6847,7 +6802,7 @@
             <w:tcBorders/>
             <w:shd w:fill="auto" w:val="clear"/>
             <w:tcMar>
-              <w:left w:w="73" w:type="dxa"/>
+              <w:left w:w="68" w:type="dxa"/>
             </w:tcMar>
           </w:tcPr>
           <w:p>
@@ -6871,7 +6826,7 @@
             <w:tcBorders/>
             <w:shd w:fill="auto" w:val="clear"/>
             <w:tcMar>
-              <w:left w:w="73" w:type="dxa"/>
+              <w:left w:w="68" w:type="dxa"/>
             </w:tcMar>
           </w:tcPr>
           <w:p>
@@ -6899,7 +6854,7 @@
             <w:tcBorders/>
             <w:shd w:fill="auto" w:val="clear"/>
             <w:tcMar>
-              <w:left w:w="73" w:type="dxa"/>
+              <w:left w:w="68" w:type="dxa"/>
             </w:tcMar>
           </w:tcPr>
           <w:p>
@@ -6923,7 +6878,7 @@
             <w:tcBorders/>
             <w:shd w:fill="auto" w:val="clear"/>
             <w:tcMar>
-              <w:left w:w="73" w:type="dxa"/>
+              <w:left w:w="68" w:type="dxa"/>
             </w:tcMar>
           </w:tcPr>
           <w:p>
@@ -6948,7 +6903,7 @@
             <w:tcBorders/>
             <w:shd w:fill="auto" w:val="clear"/>
             <w:tcMar>
-              <w:left w:w="73" w:type="dxa"/>
+              <w:left w:w="68" w:type="dxa"/>
             </w:tcMar>
           </w:tcPr>
           <w:p>
@@ -6973,7 +6928,7 @@
             <w:tcBorders/>
             <w:shd w:fill="auto" w:val="clear"/>
             <w:tcMar>
-              <w:left w:w="73" w:type="dxa"/>
+              <w:left w:w="68" w:type="dxa"/>
             </w:tcMar>
           </w:tcPr>
           <w:p>
@@ -6998,7 +6953,7 @@
             <w:tcBorders/>
             <w:shd w:fill="auto" w:val="clear"/>
             <w:tcMar>
-              <w:left w:w="73" w:type="dxa"/>
+              <w:left w:w="68" w:type="dxa"/>
             </w:tcMar>
           </w:tcPr>
           <w:p>
@@ -7022,7 +6977,7 @@
             <w:tcBorders/>
             <w:shd w:fill="auto" w:val="clear"/>
             <w:tcMar>
-              <w:left w:w="73" w:type="dxa"/>
+              <w:left w:w="68" w:type="dxa"/>
             </w:tcMar>
           </w:tcPr>
           <w:p>
@@ -7050,7 +7005,7 @@
             <w:tcBorders/>
             <w:shd w:fill="auto" w:val="clear"/>
             <w:tcMar>
-              <w:left w:w="73" w:type="dxa"/>
+              <w:left w:w="68" w:type="dxa"/>
             </w:tcMar>
           </w:tcPr>
           <w:p>
@@ -7074,7 +7029,7 @@
             <w:tcBorders/>
             <w:shd w:fill="auto" w:val="clear"/>
             <w:tcMar>
-              <w:left w:w="73" w:type="dxa"/>
+              <w:left w:w="68" w:type="dxa"/>
             </w:tcMar>
           </w:tcPr>
           <w:p>
@@ -7099,7 +7054,7 @@
             <w:tcBorders/>
             <w:shd w:fill="auto" w:val="clear"/>
             <w:tcMar>
-              <w:left w:w="73" w:type="dxa"/>
+              <w:left w:w="68" w:type="dxa"/>
             </w:tcMar>
           </w:tcPr>
           <w:p>
@@ -7124,7 +7079,7 @@
             <w:tcBorders/>
             <w:shd w:fill="auto" w:val="clear"/>
             <w:tcMar>
-              <w:left w:w="73" w:type="dxa"/>
+              <w:left w:w="68" w:type="dxa"/>
             </w:tcMar>
           </w:tcPr>
           <w:p>
@@ -7149,7 +7104,7 @@
             <w:tcBorders/>
             <w:shd w:fill="auto" w:val="clear"/>
             <w:tcMar>
-              <w:left w:w="73" w:type="dxa"/>
+              <w:left w:w="68" w:type="dxa"/>
             </w:tcMar>
           </w:tcPr>
           <w:p>
@@ -7173,7 +7128,7 @@
             <w:tcBorders/>
             <w:shd w:fill="auto" w:val="clear"/>
             <w:tcMar>
-              <w:left w:w="73" w:type="dxa"/>
+              <w:left w:w="68" w:type="dxa"/>
             </w:tcMar>
           </w:tcPr>
           <w:p>
@@ -7201,7 +7156,7 @@
             <w:tcBorders/>
             <w:shd w:fill="auto" w:val="clear"/>
             <w:tcMar>
-              <w:left w:w="73" w:type="dxa"/>
+              <w:left w:w="68" w:type="dxa"/>
             </w:tcMar>
             <w:vAlign w:val="center"/>
           </w:tcPr>
@@ -7228,7 +7183,7 @@
             <w:tcBorders/>
             <w:shd w:fill="auto" w:val="clear"/>
             <w:tcMar>
-              <w:left w:w="73" w:type="dxa"/>
+              <w:left w:w="68" w:type="dxa"/>
             </w:tcMar>
           </w:tcPr>
           <w:p>
@@ -7253,7 +7208,7 @@
             <w:tcBorders/>
             <w:shd w:fill="auto" w:val="clear"/>
             <w:tcMar>
-              <w:left w:w="73" w:type="dxa"/>
+              <w:left w:w="68" w:type="dxa"/>
             </w:tcMar>
           </w:tcPr>
           <w:p>
@@ -7278,7 +7233,7 @@
             <w:tcBorders/>
             <w:shd w:fill="auto" w:val="clear"/>
             <w:tcMar>
-              <w:left w:w="73" w:type="dxa"/>
+              <w:left w:w="68" w:type="dxa"/>
             </w:tcMar>
           </w:tcPr>
           <w:p>
@@ -7303,7 +7258,7 @@
             <w:tcBorders/>
             <w:shd w:fill="auto" w:val="clear"/>
             <w:tcMar>
-              <w:left w:w="73" w:type="dxa"/>
+              <w:left w:w="68" w:type="dxa"/>
             </w:tcMar>
           </w:tcPr>
           <w:p>
@@ -7327,7 +7282,7 @@
             <w:tcBorders/>
             <w:shd w:fill="auto" w:val="clear"/>
             <w:tcMar>
-              <w:left w:w="73" w:type="dxa"/>
+              <w:left w:w="68" w:type="dxa"/>
             </w:tcMar>
           </w:tcPr>
           <w:p>
@@ -7355,7 +7310,7 @@
             <w:tcBorders/>
             <w:shd w:fill="auto" w:val="clear"/>
             <w:tcMar>
-              <w:left w:w="73" w:type="dxa"/>
+              <w:left w:w="68" w:type="dxa"/>
             </w:tcMar>
           </w:tcPr>
           <w:p>
@@ -7379,7 +7334,7 @@
             <w:tcBorders/>
             <w:shd w:fill="auto" w:val="clear"/>
             <w:tcMar>
-              <w:left w:w="73" w:type="dxa"/>
+              <w:left w:w="68" w:type="dxa"/>
             </w:tcMar>
           </w:tcPr>
           <w:p>
@@ -7404,7 +7359,7 @@
             <w:tcBorders/>
             <w:shd w:fill="auto" w:val="clear"/>
             <w:tcMar>
-              <w:left w:w="73" w:type="dxa"/>
+              <w:left w:w="68" w:type="dxa"/>
             </w:tcMar>
           </w:tcPr>
           <w:p>
@@ -7429,7 +7384,7 @@
             <w:tcBorders/>
             <w:shd w:fill="auto" w:val="clear"/>
             <w:tcMar>
-              <w:left w:w="73" w:type="dxa"/>
+              <w:left w:w="68" w:type="dxa"/>
             </w:tcMar>
           </w:tcPr>
           <w:p>
@@ -7454,7 +7409,7 @@
             <w:tcBorders/>
             <w:shd w:fill="auto" w:val="clear"/>
             <w:tcMar>
-              <w:left w:w="73" w:type="dxa"/>
+              <w:left w:w="68" w:type="dxa"/>
             </w:tcMar>
           </w:tcPr>
           <w:p>
@@ -7478,7 +7433,7 @@
             <w:tcBorders/>
             <w:shd w:fill="auto" w:val="clear"/>
             <w:tcMar>
-              <w:left w:w="73" w:type="dxa"/>
+              <w:left w:w="68" w:type="dxa"/>
             </w:tcMar>
           </w:tcPr>
           <w:p>
@@ -7506,7 +7461,7 @@
             <w:tcBorders/>
             <w:shd w:fill="auto" w:val="clear"/>
             <w:tcMar>
-              <w:left w:w="73" w:type="dxa"/>
+              <w:left w:w="68" w:type="dxa"/>
             </w:tcMar>
           </w:tcPr>
           <w:p>
@@ -7530,7 +7485,7 @@
             <w:tcBorders/>
             <w:shd w:fill="auto" w:val="clear"/>
             <w:tcMar>
-              <w:left w:w="73" w:type="dxa"/>
+              <w:left w:w="68" w:type="dxa"/>
             </w:tcMar>
           </w:tcPr>
           <w:p>
@@ -7555,7 +7510,7 @@
             <w:tcBorders/>
             <w:shd w:fill="auto" w:val="clear"/>
             <w:tcMar>
-              <w:left w:w="73" w:type="dxa"/>
+              <w:left w:w="68" w:type="dxa"/>
             </w:tcMar>
           </w:tcPr>
           <w:p>
@@ -7580,7 +7535,7 @@
             <w:tcBorders/>
             <w:shd w:fill="auto" w:val="clear"/>
             <w:tcMar>
-              <w:left w:w="73" w:type="dxa"/>
+              <w:left w:w="68" w:type="dxa"/>
             </w:tcMar>
           </w:tcPr>
           <w:p>
@@ -7605,7 +7560,7 @@
             <w:tcBorders/>
             <w:shd w:fill="auto" w:val="clear"/>
             <w:tcMar>
-              <w:left w:w="73" w:type="dxa"/>
+              <w:left w:w="68" w:type="dxa"/>
             </w:tcMar>
           </w:tcPr>
           <w:p>
@@ -7629,7 +7584,7 @@
             <w:tcBorders/>
             <w:shd w:fill="auto" w:val="clear"/>
             <w:tcMar>
-              <w:left w:w="73" w:type="dxa"/>
+              <w:left w:w="68" w:type="dxa"/>
             </w:tcMar>
           </w:tcPr>
           <w:p>
@@ -7657,7 +7612,7 @@
             <w:tcBorders/>
             <w:shd w:fill="auto" w:val="clear"/>
             <w:tcMar>
-              <w:left w:w="73" w:type="dxa"/>
+              <w:left w:w="68" w:type="dxa"/>
             </w:tcMar>
           </w:tcPr>
           <w:p>
@@ -7681,7 +7636,7 @@
             <w:tcBorders/>
             <w:shd w:fill="auto" w:val="clear"/>
             <w:tcMar>
-              <w:left w:w="73" w:type="dxa"/>
+              <w:left w:w="68" w:type="dxa"/>
             </w:tcMar>
           </w:tcPr>
           <w:p>
@@ -7706,7 +7661,7 @@
             <w:tcBorders/>
             <w:shd w:fill="auto" w:val="clear"/>
             <w:tcMar>
-              <w:left w:w="73" w:type="dxa"/>
+              <w:left w:w="68" w:type="dxa"/>
             </w:tcMar>
           </w:tcPr>
           <w:p>
@@ -7731,7 +7686,7 @@
             <w:tcBorders/>
             <w:shd w:fill="auto" w:val="clear"/>
             <w:tcMar>
-              <w:left w:w="73" w:type="dxa"/>
+              <w:left w:w="68" w:type="dxa"/>
             </w:tcMar>
           </w:tcPr>
           <w:p>
@@ -7756,7 +7711,7 @@
             <w:tcBorders/>
             <w:shd w:fill="auto" w:val="clear"/>
             <w:tcMar>
-              <w:left w:w="73" w:type="dxa"/>
+              <w:left w:w="68" w:type="dxa"/>
             </w:tcMar>
           </w:tcPr>
           <w:p>
@@ -7780,7 +7735,7 @@
             <w:tcBorders/>
             <w:shd w:fill="auto" w:val="clear"/>
             <w:tcMar>
-              <w:left w:w="73" w:type="dxa"/>
+              <w:left w:w="68" w:type="dxa"/>
             </w:tcMar>
           </w:tcPr>
           <w:p>
@@ -7808,7 +7763,7 @@
             <w:tcBorders/>
             <w:shd w:fill="auto" w:val="clear"/>
             <w:tcMar>
-              <w:left w:w="73" w:type="dxa"/>
+              <w:left w:w="68" w:type="dxa"/>
             </w:tcMar>
             <w:vAlign w:val="center"/>
           </w:tcPr>
@@ -7835,7 +7790,7 @@
             <w:tcBorders/>
             <w:shd w:fill="auto" w:val="clear"/>
             <w:tcMar>
-              <w:left w:w="73" w:type="dxa"/>
+              <w:left w:w="68" w:type="dxa"/>
             </w:tcMar>
           </w:tcPr>
           <w:p>
@@ -7860,7 +7815,7 @@
             <w:tcBorders/>
             <w:shd w:fill="auto" w:val="clear"/>
             <w:tcMar>
-              <w:left w:w="73" w:type="dxa"/>
+              <w:left w:w="68" w:type="dxa"/>
             </w:tcMar>
           </w:tcPr>
           <w:p>
@@ -7885,7 +7840,7 @@
             <w:tcBorders/>
             <w:shd w:fill="auto" w:val="clear"/>
             <w:tcMar>
-              <w:left w:w="73" w:type="dxa"/>
+              <w:left w:w="68" w:type="dxa"/>
             </w:tcMar>
           </w:tcPr>
           <w:p>
@@ -7910,7 +7865,7 @@
             <w:tcBorders/>
             <w:shd w:fill="auto" w:val="clear"/>
             <w:tcMar>
-              <w:left w:w="73" w:type="dxa"/>
+              <w:left w:w="68" w:type="dxa"/>
             </w:tcMar>
           </w:tcPr>
           <w:p>
@@ -7935,7 +7890,7 @@
             <w:tcBorders/>
             <w:shd w:fill="auto" w:val="clear"/>
             <w:tcMar>
-              <w:left w:w="73" w:type="dxa"/>
+              <w:left w:w="68" w:type="dxa"/>
             </w:tcMar>
           </w:tcPr>
           <w:p>
@@ -7964,7 +7919,7 @@
             <w:tcBorders/>
             <w:shd w:fill="auto" w:val="clear"/>
             <w:tcMar>
-              <w:left w:w="73" w:type="dxa"/>
+              <w:left w:w="68" w:type="dxa"/>
             </w:tcMar>
           </w:tcPr>
           <w:p>
@@ -7988,7 +7943,7 @@
             <w:tcBorders/>
             <w:shd w:fill="auto" w:val="clear"/>
             <w:tcMar>
-              <w:left w:w="73" w:type="dxa"/>
+              <w:left w:w="68" w:type="dxa"/>
             </w:tcMar>
           </w:tcPr>
           <w:p>
@@ -8013,7 +7968,7 @@
             <w:tcBorders/>
             <w:shd w:fill="auto" w:val="clear"/>
             <w:tcMar>
-              <w:left w:w="73" w:type="dxa"/>
+              <w:left w:w="68" w:type="dxa"/>
             </w:tcMar>
           </w:tcPr>
           <w:p>
@@ -8038,7 +7993,7 @@
             <w:tcBorders/>
             <w:shd w:fill="auto" w:val="clear"/>
             <w:tcMar>
-              <w:left w:w="73" w:type="dxa"/>
+              <w:left w:w="68" w:type="dxa"/>
             </w:tcMar>
           </w:tcPr>
           <w:p>
@@ -8063,7 +8018,7 @@
             <w:tcBorders/>
             <w:shd w:fill="auto" w:val="clear"/>
             <w:tcMar>
-              <w:left w:w="73" w:type="dxa"/>
+              <w:left w:w="68" w:type="dxa"/>
             </w:tcMar>
           </w:tcPr>
           <w:p>
@@ -8088,7 +8043,7 @@
             <w:tcBorders/>
             <w:shd w:fill="auto" w:val="clear"/>
             <w:tcMar>
-              <w:left w:w="73" w:type="dxa"/>
+              <w:left w:w="68" w:type="dxa"/>
             </w:tcMar>
           </w:tcPr>
           <w:p>
@@ -8117,7 +8072,7 @@
             <w:tcBorders/>
             <w:shd w:fill="auto" w:val="clear"/>
             <w:tcMar>
-              <w:left w:w="73" w:type="dxa"/>
+              <w:left w:w="68" w:type="dxa"/>
             </w:tcMar>
           </w:tcPr>
           <w:p>
@@ -8141,7 +8096,7 @@
             <w:tcBorders/>
             <w:shd w:fill="auto" w:val="clear"/>
             <w:tcMar>
-              <w:left w:w="73" w:type="dxa"/>
+              <w:left w:w="68" w:type="dxa"/>
             </w:tcMar>
           </w:tcPr>
           <w:p>
@@ -8166,7 +8121,7 @@
             <w:tcBorders/>
             <w:shd w:fill="auto" w:val="clear"/>
             <w:tcMar>
-              <w:left w:w="73" w:type="dxa"/>
+              <w:left w:w="68" w:type="dxa"/>
             </w:tcMar>
           </w:tcPr>
           <w:p>
@@ -8191,7 +8146,7 @@
             <w:tcBorders/>
             <w:shd w:fill="auto" w:val="clear"/>
             <w:tcMar>
-              <w:left w:w="73" w:type="dxa"/>
+              <w:left w:w="68" w:type="dxa"/>
             </w:tcMar>
           </w:tcPr>
           <w:p>
@@ -8216,7 +8171,7 @@
             <w:tcBorders/>
             <w:shd w:fill="auto" w:val="clear"/>
             <w:tcMar>
-              <w:left w:w="73" w:type="dxa"/>
+              <w:left w:w="68" w:type="dxa"/>
             </w:tcMar>
           </w:tcPr>
           <w:p>
@@ -8241,7 +8196,7 @@
             <w:tcBorders/>
             <w:shd w:fill="auto" w:val="clear"/>
             <w:tcMar>
-              <w:left w:w="73" w:type="dxa"/>
+              <w:left w:w="68" w:type="dxa"/>
             </w:tcMar>
           </w:tcPr>
           <w:p>
@@ -8272,7 +8227,7 @@
             </w:tcBorders>
             <w:shd w:fill="auto" w:val="clear"/>
             <w:tcMar>
-              <w:left w:w="73" w:type="dxa"/>
+              <w:left w:w="68" w:type="dxa"/>
             </w:tcMar>
           </w:tcPr>
           <w:p>
@@ -8298,7 +8253,7 @@
             </w:tcBorders>
             <w:shd w:fill="auto" w:val="clear"/>
             <w:tcMar>
-              <w:left w:w="73" w:type="dxa"/>
+              <w:left w:w="68" w:type="dxa"/>
             </w:tcMar>
           </w:tcPr>
           <w:p>
@@ -8321,7 +8276,7 @@
             </w:tcBorders>
             <w:shd w:fill="auto" w:val="clear"/>
             <w:tcMar>
-              <w:left w:w="73" w:type="dxa"/>
+              <w:left w:w="68" w:type="dxa"/>
             </w:tcMar>
           </w:tcPr>
           <w:p>
@@ -8344,7 +8299,7 @@
             </w:tcBorders>
             <w:shd w:fill="auto" w:val="clear"/>
             <w:tcMar>
-              <w:left w:w="73" w:type="dxa"/>
+              <w:left w:w="68" w:type="dxa"/>
             </w:tcMar>
           </w:tcPr>
           <w:p>
@@ -8367,7 +8322,7 @@
             </w:tcBorders>
             <w:shd w:fill="auto" w:val="clear"/>
             <w:tcMar>
-              <w:left w:w="73" w:type="dxa"/>
+              <w:left w:w="68" w:type="dxa"/>
             </w:tcMar>
           </w:tcPr>
           <w:p>
@@ -8394,7 +8349,7 @@
             </w:tcBorders>
             <w:shd w:fill="auto" w:val="clear"/>
             <w:tcMar>
-              <w:left w:w="73" w:type="dxa"/>
+              <w:left w:w="68" w:type="dxa"/>
             </w:tcMar>
           </w:tcPr>
           <w:p>
@@ -8423,7 +8378,7 @@
             <w:tcBorders/>
             <w:shd w:fill="auto" w:val="clear"/>
             <w:tcMar>
-              <w:left w:w="73" w:type="dxa"/>
+              <w:left w:w="68" w:type="dxa"/>
             </w:tcMar>
           </w:tcPr>
           <w:p>
@@ -8447,7 +8402,7 @@
             <w:tcBorders/>
             <w:shd w:fill="auto" w:val="clear"/>
             <w:tcMar>
-              <w:left w:w="73" w:type="dxa"/>
+              <w:left w:w="68" w:type="dxa"/>
             </w:tcMar>
           </w:tcPr>
           <w:p>
@@ -8472,7 +8427,7 @@
             <w:tcBorders/>
             <w:shd w:fill="auto" w:val="clear"/>
             <w:tcMar>
-              <w:left w:w="73" w:type="dxa"/>
+              <w:left w:w="68" w:type="dxa"/>
             </w:tcMar>
           </w:tcPr>
           <w:p>
@@ -8497,7 +8452,7 @@
             <w:tcBorders/>
             <w:shd w:fill="auto" w:val="clear"/>
             <w:tcMar>
-              <w:left w:w="73" w:type="dxa"/>
+              <w:left w:w="68" w:type="dxa"/>
             </w:tcMar>
           </w:tcPr>
           <w:p>
@@ -8522,7 +8477,7 @@
             <w:tcBorders/>
             <w:shd w:fill="auto" w:val="clear"/>
             <w:tcMar>
-              <w:left w:w="73" w:type="dxa"/>
+              <w:left w:w="68" w:type="dxa"/>
             </w:tcMar>
           </w:tcPr>
           <w:p>
@@ -8546,7 +8501,7 @@
             <w:tcBorders/>
             <w:shd w:fill="auto" w:val="clear"/>
             <w:tcMar>
-              <w:left w:w="73" w:type="dxa"/>
+              <w:left w:w="68" w:type="dxa"/>
             </w:tcMar>
           </w:tcPr>
           <w:p>
@@ -9918,6 +9873,69 @@
       <w:rFonts w:cs="Wingdings"/>
     </w:rPr>
   </w:style>
+  <w:style w:type="character" w:styleId="ListLabel68">
+    <w:name w:val="ListLabel 68"/>
+    <w:qFormat/>
+    <w:rPr>
+      <w:rFonts w:cs="Calibri"/>
+    </w:rPr>
+  </w:style>
+  <w:style w:type="character" w:styleId="ListLabel69">
+    <w:name w:val="ListLabel 69"/>
+    <w:qFormat/>
+    <w:rPr>
+      <w:rFonts w:cs="Courier New"/>
+    </w:rPr>
+  </w:style>
+  <w:style w:type="character" w:styleId="ListLabel70">
+    <w:name w:val="ListLabel 70"/>
+    <w:qFormat/>
+    <w:rPr>
+      <w:rFonts w:cs="Wingdings"/>
+    </w:rPr>
+  </w:style>
+  <w:style w:type="character" w:styleId="ListLabel71">
+    <w:name w:val="ListLabel 71"/>
+    <w:qFormat/>
+    <w:rPr>
+      <w:rFonts w:cs="Symbol"/>
+    </w:rPr>
+  </w:style>
+  <w:style w:type="character" w:styleId="ListLabel72">
+    <w:name w:val="ListLabel 72"/>
+    <w:qFormat/>
+    <w:rPr>
+      <w:rFonts w:cs="Courier New"/>
+    </w:rPr>
+  </w:style>
+  <w:style w:type="character" w:styleId="ListLabel73">
+    <w:name w:val="ListLabel 73"/>
+    <w:qFormat/>
+    <w:rPr>
+      <w:rFonts w:cs="Wingdings"/>
+    </w:rPr>
+  </w:style>
+  <w:style w:type="character" w:styleId="ListLabel74">
+    <w:name w:val="ListLabel 74"/>
+    <w:qFormat/>
+    <w:rPr>
+      <w:rFonts w:cs="Symbol"/>
+    </w:rPr>
+  </w:style>
+  <w:style w:type="character" w:styleId="ListLabel75">
+    <w:name w:val="ListLabel 75"/>
+    <w:qFormat/>
+    <w:rPr>
+      <w:rFonts w:cs="Courier New"/>
+    </w:rPr>
+  </w:style>
+  <w:style w:type="character" w:styleId="ListLabel76">
+    <w:name w:val="ListLabel 76"/>
+    <w:qFormat/>
+    <w:rPr>
+      <w:rFonts w:cs="Wingdings"/>
+    </w:rPr>
+  </w:style>
   <w:style w:type="paragraph" w:styleId="Heading">
     <w:name w:val="Heading"/>
     <w:basedOn w:val="Normal"/>

</xml_diff>

<commit_message>
Add meeting and send message to forum
</commit_message>
<xml_diff>
--- a/Artefactos/A10/lbaw1734_a2.docx
+++ b/Artefactos/A10/lbaw1734_a2.docx
@@ -440,7 +440,7 @@
         <w:tblInd w:w="0" w:type="dxa"/>
         <w:tblCellMar>
           <w:top w:w="0" w:type="dxa"/>
-          <w:left w:w="68" w:type="dxa"/>
+          <w:left w:w="63" w:type="dxa"/>
           <w:bottom w:w="0" w:type="dxa"/>
           <w:right w:w="108" w:type="dxa"/>
         </w:tblCellMar>
@@ -462,7 +462,7 @@
             <w:tcBorders/>
             <w:shd w:fill="auto" w:val="clear"/>
             <w:tcMar>
-              <w:left w:w="68" w:type="dxa"/>
+              <w:left w:w="63" w:type="dxa"/>
             </w:tcMar>
           </w:tcPr>
           <w:p>
@@ -487,7 +487,7 @@
             <w:tcBorders/>
             <w:shd w:fill="auto" w:val="clear"/>
             <w:tcMar>
-              <w:left w:w="68" w:type="dxa"/>
+              <w:left w:w="63" w:type="dxa"/>
             </w:tcMar>
           </w:tcPr>
           <w:p>
@@ -512,7 +512,7 @@
             <w:tcBorders/>
             <w:shd w:fill="auto" w:val="clear"/>
             <w:tcMar>
-              <w:left w:w="68" w:type="dxa"/>
+              <w:left w:w="63" w:type="dxa"/>
             </w:tcMar>
           </w:tcPr>
           <w:p>
@@ -537,7 +537,7 @@
             <w:tcBorders/>
             <w:shd w:fill="auto" w:val="clear"/>
             <w:tcMar>
-              <w:left w:w="68" w:type="dxa"/>
+              <w:left w:w="63" w:type="dxa"/>
             </w:tcMar>
           </w:tcPr>
           <w:p>
@@ -562,7 +562,7 @@
             <w:tcBorders/>
             <w:shd w:fill="auto" w:val="clear"/>
             <w:tcMar>
-              <w:left w:w="68" w:type="dxa"/>
+              <w:left w:w="63" w:type="dxa"/>
             </w:tcMar>
           </w:tcPr>
           <w:p>
@@ -587,7 +587,7 @@
             <w:tcBorders/>
             <w:shd w:fill="auto" w:val="clear"/>
             <w:tcMar>
-              <w:left w:w="68" w:type="dxa"/>
+              <w:left w:w="63" w:type="dxa"/>
             </w:tcMar>
           </w:tcPr>
           <w:p>
@@ -616,7 +616,7 @@
             <w:tcBorders/>
             <w:shd w:fill="auto" w:val="clear"/>
             <w:tcMar>
-              <w:left w:w="68" w:type="dxa"/>
+              <w:left w:w="63" w:type="dxa"/>
             </w:tcMar>
             <w:vAlign w:val="center"/>
           </w:tcPr>
@@ -643,7 +643,7 @@
             <w:tcBorders/>
             <w:shd w:fill="auto" w:val="clear"/>
             <w:tcMar>
-              <w:left w:w="68" w:type="dxa"/>
+              <w:left w:w="63" w:type="dxa"/>
             </w:tcMar>
           </w:tcPr>
           <w:p>
@@ -668,7 +668,7 @@
             <w:tcBorders/>
             <w:shd w:fill="auto" w:val="clear"/>
             <w:tcMar>
-              <w:left w:w="68" w:type="dxa"/>
+              <w:left w:w="63" w:type="dxa"/>
             </w:tcMar>
           </w:tcPr>
           <w:p>
@@ -693,7 +693,7 @@
             <w:tcBorders/>
             <w:shd w:fill="auto" w:val="clear"/>
             <w:tcMar>
-              <w:left w:w="68" w:type="dxa"/>
+              <w:left w:w="63" w:type="dxa"/>
             </w:tcMar>
           </w:tcPr>
           <w:p>
@@ -718,7 +718,7 @@
             <w:tcBorders/>
             <w:shd w:fill="auto" w:val="clear"/>
             <w:tcMar>
-              <w:left w:w="68" w:type="dxa"/>
+              <w:left w:w="63" w:type="dxa"/>
             </w:tcMar>
           </w:tcPr>
           <w:p>
@@ -743,7 +743,7 @@
             <w:tcBorders/>
             <w:shd w:fill="auto" w:val="clear"/>
             <w:tcMar>
-              <w:left w:w="68" w:type="dxa"/>
+              <w:left w:w="63" w:type="dxa"/>
             </w:tcMar>
           </w:tcPr>
           <w:p>
@@ -772,7 +772,7 @@
             <w:tcBorders/>
             <w:shd w:fill="auto" w:val="clear"/>
             <w:tcMar>
-              <w:left w:w="68" w:type="dxa"/>
+              <w:left w:w="63" w:type="dxa"/>
             </w:tcMar>
           </w:tcPr>
           <w:p>
@@ -796,7 +796,7 @@
             <w:tcBorders/>
             <w:shd w:fill="auto" w:val="clear"/>
             <w:tcMar>
-              <w:left w:w="68" w:type="dxa"/>
+              <w:left w:w="63" w:type="dxa"/>
             </w:tcMar>
           </w:tcPr>
           <w:p>
@@ -821,7 +821,7 @@
             <w:tcBorders/>
             <w:shd w:fill="auto" w:val="clear"/>
             <w:tcMar>
-              <w:left w:w="68" w:type="dxa"/>
+              <w:left w:w="63" w:type="dxa"/>
             </w:tcMar>
           </w:tcPr>
           <w:p>
@@ -846,7 +846,7 @@
             <w:tcBorders/>
             <w:shd w:fill="auto" w:val="clear"/>
             <w:tcMar>
-              <w:left w:w="68" w:type="dxa"/>
+              <w:left w:w="63" w:type="dxa"/>
             </w:tcMar>
           </w:tcPr>
           <w:p>
@@ -871,7 +871,7 @@
             <w:tcBorders/>
             <w:shd w:fill="auto" w:val="clear"/>
             <w:tcMar>
-              <w:left w:w="68" w:type="dxa"/>
+              <w:left w:w="63" w:type="dxa"/>
             </w:tcMar>
           </w:tcPr>
           <w:p>
@@ -896,7 +896,7 @@
             <w:tcBorders/>
             <w:shd w:fill="auto" w:val="clear"/>
             <w:tcMar>
-              <w:left w:w="68" w:type="dxa"/>
+              <w:left w:w="63" w:type="dxa"/>
             </w:tcMar>
           </w:tcPr>
           <w:p>
@@ -925,7 +925,7 @@
             <w:tcBorders/>
             <w:shd w:fill="auto" w:val="clear"/>
             <w:tcMar>
-              <w:left w:w="68" w:type="dxa"/>
+              <w:left w:w="63" w:type="dxa"/>
             </w:tcMar>
           </w:tcPr>
           <w:p>
@@ -949,7 +949,7 @@
             <w:tcBorders/>
             <w:shd w:fill="auto" w:val="clear"/>
             <w:tcMar>
-              <w:left w:w="68" w:type="dxa"/>
+              <w:left w:w="63" w:type="dxa"/>
             </w:tcMar>
           </w:tcPr>
           <w:p>
@@ -974,7 +974,7 @@
             <w:tcBorders/>
             <w:shd w:fill="auto" w:val="clear"/>
             <w:tcMar>
-              <w:left w:w="68" w:type="dxa"/>
+              <w:left w:w="63" w:type="dxa"/>
             </w:tcMar>
           </w:tcPr>
           <w:p>
@@ -999,7 +999,7 @@
             <w:tcBorders/>
             <w:shd w:fill="auto" w:val="clear"/>
             <w:tcMar>
-              <w:left w:w="68" w:type="dxa"/>
+              <w:left w:w="63" w:type="dxa"/>
             </w:tcMar>
           </w:tcPr>
           <w:p>
@@ -1024,7 +1024,7 @@
             <w:tcBorders/>
             <w:shd w:fill="auto" w:val="clear"/>
             <w:tcMar>
-              <w:left w:w="68" w:type="dxa"/>
+              <w:left w:w="63" w:type="dxa"/>
             </w:tcMar>
           </w:tcPr>
           <w:p>
@@ -1049,7 +1049,7 @@
             <w:tcBorders/>
             <w:shd w:fill="auto" w:val="clear"/>
             <w:tcMar>
-              <w:left w:w="68" w:type="dxa"/>
+              <w:left w:w="63" w:type="dxa"/>
             </w:tcMar>
           </w:tcPr>
           <w:p>
@@ -1076,7 +1076,7 @@
             <w:tcBorders/>
             <w:shd w:fill="auto" w:val="clear"/>
             <w:tcMar>
-              <w:left w:w="68" w:type="dxa"/>
+              <w:left w:w="63" w:type="dxa"/>
             </w:tcMar>
           </w:tcPr>
           <w:p>
@@ -1100,7 +1100,7 @@
             <w:tcBorders/>
             <w:shd w:fill="auto" w:val="clear"/>
             <w:tcMar>
-              <w:left w:w="68" w:type="dxa"/>
+              <w:left w:w="63" w:type="dxa"/>
             </w:tcMar>
           </w:tcPr>
           <w:p>
@@ -1125,7 +1125,7 @@
             <w:tcBorders/>
             <w:shd w:fill="auto" w:val="clear"/>
             <w:tcMar>
-              <w:left w:w="68" w:type="dxa"/>
+              <w:left w:w="63" w:type="dxa"/>
             </w:tcMar>
           </w:tcPr>
           <w:p>
@@ -1150,7 +1150,7 @@
             <w:tcBorders/>
             <w:shd w:fill="auto" w:val="clear"/>
             <w:tcMar>
-              <w:left w:w="68" w:type="dxa"/>
+              <w:left w:w="63" w:type="dxa"/>
             </w:tcMar>
           </w:tcPr>
           <w:p>
@@ -1175,7 +1175,7 @@
             <w:tcBorders/>
             <w:shd w:fill="auto" w:val="clear"/>
             <w:tcMar>
-              <w:left w:w="68" w:type="dxa"/>
+              <w:left w:w="63" w:type="dxa"/>
             </w:tcMar>
           </w:tcPr>
           <w:p>
@@ -1200,7 +1200,7 @@
             <w:tcBorders/>
             <w:shd w:fill="auto" w:val="clear"/>
             <w:tcMar>
-              <w:left w:w="68" w:type="dxa"/>
+              <w:left w:w="63" w:type="dxa"/>
             </w:tcMar>
           </w:tcPr>
           <w:p>
@@ -1227,7 +1227,7 @@
             <w:tcBorders/>
             <w:shd w:fill="auto" w:val="clear"/>
             <w:tcMar>
-              <w:left w:w="68" w:type="dxa"/>
+              <w:left w:w="63" w:type="dxa"/>
             </w:tcMar>
           </w:tcPr>
           <w:p>
@@ -1251,7 +1251,7 @@
             <w:tcBorders/>
             <w:shd w:fill="auto" w:val="clear"/>
             <w:tcMar>
-              <w:left w:w="68" w:type="dxa"/>
+              <w:left w:w="63" w:type="dxa"/>
             </w:tcMar>
           </w:tcPr>
           <w:p>
@@ -1276,7 +1276,7 @@
             <w:tcBorders/>
             <w:shd w:fill="auto" w:val="clear"/>
             <w:tcMar>
-              <w:left w:w="68" w:type="dxa"/>
+              <w:left w:w="63" w:type="dxa"/>
             </w:tcMar>
           </w:tcPr>
           <w:p>
@@ -1301,7 +1301,7 @@
             <w:tcBorders/>
             <w:shd w:fill="auto" w:val="clear"/>
             <w:tcMar>
-              <w:left w:w="68" w:type="dxa"/>
+              <w:left w:w="63" w:type="dxa"/>
             </w:tcMar>
           </w:tcPr>
           <w:p>
@@ -1326,7 +1326,7 @@
             <w:tcBorders/>
             <w:shd w:fill="auto" w:val="clear"/>
             <w:tcMar>
-              <w:left w:w="68" w:type="dxa"/>
+              <w:left w:w="63" w:type="dxa"/>
             </w:tcMar>
           </w:tcPr>
           <w:p>
@@ -1351,7 +1351,7 @@
             <w:tcBorders/>
             <w:shd w:fill="auto" w:val="clear"/>
             <w:tcMar>
-              <w:left w:w="68" w:type="dxa"/>
+              <w:left w:w="63" w:type="dxa"/>
             </w:tcMar>
           </w:tcPr>
           <w:p>
@@ -1378,7 +1378,7 @@
             <w:tcBorders/>
             <w:shd w:fill="auto" w:val="clear"/>
             <w:tcMar>
-              <w:left w:w="68" w:type="dxa"/>
+              <w:left w:w="63" w:type="dxa"/>
             </w:tcMar>
           </w:tcPr>
           <w:p>
@@ -1402,7 +1402,7 @@
             <w:tcBorders/>
             <w:shd w:fill="auto" w:val="clear"/>
             <w:tcMar>
-              <w:left w:w="68" w:type="dxa"/>
+              <w:left w:w="63" w:type="dxa"/>
             </w:tcMar>
           </w:tcPr>
           <w:p>
@@ -1427,7 +1427,7 @@
             <w:tcBorders/>
             <w:shd w:fill="auto" w:val="clear"/>
             <w:tcMar>
-              <w:left w:w="68" w:type="dxa"/>
+              <w:left w:w="63" w:type="dxa"/>
             </w:tcMar>
           </w:tcPr>
           <w:p>
@@ -1452,7 +1452,7 @@
             <w:tcBorders/>
             <w:shd w:fill="auto" w:val="clear"/>
             <w:tcMar>
-              <w:left w:w="68" w:type="dxa"/>
+              <w:left w:w="63" w:type="dxa"/>
             </w:tcMar>
           </w:tcPr>
           <w:p>
@@ -1477,7 +1477,7 @@
             <w:tcBorders/>
             <w:shd w:fill="auto" w:val="clear"/>
             <w:tcMar>
-              <w:left w:w="68" w:type="dxa"/>
+              <w:left w:w="63" w:type="dxa"/>
             </w:tcMar>
           </w:tcPr>
           <w:p>
@@ -1502,7 +1502,7 @@
             <w:tcBorders/>
             <w:shd w:fill="auto" w:val="clear"/>
             <w:tcMar>
-              <w:left w:w="68" w:type="dxa"/>
+              <w:left w:w="63" w:type="dxa"/>
             </w:tcMar>
           </w:tcPr>
           <w:p>
@@ -1531,7 +1531,7 @@
             <w:tcBorders/>
             <w:shd w:fill="auto" w:val="clear"/>
             <w:tcMar>
-              <w:left w:w="68" w:type="dxa"/>
+              <w:left w:w="63" w:type="dxa"/>
             </w:tcMar>
           </w:tcPr>
           <w:p>
@@ -1555,7 +1555,7 @@
             <w:tcBorders/>
             <w:shd w:fill="auto" w:val="clear"/>
             <w:tcMar>
-              <w:left w:w="68" w:type="dxa"/>
+              <w:left w:w="63" w:type="dxa"/>
             </w:tcMar>
           </w:tcPr>
           <w:p>
@@ -1580,7 +1580,7 @@
             <w:tcBorders/>
             <w:shd w:fill="auto" w:val="clear"/>
             <w:tcMar>
-              <w:left w:w="68" w:type="dxa"/>
+              <w:left w:w="63" w:type="dxa"/>
             </w:tcMar>
           </w:tcPr>
           <w:p>
@@ -1605,7 +1605,7 @@
             <w:tcBorders/>
             <w:shd w:fill="auto" w:val="clear"/>
             <w:tcMar>
-              <w:left w:w="68" w:type="dxa"/>
+              <w:left w:w="63" w:type="dxa"/>
             </w:tcMar>
           </w:tcPr>
           <w:p>
@@ -1630,7 +1630,7 @@
             <w:tcBorders/>
             <w:shd w:fill="auto" w:val="clear"/>
             <w:tcMar>
-              <w:left w:w="68" w:type="dxa"/>
+              <w:left w:w="63" w:type="dxa"/>
             </w:tcMar>
           </w:tcPr>
           <w:p>
@@ -1655,7 +1655,7 @@
             <w:tcBorders/>
             <w:shd w:fill="auto" w:val="clear"/>
             <w:tcMar>
-              <w:left w:w="68" w:type="dxa"/>
+              <w:left w:w="63" w:type="dxa"/>
             </w:tcMar>
           </w:tcPr>
           <w:p>
@@ -1684,7 +1684,7 @@
             <w:tcBorders/>
             <w:shd w:fill="auto" w:val="clear"/>
             <w:tcMar>
-              <w:left w:w="68" w:type="dxa"/>
+              <w:left w:w="63" w:type="dxa"/>
             </w:tcMar>
           </w:tcPr>
           <w:p>
@@ -1708,7 +1708,7 @@
             <w:tcBorders/>
             <w:shd w:fill="auto" w:val="clear"/>
             <w:tcMar>
-              <w:left w:w="68" w:type="dxa"/>
+              <w:left w:w="63" w:type="dxa"/>
             </w:tcMar>
           </w:tcPr>
           <w:p>
@@ -1733,7 +1733,7 @@
             <w:tcBorders/>
             <w:shd w:fill="auto" w:val="clear"/>
             <w:tcMar>
-              <w:left w:w="68" w:type="dxa"/>
+              <w:left w:w="63" w:type="dxa"/>
             </w:tcMar>
           </w:tcPr>
           <w:p>
@@ -1758,7 +1758,7 @@
             <w:tcBorders/>
             <w:shd w:fill="auto" w:val="clear"/>
             <w:tcMar>
-              <w:left w:w="68" w:type="dxa"/>
+              <w:left w:w="63" w:type="dxa"/>
             </w:tcMar>
           </w:tcPr>
           <w:p>
@@ -1783,7 +1783,7 @@
             <w:tcBorders/>
             <w:shd w:fill="auto" w:val="clear"/>
             <w:tcMar>
-              <w:left w:w="68" w:type="dxa"/>
+              <w:left w:w="63" w:type="dxa"/>
             </w:tcMar>
           </w:tcPr>
           <w:p>
@@ -1806,7 +1806,7 @@
             <w:tcBorders/>
             <w:shd w:fill="auto" w:val="clear"/>
             <w:tcMar>
-              <w:left w:w="68" w:type="dxa"/>
+              <w:left w:w="63" w:type="dxa"/>
             </w:tcMar>
           </w:tcPr>
           <w:p>
@@ -1835,7 +1835,7 @@
             <w:tcBorders/>
             <w:shd w:fill="auto" w:val="clear"/>
             <w:tcMar>
-              <w:left w:w="68" w:type="dxa"/>
+              <w:left w:w="63" w:type="dxa"/>
             </w:tcMar>
           </w:tcPr>
           <w:p>
@@ -1859,7 +1859,7 @@
             <w:tcBorders/>
             <w:shd w:fill="auto" w:val="clear"/>
             <w:tcMar>
-              <w:left w:w="68" w:type="dxa"/>
+              <w:left w:w="63" w:type="dxa"/>
             </w:tcMar>
           </w:tcPr>
           <w:p>
@@ -1884,7 +1884,7 @@
             <w:tcBorders/>
             <w:shd w:fill="auto" w:val="clear"/>
             <w:tcMar>
-              <w:left w:w="68" w:type="dxa"/>
+              <w:left w:w="63" w:type="dxa"/>
             </w:tcMar>
           </w:tcPr>
           <w:p>
@@ -1909,7 +1909,7 @@
             <w:tcBorders/>
             <w:shd w:fill="auto" w:val="clear"/>
             <w:tcMar>
-              <w:left w:w="68" w:type="dxa"/>
+              <w:left w:w="63" w:type="dxa"/>
             </w:tcMar>
           </w:tcPr>
           <w:p>
@@ -1934,7 +1934,7 @@
             <w:tcBorders/>
             <w:shd w:fill="auto" w:val="clear"/>
             <w:tcMar>
-              <w:left w:w="68" w:type="dxa"/>
+              <w:left w:w="63" w:type="dxa"/>
             </w:tcMar>
           </w:tcPr>
           <w:p>
@@ -1959,7 +1959,7 @@
             <w:tcBorders/>
             <w:shd w:fill="auto" w:val="clear"/>
             <w:tcMar>
-              <w:left w:w="68" w:type="dxa"/>
+              <w:left w:w="63" w:type="dxa"/>
             </w:tcMar>
           </w:tcPr>
           <w:p>
@@ -1986,7 +1986,7 @@
             <w:tcBorders/>
             <w:shd w:fill="auto" w:val="clear"/>
             <w:tcMar>
-              <w:left w:w="68" w:type="dxa"/>
+              <w:left w:w="63" w:type="dxa"/>
             </w:tcMar>
           </w:tcPr>
           <w:p>
@@ -2010,7 +2010,7 @@
             <w:tcBorders/>
             <w:shd w:fill="auto" w:val="clear"/>
             <w:tcMar>
-              <w:left w:w="68" w:type="dxa"/>
+              <w:left w:w="63" w:type="dxa"/>
             </w:tcMar>
           </w:tcPr>
           <w:p>
@@ -2035,7 +2035,7 @@
             <w:tcBorders/>
             <w:shd w:fill="auto" w:val="clear"/>
             <w:tcMar>
-              <w:left w:w="68" w:type="dxa"/>
+              <w:left w:w="63" w:type="dxa"/>
             </w:tcMar>
           </w:tcPr>
           <w:p>
@@ -2060,7 +2060,7 @@
             <w:tcBorders/>
             <w:shd w:fill="auto" w:val="clear"/>
             <w:tcMar>
-              <w:left w:w="68" w:type="dxa"/>
+              <w:left w:w="63" w:type="dxa"/>
             </w:tcMar>
           </w:tcPr>
           <w:p>
@@ -2085,7 +2085,7 @@
             <w:tcBorders/>
             <w:shd w:fill="auto" w:val="clear"/>
             <w:tcMar>
-              <w:left w:w="68" w:type="dxa"/>
+              <w:left w:w="63" w:type="dxa"/>
             </w:tcMar>
           </w:tcPr>
           <w:p>
@@ -2110,7 +2110,7 @@
             <w:tcBorders/>
             <w:shd w:fill="auto" w:val="clear"/>
             <w:tcMar>
-              <w:left w:w="68" w:type="dxa"/>
+              <w:left w:w="63" w:type="dxa"/>
             </w:tcMar>
           </w:tcPr>
           <w:p>
@@ -2137,7 +2137,7 @@
             <w:tcBorders/>
             <w:shd w:fill="auto" w:val="clear"/>
             <w:tcMar>
-              <w:left w:w="68" w:type="dxa"/>
+              <w:left w:w="63" w:type="dxa"/>
             </w:tcMar>
           </w:tcPr>
           <w:p>
@@ -2161,7 +2161,7 @@
             <w:tcBorders/>
             <w:shd w:fill="auto" w:val="clear"/>
             <w:tcMar>
-              <w:left w:w="68" w:type="dxa"/>
+              <w:left w:w="63" w:type="dxa"/>
             </w:tcMar>
           </w:tcPr>
           <w:p>
@@ -2186,7 +2186,7 @@
             <w:tcBorders/>
             <w:shd w:fill="auto" w:val="clear"/>
             <w:tcMar>
-              <w:left w:w="68" w:type="dxa"/>
+              <w:left w:w="63" w:type="dxa"/>
             </w:tcMar>
           </w:tcPr>
           <w:p>
@@ -2211,7 +2211,7 @@
             <w:tcBorders/>
             <w:shd w:fill="auto" w:val="clear"/>
             <w:tcMar>
-              <w:left w:w="68" w:type="dxa"/>
+              <w:left w:w="63" w:type="dxa"/>
             </w:tcMar>
           </w:tcPr>
           <w:p>
@@ -2236,7 +2236,7 @@
             <w:tcBorders/>
             <w:shd w:fill="auto" w:val="clear"/>
             <w:tcMar>
-              <w:left w:w="68" w:type="dxa"/>
+              <w:left w:w="63" w:type="dxa"/>
             </w:tcMar>
           </w:tcPr>
           <w:p>
@@ -2261,7 +2261,7 @@
             <w:tcBorders/>
             <w:shd w:fill="auto" w:val="clear"/>
             <w:tcMar>
-              <w:left w:w="68" w:type="dxa"/>
+              <w:left w:w="63" w:type="dxa"/>
             </w:tcMar>
           </w:tcPr>
           <w:p>
@@ -2290,7 +2290,7 @@
             <w:tcBorders/>
             <w:shd w:fill="auto" w:val="clear"/>
             <w:tcMar>
-              <w:left w:w="68" w:type="dxa"/>
+              <w:left w:w="63" w:type="dxa"/>
             </w:tcMar>
           </w:tcPr>
           <w:p>
@@ -2314,7 +2314,7 @@
             <w:tcBorders/>
             <w:shd w:fill="auto" w:val="clear"/>
             <w:tcMar>
-              <w:left w:w="68" w:type="dxa"/>
+              <w:left w:w="63" w:type="dxa"/>
             </w:tcMar>
           </w:tcPr>
           <w:p>
@@ -2339,7 +2339,7 @@
             <w:tcBorders/>
             <w:shd w:fill="auto" w:val="clear"/>
             <w:tcMar>
-              <w:left w:w="68" w:type="dxa"/>
+              <w:left w:w="63" w:type="dxa"/>
             </w:tcMar>
           </w:tcPr>
           <w:p>
@@ -2364,7 +2364,7 @@
             <w:tcBorders/>
             <w:shd w:fill="auto" w:val="clear"/>
             <w:tcMar>
-              <w:left w:w="68" w:type="dxa"/>
+              <w:left w:w="63" w:type="dxa"/>
             </w:tcMar>
           </w:tcPr>
           <w:p>
@@ -2389,7 +2389,7 @@
             <w:tcBorders/>
             <w:shd w:fill="auto" w:val="clear"/>
             <w:tcMar>
-              <w:left w:w="68" w:type="dxa"/>
+              <w:left w:w="63" w:type="dxa"/>
             </w:tcMar>
           </w:tcPr>
           <w:p>
@@ -2414,7 +2414,7 @@
             <w:tcBorders/>
             <w:shd w:fill="auto" w:val="clear"/>
             <w:tcMar>
-              <w:left w:w="68" w:type="dxa"/>
+              <w:left w:w="63" w:type="dxa"/>
             </w:tcMar>
           </w:tcPr>
           <w:p>
@@ -2442,7 +2442,7 @@
             <w:tcBorders/>
             <w:shd w:fill="auto" w:val="clear"/>
             <w:tcMar>
-              <w:left w:w="68" w:type="dxa"/>
+              <w:left w:w="63" w:type="dxa"/>
             </w:tcMar>
             <w:vAlign w:val="center"/>
           </w:tcPr>
@@ -2469,7 +2469,7 @@
             <w:tcBorders/>
             <w:shd w:fill="auto" w:val="clear"/>
             <w:tcMar>
-              <w:left w:w="68" w:type="dxa"/>
+              <w:left w:w="63" w:type="dxa"/>
             </w:tcMar>
           </w:tcPr>
           <w:p>
@@ -2494,7 +2494,7 @@
             <w:tcBorders/>
             <w:shd w:fill="auto" w:val="clear"/>
             <w:tcMar>
-              <w:left w:w="68" w:type="dxa"/>
+              <w:left w:w="63" w:type="dxa"/>
             </w:tcMar>
           </w:tcPr>
           <w:p>
@@ -2519,7 +2519,7 @@
             <w:tcBorders/>
             <w:shd w:fill="auto" w:val="clear"/>
             <w:tcMar>
-              <w:left w:w="68" w:type="dxa"/>
+              <w:left w:w="63" w:type="dxa"/>
             </w:tcMar>
           </w:tcPr>
           <w:p>
@@ -2544,7 +2544,7 @@
             <w:tcBorders/>
             <w:shd w:fill="auto" w:val="clear"/>
             <w:tcMar>
-              <w:left w:w="68" w:type="dxa"/>
+              <w:left w:w="63" w:type="dxa"/>
             </w:tcMar>
           </w:tcPr>
           <w:p>
@@ -2567,7 +2567,7 @@
             <w:tcBorders/>
             <w:shd w:fill="auto" w:val="clear"/>
             <w:tcMar>
-              <w:left w:w="68" w:type="dxa"/>
+              <w:left w:w="63" w:type="dxa"/>
             </w:tcMar>
           </w:tcPr>
           <w:p>
@@ -2594,7 +2594,7 @@
             <w:tcBorders/>
             <w:shd w:fill="auto" w:val="clear"/>
             <w:tcMar>
-              <w:left w:w="68" w:type="dxa"/>
+              <w:left w:w="63" w:type="dxa"/>
             </w:tcMar>
             <w:vAlign w:val="center"/>
           </w:tcPr>
@@ -2619,7 +2619,7 @@
             <w:tcBorders/>
             <w:shd w:fill="auto" w:val="clear"/>
             <w:tcMar>
-              <w:left w:w="68" w:type="dxa"/>
+              <w:left w:w="63" w:type="dxa"/>
             </w:tcMar>
           </w:tcPr>
           <w:p>
@@ -2644,7 +2644,7 @@
             <w:tcBorders/>
             <w:shd w:fill="auto" w:val="clear"/>
             <w:tcMar>
-              <w:left w:w="68" w:type="dxa"/>
+              <w:left w:w="63" w:type="dxa"/>
             </w:tcMar>
           </w:tcPr>
           <w:p>
@@ -2669,7 +2669,7 @@
             <w:tcBorders/>
             <w:shd w:fill="auto" w:val="clear"/>
             <w:tcMar>
-              <w:left w:w="68" w:type="dxa"/>
+              <w:left w:w="63" w:type="dxa"/>
             </w:tcMar>
           </w:tcPr>
           <w:p>
@@ -2694,7 +2694,7 @@
             <w:tcBorders/>
             <w:shd w:fill="auto" w:val="clear"/>
             <w:tcMar>
-              <w:left w:w="68" w:type="dxa"/>
+              <w:left w:w="63" w:type="dxa"/>
             </w:tcMar>
           </w:tcPr>
           <w:p>
@@ -2719,7 +2719,7 @@
             <w:tcBorders/>
             <w:shd w:fill="auto" w:val="clear"/>
             <w:tcMar>
-              <w:left w:w="68" w:type="dxa"/>
+              <w:left w:w="63" w:type="dxa"/>
             </w:tcMar>
           </w:tcPr>
           <w:p>
@@ -2748,7 +2748,7 @@
             <w:tcBorders/>
             <w:shd w:fill="auto" w:val="clear"/>
             <w:tcMar>
-              <w:left w:w="68" w:type="dxa"/>
+              <w:left w:w="63" w:type="dxa"/>
             </w:tcMar>
             <w:vAlign w:val="center"/>
           </w:tcPr>
@@ -2773,7 +2773,7 @@
             <w:tcBorders/>
             <w:shd w:fill="auto" w:val="clear"/>
             <w:tcMar>
-              <w:left w:w="68" w:type="dxa"/>
+              <w:left w:w="63" w:type="dxa"/>
             </w:tcMar>
           </w:tcPr>
           <w:p>
@@ -2798,7 +2798,7 @@
             <w:tcBorders/>
             <w:shd w:fill="auto" w:val="clear"/>
             <w:tcMar>
-              <w:left w:w="68" w:type="dxa"/>
+              <w:left w:w="63" w:type="dxa"/>
             </w:tcMar>
           </w:tcPr>
           <w:p>
@@ -2823,7 +2823,7 @@
             <w:tcBorders/>
             <w:shd w:fill="auto" w:val="clear"/>
             <w:tcMar>
-              <w:left w:w="68" w:type="dxa"/>
+              <w:left w:w="63" w:type="dxa"/>
             </w:tcMar>
           </w:tcPr>
           <w:p>
@@ -2848,7 +2848,7 @@
             <w:tcBorders/>
             <w:shd w:fill="auto" w:val="clear"/>
             <w:tcMar>
-              <w:left w:w="68" w:type="dxa"/>
+              <w:left w:w="63" w:type="dxa"/>
             </w:tcMar>
           </w:tcPr>
           <w:p>
@@ -2873,7 +2873,7 @@
             <w:tcBorders/>
             <w:shd w:fill="auto" w:val="clear"/>
             <w:tcMar>
-              <w:left w:w="68" w:type="dxa"/>
+              <w:left w:w="63" w:type="dxa"/>
             </w:tcMar>
           </w:tcPr>
           <w:p>
@@ -2902,7 +2902,7 @@
             <w:tcBorders/>
             <w:shd w:fill="auto" w:val="clear"/>
             <w:tcMar>
-              <w:left w:w="68" w:type="dxa"/>
+              <w:left w:w="63" w:type="dxa"/>
             </w:tcMar>
             <w:vAlign w:val="center"/>
           </w:tcPr>
@@ -2927,7 +2927,7 @@
             <w:tcBorders/>
             <w:shd w:fill="auto" w:val="clear"/>
             <w:tcMar>
-              <w:left w:w="68" w:type="dxa"/>
+              <w:left w:w="63" w:type="dxa"/>
             </w:tcMar>
           </w:tcPr>
           <w:p>
@@ -2952,7 +2952,7 @@
             <w:tcBorders/>
             <w:shd w:fill="auto" w:val="clear"/>
             <w:tcMar>
-              <w:left w:w="68" w:type="dxa"/>
+              <w:left w:w="63" w:type="dxa"/>
             </w:tcMar>
           </w:tcPr>
           <w:p>
@@ -2977,7 +2977,7 @@
             <w:tcBorders/>
             <w:shd w:fill="auto" w:val="clear"/>
             <w:tcMar>
-              <w:left w:w="68" w:type="dxa"/>
+              <w:left w:w="63" w:type="dxa"/>
             </w:tcMar>
           </w:tcPr>
           <w:p>
@@ -3002,7 +3002,7 @@
             <w:tcBorders/>
             <w:shd w:fill="auto" w:val="clear"/>
             <w:tcMar>
-              <w:left w:w="68" w:type="dxa"/>
+              <w:left w:w="63" w:type="dxa"/>
             </w:tcMar>
           </w:tcPr>
           <w:p>
@@ -3027,7 +3027,7 @@
             <w:tcBorders/>
             <w:shd w:fill="auto" w:val="clear"/>
             <w:tcMar>
-              <w:left w:w="68" w:type="dxa"/>
+              <w:left w:w="63" w:type="dxa"/>
             </w:tcMar>
           </w:tcPr>
           <w:p>
@@ -3054,7 +3054,7 @@
             <w:tcBorders/>
             <w:shd w:fill="auto" w:val="clear"/>
             <w:tcMar>
-              <w:left w:w="68" w:type="dxa"/>
+              <w:left w:w="63" w:type="dxa"/>
             </w:tcMar>
             <w:vAlign w:val="center"/>
           </w:tcPr>
@@ -3079,7 +3079,7 @@
             <w:tcBorders/>
             <w:shd w:fill="auto" w:val="clear"/>
             <w:tcMar>
-              <w:left w:w="68" w:type="dxa"/>
+              <w:left w:w="63" w:type="dxa"/>
             </w:tcMar>
           </w:tcPr>
           <w:p>
@@ -3104,7 +3104,7 @@
             <w:tcBorders/>
             <w:shd w:fill="auto" w:val="clear"/>
             <w:tcMar>
-              <w:left w:w="68" w:type="dxa"/>
+              <w:left w:w="63" w:type="dxa"/>
             </w:tcMar>
           </w:tcPr>
           <w:p>
@@ -3129,7 +3129,7 @@
             <w:tcBorders/>
             <w:shd w:fill="auto" w:val="clear"/>
             <w:tcMar>
-              <w:left w:w="68" w:type="dxa"/>
+              <w:left w:w="63" w:type="dxa"/>
             </w:tcMar>
           </w:tcPr>
           <w:p>
@@ -3154,7 +3154,7 @@
             <w:tcBorders/>
             <w:shd w:fill="auto" w:val="clear"/>
             <w:tcMar>
-              <w:left w:w="68" w:type="dxa"/>
+              <w:left w:w="63" w:type="dxa"/>
             </w:tcMar>
           </w:tcPr>
           <w:p>
@@ -3178,7 +3178,7 @@
             <w:tcBorders/>
             <w:shd w:fill="auto" w:val="clear"/>
             <w:tcMar>
-              <w:left w:w="68" w:type="dxa"/>
+              <w:left w:w="63" w:type="dxa"/>
             </w:tcMar>
           </w:tcPr>
           <w:p>
@@ -3206,7 +3206,7 @@
             <w:tcBorders/>
             <w:shd w:fill="auto" w:val="clear"/>
             <w:tcMar>
-              <w:left w:w="68" w:type="dxa"/>
+              <w:left w:w="63" w:type="dxa"/>
             </w:tcMar>
             <w:vAlign w:val="center"/>
           </w:tcPr>
@@ -3231,7 +3231,7 @@
             <w:tcBorders/>
             <w:shd w:fill="auto" w:val="clear"/>
             <w:tcMar>
-              <w:left w:w="68" w:type="dxa"/>
+              <w:left w:w="63" w:type="dxa"/>
             </w:tcMar>
           </w:tcPr>
           <w:p>
@@ -3256,7 +3256,7 @@
             <w:tcBorders/>
             <w:shd w:fill="auto" w:val="clear"/>
             <w:tcMar>
-              <w:left w:w="68" w:type="dxa"/>
+              <w:left w:w="63" w:type="dxa"/>
             </w:tcMar>
           </w:tcPr>
           <w:p>
@@ -3281,7 +3281,7 @@
             <w:tcBorders/>
             <w:shd w:fill="auto" w:val="clear"/>
             <w:tcMar>
-              <w:left w:w="68" w:type="dxa"/>
+              <w:left w:w="63" w:type="dxa"/>
             </w:tcMar>
           </w:tcPr>
           <w:p>
@@ -3306,7 +3306,7 @@
             <w:tcBorders/>
             <w:shd w:fill="auto" w:val="clear"/>
             <w:tcMar>
-              <w:left w:w="68" w:type="dxa"/>
+              <w:left w:w="63" w:type="dxa"/>
             </w:tcMar>
           </w:tcPr>
           <w:p>
@@ -3331,7 +3331,7 @@
             <w:tcBorders/>
             <w:shd w:fill="auto" w:val="clear"/>
             <w:tcMar>
-              <w:left w:w="68" w:type="dxa"/>
+              <w:left w:w="63" w:type="dxa"/>
             </w:tcMar>
           </w:tcPr>
           <w:p>
@@ -3360,7 +3360,7 @@
             <w:tcBorders/>
             <w:shd w:fill="auto" w:val="clear"/>
             <w:tcMar>
-              <w:left w:w="68" w:type="dxa"/>
+              <w:left w:w="63" w:type="dxa"/>
             </w:tcMar>
             <w:vAlign w:val="center"/>
           </w:tcPr>
@@ -3385,7 +3385,7 @@
             <w:tcBorders/>
             <w:shd w:fill="auto" w:val="clear"/>
             <w:tcMar>
-              <w:left w:w="68" w:type="dxa"/>
+              <w:left w:w="63" w:type="dxa"/>
             </w:tcMar>
           </w:tcPr>
           <w:p>
@@ -3410,7 +3410,7 @@
             <w:tcBorders/>
             <w:shd w:fill="auto" w:val="clear"/>
             <w:tcMar>
-              <w:left w:w="68" w:type="dxa"/>
+              <w:left w:w="63" w:type="dxa"/>
             </w:tcMar>
           </w:tcPr>
           <w:p>
@@ -3435,7 +3435,7 @@
             <w:tcBorders/>
             <w:shd w:fill="auto" w:val="clear"/>
             <w:tcMar>
-              <w:left w:w="68" w:type="dxa"/>
+              <w:left w:w="63" w:type="dxa"/>
             </w:tcMar>
           </w:tcPr>
           <w:p>
@@ -3460,7 +3460,7 @@
             <w:tcBorders/>
             <w:shd w:fill="auto" w:val="clear"/>
             <w:tcMar>
-              <w:left w:w="68" w:type="dxa"/>
+              <w:left w:w="63" w:type="dxa"/>
             </w:tcMar>
           </w:tcPr>
           <w:p>
@@ -3484,7 +3484,7 @@
             <w:tcBorders/>
             <w:shd w:fill="auto" w:val="clear"/>
             <w:tcMar>
-              <w:left w:w="68" w:type="dxa"/>
+              <w:left w:w="63" w:type="dxa"/>
             </w:tcMar>
           </w:tcPr>
           <w:p>
@@ -3512,7 +3512,7 @@
             <w:tcBorders/>
             <w:shd w:fill="auto" w:val="clear"/>
             <w:tcMar>
-              <w:left w:w="68" w:type="dxa"/>
+              <w:left w:w="63" w:type="dxa"/>
             </w:tcMar>
             <w:vAlign w:val="center"/>
           </w:tcPr>
@@ -3537,7 +3537,7 @@
             <w:tcBorders/>
             <w:shd w:fill="auto" w:val="clear"/>
             <w:tcMar>
-              <w:left w:w="68" w:type="dxa"/>
+              <w:left w:w="63" w:type="dxa"/>
             </w:tcMar>
           </w:tcPr>
           <w:p>
@@ -3562,7 +3562,7 @@
             <w:tcBorders/>
             <w:shd w:fill="auto" w:val="clear"/>
             <w:tcMar>
-              <w:left w:w="68" w:type="dxa"/>
+              <w:left w:w="63" w:type="dxa"/>
             </w:tcMar>
           </w:tcPr>
           <w:p>
@@ -3587,7 +3587,7 @@
             <w:tcBorders/>
             <w:shd w:fill="auto" w:val="clear"/>
             <w:tcMar>
-              <w:left w:w="68" w:type="dxa"/>
+              <w:left w:w="63" w:type="dxa"/>
             </w:tcMar>
           </w:tcPr>
           <w:p>
@@ -3612,7 +3612,7 @@
             <w:tcBorders/>
             <w:shd w:fill="auto" w:val="clear"/>
             <w:tcMar>
-              <w:left w:w="68" w:type="dxa"/>
+              <w:left w:w="63" w:type="dxa"/>
             </w:tcMar>
           </w:tcPr>
           <w:p>
@@ -3636,7 +3636,7 @@
             <w:tcBorders/>
             <w:shd w:fill="auto" w:val="clear"/>
             <w:tcMar>
-              <w:left w:w="68" w:type="dxa"/>
+              <w:left w:w="63" w:type="dxa"/>
             </w:tcMar>
           </w:tcPr>
           <w:p>
@@ -3664,7 +3664,7 @@
             <w:tcBorders/>
             <w:shd w:fill="auto" w:val="clear"/>
             <w:tcMar>
-              <w:left w:w="68" w:type="dxa"/>
+              <w:left w:w="63" w:type="dxa"/>
             </w:tcMar>
             <w:vAlign w:val="center"/>
           </w:tcPr>
@@ -3689,7 +3689,7 @@
             <w:tcBorders/>
             <w:shd w:fill="auto" w:val="clear"/>
             <w:tcMar>
-              <w:left w:w="68" w:type="dxa"/>
+              <w:left w:w="63" w:type="dxa"/>
             </w:tcMar>
           </w:tcPr>
           <w:p>
@@ -3714,7 +3714,7 @@
             <w:tcBorders/>
             <w:shd w:fill="auto" w:val="clear"/>
             <w:tcMar>
-              <w:left w:w="68" w:type="dxa"/>
+              <w:left w:w="63" w:type="dxa"/>
             </w:tcMar>
           </w:tcPr>
           <w:p>
@@ -3739,7 +3739,7 @@
             <w:tcBorders/>
             <w:shd w:fill="auto" w:val="clear"/>
             <w:tcMar>
-              <w:left w:w="68" w:type="dxa"/>
+              <w:left w:w="63" w:type="dxa"/>
             </w:tcMar>
           </w:tcPr>
           <w:p>
@@ -3764,7 +3764,7 @@
             <w:tcBorders/>
             <w:shd w:fill="auto" w:val="clear"/>
             <w:tcMar>
-              <w:left w:w="68" w:type="dxa"/>
+              <w:left w:w="63" w:type="dxa"/>
             </w:tcMar>
           </w:tcPr>
           <w:p>
@@ -3789,22 +3789,26 @@
             <w:tcBorders/>
             <w:shd w:fill="auto" w:val="clear"/>
             <w:tcMar>
-              <w:left w:w="68" w:type="dxa"/>
-            </w:tcMar>
-          </w:tcPr>
-          <w:p>
-            <w:pPr>
-              <w:pStyle w:val="Normal"/>
-              <w:spacing w:lineRule="auto" w:line="240" w:before="0" w:after="0"/>
-              <w:rPr>
-                <w:lang w:val="en-GB"/>
-              </w:rPr>
-            </w:pPr>
-            <w:r>
-              <w:rPr>
-                <w:lang w:val="en-GB"/>
-              </w:rPr>
-              <w:t>80%</w:t>
+              <w:left w:w="63" w:type="dxa"/>
+            </w:tcMar>
+          </w:tcPr>
+          <w:p>
+            <w:pPr>
+              <w:pStyle w:val="Normal"/>
+              <w:spacing w:lineRule="auto" w:line="240" w:before="0" w:after="0"/>
+              <w:rPr/>
+            </w:pPr>
+            <w:r>
+              <w:rPr>
+                <w:lang w:val="en-GB"/>
+              </w:rPr>
+              <w:t>8</w:t>
+            </w:r>
+            <w:r>
+              <w:rPr>
+                <w:lang w:val="en-GB"/>
+              </w:rPr>
+              <w:t>0%</w:t>
             </w:r>
           </w:p>
         </w:tc>
@@ -3818,7 +3822,7 @@
             <w:tcBorders/>
             <w:shd w:fill="auto" w:val="clear"/>
             <w:tcMar>
-              <w:left w:w="68" w:type="dxa"/>
+              <w:left w:w="63" w:type="dxa"/>
             </w:tcMar>
             <w:vAlign w:val="center"/>
           </w:tcPr>
@@ -3843,7 +3847,7 @@
             <w:tcBorders/>
             <w:shd w:fill="auto" w:val="clear"/>
             <w:tcMar>
-              <w:left w:w="68" w:type="dxa"/>
+              <w:left w:w="63" w:type="dxa"/>
             </w:tcMar>
           </w:tcPr>
           <w:p>
@@ -3868,7 +3872,7 @@
             <w:tcBorders/>
             <w:shd w:fill="auto" w:val="clear"/>
             <w:tcMar>
-              <w:left w:w="68" w:type="dxa"/>
+              <w:left w:w="63" w:type="dxa"/>
             </w:tcMar>
           </w:tcPr>
           <w:p>
@@ -3893,7 +3897,7 @@
             <w:tcBorders/>
             <w:shd w:fill="auto" w:val="clear"/>
             <w:tcMar>
-              <w:left w:w="68" w:type="dxa"/>
+              <w:left w:w="63" w:type="dxa"/>
             </w:tcMar>
           </w:tcPr>
           <w:p>
@@ -3918,7 +3922,7 @@
             <w:tcBorders/>
             <w:shd w:fill="auto" w:val="clear"/>
             <w:tcMar>
-              <w:left w:w="68" w:type="dxa"/>
+              <w:left w:w="63" w:type="dxa"/>
             </w:tcMar>
           </w:tcPr>
           <w:p>
@@ -3943,7 +3947,7 @@
             <w:tcBorders/>
             <w:shd w:fill="auto" w:val="clear"/>
             <w:tcMar>
-              <w:left w:w="68" w:type="dxa"/>
+              <w:left w:w="63" w:type="dxa"/>
             </w:tcMar>
           </w:tcPr>
           <w:p>
@@ -3970,7 +3974,7 @@
             <w:tcBorders/>
             <w:shd w:fill="auto" w:val="clear"/>
             <w:tcMar>
-              <w:left w:w="68" w:type="dxa"/>
+              <w:left w:w="63" w:type="dxa"/>
             </w:tcMar>
             <w:vAlign w:val="center"/>
           </w:tcPr>
@@ -3997,7 +4001,7 @@
             </w:tcBorders>
             <w:shd w:fill="auto" w:val="clear"/>
             <w:tcMar>
-              <w:left w:w="68" w:type="dxa"/>
+              <w:left w:w="63" w:type="dxa"/>
             </w:tcMar>
           </w:tcPr>
           <w:p>
@@ -4020,7 +4024,7 @@
             </w:tcBorders>
             <w:shd w:fill="auto" w:val="clear"/>
             <w:tcMar>
-              <w:left w:w="68" w:type="dxa"/>
+              <w:left w:w="63" w:type="dxa"/>
             </w:tcMar>
           </w:tcPr>
           <w:p>
@@ -4043,7 +4047,7 @@
             </w:tcBorders>
             <w:shd w:fill="auto" w:val="clear"/>
             <w:tcMar>
-              <w:left w:w="68" w:type="dxa"/>
+              <w:left w:w="63" w:type="dxa"/>
             </w:tcMar>
           </w:tcPr>
           <w:p>
@@ -4066,7 +4070,7 @@
             </w:tcBorders>
             <w:shd w:fill="auto" w:val="clear"/>
             <w:tcMar>
-              <w:left w:w="68" w:type="dxa"/>
+              <w:left w:w="63" w:type="dxa"/>
             </w:tcMar>
           </w:tcPr>
           <w:p>
@@ -4093,7 +4097,7 @@
             </w:tcBorders>
             <w:shd w:fill="auto" w:val="clear"/>
             <w:tcMar>
-              <w:left w:w="68" w:type="dxa"/>
+              <w:left w:w="63" w:type="dxa"/>
             </w:tcMar>
           </w:tcPr>
           <w:p>
@@ -4120,7 +4124,7 @@
             <w:tcBorders/>
             <w:shd w:fill="auto" w:val="clear"/>
             <w:tcMar>
-              <w:left w:w="68" w:type="dxa"/>
+              <w:left w:w="63" w:type="dxa"/>
             </w:tcMar>
             <w:vAlign w:val="center"/>
           </w:tcPr>
@@ -4147,7 +4151,7 @@
             </w:tcBorders>
             <w:shd w:fill="auto" w:val="clear"/>
             <w:tcMar>
-              <w:left w:w="68" w:type="dxa"/>
+              <w:left w:w="63" w:type="dxa"/>
             </w:tcMar>
           </w:tcPr>
           <w:p>
@@ -4170,7 +4174,7 @@
             </w:tcBorders>
             <w:shd w:fill="auto" w:val="clear"/>
             <w:tcMar>
-              <w:left w:w="68" w:type="dxa"/>
+              <w:left w:w="63" w:type="dxa"/>
             </w:tcMar>
           </w:tcPr>
           <w:p>
@@ -4193,7 +4197,7 @@
             </w:tcBorders>
             <w:shd w:fill="auto" w:val="clear"/>
             <w:tcMar>
-              <w:left w:w="68" w:type="dxa"/>
+              <w:left w:w="63" w:type="dxa"/>
             </w:tcMar>
           </w:tcPr>
           <w:p>
@@ -4216,7 +4220,7 @@
             </w:tcBorders>
             <w:shd w:fill="auto" w:val="clear"/>
             <w:tcMar>
-              <w:left w:w="68" w:type="dxa"/>
+              <w:left w:w="63" w:type="dxa"/>
             </w:tcMar>
           </w:tcPr>
           <w:p>
@@ -4243,7 +4247,7 @@
             </w:tcBorders>
             <w:shd w:fill="auto" w:val="clear"/>
             <w:tcMar>
-              <w:left w:w="68" w:type="dxa"/>
+              <w:left w:w="63" w:type="dxa"/>
             </w:tcMar>
           </w:tcPr>
           <w:p>
@@ -4270,7 +4274,7 @@
             <w:tcBorders/>
             <w:shd w:fill="auto" w:val="clear"/>
             <w:tcMar>
-              <w:left w:w="68" w:type="dxa"/>
+              <w:left w:w="63" w:type="dxa"/>
             </w:tcMar>
             <w:vAlign w:val="center"/>
           </w:tcPr>
@@ -4297,7 +4301,7 @@
             <w:tcBorders/>
             <w:shd w:fill="auto" w:val="clear"/>
             <w:tcMar>
-              <w:left w:w="68" w:type="dxa"/>
+              <w:left w:w="63" w:type="dxa"/>
             </w:tcMar>
           </w:tcPr>
           <w:p>
@@ -4322,7 +4326,7 @@
             <w:tcBorders/>
             <w:shd w:fill="auto" w:val="clear"/>
             <w:tcMar>
-              <w:left w:w="68" w:type="dxa"/>
+              <w:left w:w="63" w:type="dxa"/>
             </w:tcMar>
           </w:tcPr>
           <w:p>
@@ -4347,7 +4351,7 @@
             <w:tcBorders/>
             <w:shd w:fill="auto" w:val="clear"/>
             <w:tcMar>
-              <w:left w:w="68" w:type="dxa"/>
+              <w:left w:w="63" w:type="dxa"/>
             </w:tcMar>
           </w:tcPr>
           <w:p>
@@ -4372,7 +4376,7 @@
             <w:tcBorders/>
             <w:shd w:fill="auto" w:val="clear"/>
             <w:tcMar>
-              <w:left w:w="68" w:type="dxa"/>
+              <w:left w:w="63" w:type="dxa"/>
             </w:tcMar>
           </w:tcPr>
           <w:p>
@@ -4397,7 +4401,7 @@
             <w:tcBorders/>
             <w:shd w:fill="auto" w:val="clear"/>
             <w:tcMar>
-              <w:left w:w="68" w:type="dxa"/>
+              <w:left w:w="63" w:type="dxa"/>
             </w:tcMar>
           </w:tcPr>
           <w:p>
@@ -4426,7 +4430,7 @@
             <w:tcBorders/>
             <w:shd w:fill="auto" w:val="clear"/>
             <w:tcMar>
-              <w:left w:w="68" w:type="dxa"/>
+              <w:left w:w="63" w:type="dxa"/>
             </w:tcMar>
           </w:tcPr>
           <w:p>
@@ -4450,7 +4454,7 @@
             <w:tcBorders/>
             <w:shd w:fill="auto" w:val="clear"/>
             <w:tcMar>
-              <w:left w:w="68" w:type="dxa"/>
+              <w:left w:w="63" w:type="dxa"/>
             </w:tcMar>
           </w:tcPr>
           <w:p>
@@ -4475,7 +4479,7 @@
             <w:tcBorders/>
             <w:shd w:fill="auto" w:val="clear"/>
             <w:tcMar>
-              <w:left w:w="68" w:type="dxa"/>
+              <w:left w:w="63" w:type="dxa"/>
             </w:tcMar>
           </w:tcPr>
           <w:p>
@@ -4500,7 +4504,7 @@
             <w:tcBorders/>
             <w:shd w:fill="auto" w:val="clear"/>
             <w:tcMar>
-              <w:left w:w="68" w:type="dxa"/>
+              <w:left w:w="63" w:type="dxa"/>
             </w:tcMar>
           </w:tcPr>
           <w:p>
@@ -4525,21 +4529,22 @@
             <w:tcBorders/>
             <w:shd w:fill="auto" w:val="clear"/>
             <w:tcMar>
-              <w:left w:w="68" w:type="dxa"/>
-            </w:tcMar>
-          </w:tcPr>
-          <w:p>
-            <w:pPr>
-              <w:pStyle w:val="Normal"/>
-              <w:spacing w:lineRule="auto" w:line="240" w:before="0" w:after="0"/>
-              <w:rPr>
-                <w:lang w:val="en-GB"/>
-              </w:rPr>
-            </w:pPr>
-            <w:r>
-              <w:rPr>
-                <w:lang w:val="en-GB"/>
-              </w:rPr>
+              <w:left w:w="63" w:type="dxa"/>
+            </w:tcMar>
+          </w:tcPr>
+          <w:p>
+            <w:pPr>
+              <w:pStyle w:val="Normal"/>
+              <w:spacing w:lineRule="auto" w:line="240" w:before="0" w:after="0"/>
+              <w:rPr>
+                <w:lang w:val="en-GB"/>
+              </w:rPr>
+            </w:pPr>
+            <w:r>
+              <w:rPr>
+                <w:lang w:val="en-GB"/>
+              </w:rPr>
+              <w:t>Sara Gomes</w:t>
             </w:r>
           </w:p>
         </w:tc>
@@ -4549,21 +4554,22 @@
             <w:tcBorders/>
             <w:shd w:fill="auto" w:val="clear"/>
             <w:tcMar>
-              <w:left w:w="68" w:type="dxa"/>
-            </w:tcMar>
-          </w:tcPr>
-          <w:p>
-            <w:pPr>
-              <w:pStyle w:val="Normal"/>
-              <w:spacing w:lineRule="auto" w:line="240" w:before="0" w:after="0"/>
-              <w:rPr>
-                <w:lang w:val="en-GB"/>
-              </w:rPr>
-            </w:pPr>
-            <w:r>
-              <w:rPr>
-                <w:lang w:val="en-GB"/>
-              </w:rPr>
+              <w:left w:w="63" w:type="dxa"/>
+            </w:tcMar>
+          </w:tcPr>
+          <w:p>
+            <w:pPr>
+              <w:pStyle w:val="Normal"/>
+              <w:spacing w:lineRule="auto" w:line="240" w:before="0" w:after="0"/>
+              <w:rPr>
+                <w:lang w:val="en-GB"/>
+              </w:rPr>
+            </w:pPr>
+            <w:r>
+              <w:rPr>
+                <w:lang w:val="en-GB"/>
+              </w:rPr>
+              <w:t>100%</w:t>
             </w:r>
           </w:p>
         </w:tc>
@@ -4577,7 +4583,7 @@
             <w:tcBorders/>
             <w:shd w:fill="auto" w:val="clear"/>
             <w:tcMar>
-              <w:left w:w="68" w:type="dxa"/>
+              <w:left w:w="63" w:type="dxa"/>
             </w:tcMar>
           </w:tcPr>
           <w:p>
@@ -4601,7 +4607,7 @@
             <w:tcBorders/>
             <w:shd w:fill="auto" w:val="clear"/>
             <w:tcMar>
-              <w:left w:w="68" w:type="dxa"/>
+              <w:left w:w="63" w:type="dxa"/>
             </w:tcMar>
           </w:tcPr>
           <w:p>
@@ -4626,7 +4632,7 @@
             <w:tcBorders/>
             <w:shd w:fill="auto" w:val="clear"/>
             <w:tcMar>
-              <w:left w:w="68" w:type="dxa"/>
+              <w:left w:w="63" w:type="dxa"/>
             </w:tcMar>
           </w:tcPr>
           <w:p>
@@ -4651,7 +4657,7 @@
             <w:tcBorders/>
             <w:shd w:fill="auto" w:val="clear"/>
             <w:tcMar>
-              <w:left w:w="68" w:type="dxa"/>
+              <w:left w:w="63" w:type="dxa"/>
             </w:tcMar>
           </w:tcPr>
           <w:p>
@@ -4676,7 +4682,7 @@
             <w:tcBorders/>
             <w:shd w:fill="auto" w:val="clear"/>
             <w:tcMar>
-              <w:left w:w="68" w:type="dxa"/>
+              <w:left w:w="63" w:type="dxa"/>
             </w:tcMar>
           </w:tcPr>
           <w:p>
@@ -4701,7 +4707,7 @@
             <w:tcBorders/>
             <w:shd w:fill="auto" w:val="clear"/>
             <w:tcMar>
-              <w:left w:w="68" w:type="dxa"/>
+              <w:left w:w="63" w:type="dxa"/>
             </w:tcMar>
           </w:tcPr>
           <w:p>
@@ -4730,7 +4736,7 @@
             <w:tcBorders/>
             <w:shd w:fill="auto" w:val="clear"/>
             <w:tcMar>
-              <w:left w:w="68" w:type="dxa"/>
+              <w:left w:w="63" w:type="dxa"/>
             </w:tcMar>
           </w:tcPr>
           <w:p>
@@ -4754,7 +4760,7 @@
             <w:tcBorders/>
             <w:shd w:fill="auto" w:val="clear"/>
             <w:tcMar>
-              <w:left w:w="68" w:type="dxa"/>
+              <w:left w:w="63" w:type="dxa"/>
             </w:tcMar>
           </w:tcPr>
           <w:p>
@@ -4779,7 +4785,7 @@
             <w:tcBorders/>
             <w:shd w:fill="auto" w:val="clear"/>
             <w:tcMar>
-              <w:left w:w="68" w:type="dxa"/>
+              <w:left w:w="63" w:type="dxa"/>
             </w:tcMar>
           </w:tcPr>
           <w:p>
@@ -4804,7 +4810,7 @@
             <w:tcBorders/>
             <w:shd w:fill="auto" w:val="clear"/>
             <w:tcMar>
-              <w:left w:w="68" w:type="dxa"/>
+              <w:left w:w="63" w:type="dxa"/>
             </w:tcMar>
           </w:tcPr>
           <w:p>
@@ -4829,7 +4835,7 @@
             <w:tcBorders/>
             <w:shd w:fill="auto" w:val="clear"/>
             <w:tcMar>
-              <w:left w:w="68" w:type="dxa"/>
+              <w:left w:w="63" w:type="dxa"/>
             </w:tcMar>
           </w:tcPr>
           <w:p>
@@ -4853,7 +4859,7 @@
             <w:tcBorders/>
             <w:shd w:fill="auto" w:val="clear"/>
             <w:tcMar>
-              <w:left w:w="68" w:type="dxa"/>
+              <w:left w:w="63" w:type="dxa"/>
             </w:tcMar>
           </w:tcPr>
           <w:p>
@@ -4881,7 +4887,7 @@
             <w:tcBorders/>
             <w:shd w:fill="auto" w:val="clear"/>
             <w:tcMar>
-              <w:left w:w="68" w:type="dxa"/>
+              <w:left w:w="63" w:type="dxa"/>
             </w:tcMar>
             <w:vAlign w:val="center"/>
           </w:tcPr>
@@ -4908,7 +4914,7 @@
             <w:tcBorders/>
             <w:shd w:fill="auto" w:val="clear"/>
             <w:tcMar>
-              <w:left w:w="68" w:type="dxa"/>
+              <w:left w:w="63" w:type="dxa"/>
             </w:tcMar>
           </w:tcPr>
           <w:p>
@@ -4933,7 +4939,7 @@
             <w:tcBorders/>
             <w:shd w:fill="auto" w:val="clear"/>
             <w:tcMar>
-              <w:left w:w="68" w:type="dxa"/>
+              <w:left w:w="63" w:type="dxa"/>
             </w:tcMar>
           </w:tcPr>
           <w:p>
@@ -4958,7 +4964,7 @@
             <w:tcBorders/>
             <w:shd w:fill="auto" w:val="clear"/>
             <w:tcMar>
-              <w:left w:w="68" w:type="dxa"/>
+              <w:left w:w="63" w:type="dxa"/>
             </w:tcMar>
           </w:tcPr>
           <w:p>
@@ -4983,7 +4989,7 @@
             <w:tcBorders/>
             <w:shd w:fill="auto" w:val="clear"/>
             <w:tcMar>
-              <w:left w:w="68" w:type="dxa"/>
+              <w:left w:w="63" w:type="dxa"/>
             </w:tcMar>
           </w:tcPr>
           <w:p>
@@ -5008,7 +5014,7 @@
             <w:tcBorders/>
             <w:shd w:fill="auto" w:val="clear"/>
             <w:tcMar>
-              <w:left w:w="68" w:type="dxa"/>
+              <w:left w:w="63" w:type="dxa"/>
             </w:tcMar>
           </w:tcPr>
           <w:p>
@@ -5037,7 +5043,7 @@
             <w:tcBorders/>
             <w:shd w:fill="auto" w:val="clear"/>
             <w:tcMar>
-              <w:left w:w="68" w:type="dxa"/>
+              <w:left w:w="63" w:type="dxa"/>
             </w:tcMar>
             <w:vAlign w:val="center"/>
           </w:tcPr>
@@ -5063,7 +5069,7 @@
             <w:tcBorders/>
             <w:shd w:fill="auto" w:val="clear"/>
             <w:tcMar>
-              <w:left w:w="68" w:type="dxa"/>
+              <w:left w:w="63" w:type="dxa"/>
             </w:tcMar>
           </w:tcPr>
           <w:p>
@@ -5088,7 +5094,7 @@
             <w:tcBorders/>
             <w:shd w:fill="auto" w:val="clear"/>
             <w:tcMar>
-              <w:left w:w="68" w:type="dxa"/>
+              <w:left w:w="63" w:type="dxa"/>
             </w:tcMar>
           </w:tcPr>
           <w:p>
@@ -5113,7 +5119,7 @@
             <w:tcBorders/>
             <w:shd w:fill="auto" w:val="clear"/>
             <w:tcMar>
-              <w:left w:w="68" w:type="dxa"/>
+              <w:left w:w="63" w:type="dxa"/>
             </w:tcMar>
           </w:tcPr>
           <w:p>
@@ -5138,7 +5144,7 @@
             <w:tcBorders/>
             <w:shd w:fill="auto" w:val="clear"/>
             <w:tcMar>
-              <w:left w:w="68" w:type="dxa"/>
+              <w:left w:w="63" w:type="dxa"/>
             </w:tcMar>
           </w:tcPr>
           <w:p>
@@ -5162,7 +5168,7 @@
             <w:tcBorders/>
             <w:shd w:fill="auto" w:val="clear"/>
             <w:tcMar>
-              <w:left w:w="68" w:type="dxa"/>
+              <w:left w:w="63" w:type="dxa"/>
             </w:tcMar>
           </w:tcPr>
           <w:p>
@@ -5190,7 +5196,7 @@
             <w:tcBorders/>
             <w:shd w:fill="auto" w:val="clear"/>
             <w:tcMar>
-              <w:left w:w="68" w:type="dxa"/>
+              <w:left w:w="63" w:type="dxa"/>
             </w:tcMar>
           </w:tcPr>
           <w:p>
@@ -5214,7 +5220,7 @@
             <w:tcBorders/>
             <w:shd w:fill="auto" w:val="clear"/>
             <w:tcMar>
-              <w:left w:w="68" w:type="dxa"/>
+              <w:left w:w="63" w:type="dxa"/>
             </w:tcMar>
           </w:tcPr>
           <w:p>
@@ -5239,7 +5245,7 @@
             <w:tcBorders/>
             <w:shd w:fill="auto" w:val="clear"/>
             <w:tcMar>
-              <w:left w:w="68" w:type="dxa"/>
+              <w:left w:w="63" w:type="dxa"/>
             </w:tcMar>
           </w:tcPr>
           <w:p>
@@ -5264,7 +5270,7 @@
             <w:tcBorders/>
             <w:shd w:fill="auto" w:val="clear"/>
             <w:tcMar>
-              <w:left w:w="68" w:type="dxa"/>
+              <w:left w:w="63" w:type="dxa"/>
             </w:tcMar>
           </w:tcPr>
           <w:p>
@@ -5289,7 +5295,7 @@
             <w:tcBorders/>
             <w:shd w:fill="auto" w:val="clear"/>
             <w:tcMar>
-              <w:left w:w="68" w:type="dxa"/>
+              <w:left w:w="63" w:type="dxa"/>
             </w:tcMar>
           </w:tcPr>
           <w:p>
@@ -5313,7 +5319,7 @@
             <w:tcBorders/>
             <w:shd w:fill="auto" w:val="clear"/>
             <w:tcMar>
-              <w:left w:w="68" w:type="dxa"/>
+              <w:left w:w="63" w:type="dxa"/>
             </w:tcMar>
           </w:tcPr>
           <w:p>
@@ -5341,7 +5347,7 @@
             <w:tcBorders/>
             <w:shd w:fill="auto" w:val="clear"/>
             <w:tcMar>
-              <w:left w:w="68" w:type="dxa"/>
+              <w:left w:w="63" w:type="dxa"/>
             </w:tcMar>
           </w:tcPr>
           <w:p>
@@ -5365,7 +5371,7 @@
             <w:tcBorders/>
             <w:shd w:fill="auto" w:val="clear"/>
             <w:tcMar>
-              <w:left w:w="68" w:type="dxa"/>
+              <w:left w:w="63" w:type="dxa"/>
             </w:tcMar>
           </w:tcPr>
           <w:p>
@@ -5390,7 +5396,7 @@
             <w:tcBorders/>
             <w:shd w:fill="auto" w:val="clear"/>
             <w:tcMar>
-              <w:left w:w="68" w:type="dxa"/>
+              <w:left w:w="63" w:type="dxa"/>
             </w:tcMar>
           </w:tcPr>
           <w:p>
@@ -5415,7 +5421,7 @@
             <w:tcBorders/>
             <w:shd w:fill="auto" w:val="clear"/>
             <w:tcMar>
-              <w:left w:w="68" w:type="dxa"/>
+              <w:left w:w="63" w:type="dxa"/>
             </w:tcMar>
           </w:tcPr>
           <w:p>
@@ -5440,7 +5446,7 @@
             <w:tcBorders/>
             <w:shd w:fill="auto" w:val="clear"/>
             <w:tcMar>
-              <w:left w:w="68" w:type="dxa"/>
+              <w:left w:w="63" w:type="dxa"/>
             </w:tcMar>
           </w:tcPr>
           <w:p>
@@ -5464,7 +5470,7 @@
             <w:tcBorders/>
             <w:shd w:fill="auto" w:val="clear"/>
             <w:tcMar>
-              <w:left w:w="68" w:type="dxa"/>
+              <w:left w:w="63" w:type="dxa"/>
             </w:tcMar>
           </w:tcPr>
           <w:p>
@@ -5492,7 +5498,7 @@
             <w:tcBorders/>
             <w:shd w:fill="auto" w:val="clear"/>
             <w:tcMar>
-              <w:left w:w="68" w:type="dxa"/>
+              <w:left w:w="63" w:type="dxa"/>
             </w:tcMar>
           </w:tcPr>
           <w:p>
@@ -5516,7 +5522,7 @@
             <w:tcBorders/>
             <w:shd w:fill="auto" w:val="clear"/>
             <w:tcMar>
-              <w:left w:w="68" w:type="dxa"/>
+              <w:left w:w="63" w:type="dxa"/>
             </w:tcMar>
           </w:tcPr>
           <w:p>
@@ -5541,7 +5547,7 @@
             <w:tcBorders/>
             <w:shd w:fill="auto" w:val="clear"/>
             <w:tcMar>
-              <w:left w:w="68" w:type="dxa"/>
+              <w:left w:w="63" w:type="dxa"/>
             </w:tcMar>
           </w:tcPr>
           <w:p>
@@ -5566,7 +5572,7 @@
             <w:tcBorders/>
             <w:shd w:fill="auto" w:val="clear"/>
             <w:tcMar>
-              <w:left w:w="68" w:type="dxa"/>
+              <w:left w:w="63" w:type="dxa"/>
             </w:tcMar>
           </w:tcPr>
           <w:p>
@@ -5591,7 +5597,7 @@
             <w:tcBorders/>
             <w:shd w:fill="auto" w:val="clear"/>
             <w:tcMar>
-              <w:left w:w="68" w:type="dxa"/>
+              <w:left w:w="63" w:type="dxa"/>
             </w:tcMar>
           </w:tcPr>
           <w:p>
@@ -5615,7 +5621,7 @@
             <w:tcBorders/>
             <w:shd w:fill="auto" w:val="clear"/>
             <w:tcMar>
-              <w:left w:w="68" w:type="dxa"/>
+              <w:left w:w="63" w:type="dxa"/>
             </w:tcMar>
           </w:tcPr>
           <w:p>
@@ -5643,7 +5649,7 @@
             <w:tcBorders/>
             <w:shd w:fill="auto" w:val="clear"/>
             <w:tcMar>
-              <w:left w:w="68" w:type="dxa"/>
+              <w:left w:w="63" w:type="dxa"/>
             </w:tcMar>
           </w:tcPr>
           <w:p>
@@ -5667,7 +5673,7 @@
             <w:tcBorders/>
             <w:shd w:fill="auto" w:val="clear"/>
             <w:tcMar>
-              <w:left w:w="68" w:type="dxa"/>
+              <w:left w:w="63" w:type="dxa"/>
             </w:tcMar>
           </w:tcPr>
           <w:p>
@@ -5692,7 +5698,7 @@
             <w:tcBorders/>
             <w:shd w:fill="auto" w:val="clear"/>
             <w:tcMar>
-              <w:left w:w="68" w:type="dxa"/>
+              <w:left w:w="63" w:type="dxa"/>
             </w:tcMar>
           </w:tcPr>
           <w:p>
@@ -5717,7 +5723,7 @@
             <w:tcBorders/>
             <w:shd w:fill="auto" w:val="clear"/>
             <w:tcMar>
-              <w:left w:w="68" w:type="dxa"/>
+              <w:left w:w="63" w:type="dxa"/>
             </w:tcMar>
           </w:tcPr>
           <w:p>
@@ -5742,21 +5748,22 @@
             <w:tcBorders/>
             <w:shd w:fill="auto" w:val="clear"/>
             <w:tcMar>
-              <w:left w:w="68" w:type="dxa"/>
-            </w:tcMar>
-          </w:tcPr>
-          <w:p>
-            <w:pPr>
-              <w:pStyle w:val="Normal"/>
-              <w:spacing w:lineRule="auto" w:line="240" w:before="0" w:after="0"/>
-              <w:rPr>
-                <w:lang w:val="en-GB"/>
-              </w:rPr>
-            </w:pPr>
-            <w:r>
-              <w:rPr>
-                <w:lang w:val="en-GB"/>
-              </w:rPr>
+              <w:left w:w="63" w:type="dxa"/>
+            </w:tcMar>
+          </w:tcPr>
+          <w:p>
+            <w:pPr>
+              <w:pStyle w:val="Normal"/>
+              <w:spacing w:lineRule="auto" w:line="240" w:before="0" w:after="0"/>
+              <w:rPr>
+                <w:lang w:val="en-GB"/>
+              </w:rPr>
+            </w:pPr>
+            <w:r>
+              <w:rPr>
+                <w:lang w:val="en-GB"/>
+              </w:rPr>
+              <w:t>Sara Gomes</w:t>
             </w:r>
           </w:p>
         </w:tc>
@@ -5766,21 +5773,22 @@
             <w:tcBorders/>
             <w:shd w:fill="auto" w:val="clear"/>
             <w:tcMar>
-              <w:left w:w="68" w:type="dxa"/>
-            </w:tcMar>
-          </w:tcPr>
-          <w:p>
-            <w:pPr>
-              <w:pStyle w:val="Normal"/>
-              <w:spacing w:lineRule="auto" w:line="240" w:before="0" w:after="0"/>
-              <w:rPr>
-                <w:lang w:val="en-GB"/>
-              </w:rPr>
-            </w:pPr>
-            <w:r>
-              <w:rPr>
-                <w:lang w:val="en-GB"/>
-              </w:rPr>
+              <w:left w:w="63" w:type="dxa"/>
+            </w:tcMar>
+          </w:tcPr>
+          <w:p>
+            <w:pPr>
+              <w:pStyle w:val="Normal"/>
+              <w:spacing w:lineRule="auto" w:line="240" w:before="0" w:after="0"/>
+              <w:rPr>
+                <w:lang w:val="en-GB"/>
+              </w:rPr>
+            </w:pPr>
+            <w:r>
+              <w:rPr>
+                <w:lang w:val="en-GB"/>
+              </w:rPr>
+              <w:t>100%</w:t>
             </w:r>
           </w:p>
         </w:tc>
@@ -5794,7 +5802,7 @@
             <w:tcBorders/>
             <w:shd w:fill="auto" w:val="clear"/>
             <w:tcMar>
-              <w:left w:w="68" w:type="dxa"/>
+              <w:left w:w="63" w:type="dxa"/>
             </w:tcMar>
           </w:tcPr>
           <w:p>
@@ -5818,7 +5826,7 @@
             <w:tcBorders/>
             <w:shd w:fill="auto" w:val="clear"/>
             <w:tcMar>
-              <w:left w:w="68" w:type="dxa"/>
+              <w:left w:w="63" w:type="dxa"/>
             </w:tcMar>
           </w:tcPr>
           <w:p>
@@ -5843,7 +5851,7 @@
             <w:tcBorders/>
             <w:shd w:fill="auto" w:val="clear"/>
             <w:tcMar>
-              <w:left w:w="68" w:type="dxa"/>
+              <w:left w:w="63" w:type="dxa"/>
             </w:tcMar>
           </w:tcPr>
           <w:p>
@@ -5868,7 +5876,7 @@
             <w:tcBorders/>
             <w:shd w:fill="auto" w:val="clear"/>
             <w:tcMar>
-              <w:left w:w="68" w:type="dxa"/>
+              <w:left w:w="63" w:type="dxa"/>
             </w:tcMar>
           </w:tcPr>
           <w:p>
@@ -5893,21 +5901,22 @@
             <w:tcBorders/>
             <w:shd w:fill="auto" w:val="clear"/>
             <w:tcMar>
-              <w:left w:w="68" w:type="dxa"/>
-            </w:tcMar>
-          </w:tcPr>
-          <w:p>
-            <w:pPr>
-              <w:pStyle w:val="Normal"/>
-              <w:spacing w:lineRule="auto" w:line="240" w:before="0" w:after="0"/>
-              <w:rPr>
-                <w:lang w:val="en-GB"/>
-              </w:rPr>
-            </w:pPr>
-            <w:r>
-              <w:rPr>
-                <w:lang w:val="en-GB"/>
-              </w:rPr>
+              <w:left w:w="63" w:type="dxa"/>
+            </w:tcMar>
+          </w:tcPr>
+          <w:p>
+            <w:pPr>
+              <w:pStyle w:val="Normal"/>
+              <w:spacing w:lineRule="auto" w:line="240" w:before="0" w:after="0"/>
+              <w:rPr>
+                <w:lang w:val="en-GB"/>
+              </w:rPr>
+            </w:pPr>
+            <w:r>
+              <w:rPr>
+                <w:lang w:val="en-GB"/>
+              </w:rPr>
+              <w:t>Sara Gomes</w:t>
             </w:r>
           </w:p>
         </w:tc>
@@ -5917,21 +5926,22 @@
             <w:tcBorders/>
             <w:shd w:fill="auto" w:val="clear"/>
             <w:tcMar>
-              <w:left w:w="68" w:type="dxa"/>
-            </w:tcMar>
-          </w:tcPr>
-          <w:p>
-            <w:pPr>
-              <w:pStyle w:val="Normal"/>
-              <w:spacing w:lineRule="auto" w:line="240" w:before="0" w:after="0"/>
-              <w:rPr>
-                <w:lang w:val="en-GB"/>
-              </w:rPr>
-            </w:pPr>
-            <w:r>
-              <w:rPr>
-                <w:lang w:val="en-GB"/>
-              </w:rPr>
+              <w:left w:w="63" w:type="dxa"/>
+            </w:tcMar>
+          </w:tcPr>
+          <w:p>
+            <w:pPr>
+              <w:pStyle w:val="Normal"/>
+              <w:spacing w:lineRule="auto" w:line="240" w:before="0" w:after="0"/>
+              <w:rPr>
+                <w:lang w:val="en-GB"/>
+              </w:rPr>
+            </w:pPr>
+            <w:r>
+              <w:rPr>
+                <w:lang w:val="en-GB"/>
+              </w:rPr>
+              <w:t>100%</w:t>
             </w:r>
           </w:p>
         </w:tc>
@@ -5945,7 +5955,7 @@
             <w:tcBorders/>
             <w:shd w:fill="auto" w:val="clear"/>
             <w:tcMar>
-              <w:left w:w="68" w:type="dxa"/>
+              <w:left w:w="63" w:type="dxa"/>
             </w:tcMar>
           </w:tcPr>
           <w:p>
@@ -5969,7 +5979,7 @@
             <w:tcBorders/>
             <w:shd w:fill="auto" w:val="clear"/>
             <w:tcMar>
-              <w:left w:w="68" w:type="dxa"/>
+              <w:left w:w="63" w:type="dxa"/>
             </w:tcMar>
           </w:tcPr>
           <w:p>
@@ -5994,7 +6004,7 @@
             <w:tcBorders/>
             <w:shd w:fill="auto" w:val="clear"/>
             <w:tcMar>
-              <w:left w:w="68" w:type="dxa"/>
+              <w:left w:w="63" w:type="dxa"/>
             </w:tcMar>
           </w:tcPr>
           <w:p>
@@ -6019,7 +6029,7 @@
             <w:tcBorders/>
             <w:shd w:fill="auto" w:val="clear"/>
             <w:tcMar>
-              <w:left w:w="68" w:type="dxa"/>
+              <w:left w:w="63" w:type="dxa"/>
             </w:tcMar>
           </w:tcPr>
           <w:p>
@@ -6044,7 +6054,7 @@
             <w:tcBorders/>
             <w:shd w:fill="auto" w:val="clear"/>
             <w:tcMar>
-              <w:left w:w="68" w:type="dxa"/>
+              <w:left w:w="63" w:type="dxa"/>
             </w:tcMar>
           </w:tcPr>
           <w:p>
@@ -6068,7 +6078,7 @@
             <w:tcBorders/>
             <w:shd w:fill="auto" w:val="clear"/>
             <w:tcMar>
-              <w:left w:w="68" w:type="dxa"/>
+              <w:left w:w="63" w:type="dxa"/>
             </w:tcMar>
           </w:tcPr>
           <w:p>
@@ -6096,7 +6106,7 @@
             <w:tcBorders/>
             <w:shd w:fill="auto" w:val="clear"/>
             <w:tcMar>
-              <w:left w:w="68" w:type="dxa"/>
+              <w:left w:w="63" w:type="dxa"/>
             </w:tcMar>
           </w:tcPr>
           <w:p>
@@ -6120,7 +6130,7 @@
             <w:tcBorders/>
             <w:shd w:fill="auto" w:val="clear"/>
             <w:tcMar>
-              <w:left w:w="68" w:type="dxa"/>
+              <w:left w:w="63" w:type="dxa"/>
             </w:tcMar>
           </w:tcPr>
           <w:p>
@@ -6145,7 +6155,7 @@
             <w:tcBorders/>
             <w:shd w:fill="auto" w:val="clear"/>
             <w:tcMar>
-              <w:left w:w="68" w:type="dxa"/>
+              <w:left w:w="63" w:type="dxa"/>
             </w:tcMar>
           </w:tcPr>
           <w:p>
@@ -6170,7 +6180,7 @@
             <w:tcBorders/>
             <w:shd w:fill="auto" w:val="clear"/>
             <w:tcMar>
-              <w:left w:w="68" w:type="dxa"/>
+              <w:left w:w="63" w:type="dxa"/>
             </w:tcMar>
           </w:tcPr>
           <w:p>
@@ -6195,7 +6205,7 @@
             <w:tcBorders/>
             <w:shd w:fill="auto" w:val="clear"/>
             <w:tcMar>
-              <w:left w:w="68" w:type="dxa"/>
+              <w:left w:w="63" w:type="dxa"/>
             </w:tcMar>
           </w:tcPr>
           <w:p>
@@ -6219,7 +6229,7 @@
             <w:tcBorders/>
             <w:shd w:fill="auto" w:val="clear"/>
             <w:tcMar>
-              <w:left w:w="68" w:type="dxa"/>
+              <w:left w:w="63" w:type="dxa"/>
             </w:tcMar>
           </w:tcPr>
           <w:p>
@@ -6247,7 +6257,7 @@
             <w:tcBorders/>
             <w:shd w:fill="auto" w:val="clear"/>
             <w:tcMar>
-              <w:left w:w="68" w:type="dxa"/>
+              <w:left w:w="63" w:type="dxa"/>
             </w:tcMar>
           </w:tcPr>
           <w:p>
@@ -6271,7 +6281,7 @@
             <w:tcBorders/>
             <w:shd w:fill="auto" w:val="clear"/>
             <w:tcMar>
-              <w:left w:w="68" w:type="dxa"/>
+              <w:left w:w="63" w:type="dxa"/>
             </w:tcMar>
           </w:tcPr>
           <w:p>
@@ -6296,7 +6306,7 @@
             <w:tcBorders/>
             <w:shd w:fill="auto" w:val="clear"/>
             <w:tcMar>
-              <w:left w:w="68" w:type="dxa"/>
+              <w:left w:w="63" w:type="dxa"/>
             </w:tcMar>
           </w:tcPr>
           <w:p>
@@ -6321,7 +6331,7 @@
             <w:tcBorders/>
             <w:shd w:fill="auto" w:val="clear"/>
             <w:tcMar>
-              <w:left w:w="68" w:type="dxa"/>
+              <w:left w:w="63" w:type="dxa"/>
             </w:tcMar>
           </w:tcPr>
           <w:p>
@@ -6346,7 +6356,7 @@
             <w:tcBorders/>
             <w:shd w:fill="auto" w:val="clear"/>
             <w:tcMar>
-              <w:left w:w="68" w:type="dxa"/>
+              <w:left w:w="63" w:type="dxa"/>
             </w:tcMar>
           </w:tcPr>
           <w:p>
@@ -6370,7 +6380,7 @@
             <w:tcBorders/>
             <w:shd w:fill="auto" w:val="clear"/>
             <w:tcMar>
-              <w:left w:w="68" w:type="dxa"/>
+              <w:left w:w="63" w:type="dxa"/>
             </w:tcMar>
           </w:tcPr>
           <w:p>
@@ -6398,7 +6408,7 @@
             <w:tcBorders/>
             <w:shd w:fill="auto" w:val="clear"/>
             <w:tcMar>
-              <w:left w:w="68" w:type="dxa"/>
+              <w:left w:w="63" w:type="dxa"/>
             </w:tcMar>
             <w:vAlign w:val="center"/>
           </w:tcPr>
@@ -6425,7 +6435,7 @@
             <w:tcBorders/>
             <w:shd w:fill="auto" w:val="clear"/>
             <w:tcMar>
-              <w:left w:w="68" w:type="dxa"/>
+              <w:left w:w="63" w:type="dxa"/>
             </w:tcMar>
           </w:tcPr>
           <w:p>
@@ -6450,7 +6460,7 @@
             <w:tcBorders/>
             <w:shd w:fill="auto" w:val="clear"/>
             <w:tcMar>
-              <w:left w:w="68" w:type="dxa"/>
+              <w:left w:w="63" w:type="dxa"/>
             </w:tcMar>
           </w:tcPr>
           <w:p>
@@ -6475,7 +6485,7 @@
             <w:tcBorders/>
             <w:shd w:fill="auto" w:val="clear"/>
             <w:tcMar>
-              <w:left w:w="68" w:type="dxa"/>
+              <w:left w:w="63" w:type="dxa"/>
             </w:tcMar>
           </w:tcPr>
           <w:p>
@@ -6500,7 +6510,7 @@
             <w:tcBorders/>
             <w:shd w:fill="auto" w:val="clear"/>
             <w:tcMar>
-              <w:left w:w="68" w:type="dxa"/>
+              <w:left w:w="63" w:type="dxa"/>
             </w:tcMar>
           </w:tcPr>
           <w:p>
@@ -6524,7 +6534,7 @@
             <w:tcBorders/>
             <w:shd w:fill="auto" w:val="clear"/>
             <w:tcMar>
-              <w:left w:w="68" w:type="dxa"/>
+              <w:left w:w="63" w:type="dxa"/>
             </w:tcMar>
           </w:tcPr>
           <w:p>
@@ -6552,7 +6562,7 @@
             <w:tcBorders/>
             <w:shd w:fill="auto" w:val="clear"/>
             <w:tcMar>
-              <w:left w:w="68" w:type="dxa"/>
+              <w:left w:w="63" w:type="dxa"/>
             </w:tcMar>
           </w:tcPr>
           <w:p>
@@ -6576,7 +6586,7 @@
             <w:tcBorders/>
             <w:shd w:fill="auto" w:val="clear"/>
             <w:tcMar>
-              <w:left w:w="68" w:type="dxa"/>
+              <w:left w:w="63" w:type="dxa"/>
             </w:tcMar>
           </w:tcPr>
           <w:p>
@@ -6601,7 +6611,7 @@
             <w:tcBorders/>
             <w:shd w:fill="auto" w:val="clear"/>
             <w:tcMar>
-              <w:left w:w="68" w:type="dxa"/>
+              <w:left w:w="63" w:type="dxa"/>
             </w:tcMar>
           </w:tcPr>
           <w:p>
@@ -6626,7 +6636,7 @@
             <w:tcBorders/>
             <w:shd w:fill="auto" w:val="clear"/>
             <w:tcMar>
-              <w:left w:w="68" w:type="dxa"/>
+              <w:left w:w="63" w:type="dxa"/>
             </w:tcMar>
           </w:tcPr>
           <w:p>
@@ -6651,7 +6661,7 @@
             <w:tcBorders/>
             <w:shd w:fill="auto" w:val="clear"/>
             <w:tcMar>
-              <w:left w:w="68" w:type="dxa"/>
+              <w:left w:w="63" w:type="dxa"/>
             </w:tcMar>
           </w:tcPr>
           <w:p>
@@ -6675,7 +6685,7 @@
             <w:tcBorders/>
             <w:shd w:fill="auto" w:val="clear"/>
             <w:tcMar>
-              <w:left w:w="68" w:type="dxa"/>
+              <w:left w:w="63" w:type="dxa"/>
             </w:tcMar>
           </w:tcPr>
           <w:p>
@@ -6703,7 +6713,7 @@
             <w:tcBorders/>
             <w:shd w:fill="auto" w:val="clear"/>
             <w:tcMar>
-              <w:left w:w="68" w:type="dxa"/>
+              <w:left w:w="63" w:type="dxa"/>
             </w:tcMar>
           </w:tcPr>
           <w:p>
@@ -6727,7 +6737,7 @@
             <w:tcBorders/>
             <w:shd w:fill="auto" w:val="clear"/>
             <w:tcMar>
-              <w:left w:w="68" w:type="dxa"/>
+              <w:left w:w="63" w:type="dxa"/>
             </w:tcMar>
           </w:tcPr>
           <w:p>
@@ -6752,7 +6762,7 @@
             <w:tcBorders/>
             <w:shd w:fill="auto" w:val="clear"/>
             <w:tcMar>
-              <w:left w:w="68" w:type="dxa"/>
+              <w:left w:w="63" w:type="dxa"/>
             </w:tcMar>
           </w:tcPr>
           <w:p>
@@ -6777,7 +6787,7 @@
             <w:tcBorders/>
             <w:shd w:fill="auto" w:val="clear"/>
             <w:tcMar>
-              <w:left w:w="68" w:type="dxa"/>
+              <w:left w:w="63" w:type="dxa"/>
             </w:tcMar>
           </w:tcPr>
           <w:p>
@@ -6802,7 +6812,7 @@
             <w:tcBorders/>
             <w:shd w:fill="auto" w:val="clear"/>
             <w:tcMar>
-              <w:left w:w="68" w:type="dxa"/>
+              <w:left w:w="63" w:type="dxa"/>
             </w:tcMar>
           </w:tcPr>
           <w:p>
@@ -6826,7 +6836,7 @@
             <w:tcBorders/>
             <w:shd w:fill="auto" w:val="clear"/>
             <w:tcMar>
-              <w:left w:w="68" w:type="dxa"/>
+              <w:left w:w="63" w:type="dxa"/>
             </w:tcMar>
           </w:tcPr>
           <w:p>
@@ -6854,7 +6864,7 @@
             <w:tcBorders/>
             <w:shd w:fill="auto" w:val="clear"/>
             <w:tcMar>
-              <w:left w:w="68" w:type="dxa"/>
+              <w:left w:w="63" w:type="dxa"/>
             </w:tcMar>
           </w:tcPr>
           <w:p>
@@ -6878,7 +6888,7 @@
             <w:tcBorders/>
             <w:shd w:fill="auto" w:val="clear"/>
             <w:tcMar>
-              <w:left w:w="68" w:type="dxa"/>
+              <w:left w:w="63" w:type="dxa"/>
             </w:tcMar>
           </w:tcPr>
           <w:p>
@@ -6903,7 +6913,7 @@
             <w:tcBorders/>
             <w:shd w:fill="auto" w:val="clear"/>
             <w:tcMar>
-              <w:left w:w="68" w:type="dxa"/>
+              <w:left w:w="63" w:type="dxa"/>
             </w:tcMar>
           </w:tcPr>
           <w:p>
@@ -6928,7 +6938,7 @@
             <w:tcBorders/>
             <w:shd w:fill="auto" w:val="clear"/>
             <w:tcMar>
-              <w:left w:w="68" w:type="dxa"/>
+              <w:left w:w="63" w:type="dxa"/>
             </w:tcMar>
           </w:tcPr>
           <w:p>
@@ -6953,7 +6963,7 @@
             <w:tcBorders/>
             <w:shd w:fill="auto" w:val="clear"/>
             <w:tcMar>
-              <w:left w:w="68" w:type="dxa"/>
+              <w:left w:w="63" w:type="dxa"/>
             </w:tcMar>
           </w:tcPr>
           <w:p>
@@ -6977,7 +6987,7 @@
             <w:tcBorders/>
             <w:shd w:fill="auto" w:val="clear"/>
             <w:tcMar>
-              <w:left w:w="68" w:type="dxa"/>
+              <w:left w:w="63" w:type="dxa"/>
             </w:tcMar>
           </w:tcPr>
           <w:p>
@@ -7005,7 +7015,7 @@
             <w:tcBorders/>
             <w:shd w:fill="auto" w:val="clear"/>
             <w:tcMar>
-              <w:left w:w="68" w:type="dxa"/>
+              <w:left w:w="63" w:type="dxa"/>
             </w:tcMar>
           </w:tcPr>
           <w:p>
@@ -7029,7 +7039,7 @@
             <w:tcBorders/>
             <w:shd w:fill="auto" w:val="clear"/>
             <w:tcMar>
-              <w:left w:w="68" w:type="dxa"/>
+              <w:left w:w="63" w:type="dxa"/>
             </w:tcMar>
           </w:tcPr>
           <w:p>
@@ -7054,7 +7064,7 @@
             <w:tcBorders/>
             <w:shd w:fill="auto" w:val="clear"/>
             <w:tcMar>
-              <w:left w:w="68" w:type="dxa"/>
+              <w:left w:w="63" w:type="dxa"/>
             </w:tcMar>
           </w:tcPr>
           <w:p>
@@ -7079,7 +7089,7 @@
             <w:tcBorders/>
             <w:shd w:fill="auto" w:val="clear"/>
             <w:tcMar>
-              <w:left w:w="68" w:type="dxa"/>
+              <w:left w:w="63" w:type="dxa"/>
             </w:tcMar>
           </w:tcPr>
           <w:p>
@@ -7104,7 +7114,7 @@
             <w:tcBorders/>
             <w:shd w:fill="auto" w:val="clear"/>
             <w:tcMar>
-              <w:left w:w="68" w:type="dxa"/>
+              <w:left w:w="63" w:type="dxa"/>
             </w:tcMar>
           </w:tcPr>
           <w:p>
@@ -7128,7 +7138,7 @@
             <w:tcBorders/>
             <w:shd w:fill="auto" w:val="clear"/>
             <w:tcMar>
-              <w:left w:w="68" w:type="dxa"/>
+              <w:left w:w="63" w:type="dxa"/>
             </w:tcMar>
           </w:tcPr>
           <w:p>
@@ -7156,7 +7166,7 @@
             <w:tcBorders/>
             <w:shd w:fill="auto" w:val="clear"/>
             <w:tcMar>
-              <w:left w:w="68" w:type="dxa"/>
+              <w:left w:w="63" w:type="dxa"/>
             </w:tcMar>
             <w:vAlign w:val="center"/>
           </w:tcPr>
@@ -7183,7 +7193,7 @@
             <w:tcBorders/>
             <w:shd w:fill="auto" w:val="clear"/>
             <w:tcMar>
-              <w:left w:w="68" w:type="dxa"/>
+              <w:left w:w="63" w:type="dxa"/>
             </w:tcMar>
           </w:tcPr>
           <w:p>
@@ -7208,7 +7218,7 @@
             <w:tcBorders/>
             <w:shd w:fill="auto" w:val="clear"/>
             <w:tcMar>
-              <w:left w:w="68" w:type="dxa"/>
+              <w:left w:w="63" w:type="dxa"/>
             </w:tcMar>
           </w:tcPr>
           <w:p>
@@ -7233,7 +7243,7 @@
             <w:tcBorders/>
             <w:shd w:fill="auto" w:val="clear"/>
             <w:tcMar>
-              <w:left w:w="68" w:type="dxa"/>
+              <w:left w:w="63" w:type="dxa"/>
             </w:tcMar>
           </w:tcPr>
           <w:p>
@@ -7258,7 +7268,7 @@
             <w:tcBorders/>
             <w:shd w:fill="auto" w:val="clear"/>
             <w:tcMar>
-              <w:left w:w="68" w:type="dxa"/>
+              <w:left w:w="63" w:type="dxa"/>
             </w:tcMar>
           </w:tcPr>
           <w:p>
@@ -7282,7 +7292,7 @@
             <w:tcBorders/>
             <w:shd w:fill="auto" w:val="clear"/>
             <w:tcMar>
-              <w:left w:w="68" w:type="dxa"/>
+              <w:left w:w="63" w:type="dxa"/>
             </w:tcMar>
           </w:tcPr>
           <w:p>
@@ -7310,7 +7320,7 @@
             <w:tcBorders/>
             <w:shd w:fill="auto" w:val="clear"/>
             <w:tcMar>
-              <w:left w:w="68" w:type="dxa"/>
+              <w:left w:w="63" w:type="dxa"/>
             </w:tcMar>
           </w:tcPr>
           <w:p>
@@ -7334,7 +7344,7 @@
             <w:tcBorders/>
             <w:shd w:fill="auto" w:val="clear"/>
             <w:tcMar>
-              <w:left w:w="68" w:type="dxa"/>
+              <w:left w:w="63" w:type="dxa"/>
             </w:tcMar>
           </w:tcPr>
           <w:p>
@@ -7359,7 +7369,7 @@
             <w:tcBorders/>
             <w:shd w:fill="auto" w:val="clear"/>
             <w:tcMar>
-              <w:left w:w="68" w:type="dxa"/>
+              <w:left w:w="63" w:type="dxa"/>
             </w:tcMar>
           </w:tcPr>
           <w:p>
@@ -7384,7 +7394,7 @@
             <w:tcBorders/>
             <w:shd w:fill="auto" w:val="clear"/>
             <w:tcMar>
-              <w:left w:w="68" w:type="dxa"/>
+              <w:left w:w="63" w:type="dxa"/>
             </w:tcMar>
           </w:tcPr>
           <w:p>
@@ -7409,7 +7419,7 @@
             <w:tcBorders/>
             <w:shd w:fill="auto" w:val="clear"/>
             <w:tcMar>
-              <w:left w:w="68" w:type="dxa"/>
+              <w:left w:w="63" w:type="dxa"/>
             </w:tcMar>
           </w:tcPr>
           <w:p>
@@ -7433,7 +7443,7 @@
             <w:tcBorders/>
             <w:shd w:fill="auto" w:val="clear"/>
             <w:tcMar>
-              <w:left w:w="68" w:type="dxa"/>
+              <w:left w:w="63" w:type="dxa"/>
             </w:tcMar>
           </w:tcPr>
           <w:p>
@@ -7461,7 +7471,7 @@
             <w:tcBorders/>
             <w:shd w:fill="auto" w:val="clear"/>
             <w:tcMar>
-              <w:left w:w="68" w:type="dxa"/>
+              <w:left w:w="63" w:type="dxa"/>
             </w:tcMar>
           </w:tcPr>
           <w:p>
@@ -7485,7 +7495,7 @@
             <w:tcBorders/>
             <w:shd w:fill="auto" w:val="clear"/>
             <w:tcMar>
-              <w:left w:w="68" w:type="dxa"/>
+              <w:left w:w="63" w:type="dxa"/>
             </w:tcMar>
           </w:tcPr>
           <w:p>
@@ -7510,7 +7520,7 @@
             <w:tcBorders/>
             <w:shd w:fill="auto" w:val="clear"/>
             <w:tcMar>
-              <w:left w:w="68" w:type="dxa"/>
+              <w:left w:w="63" w:type="dxa"/>
             </w:tcMar>
           </w:tcPr>
           <w:p>
@@ -7535,7 +7545,7 @@
             <w:tcBorders/>
             <w:shd w:fill="auto" w:val="clear"/>
             <w:tcMar>
-              <w:left w:w="68" w:type="dxa"/>
+              <w:left w:w="63" w:type="dxa"/>
             </w:tcMar>
           </w:tcPr>
           <w:p>
@@ -7560,7 +7570,7 @@
             <w:tcBorders/>
             <w:shd w:fill="auto" w:val="clear"/>
             <w:tcMar>
-              <w:left w:w="68" w:type="dxa"/>
+              <w:left w:w="63" w:type="dxa"/>
             </w:tcMar>
           </w:tcPr>
           <w:p>
@@ -7584,7 +7594,7 @@
             <w:tcBorders/>
             <w:shd w:fill="auto" w:val="clear"/>
             <w:tcMar>
-              <w:left w:w="68" w:type="dxa"/>
+              <w:left w:w="63" w:type="dxa"/>
             </w:tcMar>
           </w:tcPr>
           <w:p>
@@ -7612,7 +7622,7 @@
             <w:tcBorders/>
             <w:shd w:fill="auto" w:val="clear"/>
             <w:tcMar>
-              <w:left w:w="68" w:type="dxa"/>
+              <w:left w:w="63" w:type="dxa"/>
             </w:tcMar>
           </w:tcPr>
           <w:p>
@@ -7636,7 +7646,7 @@
             <w:tcBorders/>
             <w:shd w:fill="auto" w:val="clear"/>
             <w:tcMar>
-              <w:left w:w="68" w:type="dxa"/>
+              <w:left w:w="63" w:type="dxa"/>
             </w:tcMar>
           </w:tcPr>
           <w:p>
@@ -7661,7 +7671,7 @@
             <w:tcBorders/>
             <w:shd w:fill="auto" w:val="clear"/>
             <w:tcMar>
-              <w:left w:w="68" w:type="dxa"/>
+              <w:left w:w="63" w:type="dxa"/>
             </w:tcMar>
           </w:tcPr>
           <w:p>
@@ -7686,7 +7696,7 @@
             <w:tcBorders/>
             <w:shd w:fill="auto" w:val="clear"/>
             <w:tcMar>
-              <w:left w:w="68" w:type="dxa"/>
+              <w:left w:w="63" w:type="dxa"/>
             </w:tcMar>
           </w:tcPr>
           <w:p>
@@ -7711,7 +7721,7 @@
             <w:tcBorders/>
             <w:shd w:fill="auto" w:val="clear"/>
             <w:tcMar>
-              <w:left w:w="68" w:type="dxa"/>
+              <w:left w:w="63" w:type="dxa"/>
             </w:tcMar>
           </w:tcPr>
           <w:p>
@@ -7735,7 +7745,7 @@
             <w:tcBorders/>
             <w:shd w:fill="auto" w:val="clear"/>
             <w:tcMar>
-              <w:left w:w="68" w:type="dxa"/>
+              <w:left w:w="63" w:type="dxa"/>
             </w:tcMar>
           </w:tcPr>
           <w:p>
@@ -7763,7 +7773,7 @@
             <w:tcBorders/>
             <w:shd w:fill="auto" w:val="clear"/>
             <w:tcMar>
-              <w:left w:w="68" w:type="dxa"/>
+              <w:left w:w="63" w:type="dxa"/>
             </w:tcMar>
             <w:vAlign w:val="center"/>
           </w:tcPr>
@@ -7790,7 +7800,7 @@
             <w:tcBorders/>
             <w:shd w:fill="auto" w:val="clear"/>
             <w:tcMar>
-              <w:left w:w="68" w:type="dxa"/>
+              <w:left w:w="63" w:type="dxa"/>
             </w:tcMar>
           </w:tcPr>
           <w:p>
@@ -7815,7 +7825,7 @@
             <w:tcBorders/>
             <w:shd w:fill="auto" w:val="clear"/>
             <w:tcMar>
-              <w:left w:w="68" w:type="dxa"/>
+              <w:left w:w="63" w:type="dxa"/>
             </w:tcMar>
           </w:tcPr>
           <w:p>
@@ -7840,7 +7850,7 @@
             <w:tcBorders/>
             <w:shd w:fill="auto" w:val="clear"/>
             <w:tcMar>
-              <w:left w:w="68" w:type="dxa"/>
+              <w:left w:w="63" w:type="dxa"/>
             </w:tcMar>
           </w:tcPr>
           <w:p>
@@ -7865,7 +7875,7 @@
             <w:tcBorders/>
             <w:shd w:fill="auto" w:val="clear"/>
             <w:tcMar>
-              <w:left w:w="68" w:type="dxa"/>
+              <w:left w:w="63" w:type="dxa"/>
             </w:tcMar>
           </w:tcPr>
           <w:p>
@@ -7890,7 +7900,7 @@
             <w:tcBorders/>
             <w:shd w:fill="auto" w:val="clear"/>
             <w:tcMar>
-              <w:left w:w="68" w:type="dxa"/>
+              <w:left w:w="63" w:type="dxa"/>
             </w:tcMar>
           </w:tcPr>
           <w:p>
@@ -7919,7 +7929,7 @@
             <w:tcBorders/>
             <w:shd w:fill="auto" w:val="clear"/>
             <w:tcMar>
-              <w:left w:w="68" w:type="dxa"/>
+              <w:left w:w="63" w:type="dxa"/>
             </w:tcMar>
           </w:tcPr>
           <w:p>
@@ -7943,7 +7953,7 @@
             <w:tcBorders/>
             <w:shd w:fill="auto" w:val="clear"/>
             <w:tcMar>
-              <w:left w:w="68" w:type="dxa"/>
+              <w:left w:w="63" w:type="dxa"/>
             </w:tcMar>
           </w:tcPr>
           <w:p>
@@ -7968,7 +7978,7 @@
             <w:tcBorders/>
             <w:shd w:fill="auto" w:val="clear"/>
             <w:tcMar>
-              <w:left w:w="68" w:type="dxa"/>
+              <w:left w:w="63" w:type="dxa"/>
             </w:tcMar>
           </w:tcPr>
           <w:p>
@@ -7993,7 +8003,7 @@
             <w:tcBorders/>
             <w:shd w:fill="auto" w:val="clear"/>
             <w:tcMar>
-              <w:left w:w="68" w:type="dxa"/>
+              <w:left w:w="63" w:type="dxa"/>
             </w:tcMar>
           </w:tcPr>
           <w:p>
@@ -8018,7 +8028,7 @@
             <w:tcBorders/>
             <w:shd w:fill="auto" w:val="clear"/>
             <w:tcMar>
-              <w:left w:w="68" w:type="dxa"/>
+              <w:left w:w="63" w:type="dxa"/>
             </w:tcMar>
           </w:tcPr>
           <w:p>
@@ -8043,7 +8053,7 @@
             <w:tcBorders/>
             <w:shd w:fill="auto" w:val="clear"/>
             <w:tcMar>
-              <w:left w:w="68" w:type="dxa"/>
+              <w:left w:w="63" w:type="dxa"/>
             </w:tcMar>
           </w:tcPr>
           <w:p>
@@ -8072,7 +8082,7 @@
             <w:tcBorders/>
             <w:shd w:fill="auto" w:val="clear"/>
             <w:tcMar>
-              <w:left w:w="68" w:type="dxa"/>
+              <w:left w:w="63" w:type="dxa"/>
             </w:tcMar>
           </w:tcPr>
           <w:p>
@@ -8096,7 +8106,7 @@
             <w:tcBorders/>
             <w:shd w:fill="auto" w:val="clear"/>
             <w:tcMar>
-              <w:left w:w="68" w:type="dxa"/>
+              <w:left w:w="63" w:type="dxa"/>
             </w:tcMar>
           </w:tcPr>
           <w:p>
@@ -8121,7 +8131,7 @@
             <w:tcBorders/>
             <w:shd w:fill="auto" w:val="clear"/>
             <w:tcMar>
-              <w:left w:w="68" w:type="dxa"/>
+              <w:left w:w="63" w:type="dxa"/>
             </w:tcMar>
           </w:tcPr>
           <w:p>
@@ -8146,7 +8156,7 @@
             <w:tcBorders/>
             <w:shd w:fill="auto" w:val="clear"/>
             <w:tcMar>
-              <w:left w:w="68" w:type="dxa"/>
+              <w:left w:w="63" w:type="dxa"/>
             </w:tcMar>
           </w:tcPr>
           <w:p>
@@ -8171,7 +8181,7 @@
             <w:tcBorders/>
             <w:shd w:fill="auto" w:val="clear"/>
             <w:tcMar>
-              <w:left w:w="68" w:type="dxa"/>
+              <w:left w:w="63" w:type="dxa"/>
             </w:tcMar>
           </w:tcPr>
           <w:p>
@@ -8196,7 +8206,7 @@
             <w:tcBorders/>
             <w:shd w:fill="auto" w:val="clear"/>
             <w:tcMar>
-              <w:left w:w="68" w:type="dxa"/>
+              <w:left w:w="63" w:type="dxa"/>
             </w:tcMar>
           </w:tcPr>
           <w:p>
@@ -8227,7 +8237,7 @@
             </w:tcBorders>
             <w:shd w:fill="auto" w:val="clear"/>
             <w:tcMar>
-              <w:left w:w="68" w:type="dxa"/>
+              <w:left w:w="63" w:type="dxa"/>
             </w:tcMar>
           </w:tcPr>
           <w:p>
@@ -8253,7 +8263,7 @@
             </w:tcBorders>
             <w:shd w:fill="auto" w:val="clear"/>
             <w:tcMar>
-              <w:left w:w="68" w:type="dxa"/>
+              <w:left w:w="63" w:type="dxa"/>
             </w:tcMar>
           </w:tcPr>
           <w:p>
@@ -8276,7 +8286,7 @@
             </w:tcBorders>
             <w:shd w:fill="auto" w:val="clear"/>
             <w:tcMar>
-              <w:left w:w="68" w:type="dxa"/>
+              <w:left w:w="63" w:type="dxa"/>
             </w:tcMar>
           </w:tcPr>
           <w:p>
@@ -8299,7 +8309,7 @@
             </w:tcBorders>
             <w:shd w:fill="auto" w:val="clear"/>
             <w:tcMar>
-              <w:left w:w="68" w:type="dxa"/>
+              <w:left w:w="63" w:type="dxa"/>
             </w:tcMar>
           </w:tcPr>
           <w:p>
@@ -8322,7 +8332,7 @@
             </w:tcBorders>
             <w:shd w:fill="auto" w:val="clear"/>
             <w:tcMar>
-              <w:left w:w="68" w:type="dxa"/>
+              <w:left w:w="63" w:type="dxa"/>
             </w:tcMar>
           </w:tcPr>
           <w:p>
@@ -8349,7 +8359,7 @@
             </w:tcBorders>
             <w:shd w:fill="auto" w:val="clear"/>
             <w:tcMar>
-              <w:left w:w="68" w:type="dxa"/>
+              <w:left w:w="63" w:type="dxa"/>
             </w:tcMar>
           </w:tcPr>
           <w:p>
@@ -8378,7 +8388,7 @@
             <w:tcBorders/>
             <w:shd w:fill="auto" w:val="clear"/>
             <w:tcMar>
-              <w:left w:w="68" w:type="dxa"/>
+              <w:left w:w="63" w:type="dxa"/>
             </w:tcMar>
           </w:tcPr>
           <w:p>
@@ -8402,7 +8412,7 @@
             <w:tcBorders/>
             <w:shd w:fill="auto" w:val="clear"/>
             <w:tcMar>
-              <w:left w:w="68" w:type="dxa"/>
+              <w:left w:w="63" w:type="dxa"/>
             </w:tcMar>
           </w:tcPr>
           <w:p>
@@ -8427,7 +8437,7 @@
             <w:tcBorders/>
             <w:shd w:fill="auto" w:val="clear"/>
             <w:tcMar>
-              <w:left w:w="68" w:type="dxa"/>
+              <w:left w:w="63" w:type="dxa"/>
             </w:tcMar>
           </w:tcPr>
           <w:p>
@@ -8452,7 +8462,7 @@
             <w:tcBorders/>
             <w:shd w:fill="auto" w:val="clear"/>
             <w:tcMar>
-              <w:left w:w="68" w:type="dxa"/>
+              <w:left w:w="63" w:type="dxa"/>
             </w:tcMar>
           </w:tcPr>
           <w:p>
@@ -8477,7 +8487,7 @@
             <w:tcBorders/>
             <w:shd w:fill="auto" w:val="clear"/>
             <w:tcMar>
-              <w:left w:w="68" w:type="dxa"/>
+              <w:left w:w="63" w:type="dxa"/>
             </w:tcMar>
           </w:tcPr>
           <w:p>
@@ -8501,7 +8511,7 @@
             <w:tcBorders/>
             <w:shd w:fill="auto" w:val="clear"/>
             <w:tcMar>
-              <w:left w:w="68" w:type="dxa"/>
+              <w:left w:w="63" w:type="dxa"/>
             </w:tcMar>
           </w:tcPr>
           <w:p>
@@ -9936,6 +9946,69 @@
       <w:rFonts w:cs="Wingdings"/>
     </w:rPr>
   </w:style>
+  <w:style w:type="character" w:styleId="ListLabel77">
+    <w:name w:val="ListLabel 77"/>
+    <w:qFormat/>
+    <w:rPr>
+      <w:rFonts w:cs="Calibri"/>
+    </w:rPr>
+  </w:style>
+  <w:style w:type="character" w:styleId="ListLabel78">
+    <w:name w:val="ListLabel 78"/>
+    <w:qFormat/>
+    <w:rPr>
+      <w:rFonts w:cs="Courier New"/>
+    </w:rPr>
+  </w:style>
+  <w:style w:type="character" w:styleId="ListLabel79">
+    <w:name w:val="ListLabel 79"/>
+    <w:qFormat/>
+    <w:rPr>
+      <w:rFonts w:cs="Wingdings"/>
+    </w:rPr>
+  </w:style>
+  <w:style w:type="character" w:styleId="ListLabel80">
+    <w:name w:val="ListLabel 80"/>
+    <w:qFormat/>
+    <w:rPr>
+      <w:rFonts w:cs="Symbol"/>
+    </w:rPr>
+  </w:style>
+  <w:style w:type="character" w:styleId="ListLabel81">
+    <w:name w:val="ListLabel 81"/>
+    <w:qFormat/>
+    <w:rPr>
+      <w:rFonts w:cs="Courier New"/>
+    </w:rPr>
+  </w:style>
+  <w:style w:type="character" w:styleId="ListLabel82">
+    <w:name w:val="ListLabel 82"/>
+    <w:qFormat/>
+    <w:rPr>
+      <w:rFonts w:cs="Wingdings"/>
+    </w:rPr>
+  </w:style>
+  <w:style w:type="character" w:styleId="ListLabel83">
+    <w:name w:val="ListLabel 83"/>
+    <w:qFormat/>
+    <w:rPr>
+      <w:rFonts w:cs="Symbol"/>
+    </w:rPr>
+  </w:style>
+  <w:style w:type="character" w:styleId="ListLabel84">
+    <w:name w:val="ListLabel 84"/>
+    <w:qFormat/>
+    <w:rPr>
+      <w:rFonts w:cs="Courier New"/>
+    </w:rPr>
+  </w:style>
+  <w:style w:type="character" w:styleId="ListLabel85">
+    <w:name w:val="ListLabel 85"/>
+    <w:qFormat/>
+    <w:rPr>
+      <w:rFonts w:cs="Wingdings"/>
+    </w:rPr>
+  </w:style>
   <w:style w:type="paragraph" w:styleId="Heading">
     <w:name w:val="Heading"/>
     <w:basedOn w:val="Normal"/>

</xml_diff>

<commit_message>
Add project team, explore, search contacts, search team members
</commit_message>
<xml_diff>
--- a/Artefactos/A10/lbaw1734_a2.docx
+++ b/Artefactos/A10/lbaw1734_a2.docx
@@ -5,12 +5,7 @@
     <w:p>
       <w:pPr>
         <w:pStyle w:val="Normal"/>
-        <w:rPr>
-          <w:b/>
-          <w:b/>
-          <w:u w:val="single"/>
-          <w:lang w:val="en-GB"/>
-        </w:rPr>
+        <w:rPr/>
       </w:pPr>
       <w:r>
         <w:rPr>
@@ -19,6 +14,78 @@
           <w:lang w:val="en-GB"/>
         </w:rPr>
         <w:t>A10 – Product Delivery</w:t>
+      </w:r>
+    </w:p>
+    <w:p>
+      <w:pPr>
+        <w:pStyle w:val="Normal"/>
+        <w:jc w:val="both"/>
+        <w:rPr>
+          <w:b w:val="false"/>
+          <w:b w:val="false"/>
+          <w:bCs w:val="false"/>
+          <w:u w:val="none"/>
+        </w:rPr>
+      </w:pPr>
+      <w:r>
+        <w:rPr>
+          <w:b w:val="false"/>
+          <w:bCs w:val="false"/>
+          <w:i/>
+          <w:iCs/>
+          <w:u w:val="none"/>
+          <w:lang w:val="en-GB"/>
+        </w:rPr>
+        <w:t>Vici</w:t>
+      </w:r>
+      <w:r>
+        <w:rPr>
+          <w:b w:val="false"/>
+          <w:bCs w:val="false"/>
+          <w:u w:val="none"/>
+          <w:lang w:val="en-GB"/>
+        </w:rPr>
+        <w:t xml:space="preserve"> is a one of a kind web application that seeks to help all kinds of organizations and individuals reach their highest potential, by assisting in the organization of projects. Besids being a project mangement tool, </w:t>
+      </w:r>
+      <w:r>
+        <w:rPr>
+          <w:b w:val="false"/>
+          <w:bCs w:val="false"/>
+          <w:i/>
+          <w:iCs/>
+          <w:u w:val="none"/>
+          <w:lang w:val="en-GB"/>
+        </w:rPr>
+        <w:t>Vici</w:t>
+      </w:r>
+      <w:r>
+        <w:rPr>
+          <w:b w:val="false"/>
+          <w:bCs w:val="false"/>
+          <w:u w:val="none"/>
+          <w:lang w:val="en-GB"/>
+        </w:rPr>
+        <w:t xml:space="preserve"> includes the possibility to add contacts to your list and share content with a limited group within a project. So much more than a project management system, so much more than a social network, </w:t>
+      </w:r>
+      <w:r>
+        <w:rPr>
+          <w:b w:val="false"/>
+          <w:bCs w:val="false"/>
+          <w:i/>
+          <w:iCs/>
+          <w:u w:val="none"/>
+          <w:lang w:val="en-GB"/>
+        </w:rPr>
+        <w:t>Vici</w:t>
+      </w:r>
+      <w:r>
+        <w:rPr>
+          <w:b w:val="false"/>
+          <w:bCs w:val="false"/>
+          <w:u w:val="none"/>
+          <w:lang w:val="en-GB"/>
+        </w:rPr>
+        <w:t xml:space="preserve"> combines all that you need for your professional life in one beautiful and easy to use package. What more could you want?</w:t>
       </w:r>
     </w:p>
     <w:p>
@@ -119,17 +186,69 @@
     <w:p>
       <w:pPr>
         <w:pStyle w:val="Normal"/>
-        <w:ind w:left="360" w:hanging="0"/>
-        <w:rPr>
-          <w:u w:val="single"/>
-          <w:lang w:val="en-GB"/>
-        </w:rPr>
+        <w:numPr>
+          <w:ilvl w:val="0"/>
+          <w:numId w:val="3"/>
+        </w:numPr>
+        <w:rPr/>
       </w:pPr>
       <w:r>
         <w:rPr>
-          <w:u w:val="single"/>
+          <w:u w:val="none"/>
           <w:lang w:val="en-GB"/>
         </w:rPr>
+        <w:t>Username: TeresaValerio;</w:t>
+      </w:r>
+    </w:p>
+    <w:p>
+      <w:pPr>
+        <w:pStyle w:val="Normal"/>
+        <w:numPr>
+          <w:ilvl w:val="0"/>
+          <w:numId w:val="3"/>
+        </w:numPr>
+        <w:rPr/>
+      </w:pPr>
+      <w:r>
+        <w:rPr>
+          <w:u w:val="none"/>
+          <w:lang w:val="en-GB"/>
+        </w:rPr>
+        <w:t xml:space="preserve">E-mail: </w:t>
+      </w:r>
+      <w:hyperlink r:id="rId2">
+        <w:r>
+          <w:rPr>
+            <w:rStyle w:val="InternetLink"/>
+            <w:u w:val="none"/>
+            <w:lang w:val="en-GB"/>
+          </w:rPr>
+          <w:t>up201405655@fe.up.pt</w:t>
+        </w:r>
+      </w:hyperlink>
+      <w:r>
+        <w:rPr>
+          <w:u w:val="none"/>
+          <w:lang w:val="en-GB"/>
+        </w:rPr>
+        <w:t>;</w:t>
+      </w:r>
+    </w:p>
+    <w:p>
+      <w:pPr>
+        <w:pStyle w:val="Normal"/>
+        <w:numPr>
+          <w:ilvl w:val="0"/>
+          <w:numId w:val="3"/>
+        </w:numPr>
+        <w:rPr/>
+      </w:pPr>
+      <w:r>
+        <w:rPr>
+          <w:u w:val="none"/>
+          <w:lang w:val="en-GB"/>
+        </w:rPr>
+        <w:t>Password: teresaMaya19.</w:t>
       </w:r>
     </w:p>
     <w:p>
@@ -139,10 +258,7 @@
           <w:ilvl w:val="1"/>
           <w:numId w:val="1"/>
         </w:numPr>
-        <w:rPr>
-          <w:u w:val="single"/>
-          <w:lang w:val="en-GB"/>
-        </w:rPr>
+        <w:rPr/>
       </w:pPr>
       <w:r>
         <w:rPr>
@@ -155,14 +271,82 @@
     <w:p>
       <w:pPr>
         <w:pStyle w:val="Normal"/>
+        <w:numPr>
+          <w:ilvl w:val="0"/>
+          <w:numId w:val="4"/>
+        </w:numPr>
+        <w:rPr/>
+      </w:pPr>
+      <w:r>
         <w:rPr>
-          <w:u w:val="single"/>
+          <w:u w:val="none"/>
+          <w:lang w:val="en-GB"/>
+        </w:rPr>
+        <w:t>Username: FiSoares45;</w:t>
+      </w:r>
+    </w:p>
+    <w:p>
+      <w:pPr>
+        <w:pStyle w:val="Normal"/>
+        <w:numPr>
+          <w:ilvl w:val="0"/>
+          <w:numId w:val="4"/>
+        </w:numPr>
+        <w:rPr/>
+      </w:pPr>
+      <w:r>
+        <w:rPr>
+          <w:u w:val="none"/>
+          <w:lang w:val="en-GB"/>
+        </w:rPr>
+        <w:t xml:space="preserve">E-mail: </w:t>
+      </w:r>
+      <w:hyperlink r:id="rId3">
+        <w:r>
+          <w:rPr>
+            <w:rStyle w:val="InternetLink"/>
+            <w:u w:val="none"/>
+            <w:lang w:val="en-GB"/>
+          </w:rPr>
+          <w:t>fi1996@gmail.com</w:t>
+        </w:r>
+      </w:hyperlink>
+      <w:r>
+        <w:rPr>
+          <w:u w:val="none"/>
+          <w:lang w:val="en-GB"/>
+        </w:rPr>
+        <w:t>;</w:t>
+      </w:r>
+    </w:p>
+    <w:p>
+      <w:pPr>
+        <w:pStyle w:val="Normal"/>
+        <w:numPr>
+          <w:ilvl w:val="0"/>
+          <w:numId w:val="4"/>
+        </w:numPr>
+        <w:rPr/>
+      </w:pPr>
+      <w:r>
+        <w:rPr>
+          <w:u w:val="none"/>
+          <w:lang w:val="en-GB"/>
+        </w:rPr>
+        <w:t>Password: Glsn36d.</w:t>
+      </w:r>
+    </w:p>
+    <w:p>
+      <w:pPr>
+        <w:pStyle w:val="Normal"/>
+        <w:rPr>
+          <w:u w:val="none"/>
           <w:lang w:val="en-GB"/>
         </w:rPr>
       </w:pPr>
       <w:r>
         <w:rPr>
-          <w:u w:val="single"/>
+          <w:u w:val="none"/>
           <w:lang w:val="en-GB"/>
         </w:rPr>
       </w:r>
@@ -276,6 +460,7 @@
           <w:b/>
           <w:lang w:val="en-GB"/>
         </w:rPr>
+        <w:tab/>
       </w:r>
     </w:p>
     <w:p>
@@ -313,6 +498,7 @@
           <w:b/>
           <w:lang w:val="en-GB"/>
         </w:rPr>
+        <w:tab/>
       </w:r>
     </w:p>
     <w:p>
@@ -1031,15 +1217,19 @@
             <w:pPr>
               <w:pStyle w:val="Normal"/>
               <w:spacing w:lineRule="auto" w:line="240" w:before="0" w:after="0"/>
-              <w:rPr>
-                <w:lang w:val="en-GB"/>
-              </w:rPr>
-            </w:pPr>
-            <w:r>
-              <w:rPr>
-                <w:lang w:val="en-GB"/>
-              </w:rPr>
-              <w:t>Inês Gonçalves</w:t>
+              <w:rPr/>
+            </w:pPr>
+            <w:r>
+              <w:rPr>
+                <w:lang w:val="en-GB"/>
+              </w:rPr>
+              <w:t xml:space="preserve">Inês Gonçalves, </w:t>
+            </w:r>
+            <w:r>
+              <w:rPr>
+                <w:lang w:val="en-GB"/>
+              </w:rPr>
+              <w:t>Teresa Valério</w:t>
             </w:r>
           </w:p>
         </w:tc>
@@ -2123,7 +2313,13 @@
               <w:rPr>
                 <w:lang w:val="en-GB"/>
               </w:rPr>
-              <w:t>100%</w:t>
+              <w:t>9</w:t>
+            </w:r>
+            <w:r>
+              <w:rPr>
+                <w:lang w:val="en-GB"/>
+              </w:rPr>
+              <w:t>0%</w:t>
             </w:r>
           </w:p>
         </w:tc>
@@ -3338,15 +3534,19 @@
             <w:pPr>
               <w:pStyle w:val="Normal"/>
               <w:spacing w:lineRule="auto" w:line="240" w:before="0" w:after="0"/>
-              <w:rPr>
-                <w:lang w:val="en-GB"/>
-              </w:rPr>
-            </w:pPr>
-            <w:r>
-              <w:rPr>
-                <w:lang w:val="en-GB"/>
-              </w:rPr>
-              <w:t>90%</w:t>
+              <w:rPr/>
+            </w:pPr>
+            <w:r>
+              <w:rPr>
+                <w:lang w:val="en-GB"/>
+              </w:rPr>
+              <w:t>10</w:t>
+            </w:r>
+            <w:r>
+              <w:rPr>
+                <w:lang w:val="en-GB"/>
+              </w:rPr>
+              <w:t>0%</w:t>
             </w:r>
           </w:p>
         </w:tc>
@@ -3627,6 +3827,7 @@
               <w:rPr>
                 <w:lang w:val="en-GB"/>
               </w:rPr>
+              <w:t>Inês Gonçalves, Sara Gomes</w:t>
             </w:r>
           </w:p>
         </w:tc>
@@ -3651,6 +3852,13 @@
               <w:rPr>
                 <w:lang w:val="en-GB"/>
               </w:rPr>
+              <w:t>10</w:t>
+            </w:r>
+            <w:r>
+              <w:rPr>
+                <w:lang w:val="en-GB"/>
+              </w:rPr>
+              <w:t>0%</w:t>
             </w:r>
           </w:p>
         </w:tc>
@@ -6069,6 +6277,7 @@
               <w:rPr>
                 <w:lang w:val="en-GB"/>
               </w:rPr>
+              <w:t>Sara Gomes</w:t>
             </w:r>
           </w:p>
         </w:tc>
@@ -6093,6 +6302,7 @@
               <w:rPr>
                 <w:lang w:val="en-GB"/>
               </w:rPr>
+              <w:t>100%</w:t>
             </w:r>
           </w:p>
         </w:tc>
@@ -6525,6 +6735,7 @@
               <w:rPr>
                 <w:lang w:val="en-GB"/>
               </w:rPr>
+              <w:t>Teresa Valério</w:t>
             </w:r>
           </w:p>
         </w:tc>
@@ -6549,6 +6760,7 @@
               <w:rPr>
                 <w:lang w:val="en-GB"/>
               </w:rPr>
+              <w:t>0%</w:t>
             </w:r>
           </w:p>
         </w:tc>
@@ -6676,6 +6888,7 @@
               <w:rPr>
                 <w:lang w:val="en-GB"/>
               </w:rPr>
+              <w:t>Teresa Valério</w:t>
             </w:r>
           </w:p>
         </w:tc>
@@ -6700,6 +6913,7 @@
               <w:rPr>
                 <w:lang w:val="en-GB"/>
               </w:rPr>
+              <w:t>0%</w:t>
             </w:r>
           </w:p>
         </w:tc>
@@ -6827,6 +7041,7 @@
               <w:rPr>
                 <w:lang w:val="en-GB"/>
               </w:rPr>
+              <w:t>Sara Gomes</w:t>
             </w:r>
           </w:p>
         </w:tc>
@@ -6851,6 +7066,7 @@
               <w:rPr>
                 <w:lang w:val="en-GB"/>
               </w:rPr>
+              <w:t>0%</w:t>
             </w:r>
           </w:p>
         </w:tc>
@@ -6978,6 +7194,7 @@
               <w:rPr>
                 <w:lang w:val="en-GB"/>
               </w:rPr>
+              <w:t>Sara Gomes</w:t>
             </w:r>
           </w:p>
         </w:tc>
@@ -7002,6 +7219,7 @@
               <w:rPr>
                 <w:lang w:val="en-GB"/>
               </w:rPr>
+              <w:t>0%</w:t>
             </w:r>
           </w:p>
         </w:tc>
@@ -7129,6 +7347,7 @@
               <w:rPr>
                 <w:lang w:val="en-GB"/>
               </w:rPr>
+              <w:t>Inês Gonçalves</w:t>
             </w:r>
           </w:p>
         </w:tc>
@@ -7153,6 +7372,7 @@
               <w:rPr>
                 <w:lang w:val="en-GB"/>
               </w:rPr>
+              <w:t>0%</w:t>
             </w:r>
           </w:p>
         </w:tc>
@@ -7283,6 +7503,7 @@
               <w:rPr>
                 <w:lang w:val="en-GB"/>
               </w:rPr>
+              <w:t>Inês Gonçalves</w:t>
             </w:r>
           </w:p>
         </w:tc>
@@ -7307,6 +7528,7 @@
               <w:rPr>
                 <w:lang w:val="en-GB"/>
               </w:rPr>
+              <w:t>0%</w:t>
             </w:r>
           </w:p>
         </w:tc>
@@ -7434,6 +7656,7 @@
               <w:rPr>
                 <w:lang w:val="en-GB"/>
               </w:rPr>
+              <w:t>Inês Gonçalves</w:t>
             </w:r>
           </w:p>
         </w:tc>
@@ -7458,6 +7681,7 @@
               <w:rPr>
                 <w:lang w:val="en-GB"/>
               </w:rPr>
+              <w:t>0%</w:t>
             </w:r>
           </w:p>
         </w:tc>
@@ -7585,6 +7809,7 @@
               <w:rPr>
                 <w:lang w:val="en-GB"/>
               </w:rPr>
+              <w:t>Teresa Valério</w:t>
             </w:r>
           </w:p>
         </w:tc>
@@ -7609,6 +7834,7 @@
               <w:rPr>
                 <w:lang w:val="en-GB"/>
               </w:rPr>
+              <w:t>0%</w:t>
             </w:r>
           </w:p>
         </w:tc>
@@ -7736,6 +7962,7 @@
               <w:rPr>
                 <w:lang w:val="en-GB"/>
               </w:rPr>
+              <w:t>Teresa Valério</w:t>
             </w:r>
           </w:p>
         </w:tc>
@@ -7760,6 +7987,7 @@
               <w:rPr>
                 <w:lang w:val="en-GB"/>
               </w:rPr>
+              <w:t>0%</w:t>
             </w:r>
           </w:p>
         </w:tc>
@@ -8597,7 +8825,7 @@
         <w:rPr/>
         <w:t xml:space="preserve">Maria Inês Gonçalves, </w:t>
       </w:r>
-      <w:hyperlink r:id="rId2">
+      <w:hyperlink r:id="rId4">
         <w:r>
           <w:rPr>
             <w:rStyle w:val="InternetLink"/>
@@ -8623,7 +8851,7 @@
         <w:rPr/>
         <w:t xml:space="preserve">Maria Teresa Valério, </w:t>
       </w:r>
-      <w:hyperlink r:id="rId3">
+      <w:hyperlink r:id="rId5">
         <w:r>
           <w:rPr>
             <w:rStyle w:val="InternetLink"/>
@@ -8872,6 +9100,298 @@
   <w:abstractNum w:abstractNumId="3">
     <w:lvl w:ilvl="0">
       <w:start w:val="1"/>
+      <w:numFmt w:val="bullet"/>
+      <w:lvlText w:val=""/>
+      <w:lvlJc w:val="left"/>
+      <w:pPr>
+        <w:tabs>
+          <w:tab w:val="num" w:pos="1080"/>
+        </w:tabs>
+        <w:ind w:left="1080" w:hanging="360"/>
+      </w:pPr>
+      <w:rPr>
+        <w:rFonts w:ascii="Symbol" w:hAnsi="Symbol" w:cs="Symbol" w:hint="default"/>
+        <w:rFonts w:cs="OpenSymbol"/>
+      </w:rPr>
+    </w:lvl>
+    <w:lvl w:ilvl="1">
+      <w:start w:val="1"/>
+      <w:numFmt w:val="bullet"/>
+      <w:lvlText w:val="◦"/>
+      <w:lvlJc w:val="left"/>
+      <w:pPr>
+        <w:tabs>
+          <w:tab w:val="num" w:pos="1440"/>
+        </w:tabs>
+        <w:ind w:left="1440" w:hanging="360"/>
+      </w:pPr>
+      <w:rPr>
+        <w:rFonts w:ascii="OpenSymbol" w:hAnsi="OpenSymbol" w:cs="OpenSymbol" w:hint="default"/>
+        <w:rFonts w:cs="OpenSymbol"/>
+      </w:rPr>
+    </w:lvl>
+    <w:lvl w:ilvl="2">
+      <w:start w:val="1"/>
+      <w:numFmt w:val="bullet"/>
+      <w:lvlText w:val="▪"/>
+      <w:lvlJc w:val="left"/>
+      <w:pPr>
+        <w:tabs>
+          <w:tab w:val="num" w:pos="1800"/>
+        </w:tabs>
+        <w:ind w:left="1800" w:hanging="360"/>
+      </w:pPr>
+      <w:rPr>
+        <w:rFonts w:ascii="OpenSymbol" w:hAnsi="OpenSymbol" w:cs="OpenSymbol" w:hint="default"/>
+        <w:rFonts w:cs="OpenSymbol"/>
+      </w:rPr>
+    </w:lvl>
+    <w:lvl w:ilvl="3">
+      <w:start w:val="1"/>
+      <w:numFmt w:val="bullet"/>
+      <w:lvlText w:val=""/>
+      <w:lvlJc w:val="left"/>
+      <w:pPr>
+        <w:tabs>
+          <w:tab w:val="num" w:pos="2160"/>
+        </w:tabs>
+        <w:ind w:left="2160" w:hanging="360"/>
+      </w:pPr>
+      <w:rPr>
+        <w:rFonts w:ascii="Symbol" w:hAnsi="Symbol" w:cs="Symbol" w:hint="default"/>
+        <w:rFonts w:cs="OpenSymbol"/>
+      </w:rPr>
+    </w:lvl>
+    <w:lvl w:ilvl="4">
+      <w:start w:val="1"/>
+      <w:numFmt w:val="bullet"/>
+      <w:lvlText w:val="◦"/>
+      <w:lvlJc w:val="left"/>
+      <w:pPr>
+        <w:tabs>
+          <w:tab w:val="num" w:pos="2520"/>
+        </w:tabs>
+        <w:ind w:left="2520" w:hanging="360"/>
+      </w:pPr>
+      <w:rPr>
+        <w:rFonts w:ascii="OpenSymbol" w:hAnsi="OpenSymbol" w:cs="OpenSymbol" w:hint="default"/>
+        <w:rFonts w:cs="OpenSymbol"/>
+      </w:rPr>
+    </w:lvl>
+    <w:lvl w:ilvl="5">
+      <w:start w:val="1"/>
+      <w:numFmt w:val="bullet"/>
+      <w:lvlText w:val="▪"/>
+      <w:lvlJc w:val="left"/>
+      <w:pPr>
+        <w:tabs>
+          <w:tab w:val="num" w:pos="2880"/>
+        </w:tabs>
+        <w:ind w:left="2880" w:hanging="360"/>
+      </w:pPr>
+      <w:rPr>
+        <w:rFonts w:ascii="OpenSymbol" w:hAnsi="OpenSymbol" w:cs="OpenSymbol" w:hint="default"/>
+        <w:rFonts w:cs="OpenSymbol"/>
+      </w:rPr>
+    </w:lvl>
+    <w:lvl w:ilvl="6">
+      <w:start w:val="1"/>
+      <w:numFmt w:val="bullet"/>
+      <w:lvlText w:val=""/>
+      <w:lvlJc w:val="left"/>
+      <w:pPr>
+        <w:tabs>
+          <w:tab w:val="num" w:pos="3240"/>
+        </w:tabs>
+        <w:ind w:left="3240" w:hanging="360"/>
+      </w:pPr>
+      <w:rPr>
+        <w:rFonts w:ascii="Symbol" w:hAnsi="Symbol" w:cs="Symbol" w:hint="default"/>
+        <w:rFonts w:cs="OpenSymbol"/>
+      </w:rPr>
+    </w:lvl>
+    <w:lvl w:ilvl="7">
+      <w:start w:val="1"/>
+      <w:numFmt w:val="bullet"/>
+      <w:lvlText w:val="◦"/>
+      <w:lvlJc w:val="left"/>
+      <w:pPr>
+        <w:tabs>
+          <w:tab w:val="num" w:pos="3600"/>
+        </w:tabs>
+        <w:ind w:left="3600" w:hanging="360"/>
+      </w:pPr>
+      <w:rPr>
+        <w:rFonts w:ascii="OpenSymbol" w:hAnsi="OpenSymbol" w:cs="OpenSymbol" w:hint="default"/>
+        <w:rFonts w:cs="OpenSymbol"/>
+      </w:rPr>
+    </w:lvl>
+    <w:lvl w:ilvl="8">
+      <w:start w:val="1"/>
+      <w:numFmt w:val="bullet"/>
+      <w:lvlText w:val="▪"/>
+      <w:lvlJc w:val="left"/>
+      <w:pPr>
+        <w:tabs>
+          <w:tab w:val="num" w:pos="3960"/>
+        </w:tabs>
+        <w:ind w:left="3960" w:hanging="360"/>
+      </w:pPr>
+      <w:rPr>
+        <w:rFonts w:ascii="OpenSymbol" w:hAnsi="OpenSymbol" w:cs="OpenSymbol" w:hint="default"/>
+        <w:rFonts w:cs="OpenSymbol"/>
+      </w:rPr>
+    </w:lvl>
+  </w:abstractNum>
+  <w:abstractNum w:abstractNumId="4">
+    <w:lvl w:ilvl="0">
+      <w:start w:val="1"/>
+      <w:numFmt w:val="bullet"/>
+      <w:lvlText w:val=""/>
+      <w:lvlJc w:val="left"/>
+      <w:pPr>
+        <w:tabs>
+          <w:tab w:val="num" w:pos="1080"/>
+        </w:tabs>
+        <w:ind w:left="1080" w:hanging="360"/>
+      </w:pPr>
+      <w:rPr>
+        <w:rFonts w:ascii="Symbol" w:hAnsi="Symbol" w:cs="Symbol" w:hint="default"/>
+        <w:rFonts w:cs="OpenSymbol"/>
+      </w:rPr>
+    </w:lvl>
+    <w:lvl w:ilvl="1">
+      <w:start w:val="1"/>
+      <w:numFmt w:val="bullet"/>
+      <w:lvlText w:val="◦"/>
+      <w:lvlJc w:val="left"/>
+      <w:pPr>
+        <w:tabs>
+          <w:tab w:val="num" w:pos="1440"/>
+        </w:tabs>
+        <w:ind w:left="1440" w:hanging="360"/>
+      </w:pPr>
+      <w:rPr>
+        <w:rFonts w:ascii="OpenSymbol" w:hAnsi="OpenSymbol" w:cs="OpenSymbol" w:hint="default"/>
+        <w:rFonts w:cs="OpenSymbol"/>
+      </w:rPr>
+    </w:lvl>
+    <w:lvl w:ilvl="2">
+      <w:start w:val="1"/>
+      <w:numFmt w:val="bullet"/>
+      <w:lvlText w:val="▪"/>
+      <w:lvlJc w:val="left"/>
+      <w:pPr>
+        <w:tabs>
+          <w:tab w:val="num" w:pos="1800"/>
+        </w:tabs>
+        <w:ind w:left="1800" w:hanging="360"/>
+      </w:pPr>
+      <w:rPr>
+        <w:rFonts w:ascii="OpenSymbol" w:hAnsi="OpenSymbol" w:cs="OpenSymbol" w:hint="default"/>
+        <w:rFonts w:cs="OpenSymbol"/>
+      </w:rPr>
+    </w:lvl>
+    <w:lvl w:ilvl="3">
+      <w:start w:val="1"/>
+      <w:numFmt w:val="bullet"/>
+      <w:lvlText w:val=""/>
+      <w:lvlJc w:val="left"/>
+      <w:pPr>
+        <w:tabs>
+          <w:tab w:val="num" w:pos="2160"/>
+        </w:tabs>
+        <w:ind w:left="2160" w:hanging="360"/>
+      </w:pPr>
+      <w:rPr>
+        <w:rFonts w:ascii="Symbol" w:hAnsi="Symbol" w:cs="Symbol" w:hint="default"/>
+        <w:rFonts w:cs="OpenSymbol"/>
+      </w:rPr>
+    </w:lvl>
+    <w:lvl w:ilvl="4">
+      <w:start w:val="1"/>
+      <w:numFmt w:val="bullet"/>
+      <w:lvlText w:val="◦"/>
+      <w:lvlJc w:val="left"/>
+      <w:pPr>
+        <w:tabs>
+          <w:tab w:val="num" w:pos="2520"/>
+        </w:tabs>
+        <w:ind w:left="2520" w:hanging="360"/>
+      </w:pPr>
+      <w:rPr>
+        <w:rFonts w:ascii="OpenSymbol" w:hAnsi="OpenSymbol" w:cs="OpenSymbol" w:hint="default"/>
+        <w:rFonts w:cs="OpenSymbol"/>
+      </w:rPr>
+    </w:lvl>
+    <w:lvl w:ilvl="5">
+      <w:start w:val="1"/>
+      <w:numFmt w:val="bullet"/>
+      <w:lvlText w:val="▪"/>
+      <w:lvlJc w:val="left"/>
+      <w:pPr>
+        <w:tabs>
+          <w:tab w:val="num" w:pos="2880"/>
+        </w:tabs>
+        <w:ind w:left="2880" w:hanging="360"/>
+      </w:pPr>
+      <w:rPr>
+        <w:rFonts w:ascii="OpenSymbol" w:hAnsi="OpenSymbol" w:cs="OpenSymbol" w:hint="default"/>
+        <w:rFonts w:cs="OpenSymbol"/>
+      </w:rPr>
+    </w:lvl>
+    <w:lvl w:ilvl="6">
+      <w:start w:val="1"/>
+      <w:numFmt w:val="bullet"/>
+      <w:lvlText w:val=""/>
+      <w:lvlJc w:val="left"/>
+      <w:pPr>
+        <w:tabs>
+          <w:tab w:val="num" w:pos="3240"/>
+        </w:tabs>
+        <w:ind w:left="3240" w:hanging="360"/>
+      </w:pPr>
+      <w:rPr>
+        <w:rFonts w:ascii="Symbol" w:hAnsi="Symbol" w:cs="Symbol" w:hint="default"/>
+        <w:rFonts w:cs="OpenSymbol"/>
+      </w:rPr>
+    </w:lvl>
+    <w:lvl w:ilvl="7">
+      <w:start w:val="1"/>
+      <w:numFmt w:val="bullet"/>
+      <w:lvlText w:val="◦"/>
+      <w:lvlJc w:val="left"/>
+      <w:pPr>
+        <w:tabs>
+          <w:tab w:val="num" w:pos="3600"/>
+        </w:tabs>
+        <w:ind w:left="3600" w:hanging="360"/>
+      </w:pPr>
+      <w:rPr>
+        <w:rFonts w:ascii="OpenSymbol" w:hAnsi="OpenSymbol" w:cs="OpenSymbol" w:hint="default"/>
+        <w:rFonts w:cs="OpenSymbol"/>
+      </w:rPr>
+    </w:lvl>
+    <w:lvl w:ilvl="8">
+      <w:start w:val="1"/>
+      <w:numFmt w:val="bullet"/>
+      <w:lvlText w:val="▪"/>
+      <w:lvlJc w:val="left"/>
+      <w:pPr>
+        <w:tabs>
+          <w:tab w:val="num" w:pos="3960"/>
+        </w:tabs>
+        <w:ind w:left="3960" w:hanging="360"/>
+      </w:pPr>
+      <w:rPr>
+        <w:rFonts w:ascii="OpenSymbol" w:hAnsi="OpenSymbol" w:cs="OpenSymbol" w:hint="default"/>
+        <w:rFonts w:cs="OpenSymbol"/>
+      </w:rPr>
+    </w:lvl>
+  </w:abstractNum>
+  <w:abstractNum w:abstractNumId="5">
+    <w:lvl w:ilvl="0">
+      <w:start w:val="1"/>
       <w:numFmt w:val="none"/>
       <w:suff w:val="nothing"/>
       <w:lvlText w:val=""/>
@@ -8969,6 +9489,12 @@
   </w:num>
   <w:num w:numId="3">
     <w:abstractNumId w:val="3"/>
+  </w:num>
+  <w:num w:numId="4">
+    <w:abstractNumId w:val="4"/>
+  </w:num>
+  <w:num w:numId="5">
+    <w:abstractNumId w:val="5"/>
   </w:num>
 </w:numbering>
 </file>
@@ -10009,6 +10535,13 @@
       <w:rFonts w:cs="Wingdings"/>
     </w:rPr>
   </w:style>
+  <w:style w:type="character" w:styleId="Bullets">
+    <w:name w:val="Bullets"/>
+    <w:qFormat/>
+    <w:rPr>
+      <w:rFonts w:ascii="OpenSymbol" w:hAnsi="OpenSymbol" w:eastAsia="OpenSymbol" w:cs="OpenSymbol"/>
+    </w:rPr>
+  </w:style>
   <w:style w:type="paragraph" w:styleId="Heading">
     <w:name w:val="Heading"/>
     <w:basedOn w:val="Normal"/>

</xml_diff>

<commit_message>
Add FAQ, changed A10 doc
</commit_message>
<xml_diff>
--- a/Artefactos/A10/lbaw1734_a2.docx
+++ b/Artefactos/A10/lbaw1734_a2.docx
@@ -45,7 +45,25 @@
           <w:u w:val="none"/>
           <w:lang w:val="en-GB"/>
         </w:rPr>
-        <w:t xml:space="preserve"> is a one of a kind web application that seeks to help all kinds of organizations and individuals reach their highest potential, by assisting in the organization of projects. Besids being a project mangement tool, </w:t>
+        <w:t xml:space="preserve"> is a one of a kind web application that seeks to help all kinds of organizations and individuals reach their highest potential, by assisting in the organization of projects. Besid</w:t>
+      </w:r>
+      <w:r>
+        <w:rPr>
+          <w:b w:val="false"/>
+          <w:bCs w:val="false"/>
+          <w:u w:val="none"/>
+          <w:lang w:val="en-GB"/>
+        </w:rPr>
+        <w:t>e</w:t>
+      </w:r>
+      <w:r>
+        <w:rPr>
+          <w:b w:val="false"/>
+          <w:bCs w:val="false"/>
+          <w:u w:val="none"/>
+          <w:lang w:val="en-GB"/>
+        </w:rPr>
+        <w:t xml:space="preserve">s being a project mangement tool, </w:t>
       </w:r>
       <w:r>
         <w:rPr>
@@ -423,6 +441,23 @@
           <w:b/>
           <w:lang w:val="en-GB"/>
         </w:rPr>
+        <w:tab/>
+      </w:r>
+      <w:r>
+        <w:rPr>
+          <w:b w:val="false"/>
+          <w:bCs w:val="false"/>
+          <w:lang w:val="en-GB"/>
+        </w:rPr>
+        <w:t xml:space="preserve">In several occasions, the application requested user inputs in order to add and read content from the database. The validation of said input values was performed at several levels. First, the database itself was associated to constraints, controlling the value of certain columns. </w:t>
+      </w:r>
+      <w:r>
+        <w:rPr>
+          <w:b w:val="false"/>
+          <w:bCs w:val="false"/>
+          <w:lang w:val="en-GB"/>
+        </w:rPr>
+        <w:t xml:space="preserve">We also implemented </w:t>
       </w:r>
     </w:p>
     <w:p>
@@ -449,11 +484,8 @@
     <w:p>
       <w:pPr>
         <w:pStyle w:val="Normal"/>
-        <w:rPr>
-          <w:b/>
-          <w:b/>
-          <w:lang w:val="en-GB"/>
-        </w:rPr>
+        <w:jc w:val="both"/>
+        <w:rPr/>
       </w:pPr>
       <w:r>
         <w:rPr>
@@ -461,6 +493,14 @@
           <w:lang w:val="en-GB"/>
         </w:rPr>
         <w:tab/>
+      </w:r>
+      <w:r>
+        <w:rPr>
+          <w:b w:val="false"/>
+          <w:bCs w:val="false"/>
+          <w:lang w:val="en-GB"/>
+        </w:rPr>
+        <w:t>The results of these tests are presented in annex. Overall, the requirements were met, although some of them couldn’t be implemented in time. Mostly, we fail when it comes to mobile device support and error handling. However, the application has good accessibility, with 17 out of 18 requirements met. When it comes to usability, it can be improved, with 22 out of 28 parameters.</w:t>
       </w:r>
     </w:p>
     <w:p>
@@ -487,11 +527,7 @@
     <w:p>
       <w:pPr>
         <w:pStyle w:val="Normal"/>
-        <w:rPr>
-          <w:b/>
-          <w:b/>
-          <w:lang w:val="en-GB"/>
-        </w:rPr>
+        <w:rPr/>
       </w:pPr>
       <w:r>
         <w:rPr>
@@ -499,6 +535,14 @@
           <w:lang w:val="en-GB"/>
         </w:rPr>
         <w:tab/>
+      </w:r>
+      <w:r>
+        <w:rPr>
+          <w:b w:val="false"/>
+          <w:bCs w:val="false"/>
+          <w:lang w:val="en-GB"/>
+        </w:rPr>
+        <w:t>HTML and CSS code was validated using the appropriate W3C tools. Most of the errors that were indicated were corrected, and so the final code has little to few warnings and errors. The results are shown in annex.</w:t>
       </w:r>
     </w:p>
     <w:p>
@@ -626,7 +670,7 @@
         <w:tblInd w:w="0" w:type="dxa"/>
         <w:tblCellMar>
           <w:top w:w="0" w:type="dxa"/>
-          <w:left w:w="63" w:type="dxa"/>
+          <w:left w:w="58" w:type="dxa"/>
           <w:bottom w:w="0" w:type="dxa"/>
           <w:right w:w="108" w:type="dxa"/>
         </w:tblCellMar>
@@ -648,7 +692,7 @@
             <w:tcBorders/>
             <w:shd w:fill="auto" w:val="clear"/>
             <w:tcMar>
-              <w:left w:w="63" w:type="dxa"/>
+              <w:left w:w="58" w:type="dxa"/>
             </w:tcMar>
           </w:tcPr>
           <w:p>
@@ -673,7 +717,7 @@
             <w:tcBorders/>
             <w:shd w:fill="auto" w:val="clear"/>
             <w:tcMar>
-              <w:left w:w="63" w:type="dxa"/>
+              <w:left w:w="58" w:type="dxa"/>
             </w:tcMar>
           </w:tcPr>
           <w:p>
@@ -698,7 +742,7 @@
             <w:tcBorders/>
             <w:shd w:fill="auto" w:val="clear"/>
             <w:tcMar>
-              <w:left w:w="63" w:type="dxa"/>
+              <w:left w:w="58" w:type="dxa"/>
             </w:tcMar>
           </w:tcPr>
           <w:p>
@@ -723,7 +767,7 @@
             <w:tcBorders/>
             <w:shd w:fill="auto" w:val="clear"/>
             <w:tcMar>
-              <w:left w:w="63" w:type="dxa"/>
+              <w:left w:w="58" w:type="dxa"/>
             </w:tcMar>
           </w:tcPr>
           <w:p>
@@ -748,7 +792,7 @@
             <w:tcBorders/>
             <w:shd w:fill="auto" w:val="clear"/>
             <w:tcMar>
-              <w:left w:w="63" w:type="dxa"/>
+              <w:left w:w="58" w:type="dxa"/>
             </w:tcMar>
           </w:tcPr>
           <w:p>
@@ -773,7 +817,7 @@
             <w:tcBorders/>
             <w:shd w:fill="auto" w:val="clear"/>
             <w:tcMar>
-              <w:left w:w="63" w:type="dxa"/>
+              <w:left w:w="58" w:type="dxa"/>
             </w:tcMar>
           </w:tcPr>
           <w:p>
@@ -802,7 +846,7 @@
             <w:tcBorders/>
             <w:shd w:fill="auto" w:val="clear"/>
             <w:tcMar>
-              <w:left w:w="63" w:type="dxa"/>
+              <w:left w:w="58" w:type="dxa"/>
             </w:tcMar>
             <w:vAlign w:val="center"/>
           </w:tcPr>
@@ -829,7 +873,7 @@
             <w:tcBorders/>
             <w:shd w:fill="auto" w:val="clear"/>
             <w:tcMar>
-              <w:left w:w="63" w:type="dxa"/>
+              <w:left w:w="58" w:type="dxa"/>
             </w:tcMar>
           </w:tcPr>
           <w:p>
@@ -854,7 +898,7 @@
             <w:tcBorders/>
             <w:shd w:fill="auto" w:val="clear"/>
             <w:tcMar>
-              <w:left w:w="63" w:type="dxa"/>
+              <w:left w:w="58" w:type="dxa"/>
             </w:tcMar>
           </w:tcPr>
           <w:p>
@@ -879,7 +923,7 @@
             <w:tcBorders/>
             <w:shd w:fill="auto" w:val="clear"/>
             <w:tcMar>
-              <w:left w:w="63" w:type="dxa"/>
+              <w:left w:w="58" w:type="dxa"/>
             </w:tcMar>
           </w:tcPr>
           <w:p>
@@ -904,7 +948,7 @@
             <w:tcBorders/>
             <w:shd w:fill="auto" w:val="clear"/>
             <w:tcMar>
-              <w:left w:w="63" w:type="dxa"/>
+              <w:left w:w="58" w:type="dxa"/>
             </w:tcMar>
           </w:tcPr>
           <w:p>
@@ -929,7 +973,7 @@
             <w:tcBorders/>
             <w:shd w:fill="auto" w:val="clear"/>
             <w:tcMar>
-              <w:left w:w="63" w:type="dxa"/>
+              <w:left w:w="58" w:type="dxa"/>
             </w:tcMar>
           </w:tcPr>
           <w:p>
@@ -958,7 +1002,7 @@
             <w:tcBorders/>
             <w:shd w:fill="auto" w:val="clear"/>
             <w:tcMar>
-              <w:left w:w="63" w:type="dxa"/>
+              <w:left w:w="58" w:type="dxa"/>
             </w:tcMar>
           </w:tcPr>
           <w:p>
@@ -982,7 +1026,7 @@
             <w:tcBorders/>
             <w:shd w:fill="auto" w:val="clear"/>
             <w:tcMar>
-              <w:left w:w="63" w:type="dxa"/>
+              <w:left w:w="58" w:type="dxa"/>
             </w:tcMar>
           </w:tcPr>
           <w:p>
@@ -1007,7 +1051,7 @@
             <w:tcBorders/>
             <w:shd w:fill="auto" w:val="clear"/>
             <w:tcMar>
-              <w:left w:w="63" w:type="dxa"/>
+              <w:left w:w="58" w:type="dxa"/>
             </w:tcMar>
           </w:tcPr>
           <w:p>
@@ -1032,7 +1076,7 @@
             <w:tcBorders/>
             <w:shd w:fill="auto" w:val="clear"/>
             <w:tcMar>
-              <w:left w:w="63" w:type="dxa"/>
+              <w:left w:w="58" w:type="dxa"/>
             </w:tcMar>
           </w:tcPr>
           <w:p>
@@ -1057,7 +1101,7 @@
             <w:tcBorders/>
             <w:shd w:fill="auto" w:val="clear"/>
             <w:tcMar>
-              <w:left w:w="63" w:type="dxa"/>
+              <w:left w:w="58" w:type="dxa"/>
             </w:tcMar>
           </w:tcPr>
           <w:p>
@@ -1082,7 +1126,7 @@
             <w:tcBorders/>
             <w:shd w:fill="auto" w:val="clear"/>
             <w:tcMar>
-              <w:left w:w="63" w:type="dxa"/>
+              <w:left w:w="58" w:type="dxa"/>
             </w:tcMar>
           </w:tcPr>
           <w:p>
@@ -1111,7 +1155,7 @@
             <w:tcBorders/>
             <w:shd w:fill="auto" w:val="clear"/>
             <w:tcMar>
-              <w:left w:w="63" w:type="dxa"/>
+              <w:left w:w="58" w:type="dxa"/>
             </w:tcMar>
           </w:tcPr>
           <w:p>
@@ -1135,7 +1179,7 @@
             <w:tcBorders/>
             <w:shd w:fill="auto" w:val="clear"/>
             <w:tcMar>
-              <w:left w:w="63" w:type="dxa"/>
+              <w:left w:w="58" w:type="dxa"/>
             </w:tcMar>
           </w:tcPr>
           <w:p>
@@ -1160,7 +1204,7 @@
             <w:tcBorders/>
             <w:shd w:fill="auto" w:val="clear"/>
             <w:tcMar>
-              <w:left w:w="63" w:type="dxa"/>
+              <w:left w:w="58" w:type="dxa"/>
             </w:tcMar>
           </w:tcPr>
           <w:p>
@@ -1185,7 +1229,7 @@
             <w:tcBorders/>
             <w:shd w:fill="auto" w:val="clear"/>
             <w:tcMar>
-              <w:left w:w="63" w:type="dxa"/>
+              <w:left w:w="58" w:type="dxa"/>
             </w:tcMar>
           </w:tcPr>
           <w:p>
@@ -1210,7 +1254,7 @@
             <w:tcBorders/>
             <w:shd w:fill="auto" w:val="clear"/>
             <w:tcMar>
-              <w:left w:w="63" w:type="dxa"/>
+              <w:left w:w="58" w:type="dxa"/>
             </w:tcMar>
           </w:tcPr>
           <w:p>
@@ -1223,13 +1267,7 @@
               <w:rPr>
                 <w:lang w:val="en-GB"/>
               </w:rPr>
-              <w:t xml:space="preserve">Inês Gonçalves, </w:t>
-            </w:r>
-            <w:r>
-              <w:rPr>
-                <w:lang w:val="en-GB"/>
-              </w:rPr>
-              <w:t>Teresa Valério</w:t>
+              <w:t>Inês Gonçalves, Teresa Valério</w:t>
             </w:r>
           </w:p>
         </w:tc>
@@ -1239,7 +1277,7 @@
             <w:tcBorders/>
             <w:shd w:fill="auto" w:val="clear"/>
             <w:tcMar>
-              <w:left w:w="63" w:type="dxa"/>
+              <w:left w:w="58" w:type="dxa"/>
             </w:tcMar>
           </w:tcPr>
           <w:p>
@@ -1266,7 +1304,7 @@
             <w:tcBorders/>
             <w:shd w:fill="auto" w:val="clear"/>
             <w:tcMar>
-              <w:left w:w="63" w:type="dxa"/>
+              <w:left w:w="58" w:type="dxa"/>
             </w:tcMar>
           </w:tcPr>
           <w:p>
@@ -1290,7 +1328,7 @@
             <w:tcBorders/>
             <w:shd w:fill="auto" w:val="clear"/>
             <w:tcMar>
-              <w:left w:w="63" w:type="dxa"/>
+              <w:left w:w="58" w:type="dxa"/>
             </w:tcMar>
           </w:tcPr>
           <w:p>
@@ -1315,7 +1353,7 @@
             <w:tcBorders/>
             <w:shd w:fill="auto" w:val="clear"/>
             <w:tcMar>
-              <w:left w:w="63" w:type="dxa"/>
+              <w:left w:w="58" w:type="dxa"/>
             </w:tcMar>
           </w:tcPr>
           <w:p>
@@ -1340,7 +1378,7 @@
             <w:tcBorders/>
             <w:shd w:fill="auto" w:val="clear"/>
             <w:tcMar>
-              <w:left w:w="63" w:type="dxa"/>
+              <w:left w:w="58" w:type="dxa"/>
             </w:tcMar>
           </w:tcPr>
           <w:p>
@@ -1365,7 +1403,7 @@
             <w:tcBorders/>
             <w:shd w:fill="auto" w:val="clear"/>
             <w:tcMar>
-              <w:left w:w="63" w:type="dxa"/>
+              <w:left w:w="58" w:type="dxa"/>
             </w:tcMar>
           </w:tcPr>
           <w:p>
@@ -1390,7 +1428,7 @@
             <w:tcBorders/>
             <w:shd w:fill="auto" w:val="clear"/>
             <w:tcMar>
-              <w:left w:w="63" w:type="dxa"/>
+              <w:left w:w="58" w:type="dxa"/>
             </w:tcMar>
           </w:tcPr>
           <w:p>
@@ -1417,7 +1455,7 @@
             <w:tcBorders/>
             <w:shd w:fill="auto" w:val="clear"/>
             <w:tcMar>
-              <w:left w:w="63" w:type="dxa"/>
+              <w:left w:w="58" w:type="dxa"/>
             </w:tcMar>
           </w:tcPr>
           <w:p>
@@ -1441,7 +1479,7 @@
             <w:tcBorders/>
             <w:shd w:fill="auto" w:val="clear"/>
             <w:tcMar>
-              <w:left w:w="63" w:type="dxa"/>
+              <w:left w:w="58" w:type="dxa"/>
             </w:tcMar>
           </w:tcPr>
           <w:p>
@@ -1466,7 +1504,7 @@
             <w:tcBorders/>
             <w:shd w:fill="auto" w:val="clear"/>
             <w:tcMar>
-              <w:left w:w="63" w:type="dxa"/>
+              <w:left w:w="58" w:type="dxa"/>
             </w:tcMar>
           </w:tcPr>
           <w:p>
@@ -1491,7 +1529,7 @@
             <w:tcBorders/>
             <w:shd w:fill="auto" w:val="clear"/>
             <w:tcMar>
-              <w:left w:w="63" w:type="dxa"/>
+              <w:left w:w="58" w:type="dxa"/>
             </w:tcMar>
           </w:tcPr>
           <w:p>
@@ -1516,7 +1554,7 @@
             <w:tcBorders/>
             <w:shd w:fill="auto" w:val="clear"/>
             <w:tcMar>
-              <w:left w:w="63" w:type="dxa"/>
+              <w:left w:w="58" w:type="dxa"/>
             </w:tcMar>
           </w:tcPr>
           <w:p>
@@ -1541,7 +1579,7 @@
             <w:tcBorders/>
             <w:shd w:fill="auto" w:val="clear"/>
             <w:tcMar>
-              <w:left w:w="63" w:type="dxa"/>
+              <w:left w:w="58" w:type="dxa"/>
             </w:tcMar>
           </w:tcPr>
           <w:p>
@@ -1568,7 +1606,7 @@
             <w:tcBorders/>
             <w:shd w:fill="auto" w:val="clear"/>
             <w:tcMar>
-              <w:left w:w="63" w:type="dxa"/>
+              <w:left w:w="58" w:type="dxa"/>
             </w:tcMar>
           </w:tcPr>
           <w:p>
@@ -1592,7 +1630,7 @@
             <w:tcBorders/>
             <w:shd w:fill="auto" w:val="clear"/>
             <w:tcMar>
-              <w:left w:w="63" w:type="dxa"/>
+              <w:left w:w="58" w:type="dxa"/>
             </w:tcMar>
           </w:tcPr>
           <w:p>
@@ -1617,7 +1655,7 @@
             <w:tcBorders/>
             <w:shd w:fill="auto" w:val="clear"/>
             <w:tcMar>
-              <w:left w:w="63" w:type="dxa"/>
+              <w:left w:w="58" w:type="dxa"/>
             </w:tcMar>
           </w:tcPr>
           <w:p>
@@ -1642,7 +1680,7 @@
             <w:tcBorders/>
             <w:shd w:fill="auto" w:val="clear"/>
             <w:tcMar>
-              <w:left w:w="63" w:type="dxa"/>
+              <w:left w:w="58" w:type="dxa"/>
             </w:tcMar>
           </w:tcPr>
           <w:p>
@@ -1667,7 +1705,7 @@
             <w:tcBorders/>
             <w:shd w:fill="auto" w:val="clear"/>
             <w:tcMar>
-              <w:left w:w="63" w:type="dxa"/>
+              <w:left w:w="58" w:type="dxa"/>
             </w:tcMar>
           </w:tcPr>
           <w:p>
@@ -1692,7 +1730,7 @@
             <w:tcBorders/>
             <w:shd w:fill="auto" w:val="clear"/>
             <w:tcMar>
-              <w:left w:w="63" w:type="dxa"/>
+              <w:left w:w="58" w:type="dxa"/>
             </w:tcMar>
           </w:tcPr>
           <w:p>
@@ -1721,7 +1759,7 @@
             <w:tcBorders/>
             <w:shd w:fill="auto" w:val="clear"/>
             <w:tcMar>
-              <w:left w:w="63" w:type="dxa"/>
+              <w:left w:w="58" w:type="dxa"/>
             </w:tcMar>
           </w:tcPr>
           <w:p>
@@ -1745,7 +1783,7 @@
             <w:tcBorders/>
             <w:shd w:fill="auto" w:val="clear"/>
             <w:tcMar>
-              <w:left w:w="63" w:type="dxa"/>
+              <w:left w:w="58" w:type="dxa"/>
             </w:tcMar>
           </w:tcPr>
           <w:p>
@@ -1770,7 +1808,7 @@
             <w:tcBorders/>
             <w:shd w:fill="auto" w:val="clear"/>
             <w:tcMar>
-              <w:left w:w="63" w:type="dxa"/>
+              <w:left w:w="58" w:type="dxa"/>
             </w:tcMar>
           </w:tcPr>
           <w:p>
@@ -1795,7 +1833,7 @@
             <w:tcBorders/>
             <w:shd w:fill="auto" w:val="clear"/>
             <w:tcMar>
-              <w:left w:w="63" w:type="dxa"/>
+              <w:left w:w="58" w:type="dxa"/>
             </w:tcMar>
           </w:tcPr>
           <w:p>
@@ -1820,7 +1858,7 @@
             <w:tcBorders/>
             <w:shd w:fill="auto" w:val="clear"/>
             <w:tcMar>
-              <w:left w:w="63" w:type="dxa"/>
+              <w:left w:w="58" w:type="dxa"/>
             </w:tcMar>
           </w:tcPr>
           <w:p>
@@ -1845,7 +1883,7 @@
             <w:tcBorders/>
             <w:shd w:fill="auto" w:val="clear"/>
             <w:tcMar>
-              <w:left w:w="63" w:type="dxa"/>
+              <w:left w:w="58" w:type="dxa"/>
             </w:tcMar>
           </w:tcPr>
           <w:p>
@@ -1874,7 +1912,7 @@
             <w:tcBorders/>
             <w:shd w:fill="auto" w:val="clear"/>
             <w:tcMar>
-              <w:left w:w="63" w:type="dxa"/>
+              <w:left w:w="58" w:type="dxa"/>
             </w:tcMar>
           </w:tcPr>
           <w:p>
@@ -1898,7 +1936,7 @@
             <w:tcBorders/>
             <w:shd w:fill="auto" w:val="clear"/>
             <w:tcMar>
-              <w:left w:w="63" w:type="dxa"/>
+              <w:left w:w="58" w:type="dxa"/>
             </w:tcMar>
           </w:tcPr>
           <w:p>
@@ -1923,7 +1961,7 @@
             <w:tcBorders/>
             <w:shd w:fill="auto" w:val="clear"/>
             <w:tcMar>
-              <w:left w:w="63" w:type="dxa"/>
+              <w:left w:w="58" w:type="dxa"/>
             </w:tcMar>
           </w:tcPr>
           <w:p>
@@ -1948,7 +1986,7 @@
             <w:tcBorders/>
             <w:shd w:fill="auto" w:val="clear"/>
             <w:tcMar>
-              <w:left w:w="63" w:type="dxa"/>
+              <w:left w:w="58" w:type="dxa"/>
             </w:tcMar>
           </w:tcPr>
           <w:p>
@@ -1973,7 +2011,7 @@
             <w:tcBorders/>
             <w:shd w:fill="auto" w:val="clear"/>
             <w:tcMar>
-              <w:left w:w="63" w:type="dxa"/>
+              <w:left w:w="58" w:type="dxa"/>
             </w:tcMar>
           </w:tcPr>
           <w:p>
@@ -1996,7 +2034,7 @@
             <w:tcBorders/>
             <w:shd w:fill="auto" w:val="clear"/>
             <w:tcMar>
-              <w:left w:w="63" w:type="dxa"/>
+              <w:left w:w="58" w:type="dxa"/>
             </w:tcMar>
           </w:tcPr>
           <w:p>
@@ -2025,7 +2063,7 @@
             <w:tcBorders/>
             <w:shd w:fill="auto" w:val="clear"/>
             <w:tcMar>
-              <w:left w:w="63" w:type="dxa"/>
+              <w:left w:w="58" w:type="dxa"/>
             </w:tcMar>
           </w:tcPr>
           <w:p>
@@ -2049,7 +2087,7 @@
             <w:tcBorders/>
             <w:shd w:fill="auto" w:val="clear"/>
             <w:tcMar>
-              <w:left w:w="63" w:type="dxa"/>
+              <w:left w:w="58" w:type="dxa"/>
             </w:tcMar>
           </w:tcPr>
           <w:p>
@@ -2074,7 +2112,7 @@
             <w:tcBorders/>
             <w:shd w:fill="auto" w:val="clear"/>
             <w:tcMar>
-              <w:left w:w="63" w:type="dxa"/>
+              <w:left w:w="58" w:type="dxa"/>
             </w:tcMar>
           </w:tcPr>
           <w:p>
@@ -2099,7 +2137,7 @@
             <w:tcBorders/>
             <w:shd w:fill="auto" w:val="clear"/>
             <w:tcMar>
-              <w:left w:w="63" w:type="dxa"/>
+              <w:left w:w="58" w:type="dxa"/>
             </w:tcMar>
           </w:tcPr>
           <w:p>
@@ -2124,7 +2162,7 @@
             <w:tcBorders/>
             <w:shd w:fill="auto" w:val="clear"/>
             <w:tcMar>
-              <w:left w:w="63" w:type="dxa"/>
+              <w:left w:w="58" w:type="dxa"/>
             </w:tcMar>
           </w:tcPr>
           <w:p>
@@ -2149,7 +2187,7 @@
             <w:tcBorders/>
             <w:shd w:fill="auto" w:val="clear"/>
             <w:tcMar>
-              <w:left w:w="63" w:type="dxa"/>
+              <w:left w:w="58" w:type="dxa"/>
             </w:tcMar>
           </w:tcPr>
           <w:p>
@@ -2176,7 +2214,7 @@
             <w:tcBorders/>
             <w:shd w:fill="auto" w:val="clear"/>
             <w:tcMar>
-              <w:left w:w="63" w:type="dxa"/>
+              <w:left w:w="58" w:type="dxa"/>
             </w:tcMar>
           </w:tcPr>
           <w:p>
@@ -2200,7 +2238,7 @@
             <w:tcBorders/>
             <w:shd w:fill="auto" w:val="clear"/>
             <w:tcMar>
-              <w:left w:w="63" w:type="dxa"/>
+              <w:left w:w="58" w:type="dxa"/>
             </w:tcMar>
           </w:tcPr>
           <w:p>
@@ -2225,7 +2263,7 @@
             <w:tcBorders/>
             <w:shd w:fill="auto" w:val="clear"/>
             <w:tcMar>
-              <w:left w:w="63" w:type="dxa"/>
+              <w:left w:w="58" w:type="dxa"/>
             </w:tcMar>
           </w:tcPr>
           <w:p>
@@ -2250,7 +2288,7 @@
             <w:tcBorders/>
             <w:shd w:fill="auto" w:val="clear"/>
             <w:tcMar>
-              <w:left w:w="63" w:type="dxa"/>
+              <w:left w:w="58" w:type="dxa"/>
             </w:tcMar>
           </w:tcPr>
           <w:p>
@@ -2275,7 +2313,7 @@
             <w:tcBorders/>
             <w:shd w:fill="auto" w:val="clear"/>
             <w:tcMar>
-              <w:left w:w="63" w:type="dxa"/>
+              <w:left w:w="58" w:type="dxa"/>
             </w:tcMar>
           </w:tcPr>
           <w:p>
@@ -2300,7 +2338,7 @@
             <w:tcBorders/>
             <w:shd w:fill="auto" w:val="clear"/>
             <w:tcMar>
-              <w:left w:w="63" w:type="dxa"/>
+              <w:left w:w="58" w:type="dxa"/>
             </w:tcMar>
           </w:tcPr>
           <w:p>
@@ -2313,13 +2351,7 @@
               <w:rPr>
                 <w:lang w:val="en-GB"/>
               </w:rPr>
-              <w:t>9</w:t>
-            </w:r>
-            <w:r>
-              <w:rPr>
-                <w:lang w:val="en-GB"/>
-              </w:rPr>
-              <w:t>0%</w:t>
+              <w:t>90%</w:t>
             </w:r>
           </w:p>
         </w:tc>
@@ -2333,7 +2365,7 @@
             <w:tcBorders/>
             <w:shd w:fill="auto" w:val="clear"/>
             <w:tcMar>
-              <w:left w:w="63" w:type="dxa"/>
+              <w:left w:w="58" w:type="dxa"/>
             </w:tcMar>
           </w:tcPr>
           <w:p>
@@ -2357,7 +2389,7 @@
             <w:tcBorders/>
             <w:shd w:fill="auto" w:val="clear"/>
             <w:tcMar>
-              <w:left w:w="63" w:type="dxa"/>
+              <w:left w:w="58" w:type="dxa"/>
             </w:tcMar>
           </w:tcPr>
           <w:p>
@@ -2382,7 +2414,7 @@
             <w:tcBorders/>
             <w:shd w:fill="auto" w:val="clear"/>
             <w:tcMar>
-              <w:left w:w="63" w:type="dxa"/>
+              <w:left w:w="58" w:type="dxa"/>
             </w:tcMar>
           </w:tcPr>
           <w:p>
@@ -2407,7 +2439,7 @@
             <w:tcBorders/>
             <w:shd w:fill="auto" w:val="clear"/>
             <w:tcMar>
-              <w:left w:w="63" w:type="dxa"/>
+              <w:left w:w="58" w:type="dxa"/>
             </w:tcMar>
           </w:tcPr>
           <w:p>
@@ -2432,7 +2464,7 @@
             <w:tcBorders/>
             <w:shd w:fill="auto" w:val="clear"/>
             <w:tcMar>
-              <w:left w:w="63" w:type="dxa"/>
+              <w:left w:w="58" w:type="dxa"/>
             </w:tcMar>
           </w:tcPr>
           <w:p>
@@ -2457,7 +2489,7 @@
             <w:tcBorders/>
             <w:shd w:fill="auto" w:val="clear"/>
             <w:tcMar>
-              <w:left w:w="63" w:type="dxa"/>
+              <w:left w:w="58" w:type="dxa"/>
             </w:tcMar>
           </w:tcPr>
           <w:p>
@@ -2486,7 +2518,7 @@
             <w:tcBorders/>
             <w:shd w:fill="auto" w:val="clear"/>
             <w:tcMar>
-              <w:left w:w="63" w:type="dxa"/>
+              <w:left w:w="58" w:type="dxa"/>
             </w:tcMar>
           </w:tcPr>
           <w:p>
@@ -2510,7 +2542,7 @@
             <w:tcBorders/>
             <w:shd w:fill="auto" w:val="clear"/>
             <w:tcMar>
-              <w:left w:w="63" w:type="dxa"/>
+              <w:left w:w="58" w:type="dxa"/>
             </w:tcMar>
           </w:tcPr>
           <w:p>
@@ -2535,7 +2567,7 @@
             <w:tcBorders/>
             <w:shd w:fill="auto" w:val="clear"/>
             <w:tcMar>
-              <w:left w:w="63" w:type="dxa"/>
+              <w:left w:w="58" w:type="dxa"/>
             </w:tcMar>
           </w:tcPr>
           <w:p>
@@ -2560,7 +2592,7 @@
             <w:tcBorders/>
             <w:shd w:fill="auto" w:val="clear"/>
             <w:tcMar>
-              <w:left w:w="63" w:type="dxa"/>
+              <w:left w:w="58" w:type="dxa"/>
             </w:tcMar>
           </w:tcPr>
           <w:p>
@@ -2585,7 +2617,7 @@
             <w:tcBorders/>
             <w:shd w:fill="auto" w:val="clear"/>
             <w:tcMar>
-              <w:left w:w="63" w:type="dxa"/>
+              <w:left w:w="58" w:type="dxa"/>
             </w:tcMar>
           </w:tcPr>
           <w:p>
@@ -2610,7 +2642,7 @@
             <w:tcBorders/>
             <w:shd w:fill="auto" w:val="clear"/>
             <w:tcMar>
-              <w:left w:w="63" w:type="dxa"/>
+              <w:left w:w="58" w:type="dxa"/>
             </w:tcMar>
           </w:tcPr>
           <w:p>
@@ -2638,7 +2670,7 @@
             <w:tcBorders/>
             <w:shd w:fill="auto" w:val="clear"/>
             <w:tcMar>
-              <w:left w:w="63" w:type="dxa"/>
+              <w:left w:w="58" w:type="dxa"/>
             </w:tcMar>
             <w:vAlign w:val="center"/>
           </w:tcPr>
@@ -2665,7 +2697,7 @@
             <w:tcBorders/>
             <w:shd w:fill="auto" w:val="clear"/>
             <w:tcMar>
-              <w:left w:w="63" w:type="dxa"/>
+              <w:left w:w="58" w:type="dxa"/>
             </w:tcMar>
           </w:tcPr>
           <w:p>
@@ -2690,7 +2722,7 @@
             <w:tcBorders/>
             <w:shd w:fill="auto" w:val="clear"/>
             <w:tcMar>
-              <w:left w:w="63" w:type="dxa"/>
+              <w:left w:w="58" w:type="dxa"/>
             </w:tcMar>
           </w:tcPr>
           <w:p>
@@ -2715,7 +2747,7 @@
             <w:tcBorders/>
             <w:shd w:fill="auto" w:val="clear"/>
             <w:tcMar>
-              <w:left w:w="63" w:type="dxa"/>
+              <w:left w:w="58" w:type="dxa"/>
             </w:tcMar>
           </w:tcPr>
           <w:p>
@@ -2740,7 +2772,7 @@
             <w:tcBorders/>
             <w:shd w:fill="auto" w:val="clear"/>
             <w:tcMar>
-              <w:left w:w="63" w:type="dxa"/>
+              <w:left w:w="58" w:type="dxa"/>
             </w:tcMar>
           </w:tcPr>
           <w:p>
@@ -2763,7 +2795,7 @@
             <w:tcBorders/>
             <w:shd w:fill="auto" w:val="clear"/>
             <w:tcMar>
-              <w:left w:w="63" w:type="dxa"/>
+              <w:left w:w="58" w:type="dxa"/>
             </w:tcMar>
           </w:tcPr>
           <w:p>
@@ -2790,7 +2822,7 @@
             <w:tcBorders/>
             <w:shd w:fill="auto" w:val="clear"/>
             <w:tcMar>
-              <w:left w:w="63" w:type="dxa"/>
+              <w:left w:w="58" w:type="dxa"/>
             </w:tcMar>
             <w:vAlign w:val="center"/>
           </w:tcPr>
@@ -2815,7 +2847,7 @@
             <w:tcBorders/>
             <w:shd w:fill="auto" w:val="clear"/>
             <w:tcMar>
-              <w:left w:w="63" w:type="dxa"/>
+              <w:left w:w="58" w:type="dxa"/>
             </w:tcMar>
           </w:tcPr>
           <w:p>
@@ -2840,7 +2872,7 @@
             <w:tcBorders/>
             <w:shd w:fill="auto" w:val="clear"/>
             <w:tcMar>
-              <w:left w:w="63" w:type="dxa"/>
+              <w:left w:w="58" w:type="dxa"/>
             </w:tcMar>
           </w:tcPr>
           <w:p>
@@ -2865,7 +2897,7 @@
             <w:tcBorders/>
             <w:shd w:fill="auto" w:val="clear"/>
             <w:tcMar>
-              <w:left w:w="63" w:type="dxa"/>
+              <w:left w:w="58" w:type="dxa"/>
             </w:tcMar>
           </w:tcPr>
           <w:p>
@@ -2890,7 +2922,7 @@
             <w:tcBorders/>
             <w:shd w:fill="auto" w:val="clear"/>
             <w:tcMar>
-              <w:left w:w="63" w:type="dxa"/>
+              <w:left w:w="58" w:type="dxa"/>
             </w:tcMar>
           </w:tcPr>
           <w:p>
@@ -2915,7 +2947,7 @@
             <w:tcBorders/>
             <w:shd w:fill="auto" w:val="clear"/>
             <w:tcMar>
-              <w:left w:w="63" w:type="dxa"/>
+              <w:left w:w="58" w:type="dxa"/>
             </w:tcMar>
           </w:tcPr>
           <w:p>
@@ -2944,7 +2976,7 @@
             <w:tcBorders/>
             <w:shd w:fill="auto" w:val="clear"/>
             <w:tcMar>
-              <w:left w:w="63" w:type="dxa"/>
+              <w:left w:w="58" w:type="dxa"/>
             </w:tcMar>
             <w:vAlign w:val="center"/>
           </w:tcPr>
@@ -2969,7 +3001,7 @@
             <w:tcBorders/>
             <w:shd w:fill="auto" w:val="clear"/>
             <w:tcMar>
-              <w:left w:w="63" w:type="dxa"/>
+              <w:left w:w="58" w:type="dxa"/>
             </w:tcMar>
           </w:tcPr>
           <w:p>
@@ -2994,7 +3026,7 @@
             <w:tcBorders/>
             <w:shd w:fill="auto" w:val="clear"/>
             <w:tcMar>
-              <w:left w:w="63" w:type="dxa"/>
+              <w:left w:w="58" w:type="dxa"/>
             </w:tcMar>
           </w:tcPr>
           <w:p>
@@ -3019,7 +3051,7 @@
             <w:tcBorders/>
             <w:shd w:fill="auto" w:val="clear"/>
             <w:tcMar>
-              <w:left w:w="63" w:type="dxa"/>
+              <w:left w:w="58" w:type="dxa"/>
             </w:tcMar>
           </w:tcPr>
           <w:p>
@@ -3044,7 +3076,7 @@
             <w:tcBorders/>
             <w:shd w:fill="auto" w:val="clear"/>
             <w:tcMar>
-              <w:left w:w="63" w:type="dxa"/>
+              <w:left w:w="58" w:type="dxa"/>
             </w:tcMar>
           </w:tcPr>
           <w:p>
@@ -3069,7 +3101,7 @@
             <w:tcBorders/>
             <w:shd w:fill="auto" w:val="clear"/>
             <w:tcMar>
-              <w:left w:w="63" w:type="dxa"/>
+              <w:left w:w="58" w:type="dxa"/>
             </w:tcMar>
           </w:tcPr>
           <w:p>
@@ -3098,7 +3130,7 @@
             <w:tcBorders/>
             <w:shd w:fill="auto" w:val="clear"/>
             <w:tcMar>
-              <w:left w:w="63" w:type="dxa"/>
+              <w:left w:w="58" w:type="dxa"/>
             </w:tcMar>
             <w:vAlign w:val="center"/>
           </w:tcPr>
@@ -3123,7 +3155,7 @@
             <w:tcBorders/>
             <w:shd w:fill="auto" w:val="clear"/>
             <w:tcMar>
-              <w:left w:w="63" w:type="dxa"/>
+              <w:left w:w="58" w:type="dxa"/>
             </w:tcMar>
           </w:tcPr>
           <w:p>
@@ -3148,7 +3180,7 @@
             <w:tcBorders/>
             <w:shd w:fill="auto" w:val="clear"/>
             <w:tcMar>
-              <w:left w:w="63" w:type="dxa"/>
+              <w:left w:w="58" w:type="dxa"/>
             </w:tcMar>
           </w:tcPr>
           <w:p>
@@ -3173,7 +3205,7 @@
             <w:tcBorders/>
             <w:shd w:fill="auto" w:val="clear"/>
             <w:tcMar>
-              <w:left w:w="63" w:type="dxa"/>
+              <w:left w:w="58" w:type="dxa"/>
             </w:tcMar>
           </w:tcPr>
           <w:p>
@@ -3198,7 +3230,7 @@
             <w:tcBorders/>
             <w:shd w:fill="auto" w:val="clear"/>
             <w:tcMar>
-              <w:left w:w="63" w:type="dxa"/>
+              <w:left w:w="58" w:type="dxa"/>
             </w:tcMar>
           </w:tcPr>
           <w:p>
@@ -3223,7 +3255,7 @@
             <w:tcBorders/>
             <w:shd w:fill="auto" w:val="clear"/>
             <w:tcMar>
-              <w:left w:w="63" w:type="dxa"/>
+              <w:left w:w="58" w:type="dxa"/>
             </w:tcMar>
           </w:tcPr>
           <w:p>
@@ -3250,7 +3282,7 @@
             <w:tcBorders/>
             <w:shd w:fill="auto" w:val="clear"/>
             <w:tcMar>
-              <w:left w:w="63" w:type="dxa"/>
+              <w:left w:w="58" w:type="dxa"/>
             </w:tcMar>
             <w:vAlign w:val="center"/>
           </w:tcPr>
@@ -3275,7 +3307,7 @@
             <w:tcBorders/>
             <w:shd w:fill="auto" w:val="clear"/>
             <w:tcMar>
-              <w:left w:w="63" w:type="dxa"/>
+              <w:left w:w="58" w:type="dxa"/>
             </w:tcMar>
           </w:tcPr>
           <w:p>
@@ -3300,7 +3332,7 @@
             <w:tcBorders/>
             <w:shd w:fill="auto" w:val="clear"/>
             <w:tcMar>
-              <w:left w:w="63" w:type="dxa"/>
+              <w:left w:w="58" w:type="dxa"/>
             </w:tcMar>
           </w:tcPr>
           <w:p>
@@ -3325,7 +3357,7 @@
             <w:tcBorders/>
             <w:shd w:fill="auto" w:val="clear"/>
             <w:tcMar>
-              <w:left w:w="63" w:type="dxa"/>
+              <w:left w:w="58" w:type="dxa"/>
             </w:tcMar>
           </w:tcPr>
           <w:p>
@@ -3350,7 +3382,7 @@
             <w:tcBorders/>
             <w:shd w:fill="auto" w:val="clear"/>
             <w:tcMar>
-              <w:left w:w="63" w:type="dxa"/>
+              <w:left w:w="58" w:type="dxa"/>
             </w:tcMar>
           </w:tcPr>
           <w:p>
@@ -3374,7 +3406,7 @@
             <w:tcBorders/>
             <w:shd w:fill="auto" w:val="clear"/>
             <w:tcMar>
-              <w:left w:w="63" w:type="dxa"/>
+              <w:left w:w="58" w:type="dxa"/>
             </w:tcMar>
           </w:tcPr>
           <w:p>
@@ -3402,7 +3434,7 @@
             <w:tcBorders/>
             <w:shd w:fill="auto" w:val="clear"/>
             <w:tcMar>
-              <w:left w:w="63" w:type="dxa"/>
+              <w:left w:w="58" w:type="dxa"/>
             </w:tcMar>
             <w:vAlign w:val="center"/>
           </w:tcPr>
@@ -3427,7 +3459,7 @@
             <w:tcBorders/>
             <w:shd w:fill="auto" w:val="clear"/>
             <w:tcMar>
-              <w:left w:w="63" w:type="dxa"/>
+              <w:left w:w="58" w:type="dxa"/>
             </w:tcMar>
           </w:tcPr>
           <w:p>
@@ -3452,7 +3484,7 @@
             <w:tcBorders/>
             <w:shd w:fill="auto" w:val="clear"/>
             <w:tcMar>
-              <w:left w:w="63" w:type="dxa"/>
+              <w:left w:w="58" w:type="dxa"/>
             </w:tcMar>
           </w:tcPr>
           <w:p>
@@ -3477,7 +3509,7 @@
             <w:tcBorders/>
             <w:shd w:fill="auto" w:val="clear"/>
             <w:tcMar>
-              <w:left w:w="63" w:type="dxa"/>
+              <w:left w:w="58" w:type="dxa"/>
             </w:tcMar>
           </w:tcPr>
           <w:p>
@@ -3502,7 +3534,7 @@
             <w:tcBorders/>
             <w:shd w:fill="auto" w:val="clear"/>
             <w:tcMar>
-              <w:left w:w="63" w:type="dxa"/>
+              <w:left w:w="58" w:type="dxa"/>
             </w:tcMar>
           </w:tcPr>
           <w:p>
@@ -3527,7 +3559,7 @@
             <w:tcBorders/>
             <w:shd w:fill="auto" w:val="clear"/>
             <w:tcMar>
-              <w:left w:w="63" w:type="dxa"/>
+              <w:left w:w="58" w:type="dxa"/>
             </w:tcMar>
           </w:tcPr>
           <w:p>
@@ -3540,13 +3572,7 @@
               <w:rPr>
                 <w:lang w:val="en-GB"/>
               </w:rPr>
-              <w:t>10</w:t>
-            </w:r>
-            <w:r>
-              <w:rPr>
-                <w:lang w:val="en-GB"/>
-              </w:rPr>
-              <w:t>0%</w:t>
+              <w:t>100%</w:t>
             </w:r>
           </w:p>
         </w:tc>
@@ -3560,7 +3586,7 @@
             <w:tcBorders/>
             <w:shd w:fill="auto" w:val="clear"/>
             <w:tcMar>
-              <w:left w:w="63" w:type="dxa"/>
+              <w:left w:w="58" w:type="dxa"/>
             </w:tcMar>
             <w:vAlign w:val="center"/>
           </w:tcPr>
@@ -3585,7 +3611,7 @@
             <w:tcBorders/>
             <w:shd w:fill="auto" w:val="clear"/>
             <w:tcMar>
-              <w:left w:w="63" w:type="dxa"/>
+              <w:left w:w="58" w:type="dxa"/>
             </w:tcMar>
           </w:tcPr>
           <w:p>
@@ -3610,7 +3636,7 @@
             <w:tcBorders/>
             <w:shd w:fill="auto" w:val="clear"/>
             <w:tcMar>
-              <w:left w:w="63" w:type="dxa"/>
+              <w:left w:w="58" w:type="dxa"/>
             </w:tcMar>
           </w:tcPr>
           <w:p>
@@ -3635,7 +3661,7 @@
             <w:tcBorders/>
             <w:shd w:fill="auto" w:val="clear"/>
             <w:tcMar>
-              <w:left w:w="63" w:type="dxa"/>
+              <w:left w:w="58" w:type="dxa"/>
             </w:tcMar>
           </w:tcPr>
           <w:p>
@@ -3660,7 +3686,7 @@
             <w:tcBorders/>
             <w:shd w:fill="auto" w:val="clear"/>
             <w:tcMar>
-              <w:left w:w="63" w:type="dxa"/>
+              <w:left w:w="58" w:type="dxa"/>
             </w:tcMar>
           </w:tcPr>
           <w:p>
@@ -3684,7 +3710,7 @@
             <w:tcBorders/>
             <w:shd w:fill="auto" w:val="clear"/>
             <w:tcMar>
-              <w:left w:w="63" w:type="dxa"/>
+              <w:left w:w="58" w:type="dxa"/>
             </w:tcMar>
           </w:tcPr>
           <w:p>
@@ -3712,7 +3738,7 @@
             <w:tcBorders/>
             <w:shd w:fill="auto" w:val="clear"/>
             <w:tcMar>
-              <w:left w:w="63" w:type="dxa"/>
+              <w:left w:w="58" w:type="dxa"/>
             </w:tcMar>
             <w:vAlign w:val="center"/>
           </w:tcPr>
@@ -3737,7 +3763,7 @@
             <w:tcBorders/>
             <w:shd w:fill="auto" w:val="clear"/>
             <w:tcMar>
-              <w:left w:w="63" w:type="dxa"/>
+              <w:left w:w="58" w:type="dxa"/>
             </w:tcMar>
           </w:tcPr>
           <w:p>
@@ -3762,7 +3788,7 @@
             <w:tcBorders/>
             <w:shd w:fill="auto" w:val="clear"/>
             <w:tcMar>
-              <w:left w:w="63" w:type="dxa"/>
+              <w:left w:w="58" w:type="dxa"/>
             </w:tcMar>
           </w:tcPr>
           <w:p>
@@ -3787,7 +3813,7 @@
             <w:tcBorders/>
             <w:shd w:fill="auto" w:val="clear"/>
             <w:tcMar>
-              <w:left w:w="63" w:type="dxa"/>
+              <w:left w:w="58" w:type="dxa"/>
             </w:tcMar>
           </w:tcPr>
           <w:p>
@@ -3812,7 +3838,7 @@
             <w:tcBorders/>
             <w:shd w:fill="auto" w:val="clear"/>
             <w:tcMar>
-              <w:left w:w="63" w:type="dxa"/>
+              <w:left w:w="58" w:type="dxa"/>
             </w:tcMar>
           </w:tcPr>
           <w:p>
@@ -3837,28 +3863,22 @@
             <w:tcBorders/>
             <w:shd w:fill="auto" w:val="clear"/>
             <w:tcMar>
-              <w:left w:w="63" w:type="dxa"/>
-            </w:tcMar>
-          </w:tcPr>
-          <w:p>
-            <w:pPr>
-              <w:pStyle w:val="Normal"/>
-              <w:spacing w:lineRule="auto" w:line="240" w:before="0" w:after="0"/>
-              <w:rPr>
-                <w:lang w:val="en-GB"/>
-              </w:rPr>
-            </w:pPr>
-            <w:r>
-              <w:rPr>
-                <w:lang w:val="en-GB"/>
-              </w:rPr>
-              <w:t>10</w:t>
-            </w:r>
-            <w:r>
-              <w:rPr>
-                <w:lang w:val="en-GB"/>
-              </w:rPr>
-              <w:t>0%</w:t>
+              <w:left w:w="58" w:type="dxa"/>
+            </w:tcMar>
+          </w:tcPr>
+          <w:p>
+            <w:pPr>
+              <w:pStyle w:val="Normal"/>
+              <w:spacing w:lineRule="auto" w:line="240" w:before="0" w:after="0"/>
+              <w:rPr>
+                <w:lang w:val="en-GB"/>
+              </w:rPr>
+            </w:pPr>
+            <w:r>
+              <w:rPr>
+                <w:lang w:val="en-GB"/>
+              </w:rPr>
+              <w:t>100%</w:t>
             </w:r>
           </w:p>
         </w:tc>
@@ -3872,7 +3892,7 @@
             <w:tcBorders/>
             <w:shd w:fill="auto" w:val="clear"/>
             <w:tcMar>
-              <w:left w:w="63" w:type="dxa"/>
+              <w:left w:w="58" w:type="dxa"/>
             </w:tcMar>
             <w:vAlign w:val="center"/>
           </w:tcPr>
@@ -3897,7 +3917,7 @@
             <w:tcBorders/>
             <w:shd w:fill="auto" w:val="clear"/>
             <w:tcMar>
-              <w:left w:w="63" w:type="dxa"/>
+              <w:left w:w="58" w:type="dxa"/>
             </w:tcMar>
           </w:tcPr>
           <w:p>
@@ -3922,7 +3942,7 @@
             <w:tcBorders/>
             <w:shd w:fill="auto" w:val="clear"/>
             <w:tcMar>
-              <w:left w:w="63" w:type="dxa"/>
+              <w:left w:w="58" w:type="dxa"/>
             </w:tcMar>
           </w:tcPr>
           <w:p>
@@ -3947,7 +3967,7 @@
             <w:tcBorders/>
             <w:shd w:fill="auto" w:val="clear"/>
             <w:tcMar>
-              <w:left w:w="63" w:type="dxa"/>
+              <w:left w:w="58" w:type="dxa"/>
             </w:tcMar>
           </w:tcPr>
           <w:p>
@@ -3972,7 +3992,7 @@
             <w:tcBorders/>
             <w:shd w:fill="auto" w:val="clear"/>
             <w:tcMar>
-              <w:left w:w="63" w:type="dxa"/>
+              <w:left w:w="58" w:type="dxa"/>
             </w:tcMar>
           </w:tcPr>
           <w:p>
@@ -3997,7 +4017,7 @@
             <w:tcBorders/>
             <w:shd w:fill="auto" w:val="clear"/>
             <w:tcMar>
-              <w:left w:w="63" w:type="dxa"/>
+              <w:left w:w="58" w:type="dxa"/>
             </w:tcMar>
           </w:tcPr>
           <w:p>
@@ -4010,13 +4030,7 @@
               <w:rPr>
                 <w:lang w:val="en-GB"/>
               </w:rPr>
-              <w:t>8</w:t>
-            </w:r>
-            <w:r>
-              <w:rPr>
-                <w:lang w:val="en-GB"/>
-              </w:rPr>
-              <w:t>0%</w:t>
+              <w:t>80%</w:t>
             </w:r>
           </w:p>
         </w:tc>
@@ -4030,7 +4044,7 @@
             <w:tcBorders/>
             <w:shd w:fill="auto" w:val="clear"/>
             <w:tcMar>
-              <w:left w:w="63" w:type="dxa"/>
+              <w:left w:w="58" w:type="dxa"/>
             </w:tcMar>
             <w:vAlign w:val="center"/>
           </w:tcPr>
@@ -4055,7 +4069,7 @@
             <w:tcBorders/>
             <w:shd w:fill="auto" w:val="clear"/>
             <w:tcMar>
-              <w:left w:w="63" w:type="dxa"/>
+              <w:left w:w="58" w:type="dxa"/>
             </w:tcMar>
           </w:tcPr>
           <w:p>
@@ -4080,7 +4094,7 @@
             <w:tcBorders/>
             <w:shd w:fill="auto" w:val="clear"/>
             <w:tcMar>
-              <w:left w:w="63" w:type="dxa"/>
+              <w:left w:w="58" w:type="dxa"/>
             </w:tcMar>
           </w:tcPr>
           <w:p>
@@ -4105,7 +4119,7 @@
             <w:tcBorders/>
             <w:shd w:fill="auto" w:val="clear"/>
             <w:tcMar>
-              <w:left w:w="63" w:type="dxa"/>
+              <w:left w:w="58" w:type="dxa"/>
             </w:tcMar>
           </w:tcPr>
           <w:p>
@@ -4130,7 +4144,7 @@
             <w:tcBorders/>
             <w:shd w:fill="auto" w:val="clear"/>
             <w:tcMar>
-              <w:left w:w="63" w:type="dxa"/>
+              <w:left w:w="58" w:type="dxa"/>
             </w:tcMar>
           </w:tcPr>
           <w:p>
@@ -4155,7 +4169,7 @@
             <w:tcBorders/>
             <w:shd w:fill="auto" w:val="clear"/>
             <w:tcMar>
-              <w:left w:w="63" w:type="dxa"/>
+              <w:left w:w="58" w:type="dxa"/>
             </w:tcMar>
           </w:tcPr>
           <w:p>
@@ -4182,7 +4196,7 @@
             <w:tcBorders/>
             <w:shd w:fill="auto" w:val="clear"/>
             <w:tcMar>
-              <w:left w:w="63" w:type="dxa"/>
+              <w:left w:w="58" w:type="dxa"/>
             </w:tcMar>
             <w:vAlign w:val="center"/>
           </w:tcPr>
@@ -4209,7 +4223,7 @@
             </w:tcBorders>
             <w:shd w:fill="auto" w:val="clear"/>
             <w:tcMar>
-              <w:left w:w="63" w:type="dxa"/>
+              <w:left w:w="58" w:type="dxa"/>
             </w:tcMar>
           </w:tcPr>
           <w:p>
@@ -4232,7 +4246,7 @@
             </w:tcBorders>
             <w:shd w:fill="auto" w:val="clear"/>
             <w:tcMar>
-              <w:left w:w="63" w:type="dxa"/>
+              <w:left w:w="58" w:type="dxa"/>
             </w:tcMar>
           </w:tcPr>
           <w:p>
@@ -4255,7 +4269,7 @@
             </w:tcBorders>
             <w:shd w:fill="auto" w:val="clear"/>
             <w:tcMar>
-              <w:left w:w="63" w:type="dxa"/>
+              <w:left w:w="58" w:type="dxa"/>
             </w:tcMar>
           </w:tcPr>
           <w:p>
@@ -4278,7 +4292,7 @@
             </w:tcBorders>
             <w:shd w:fill="auto" w:val="clear"/>
             <w:tcMar>
-              <w:left w:w="63" w:type="dxa"/>
+              <w:left w:w="58" w:type="dxa"/>
             </w:tcMar>
           </w:tcPr>
           <w:p>
@@ -4305,7 +4319,7 @@
             </w:tcBorders>
             <w:shd w:fill="auto" w:val="clear"/>
             <w:tcMar>
-              <w:left w:w="63" w:type="dxa"/>
+              <w:left w:w="58" w:type="dxa"/>
             </w:tcMar>
           </w:tcPr>
           <w:p>
@@ -4332,7 +4346,7 @@
             <w:tcBorders/>
             <w:shd w:fill="auto" w:val="clear"/>
             <w:tcMar>
-              <w:left w:w="63" w:type="dxa"/>
+              <w:left w:w="58" w:type="dxa"/>
             </w:tcMar>
             <w:vAlign w:val="center"/>
           </w:tcPr>
@@ -4359,7 +4373,7 @@
             </w:tcBorders>
             <w:shd w:fill="auto" w:val="clear"/>
             <w:tcMar>
-              <w:left w:w="63" w:type="dxa"/>
+              <w:left w:w="58" w:type="dxa"/>
             </w:tcMar>
           </w:tcPr>
           <w:p>
@@ -4382,7 +4396,7 @@
             </w:tcBorders>
             <w:shd w:fill="auto" w:val="clear"/>
             <w:tcMar>
-              <w:left w:w="63" w:type="dxa"/>
+              <w:left w:w="58" w:type="dxa"/>
             </w:tcMar>
           </w:tcPr>
           <w:p>
@@ -4405,7 +4419,7 @@
             </w:tcBorders>
             <w:shd w:fill="auto" w:val="clear"/>
             <w:tcMar>
-              <w:left w:w="63" w:type="dxa"/>
+              <w:left w:w="58" w:type="dxa"/>
             </w:tcMar>
           </w:tcPr>
           <w:p>
@@ -4428,7 +4442,7 @@
             </w:tcBorders>
             <w:shd w:fill="auto" w:val="clear"/>
             <w:tcMar>
-              <w:left w:w="63" w:type="dxa"/>
+              <w:left w:w="58" w:type="dxa"/>
             </w:tcMar>
           </w:tcPr>
           <w:p>
@@ -4455,7 +4469,7 @@
             </w:tcBorders>
             <w:shd w:fill="auto" w:val="clear"/>
             <w:tcMar>
-              <w:left w:w="63" w:type="dxa"/>
+              <w:left w:w="58" w:type="dxa"/>
             </w:tcMar>
           </w:tcPr>
           <w:p>
@@ -4482,7 +4496,7 @@
             <w:tcBorders/>
             <w:shd w:fill="auto" w:val="clear"/>
             <w:tcMar>
-              <w:left w:w="63" w:type="dxa"/>
+              <w:left w:w="58" w:type="dxa"/>
             </w:tcMar>
             <w:vAlign w:val="center"/>
           </w:tcPr>
@@ -4509,7 +4523,7 @@
             <w:tcBorders/>
             <w:shd w:fill="auto" w:val="clear"/>
             <w:tcMar>
-              <w:left w:w="63" w:type="dxa"/>
+              <w:left w:w="58" w:type="dxa"/>
             </w:tcMar>
           </w:tcPr>
           <w:p>
@@ -4534,7 +4548,7 @@
             <w:tcBorders/>
             <w:shd w:fill="auto" w:val="clear"/>
             <w:tcMar>
-              <w:left w:w="63" w:type="dxa"/>
+              <w:left w:w="58" w:type="dxa"/>
             </w:tcMar>
           </w:tcPr>
           <w:p>
@@ -4559,7 +4573,7 @@
             <w:tcBorders/>
             <w:shd w:fill="auto" w:val="clear"/>
             <w:tcMar>
-              <w:left w:w="63" w:type="dxa"/>
+              <w:left w:w="58" w:type="dxa"/>
             </w:tcMar>
           </w:tcPr>
           <w:p>
@@ -4584,7 +4598,7 @@
             <w:tcBorders/>
             <w:shd w:fill="auto" w:val="clear"/>
             <w:tcMar>
-              <w:left w:w="63" w:type="dxa"/>
+              <w:left w:w="58" w:type="dxa"/>
             </w:tcMar>
           </w:tcPr>
           <w:p>
@@ -4609,7 +4623,7 @@
             <w:tcBorders/>
             <w:shd w:fill="auto" w:val="clear"/>
             <w:tcMar>
-              <w:left w:w="63" w:type="dxa"/>
+              <w:left w:w="58" w:type="dxa"/>
             </w:tcMar>
           </w:tcPr>
           <w:p>
@@ -4638,7 +4652,7 @@
             <w:tcBorders/>
             <w:shd w:fill="auto" w:val="clear"/>
             <w:tcMar>
-              <w:left w:w="63" w:type="dxa"/>
+              <w:left w:w="58" w:type="dxa"/>
             </w:tcMar>
           </w:tcPr>
           <w:p>
@@ -4662,7 +4676,7 @@
             <w:tcBorders/>
             <w:shd w:fill="auto" w:val="clear"/>
             <w:tcMar>
-              <w:left w:w="63" w:type="dxa"/>
+              <w:left w:w="58" w:type="dxa"/>
             </w:tcMar>
           </w:tcPr>
           <w:p>
@@ -4687,7 +4701,7 @@
             <w:tcBorders/>
             <w:shd w:fill="auto" w:val="clear"/>
             <w:tcMar>
-              <w:left w:w="63" w:type="dxa"/>
+              <w:left w:w="58" w:type="dxa"/>
             </w:tcMar>
           </w:tcPr>
           <w:p>
@@ -4712,7 +4726,7 @@
             <w:tcBorders/>
             <w:shd w:fill="auto" w:val="clear"/>
             <w:tcMar>
-              <w:left w:w="63" w:type="dxa"/>
+              <w:left w:w="58" w:type="dxa"/>
             </w:tcMar>
           </w:tcPr>
           <w:p>
@@ -4737,7 +4751,7 @@
             <w:tcBorders/>
             <w:shd w:fill="auto" w:val="clear"/>
             <w:tcMar>
-              <w:left w:w="63" w:type="dxa"/>
+              <w:left w:w="58" w:type="dxa"/>
             </w:tcMar>
           </w:tcPr>
           <w:p>
@@ -4762,7 +4776,7 @@
             <w:tcBorders/>
             <w:shd w:fill="auto" w:val="clear"/>
             <w:tcMar>
-              <w:left w:w="63" w:type="dxa"/>
+              <w:left w:w="58" w:type="dxa"/>
             </w:tcMar>
           </w:tcPr>
           <w:p>
@@ -4791,7 +4805,7 @@
             <w:tcBorders/>
             <w:shd w:fill="auto" w:val="clear"/>
             <w:tcMar>
-              <w:left w:w="63" w:type="dxa"/>
+              <w:left w:w="58" w:type="dxa"/>
             </w:tcMar>
           </w:tcPr>
           <w:p>
@@ -4815,7 +4829,7 @@
             <w:tcBorders/>
             <w:shd w:fill="auto" w:val="clear"/>
             <w:tcMar>
-              <w:left w:w="63" w:type="dxa"/>
+              <w:left w:w="58" w:type="dxa"/>
             </w:tcMar>
           </w:tcPr>
           <w:p>
@@ -4840,7 +4854,7 @@
             <w:tcBorders/>
             <w:shd w:fill="auto" w:val="clear"/>
             <w:tcMar>
-              <w:left w:w="63" w:type="dxa"/>
+              <w:left w:w="58" w:type="dxa"/>
             </w:tcMar>
           </w:tcPr>
           <w:p>
@@ -4865,7 +4879,7 @@
             <w:tcBorders/>
             <w:shd w:fill="auto" w:val="clear"/>
             <w:tcMar>
-              <w:left w:w="63" w:type="dxa"/>
+              <w:left w:w="58" w:type="dxa"/>
             </w:tcMar>
           </w:tcPr>
           <w:p>
@@ -4890,7 +4904,7 @@
             <w:tcBorders/>
             <w:shd w:fill="auto" w:val="clear"/>
             <w:tcMar>
-              <w:left w:w="63" w:type="dxa"/>
+              <w:left w:w="58" w:type="dxa"/>
             </w:tcMar>
           </w:tcPr>
           <w:p>
@@ -4915,7 +4929,7 @@
             <w:tcBorders/>
             <w:shd w:fill="auto" w:val="clear"/>
             <w:tcMar>
-              <w:left w:w="63" w:type="dxa"/>
+              <w:left w:w="58" w:type="dxa"/>
             </w:tcMar>
           </w:tcPr>
           <w:p>
@@ -4944,7 +4958,7 @@
             <w:tcBorders/>
             <w:shd w:fill="auto" w:val="clear"/>
             <w:tcMar>
-              <w:left w:w="63" w:type="dxa"/>
+              <w:left w:w="58" w:type="dxa"/>
             </w:tcMar>
           </w:tcPr>
           <w:p>
@@ -4968,7 +4982,7 @@
             <w:tcBorders/>
             <w:shd w:fill="auto" w:val="clear"/>
             <w:tcMar>
-              <w:left w:w="63" w:type="dxa"/>
+              <w:left w:w="58" w:type="dxa"/>
             </w:tcMar>
           </w:tcPr>
           <w:p>
@@ -4993,7 +5007,7 @@
             <w:tcBorders/>
             <w:shd w:fill="auto" w:val="clear"/>
             <w:tcMar>
-              <w:left w:w="63" w:type="dxa"/>
+              <w:left w:w="58" w:type="dxa"/>
             </w:tcMar>
           </w:tcPr>
           <w:p>
@@ -5018,7 +5032,7 @@
             <w:tcBorders/>
             <w:shd w:fill="auto" w:val="clear"/>
             <w:tcMar>
-              <w:left w:w="63" w:type="dxa"/>
+              <w:left w:w="58" w:type="dxa"/>
             </w:tcMar>
           </w:tcPr>
           <w:p>
@@ -5043,7 +5057,7 @@
             <w:tcBorders/>
             <w:shd w:fill="auto" w:val="clear"/>
             <w:tcMar>
-              <w:left w:w="63" w:type="dxa"/>
+              <w:left w:w="58" w:type="dxa"/>
             </w:tcMar>
           </w:tcPr>
           <w:p>
@@ -5067,7 +5081,7 @@
             <w:tcBorders/>
             <w:shd w:fill="auto" w:val="clear"/>
             <w:tcMar>
-              <w:left w:w="63" w:type="dxa"/>
+              <w:left w:w="58" w:type="dxa"/>
             </w:tcMar>
           </w:tcPr>
           <w:p>
@@ -5095,7 +5109,7 @@
             <w:tcBorders/>
             <w:shd w:fill="auto" w:val="clear"/>
             <w:tcMar>
-              <w:left w:w="63" w:type="dxa"/>
+              <w:left w:w="58" w:type="dxa"/>
             </w:tcMar>
             <w:vAlign w:val="center"/>
           </w:tcPr>
@@ -5122,7 +5136,7 @@
             <w:tcBorders/>
             <w:shd w:fill="auto" w:val="clear"/>
             <w:tcMar>
-              <w:left w:w="63" w:type="dxa"/>
+              <w:left w:w="58" w:type="dxa"/>
             </w:tcMar>
           </w:tcPr>
           <w:p>
@@ -5147,7 +5161,7 @@
             <w:tcBorders/>
             <w:shd w:fill="auto" w:val="clear"/>
             <w:tcMar>
-              <w:left w:w="63" w:type="dxa"/>
+              <w:left w:w="58" w:type="dxa"/>
             </w:tcMar>
           </w:tcPr>
           <w:p>
@@ -5172,7 +5186,7 @@
             <w:tcBorders/>
             <w:shd w:fill="auto" w:val="clear"/>
             <w:tcMar>
-              <w:left w:w="63" w:type="dxa"/>
+              <w:left w:w="58" w:type="dxa"/>
             </w:tcMar>
           </w:tcPr>
           <w:p>
@@ -5197,7 +5211,7 @@
             <w:tcBorders/>
             <w:shd w:fill="auto" w:val="clear"/>
             <w:tcMar>
-              <w:left w:w="63" w:type="dxa"/>
+              <w:left w:w="58" w:type="dxa"/>
             </w:tcMar>
           </w:tcPr>
           <w:p>
@@ -5222,7 +5236,7 @@
             <w:tcBorders/>
             <w:shd w:fill="auto" w:val="clear"/>
             <w:tcMar>
-              <w:left w:w="63" w:type="dxa"/>
+              <w:left w:w="58" w:type="dxa"/>
             </w:tcMar>
           </w:tcPr>
           <w:p>
@@ -5251,7 +5265,7 @@
             <w:tcBorders/>
             <w:shd w:fill="auto" w:val="clear"/>
             <w:tcMar>
-              <w:left w:w="63" w:type="dxa"/>
+              <w:left w:w="58" w:type="dxa"/>
             </w:tcMar>
             <w:vAlign w:val="center"/>
           </w:tcPr>
@@ -5277,7 +5291,7 @@
             <w:tcBorders/>
             <w:shd w:fill="auto" w:val="clear"/>
             <w:tcMar>
-              <w:left w:w="63" w:type="dxa"/>
+              <w:left w:w="58" w:type="dxa"/>
             </w:tcMar>
           </w:tcPr>
           <w:p>
@@ -5302,7 +5316,7 @@
             <w:tcBorders/>
             <w:shd w:fill="auto" w:val="clear"/>
             <w:tcMar>
-              <w:left w:w="63" w:type="dxa"/>
+              <w:left w:w="58" w:type="dxa"/>
             </w:tcMar>
           </w:tcPr>
           <w:p>
@@ -5327,7 +5341,7 @@
             <w:tcBorders/>
             <w:shd w:fill="auto" w:val="clear"/>
             <w:tcMar>
-              <w:left w:w="63" w:type="dxa"/>
+              <w:left w:w="58" w:type="dxa"/>
             </w:tcMar>
           </w:tcPr>
           <w:p>
@@ -5352,7 +5366,7 @@
             <w:tcBorders/>
             <w:shd w:fill="auto" w:val="clear"/>
             <w:tcMar>
-              <w:left w:w="63" w:type="dxa"/>
+              <w:left w:w="58" w:type="dxa"/>
             </w:tcMar>
           </w:tcPr>
           <w:p>
@@ -5376,7 +5390,7 @@
             <w:tcBorders/>
             <w:shd w:fill="auto" w:val="clear"/>
             <w:tcMar>
-              <w:left w:w="63" w:type="dxa"/>
+              <w:left w:w="58" w:type="dxa"/>
             </w:tcMar>
           </w:tcPr>
           <w:p>
@@ -5404,7 +5418,7 @@
             <w:tcBorders/>
             <w:shd w:fill="auto" w:val="clear"/>
             <w:tcMar>
-              <w:left w:w="63" w:type="dxa"/>
+              <w:left w:w="58" w:type="dxa"/>
             </w:tcMar>
           </w:tcPr>
           <w:p>
@@ -5428,7 +5442,7 @@
             <w:tcBorders/>
             <w:shd w:fill="auto" w:val="clear"/>
             <w:tcMar>
-              <w:left w:w="63" w:type="dxa"/>
+              <w:left w:w="58" w:type="dxa"/>
             </w:tcMar>
           </w:tcPr>
           <w:p>
@@ -5453,7 +5467,7 @@
             <w:tcBorders/>
             <w:shd w:fill="auto" w:val="clear"/>
             <w:tcMar>
-              <w:left w:w="63" w:type="dxa"/>
+              <w:left w:w="58" w:type="dxa"/>
             </w:tcMar>
           </w:tcPr>
           <w:p>
@@ -5478,7 +5492,7 @@
             <w:tcBorders/>
             <w:shd w:fill="auto" w:val="clear"/>
             <w:tcMar>
-              <w:left w:w="63" w:type="dxa"/>
+              <w:left w:w="58" w:type="dxa"/>
             </w:tcMar>
           </w:tcPr>
           <w:p>
@@ -5503,7 +5517,7 @@
             <w:tcBorders/>
             <w:shd w:fill="auto" w:val="clear"/>
             <w:tcMar>
-              <w:left w:w="63" w:type="dxa"/>
+              <w:left w:w="58" w:type="dxa"/>
             </w:tcMar>
           </w:tcPr>
           <w:p>
@@ -5527,7 +5541,7 @@
             <w:tcBorders/>
             <w:shd w:fill="auto" w:val="clear"/>
             <w:tcMar>
-              <w:left w:w="63" w:type="dxa"/>
+              <w:left w:w="58" w:type="dxa"/>
             </w:tcMar>
           </w:tcPr>
           <w:p>
@@ -5555,7 +5569,7 @@
             <w:tcBorders/>
             <w:shd w:fill="auto" w:val="clear"/>
             <w:tcMar>
-              <w:left w:w="63" w:type="dxa"/>
+              <w:left w:w="58" w:type="dxa"/>
             </w:tcMar>
           </w:tcPr>
           <w:p>
@@ -5579,7 +5593,7 @@
             <w:tcBorders/>
             <w:shd w:fill="auto" w:val="clear"/>
             <w:tcMar>
-              <w:left w:w="63" w:type="dxa"/>
+              <w:left w:w="58" w:type="dxa"/>
             </w:tcMar>
           </w:tcPr>
           <w:p>
@@ -5604,7 +5618,7 @@
             <w:tcBorders/>
             <w:shd w:fill="auto" w:val="clear"/>
             <w:tcMar>
-              <w:left w:w="63" w:type="dxa"/>
+              <w:left w:w="58" w:type="dxa"/>
             </w:tcMar>
           </w:tcPr>
           <w:p>
@@ -5629,7 +5643,7 @@
             <w:tcBorders/>
             <w:shd w:fill="auto" w:val="clear"/>
             <w:tcMar>
-              <w:left w:w="63" w:type="dxa"/>
+              <w:left w:w="58" w:type="dxa"/>
             </w:tcMar>
           </w:tcPr>
           <w:p>
@@ -5654,7 +5668,7 @@
             <w:tcBorders/>
             <w:shd w:fill="auto" w:val="clear"/>
             <w:tcMar>
-              <w:left w:w="63" w:type="dxa"/>
+              <w:left w:w="58" w:type="dxa"/>
             </w:tcMar>
           </w:tcPr>
           <w:p>
@@ -5678,7 +5692,7 @@
             <w:tcBorders/>
             <w:shd w:fill="auto" w:val="clear"/>
             <w:tcMar>
-              <w:left w:w="63" w:type="dxa"/>
+              <w:left w:w="58" w:type="dxa"/>
             </w:tcMar>
           </w:tcPr>
           <w:p>
@@ -5706,7 +5720,7 @@
             <w:tcBorders/>
             <w:shd w:fill="auto" w:val="clear"/>
             <w:tcMar>
-              <w:left w:w="63" w:type="dxa"/>
+              <w:left w:w="58" w:type="dxa"/>
             </w:tcMar>
           </w:tcPr>
           <w:p>
@@ -5730,7 +5744,7 @@
             <w:tcBorders/>
             <w:shd w:fill="auto" w:val="clear"/>
             <w:tcMar>
-              <w:left w:w="63" w:type="dxa"/>
+              <w:left w:w="58" w:type="dxa"/>
             </w:tcMar>
           </w:tcPr>
           <w:p>
@@ -5755,7 +5769,7 @@
             <w:tcBorders/>
             <w:shd w:fill="auto" w:val="clear"/>
             <w:tcMar>
-              <w:left w:w="63" w:type="dxa"/>
+              <w:left w:w="58" w:type="dxa"/>
             </w:tcMar>
           </w:tcPr>
           <w:p>
@@ -5780,7 +5794,7 @@
             <w:tcBorders/>
             <w:shd w:fill="auto" w:val="clear"/>
             <w:tcMar>
-              <w:left w:w="63" w:type="dxa"/>
+              <w:left w:w="58" w:type="dxa"/>
             </w:tcMar>
           </w:tcPr>
           <w:p>
@@ -5805,7 +5819,7 @@
             <w:tcBorders/>
             <w:shd w:fill="auto" w:val="clear"/>
             <w:tcMar>
-              <w:left w:w="63" w:type="dxa"/>
+              <w:left w:w="58" w:type="dxa"/>
             </w:tcMar>
           </w:tcPr>
           <w:p>
@@ -5829,7 +5843,7 @@
             <w:tcBorders/>
             <w:shd w:fill="auto" w:val="clear"/>
             <w:tcMar>
-              <w:left w:w="63" w:type="dxa"/>
+              <w:left w:w="58" w:type="dxa"/>
             </w:tcMar>
           </w:tcPr>
           <w:p>
@@ -5857,7 +5871,7 @@
             <w:tcBorders/>
             <w:shd w:fill="auto" w:val="clear"/>
             <w:tcMar>
-              <w:left w:w="63" w:type="dxa"/>
+              <w:left w:w="58" w:type="dxa"/>
             </w:tcMar>
           </w:tcPr>
           <w:p>
@@ -5881,7 +5895,7 @@
             <w:tcBorders/>
             <w:shd w:fill="auto" w:val="clear"/>
             <w:tcMar>
-              <w:left w:w="63" w:type="dxa"/>
+              <w:left w:w="58" w:type="dxa"/>
             </w:tcMar>
           </w:tcPr>
           <w:p>
@@ -5906,7 +5920,7 @@
             <w:tcBorders/>
             <w:shd w:fill="auto" w:val="clear"/>
             <w:tcMar>
-              <w:left w:w="63" w:type="dxa"/>
+              <w:left w:w="58" w:type="dxa"/>
             </w:tcMar>
           </w:tcPr>
           <w:p>
@@ -5931,7 +5945,7 @@
             <w:tcBorders/>
             <w:shd w:fill="auto" w:val="clear"/>
             <w:tcMar>
-              <w:left w:w="63" w:type="dxa"/>
+              <w:left w:w="58" w:type="dxa"/>
             </w:tcMar>
           </w:tcPr>
           <w:p>
@@ -5956,7 +5970,7 @@
             <w:tcBorders/>
             <w:shd w:fill="auto" w:val="clear"/>
             <w:tcMar>
-              <w:left w:w="63" w:type="dxa"/>
+              <w:left w:w="58" w:type="dxa"/>
             </w:tcMar>
           </w:tcPr>
           <w:p>
@@ -5981,7 +5995,7 @@
             <w:tcBorders/>
             <w:shd w:fill="auto" w:val="clear"/>
             <w:tcMar>
-              <w:left w:w="63" w:type="dxa"/>
+              <w:left w:w="58" w:type="dxa"/>
             </w:tcMar>
           </w:tcPr>
           <w:p>
@@ -6010,7 +6024,7 @@
             <w:tcBorders/>
             <w:shd w:fill="auto" w:val="clear"/>
             <w:tcMar>
-              <w:left w:w="63" w:type="dxa"/>
+              <w:left w:w="58" w:type="dxa"/>
             </w:tcMar>
           </w:tcPr>
           <w:p>
@@ -6034,7 +6048,7 @@
             <w:tcBorders/>
             <w:shd w:fill="auto" w:val="clear"/>
             <w:tcMar>
-              <w:left w:w="63" w:type="dxa"/>
+              <w:left w:w="58" w:type="dxa"/>
             </w:tcMar>
           </w:tcPr>
           <w:p>
@@ -6059,7 +6073,7 @@
             <w:tcBorders/>
             <w:shd w:fill="auto" w:val="clear"/>
             <w:tcMar>
-              <w:left w:w="63" w:type="dxa"/>
+              <w:left w:w="58" w:type="dxa"/>
             </w:tcMar>
           </w:tcPr>
           <w:p>
@@ -6084,7 +6098,7 @@
             <w:tcBorders/>
             <w:shd w:fill="auto" w:val="clear"/>
             <w:tcMar>
-              <w:left w:w="63" w:type="dxa"/>
+              <w:left w:w="58" w:type="dxa"/>
             </w:tcMar>
           </w:tcPr>
           <w:p>
@@ -6109,7 +6123,7 @@
             <w:tcBorders/>
             <w:shd w:fill="auto" w:val="clear"/>
             <w:tcMar>
-              <w:left w:w="63" w:type="dxa"/>
+              <w:left w:w="58" w:type="dxa"/>
             </w:tcMar>
           </w:tcPr>
           <w:p>
@@ -6134,7 +6148,7 @@
             <w:tcBorders/>
             <w:shd w:fill="auto" w:val="clear"/>
             <w:tcMar>
-              <w:left w:w="63" w:type="dxa"/>
+              <w:left w:w="58" w:type="dxa"/>
             </w:tcMar>
           </w:tcPr>
           <w:p>
@@ -6163,7 +6177,7 @@
             <w:tcBorders/>
             <w:shd w:fill="auto" w:val="clear"/>
             <w:tcMar>
-              <w:left w:w="63" w:type="dxa"/>
+              <w:left w:w="58" w:type="dxa"/>
             </w:tcMar>
           </w:tcPr>
           <w:p>
@@ -6187,7 +6201,7 @@
             <w:tcBorders/>
             <w:shd w:fill="auto" w:val="clear"/>
             <w:tcMar>
-              <w:left w:w="63" w:type="dxa"/>
+              <w:left w:w="58" w:type="dxa"/>
             </w:tcMar>
           </w:tcPr>
           <w:p>
@@ -6212,7 +6226,7 @@
             <w:tcBorders/>
             <w:shd w:fill="auto" w:val="clear"/>
             <w:tcMar>
-              <w:left w:w="63" w:type="dxa"/>
+              <w:left w:w="58" w:type="dxa"/>
             </w:tcMar>
           </w:tcPr>
           <w:p>
@@ -6237,7 +6251,7 @@
             <w:tcBorders/>
             <w:shd w:fill="auto" w:val="clear"/>
             <w:tcMar>
-              <w:left w:w="63" w:type="dxa"/>
+              <w:left w:w="58" w:type="dxa"/>
             </w:tcMar>
           </w:tcPr>
           <w:p>
@@ -6262,7 +6276,7 @@
             <w:tcBorders/>
             <w:shd w:fill="auto" w:val="clear"/>
             <w:tcMar>
-              <w:left w:w="63" w:type="dxa"/>
+              <w:left w:w="58" w:type="dxa"/>
             </w:tcMar>
           </w:tcPr>
           <w:p>
@@ -6287,7 +6301,7 @@
             <w:tcBorders/>
             <w:shd w:fill="auto" w:val="clear"/>
             <w:tcMar>
-              <w:left w:w="63" w:type="dxa"/>
+              <w:left w:w="58" w:type="dxa"/>
             </w:tcMar>
           </w:tcPr>
           <w:p>
@@ -6316,7 +6330,7 @@
             <w:tcBorders/>
             <w:shd w:fill="auto" w:val="clear"/>
             <w:tcMar>
-              <w:left w:w="63" w:type="dxa"/>
+              <w:left w:w="58" w:type="dxa"/>
             </w:tcMar>
           </w:tcPr>
           <w:p>
@@ -6340,7 +6354,7 @@
             <w:tcBorders/>
             <w:shd w:fill="auto" w:val="clear"/>
             <w:tcMar>
-              <w:left w:w="63" w:type="dxa"/>
+              <w:left w:w="58" w:type="dxa"/>
             </w:tcMar>
           </w:tcPr>
           <w:p>
@@ -6365,7 +6379,7 @@
             <w:tcBorders/>
             <w:shd w:fill="auto" w:val="clear"/>
             <w:tcMar>
-              <w:left w:w="63" w:type="dxa"/>
+              <w:left w:w="58" w:type="dxa"/>
             </w:tcMar>
           </w:tcPr>
           <w:p>
@@ -6390,7 +6404,7 @@
             <w:tcBorders/>
             <w:shd w:fill="auto" w:val="clear"/>
             <w:tcMar>
-              <w:left w:w="63" w:type="dxa"/>
+              <w:left w:w="58" w:type="dxa"/>
             </w:tcMar>
           </w:tcPr>
           <w:p>
@@ -6415,7 +6429,7 @@
             <w:tcBorders/>
             <w:shd w:fill="auto" w:val="clear"/>
             <w:tcMar>
-              <w:left w:w="63" w:type="dxa"/>
+              <w:left w:w="58" w:type="dxa"/>
             </w:tcMar>
           </w:tcPr>
           <w:p>
@@ -6439,7 +6453,7 @@
             <w:tcBorders/>
             <w:shd w:fill="auto" w:val="clear"/>
             <w:tcMar>
-              <w:left w:w="63" w:type="dxa"/>
+              <w:left w:w="58" w:type="dxa"/>
             </w:tcMar>
           </w:tcPr>
           <w:p>
@@ -6467,7 +6481,7 @@
             <w:tcBorders/>
             <w:shd w:fill="auto" w:val="clear"/>
             <w:tcMar>
-              <w:left w:w="63" w:type="dxa"/>
+              <w:left w:w="58" w:type="dxa"/>
             </w:tcMar>
           </w:tcPr>
           <w:p>
@@ -6491,7 +6505,7 @@
             <w:tcBorders/>
             <w:shd w:fill="auto" w:val="clear"/>
             <w:tcMar>
-              <w:left w:w="63" w:type="dxa"/>
+              <w:left w:w="58" w:type="dxa"/>
             </w:tcMar>
           </w:tcPr>
           <w:p>
@@ -6516,7 +6530,7 @@
             <w:tcBorders/>
             <w:shd w:fill="auto" w:val="clear"/>
             <w:tcMar>
-              <w:left w:w="63" w:type="dxa"/>
+              <w:left w:w="58" w:type="dxa"/>
             </w:tcMar>
           </w:tcPr>
           <w:p>
@@ -6541,7 +6555,7 @@
             <w:tcBorders/>
             <w:shd w:fill="auto" w:val="clear"/>
             <w:tcMar>
-              <w:left w:w="63" w:type="dxa"/>
+              <w:left w:w="58" w:type="dxa"/>
             </w:tcMar>
           </w:tcPr>
           <w:p>
@@ -6566,7 +6580,7 @@
             <w:tcBorders/>
             <w:shd w:fill="auto" w:val="clear"/>
             <w:tcMar>
-              <w:left w:w="63" w:type="dxa"/>
+              <w:left w:w="58" w:type="dxa"/>
             </w:tcMar>
           </w:tcPr>
           <w:p>
@@ -6590,7 +6604,7 @@
             <w:tcBorders/>
             <w:shd w:fill="auto" w:val="clear"/>
             <w:tcMar>
-              <w:left w:w="63" w:type="dxa"/>
+              <w:left w:w="58" w:type="dxa"/>
             </w:tcMar>
           </w:tcPr>
           <w:p>
@@ -6618,7 +6632,7 @@
             <w:tcBorders/>
             <w:shd w:fill="auto" w:val="clear"/>
             <w:tcMar>
-              <w:left w:w="63" w:type="dxa"/>
+              <w:left w:w="58" w:type="dxa"/>
             </w:tcMar>
             <w:vAlign w:val="center"/>
           </w:tcPr>
@@ -6645,7 +6659,7 @@
             <w:tcBorders/>
             <w:shd w:fill="auto" w:val="clear"/>
             <w:tcMar>
-              <w:left w:w="63" w:type="dxa"/>
+              <w:left w:w="58" w:type="dxa"/>
             </w:tcMar>
           </w:tcPr>
           <w:p>
@@ -6670,7 +6684,7 @@
             <w:tcBorders/>
             <w:shd w:fill="auto" w:val="clear"/>
             <w:tcMar>
-              <w:left w:w="63" w:type="dxa"/>
+              <w:left w:w="58" w:type="dxa"/>
             </w:tcMar>
           </w:tcPr>
           <w:p>
@@ -6695,7 +6709,7 @@
             <w:tcBorders/>
             <w:shd w:fill="auto" w:val="clear"/>
             <w:tcMar>
-              <w:left w:w="63" w:type="dxa"/>
+              <w:left w:w="58" w:type="dxa"/>
             </w:tcMar>
           </w:tcPr>
           <w:p>
@@ -6720,7 +6734,7 @@
             <w:tcBorders/>
             <w:shd w:fill="auto" w:val="clear"/>
             <w:tcMar>
-              <w:left w:w="63" w:type="dxa"/>
+              <w:left w:w="58" w:type="dxa"/>
             </w:tcMar>
           </w:tcPr>
           <w:p>
@@ -6745,7 +6759,7 @@
             <w:tcBorders/>
             <w:shd w:fill="auto" w:val="clear"/>
             <w:tcMar>
-              <w:left w:w="63" w:type="dxa"/>
+              <w:left w:w="58" w:type="dxa"/>
             </w:tcMar>
           </w:tcPr>
           <w:p>
@@ -6774,7 +6788,7 @@
             <w:tcBorders/>
             <w:shd w:fill="auto" w:val="clear"/>
             <w:tcMar>
-              <w:left w:w="63" w:type="dxa"/>
+              <w:left w:w="58" w:type="dxa"/>
             </w:tcMar>
           </w:tcPr>
           <w:p>
@@ -6798,7 +6812,7 @@
             <w:tcBorders/>
             <w:shd w:fill="auto" w:val="clear"/>
             <w:tcMar>
-              <w:left w:w="63" w:type="dxa"/>
+              <w:left w:w="58" w:type="dxa"/>
             </w:tcMar>
           </w:tcPr>
           <w:p>
@@ -6823,7 +6837,7 @@
             <w:tcBorders/>
             <w:shd w:fill="auto" w:val="clear"/>
             <w:tcMar>
-              <w:left w:w="63" w:type="dxa"/>
+              <w:left w:w="58" w:type="dxa"/>
             </w:tcMar>
           </w:tcPr>
           <w:p>
@@ -6848,7 +6862,7 @@
             <w:tcBorders/>
             <w:shd w:fill="auto" w:val="clear"/>
             <w:tcMar>
-              <w:left w:w="63" w:type="dxa"/>
+              <w:left w:w="58" w:type="dxa"/>
             </w:tcMar>
           </w:tcPr>
           <w:p>
@@ -6873,7 +6887,7 @@
             <w:tcBorders/>
             <w:shd w:fill="auto" w:val="clear"/>
             <w:tcMar>
-              <w:left w:w="63" w:type="dxa"/>
+              <w:left w:w="58" w:type="dxa"/>
             </w:tcMar>
           </w:tcPr>
           <w:p>
@@ -6898,7 +6912,7 @@
             <w:tcBorders/>
             <w:shd w:fill="auto" w:val="clear"/>
             <w:tcMar>
-              <w:left w:w="63" w:type="dxa"/>
+              <w:left w:w="58" w:type="dxa"/>
             </w:tcMar>
           </w:tcPr>
           <w:p>
@@ -6927,7 +6941,7 @@
             <w:tcBorders/>
             <w:shd w:fill="auto" w:val="clear"/>
             <w:tcMar>
-              <w:left w:w="63" w:type="dxa"/>
+              <w:left w:w="58" w:type="dxa"/>
             </w:tcMar>
           </w:tcPr>
           <w:p>
@@ -6951,7 +6965,7 @@
             <w:tcBorders/>
             <w:shd w:fill="auto" w:val="clear"/>
             <w:tcMar>
-              <w:left w:w="63" w:type="dxa"/>
+              <w:left w:w="58" w:type="dxa"/>
             </w:tcMar>
           </w:tcPr>
           <w:p>
@@ -6976,7 +6990,7 @@
             <w:tcBorders/>
             <w:shd w:fill="auto" w:val="clear"/>
             <w:tcMar>
-              <w:left w:w="63" w:type="dxa"/>
+              <w:left w:w="58" w:type="dxa"/>
             </w:tcMar>
           </w:tcPr>
           <w:p>
@@ -7001,7 +7015,7 @@
             <w:tcBorders/>
             <w:shd w:fill="auto" w:val="clear"/>
             <w:tcMar>
-              <w:left w:w="63" w:type="dxa"/>
+              <w:left w:w="58" w:type="dxa"/>
             </w:tcMar>
           </w:tcPr>
           <w:p>
@@ -7026,7 +7040,7 @@
             <w:tcBorders/>
             <w:shd w:fill="auto" w:val="clear"/>
             <w:tcMar>
-              <w:left w:w="63" w:type="dxa"/>
+              <w:left w:w="58" w:type="dxa"/>
             </w:tcMar>
           </w:tcPr>
           <w:p>
@@ -7051,7 +7065,7 @@
             <w:tcBorders/>
             <w:shd w:fill="auto" w:val="clear"/>
             <w:tcMar>
-              <w:left w:w="63" w:type="dxa"/>
+              <w:left w:w="58" w:type="dxa"/>
             </w:tcMar>
           </w:tcPr>
           <w:p>
@@ -7080,7 +7094,7 @@
             <w:tcBorders/>
             <w:shd w:fill="auto" w:val="clear"/>
             <w:tcMar>
-              <w:left w:w="63" w:type="dxa"/>
+              <w:left w:w="58" w:type="dxa"/>
             </w:tcMar>
           </w:tcPr>
           <w:p>
@@ -7104,7 +7118,7 @@
             <w:tcBorders/>
             <w:shd w:fill="auto" w:val="clear"/>
             <w:tcMar>
-              <w:left w:w="63" w:type="dxa"/>
+              <w:left w:w="58" w:type="dxa"/>
             </w:tcMar>
           </w:tcPr>
           <w:p>
@@ -7129,7 +7143,7 @@
             <w:tcBorders/>
             <w:shd w:fill="auto" w:val="clear"/>
             <w:tcMar>
-              <w:left w:w="63" w:type="dxa"/>
+              <w:left w:w="58" w:type="dxa"/>
             </w:tcMar>
           </w:tcPr>
           <w:p>
@@ -7154,7 +7168,7 @@
             <w:tcBorders/>
             <w:shd w:fill="auto" w:val="clear"/>
             <w:tcMar>
-              <w:left w:w="63" w:type="dxa"/>
+              <w:left w:w="58" w:type="dxa"/>
             </w:tcMar>
           </w:tcPr>
           <w:p>
@@ -7179,7 +7193,7 @@
             <w:tcBorders/>
             <w:shd w:fill="auto" w:val="clear"/>
             <w:tcMar>
-              <w:left w:w="63" w:type="dxa"/>
+              <w:left w:w="58" w:type="dxa"/>
             </w:tcMar>
           </w:tcPr>
           <w:p>
@@ -7204,7 +7218,7 @@
             <w:tcBorders/>
             <w:shd w:fill="auto" w:val="clear"/>
             <w:tcMar>
-              <w:left w:w="63" w:type="dxa"/>
+              <w:left w:w="58" w:type="dxa"/>
             </w:tcMar>
           </w:tcPr>
           <w:p>
@@ -7233,7 +7247,7 @@
             <w:tcBorders/>
             <w:shd w:fill="auto" w:val="clear"/>
             <w:tcMar>
-              <w:left w:w="63" w:type="dxa"/>
+              <w:left w:w="58" w:type="dxa"/>
             </w:tcMar>
           </w:tcPr>
           <w:p>
@@ -7257,7 +7271,7 @@
             <w:tcBorders/>
             <w:shd w:fill="auto" w:val="clear"/>
             <w:tcMar>
-              <w:left w:w="63" w:type="dxa"/>
+              <w:left w:w="58" w:type="dxa"/>
             </w:tcMar>
           </w:tcPr>
           <w:p>
@@ -7282,7 +7296,7 @@
             <w:tcBorders/>
             <w:shd w:fill="auto" w:val="clear"/>
             <w:tcMar>
-              <w:left w:w="63" w:type="dxa"/>
+              <w:left w:w="58" w:type="dxa"/>
             </w:tcMar>
           </w:tcPr>
           <w:p>
@@ -7307,7 +7321,7 @@
             <w:tcBorders/>
             <w:shd w:fill="auto" w:val="clear"/>
             <w:tcMar>
-              <w:left w:w="63" w:type="dxa"/>
+              <w:left w:w="58" w:type="dxa"/>
             </w:tcMar>
           </w:tcPr>
           <w:p>
@@ -7332,7 +7346,7 @@
             <w:tcBorders/>
             <w:shd w:fill="auto" w:val="clear"/>
             <w:tcMar>
-              <w:left w:w="63" w:type="dxa"/>
+              <w:left w:w="58" w:type="dxa"/>
             </w:tcMar>
           </w:tcPr>
           <w:p>
@@ -7357,7 +7371,7 @@
             <w:tcBorders/>
             <w:shd w:fill="auto" w:val="clear"/>
             <w:tcMar>
-              <w:left w:w="63" w:type="dxa"/>
+              <w:left w:w="58" w:type="dxa"/>
             </w:tcMar>
           </w:tcPr>
           <w:p>
@@ -7386,7 +7400,7 @@
             <w:tcBorders/>
             <w:shd w:fill="auto" w:val="clear"/>
             <w:tcMar>
-              <w:left w:w="63" w:type="dxa"/>
+              <w:left w:w="58" w:type="dxa"/>
             </w:tcMar>
             <w:vAlign w:val="center"/>
           </w:tcPr>
@@ -7413,7 +7427,7 @@
             <w:tcBorders/>
             <w:shd w:fill="auto" w:val="clear"/>
             <w:tcMar>
-              <w:left w:w="63" w:type="dxa"/>
+              <w:left w:w="58" w:type="dxa"/>
             </w:tcMar>
           </w:tcPr>
           <w:p>
@@ -7438,7 +7452,7 @@
             <w:tcBorders/>
             <w:shd w:fill="auto" w:val="clear"/>
             <w:tcMar>
-              <w:left w:w="63" w:type="dxa"/>
+              <w:left w:w="58" w:type="dxa"/>
             </w:tcMar>
           </w:tcPr>
           <w:p>
@@ -7463,7 +7477,7 @@
             <w:tcBorders/>
             <w:shd w:fill="auto" w:val="clear"/>
             <w:tcMar>
-              <w:left w:w="63" w:type="dxa"/>
+              <w:left w:w="58" w:type="dxa"/>
             </w:tcMar>
           </w:tcPr>
           <w:p>
@@ -7488,7 +7502,7 @@
             <w:tcBorders/>
             <w:shd w:fill="auto" w:val="clear"/>
             <w:tcMar>
-              <w:left w:w="63" w:type="dxa"/>
+              <w:left w:w="58" w:type="dxa"/>
             </w:tcMar>
           </w:tcPr>
           <w:p>
@@ -7513,7 +7527,7 @@
             <w:tcBorders/>
             <w:shd w:fill="auto" w:val="clear"/>
             <w:tcMar>
-              <w:left w:w="63" w:type="dxa"/>
+              <w:left w:w="58" w:type="dxa"/>
             </w:tcMar>
           </w:tcPr>
           <w:p>
@@ -7542,7 +7556,7 @@
             <w:tcBorders/>
             <w:shd w:fill="auto" w:val="clear"/>
             <w:tcMar>
-              <w:left w:w="63" w:type="dxa"/>
+              <w:left w:w="58" w:type="dxa"/>
             </w:tcMar>
           </w:tcPr>
           <w:p>
@@ -7566,7 +7580,7 @@
             <w:tcBorders/>
             <w:shd w:fill="auto" w:val="clear"/>
             <w:tcMar>
-              <w:left w:w="63" w:type="dxa"/>
+              <w:left w:w="58" w:type="dxa"/>
             </w:tcMar>
           </w:tcPr>
           <w:p>
@@ -7591,7 +7605,7 @@
             <w:tcBorders/>
             <w:shd w:fill="auto" w:val="clear"/>
             <w:tcMar>
-              <w:left w:w="63" w:type="dxa"/>
+              <w:left w:w="58" w:type="dxa"/>
             </w:tcMar>
           </w:tcPr>
           <w:p>
@@ -7616,7 +7630,7 @@
             <w:tcBorders/>
             <w:shd w:fill="auto" w:val="clear"/>
             <w:tcMar>
-              <w:left w:w="63" w:type="dxa"/>
+              <w:left w:w="58" w:type="dxa"/>
             </w:tcMar>
           </w:tcPr>
           <w:p>
@@ -7641,7 +7655,7 @@
             <w:tcBorders/>
             <w:shd w:fill="auto" w:val="clear"/>
             <w:tcMar>
-              <w:left w:w="63" w:type="dxa"/>
+              <w:left w:w="58" w:type="dxa"/>
             </w:tcMar>
           </w:tcPr>
           <w:p>
@@ -7666,7 +7680,7 @@
             <w:tcBorders/>
             <w:shd w:fill="auto" w:val="clear"/>
             <w:tcMar>
-              <w:left w:w="63" w:type="dxa"/>
+              <w:left w:w="58" w:type="dxa"/>
             </w:tcMar>
           </w:tcPr>
           <w:p>
@@ -7695,7 +7709,7 @@
             <w:tcBorders/>
             <w:shd w:fill="auto" w:val="clear"/>
             <w:tcMar>
-              <w:left w:w="63" w:type="dxa"/>
+              <w:left w:w="58" w:type="dxa"/>
             </w:tcMar>
           </w:tcPr>
           <w:p>
@@ -7719,7 +7733,7 @@
             <w:tcBorders/>
             <w:shd w:fill="auto" w:val="clear"/>
             <w:tcMar>
-              <w:left w:w="63" w:type="dxa"/>
+              <w:left w:w="58" w:type="dxa"/>
             </w:tcMar>
           </w:tcPr>
           <w:p>
@@ -7744,7 +7758,7 @@
             <w:tcBorders/>
             <w:shd w:fill="auto" w:val="clear"/>
             <w:tcMar>
-              <w:left w:w="63" w:type="dxa"/>
+              <w:left w:w="58" w:type="dxa"/>
             </w:tcMar>
           </w:tcPr>
           <w:p>
@@ -7769,7 +7783,7 @@
             <w:tcBorders/>
             <w:shd w:fill="auto" w:val="clear"/>
             <w:tcMar>
-              <w:left w:w="63" w:type="dxa"/>
+              <w:left w:w="58" w:type="dxa"/>
             </w:tcMar>
           </w:tcPr>
           <w:p>
@@ -7794,7 +7808,7 @@
             <w:tcBorders/>
             <w:shd w:fill="auto" w:val="clear"/>
             <w:tcMar>
-              <w:left w:w="63" w:type="dxa"/>
+              <w:left w:w="58" w:type="dxa"/>
             </w:tcMar>
           </w:tcPr>
           <w:p>
@@ -7819,7 +7833,7 @@
             <w:tcBorders/>
             <w:shd w:fill="auto" w:val="clear"/>
             <w:tcMar>
-              <w:left w:w="63" w:type="dxa"/>
+              <w:left w:w="58" w:type="dxa"/>
             </w:tcMar>
           </w:tcPr>
           <w:p>
@@ -7848,7 +7862,7 @@
             <w:tcBorders/>
             <w:shd w:fill="auto" w:val="clear"/>
             <w:tcMar>
-              <w:left w:w="63" w:type="dxa"/>
+              <w:left w:w="58" w:type="dxa"/>
             </w:tcMar>
           </w:tcPr>
           <w:p>
@@ -7872,7 +7886,7 @@
             <w:tcBorders/>
             <w:shd w:fill="auto" w:val="clear"/>
             <w:tcMar>
-              <w:left w:w="63" w:type="dxa"/>
+              <w:left w:w="58" w:type="dxa"/>
             </w:tcMar>
           </w:tcPr>
           <w:p>
@@ -7897,7 +7911,7 @@
             <w:tcBorders/>
             <w:shd w:fill="auto" w:val="clear"/>
             <w:tcMar>
-              <w:left w:w="63" w:type="dxa"/>
+              <w:left w:w="58" w:type="dxa"/>
             </w:tcMar>
           </w:tcPr>
           <w:p>
@@ -7922,7 +7936,7 @@
             <w:tcBorders/>
             <w:shd w:fill="auto" w:val="clear"/>
             <w:tcMar>
-              <w:left w:w="63" w:type="dxa"/>
+              <w:left w:w="58" w:type="dxa"/>
             </w:tcMar>
           </w:tcPr>
           <w:p>
@@ -7947,7 +7961,7 @@
             <w:tcBorders/>
             <w:shd w:fill="auto" w:val="clear"/>
             <w:tcMar>
-              <w:left w:w="63" w:type="dxa"/>
+              <w:left w:w="58" w:type="dxa"/>
             </w:tcMar>
           </w:tcPr>
           <w:p>
@@ -7972,7 +7986,7 @@
             <w:tcBorders/>
             <w:shd w:fill="auto" w:val="clear"/>
             <w:tcMar>
-              <w:left w:w="63" w:type="dxa"/>
+              <w:left w:w="58" w:type="dxa"/>
             </w:tcMar>
           </w:tcPr>
           <w:p>
@@ -8001,7 +8015,7 @@
             <w:tcBorders/>
             <w:shd w:fill="auto" w:val="clear"/>
             <w:tcMar>
-              <w:left w:w="63" w:type="dxa"/>
+              <w:left w:w="58" w:type="dxa"/>
             </w:tcMar>
             <w:vAlign w:val="center"/>
           </w:tcPr>
@@ -8028,7 +8042,7 @@
             <w:tcBorders/>
             <w:shd w:fill="auto" w:val="clear"/>
             <w:tcMar>
-              <w:left w:w="63" w:type="dxa"/>
+              <w:left w:w="58" w:type="dxa"/>
             </w:tcMar>
           </w:tcPr>
           <w:p>
@@ -8053,7 +8067,7 @@
             <w:tcBorders/>
             <w:shd w:fill="auto" w:val="clear"/>
             <w:tcMar>
-              <w:left w:w="63" w:type="dxa"/>
+              <w:left w:w="58" w:type="dxa"/>
             </w:tcMar>
           </w:tcPr>
           <w:p>
@@ -8078,7 +8092,7 @@
             <w:tcBorders/>
             <w:shd w:fill="auto" w:val="clear"/>
             <w:tcMar>
-              <w:left w:w="63" w:type="dxa"/>
+              <w:left w:w="58" w:type="dxa"/>
             </w:tcMar>
           </w:tcPr>
           <w:p>
@@ -8103,7 +8117,7 @@
             <w:tcBorders/>
             <w:shd w:fill="auto" w:val="clear"/>
             <w:tcMar>
-              <w:left w:w="63" w:type="dxa"/>
+              <w:left w:w="58" w:type="dxa"/>
             </w:tcMar>
           </w:tcPr>
           <w:p>
@@ -8128,7 +8142,7 @@
             <w:tcBorders/>
             <w:shd w:fill="auto" w:val="clear"/>
             <w:tcMar>
-              <w:left w:w="63" w:type="dxa"/>
+              <w:left w:w="58" w:type="dxa"/>
             </w:tcMar>
           </w:tcPr>
           <w:p>
@@ -8157,7 +8171,7 @@
             <w:tcBorders/>
             <w:shd w:fill="auto" w:val="clear"/>
             <w:tcMar>
-              <w:left w:w="63" w:type="dxa"/>
+              <w:left w:w="58" w:type="dxa"/>
             </w:tcMar>
           </w:tcPr>
           <w:p>
@@ -8181,7 +8195,7 @@
             <w:tcBorders/>
             <w:shd w:fill="auto" w:val="clear"/>
             <w:tcMar>
-              <w:left w:w="63" w:type="dxa"/>
+              <w:left w:w="58" w:type="dxa"/>
             </w:tcMar>
           </w:tcPr>
           <w:p>
@@ -8206,7 +8220,7 @@
             <w:tcBorders/>
             <w:shd w:fill="auto" w:val="clear"/>
             <w:tcMar>
-              <w:left w:w="63" w:type="dxa"/>
+              <w:left w:w="58" w:type="dxa"/>
             </w:tcMar>
           </w:tcPr>
           <w:p>
@@ -8231,7 +8245,7 @@
             <w:tcBorders/>
             <w:shd w:fill="auto" w:val="clear"/>
             <w:tcMar>
-              <w:left w:w="63" w:type="dxa"/>
+              <w:left w:w="58" w:type="dxa"/>
             </w:tcMar>
           </w:tcPr>
           <w:p>
@@ -8256,7 +8270,7 @@
             <w:tcBorders/>
             <w:shd w:fill="auto" w:val="clear"/>
             <w:tcMar>
-              <w:left w:w="63" w:type="dxa"/>
+              <w:left w:w="58" w:type="dxa"/>
             </w:tcMar>
           </w:tcPr>
           <w:p>
@@ -8281,7 +8295,7 @@
             <w:tcBorders/>
             <w:shd w:fill="auto" w:val="clear"/>
             <w:tcMar>
-              <w:left w:w="63" w:type="dxa"/>
+              <w:left w:w="58" w:type="dxa"/>
             </w:tcMar>
           </w:tcPr>
           <w:p>
@@ -8310,7 +8324,7 @@
             <w:tcBorders/>
             <w:shd w:fill="auto" w:val="clear"/>
             <w:tcMar>
-              <w:left w:w="63" w:type="dxa"/>
+              <w:left w:w="58" w:type="dxa"/>
             </w:tcMar>
           </w:tcPr>
           <w:p>
@@ -8334,7 +8348,7 @@
             <w:tcBorders/>
             <w:shd w:fill="auto" w:val="clear"/>
             <w:tcMar>
-              <w:left w:w="63" w:type="dxa"/>
+              <w:left w:w="58" w:type="dxa"/>
             </w:tcMar>
           </w:tcPr>
           <w:p>
@@ -8359,7 +8373,7 @@
             <w:tcBorders/>
             <w:shd w:fill="auto" w:val="clear"/>
             <w:tcMar>
-              <w:left w:w="63" w:type="dxa"/>
+              <w:left w:w="58" w:type="dxa"/>
             </w:tcMar>
           </w:tcPr>
           <w:p>
@@ -8384,7 +8398,7 @@
             <w:tcBorders/>
             <w:shd w:fill="auto" w:val="clear"/>
             <w:tcMar>
-              <w:left w:w="63" w:type="dxa"/>
+              <w:left w:w="58" w:type="dxa"/>
             </w:tcMar>
           </w:tcPr>
           <w:p>
@@ -8409,7 +8423,7 @@
             <w:tcBorders/>
             <w:shd w:fill="auto" w:val="clear"/>
             <w:tcMar>
-              <w:left w:w="63" w:type="dxa"/>
+              <w:left w:w="58" w:type="dxa"/>
             </w:tcMar>
           </w:tcPr>
           <w:p>
@@ -8434,7 +8448,7 @@
             <w:tcBorders/>
             <w:shd w:fill="auto" w:val="clear"/>
             <w:tcMar>
-              <w:left w:w="63" w:type="dxa"/>
+              <w:left w:w="58" w:type="dxa"/>
             </w:tcMar>
           </w:tcPr>
           <w:p>
@@ -8465,7 +8479,7 @@
             </w:tcBorders>
             <w:shd w:fill="auto" w:val="clear"/>
             <w:tcMar>
-              <w:left w:w="63" w:type="dxa"/>
+              <w:left w:w="58" w:type="dxa"/>
             </w:tcMar>
           </w:tcPr>
           <w:p>
@@ -8491,7 +8505,7 @@
             </w:tcBorders>
             <w:shd w:fill="auto" w:val="clear"/>
             <w:tcMar>
-              <w:left w:w="63" w:type="dxa"/>
+              <w:left w:w="58" w:type="dxa"/>
             </w:tcMar>
           </w:tcPr>
           <w:p>
@@ -8514,7 +8528,7 @@
             </w:tcBorders>
             <w:shd w:fill="auto" w:val="clear"/>
             <w:tcMar>
-              <w:left w:w="63" w:type="dxa"/>
+              <w:left w:w="58" w:type="dxa"/>
             </w:tcMar>
           </w:tcPr>
           <w:p>
@@ -8537,7 +8551,7 @@
             </w:tcBorders>
             <w:shd w:fill="auto" w:val="clear"/>
             <w:tcMar>
-              <w:left w:w="63" w:type="dxa"/>
+              <w:left w:w="58" w:type="dxa"/>
             </w:tcMar>
           </w:tcPr>
           <w:p>
@@ -8560,7 +8574,7 @@
             </w:tcBorders>
             <w:shd w:fill="auto" w:val="clear"/>
             <w:tcMar>
-              <w:left w:w="63" w:type="dxa"/>
+              <w:left w:w="58" w:type="dxa"/>
             </w:tcMar>
           </w:tcPr>
           <w:p>
@@ -8587,7 +8601,7 @@
             </w:tcBorders>
             <w:shd w:fill="auto" w:val="clear"/>
             <w:tcMar>
-              <w:left w:w="63" w:type="dxa"/>
+              <w:left w:w="58" w:type="dxa"/>
             </w:tcMar>
           </w:tcPr>
           <w:p>
@@ -8616,7 +8630,7 @@
             <w:tcBorders/>
             <w:shd w:fill="auto" w:val="clear"/>
             <w:tcMar>
-              <w:left w:w="63" w:type="dxa"/>
+              <w:left w:w="58" w:type="dxa"/>
             </w:tcMar>
           </w:tcPr>
           <w:p>
@@ -8640,7 +8654,7 @@
             <w:tcBorders/>
             <w:shd w:fill="auto" w:val="clear"/>
             <w:tcMar>
-              <w:left w:w="63" w:type="dxa"/>
+              <w:left w:w="58" w:type="dxa"/>
             </w:tcMar>
           </w:tcPr>
           <w:p>
@@ -8665,7 +8679,7 @@
             <w:tcBorders/>
             <w:shd w:fill="auto" w:val="clear"/>
             <w:tcMar>
-              <w:left w:w="63" w:type="dxa"/>
+              <w:left w:w="58" w:type="dxa"/>
             </w:tcMar>
           </w:tcPr>
           <w:p>
@@ -8690,7 +8704,7 @@
             <w:tcBorders/>
             <w:shd w:fill="auto" w:val="clear"/>
             <w:tcMar>
-              <w:left w:w="63" w:type="dxa"/>
+              <w:left w:w="58" w:type="dxa"/>
             </w:tcMar>
           </w:tcPr>
           <w:p>
@@ -8715,7 +8729,7 @@
             <w:tcBorders/>
             <w:shd w:fill="auto" w:val="clear"/>
             <w:tcMar>
-              <w:left w:w="63" w:type="dxa"/>
+              <w:left w:w="58" w:type="dxa"/>
             </w:tcMar>
           </w:tcPr>
           <w:p>
@@ -8739,7 +8753,7 @@
             <w:tcBorders/>
             <w:shd w:fill="auto" w:val="clear"/>
             <w:tcMar>
-              <w:left w:w="63" w:type="dxa"/>
+              <w:left w:w="58" w:type="dxa"/>
             </w:tcMar>
           </w:tcPr>
           <w:p>
@@ -10542,6 +10556,195 @@
       <w:rFonts w:ascii="OpenSymbol" w:hAnsi="OpenSymbol" w:eastAsia="OpenSymbol" w:cs="OpenSymbol"/>
     </w:rPr>
   </w:style>
+  <w:style w:type="character" w:styleId="ListLabel86">
+    <w:name w:val="ListLabel 86"/>
+    <w:qFormat/>
+    <w:rPr>
+      <w:rFonts w:cs="Calibri"/>
+    </w:rPr>
+  </w:style>
+  <w:style w:type="character" w:styleId="ListLabel87">
+    <w:name w:val="ListLabel 87"/>
+    <w:qFormat/>
+    <w:rPr>
+      <w:rFonts w:cs="Courier New"/>
+    </w:rPr>
+  </w:style>
+  <w:style w:type="character" w:styleId="ListLabel88">
+    <w:name w:val="ListLabel 88"/>
+    <w:qFormat/>
+    <w:rPr>
+      <w:rFonts w:cs="Wingdings"/>
+    </w:rPr>
+  </w:style>
+  <w:style w:type="character" w:styleId="ListLabel89">
+    <w:name w:val="ListLabel 89"/>
+    <w:qFormat/>
+    <w:rPr>
+      <w:rFonts w:cs="Symbol"/>
+    </w:rPr>
+  </w:style>
+  <w:style w:type="character" w:styleId="ListLabel90">
+    <w:name w:val="ListLabel 90"/>
+    <w:qFormat/>
+    <w:rPr>
+      <w:rFonts w:cs="Courier New"/>
+    </w:rPr>
+  </w:style>
+  <w:style w:type="character" w:styleId="ListLabel91">
+    <w:name w:val="ListLabel 91"/>
+    <w:qFormat/>
+    <w:rPr>
+      <w:rFonts w:cs="Wingdings"/>
+    </w:rPr>
+  </w:style>
+  <w:style w:type="character" w:styleId="ListLabel92">
+    <w:name w:val="ListLabel 92"/>
+    <w:qFormat/>
+    <w:rPr>
+      <w:rFonts w:cs="Symbol"/>
+    </w:rPr>
+  </w:style>
+  <w:style w:type="character" w:styleId="ListLabel93">
+    <w:name w:val="ListLabel 93"/>
+    <w:qFormat/>
+    <w:rPr>
+      <w:rFonts w:cs="Courier New"/>
+    </w:rPr>
+  </w:style>
+  <w:style w:type="character" w:styleId="ListLabel94">
+    <w:name w:val="ListLabel 94"/>
+    <w:qFormat/>
+    <w:rPr>
+      <w:rFonts w:cs="Wingdings"/>
+    </w:rPr>
+  </w:style>
+  <w:style w:type="character" w:styleId="ListLabel95">
+    <w:name w:val="ListLabel 95"/>
+    <w:qFormat/>
+    <w:rPr>
+      <w:rFonts w:cs="OpenSymbol"/>
+    </w:rPr>
+  </w:style>
+  <w:style w:type="character" w:styleId="ListLabel96">
+    <w:name w:val="ListLabel 96"/>
+    <w:qFormat/>
+    <w:rPr>
+      <w:rFonts w:cs="OpenSymbol"/>
+    </w:rPr>
+  </w:style>
+  <w:style w:type="character" w:styleId="ListLabel97">
+    <w:name w:val="ListLabel 97"/>
+    <w:qFormat/>
+    <w:rPr>
+      <w:rFonts w:cs="OpenSymbol"/>
+    </w:rPr>
+  </w:style>
+  <w:style w:type="character" w:styleId="ListLabel98">
+    <w:name w:val="ListLabel 98"/>
+    <w:qFormat/>
+    <w:rPr>
+      <w:rFonts w:cs="OpenSymbol"/>
+    </w:rPr>
+  </w:style>
+  <w:style w:type="character" w:styleId="ListLabel99">
+    <w:name w:val="ListLabel 99"/>
+    <w:qFormat/>
+    <w:rPr>
+      <w:rFonts w:cs="OpenSymbol"/>
+    </w:rPr>
+  </w:style>
+  <w:style w:type="character" w:styleId="ListLabel100">
+    <w:name w:val="ListLabel 100"/>
+    <w:qFormat/>
+    <w:rPr>
+      <w:rFonts w:cs="OpenSymbol"/>
+    </w:rPr>
+  </w:style>
+  <w:style w:type="character" w:styleId="ListLabel101">
+    <w:name w:val="ListLabel 101"/>
+    <w:qFormat/>
+    <w:rPr>
+      <w:rFonts w:cs="OpenSymbol"/>
+    </w:rPr>
+  </w:style>
+  <w:style w:type="character" w:styleId="ListLabel102">
+    <w:name w:val="ListLabel 102"/>
+    <w:qFormat/>
+    <w:rPr>
+      <w:rFonts w:cs="OpenSymbol"/>
+    </w:rPr>
+  </w:style>
+  <w:style w:type="character" w:styleId="ListLabel103">
+    <w:name w:val="ListLabel 103"/>
+    <w:qFormat/>
+    <w:rPr>
+      <w:rFonts w:cs="OpenSymbol"/>
+    </w:rPr>
+  </w:style>
+  <w:style w:type="character" w:styleId="ListLabel104">
+    <w:name w:val="ListLabel 104"/>
+    <w:qFormat/>
+    <w:rPr>
+      <w:rFonts w:cs="OpenSymbol"/>
+    </w:rPr>
+  </w:style>
+  <w:style w:type="character" w:styleId="ListLabel105">
+    <w:name w:val="ListLabel 105"/>
+    <w:qFormat/>
+    <w:rPr>
+      <w:rFonts w:cs="OpenSymbol"/>
+    </w:rPr>
+  </w:style>
+  <w:style w:type="character" w:styleId="ListLabel106">
+    <w:name w:val="ListLabel 106"/>
+    <w:qFormat/>
+    <w:rPr>
+      <w:rFonts w:cs="OpenSymbol"/>
+    </w:rPr>
+  </w:style>
+  <w:style w:type="character" w:styleId="ListLabel107">
+    <w:name w:val="ListLabel 107"/>
+    <w:qFormat/>
+    <w:rPr>
+      <w:rFonts w:cs="OpenSymbol"/>
+    </w:rPr>
+  </w:style>
+  <w:style w:type="character" w:styleId="ListLabel108">
+    <w:name w:val="ListLabel 108"/>
+    <w:qFormat/>
+    <w:rPr>
+      <w:rFonts w:cs="OpenSymbol"/>
+    </w:rPr>
+  </w:style>
+  <w:style w:type="character" w:styleId="ListLabel109">
+    <w:name w:val="ListLabel 109"/>
+    <w:qFormat/>
+    <w:rPr>
+      <w:rFonts w:cs="OpenSymbol"/>
+    </w:rPr>
+  </w:style>
+  <w:style w:type="character" w:styleId="ListLabel110">
+    <w:name w:val="ListLabel 110"/>
+    <w:qFormat/>
+    <w:rPr>
+      <w:rFonts w:cs="OpenSymbol"/>
+    </w:rPr>
+  </w:style>
+  <w:style w:type="character" w:styleId="ListLabel111">
+    <w:name w:val="ListLabel 111"/>
+    <w:qFormat/>
+    <w:rPr>
+      <w:rFonts w:cs="OpenSymbol"/>
+    </w:rPr>
+  </w:style>
+  <w:style w:type="character" w:styleId="ListLabel112">
+    <w:name w:val="ListLabel 112"/>
+    <w:qFormat/>
+    <w:rPr>
+      <w:rFonts w:cs="OpenSymbol"/>
+    </w:rPr>
+  </w:style>
   <w:style w:type="paragraph" w:styleId="Heading">
     <w:name w:val="Heading"/>
     <w:basedOn w:val="Normal"/>

</xml_diff>